<commit_message>
ajuste de roles y calendario
</commit_message>
<xml_diff>
--- a/documentos/PGC.docx
+++ b/documentos/PGC.docx
@@ -1,6 +1,6 @@
 
 <file path=word/document.xml><?xml version="1.0" encoding="utf-8"?>
-<w:document xmlns:wpc="http://schemas.microsoft.com/office/word/2010/wordprocessingCanvas" xmlns:mc="http://schemas.openxmlformats.org/markup-compatibility/2006" xmlns:o="urn:schemas-microsoft-com:office:office" xmlns:r="http://schemas.openxmlformats.org/officeDocument/2006/relationships" xmlns:m="http://schemas.openxmlformats.org/officeDocument/2006/math" xmlns:v="urn:schemas-microsoft-com:vml" xmlns:wp14="http://schemas.microsoft.com/office/word/2010/wordprocessingDrawing" xmlns:wp="http://schemas.openxmlformats.org/drawingml/2006/wordprocessingDrawing" xmlns:w10="urn:schemas-microsoft-com:office:word" xmlns:w="http://schemas.openxmlformats.org/wordprocessingml/2006/main" xmlns:w14="http://schemas.microsoft.com/office/word/2010/wordml" xmlns:wpg="http://schemas.microsoft.com/office/word/2010/wordprocessingGroup" xmlns:wpi="http://schemas.microsoft.com/office/word/2010/wordprocessingInk" xmlns:wne="http://schemas.microsoft.com/office/word/2006/wordml" xmlns:wps="http://schemas.microsoft.com/office/word/2010/wordprocessingShape" mc:Ignorable="w14 wp14">
+<w:document xmlns:wpc="http://schemas.microsoft.com/office/word/2010/wordprocessingCanvas" xmlns:mc="http://schemas.openxmlformats.org/markup-compatibility/2006" xmlns:o="urn:schemas-microsoft-com:office:office" xmlns:r="http://schemas.openxmlformats.org/officeDocument/2006/relationships" xmlns:m="http://schemas.openxmlformats.org/officeDocument/2006/math" xmlns:v="urn:schemas-microsoft-com:vml" xmlns:wp14="http://schemas.microsoft.com/office/word/2010/wordprocessingDrawing" xmlns:wp="http://schemas.openxmlformats.org/drawingml/2006/wordprocessingDrawing" xmlns:w10="urn:schemas-microsoft-com:office:word" xmlns:w="http://schemas.openxmlformats.org/wordprocessingml/2006/main" xmlns:w14="http://schemas.microsoft.com/office/word/2010/wordml" xmlns:w15="http://schemas.microsoft.com/office/word/2012/wordml" xmlns:wpg="http://schemas.microsoft.com/office/word/2010/wordprocessingGroup" xmlns:wpi="http://schemas.microsoft.com/office/word/2010/wordprocessingInk" xmlns:wne="http://schemas.microsoft.com/office/word/2006/wordml" xmlns:wps="http://schemas.microsoft.com/office/word/2010/wordprocessingShape" mc:Ignorable="w14 w15 wp14">
   <w:body>
     <w:p>
       <w:pPr>
@@ -28,7 +28,7 @@
     </w:p>
     <w:p>
       <w:pPr>
-        <w:pStyle w:val="ListParagraph"/>
+        <w:pStyle w:val="Prrafodelista"/>
         <w:numPr>
           <w:ilvl w:val="0"/>
           <w:numId w:val="4"/>
@@ -440,8 +440,6 @@
         </w:rPr>
         <w:t>será</w:t>
       </w:r>
-      <w:bookmarkStart w:id="0" w:name="_GoBack"/>
-      <w:bookmarkEnd w:id="0"/>
       <w:r>
         <w:rPr>
           <w:rFonts w:cs="Arial"/>
@@ -469,7 +467,7 @@
     </w:p>
     <w:p>
       <w:pPr>
-        <w:pStyle w:val="ListParagraph"/>
+        <w:pStyle w:val="Prrafodelista"/>
         <w:numPr>
           <w:ilvl w:val="0"/>
           <w:numId w:val="4"/>
@@ -488,16 +486,16 @@
     </w:p>
     <w:p>
       <w:pPr>
-        <w:pStyle w:val="ListParagraph"/>
-        <w:jc w:val="both"/>
-        <w:rPr>
-          <w:b/>
-        </w:rPr>
-      </w:pPr>
-    </w:p>
-    <w:p>
-      <w:pPr>
-        <w:pStyle w:val="ListParagraph"/>
+        <w:pStyle w:val="Prrafodelista"/>
+        <w:jc w:val="both"/>
+        <w:rPr>
+          <w:b/>
+        </w:rPr>
+      </w:pPr>
+    </w:p>
+    <w:p>
+      <w:pPr>
+        <w:pStyle w:val="Prrafodelista"/>
         <w:numPr>
           <w:ilvl w:val="1"/>
           <w:numId w:val="4"/>
@@ -516,14 +514,14 @@
     </w:p>
     <w:p>
       <w:pPr>
-        <w:pStyle w:val="ListParagraph"/>
+        <w:pStyle w:val="Prrafodelista"/>
         <w:ind w:left="792"/>
         <w:jc w:val="both"/>
       </w:pPr>
     </w:p>
     <w:tbl>
       <w:tblPr>
-        <w:tblStyle w:val="TableGrid"/>
+        <w:tblStyle w:val="Tablaconcuadrcula"/>
         <w:tblW w:w="0" w:type="auto"/>
         <w:tblInd w:w="792" w:type="dxa"/>
         <w:tblLook w:val="04A0" w:firstRow="1" w:lastRow="0" w:firstColumn="1" w:lastColumn="0" w:noHBand="0" w:noVBand="1"/>
@@ -540,7 +538,7 @@
           </w:tcPr>
           <w:p>
             <w:pPr>
-              <w:pStyle w:val="ListParagraph"/>
+              <w:pStyle w:val="Prrafodelista"/>
               <w:ind w:left="0"/>
               <w:jc w:val="both"/>
               <w:rPr>
@@ -562,7 +560,7 @@
           </w:tcPr>
           <w:p>
             <w:pPr>
-              <w:pStyle w:val="ListParagraph"/>
+              <w:pStyle w:val="Prrafodelista"/>
               <w:ind w:left="0"/>
               <w:jc w:val="both"/>
               <w:rPr>
@@ -583,7 +581,7 @@
           </w:tcPr>
           <w:p>
             <w:pPr>
-              <w:pStyle w:val="ListParagraph"/>
+              <w:pStyle w:val="Prrafodelista"/>
               <w:ind w:left="0"/>
               <w:jc w:val="both"/>
               <w:rPr>
@@ -606,7 +604,7 @@
           </w:tcPr>
           <w:p>
             <w:pPr>
-              <w:pStyle w:val="ListParagraph"/>
+              <w:pStyle w:val="Prrafodelista"/>
               <w:ind w:left="0"/>
             </w:pPr>
             <w:r>
@@ -626,7 +624,7 @@
           </w:tcPr>
           <w:p>
             <w:pPr>
-              <w:pStyle w:val="ListParagraph"/>
+              <w:pStyle w:val="Prrafodelista"/>
               <w:numPr>
                 <w:ilvl w:val="0"/>
                 <w:numId w:val="7"/>
@@ -640,7 +638,7 @@
           </w:p>
           <w:p>
             <w:pPr>
-              <w:pStyle w:val="ListParagraph"/>
+              <w:pStyle w:val="Prrafodelista"/>
               <w:numPr>
                 <w:ilvl w:val="0"/>
                 <w:numId w:val="7"/>
@@ -649,15 +647,12 @@
               <w:jc w:val="both"/>
             </w:pPr>
             <w:r>
-              <w:t>Supervisar e informar sobre el control de cambios que se realizan</w:t>
-            </w:r>
-            <w:r>
-              <w:t>.</w:t>
-            </w:r>
-          </w:p>
-          <w:p>
-            <w:pPr>
-              <w:pStyle w:val="ListParagraph"/>
+              <w:t>Supervisar e informar sobre el control de cambios que se realizan.</w:t>
+            </w:r>
+          </w:p>
+          <w:p>
+            <w:pPr>
+              <w:pStyle w:val="Prrafodelista"/>
               <w:numPr>
                 <w:ilvl w:val="0"/>
                 <w:numId w:val="7"/>
@@ -666,18 +661,12 @@
               <w:jc w:val="both"/>
             </w:pPr>
             <w:r>
-              <w:t>Coordinar con otros Comité</w:t>
-            </w:r>
-            <w:r>
-              <w:t>s</w:t>
-            </w:r>
-            <w:r>
-              <w:t xml:space="preserve"> de Control de Cambios.</w:t>
-            </w:r>
-          </w:p>
-          <w:p>
-            <w:pPr>
-              <w:pStyle w:val="ListParagraph"/>
+              <w:t>Coordinar con otros Comités de Control de Cambios.</w:t>
+            </w:r>
+          </w:p>
+          <w:p>
+            <w:pPr>
+              <w:pStyle w:val="Prrafodelista"/>
               <w:numPr>
                 <w:ilvl w:val="0"/>
                 <w:numId w:val="7"/>
@@ -696,7 +685,7 @@
           </w:tcPr>
           <w:p>
             <w:pPr>
-              <w:pStyle w:val="ListParagraph"/>
+              <w:pStyle w:val="Prrafodelista"/>
               <w:ind w:left="0"/>
               <w:jc w:val="both"/>
             </w:pPr>
@@ -713,7 +702,7 @@
           </w:tcPr>
           <w:p>
             <w:pPr>
-              <w:pStyle w:val="ListParagraph"/>
+              <w:pStyle w:val="Prrafodelista"/>
               <w:ind w:left="0"/>
               <w:rPr>
                 <w:rFonts w:cs="Calibri"/>
@@ -739,7 +728,7 @@
           </w:tcPr>
           <w:p>
             <w:pPr>
-              <w:pStyle w:val="ListParagraph"/>
+              <w:pStyle w:val="Prrafodelista"/>
               <w:widowControl w:val="0"/>
               <w:numPr>
                 <w:ilvl w:val="1"/>
@@ -769,7 +758,7 @@
           </w:p>
           <w:p>
             <w:pPr>
-              <w:pStyle w:val="ListParagraph"/>
+              <w:pStyle w:val="Prrafodelista"/>
               <w:widowControl w:val="0"/>
               <w:numPr>
                 <w:ilvl w:val="1"/>
@@ -799,7 +788,7 @@
           </w:p>
           <w:p>
             <w:pPr>
-              <w:pStyle w:val="ListParagraph"/>
+              <w:pStyle w:val="Prrafodelista"/>
               <w:widowControl w:val="0"/>
               <w:numPr>
                 <w:ilvl w:val="1"/>
@@ -829,7 +818,7 @@
           </w:p>
           <w:p>
             <w:pPr>
-              <w:pStyle w:val="ListParagraph"/>
+              <w:pStyle w:val="Prrafodelista"/>
               <w:widowControl w:val="0"/>
               <w:numPr>
                 <w:ilvl w:val="1"/>
@@ -859,7 +848,7 @@
           </w:p>
           <w:p>
             <w:pPr>
-              <w:pStyle w:val="ListParagraph"/>
+              <w:pStyle w:val="Prrafodelista"/>
               <w:widowControl w:val="0"/>
               <w:numPr>
                 <w:ilvl w:val="1"/>
@@ -888,7 +877,7 @@
           </w:tcPr>
           <w:p>
             <w:pPr>
-              <w:pStyle w:val="ListParagraph"/>
+              <w:pStyle w:val="Prrafodelista"/>
               <w:ind w:left="0"/>
               <w:jc w:val="both"/>
             </w:pPr>
@@ -905,7 +894,7 @@
           </w:tcPr>
           <w:p>
             <w:pPr>
-              <w:pStyle w:val="ListParagraph"/>
+              <w:pStyle w:val="Prrafodelista"/>
               <w:ind w:left="0"/>
               <w:rPr>
                 <w:rFonts w:cs="Calibri"/>
@@ -940,7 +929,7 @@
           </w:tcPr>
           <w:p>
             <w:pPr>
-              <w:pStyle w:val="ListParagraph"/>
+              <w:pStyle w:val="Prrafodelista"/>
               <w:numPr>
                 <w:ilvl w:val="1"/>
                 <w:numId w:val="6"/>
@@ -954,7 +943,7 @@
           </w:p>
           <w:p>
             <w:pPr>
-              <w:pStyle w:val="ListParagraph"/>
+              <w:pStyle w:val="Prrafodelista"/>
               <w:numPr>
                 <w:ilvl w:val="1"/>
                 <w:numId w:val="6"/>
@@ -968,7 +957,7 @@
           </w:p>
           <w:p>
             <w:pPr>
-              <w:pStyle w:val="ListParagraph"/>
+              <w:pStyle w:val="Prrafodelista"/>
               <w:numPr>
                 <w:ilvl w:val="1"/>
                 <w:numId w:val="6"/>
@@ -987,34 +976,109 @@
           </w:tcPr>
           <w:p>
             <w:pPr>
-              <w:pStyle w:val="ListParagraph"/>
+              <w:pStyle w:val="Prrafodelista"/>
               <w:ind w:left="0"/>
               <w:jc w:val="both"/>
             </w:pPr>
             <w:r>
               <w:t>1</w:t>
             </w:r>
+          </w:p>
+        </w:tc>
+      </w:tr>
+      <w:tr>
+        <w:tc>
+          <w:tcPr>
+            <w:tcW w:w="2771" w:type="dxa"/>
+          </w:tcPr>
+          <w:p>
+            <w:pPr>
+              <w:pStyle w:val="Prrafodelista"/>
+              <w:ind w:left="0"/>
+              <w:rPr>
+                <w:rFonts w:cs="Calibri"/>
+                <w:noProof/>
+                <w:sz w:val="24"/>
+                <w:szCs w:val="24"/>
+              </w:rPr>
+            </w:pPr>
+            <w:r>
+              <w:rPr>
+                <w:rFonts w:cs="Calibri"/>
+                <w:noProof/>
+                <w:sz w:val="24"/>
+                <w:szCs w:val="24"/>
+              </w:rPr>
+              <w:t>Auditor</w:t>
+            </w:r>
+          </w:p>
+        </w:tc>
+        <w:tc>
+          <w:tcPr>
+            <w:tcW w:w="4342" w:type="dxa"/>
+          </w:tcPr>
+          <w:p>
+            <w:pPr>
+              <w:pStyle w:val="Prrafodelista"/>
+              <w:numPr>
+                <w:ilvl w:val="1"/>
+                <w:numId w:val="6"/>
+              </w:numPr>
+              <w:ind w:left="406" w:hanging="283"/>
+              <w:jc w:val="both"/>
+            </w:pPr>
+            <w:r>
+              <w:t>Verificar el cumplimiento de las directivas o reglamento respecto a la gestión de configuración</w:t>
+            </w:r>
+          </w:p>
+          <w:p>
+            <w:pPr>
+              <w:pStyle w:val="Prrafodelista"/>
+              <w:numPr>
+                <w:ilvl w:val="1"/>
+                <w:numId w:val="6"/>
+              </w:numPr>
+              <w:ind w:left="406" w:hanging="283"/>
+              <w:jc w:val="both"/>
+            </w:pPr>
+            <w:r>
+              <w:t>Elaborar informes de auditoría respecto a la gestión de configuración</w:t>
+            </w:r>
+            <w:bookmarkStart w:id="0" w:name="_GoBack"/>
+            <w:bookmarkEnd w:id="0"/>
+          </w:p>
+        </w:tc>
+        <w:tc>
+          <w:tcPr>
+            <w:tcW w:w="1149" w:type="dxa"/>
+          </w:tcPr>
+          <w:p>
+            <w:pPr>
+              <w:pStyle w:val="Prrafodelista"/>
+              <w:ind w:left="0"/>
+              <w:jc w:val="both"/>
+            </w:pPr>
           </w:p>
         </w:tc>
       </w:tr>
     </w:tbl>
     <w:p>
       <w:pPr>
-        <w:pStyle w:val="ListParagraph"/>
+        <w:pStyle w:val="Prrafodelista"/>
         <w:ind w:left="792"/>
         <w:jc w:val="both"/>
       </w:pPr>
     </w:p>
     <w:p>
       <w:pPr>
-        <w:pStyle w:val="ListParagraph"/>
+        <w:pStyle w:val="Prrafodelista"/>
         <w:ind w:left="792"/>
         <w:jc w:val="both"/>
       </w:pPr>
     </w:p>
     <w:p>
       <w:pPr>
-        <w:pStyle w:val="ListParagraph"/>
+        <w:pStyle w:val="Prrafodelista"/>
         <w:numPr>
           <w:ilvl w:val="1"/>
           <w:numId w:val="4"/>
@@ -1033,7 +1097,7 @@
     </w:p>
     <w:p>
       <w:pPr>
-        <w:pStyle w:val="ListParagraph"/>
+        <w:pStyle w:val="Prrafodelista"/>
         <w:ind w:left="792"/>
         <w:jc w:val="both"/>
         <w:rPr>
@@ -1043,7 +1107,7 @@
     </w:p>
     <w:p>
       <w:pPr>
-        <w:pStyle w:val="ListParagraph"/>
+        <w:pStyle w:val="Prrafodelista"/>
         <w:ind w:left="792"/>
         <w:jc w:val="both"/>
       </w:pPr>
@@ -1053,14 +1117,14 @@
     </w:p>
     <w:p>
       <w:pPr>
-        <w:pStyle w:val="ListParagraph"/>
+        <w:pStyle w:val="Prrafodelista"/>
         <w:ind w:left="792"/>
         <w:jc w:val="both"/>
       </w:pPr>
     </w:p>
     <w:p>
       <w:pPr>
-        <w:pStyle w:val="ListParagraph"/>
+        <w:pStyle w:val="Prrafodelista"/>
         <w:ind w:left="792"/>
         <w:jc w:val="both"/>
       </w:pPr>
@@ -1116,7 +1180,7 @@
     </w:p>
     <w:p>
       <w:pPr>
-        <w:pStyle w:val="ListParagraph"/>
+        <w:pStyle w:val="Prrafodelista"/>
         <w:ind w:left="792"/>
         <w:jc w:val="both"/>
         <w:rPr>
@@ -1126,7 +1190,7 @@
     </w:p>
     <w:p>
       <w:pPr>
-        <w:pStyle w:val="ListParagraph"/>
+        <w:pStyle w:val="Prrafodelista"/>
         <w:numPr>
           <w:ilvl w:val="1"/>
           <w:numId w:val="4"/>
@@ -1145,7 +1209,7 @@
     </w:p>
     <w:p>
       <w:pPr>
-        <w:pStyle w:val="ListParagraph"/>
+        <w:pStyle w:val="Prrafodelista"/>
         <w:ind w:left="792"/>
         <w:jc w:val="both"/>
         <w:rPr>
@@ -1202,7 +1266,7 @@
     </w:p>
     <w:p>
       <w:pPr>
-        <w:pStyle w:val="ListParagraph"/>
+        <w:pStyle w:val="Prrafodelista"/>
         <w:widowControl w:val="0"/>
         <w:numPr>
           <w:ilvl w:val="0"/>
@@ -1243,12 +1307,22 @@
           <w:sz w:val="24"/>
           <w:szCs w:val="24"/>
         </w:rPr>
-        <w:t>es un software de control de versiones diseñado por Linus Torvalds, pensando en la eficiencia y la confiabilidad del mantenimiento de versiones de aplicaciones cuando éstas tienen un gran número de archivos de código fuente.</w:t>
-      </w:r>
-    </w:p>
-    <w:p>
-      <w:pPr>
-        <w:pStyle w:val="ListParagraph"/>
+        <w:t xml:space="preserve">es un software de control de versiones diseñado por Linus Torvalds, pensando en la eficiencia y la confiabilidad del mantenimiento de versiones de </w:t>
+      </w:r>
+      <w:r>
+        <w:rPr>
+          <w:rFonts w:cs="Calibri"/>
+          <w:noProof/>
+          <w:sz w:val="24"/>
+          <w:szCs w:val="24"/>
+        </w:rPr>
+        <w:lastRenderedPageBreak/>
+        <w:t>aplicaciones cuando éstas tienen un gran número de archivos de código fuente.</w:t>
+      </w:r>
+    </w:p>
+    <w:p>
+      <w:pPr>
+        <w:pStyle w:val="Prrafodelista"/>
         <w:widowControl w:val="0"/>
         <w:numPr>
           <w:ilvl w:val="0"/>
@@ -1331,7 +1405,7 @@
         </w:rPr>
         <w:t> para alojar proyectos utilizando el sistema de control de versiones </w:t>
       </w:r>
-      <w:hyperlink r:id="rId6" w:history="1">
+      <w:hyperlink r:id="rId5" w:history="1">
         <w:r>
           <w:rPr>
             <w:rFonts w:cs="Calibri"/>
@@ -1354,7 +1428,7 @@
     </w:p>
     <w:p>
       <w:pPr>
-        <w:pStyle w:val="ListParagraph"/>
+        <w:pStyle w:val="Prrafodelista"/>
         <w:widowControl w:val="0"/>
         <w:numPr>
           <w:ilvl w:val="0"/>
@@ -1407,7 +1481,7 @@
     </w:p>
     <w:p>
       <w:pPr>
-        <w:pStyle w:val="ListParagraph"/>
+        <w:pStyle w:val="Prrafodelista"/>
         <w:ind w:left="792"/>
         <w:jc w:val="both"/>
         <w:rPr>
@@ -1417,7 +1491,7 @@
     </w:p>
     <w:p>
       <w:pPr>
-        <w:pStyle w:val="ListParagraph"/>
+        <w:pStyle w:val="Prrafodelista"/>
         <w:ind w:left="792"/>
         <w:jc w:val="both"/>
         <w:rPr>
@@ -1427,7 +1501,7 @@
     </w:p>
     <w:p>
       <w:pPr>
-        <w:pStyle w:val="ListParagraph"/>
+        <w:pStyle w:val="Prrafodelista"/>
         <w:numPr>
           <w:ilvl w:val="1"/>
           <w:numId w:val="4"/>
@@ -1446,7 +1520,7 @@
     </w:p>
     <w:tbl>
       <w:tblPr>
-        <w:tblStyle w:val="TableGrid"/>
+        <w:tblStyle w:val="Tablaconcuadrcula"/>
         <w:tblW w:w="0" w:type="auto"/>
         <w:tblInd w:w="792" w:type="dxa"/>
         <w:tblLook w:val="04A0" w:firstRow="1" w:lastRow="0" w:firstColumn="1" w:lastColumn="0" w:noHBand="0" w:noVBand="1"/>
@@ -1463,7 +1537,7 @@
           </w:tcPr>
           <w:p>
             <w:pPr>
-              <w:pStyle w:val="ListParagraph"/>
+              <w:pStyle w:val="Prrafodelista"/>
               <w:ind w:left="0"/>
               <w:jc w:val="both"/>
               <w:rPr>
@@ -1484,7 +1558,7 @@
           </w:tcPr>
           <w:p>
             <w:pPr>
-              <w:pStyle w:val="ListParagraph"/>
+              <w:pStyle w:val="Prrafodelista"/>
               <w:ind w:left="0"/>
               <w:jc w:val="both"/>
               <w:rPr>
@@ -1505,7 +1579,7 @@
           </w:tcPr>
           <w:p>
             <w:pPr>
-              <w:pStyle w:val="ListParagraph"/>
+              <w:pStyle w:val="Prrafodelista"/>
               <w:ind w:left="0"/>
               <w:jc w:val="both"/>
               <w:rPr>
@@ -1528,7 +1602,7 @@
           </w:tcPr>
           <w:p>
             <w:pPr>
-              <w:pStyle w:val="ListParagraph"/>
+              <w:pStyle w:val="Prrafodelista"/>
               <w:ind w:left="0"/>
             </w:pPr>
             <w:r>
@@ -1542,7 +1616,7 @@
           </w:tcPr>
           <w:p>
             <w:pPr>
-              <w:pStyle w:val="ListParagraph"/>
+              <w:pStyle w:val="Prrafodelista"/>
               <w:ind w:left="0"/>
               <w:jc w:val="both"/>
             </w:pPr>
@@ -1557,10 +1631,13 @@
           </w:tcPr>
           <w:p>
             <w:pPr>
-              <w:pStyle w:val="ListParagraph"/>
+              <w:pStyle w:val="Prrafodelista"/>
               <w:ind w:left="0"/>
               <w:jc w:val="both"/>
             </w:pPr>
+            <w:r>
+              <w:t>Bibliotecario</w:t>
+            </w:r>
           </w:p>
         </w:tc>
       </w:tr>
@@ -1571,7 +1648,7 @@
           </w:tcPr>
           <w:p>
             <w:pPr>
-              <w:pStyle w:val="ListParagraph"/>
+              <w:pStyle w:val="Prrafodelista"/>
               <w:ind w:left="0"/>
             </w:pPr>
             <w:r>
@@ -1585,7 +1662,7 @@
           </w:tcPr>
           <w:p>
             <w:pPr>
-              <w:pStyle w:val="ListParagraph"/>
+              <w:pStyle w:val="Prrafodelista"/>
               <w:ind w:left="0"/>
               <w:jc w:val="both"/>
             </w:pPr>
@@ -1600,10 +1677,13 @@
           </w:tcPr>
           <w:p>
             <w:pPr>
-              <w:pStyle w:val="ListParagraph"/>
+              <w:pStyle w:val="Prrafodelista"/>
               <w:ind w:left="0"/>
               <w:jc w:val="both"/>
             </w:pPr>
+            <w:r>
+              <w:t>Gestor de configuración</w:t>
+            </w:r>
           </w:p>
         </w:tc>
       </w:tr>
@@ -1614,7 +1694,7 @@
           </w:tcPr>
           <w:p>
             <w:pPr>
-              <w:pStyle w:val="ListParagraph"/>
+              <w:pStyle w:val="Prrafodelista"/>
               <w:ind w:left="0"/>
             </w:pPr>
             <w:r>
@@ -1628,7 +1708,7 @@
           </w:tcPr>
           <w:p>
             <w:pPr>
-              <w:pStyle w:val="ListParagraph"/>
+              <w:pStyle w:val="Prrafodelista"/>
               <w:ind w:left="0"/>
               <w:jc w:val="both"/>
             </w:pPr>
@@ -1643,17 +1723,112 @@
           </w:tcPr>
           <w:p>
             <w:pPr>
-              <w:pStyle w:val="ListParagraph"/>
+              <w:pStyle w:val="Prrafodelista"/>
               <w:ind w:left="0"/>
               <w:jc w:val="both"/>
             </w:pPr>
+            <w:r>
+              <w:t>Gestor de configuración</w:t>
+            </w:r>
+          </w:p>
+        </w:tc>
+      </w:tr>
+      <w:tr>
+        <w:tc>
+          <w:tcPr>
+            <w:tcW w:w="2992" w:type="dxa"/>
+          </w:tcPr>
+          <w:p>
+            <w:pPr>
+              <w:pStyle w:val="Prrafodelista"/>
+              <w:ind w:left="0"/>
+            </w:pPr>
+            <w:r>
+              <w:t>Crear repositorio</w:t>
+            </w:r>
+          </w:p>
+        </w:tc>
+        <w:tc>
+          <w:tcPr>
+            <w:tcW w:w="2993" w:type="dxa"/>
+          </w:tcPr>
+          <w:p>
+            <w:pPr>
+              <w:pStyle w:val="Prrafodelista"/>
+              <w:ind w:left="0"/>
+              <w:jc w:val="both"/>
+            </w:pPr>
+            <w:r>
+              <w:t>3 días</w:t>
+            </w:r>
+          </w:p>
+        </w:tc>
+        <w:tc>
+          <w:tcPr>
+            <w:tcW w:w="2993" w:type="dxa"/>
+          </w:tcPr>
+          <w:p>
+            <w:pPr>
+              <w:pStyle w:val="Prrafodelista"/>
+              <w:ind w:left="0"/>
+              <w:jc w:val="both"/>
+            </w:pPr>
+            <w:r>
+              <w:t>Bibliotecario</w:t>
+            </w:r>
+          </w:p>
+        </w:tc>
+      </w:tr>
+      <w:tr>
+        <w:tc>
+          <w:tcPr>
+            <w:tcW w:w="2992" w:type="dxa"/>
+          </w:tcPr>
+          <w:p>
+            <w:pPr>
+              <w:pStyle w:val="Prrafodelista"/>
+              <w:ind w:left="0"/>
+            </w:pPr>
+            <w:r>
+              <w:t>Crear nomenclatura</w:t>
+            </w:r>
+          </w:p>
+        </w:tc>
+        <w:tc>
+          <w:tcPr>
+            <w:tcW w:w="2993" w:type="dxa"/>
+          </w:tcPr>
+          <w:p>
+            <w:pPr>
+              <w:pStyle w:val="Prrafodelista"/>
+              <w:ind w:left="0"/>
+              <w:jc w:val="both"/>
+            </w:pPr>
+            <w:r>
+              <w:t>2 días</w:t>
+            </w:r>
+          </w:p>
+        </w:tc>
+        <w:tc>
+          <w:tcPr>
+            <w:tcW w:w="2993" w:type="dxa"/>
+          </w:tcPr>
+          <w:p>
+            <w:pPr>
+              <w:pStyle w:val="Prrafodelista"/>
+              <w:ind w:left="0"/>
+              <w:jc w:val="both"/>
+            </w:pPr>
+            <w:r>
+              <w:t>Bibliotecario</w:t>
+            </w:r>
           </w:p>
         </w:tc>
       </w:tr>
     </w:tbl>
     <w:p>
       <w:pPr>
-        <w:pStyle w:val="ListParagraph"/>
+        <w:pStyle w:val="Prrafodelista"/>
         <w:ind w:left="792"/>
         <w:jc w:val="both"/>
         <w:rPr>
@@ -1675,7 +1850,7 @@
     </w:p>
     <w:p>
       <w:pPr>
-        <w:pStyle w:val="ListParagraph"/>
+        <w:pStyle w:val="Prrafodelista"/>
         <w:numPr>
           <w:ilvl w:val="0"/>
           <w:numId w:val="4"/>
@@ -1694,7 +1869,7 @@
     </w:p>
     <w:p>
       <w:pPr>
-        <w:pStyle w:val="ListParagraph"/>
+        <w:pStyle w:val="Prrafodelista"/>
         <w:numPr>
           <w:ilvl w:val="1"/>
           <w:numId w:val="4"/>
@@ -1713,7 +1888,7 @@
     </w:p>
     <w:p>
       <w:pPr>
-        <w:pStyle w:val="ListParagraph"/>
+        <w:pStyle w:val="Prrafodelista"/>
         <w:numPr>
           <w:ilvl w:val="1"/>
           <w:numId w:val="4"/>
@@ -1732,7 +1907,7 @@
     </w:p>
     <w:p>
       <w:pPr>
-        <w:pStyle w:val="ListParagraph"/>
+        <w:pStyle w:val="Prrafodelista"/>
         <w:numPr>
           <w:ilvl w:val="1"/>
           <w:numId w:val="4"/>
@@ -1751,7 +1926,7 @@
     </w:p>
     <w:p>
       <w:pPr>
-        <w:pStyle w:val="ListParagraph"/>
+        <w:pStyle w:val="Prrafodelista"/>
         <w:numPr>
           <w:ilvl w:val="1"/>
           <w:numId w:val="4"/>
@@ -1782,7 +1957,7 @@
     </w:p>
     <w:p>
       <w:pPr>
-        <w:pStyle w:val="ListParagraph"/>
+        <w:pStyle w:val="Prrafodelista"/>
         <w:numPr>
           <w:ilvl w:val="1"/>
           <w:numId w:val="4"/>
@@ -1840,7 +2015,7 @@
     </w:p>
     <w:p>
       <w:pPr>
-        <w:pStyle w:val="ListParagraph"/>
+        <w:pStyle w:val="Prrafodelista"/>
         <w:numPr>
           <w:ilvl w:val="1"/>
           <w:numId w:val="4"/>
@@ -1889,7 +2064,7 @@
     </w:p>
     <w:p>
       <w:pPr>
-        <w:pStyle w:val="ListParagraph"/>
+        <w:pStyle w:val="Prrafodelista"/>
         <w:numPr>
           <w:ilvl w:val="1"/>
           <w:numId w:val="4"/>
@@ -1914,7 +2089,7 @@
     </w:p>
     <w:p>
       <w:pPr>
-        <w:pStyle w:val="ListParagraph"/>
+        <w:pStyle w:val="Prrafodelista"/>
         <w:numPr>
           <w:ilvl w:val="1"/>
           <w:numId w:val="4"/>
@@ -1949,6 +2124,7 @@
         <w:jc w:val="both"/>
       </w:pPr>
       <w:r>
+        <w:lastRenderedPageBreak/>
         <w:t>-Estructura del Paquete de Liberación</w:t>
       </w:r>
     </w:p>
@@ -1982,7 +2158,7 @@
 </file>
 
 <file path=word/numbering.xml><?xml version="1.0" encoding="utf-8"?>
-<w:numbering xmlns:wpc="http://schemas.microsoft.com/office/word/2010/wordprocessingCanvas" xmlns:mc="http://schemas.openxmlformats.org/markup-compatibility/2006" xmlns:o="urn:schemas-microsoft-com:office:office" xmlns:r="http://schemas.openxmlformats.org/officeDocument/2006/relationships" xmlns:m="http://schemas.openxmlformats.org/officeDocument/2006/math" xmlns:v="urn:schemas-microsoft-com:vml" xmlns:wp14="http://schemas.microsoft.com/office/word/2010/wordprocessingDrawing" xmlns:wp="http://schemas.openxmlformats.org/drawingml/2006/wordprocessingDrawing" xmlns:w10="urn:schemas-microsoft-com:office:word" xmlns:w="http://schemas.openxmlformats.org/wordprocessingml/2006/main" xmlns:w14="http://schemas.microsoft.com/office/word/2010/wordml" xmlns:wpg="http://schemas.microsoft.com/office/word/2010/wordprocessingGroup" xmlns:wpi="http://schemas.microsoft.com/office/word/2010/wordprocessingInk" xmlns:wne="http://schemas.microsoft.com/office/word/2006/wordml" xmlns:wps="http://schemas.microsoft.com/office/word/2010/wordprocessingShape" mc:Ignorable="w14 wp14">
+<w:numbering xmlns:wpc="http://schemas.microsoft.com/office/word/2010/wordprocessingCanvas" xmlns:mc="http://schemas.openxmlformats.org/markup-compatibility/2006" xmlns:o="urn:schemas-microsoft-com:office:office" xmlns:r="http://schemas.openxmlformats.org/officeDocument/2006/relationships" xmlns:m="http://schemas.openxmlformats.org/officeDocument/2006/math" xmlns:v="urn:schemas-microsoft-com:vml" xmlns:wp14="http://schemas.microsoft.com/office/word/2010/wordprocessingDrawing" xmlns:wp="http://schemas.openxmlformats.org/drawingml/2006/wordprocessingDrawing" xmlns:w10="urn:schemas-microsoft-com:office:word" xmlns:w="http://schemas.openxmlformats.org/wordprocessingml/2006/main" xmlns:w14="http://schemas.microsoft.com/office/word/2010/wordml" xmlns:w15="http://schemas.microsoft.com/office/word/2012/wordml" xmlns:wpg="http://schemas.microsoft.com/office/word/2010/wordprocessingGroup" xmlns:wpi="http://schemas.microsoft.com/office/word/2010/wordprocessingInk" xmlns:wne="http://schemas.microsoft.com/office/word/2006/wordml" xmlns:wps="http://schemas.microsoft.com/office/word/2010/wordprocessingShape" mc:Ignorable="w14 w15 wp14">
   <w:abstractNum w:abstractNumId="0">
     <w:nsid w:val="FFFFFFFB"/>
     <w:multiLevelType w:val="multilevel"/>
@@ -1990,7 +2166,7 @@
     <w:lvl w:ilvl="0">
       <w:start w:val="1"/>
       <w:numFmt w:val="decimal"/>
-      <w:pStyle w:val="Heading1"/>
+      <w:pStyle w:val="Ttulo1"/>
       <w:lvlText w:val="%1."/>
       <w:legacy w:legacy="1" w:legacySpace="144" w:legacyIndent="0"/>
       <w:lvlJc w:val="left"/>
@@ -1998,7 +2174,7 @@
     <w:lvl w:ilvl="1">
       <w:start w:val="1"/>
       <w:numFmt w:val="decimal"/>
-      <w:pStyle w:val="Heading2"/>
+      <w:pStyle w:val="Ttulo2"/>
       <w:lvlText w:val="%1.%2"/>
       <w:legacy w:legacy="1" w:legacySpace="144" w:legacyIndent="0"/>
       <w:lvlJc w:val="left"/>
@@ -2011,7 +2187,7 @@
     <w:lvl w:ilvl="2">
       <w:start w:val="1"/>
       <w:numFmt w:val="decimal"/>
-      <w:pStyle w:val="Heading3"/>
+      <w:pStyle w:val="Ttulo3"/>
       <w:lvlText w:val="%1.%2.%3"/>
       <w:legacy w:legacy="1" w:legacySpace="144" w:legacyIndent="0"/>
       <w:lvlJc w:val="left"/>
@@ -2022,7 +2198,7 @@
     <w:lvl w:ilvl="3">
       <w:start w:val="1"/>
       <w:numFmt w:val="decimal"/>
-      <w:pStyle w:val="Heading4"/>
+      <w:pStyle w:val="Ttulo4"/>
       <w:lvlText w:val="%1.%2.%3.%4"/>
       <w:legacy w:legacy="1" w:legacySpace="144" w:legacyIndent="0"/>
       <w:lvlJc w:val="left"/>
@@ -2030,7 +2206,7 @@
     <w:lvl w:ilvl="4">
       <w:start w:val="1"/>
       <w:numFmt w:val="decimal"/>
-      <w:pStyle w:val="Heading5"/>
+      <w:pStyle w:val="Ttulo5"/>
       <w:lvlText w:val="%1.%2.%3.%4.%5"/>
       <w:legacy w:legacy="1" w:legacySpace="144" w:legacyIndent="0"/>
       <w:lvlJc w:val="left"/>
@@ -2038,7 +2214,7 @@
     <w:lvl w:ilvl="5">
       <w:start w:val="1"/>
       <w:numFmt w:val="decimal"/>
-      <w:pStyle w:val="Heading6"/>
+      <w:pStyle w:val="Ttulo6"/>
       <w:lvlText w:val="%1.%2.%3.%4.%5.%6"/>
       <w:legacy w:legacy="1" w:legacySpace="144" w:legacyIndent="0"/>
       <w:lvlJc w:val="left"/>
@@ -2046,7 +2222,7 @@
     <w:lvl w:ilvl="6">
       <w:start w:val="1"/>
       <w:numFmt w:val="decimal"/>
-      <w:pStyle w:val="Heading7"/>
+      <w:pStyle w:val="Ttulo7"/>
       <w:lvlText w:val="%1.%2.%3.%4.%5.%6.%7"/>
       <w:legacy w:legacy="1" w:legacySpace="144" w:legacyIndent="0"/>
       <w:lvlJc w:val="left"/>
@@ -2054,7 +2230,7 @@
     <w:lvl w:ilvl="7">
       <w:start w:val="1"/>
       <w:numFmt w:val="decimal"/>
-      <w:pStyle w:val="Heading8"/>
+      <w:pStyle w:val="Ttulo8"/>
       <w:lvlText w:val="%1.%2.%3.%4.%5.%6.%7.%8"/>
       <w:legacy w:legacy="1" w:legacySpace="144" w:legacyIndent="0"/>
       <w:lvlJc w:val="left"/>
@@ -2062,7 +2238,7 @@
     <w:lvl w:ilvl="8">
       <w:start w:val="1"/>
       <w:numFmt w:val="decimal"/>
-      <w:pStyle w:val="Heading9"/>
+      <w:pStyle w:val="Ttulo9"/>
       <w:lvlText w:val="%1.%2.%3.%4.%5.%6.%7.%8.%9"/>
       <w:legacy w:legacy="1" w:legacySpace="144" w:legacyIndent="0"/>
       <w:lvlJc w:val="left"/>
@@ -2759,7 +2935,7 @@
 </file>
 
 <file path=word/styles.xml><?xml version="1.0" encoding="utf-8"?>
-<w:styles xmlns:mc="http://schemas.openxmlformats.org/markup-compatibility/2006" xmlns:r="http://schemas.openxmlformats.org/officeDocument/2006/relationships" xmlns:w="http://schemas.openxmlformats.org/wordprocessingml/2006/main" xmlns:w14="http://schemas.microsoft.com/office/word/2010/wordml" mc:Ignorable="w14">
+<w:styles xmlns:mc="http://schemas.openxmlformats.org/markup-compatibility/2006" xmlns:r="http://schemas.openxmlformats.org/officeDocument/2006/relationships" xmlns:w="http://schemas.openxmlformats.org/wordprocessingml/2006/main" xmlns:w14="http://schemas.microsoft.com/office/word/2010/wordml" xmlns:w15="http://schemas.microsoft.com/office/word/2012/wordml" mc:Ignorable="w14 w15">
   <w:docDefaults>
     <w:rPrDefault>
       <w:rPr>
@@ -2775,155 +2951,389 @@
       </w:pPr>
     </w:pPrDefault>
   </w:docDefaults>
-  <w:latentStyles w:defLockedState="0" w:defUIPriority="99" w:defSemiHidden="1" w:defUnhideWhenUsed="1" w:defQFormat="0" w:count="267">
-    <w:lsdException w:name="Normal" w:semiHidden="0" w:uiPriority="0" w:unhideWhenUsed="0" w:qFormat="1"/>
-    <w:lsdException w:name="heading 1" w:semiHidden="0" w:unhideWhenUsed="0" w:qFormat="1"/>
-    <w:lsdException w:name="heading 2" w:qFormat="1"/>
-    <w:lsdException w:name="heading 3" w:qFormat="1"/>
-    <w:lsdException w:name="heading 4" w:qFormat="1"/>
-    <w:lsdException w:name="heading 5" w:qFormat="1"/>
-    <w:lsdException w:name="heading 6" w:qFormat="1"/>
-    <w:lsdException w:name="heading 7" w:qFormat="1"/>
-    <w:lsdException w:name="heading 8" w:qFormat="1"/>
-    <w:lsdException w:name="heading 9" w:qFormat="1"/>
-    <w:lsdException w:name="toc 1" w:uiPriority="39"/>
-    <w:lsdException w:name="toc 2" w:uiPriority="39"/>
-    <w:lsdException w:name="toc 3" w:uiPriority="39"/>
-    <w:lsdException w:name="toc 4" w:uiPriority="39"/>
-    <w:lsdException w:name="toc 5" w:uiPriority="39"/>
-    <w:lsdException w:name="toc 6" w:uiPriority="39"/>
-    <w:lsdException w:name="toc 7" w:uiPriority="39"/>
-    <w:lsdException w:name="toc 8" w:uiPriority="39"/>
-    <w:lsdException w:name="toc 9" w:uiPriority="39"/>
-    <w:lsdException w:name="caption" w:uiPriority="35" w:qFormat="1"/>
-    <w:lsdException w:name="Title" w:semiHidden="0" w:uiPriority="10" w:unhideWhenUsed="0" w:qFormat="1"/>
-    <w:lsdException w:name="Default Paragraph Font" w:uiPriority="1"/>
-    <w:lsdException w:name="Subtitle" w:semiHidden="0" w:uiPriority="11" w:unhideWhenUsed="0" w:qFormat="1"/>
-    <w:lsdException w:name="Strong" w:semiHidden="0" w:uiPriority="22" w:unhideWhenUsed="0" w:qFormat="1"/>
-    <w:lsdException w:name="Emphasis" w:semiHidden="0" w:uiPriority="20" w:unhideWhenUsed="0" w:qFormat="1"/>
-    <w:lsdException w:name="Table Grid" w:semiHidden="0" w:uiPriority="59" w:unhideWhenUsed="0"/>
-    <w:lsdException w:name="Placeholder Text" w:unhideWhenUsed="0"/>
-    <w:lsdException w:name="No Spacing" w:semiHidden="0" w:uiPriority="1" w:unhideWhenUsed="0" w:qFormat="1"/>
-    <w:lsdException w:name="Light Shading" w:semiHidden="0" w:uiPriority="60" w:unhideWhenUsed="0"/>
-    <w:lsdException w:name="Light List" w:semiHidden="0" w:uiPriority="61" w:unhideWhenUsed="0"/>
-    <w:lsdException w:name="Light Grid" w:semiHidden="0" w:uiPriority="62" w:unhideWhenUsed="0"/>
-    <w:lsdException w:name="Medium Shading 1" w:semiHidden="0" w:uiPriority="63" w:unhideWhenUsed="0"/>
-    <w:lsdException w:name="Medium Shading 2" w:semiHidden="0" w:uiPriority="64" w:unhideWhenUsed="0"/>
-    <w:lsdException w:name="Medium List 1" w:semiHidden="0" w:uiPriority="65" w:unhideWhenUsed="0"/>
-    <w:lsdException w:name="Medium List 2" w:semiHidden="0" w:uiPriority="66" w:unhideWhenUsed="0"/>
-    <w:lsdException w:name="Medium Grid 1" w:semiHidden="0" w:uiPriority="67" w:unhideWhenUsed="0"/>
-    <w:lsdException w:name="Medium Grid 2" w:semiHidden="0" w:uiPriority="68" w:unhideWhenUsed="0"/>
-    <w:lsdException w:name="Medium Grid 3" w:semiHidden="0" w:uiPriority="69" w:unhideWhenUsed="0"/>
-    <w:lsdException w:name="Dark List" w:semiHidden="0" w:uiPriority="70" w:unhideWhenUsed="0"/>
-    <w:lsdException w:name="Colorful Shading" w:semiHidden="0" w:uiPriority="71" w:unhideWhenUsed="0"/>
-    <w:lsdException w:name="Colorful List" w:semiHidden="0" w:uiPriority="72" w:unhideWhenUsed="0"/>
-    <w:lsdException w:name="Colorful Grid" w:semiHidden="0" w:uiPriority="73" w:unhideWhenUsed="0"/>
-    <w:lsdException w:name="Light Shading Accent 1" w:semiHidden="0" w:uiPriority="60" w:unhideWhenUsed="0"/>
-    <w:lsdException w:name="Light List Accent 1" w:semiHidden="0" w:uiPriority="61" w:unhideWhenUsed="0"/>
-    <w:lsdException w:name="Light Grid Accent 1" w:semiHidden="0" w:uiPriority="62" w:unhideWhenUsed="0"/>
-    <w:lsdException w:name="Medium Shading 1 Accent 1" w:semiHidden="0" w:uiPriority="63" w:unhideWhenUsed="0"/>
-    <w:lsdException w:name="Medium Shading 2 Accent 1" w:semiHidden="0" w:uiPriority="64" w:unhideWhenUsed="0"/>
-    <w:lsdException w:name="Medium List 1 Accent 1" w:semiHidden="0" w:uiPriority="65" w:unhideWhenUsed="0"/>
-    <w:lsdException w:name="Revision" w:unhideWhenUsed="0"/>
-    <w:lsdException w:name="List Paragraph" w:semiHidden="0" w:uiPriority="34" w:unhideWhenUsed="0" w:qFormat="1"/>
-    <w:lsdException w:name="Quote" w:semiHidden="0" w:uiPriority="29" w:unhideWhenUsed="0" w:qFormat="1"/>
-    <w:lsdException w:name="Intense Quote" w:semiHidden="0" w:uiPriority="30" w:unhideWhenUsed="0" w:qFormat="1"/>
-    <w:lsdException w:name="Medium List 2 Accent 1" w:semiHidden="0" w:uiPriority="66" w:unhideWhenUsed="0"/>
-    <w:lsdException w:name="Medium Grid 1 Accent 1" w:semiHidden="0" w:uiPriority="67" w:unhideWhenUsed="0"/>
-    <w:lsdException w:name="Medium Grid 2 Accent 1" w:semiHidden="0" w:uiPriority="68" w:unhideWhenUsed="0"/>
-    <w:lsdException w:name="Medium Grid 3 Accent 1" w:semiHidden="0" w:uiPriority="69" w:unhideWhenUsed="0"/>
-    <w:lsdException w:name="Dark List Accent 1" w:semiHidden="0" w:uiPriority="70" w:unhideWhenUsed="0"/>
-    <w:lsdException w:name="Colorful Shading Accent 1" w:semiHidden="0" w:uiPriority="71" w:unhideWhenUsed="0"/>
-    <w:lsdException w:name="Colorful List Accent 1" w:semiHidden="0" w:uiPriority="72" w:unhideWhenUsed="0"/>
-    <w:lsdException w:name="Colorful Grid Accent 1" w:semiHidden="0" w:uiPriority="73" w:unhideWhenUsed="0"/>
-    <w:lsdException w:name="Light Shading Accent 2" w:semiHidden="0" w:uiPriority="60" w:unhideWhenUsed="0"/>
-    <w:lsdException w:name="Light List Accent 2" w:semiHidden="0" w:uiPriority="61" w:unhideWhenUsed="0"/>
-    <w:lsdException w:name="Light Grid Accent 2" w:semiHidden="0" w:uiPriority="62" w:unhideWhenUsed="0"/>
-    <w:lsdException w:name="Medium Shading 1 Accent 2" w:semiHidden="0" w:uiPriority="63" w:unhideWhenUsed="0"/>
-    <w:lsdException w:name="Medium Shading 2 Accent 2" w:semiHidden="0" w:uiPriority="64" w:unhideWhenUsed="0"/>
-    <w:lsdException w:name="Medium List 1 Accent 2" w:semiHidden="0" w:uiPriority="65" w:unhideWhenUsed="0"/>
-    <w:lsdException w:name="Medium List 2 Accent 2" w:semiHidden="0" w:uiPriority="66" w:unhideWhenUsed="0"/>
-    <w:lsdException w:name="Medium Grid 1 Accent 2" w:semiHidden="0" w:uiPriority="67" w:unhideWhenUsed="0"/>
-    <w:lsdException w:name="Medium Grid 2 Accent 2" w:semiHidden="0" w:uiPriority="68" w:unhideWhenUsed="0"/>
-    <w:lsdException w:name="Medium Grid 3 Accent 2" w:semiHidden="0" w:uiPriority="69" w:unhideWhenUsed="0"/>
-    <w:lsdException w:name="Dark List Accent 2" w:semiHidden="0" w:uiPriority="70" w:unhideWhenUsed="0"/>
-    <w:lsdException w:name="Colorful Shading Accent 2" w:semiHidden="0" w:uiPriority="71" w:unhideWhenUsed="0"/>
-    <w:lsdException w:name="Colorful List Accent 2" w:semiHidden="0" w:uiPriority="72" w:unhideWhenUsed="0"/>
-    <w:lsdException w:name="Colorful Grid Accent 2" w:semiHidden="0" w:uiPriority="73" w:unhideWhenUsed="0"/>
-    <w:lsdException w:name="Light Shading Accent 3" w:semiHidden="0" w:uiPriority="60" w:unhideWhenUsed="0"/>
-    <w:lsdException w:name="Light List Accent 3" w:semiHidden="0" w:uiPriority="61" w:unhideWhenUsed="0"/>
-    <w:lsdException w:name="Light Grid Accent 3" w:semiHidden="0" w:uiPriority="62" w:unhideWhenUsed="0"/>
-    <w:lsdException w:name="Medium Shading 1 Accent 3" w:semiHidden="0" w:uiPriority="63" w:unhideWhenUsed="0"/>
-    <w:lsdException w:name="Medium Shading 2 Accent 3" w:semiHidden="0" w:uiPriority="64" w:unhideWhenUsed="0"/>
-    <w:lsdException w:name="Medium List 1 Accent 3" w:semiHidden="0" w:uiPriority="65" w:unhideWhenUsed="0"/>
-    <w:lsdException w:name="Medium List 2 Accent 3" w:semiHidden="0" w:uiPriority="66" w:unhideWhenUsed="0"/>
-    <w:lsdException w:name="Medium Grid 1 Accent 3" w:semiHidden="0" w:uiPriority="67" w:unhideWhenUsed="0"/>
-    <w:lsdException w:name="Medium Grid 2 Accent 3" w:semiHidden="0" w:uiPriority="68" w:unhideWhenUsed="0"/>
-    <w:lsdException w:name="Medium Grid 3 Accent 3" w:semiHidden="0" w:uiPriority="69" w:unhideWhenUsed="0"/>
-    <w:lsdException w:name="Dark List Accent 3" w:semiHidden="0" w:uiPriority="70" w:unhideWhenUsed="0"/>
-    <w:lsdException w:name="Colorful Shading Accent 3" w:semiHidden="0" w:uiPriority="71" w:unhideWhenUsed="0"/>
-    <w:lsdException w:name="Colorful List Accent 3" w:semiHidden="0" w:uiPriority="72" w:unhideWhenUsed="0"/>
-    <w:lsdException w:name="Colorful Grid Accent 3" w:semiHidden="0" w:uiPriority="73" w:unhideWhenUsed="0"/>
-    <w:lsdException w:name="Light Shading Accent 4" w:semiHidden="0" w:uiPriority="60" w:unhideWhenUsed="0"/>
-    <w:lsdException w:name="Light List Accent 4" w:semiHidden="0" w:uiPriority="61" w:unhideWhenUsed="0"/>
-    <w:lsdException w:name="Light Grid Accent 4" w:semiHidden="0" w:uiPriority="62" w:unhideWhenUsed="0"/>
-    <w:lsdException w:name="Medium Shading 1 Accent 4" w:semiHidden="0" w:uiPriority="63" w:unhideWhenUsed="0"/>
-    <w:lsdException w:name="Medium Shading 2 Accent 4" w:semiHidden="0" w:uiPriority="64" w:unhideWhenUsed="0"/>
-    <w:lsdException w:name="Medium List 1 Accent 4" w:semiHidden="0" w:uiPriority="65" w:unhideWhenUsed="0"/>
-    <w:lsdException w:name="Medium List 2 Accent 4" w:semiHidden="0" w:uiPriority="66" w:unhideWhenUsed="0"/>
-    <w:lsdException w:name="Medium Grid 1 Accent 4" w:semiHidden="0" w:uiPriority="67" w:unhideWhenUsed="0"/>
-    <w:lsdException w:name="Medium Grid 2 Accent 4" w:semiHidden="0" w:uiPriority="68" w:unhideWhenUsed="0"/>
-    <w:lsdException w:name="Medium Grid 3 Accent 4" w:semiHidden="0" w:uiPriority="69" w:unhideWhenUsed="0"/>
-    <w:lsdException w:name="Dark List Accent 4" w:semiHidden="0" w:uiPriority="70" w:unhideWhenUsed="0"/>
-    <w:lsdException w:name="Colorful Shading Accent 4" w:semiHidden="0" w:uiPriority="71" w:unhideWhenUsed="0"/>
-    <w:lsdException w:name="Colorful List Accent 4" w:semiHidden="0" w:uiPriority="72" w:unhideWhenUsed="0"/>
-    <w:lsdException w:name="Colorful Grid Accent 4" w:semiHidden="0" w:uiPriority="73" w:unhideWhenUsed="0"/>
-    <w:lsdException w:name="Light Shading Accent 5" w:semiHidden="0" w:uiPriority="60" w:unhideWhenUsed="0"/>
-    <w:lsdException w:name="Light List Accent 5" w:semiHidden="0" w:uiPriority="61" w:unhideWhenUsed="0"/>
-    <w:lsdException w:name="Light Grid Accent 5" w:semiHidden="0" w:uiPriority="62" w:unhideWhenUsed="0"/>
-    <w:lsdException w:name="Medium Shading 1 Accent 5" w:semiHidden="0" w:uiPriority="63" w:unhideWhenUsed="0"/>
-    <w:lsdException w:name="Medium Shading 2 Accent 5" w:semiHidden="0" w:uiPriority="64" w:unhideWhenUsed="0"/>
-    <w:lsdException w:name="Medium List 1 Accent 5" w:semiHidden="0" w:uiPriority="65" w:unhideWhenUsed="0"/>
-    <w:lsdException w:name="Medium List 2 Accent 5" w:semiHidden="0" w:uiPriority="66" w:unhideWhenUsed="0"/>
-    <w:lsdException w:name="Medium Grid 1 Accent 5" w:semiHidden="0" w:uiPriority="67" w:unhideWhenUsed="0"/>
-    <w:lsdException w:name="Medium Grid 2 Accent 5" w:semiHidden="0" w:uiPriority="68" w:unhideWhenUsed="0"/>
-    <w:lsdException w:name="Medium Grid 3 Accent 5" w:semiHidden="0" w:uiPriority="69" w:unhideWhenUsed="0"/>
-    <w:lsdException w:name="Dark List Accent 5" w:semiHidden="0" w:uiPriority="70" w:unhideWhenUsed="0"/>
-    <w:lsdException w:name="Colorful Shading Accent 5" w:semiHidden="0" w:uiPriority="71" w:unhideWhenUsed="0"/>
-    <w:lsdException w:name="Colorful List Accent 5" w:semiHidden="0" w:uiPriority="72" w:unhideWhenUsed="0"/>
-    <w:lsdException w:name="Colorful Grid Accent 5" w:semiHidden="0" w:uiPriority="73" w:unhideWhenUsed="0"/>
-    <w:lsdException w:name="Light Shading Accent 6" w:semiHidden="0" w:uiPriority="60" w:unhideWhenUsed="0"/>
-    <w:lsdException w:name="Light List Accent 6" w:semiHidden="0" w:uiPriority="61" w:unhideWhenUsed="0"/>
-    <w:lsdException w:name="Light Grid Accent 6" w:semiHidden="0" w:uiPriority="62" w:unhideWhenUsed="0"/>
-    <w:lsdException w:name="Medium Shading 1 Accent 6" w:semiHidden="0" w:uiPriority="63" w:unhideWhenUsed="0"/>
-    <w:lsdException w:name="Medium Shading 2 Accent 6" w:semiHidden="0" w:uiPriority="64" w:unhideWhenUsed="0"/>
-    <w:lsdException w:name="Medium List 1 Accent 6" w:semiHidden="0" w:uiPriority="65" w:unhideWhenUsed="0"/>
-    <w:lsdException w:name="Medium List 2 Accent 6" w:semiHidden="0" w:uiPriority="66" w:unhideWhenUsed="0"/>
-    <w:lsdException w:name="Medium Grid 1 Accent 6" w:semiHidden="0" w:uiPriority="67" w:unhideWhenUsed="0"/>
-    <w:lsdException w:name="Medium Grid 2 Accent 6" w:semiHidden="0" w:uiPriority="68" w:unhideWhenUsed="0"/>
-    <w:lsdException w:name="Medium Grid 3 Accent 6" w:semiHidden="0" w:uiPriority="69" w:unhideWhenUsed="0"/>
-    <w:lsdException w:name="Dark List Accent 6" w:semiHidden="0" w:uiPriority="70" w:unhideWhenUsed="0"/>
-    <w:lsdException w:name="Colorful Shading Accent 6" w:semiHidden="0" w:uiPriority="71" w:unhideWhenUsed="0"/>
-    <w:lsdException w:name="Colorful List Accent 6" w:semiHidden="0" w:uiPriority="72" w:unhideWhenUsed="0"/>
-    <w:lsdException w:name="Colorful Grid Accent 6" w:semiHidden="0" w:uiPriority="73" w:unhideWhenUsed="0"/>
-    <w:lsdException w:name="Subtle Emphasis" w:semiHidden="0" w:uiPriority="19" w:unhideWhenUsed="0" w:qFormat="1"/>
-    <w:lsdException w:name="Intense Emphasis" w:semiHidden="0" w:uiPriority="21" w:unhideWhenUsed="0" w:qFormat="1"/>
-    <w:lsdException w:name="Subtle Reference" w:semiHidden="0" w:uiPriority="31" w:unhideWhenUsed="0" w:qFormat="1"/>
-    <w:lsdException w:name="Intense Reference" w:semiHidden="0" w:uiPriority="32" w:unhideWhenUsed="0" w:qFormat="1"/>
-    <w:lsdException w:name="Book Title" w:semiHidden="0" w:uiPriority="33" w:unhideWhenUsed="0" w:qFormat="1"/>
-    <w:lsdException w:name="Bibliography" w:uiPriority="37"/>
-    <w:lsdException w:name="TOC Heading" w:uiPriority="39" w:qFormat="1"/>
+  <w:latentStyles w:defLockedState="0" w:defUIPriority="99" w:defSemiHidden="0" w:defUnhideWhenUsed="0" w:defQFormat="0" w:count="371">
+    <w:lsdException w:name="Normal" w:uiPriority="0" w:qFormat="1"/>
+    <w:lsdException w:name="heading 1" w:qFormat="1"/>
+    <w:lsdException w:name="heading 2" w:semiHidden="1" w:unhideWhenUsed="1" w:qFormat="1"/>
+    <w:lsdException w:name="heading 3" w:semiHidden="1" w:unhideWhenUsed="1" w:qFormat="1"/>
+    <w:lsdException w:name="heading 4" w:semiHidden="1" w:unhideWhenUsed="1" w:qFormat="1"/>
+    <w:lsdException w:name="heading 5" w:semiHidden="1" w:unhideWhenUsed="1" w:qFormat="1"/>
+    <w:lsdException w:name="heading 6" w:semiHidden="1" w:unhideWhenUsed="1" w:qFormat="1"/>
+    <w:lsdException w:name="heading 7" w:semiHidden="1" w:unhideWhenUsed="1" w:qFormat="1"/>
+    <w:lsdException w:name="heading 8" w:semiHidden="1" w:unhideWhenUsed="1" w:qFormat="1"/>
+    <w:lsdException w:name="heading 9" w:semiHidden="1" w:unhideWhenUsed="1" w:qFormat="1"/>
+    <w:lsdException w:name="index 1" w:semiHidden="1" w:unhideWhenUsed="1"/>
+    <w:lsdException w:name="index 2" w:semiHidden="1" w:unhideWhenUsed="1"/>
+    <w:lsdException w:name="index 3" w:semiHidden="1" w:unhideWhenUsed="1"/>
+    <w:lsdException w:name="index 4" w:semiHidden="1" w:unhideWhenUsed="1"/>
+    <w:lsdException w:name="index 5" w:semiHidden="1" w:unhideWhenUsed="1"/>
+    <w:lsdException w:name="index 6" w:semiHidden="1" w:unhideWhenUsed="1"/>
+    <w:lsdException w:name="index 7" w:semiHidden="1" w:unhideWhenUsed="1"/>
+    <w:lsdException w:name="index 8" w:semiHidden="1" w:unhideWhenUsed="1"/>
+    <w:lsdException w:name="index 9" w:semiHidden="1" w:unhideWhenUsed="1"/>
+    <w:lsdException w:name="toc 1" w:semiHidden="1" w:uiPriority="39" w:unhideWhenUsed="1"/>
+    <w:lsdException w:name="toc 2" w:semiHidden="1" w:uiPriority="39" w:unhideWhenUsed="1"/>
+    <w:lsdException w:name="toc 3" w:semiHidden="1" w:uiPriority="39" w:unhideWhenUsed="1"/>
+    <w:lsdException w:name="toc 4" w:semiHidden="1" w:uiPriority="39" w:unhideWhenUsed="1"/>
+    <w:lsdException w:name="toc 5" w:semiHidden="1" w:uiPriority="39" w:unhideWhenUsed="1"/>
+    <w:lsdException w:name="toc 6" w:semiHidden="1" w:uiPriority="39" w:unhideWhenUsed="1"/>
+    <w:lsdException w:name="toc 7" w:semiHidden="1" w:uiPriority="39" w:unhideWhenUsed="1"/>
+    <w:lsdException w:name="toc 8" w:semiHidden="1" w:uiPriority="39" w:unhideWhenUsed="1"/>
+    <w:lsdException w:name="toc 9" w:semiHidden="1" w:uiPriority="39" w:unhideWhenUsed="1"/>
+    <w:lsdException w:name="Normal Indent" w:semiHidden="1" w:unhideWhenUsed="1"/>
+    <w:lsdException w:name="footnote text" w:semiHidden="1" w:unhideWhenUsed="1"/>
+    <w:lsdException w:name="annotation text" w:semiHidden="1" w:unhideWhenUsed="1"/>
+    <w:lsdException w:name="header" w:semiHidden="1" w:unhideWhenUsed="1"/>
+    <w:lsdException w:name="footer" w:semiHidden="1" w:unhideWhenUsed="1"/>
+    <w:lsdException w:name="index heading" w:semiHidden="1" w:unhideWhenUsed="1"/>
+    <w:lsdException w:name="caption" w:semiHidden="1" w:uiPriority="35" w:unhideWhenUsed="1" w:qFormat="1"/>
+    <w:lsdException w:name="table of figures" w:semiHidden="1" w:unhideWhenUsed="1"/>
+    <w:lsdException w:name="envelope address" w:semiHidden="1" w:unhideWhenUsed="1"/>
+    <w:lsdException w:name="envelope return" w:semiHidden="1" w:unhideWhenUsed="1"/>
+    <w:lsdException w:name="footnote reference" w:semiHidden="1" w:unhideWhenUsed="1"/>
+    <w:lsdException w:name="annotation reference" w:semiHidden="1" w:unhideWhenUsed="1"/>
+    <w:lsdException w:name="line number" w:semiHidden="1" w:unhideWhenUsed="1"/>
+    <w:lsdException w:name="page number" w:semiHidden="1" w:unhideWhenUsed="1"/>
+    <w:lsdException w:name="endnote reference" w:semiHidden="1" w:unhideWhenUsed="1"/>
+    <w:lsdException w:name="endnote text" w:semiHidden="1" w:unhideWhenUsed="1"/>
+    <w:lsdException w:name="table of authorities" w:semiHidden="1" w:unhideWhenUsed="1"/>
+    <w:lsdException w:name="macro" w:semiHidden="1" w:unhideWhenUsed="1"/>
+    <w:lsdException w:name="toa heading" w:semiHidden="1" w:unhideWhenUsed="1"/>
+    <w:lsdException w:name="List" w:semiHidden="1" w:unhideWhenUsed="1"/>
+    <w:lsdException w:name="List Bullet" w:semiHidden="1" w:unhideWhenUsed="1"/>
+    <w:lsdException w:name="List Number" w:semiHidden="1" w:unhideWhenUsed="1"/>
+    <w:lsdException w:name="List 2" w:semiHidden="1" w:unhideWhenUsed="1"/>
+    <w:lsdException w:name="List 3" w:semiHidden="1" w:unhideWhenUsed="1"/>
+    <w:lsdException w:name="List 4" w:semiHidden="1" w:unhideWhenUsed="1"/>
+    <w:lsdException w:name="List 5" w:semiHidden="1" w:unhideWhenUsed="1"/>
+    <w:lsdException w:name="List Bullet 2" w:semiHidden="1" w:unhideWhenUsed="1"/>
+    <w:lsdException w:name="List Bullet 3" w:semiHidden="1" w:unhideWhenUsed="1"/>
+    <w:lsdException w:name="List Bullet 4" w:semiHidden="1" w:unhideWhenUsed="1"/>
+    <w:lsdException w:name="List Bullet 5" w:semiHidden="1" w:unhideWhenUsed="1"/>
+    <w:lsdException w:name="List Number 2" w:semiHidden="1" w:unhideWhenUsed="1"/>
+    <w:lsdException w:name="List Number 3" w:semiHidden="1" w:unhideWhenUsed="1"/>
+    <w:lsdException w:name="List Number 4" w:semiHidden="1" w:unhideWhenUsed="1"/>
+    <w:lsdException w:name="List Number 5" w:semiHidden="1" w:unhideWhenUsed="1"/>
+    <w:lsdException w:name="Title" w:uiPriority="10" w:qFormat="1"/>
+    <w:lsdException w:name="Closing" w:semiHidden="1" w:unhideWhenUsed="1"/>
+    <w:lsdException w:name="Signature" w:semiHidden="1" w:unhideWhenUsed="1"/>
+    <w:lsdException w:name="Default Paragraph Font" w:semiHidden="1" w:uiPriority="1" w:unhideWhenUsed="1"/>
+    <w:lsdException w:name="Body Text" w:semiHidden="1" w:unhideWhenUsed="1"/>
+    <w:lsdException w:name="Body Text Indent" w:semiHidden="1" w:unhideWhenUsed="1"/>
+    <w:lsdException w:name="List Continue" w:semiHidden="1" w:unhideWhenUsed="1"/>
+    <w:lsdException w:name="List Continue 2" w:semiHidden="1" w:unhideWhenUsed="1"/>
+    <w:lsdException w:name="List Continue 3" w:semiHidden="1" w:unhideWhenUsed="1"/>
+    <w:lsdException w:name="List Continue 4" w:semiHidden="1" w:unhideWhenUsed="1"/>
+    <w:lsdException w:name="List Continue 5" w:semiHidden="1" w:unhideWhenUsed="1"/>
+    <w:lsdException w:name="Message Header" w:semiHidden="1" w:unhideWhenUsed="1"/>
+    <w:lsdException w:name="Subtitle" w:uiPriority="11" w:qFormat="1"/>
+    <w:lsdException w:name="Salutation" w:semiHidden="1" w:unhideWhenUsed="1"/>
+    <w:lsdException w:name="Date" w:semiHidden="1" w:unhideWhenUsed="1"/>
+    <w:lsdException w:name="Body Text First Indent" w:semiHidden="1" w:unhideWhenUsed="1"/>
+    <w:lsdException w:name="Body Text First Indent 2" w:semiHidden="1" w:unhideWhenUsed="1"/>
+    <w:lsdException w:name="Note Heading" w:semiHidden="1" w:unhideWhenUsed="1"/>
+    <w:lsdException w:name="Body Text 2" w:semiHidden="1" w:unhideWhenUsed="1"/>
+    <w:lsdException w:name="Body Text 3" w:semiHidden="1" w:unhideWhenUsed="1"/>
+    <w:lsdException w:name="Body Text Indent 2" w:semiHidden="1" w:unhideWhenUsed="1"/>
+    <w:lsdException w:name="Body Text Indent 3" w:semiHidden="1" w:unhideWhenUsed="1"/>
+    <w:lsdException w:name="Block Text" w:semiHidden="1" w:unhideWhenUsed="1"/>
+    <w:lsdException w:name="Hyperlink" w:semiHidden="1" w:unhideWhenUsed="1"/>
+    <w:lsdException w:name="FollowedHyperlink" w:semiHidden="1" w:unhideWhenUsed="1"/>
+    <w:lsdException w:name="Strong" w:uiPriority="22" w:qFormat="1"/>
+    <w:lsdException w:name="Emphasis" w:uiPriority="20" w:qFormat="1"/>
+    <w:lsdException w:name="Document Map" w:semiHidden="1" w:unhideWhenUsed="1"/>
+    <w:lsdException w:name="Plain Text" w:semiHidden="1" w:unhideWhenUsed="1"/>
+    <w:lsdException w:name="E-mail Signature" w:semiHidden="1" w:unhideWhenUsed="1"/>
+    <w:lsdException w:name="HTML Top of Form" w:semiHidden="1" w:unhideWhenUsed="1"/>
+    <w:lsdException w:name="HTML Bottom of Form" w:semiHidden="1" w:unhideWhenUsed="1"/>
+    <w:lsdException w:name="Normal (Web)" w:semiHidden="1" w:unhideWhenUsed="1"/>
+    <w:lsdException w:name="HTML Acronym" w:semiHidden="1" w:unhideWhenUsed="1"/>
+    <w:lsdException w:name="HTML Address" w:semiHidden="1" w:unhideWhenUsed="1"/>
+    <w:lsdException w:name="HTML Cite" w:semiHidden="1" w:unhideWhenUsed="1"/>
+    <w:lsdException w:name="HTML Code" w:semiHidden="1" w:unhideWhenUsed="1"/>
+    <w:lsdException w:name="HTML Definition" w:semiHidden="1" w:unhideWhenUsed="1"/>
+    <w:lsdException w:name="HTML Keyboard" w:semiHidden="1" w:unhideWhenUsed="1"/>
+    <w:lsdException w:name="HTML Preformatted" w:semiHidden="1" w:unhideWhenUsed="1"/>
+    <w:lsdException w:name="HTML Sample" w:semiHidden="1" w:unhideWhenUsed="1"/>
+    <w:lsdException w:name="HTML Typewriter" w:semiHidden="1" w:unhideWhenUsed="1"/>
+    <w:lsdException w:name="HTML Variable" w:semiHidden="1" w:unhideWhenUsed="1"/>
+    <w:lsdException w:name="Normal Table" w:semiHidden="1" w:unhideWhenUsed="1"/>
+    <w:lsdException w:name="annotation subject" w:semiHidden="1" w:unhideWhenUsed="1"/>
+    <w:lsdException w:name="No List" w:semiHidden="1" w:unhideWhenUsed="1"/>
+    <w:lsdException w:name="Outline List 1" w:semiHidden="1" w:unhideWhenUsed="1"/>
+    <w:lsdException w:name="Outline List 2" w:semiHidden="1" w:unhideWhenUsed="1"/>
+    <w:lsdException w:name="Outline List 3" w:semiHidden="1" w:unhideWhenUsed="1"/>
+    <w:lsdException w:name="Table Simple 1" w:semiHidden="1" w:unhideWhenUsed="1"/>
+    <w:lsdException w:name="Table Simple 2" w:semiHidden="1" w:unhideWhenUsed="1"/>
+    <w:lsdException w:name="Table Simple 3" w:semiHidden="1" w:unhideWhenUsed="1"/>
+    <w:lsdException w:name="Table Classic 1" w:semiHidden="1" w:unhideWhenUsed="1"/>
+    <w:lsdException w:name="Table Classic 2" w:semiHidden="1" w:unhideWhenUsed="1"/>
+    <w:lsdException w:name="Table Classic 3" w:semiHidden="1" w:unhideWhenUsed="1"/>
+    <w:lsdException w:name="Table Classic 4" w:semiHidden="1" w:unhideWhenUsed="1"/>
+    <w:lsdException w:name="Table Colorful 1" w:semiHidden="1" w:unhideWhenUsed="1"/>
+    <w:lsdException w:name="Table Colorful 2" w:semiHidden="1" w:unhideWhenUsed="1"/>
+    <w:lsdException w:name="Table Colorful 3" w:semiHidden="1" w:unhideWhenUsed="1"/>
+    <w:lsdException w:name="Table Columns 1" w:semiHidden="1" w:unhideWhenUsed="1"/>
+    <w:lsdException w:name="Table Columns 2" w:semiHidden="1" w:unhideWhenUsed="1"/>
+    <w:lsdException w:name="Table Columns 3" w:semiHidden="1" w:unhideWhenUsed="1"/>
+    <w:lsdException w:name="Table Columns 4" w:semiHidden="1" w:unhideWhenUsed="1"/>
+    <w:lsdException w:name="Table Columns 5" w:semiHidden="1" w:unhideWhenUsed="1"/>
+    <w:lsdException w:name="Table Grid 1" w:semiHidden="1" w:unhideWhenUsed="1"/>
+    <w:lsdException w:name="Table Grid 2" w:semiHidden="1" w:unhideWhenUsed="1"/>
+    <w:lsdException w:name="Table Grid 3" w:semiHidden="1" w:unhideWhenUsed="1"/>
+    <w:lsdException w:name="Table Grid 4" w:semiHidden="1" w:unhideWhenUsed="1"/>
+    <w:lsdException w:name="Table Grid 5" w:semiHidden="1" w:unhideWhenUsed="1"/>
+    <w:lsdException w:name="Table Grid 6" w:semiHidden="1" w:unhideWhenUsed="1"/>
+    <w:lsdException w:name="Table Grid 7" w:semiHidden="1" w:unhideWhenUsed="1"/>
+    <w:lsdException w:name="Table Grid 8" w:semiHidden="1" w:unhideWhenUsed="1"/>
+    <w:lsdException w:name="Table List 1" w:semiHidden="1" w:unhideWhenUsed="1"/>
+    <w:lsdException w:name="Table List 2" w:semiHidden="1" w:unhideWhenUsed="1"/>
+    <w:lsdException w:name="Table List 3" w:semiHidden="1" w:unhideWhenUsed="1"/>
+    <w:lsdException w:name="Table List 4" w:semiHidden="1" w:unhideWhenUsed="1"/>
+    <w:lsdException w:name="Table List 5" w:semiHidden="1" w:unhideWhenUsed="1"/>
+    <w:lsdException w:name="Table List 6" w:semiHidden="1" w:unhideWhenUsed="1"/>
+    <w:lsdException w:name="Table List 7" w:semiHidden="1" w:unhideWhenUsed="1"/>
+    <w:lsdException w:name="Table List 8" w:semiHidden="1" w:unhideWhenUsed="1"/>
+    <w:lsdException w:name="Table 3D effects 1" w:semiHidden="1" w:unhideWhenUsed="1"/>
+    <w:lsdException w:name="Table 3D effects 2" w:semiHidden="1" w:unhideWhenUsed="1"/>
+    <w:lsdException w:name="Table 3D effects 3" w:semiHidden="1" w:unhideWhenUsed="1"/>
+    <w:lsdException w:name="Table Contemporary" w:semiHidden="1" w:unhideWhenUsed="1"/>
+    <w:lsdException w:name="Table Elegant" w:semiHidden="1" w:unhideWhenUsed="1"/>
+    <w:lsdException w:name="Table Professional" w:semiHidden="1" w:unhideWhenUsed="1"/>
+    <w:lsdException w:name="Table Subtle 1" w:semiHidden="1" w:unhideWhenUsed="1"/>
+    <w:lsdException w:name="Table Subtle 2" w:semiHidden="1" w:unhideWhenUsed="1"/>
+    <w:lsdException w:name="Table Web 1" w:semiHidden="1" w:unhideWhenUsed="1"/>
+    <w:lsdException w:name="Table Web 2" w:semiHidden="1" w:unhideWhenUsed="1"/>
+    <w:lsdException w:name="Table Web 3" w:semiHidden="1" w:unhideWhenUsed="1"/>
+    <w:lsdException w:name="Balloon Text" w:semiHidden="1" w:unhideWhenUsed="1"/>
+    <w:lsdException w:name="Table Grid" w:uiPriority="59"/>
+    <w:lsdException w:name="Table Theme" w:semiHidden="1" w:unhideWhenUsed="1"/>
+    <w:lsdException w:name="Placeholder Text" w:semiHidden="1"/>
+    <w:lsdException w:name="No Spacing" w:uiPriority="1" w:qFormat="1"/>
+    <w:lsdException w:name="Light Shading" w:uiPriority="60"/>
+    <w:lsdException w:name="Light List" w:uiPriority="61"/>
+    <w:lsdException w:name="Light Grid" w:uiPriority="62"/>
+    <w:lsdException w:name="Medium Shading 1" w:uiPriority="63"/>
+    <w:lsdException w:name="Medium Shading 2" w:uiPriority="64"/>
+    <w:lsdException w:name="Medium List 1" w:uiPriority="65"/>
+    <w:lsdException w:name="Medium List 2" w:uiPriority="66"/>
+    <w:lsdException w:name="Medium Grid 1" w:uiPriority="67"/>
+    <w:lsdException w:name="Medium Grid 2" w:uiPriority="68"/>
+    <w:lsdException w:name="Medium Grid 3" w:uiPriority="69"/>
+    <w:lsdException w:name="Dark List" w:uiPriority="70"/>
+    <w:lsdException w:name="Colorful Shading" w:uiPriority="71"/>
+    <w:lsdException w:name="Colorful List" w:uiPriority="72"/>
+    <w:lsdException w:name="Colorful Grid" w:uiPriority="73"/>
+    <w:lsdException w:name="Light Shading Accent 1" w:uiPriority="60"/>
+    <w:lsdException w:name="Light List Accent 1" w:uiPriority="61"/>
+    <w:lsdException w:name="Light Grid Accent 1" w:uiPriority="62"/>
+    <w:lsdException w:name="Medium Shading 1 Accent 1" w:uiPriority="63"/>
+    <w:lsdException w:name="Medium Shading 2 Accent 1" w:uiPriority="64"/>
+    <w:lsdException w:name="Medium List 1 Accent 1" w:uiPriority="65"/>
+    <w:lsdException w:name="Revision" w:semiHidden="1"/>
+    <w:lsdException w:name="List Paragraph" w:uiPriority="34" w:qFormat="1"/>
+    <w:lsdException w:name="Quote" w:uiPriority="29" w:qFormat="1"/>
+    <w:lsdException w:name="Intense Quote" w:uiPriority="30" w:qFormat="1"/>
+    <w:lsdException w:name="Medium List 2 Accent 1" w:uiPriority="66"/>
+    <w:lsdException w:name="Medium Grid 1 Accent 1" w:uiPriority="67"/>
+    <w:lsdException w:name="Medium Grid 2 Accent 1" w:uiPriority="68"/>
+    <w:lsdException w:name="Medium Grid 3 Accent 1" w:uiPriority="69"/>
+    <w:lsdException w:name="Dark List Accent 1" w:uiPriority="70"/>
+    <w:lsdException w:name="Colorful Shading Accent 1" w:uiPriority="71"/>
+    <w:lsdException w:name="Colorful List Accent 1" w:uiPriority="72"/>
+    <w:lsdException w:name="Colorful Grid Accent 1" w:uiPriority="73"/>
+    <w:lsdException w:name="Light Shading Accent 2" w:uiPriority="60"/>
+    <w:lsdException w:name="Light List Accent 2" w:uiPriority="61"/>
+    <w:lsdException w:name="Light Grid Accent 2" w:uiPriority="62"/>
+    <w:lsdException w:name="Medium Shading 1 Accent 2" w:uiPriority="63"/>
+    <w:lsdException w:name="Medium Shading 2 Accent 2" w:uiPriority="64"/>
+    <w:lsdException w:name="Medium List 1 Accent 2" w:uiPriority="65"/>
+    <w:lsdException w:name="Medium List 2 Accent 2" w:uiPriority="66"/>
+    <w:lsdException w:name="Medium Grid 1 Accent 2" w:uiPriority="67"/>
+    <w:lsdException w:name="Medium Grid 2 Accent 2" w:uiPriority="68"/>
+    <w:lsdException w:name="Medium Grid 3 Accent 2" w:uiPriority="69"/>
+    <w:lsdException w:name="Dark List Accent 2" w:uiPriority="70"/>
+    <w:lsdException w:name="Colorful Shading Accent 2" w:uiPriority="71"/>
+    <w:lsdException w:name="Colorful List Accent 2" w:uiPriority="72"/>
+    <w:lsdException w:name="Colorful Grid Accent 2" w:uiPriority="73"/>
+    <w:lsdException w:name="Light Shading Accent 3" w:uiPriority="60"/>
+    <w:lsdException w:name="Light List Accent 3" w:uiPriority="61"/>
+    <w:lsdException w:name="Light Grid Accent 3" w:uiPriority="62"/>
+    <w:lsdException w:name="Medium Shading 1 Accent 3" w:uiPriority="63"/>
+    <w:lsdException w:name="Medium Shading 2 Accent 3" w:uiPriority="64"/>
+    <w:lsdException w:name="Medium List 1 Accent 3" w:uiPriority="65"/>
+    <w:lsdException w:name="Medium List 2 Accent 3" w:uiPriority="66"/>
+    <w:lsdException w:name="Medium Grid 1 Accent 3" w:uiPriority="67"/>
+    <w:lsdException w:name="Medium Grid 2 Accent 3" w:uiPriority="68"/>
+    <w:lsdException w:name="Medium Grid 3 Accent 3" w:uiPriority="69"/>
+    <w:lsdException w:name="Dark List Accent 3" w:uiPriority="70"/>
+    <w:lsdException w:name="Colorful Shading Accent 3" w:uiPriority="71"/>
+    <w:lsdException w:name="Colorful List Accent 3" w:uiPriority="72"/>
+    <w:lsdException w:name="Colorful Grid Accent 3" w:uiPriority="73"/>
+    <w:lsdException w:name="Light Shading Accent 4" w:uiPriority="60"/>
+    <w:lsdException w:name="Light List Accent 4" w:uiPriority="61"/>
+    <w:lsdException w:name="Light Grid Accent 4" w:uiPriority="62"/>
+    <w:lsdException w:name="Medium Shading 1 Accent 4" w:uiPriority="63"/>
+    <w:lsdException w:name="Medium Shading 2 Accent 4" w:uiPriority="64"/>
+    <w:lsdException w:name="Medium List 1 Accent 4" w:uiPriority="65"/>
+    <w:lsdException w:name="Medium List 2 Accent 4" w:uiPriority="66"/>
+    <w:lsdException w:name="Medium Grid 1 Accent 4" w:uiPriority="67"/>
+    <w:lsdException w:name="Medium Grid 2 Accent 4" w:uiPriority="68"/>
+    <w:lsdException w:name="Medium Grid 3 Accent 4" w:uiPriority="69"/>
+    <w:lsdException w:name="Dark List Accent 4" w:uiPriority="70"/>
+    <w:lsdException w:name="Colorful Shading Accent 4" w:uiPriority="71"/>
+    <w:lsdException w:name="Colorful List Accent 4" w:uiPriority="72"/>
+    <w:lsdException w:name="Colorful Grid Accent 4" w:uiPriority="73"/>
+    <w:lsdException w:name="Light Shading Accent 5" w:uiPriority="60"/>
+    <w:lsdException w:name="Light List Accent 5" w:uiPriority="61"/>
+    <w:lsdException w:name="Light Grid Accent 5" w:uiPriority="62"/>
+    <w:lsdException w:name="Medium Shading 1 Accent 5" w:uiPriority="63"/>
+    <w:lsdException w:name="Medium Shading 2 Accent 5" w:uiPriority="64"/>
+    <w:lsdException w:name="Medium List 1 Accent 5" w:uiPriority="65"/>
+    <w:lsdException w:name="Medium List 2 Accent 5" w:uiPriority="66"/>
+    <w:lsdException w:name="Medium Grid 1 Accent 5" w:uiPriority="67"/>
+    <w:lsdException w:name="Medium Grid 2 Accent 5" w:uiPriority="68"/>
+    <w:lsdException w:name="Medium Grid 3 Accent 5" w:uiPriority="69"/>
+    <w:lsdException w:name="Dark List Accent 5" w:uiPriority="70"/>
+    <w:lsdException w:name="Colorful Shading Accent 5" w:uiPriority="71"/>
+    <w:lsdException w:name="Colorful List Accent 5" w:uiPriority="72"/>
+    <w:lsdException w:name="Colorful Grid Accent 5" w:uiPriority="73"/>
+    <w:lsdException w:name="Light Shading Accent 6" w:uiPriority="60"/>
+    <w:lsdException w:name="Light List Accent 6" w:uiPriority="61"/>
+    <w:lsdException w:name="Light Grid Accent 6" w:uiPriority="62"/>
+    <w:lsdException w:name="Medium Shading 1 Accent 6" w:uiPriority="63"/>
+    <w:lsdException w:name="Medium Shading 2 Accent 6" w:uiPriority="64"/>
+    <w:lsdException w:name="Medium List 1 Accent 6" w:uiPriority="65"/>
+    <w:lsdException w:name="Medium List 2 Accent 6" w:uiPriority="66"/>
+    <w:lsdException w:name="Medium Grid 1 Accent 6" w:uiPriority="67"/>
+    <w:lsdException w:name="Medium Grid 2 Accent 6" w:uiPriority="68"/>
+    <w:lsdException w:name="Medium Grid 3 Accent 6" w:uiPriority="69"/>
+    <w:lsdException w:name="Dark List Accent 6" w:uiPriority="70"/>
+    <w:lsdException w:name="Colorful Shading Accent 6" w:uiPriority="71"/>
+    <w:lsdException w:name="Colorful List Accent 6" w:uiPriority="72"/>
+    <w:lsdException w:name="Colorful Grid Accent 6" w:uiPriority="73"/>
+    <w:lsdException w:name="Subtle Emphasis" w:uiPriority="19" w:qFormat="1"/>
+    <w:lsdException w:name="Intense Emphasis" w:uiPriority="21" w:qFormat="1"/>
+    <w:lsdException w:name="Subtle Reference" w:uiPriority="31" w:qFormat="1"/>
+    <w:lsdException w:name="Intense Reference" w:uiPriority="32" w:qFormat="1"/>
+    <w:lsdException w:name="Book Title" w:uiPriority="33" w:qFormat="1"/>
+    <w:lsdException w:name="Bibliography" w:semiHidden="1" w:uiPriority="37" w:unhideWhenUsed="1"/>
+    <w:lsdException w:name="TOC Heading" w:semiHidden="1" w:uiPriority="39" w:unhideWhenUsed="1" w:qFormat="1"/>
+    <w:lsdException w:name="Plain Table 1" w:uiPriority="41"/>
+    <w:lsdException w:name="Plain Table 2" w:uiPriority="42"/>
+    <w:lsdException w:name="Plain Table 3" w:uiPriority="43"/>
+    <w:lsdException w:name="Plain Table 4" w:uiPriority="44"/>
+    <w:lsdException w:name="Plain Table 5" w:uiPriority="45"/>
+    <w:lsdException w:name="Grid Table Light" w:uiPriority="40"/>
+    <w:lsdException w:name="Grid Table 1 Light" w:uiPriority="46"/>
+    <w:lsdException w:name="Grid Table 2" w:uiPriority="47"/>
+    <w:lsdException w:name="Grid Table 3" w:uiPriority="48"/>
+    <w:lsdException w:name="Grid Table 4" w:uiPriority="49"/>
+    <w:lsdException w:name="Grid Table 5 Dark" w:uiPriority="50"/>
+    <w:lsdException w:name="Grid Table 6 Colorful" w:uiPriority="51"/>
+    <w:lsdException w:name="Grid Table 7 Colorful" w:uiPriority="52"/>
+    <w:lsdException w:name="Grid Table 1 Light Accent 1" w:uiPriority="46"/>
+    <w:lsdException w:name="Grid Table 2 Accent 1" w:uiPriority="47"/>
+    <w:lsdException w:name="Grid Table 3 Accent 1" w:uiPriority="48"/>
+    <w:lsdException w:name="Grid Table 4 Accent 1" w:uiPriority="49"/>
+    <w:lsdException w:name="Grid Table 5 Dark Accent 1" w:uiPriority="50"/>
+    <w:lsdException w:name="Grid Table 6 Colorful Accent 1" w:uiPriority="51"/>
+    <w:lsdException w:name="Grid Table 7 Colorful Accent 1" w:uiPriority="52"/>
+    <w:lsdException w:name="Grid Table 1 Light Accent 2" w:uiPriority="46"/>
+    <w:lsdException w:name="Grid Table 2 Accent 2" w:uiPriority="47"/>
+    <w:lsdException w:name="Grid Table 3 Accent 2" w:uiPriority="48"/>
+    <w:lsdException w:name="Grid Table 4 Accent 2" w:uiPriority="49"/>
+    <w:lsdException w:name="Grid Table 5 Dark Accent 2" w:uiPriority="50"/>
+    <w:lsdException w:name="Grid Table 6 Colorful Accent 2" w:uiPriority="51"/>
+    <w:lsdException w:name="Grid Table 7 Colorful Accent 2" w:uiPriority="52"/>
+    <w:lsdException w:name="Grid Table 1 Light Accent 3" w:uiPriority="46"/>
+    <w:lsdException w:name="Grid Table 2 Accent 3" w:uiPriority="47"/>
+    <w:lsdException w:name="Grid Table 3 Accent 3" w:uiPriority="48"/>
+    <w:lsdException w:name="Grid Table 4 Accent 3" w:uiPriority="49"/>
+    <w:lsdException w:name="Grid Table 5 Dark Accent 3" w:uiPriority="50"/>
+    <w:lsdException w:name="Grid Table 6 Colorful Accent 3" w:uiPriority="51"/>
+    <w:lsdException w:name="Grid Table 7 Colorful Accent 3" w:uiPriority="52"/>
+    <w:lsdException w:name="Grid Table 1 Light Accent 4" w:uiPriority="46"/>
+    <w:lsdException w:name="Grid Table 2 Accent 4" w:uiPriority="47"/>
+    <w:lsdException w:name="Grid Table 3 Accent 4" w:uiPriority="48"/>
+    <w:lsdException w:name="Grid Table 4 Accent 4" w:uiPriority="49"/>
+    <w:lsdException w:name="Grid Table 5 Dark Accent 4" w:uiPriority="50"/>
+    <w:lsdException w:name="Grid Table 6 Colorful Accent 4" w:uiPriority="51"/>
+    <w:lsdException w:name="Grid Table 7 Colorful Accent 4" w:uiPriority="52"/>
+    <w:lsdException w:name="Grid Table 1 Light Accent 5" w:uiPriority="46"/>
+    <w:lsdException w:name="Grid Table 2 Accent 5" w:uiPriority="47"/>
+    <w:lsdException w:name="Grid Table 3 Accent 5" w:uiPriority="48"/>
+    <w:lsdException w:name="Grid Table 4 Accent 5" w:uiPriority="49"/>
+    <w:lsdException w:name="Grid Table 5 Dark Accent 5" w:uiPriority="50"/>
+    <w:lsdException w:name="Grid Table 6 Colorful Accent 5" w:uiPriority="51"/>
+    <w:lsdException w:name="Grid Table 7 Colorful Accent 5" w:uiPriority="52"/>
+    <w:lsdException w:name="Grid Table 1 Light Accent 6" w:uiPriority="46"/>
+    <w:lsdException w:name="Grid Table 2 Accent 6" w:uiPriority="47"/>
+    <w:lsdException w:name="Grid Table 3 Accent 6" w:uiPriority="48"/>
+    <w:lsdException w:name="Grid Table 4 Accent 6" w:uiPriority="49"/>
+    <w:lsdException w:name="Grid Table 5 Dark Accent 6" w:uiPriority="50"/>
+    <w:lsdException w:name="Grid Table 6 Colorful Accent 6" w:uiPriority="51"/>
+    <w:lsdException w:name="Grid Table 7 Colorful Accent 6" w:uiPriority="52"/>
+    <w:lsdException w:name="List Table 1 Light" w:uiPriority="46"/>
+    <w:lsdException w:name="List Table 2" w:uiPriority="47"/>
+    <w:lsdException w:name="List Table 3" w:uiPriority="48"/>
+    <w:lsdException w:name="List Table 4" w:uiPriority="49"/>
+    <w:lsdException w:name="List Table 5 Dark" w:uiPriority="50"/>
+    <w:lsdException w:name="List Table 6 Colorful" w:uiPriority="51"/>
+    <w:lsdException w:name="List Table 7 Colorful" w:uiPriority="52"/>
+    <w:lsdException w:name="List Table 1 Light Accent 1" w:uiPriority="46"/>
+    <w:lsdException w:name="List Table 2 Accent 1" w:uiPriority="47"/>
+    <w:lsdException w:name="List Table 3 Accent 1" w:uiPriority="48"/>
+    <w:lsdException w:name="List Table 4 Accent 1" w:uiPriority="49"/>
+    <w:lsdException w:name="List Table 5 Dark Accent 1" w:uiPriority="50"/>
+    <w:lsdException w:name="List Table 6 Colorful Accent 1" w:uiPriority="51"/>
+    <w:lsdException w:name="List Table 7 Colorful Accent 1" w:uiPriority="52"/>
+    <w:lsdException w:name="List Table 1 Light Accent 2" w:uiPriority="46"/>
+    <w:lsdException w:name="List Table 2 Accent 2" w:uiPriority="47"/>
+    <w:lsdException w:name="List Table 3 Accent 2" w:uiPriority="48"/>
+    <w:lsdException w:name="List Table 4 Accent 2" w:uiPriority="49"/>
+    <w:lsdException w:name="List Table 5 Dark Accent 2" w:uiPriority="50"/>
+    <w:lsdException w:name="List Table 6 Colorful Accent 2" w:uiPriority="51"/>
+    <w:lsdException w:name="List Table 7 Colorful Accent 2" w:uiPriority="52"/>
+    <w:lsdException w:name="List Table 1 Light Accent 3" w:uiPriority="46"/>
+    <w:lsdException w:name="List Table 2 Accent 3" w:uiPriority="47"/>
+    <w:lsdException w:name="List Table 3 Accent 3" w:uiPriority="48"/>
+    <w:lsdException w:name="List Table 4 Accent 3" w:uiPriority="49"/>
+    <w:lsdException w:name="List Table 5 Dark Accent 3" w:uiPriority="50"/>
+    <w:lsdException w:name="List Table 6 Colorful Accent 3" w:uiPriority="51"/>
+    <w:lsdException w:name="List Table 7 Colorful Accent 3" w:uiPriority="52"/>
+    <w:lsdException w:name="List Table 1 Light Accent 4" w:uiPriority="46"/>
+    <w:lsdException w:name="List Table 2 Accent 4" w:uiPriority="47"/>
+    <w:lsdException w:name="List Table 3 Accent 4" w:uiPriority="48"/>
+    <w:lsdException w:name="List Table 4 Accent 4" w:uiPriority="49"/>
+    <w:lsdException w:name="List Table 5 Dark Accent 4" w:uiPriority="50"/>
+    <w:lsdException w:name="List Table 6 Colorful Accent 4" w:uiPriority="51"/>
+    <w:lsdException w:name="List Table 7 Colorful Accent 4" w:uiPriority="52"/>
+    <w:lsdException w:name="List Table 1 Light Accent 5" w:uiPriority="46"/>
+    <w:lsdException w:name="List Table 2 Accent 5" w:uiPriority="47"/>
+    <w:lsdException w:name="List Table 3 Accent 5" w:uiPriority="48"/>
+    <w:lsdException w:name="List Table 4 Accent 5" w:uiPriority="49"/>
+    <w:lsdException w:name="List Table 5 Dark Accent 5" w:uiPriority="50"/>
+    <w:lsdException w:name="List Table 6 Colorful Accent 5" w:uiPriority="51"/>
+    <w:lsdException w:name="List Table 7 Colorful Accent 5" w:uiPriority="52"/>
+    <w:lsdException w:name="List Table 1 Light Accent 6" w:uiPriority="46"/>
+    <w:lsdException w:name="List Table 2 Accent 6" w:uiPriority="47"/>
+    <w:lsdException w:name="List Table 3 Accent 6" w:uiPriority="48"/>
+    <w:lsdException w:name="List Table 4 Accent 6" w:uiPriority="49"/>
+    <w:lsdException w:name="List Table 5 Dark Accent 6" w:uiPriority="50"/>
+    <w:lsdException w:name="List Table 6 Colorful Accent 6" w:uiPriority="51"/>
+    <w:lsdException w:name="List Table 7 Colorful Accent 6" w:uiPriority="52"/>
   </w:latentStyles>
   <w:style w:type="paragraph" w:default="1" w:styleId="Normal">
     <w:name w:val="Normal"/>
     <w:qFormat/>
     <w:rsid w:val="00FC3F9F"/>
   </w:style>
-  <w:style w:type="paragraph" w:styleId="Heading1">
+  <w:style w:type="paragraph" w:styleId="Ttulo1">
     <w:name w:val="heading 1"/>
     <w:basedOn w:val="Normal"/>
     <w:next w:val="Normal"/>
-    <w:link w:val="Heading1Char"/>
+    <w:link w:val="Ttulo1Car"/>
     <w:uiPriority w:val="99"/>
     <w:qFormat/>
     <w:rsid w:val="007F2084"/>
@@ -2946,11 +3356,11 @@
       <w:lang w:val="en-US"/>
     </w:rPr>
   </w:style>
-  <w:style w:type="paragraph" w:styleId="Heading2">
+  <w:style w:type="paragraph" w:styleId="Ttulo2">
     <w:name w:val="heading 2"/>
-    <w:basedOn w:val="Heading1"/>
+    <w:basedOn w:val="Ttulo1"/>
     <w:next w:val="Normal"/>
-    <w:link w:val="Heading2Char"/>
+    <w:link w:val="Ttulo2Car"/>
     <w:uiPriority w:val="99"/>
     <w:qFormat/>
     <w:rsid w:val="007F2084"/>
@@ -2965,11 +3375,11 @@
       <w:szCs w:val="20"/>
     </w:rPr>
   </w:style>
-  <w:style w:type="paragraph" w:styleId="Heading3">
+  <w:style w:type="paragraph" w:styleId="Ttulo3">
     <w:name w:val="heading 3"/>
-    <w:basedOn w:val="Heading1"/>
+    <w:basedOn w:val="Ttulo1"/>
     <w:next w:val="Normal"/>
-    <w:link w:val="Heading3Char"/>
+    <w:link w:val="Ttulo3Car"/>
     <w:uiPriority w:val="99"/>
     <w:qFormat/>
     <w:rsid w:val="007F2084"/>
@@ -2988,11 +3398,11 @@
       <w:szCs w:val="20"/>
     </w:rPr>
   </w:style>
-  <w:style w:type="paragraph" w:styleId="Heading4">
+  <w:style w:type="paragraph" w:styleId="Ttulo4">
     <w:name w:val="heading 4"/>
-    <w:basedOn w:val="Heading1"/>
+    <w:basedOn w:val="Ttulo1"/>
     <w:next w:val="Normal"/>
-    <w:link w:val="Heading4Char"/>
+    <w:link w:val="Ttulo4Car"/>
     <w:uiPriority w:val="99"/>
     <w:qFormat/>
     <w:rsid w:val="007F2084"/>
@@ -3009,11 +3419,11 @@
       <w:szCs w:val="20"/>
     </w:rPr>
   </w:style>
-  <w:style w:type="paragraph" w:styleId="Heading5">
+  <w:style w:type="paragraph" w:styleId="Ttulo5">
     <w:name w:val="heading 5"/>
     <w:basedOn w:val="Normal"/>
     <w:next w:val="Normal"/>
-    <w:link w:val="Heading5Char"/>
+    <w:link w:val="Ttulo5Car"/>
     <w:uiPriority w:val="99"/>
     <w:qFormat/>
     <w:rsid w:val="007F2084"/>
@@ -3035,11 +3445,11 @@
       <w:lang w:val="en-US" w:eastAsia="es-ES"/>
     </w:rPr>
   </w:style>
-  <w:style w:type="paragraph" w:styleId="Heading6">
+  <w:style w:type="paragraph" w:styleId="Ttulo6">
     <w:name w:val="heading 6"/>
     <w:basedOn w:val="Normal"/>
     <w:next w:val="Normal"/>
-    <w:link w:val="Heading6Char"/>
+    <w:link w:val="Ttulo6Car"/>
     <w:uiPriority w:val="99"/>
     <w:qFormat/>
     <w:rsid w:val="007F2084"/>
@@ -3063,11 +3473,11 @@
       <w:lang w:val="en-US" w:eastAsia="es-ES"/>
     </w:rPr>
   </w:style>
-  <w:style w:type="paragraph" w:styleId="Heading7">
+  <w:style w:type="paragraph" w:styleId="Ttulo7">
     <w:name w:val="heading 7"/>
     <w:basedOn w:val="Normal"/>
     <w:next w:val="Normal"/>
-    <w:link w:val="Heading7Char"/>
+    <w:link w:val="Ttulo7Car"/>
     <w:uiPriority w:val="99"/>
     <w:qFormat/>
     <w:rsid w:val="007F2084"/>
@@ -3089,11 +3499,11 @@
       <w:lang w:val="en-US" w:eastAsia="es-ES"/>
     </w:rPr>
   </w:style>
-  <w:style w:type="paragraph" w:styleId="Heading8">
+  <w:style w:type="paragraph" w:styleId="Ttulo8">
     <w:name w:val="heading 8"/>
     <w:basedOn w:val="Normal"/>
     <w:next w:val="Normal"/>
-    <w:link w:val="Heading8Char"/>
+    <w:link w:val="Ttulo8Car"/>
     <w:uiPriority w:val="99"/>
     <w:qFormat/>
     <w:rsid w:val="007F2084"/>
@@ -3117,11 +3527,11 @@
       <w:lang w:val="en-US" w:eastAsia="es-ES"/>
     </w:rPr>
   </w:style>
-  <w:style w:type="paragraph" w:styleId="Heading9">
+  <w:style w:type="paragraph" w:styleId="Ttulo9">
     <w:name w:val="heading 9"/>
     <w:basedOn w:val="Normal"/>
     <w:next w:val="Normal"/>
-    <w:link w:val="Heading9Char"/>
+    <w:link w:val="Ttulo9Car"/>
     <w:uiPriority w:val="99"/>
     <w:qFormat/>
     <w:rsid w:val="007F2084"/>
@@ -3147,13 +3557,13 @@
       <w:lang w:val="en-US" w:eastAsia="es-ES"/>
     </w:rPr>
   </w:style>
-  <w:style w:type="character" w:default="1" w:styleId="DefaultParagraphFont">
+  <w:style w:type="character" w:default="1" w:styleId="Fuentedeprrafopredeter">
     <w:name w:val="Default Paragraph Font"/>
     <w:uiPriority w:val="1"/>
     <w:semiHidden/>
     <w:unhideWhenUsed/>
   </w:style>
-  <w:style w:type="table" w:default="1" w:styleId="TableNormal">
+  <w:style w:type="table" w:default="1" w:styleId="Tablanormal">
     <w:name w:val="Normal Table"/>
     <w:uiPriority w:val="99"/>
     <w:semiHidden/>
@@ -3168,13 +3578,13 @@
       </w:tblCellMar>
     </w:tblPr>
   </w:style>
-  <w:style w:type="numbering" w:default="1" w:styleId="NoList">
+  <w:style w:type="numbering" w:default="1" w:styleId="Sinlista">
     <w:name w:val="No List"/>
     <w:uiPriority w:val="99"/>
     <w:semiHidden/>
     <w:unhideWhenUsed/>
   </w:style>
-  <w:style w:type="paragraph" w:styleId="ListParagraph">
+  <w:style w:type="paragraph" w:styleId="Prrafodelista">
     <w:name w:val="List Paragraph"/>
     <w:basedOn w:val="Normal"/>
     <w:uiPriority w:val="34"/>
@@ -3185,15 +3595,16 @@
       <w:contextualSpacing/>
     </w:pPr>
   </w:style>
-  <w:style w:type="table" w:styleId="TableGrid">
+  <w:style w:type="table" w:styleId="Tablaconcuadrcula">
     <w:name w:val="Table Grid"/>
-    <w:basedOn w:val="TableNormal"/>
+    <w:basedOn w:val="Tablanormal"/>
     <w:uiPriority w:val="59"/>
     <w:rsid w:val="007F2084"/>
     <w:pPr>
       <w:spacing w:after="0" w:line="240" w:lineRule="auto"/>
     </w:pPr>
     <w:tblPr>
+      <w:tblInd w:w="0" w:type="dxa"/>
       <w:tblBorders>
         <w:top w:val="single" w:sz="4" w:space="0" w:color="auto"/>
         <w:left w:val="single" w:sz="4" w:space="0" w:color="auto"/>
@@ -3202,12 +3613,18 @@
         <w:insideH w:val="single" w:sz="4" w:space="0" w:color="auto"/>
         <w:insideV w:val="single" w:sz="4" w:space="0" w:color="auto"/>
       </w:tblBorders>
+      <w:tblCellMar>
+        <w:top w:w="0" w:type="dxa"/>
+        <w:left w:w="108" w:type="dxa"/>
+        <w:bottom w:w="0" w:type="dxa"/>
+        <w:right w:w="108" w:type="dxa"/>
+      </w:tblCellMar>
     </w:tblPr>
   </w:style>
-  <w:style w:type="character" w:customStyle="1" w:styleId="Heading1Char">
-    <w:name w:val="Heading 1 Char"/>
-    <w:basedOn w:val="DefaultParagraphFont"/>
-    <w:link w:val="Heading1"/>
+  <w:style w:type="character" w:customStyle="1" w:styleId="Ttulo1Car">
+    <w:name w:val="Título 1 Car"/>
+    <w:basedOn w:val="Fuentedeprrafopredeter"/>
+    <w:link w:val="Ttulo1"/>
     <w:uiPriority w:val="99"/>
     <w:rsid w:val="007F2084"/>
     <w:rPr>
@@ -3220,10 +3637,10 @@
       <w:lang w:val="en-US"/>
     </w:rPr>
   </w:style>
-  <w:style w:type="character" w:customStyle="1" w:styleId="Heading2Char">
-    <w:name w:val="Heading 2 Char"/>
-    <w:basedOn w:val="DefaultParagraphFont"/>
-    <w:link w:val="Heading2"/>
+  <w:style w:type="character" w:customStyle="1" w:styleId="Ttulo2Car">
+    <w:name w:val="Título 2 Car"/>
+    <w:basedOn w:val="Fuentedeprrafopredeter"/>
+    <w:link w:val="Ttulo2"/>
     <w:uiPriority w:val="99"/>
     <w:rsid w:val="007F2084"/>
     <w:rPr>
@@ -3236,10 +3653,10 @@
       <w:lang w:val="en-US"/>
     </w:rPr>
   </w:style>
-  <w:style w:type="character" w:customStyle="1" w:styleId="Heading3Char">
-    <w:name w:val="Heading 3 Char"/>
-    <w:basedOn w:val="DefaultParagraphFont"/>
-    <w:link w:val="Heading3"/>
+  <w:style w:type="character" w:customStyle="1" w:styleId="Ttulo3Car">
+    <w:name w:val="Título 3 Car"/>
+    <w:basedOn w:val="Fuentedeprrafopredeter"/>
+    <w:link w:val="Ttulo3"/>
     <w:uiPriority w:val="99"/>
     <w:rsid w:val="007F2084"/>
     <w:rPr>
@@ -3252,10 +3669,10 @@
       <w:lang w:val="en-US"/>
     </w:rPr>
   </w:style>
-  <w:style w:type="character" w:customStyle="1" w:styleId="Heading4Char">
-    <w:name w:val="Heading 4 Char"/>
-    <w:basedOn w:val="DefaultParagraphFont"/>
-    <w:link w:val="Heading4"/>
+  <w:style w:type="character" w:customStyle="1" w:styleId="Ttulo4Car">
+    <w:name w:val="Título 4 Car"/>
+    <w:basedOn w:val="Fuentedeprrafopredeter"/>
+    <w:link w:val="Ttulo4"/>
     <w:uiPriority w:val="99"/>
     <w:rsid w:val="007F2084"/>
     <w:rPr>
@@ -3266,10 +3683,10 @@
       <w:lang w:val="en-US"/>
     </w:rPr>
   </w:style>
-  <w:style w:type="character" w:customStyle="1" w:styleId="Heading5Char">
-    <w:name w:val="Heading 5 Char"/>
-    <w:basedOn w:val="DefaultParagraphFont"/>
-    <w:link w:val="Heading5"/>
+  <w:style w:type="character" w:customStyle="1" w:styleId="Ttulo5Car">
+    <w:name w:val="Título 5 Car"/>
+    <w:basedOn w:val="Fuentedeprrafopredeter"/>
+    <w:link w:val="Ttulo5"/>
     <w:uiPriority w:val="99"/>
     <w:rsid w:val="007F2084"/>
     <w:rPr>
@@ -3280,10 +3697,10 @@
       <w:lang w:val="en-US" w:eastAsia="es-ES"/>
     </w:rPr>
   </w:style>
-  <w:style w:type="character" w:customStyle="1" w:styleId="Heading6Char">
-    <w:name w:val="Heading 6 Char"/>
-    <w:basedOn w:val="DefaultParagraphFont"/>
-    <w:link w:val="Heading6"/>
+  <w:style w:type="character" w:customStyle="1" w:styleId="Ttulo6Car">
+    <w:name w:val="Título 6 Car"/>
+    <w:basedOn w:val="Fuentedeprrafopredeter"/>
+    <w:link w:val="Ttulo6"/>
     <w:uiPriority w:val="99"/>
     <w:rsid w:val="007F2084"/>
     <w:rPr>
@@ -3296,10 +3713,10 @@
       <w:lang w:val="en-US" w:eastAsia="es-ES"/>
     </w:rPr>
   </w:style>
-  <w:style w:type="character" w:customStyle="1" w:styleId="Heading7Char">
-    <w:name w:val="Heading 7 Char"/>
-    <w:basedOn w:val="DefaultParagraphFont"/>
-    <w:link w:val="Heading7"/>
+  <w:style w:type="character" w:customStyle="1" w:styleId="Ttulo7Car">
+    <w:name w:val="Título 7 Car"/>
+    <w:basedOn w:val="Fuentedeprrafopredeter"/>
+    <w:link w:val="Ttulo7"/>
     <w:uiPriority w:val="99"/>
     <w:rsid w:val="007F2084"/>
     <w:rPr>
@@ -3310,10 +3727,10 @@
       <w:lang w:val="en-US" w:eastAsia="es-ES"/>
     </w:rPr>
   </w:style>
-  <w:style w:type="character" w:customStyle="1" w:styleId="Heading8Char">
-    <w:name w:val="Heading 8 Char"/>
-    <w:basedOn w:val="DefaultParagraphFont"/>
-    <w:link w:val="Heading8"/>
+  <w:style w:type="character" w:customStyle="1" w:styleId="Ttulo8Car">
+    <w:name w:val="Título 8 Car"/>
+    <w:basedOn w:val="Fuentedeprrafopredeter"/>
+    <w:link w:val="Ttulo8"/>
     <w:uiPriority w:val="99"/>
     <w:rsid w:val="007F2084"/>
     <w:rPr>
@@ -3326,599 +3743,10 @@
       <w:lang w:val="en-US" w:eastAsia="es-ES"/>
     </w:rPr>
   </w:style>
-  <w:style w:type="character" w:customStyle="1" w:styleId="Heading9Char">
-    <w:name w:val="Heading 9 Char"/>
-    <w:basedOn w:val="DefaultParagraphFont"/>
-    <w:link w:val="Heading9"/>
-    <w:uiPriority w:val="99"/>
-    <w:rsid w:val="007F2084"/>
-    <w:rPr>
-      <w:rFonts w:ascii="Calibri" w:eastAsia="Times New Roman" w:hAnsi="Calibri" w:cs="Times New Roman"/>
-      <w:b/>
-      <w:bCs/>
-      <w:i/>
-      <w:iCs/>
-      <w:noProof/>
-      <w:sz w:val="18"/>
-      <w:szCs w:val="18"/>
-      <w:lang w:val="en-US" w:eastAsia="es-ES"/>
-    </w:rPr>
-  </w:style>
-</w:styles>
-</file>
-
-<file path=word/stylesWithEffects.xml><?xml version="1.0" encoding="utf-8"?>
-<w:styles xmlns:wpc="http://schemas.microsoft.com/office/word/2010/wordprocessingCanvas" xmlns:mc="http://schemas.openxmlformats.org/markup-compatibility/2006" xmlns:o="urn:schemas-microsoft-com:office:office" xmlns:r="http://schemas.openxmlformats.org/officeDocument/2006/relationships" xmlns:m="http://schemas.openxmlformats.org/officeDocument/2006/math" xmlns:v="urn:schemas-microsoft-com:vml" xmlns:wp14="http://schemas.microsoft.com/office/word/2010/wordprocessingDrawing" xmlns:wp="http://schemas.openxmlformats.org/drawingml/2006/wordprocessingDrawing" xmlns:w10="urn:schemas-microsoft-com:office:word" xmlns:w="http://schemas.openxmlformats.org/wordprocessingml/2006/main" xmlns:w14="http://schemas.microsoft.com/office/word/2010/wordml" xmlns:wpg="http://schemas.microsoft.com/office/word/2010/wordprocessingGroup" xmlns:wpi="http://schemas.microsoft.com/office/word/2010/wordprocessingInk" xmlns:wne="http://schemas.microsoft.com/office/word/2006/wordml" xmlns:wps="http://schemas.microsoft.com/office/word/2010/wordprocessingShape" mc:Ignorable="w14 wp14">
-  <w:docDefaults>
-    <w:rPrDefault>
-      <w:rPr>
-        <w:rFonts w:asciiTheme="minorHAnsi" w:eastAsiaTheme="minorHAnsi" w:hAnsiTheme="minorHAnsi" w:cstheme="minorBidi"/>
-        <w:sz w:val="22"/>
-        <w:szCs w:val="22"/>
-        <w:lang w:val="es-PE" w:eastAsia="en-US" w:bidi="ar-SA"/>
-      </w:rPr>
-    </w:rPrDefault>
-    <w:pPrDefault>
-      <w:pPr>
-        <w:spacing w:after="200" w:line="276" w:lineRule="auto"/>
-      </w:pPr>
-    </w:pPrDefault>
-  </w:docDefaults>
-  <w:latentStyles w:defLockedState="0" w:defUIPriority="99" w:defSemiHidden="1" w:defUnhideWhenUsed="1" w:defQFormat="0" w:count="267">
-    <w:lsdException w:name="Normal" w:semiHidden="0" w:uiPriority="0" w:unhideWhenUsed="0" w:qFormat="1"/>
-    <w:lsdException w:name="heading 1" w:semiHidden="0" w:unhideWhenUsed="0" w:qFormat="1"/>
-    <w:lsdException w:name="heading 2" w:qFormat="1"/>
-    <w:lsdException w:name="heading 3" w:qFormat="1"/>
-    <w:lsdException w:name="heading 4" w:qFormat="1"/>
-    <w:lsdException w:name="heading 5" w:qFormat="1"/>
-    <w:lsdException w:name="heading 6" w:qFormat="1"/>
-    <w:lsdException w:name="heading 7" w:qFormat="1"/>
-    <w:lsdException w:name="heading 8" w:qFormat="1"/>
-    <w:lsdException w:name="heading 9" w:qFormat="1"/>
-    <w:lsdException w:name="toc 1" w:uiPriority="39"/>
-    <w:lsdException w:name="toc 2" w:uiPriority="39"/>
-    <w:lsdException w:name="toc 3" w:uiPriority="39"/>
-    <w:lsdException w:name="toc 4" w:uiPriority="39"/>
-    <w:lsdException w:name="toc 5" w:uiPriority="39"/>
-    <w:lsdException w:name="toc 6" w:uiPriority="39"/>
-    <w:lsdException w:name="toc 7" w:uiPriority="39"/>
-    <w:lsdException w:name="toc 8" w:uiPriority="39"/>
-    <w:lsdException w:name="toc 9" w:uiPriority="39"/>
-    <w:lsdException w:name="caption" w:uiPriority="35" w:qFormat="1"/>
-    <w:lsdException w:name="Title" w:semiHidden="0" w:uiPriority="10" w:unhideWhenUsed="0" w:qFormat="1"/>
-    <w:lsdException w:name="Default Paragraph Font" w:uiPriority="1"/>
-    <w:lsdException w:name="Subtitle" w:semiHidden="0" w:uiPriority="11" w:unhideWhenUsed="0" w:qFormat="1"/>
-    <w:lsdException w:name="Strong" w:semiHidden="0" w:uiPriority="22" w:unhideWhenUsed="0" w:qFormat="1"/>
-    <w:lsdException w:name="Emphasis" w:semiHidden="0" w:uiPriority="20" w:unhideWhenUsed="0" w:qFormat="1"/>
-    <w:lsdException w:name="Table Grid" w:semiHidden="0" w:uiPriority="59" w:unhideWhenUsed="0"/>
-    <w:lsdException w:name="Placeholder Text" w:unhideWhenUsed="0"/>
-    <w:lsdException w:name="No Spacing" w:semiHidden="0" w:uiPriority="1" w:unhideWhenUsed="0" w:qFormat="1"/>
-    <w:lsdException w:name="Light Shading" w:semiHidden="0" w:uiPriority="60" w:unhideWhenUsed="0"/>
-    <w:lsdException w:name="Light List" w:semiHidden="0" w:uiPriority="61" w:unhideWhenUsed="0"/>
-    <w:lsdException w:name="Light Grid" w:semiHidden="0" w:uiPriority="62" w:unhideWhenUsed="0"/>
-    <w:lsdException w:name="Medium Shading 1" w:semiHidden="0" w:uiPriority="63" w:unhideWhenUsed="0"/>
-    <w:lsdException w:name="Medium Shading 2" w:semiHidden="0" w:uiPriority="64" w:unhideWhenUsed="0"/>
-    <w:lsdException w:name="Medium List 1" w:semiHidden="0" w:uiPriority="65" w:unhideWhenUsed="0"/>
-    <w:lsdException w:name="Medium List 2" w:semiHidden="0" w:uiPriority="66" w:unhideWhenUsed="0"/>
-    <w:lsdException w:name="Medium Grid 1" w:semiHidden="0" w:uiPriority="67" w:unhideWhenUsed="0"/>
-    <w:lsdException w:name="Medium Grid 2" w:semiHidden="0" w:uiPriority="68" w:unhideWhenUsed="0"/>
-    <w:lsdException w:name="Medium Grid 3" w:semiHidden="0" w:uiPriority="69" w:unhideWhenUsed="0"/>
-    <w:lsdException w:name="Dark List" w:semiHidden="0" w:uiPriority="70" w:unhideWhenUsed="0"/>
-    <w:lsdException w:name="Colorful Shading" w:semiHidden="0" w:uiPriority="71" w:unhideWhenUsed="0"/>
-    <w:lsdException w:name="Colorful List" w:semiHidden="0" w:uiPriority="72" w:unhideWhenUsed="0"/>
-    <w:lsdException w:name="Colorful Grid" w:semiHidden="0" w:uiPriority="73" w:unhideWhenUsed="0"/>
-    <w:lsdException w:name="Light Shading Accent 1" w:semiHidden="0" w:uiPriority="60" w:unhideWhenUsed="0"/>
-    <w:lsdException w:name="Light List Accent 1" w:semiHidden="0" w:uiPriority="61" w:unhideWhenUsed="0"/>
-    <w:lsdException w:name="Light Grid Accent 1" w:semiHidden="0" w:uiPriority="62" w:unhideWhenUsed="0"/>
-    <w:lsdException w:name="Medium Shading 1 Accent 1" w:semiHidden="0" w:uiPriority="63" w:unhideWhenUsed="0"/>
-    <w:lsdException w:name="Medium Shading 2 Accent 1" w:semiHidden="0" w:uiPriority="64" w:unhideWhenUsed="0"/>
-    <w:lsdException w:name="Medium List 1 Accent 1" w:semiHidden="0" w:uiPriority="65" w:unhideWhenUsed="0"/>
-    <w:lsdException w:name="Revision" w:unhideWhenUsed="0"/>
-    <w:lsdException w:name="List Paragraph" w:semiHidden="0" w:uiPriority="34" w:unhideWhenUsed="0" w:qFormat="1"/>
-    <w:lsdException w:name="Quote" w:semiHidden="0" w:uiPriority="29" w:unhideWhenUsed="0" w:qFormat="1"/>
-    <w:lsdException w:name="Intense Quote" w:semiHidden="0" w:uiPriority="30" w:unhideWhenUsed="0" w:qFormat="1"/>
-    <w:lsdException w:name="Medium List 2 Accent 1" w:semiHidden="0" w:uiPriority="66" w:unhideWhenUsed="0"/>
-    <w:lsdException w:name="Medium Grid 1 Accent 1" w:semiHidden="0" w:uiPriority="67" w:unhideWhenUsed="0"/>
-    <w:lsdException w:name="Medium Grid 2 Accent 1" w:semiHidden="0" w:uiPriority="68" w:unhideWhenUsed="0"/>
-    <w:lsdException w:name="Medium Grid 3 Accent 1" w:semiHidden="0" w:uiPriority="69" w:unhideWhenUsed="0"/>
-    <w:lsdException w:name="Dark List Accent 1" w:semiHidden="0" w:uiPriority="70" w:unhideWhenUsed="0"/>
-    <w:lsdException w:name="Colorful Shading Accent 1" w:semiHidden="0" w:uiPriority="71" w:unhideWhenUsed="0"/>
-    <w:lsdException w:name="Colorful List Accent 1" w:semiHidden="0" w:uiPriority="72" w:unhideWhenUsed="0"/>
-    <w:lsdException w:name="Colorful Grid Accent 1" w:semiHidden="0" w:uiPriority="73" w:unhideWhenUsed="0"/>
-    <w:lsdException w:name="Light Shading Accent 2" w:semiHidden="0" w:uiPriority="60" w:unhideWhenUsed="0"/>
-    <w:lsdException w:name="Light List Accent 2" w:semiHidden="0" w:uiPriority="61" w:unhideWhenUsed="0"/>
-    <w:lsdException w:name="Light Grid Accent 2" w:semiHidden="0" w:uiPriority="62" w:unhideWhenUsed="0"/>
-    <w:lsdException w:name="Medium Shading 1 Accent 2" w:semiHidden="0" w:uiPriority="63" w:unhideWhenUsed="0"/>
-    <w:lsdException w:name="Medium Shading 2 Accent 2" w:semiHidden="0" w:uiPriority="64" w:unhideWhenUsed="0"/>
-    <w:lsdException w:name="Medium List 1 Accent 2" w:semiHidden="0" w:uiPriority="65" w:unhideWhenUsed="0"/>
-    <w:lsdException w:name="Medium List 2 Accent 2" w:semiHidden="0" w:uiPriority="66" w:unhideWhenUsed="0"/>
-    <w:lsdException w:name="Medium Grid 1 Accent 2" w:semiHidden="0" w:uiPriority="67" w:unhideWhenUsed="0"/>
-    <w:lsdException w:name="Medium Grid 2 Accent 2" w:semiHidden="0" w:uiPriority="68" w:unhideWhenUsed="0"/>
-    <w:lsdException w:name="Medium Grid 3 Accent 2" w:semiHidden="0" w:uiPriority="69" w:unhideWhenUsed="0"/>
-    <w:lsdException w:name="Dark List Accent 2" w:semiHidden="0" w:uiPriority="70" w:unhideWhenUsed="0"/>
-    <w:lsdException w:name="Colorful Shading Accent 2" w:semiHidden="0" w:uiPriority="71" w:unhideWhenUsed="0"/>
-    <w:lsdException w:name="Colorful List Accent 2" w:semiHidden="0" w:uiPriority="72" w:unhideWhenUsed="0"/>
-    <w:lsdException w:name="Colorful Grid Accent 2" w:semiHidden="0" w:uiPriority="73" w:unhideWhenUsed="0"/>
-    <w:lsdException w:name="Light Shading Accent 3" w:semiHidden="0" w:uiPriority="60" w:unhideWhenUsed="0"/>
-    <w:lsdException w:name="Light List Accent 3" w:semiHidden="0" w:uiPriority="61" w:unhideWhenUsed="0"/>
-    <w:lsdException w:name="Light Grid Accent 3" w:semiHidden="0" w:uiPriority="62" w:unhideWhenUsed="0"/>
-    <w:lsdException w:name="Medium Shading 1 Accent 3" w:semiHidden="0" w:uiPriority="63" w:unhideWhenUsed="0"/>
-    <w:lsdException w:name="Medium Shading 2 Accent 3" w:semiHidden="0" w:uiPriority="64" w:unhideWhenUsed="0"/>
-    <w:lsdException w:name="Medium List 1 Accent 3" w:semiHidden="0" w:uiPriority="65" w:unhideWhenUsed="0"/>
-    <w:lsdException w:name="Medium List 2 Accent 3" w:semiHidden="0" w:uiPriority="66" w:unhideWhenUsed="0"/>
-    <w:lsdException w:name="Medium Grid 1 Accent 3" w:semiHidden="0" w:uiPriority="67" w:unhideWhenUsed="0"/>
-    <w:lsdException w:name="Medium Grid 2 Accent 3" w:semiHidden="0" w:uiPriority="68" w:unhideWhenUsed="0"/>
-    <w:lsdException w:name="Medium Grid 3 Accent 3" w:semiHidden="0" w:uiPriority="69" w:unhideWhenUsed="0"/>
-    <w:lsdException w:name="Dark List Accent 3" w:semiHidden="0" w:uiPriority="70" w:unhideWhenUsed="0"/>
-    <w:lsdException w:name="Colorful Shading Accent 3" w:semiHidden="0" w:uiPriority="71" w:unhideWhenUsed="0"/>
-    <w:lsdException w:name="Colorful List Accent 3" w:semiHidden="0" w:uiPriority="72" w:unhideWhenUsed="0"/>
-    <w:lsdException w:name="Colorful Grid Accent 3" w:semiHidden="0" w:uiPriority="73" w:unhideWhenUsed="0"/>
-    <w:lsdException w:name="Light Shading Accent 4" w:semiHidden="0" w:uiPriority="60" w:unhideWhenUsed="0"/>
-    <w:lsdException w:name="Light List Accent 4" w:semiHidden="0" w:uiPriority="61" w:unhideWhenUsed="0"/>
-    <w:lsdException w:name="Light Grid Accent 4" w:semiHidden="0" w:uiPriority="62" w:unhideWhenUsed="0"/>
-    <w:lsdException w:name="Medium Shading 1 Accent 4" w:semiHidden="0" w:uiPriority="63" w:unhideWhenUsed="0"/>
-    <w:lsdException w:name="Medium Shading 2 Accent 4" w:semiHidden="0" w:uiPriority="64" w:unhideWhenUsed="0"/>
-    <w:lsdException w:name="Medium List 1 Accent 4" w:semiHidden="0" w:uiPriority="65" w:unhideWhenUsed="0"/>
-    <w:lsdException w:name="Medium List 2 Accent 4" w:semiHidden="0" w:uiPriority="66" w:unhideWhenUsed="0"/>
-    <w:lsdException w:name="Medium Grid 1 Accent 4" w:semiHidden="0" w:uiPriority="67" w:unhideWhenUsed="0"/>
-    <w:lsdException w:name="Medium Grid 2 Accent 4" w:semiHidden="0" w:uiPriority="68" w:unhideWhenUsed="0"/>
-    <w:lsdException w:name="Medium Grid 3 Accent 4" w:semiHidden="0" w:uiPriority="69" w:unhideWhenUsed="0"/>
-    <w:lsdException w:name="Dark List Accent 4" w:semiHidden="0" w:uiPriority="70" w:unhideWhenUsed="0"/>
-    <w:lsdException w:name="Colorful Shading Accent 4" w:semiHidden="0" w:uiPriority="71" w:unhideWhenUsed="0"/>
-    <w:lsdException w:name="Colorful List Accent 4" w:semiHidden="0" w:uiPriority="72" w:unhideWhenUsed="0"/>
-    <w:lsdException w:name="Colorful Grid Accent 4" w:semiHidden="0" w:uiPriority="73" w:unhideWhenUsed="0"/>
-    <w:lsdException w:name="Light Shading Accent 5" w:semiHidden="0" w:uiPriority="60" w:unhideWhenUsed="0"/>
-    <w:lsdException w:name="Light List Accent 5" w:semiHidden="0" w:uiPriority="61" w:unhideWhenUsed="0"/>
-    <w:lsdException w:name="Light Grid Accent 5" w:semiHidden="0" w:uiPriority="62" w:unhideWhenUsed="0"/>
-    <w:lsdException w:name="Medium Shading 1 Accent 5" w:semiHidden="0" w:uiPriority="63" w:unhideWhenUsed="0"/>
-    <w:lsdException w:name="Medium Shading 2 Accent 5" w:semiHidden="0" w:uiPriority="64" w:unhideWhenUsed="0"/>
-    <w:lsdException w:name="Medium List 1 Accent 5" w:semiHidden="0" w:uiPriority="65" w:unhideWhenUsed="0"/>
-    <w:lsdException w:name="Medium List 2 Accent 5" w:semiHidden="0" w:uiPriority="66" w:unhideWhenUsed="0"/>
-    <w:lsdException w:name="Medium Grid 1 Accent 5" w:semiHidden="0" w:uiPriority="67" w:unhideWhenUsed="0"/>
-    <w:lsdException w:name="Medium Grid 2 Accent 5" w:semiHidden="0" w:uiPriority="68" w:unhideWhenUsed="0"/>
-    <w:lsdException w:name="Medium Grid 3 Accent 5" w:semiHidden="0" w:uiPriority="69" w:unhideWhenUsed="0"/>
-    <w:lsdException w:name="Dark List Accent 5" w:semiHidden="0" w:uiPriority="70" w:unhideWhenUsed="0"/>
-    <w:lsdException w:name="Colorful Shading Accent 5" w:semiHidden="0" w:uiPriority="71" w:unhideWhenUsed="0"/>
-    <w:lsdException w:name="Colorful List Accent 5" w:semiHidden="0" w:uiPriority="72" w:unhideWhenUsed="0"/>
-    <w:lsdException w:name="Colorful Grid Accent 5" w:semiHidden="0" w:uiPriority="73" w:unhideWhenUsed="0"/>
-    <w:lsdException w:name="Light Shading Accent 6" w:semiHidden="0" w:uiPriority="60" w:unhideWhenUsed="0"/>
-    <w:lsdException w:name="Light List Accent 6" w:semiHidden="0" w:uiPriority="61" w:unhideWhenUsed="0"/>
-    <w:lsdException w:name="Light Grid Accent 6" w:semiHidden="0" w:uiPriority="62" w:unhideWhenUsed="0"/>
-    <w:lsdException w:name="Medium Shading 1 Accent 6" w:semiHidden="0" w:uiPriority="63" w:unhideWhenUsed="0"/>
-    <w:lsdException w:name="Medium Shading 2 Accent 6" w:semiHidden="0" w:uiPriority="64" w:unhideWhenUsed="0"/>
-    <w:lsdException w:name="Medium List 1 Accent 6" w:semiHidden="0" w:uiPriority="65" w:unhideWhenUsed="0"/>
-    <w:lsdException w:name="Medium List 2 Accent 6" w:semiHidden="0" w:uiPriority="66" w:unhideWhenUsed="0"/>
-    <w:lsdException w:name="Medium Grid 1 Accent 6" w:semiHidden="0" w:uiPriority="67" w:unhideWhenUsed="0"/>
-    <w:lsdException w:name="Medium Grid 2 Accent 6" w:semiHidden="0" w:uiPriority="68" w:unhideWhenUsed="0"/>
-    <w:lsdException w:name="Medium Grid 3 Accent 6" w:semiHidden="0" w:uiPriority="69" w:unhideWhenUsed="0"/>
-    <w:lsdException w:name="Dark List Accent 6" w:semiHidden="0" w:uiPriority="70" w:unhideWhenUsed="0"/>
-    <w:lsdException w:name="Colorful Shading Accent 6" w:semiHidden="0" w:uiPriority="71" w:unhideWhenUsed="0"/>
-    <w:lsdException w:name="Colorful List Accent 6" w:semiHidden="0" w:uiPriority="72" w:unhideWhenUsed="0"/>
-    <w:lsdException w:name="Colorful Grid Accent 6" w:semiHidden="0" w:uiPriority="73" w:unhideWhenUsed="0"/>
-    <w:lsdException w:name="Subtle Emphasis" w:semiHidden="0" w:uiPriority="19" w:unhideWhenUsed="0" w:qFormat="1"/>
-    <w:lsdException w:name="Intense Emphasis" w:semiHidden="0" w:uiPriority="21" w:unhideWhenUsed="0" w:qFormat="1"/>
-    <w:lsdException w:name="Subtle Reference" w:semiHidden="0" w:uiPriority="31" w:unhideWhenUsed="0" w:qFormat="1"/>
-    <w:lsdException w:name="Intense Reference" w:semiHidden="0" w:uiPriority="32" w:unhideWhenUsed="0" w:qFormat="1"/>
-    <w:lsdException w:name="Book Title" w:semiHidden="0" w:uiPriority="33" w:unhideWhenUsed="0" w:qFormat="1"/>
-    <w:lsdException w:name="Bibliography" w:uiPriority="37"/>
-    <w:lsdException w:name="TOC Heading" w:uiPriority="39" w:qFormat="1"/>
-  </w:latentStyles>
-  <w:style w:type="paragraph" w:default="1" w:styleId="Normal">
-    <w:name w:val="Normal"/>
-    <w:qFormat/>
-    <w:rsid w:val="00FC3F9F"/>
-  </w:style>
-  <w:style w:type="paragraph" w:styleId="Heading1">
-    <w:name w:val="heading 1"/>
-    <w:basedOn w:val="Normal"/>
-    <w:next w:val="Normal"/>
-    <w:link w:val="Heading1Char"/>
-    <w:uiPriority w:val="99"/>
-    <w:qFormat/>
-    <w:rsid w:val="007F2084"/>
-    <w:pPr>
-      <w:keepNext/>
-      <w:widowControl w:val="0"/>
-      <w:numPr>
-        <w:numId w:val="5"/>
-      </w:numPr>
-      <w:spacing w:before="120" w:after="60" w:line="240" w:lineRule="atLeast"/>
-      <w:outlineLvl w:val="0"/>
-    </w:pPr>
-    <w:rPr>
-      <w:rFonts w:ascii="Arial" w:eastAsia="Times New Roman" w:hAnsi="Arial" w:cs="Times New Roman"/>
-      <w:b/>
-      <w:bCs/>
-      <w:noProof/>
-      <w:sz w:val="24"/>
-      <w:szCs w:val="24"/>
-      <w:lang w:val="en-US"/>
-    </w:rPr>
-  </w:style>
-  <w:style w:type="paragraph" w:styleId="Heading2">
-    <w:name w:val="heading 2"/>
-    <w:basedOn w:val="Heading1"/>
-    <w:next w:val="Normal"/>
-    <w:link w:val="Heading2Char"/>
-    <w:uiPriority w:val="99"/>
-    <w:qFormat/>
-    <w:rsid w:val="007F2084"/>
-    <w:pPr>
-      <w:numPr>
-        <w:ilvl w:val="1"/>
-      </w:numPr>
-      <w:outlineLvl w:val="1"/>
-    </w:pPr>
-    <w:rPr>
-      <w:sz w:val="20"/>
-      <w:szCs w:val="20"/>
-    </w:rPr>
-  </w:style>
-  <w:style w:type="paragraph" w:styleId="Heading3">
-    <w:name w:val="heading 3"/>
-    <w:basedOn w:val="Heading1"/>
-    <w:next w:val="Normal"/>
-    <w:link w:val="Heading3Char"/>
-    <w:uiPriority w:val="99"/>
-    <w:qFormat/>
-    <w:rsid w:val="007F2084"/>
-    <w:pPr>
-      <w:numPr>
-        <w:ilvl w:val="2"/>
-      </w:numPr>
-      <w:outlineLvl w:val="2"/>
-    </w:pPr>
-    <w:rPr>
-      <w:b w:val="0"/>
-      <w:bCs w:val="0"/>
-      <w:i/>
-      <w:iCs/>
-      <w:sz w:val="20"/>
-      <w:szCs w:val="20"/>
-    </w:rPr>
-  </w:style>
-  <w:style w:type="paragraph" w:styleId="Heading4">
-    <w:name w:val="heading 4"/>
-    <w:basedOn w:val="Heading1"/>
-    <w:next w:val="Normal"/>
-    <w:link w:val="Heading4Char"/>
-    <w:uiPriority w:val="99"/>
-    <w:qFormat/>
-    <w:rsid w:val="007F2084"/>
-    <w:pPr>
-      <w:numPr>
-        <w:ilvl w:val="3"/>
-      </w:numPr>
-      <w:outlineLvl w:val="3"/>
-    </w:pPr>
-    <w:rPr>
-      <w:b w:val="0"/>
-      <w:bCs w:val="0"/>
-      <w:sz w:val="20"/>
-      <w:szCs w:val="20"/>
-    </w:rPr>
-  </w:style>
-  <w:style w:type="paragraph" w:styleId="Heading5">
-    <w:name w:val="heading 5"/>
-    <w:basedOn w:val="Normal"/>
-    <w:next w:val="Normal"/>
-    <w:link w:val="Heading5Char"/>
-    <w:uiPriority w:val="99"/>
-    <w:qFormat/>
-    <w:rsid w:val="007F2084"/>
-    <w:pPr>
-      <w:widowControl w:val="0"/>
-      <w:numPr>
-        <w:ilvl w:val="4"/>
-        <w:numId w:val="5"/>
-      </w:numPr>
-      <w:spacing w:before="240" w:after="60" w:line="240" w:lineRule="atLeast"/>
-      <w:ind w:left="2880"/>
-      <w:outlineLvl w:val="4"/>
-    </w:pPr>
-    <w:rPr>
-      <w:rFonts w:ascii="Calibri" w:eastAsia="Times New Roman" w:hAnsi="Calibri" w:cs="Times New Roman"/>
-      <w:noProof/>
-      <w:sz w:val="20"/>
-      <w:szCs w:val="20"/>
-      <w:lang w:val="en-US" w:eastAsia="es-ES"/>
-    </w:rPr>
-  </w:style>
-  <w:style w:type="paragraph" w:styleId="Heading6">
-    <w:name w:val="heading 6"/>
-    <w:basedOn w:val="Normal"/>
-    <w:next w:val="Normal"/>
-    <w:link w:val="Heading6Char"/>
-    <w:uiPriority w:val="99"/>
-    <w:qFormat/>
-    <w:rsid w:val="007F2084"/>
-    <w:pPr>
-      <w:widowControl w:val="0"/>
-      <w:numPr>
-        <w:ilvl w:val="5"/>
-        <w:numId w:val="5"/>
-      </w:numPr>
-      <w:spacing w:before="240" w:after="60" w:line="240" w:lineRule="atLeast"/>
-      <w:ind w:left="2880"/>
-      <w:outlineLvl w:val="5"/>
-    </w:pPr>
-    <w:rPr>
-      <w:rFonts w:ascii="Calibri" w:eastAsia="Times New Roman" w:hAnsi="Calibri" w:cs="Times New Roman"/>
-      <w:i/>
-      <w:iCs/>
-      <w:noProof/>
-      <w:sz w:val="20"/>
-      <w:szCs w:val="20"/>
-      <w:lang w:val="en-US" w:eastAsia="es-ES"/>
-    </w:rPr>
-  </w:style>
-  <w:style w:type="paragraph" w:styleId="Heading7">
-    <w:name w:val="heading 7"/>
-    <w:basedOn w:val="Normal"/>
-    <w:next w:val="Normal"/>
-    <w:link w:val="Heading7Char"/>
-    <w:uiPriority w:val="99"/>
-    <w:qFormat/>
-    <w:rsid w:val="007F2084"/>
-    <w:pPr>
-      <w:widowControl w:val="0"/>
-      <w:numPr>
-        <w:ilvl w:val="6"/>
-        <w:numId w:val="5"/>
-      </w:numPr>
-      <w:spacing w:before="240" w:after="60" w:line="240" w:lineRule="atLeast"/>
-      <w:ind w:left="2880"/>
-      <w:outlineLvl w:val="6"/>
-    </w:pPr>
-    <w:rPr>
-      <w:rFonts w:ascii="Calibri" w:eastAsia="Times New Roman" w:hAnsi="Calibri" w:cs="Times New Roman"/>
-      <w:noProof/>
-      <w:sz w:val="20"/>
-      <w:szCs w:val="20"/>
-      <w:lang w:val="en-US" w:eastAsia="es-ES"/>
-    </w:rPr>
-  </w:style>
-  <w:style w:type="paragraph" w:styleId="Heading8">
-    <w:name w:val="heading 8"/>
-    <w:basedOn w:val="Normal"/>
-    <w:next w:val="Normal"/>
-    <w:link w:val="Heading8Char"/>
-    <w:uiPriority w:val="99"/>
-    <w:qFormat/>
-    <w:rsid w:val="007F2084"/>
-    <w:pPr>
-      <w:widowControl w:val="0"/>
-      <w:numPr>
-        <w:ilvl w:val="7"/>
-        <w:numId w:val="5"/>
-      </w:numPr>
-      <w:spacing w:before="240" w:after="60" w:line="240" w:lineRule="atLeast"/>
-      <w:ind w:left="2880"/>
-      <w:outlineLvl w:val="7"/>
-    </w:pPr>
-    <w:rPr>
-      <w:rFonts w:ascii="Calibri" w:eastAsia="Times New Roman" w:hAnsi="Calibri" w:cs="Times New Roman"/>
-      <w:i/>
-      <w:iCs/>
-      <w:noProof/>
-      <w:sz w:val="20"/>
-      <w:szCs w:val="20"/>
-      <w:lang w:val="en-US" w:eastAsia="es-ES"/>
-    </w:rPr>
-  </w:style>
-  <w:style w:type="paragraph" w:styleId="Heading9">
-    <w:name w:val="heading 9"/>
-    <w:basedOn w:val="Normal"/>
-    <w:next w:val="Normal"/>
-    <w:link w:val="Heading9Char"/>
-    <w:uiPriority w:val="99"/>
-    <w:qFormat/>
-    <w:rsid w:val="007F2084"/>
-    <w:pPr>
-      <w:widowControl w:val="0"/>
-      <w:numPr>
-        <w:ilvl w:val="8"/>
-        <w:numId w:val="5"/>
-      </w:numPr>
-      <w:spacing w:before="240" w:after="60" w:line="240" w:lineRule="atLeast"/>
-      <w:ind w:left="2880"/>
-      <w:outlineLvl w:val="8"/>
-    </w:pPr>
-    <w:rPr>
-      <w:rFonts w:ascii="Calibri" w:eastAsia="Times New Roman" w:hAnsi="Calibri" w:cs="Times New Roman"/>
-      <w:b/>
-      <w:bCs/>
-      <w:i/>
-      <w:iCs/>
-      <w:noProof/>
-      <w:sz w:val="18"/>
-      <w:szCs w:val="18"/>
-      <w:lang w:val="en-US" w:eastAsia="es-ES"/>
-    </w:rPr>
-  </w:style>
-  <w:style w:type="character" w:default="1" w:styleId="DefaultParagraphFont">
-    <w:name w:val="Default Paragraph Font"/>
-    <w:uiPriority w:val="1"/>
-    <w:semiHidden/>
-    <w:unhideWhenUsed/>
-  </w:style>
-  <w:style w:type="table" w:default="1" w:styleId="TableNormal">
-    <w:name w:val="Normal Table"/>
-    <w:uiPriority w:val="99"/>
-    <w:semiHidden/>
-    <w:unhideWhenUsed/>
-    <w:tblPr>
-      <w:tblInd w:w="0" w:type="dxa"/>
-      <w:tblCellMar>
-        <w:top w:w="0" w:type="dxa"/>
-        <w:left w:w="108" w:type="dxa"/>
-        <w:bottom w:w="0" w:type="dxa"/>
-        <w:right w:w="108" w:type="dxa"/>
-      </w:tblCellMar>
-    </w:tblPr>
-  </w:style>
-  <w:style w:type="numbering" w:default="1" w:styleId="NoList">
-    <w:name w:val="No List"/>
-    <w:uiPriority w:val="99"/>
-    <w:semiHidden/>
-    <w:unhideWhenUsed/>
-  </w:style>
-  <w:style w:type="paragraph" w:styleId="ListParagraph">
-    <w:name w:val="List Paragraph"/>
-    <w:basedOn w:val="Normal"/>
-    <w:uiPriority w:val="34"/>
-    <w:qFormat/>
-    <w:rsid w:val="00775D4C"/>
-    <w:pPr>
-      <w:ind w:left="720"/>
-      <w:contextualSpacing/>
-    </w:pPr>
-  </w:style>
-  <w:style w:type="table" w:styleId="TableGrid">
-    <w:name w:val="Table Grid"/>
-    <w:basedOn w:val="TableNormal"/>
-    <w:uiPriority w:val="59"/>
-    <w:rsid w:val="007F2084"/>
-    <w:pPr>
-      <w:spacing w:after="0" w:line="240" w:lineRule="auto"/>
-    </w:pPr>
-    <w:tblPr>
-      <w:tblBorders>
-        <w:top w:val="single" w:sz="4" w:space="0" w:color="auto"/>
-        <w:left w:val="single" w:sz="4" w:space="0" w:color="auto"/>
-        <w:bottom w:val="single" w:sz="4" w:space="0" w:color="auto"/>
-        <w:right w:val="single" w:sz="4" w:space="0" w:color="auto"/>
-        <w:insideH w:val="single" w:sz="4" w:space="0" w:color="auto"/>
-        <w:insideV w:val="single" w:sz="4" w:space="0" w:color="auto"/>
-      </w:tblBorders>
-    </w:tblPr>
-  </w:style>
-  <w:style w:type="character" w:customStyle="1" w:styleId="Heading1Char">
-    <w:name w:val="Heading 1 Char"/>
-    <w:basedOn w:val="DefaultParagraphFont"/>
-    <w:link w:val="Heading1"/>
-    <w:uiPriority w:val="99"/>
-    <w:rsid w:val="007F2084"/>
-    <w:rPr>
-      <w:rFonts w:ascii="Arial" w:eastAsia="Times New Roman" w:hAnsi="Arial" w:cs="Times New Roman"/>
-      <w:b/>
-      <w:bCs/>
-      <w:noProof/>
-      <w:sz w:val="24"/>
-      <w:szCs w:val="24"/>
-      <w:lang w:val="en-US"/>
-    </w:rPr>
-  </w:style>
-  <w:style w:type="character" w:customStyle="1" w:styleId="Heading2Char">
-    <w:name w:val="Heading 2 Char"/>
-    <w:basedOn w:val="DefaultParagraphFont"/>
-    <w:link w:val="Heading2"/>
-    <w:uiPriority w:val="99"/>
-    <w:rsid w:val="007F2084"/>
-    <w:rPr>
-      <w:rFonts w:ascii="Arial" w:eastAsia="Times New Roman" w:hAnsi="Arial" w:cs="Times New Roman"/>
-      <w:b/>
-      <w:bCs/>
-      <w:noProof/>
-      <w:sz w:val="20"/>
-      <w:szCs w:val="20"/>
-      <w:lang w:val="en-US"/>
-    </w:rPr>
-  </w:style>
-  <w:style w:type="character" w:customStyle="1" w:styleId="Heading3Char">
-    <w:name w:val="Heading 3 Char"/>
-    <w:basedOn w:val="DefaultParagraphFont"/>
-    <w:link w:val="Heading3"/>
-    <w:uiPriority w:val="99"/>
-    <w:rsid w:val="007F2084"/>
-    <w:rPr>
-      <w:rFonts w:ascii="Arial" w:eastAsia="Times New Roman" w:hAnsi="Arial" w:cs="Times New Roman"/>
-      <w:i/>
-      <w:iCs/>
-      <w:noProof/>
-      <w:sz w:val="20"/>
-      <w:szCs w:val="20"/>
-      <w:lang w:val="en-US"/>
-    </w:rPr>
-  </w:style>
-  <w:style w:type="character" w:customStyle="1" w:styleId="Heading4Char">
-    <w:name w:val="Heading 4 Char"/>
-    <w:basedOn w:val="DefaultParagraphFont"/>
-    <w:link w:val="Heading4"/>
-    <w:uiPriority w:val="99"/>
-    <w:rsid w:val="007F2084"/>
-    <w:rPr>
-      <w:rFonts w:ascii="Arial" w:eastAsia="Times New Roman" w:hAnsi="Arial" w:cs="Times New Roman"/>
-      <w:noProof/>
-      <w:sz w:val="20"/>
-      <w:szCs w:val="20"/>
-      <w:lang w:val="en-US"/>
-    </w:rPr>
-  </w:style>
-  <w:style w:type="character" w:customStyle="1" w:styleId="Heading5Char">
-    <w:name w:val="Heading 5 Char"/>
-    <w:basedOn w:val="DefaultParagraphFont"/>
-    <w:link w:val="Heading5"/>
-    <w:uiPriority w:val="99"/>
-    <w:rsid w:val="007F2084"/>
-    <w:rPr>
-      <w:rFonts w:ascii="Calibri" w:eastAsia="Times New Roman" w:hAnsi="Calibri" w:cs="Times New Roman"/>
-      <w:noProof/>
-      <w:sz w:val="20"/>
-      <w:szCs w:val="20"/>
-      <w:lang w:val="en-US" w:eastAsia="es-ES"/>
-    </w:rPr>
-  </w:style>
-  <w:style w:type="character" w:customStyle="1" w:styleId="Heading6Char">
-    <w:name w:val="Heading 6 Char"/>
-    <w:basedOn w:val="DefaultParagraphFont"/>
-    <w:link w:val="Heading6"/>
-    <w:uiPriority w:val="99"/>
-    <w:rsid w:val="007F2084"/>
-    <w:rPr>
-      <w:rFonts w:ascii="Calibri" w:eastAsia="Times New Roman" w:hAnsi="Calibri" w:cs="Times New Roman"/>
-      <w:i/>
-      <w:iCs/>
-      <w:noProof/>
-      <w:sz w:val="20"/>
-      <w:szCs w:val="20"/>
-      <w:lang w:val="en-US" w:eastAsia="es-ES"/>
-    </w:rPr>
-  </w:style>
-  <w:style w:type="character" w:customStyle="1" w:styleId="Heading7Char">
-    <w:name w:val="Heading 7 Char"/>
-    <w:basedOn w:val="DefaultParagraphFont"/>
-    <w:link w:val="Heading7"/>
-    <w:uiPriority w:val="99"/>
-    <w:rsid w:val="007F2084"/>
-    <w:rPr>
-      <w:rFonts w:ascii="Calibri" w:eastAsia="Times New Roman" w:hAnsi="Calibri" w:cs="Times New Roman"/>
-      <w:noProof/>
-      <w:sz w:val="20"/>
-      <w:szCs w:val="20"/>
-      <w:lang w:val="en-US" w:eastAsia="es-ES"/>
-    </w:rPr>
-  </w:style>
-  <w:style w:type="character" w:customStyle="1" w:styleId="Heading8Char">
-    <w:name w:val="Heading 8 Char"/>
-    <w:basedOn w:val="DefaultParagraphFont"/>
-    <w:link w:val="Heading8"/>
-    <w:uiPriority w:val="99"/>
-    <w:rsid w:val="007F2084"/>
-    <w:rPr>
-      <w:rFonts w:ascii="Calibri" w:eastAsia="Times New Roman" w:hAnsi="Calibri" w:cs="Times New Roman"/>
-      <w:i/>
-      <w:iCs/>
-      <w:noProof/>
-      <w:sz w:val="20"/>
-      <w:szCs w:val="20"/>
-      <w:lang w:val="en-US" w:eastAsia="es-ES"/>
-    </w:rPr>
-  </w:style>
-  <w:style w:type="character" w:customStyle="1" w:styleId="Heading9Char">
-    <w:name w:val="Heading 9 Char"/>
-    <w:basedOn w:val="DefaultParagraphFont"/>
-    <w:link w:val="Heading9"/>
+  <w:style w:type="character" w:customStyle="1" w:styleId="Ttulo9Car">
+    <w:name w:val="Título 9 Car"/>
+    <w:basedOn w:val="Fuentedeprrafopredeter"/>
+    <w:link w:val="Ttulo9"/>
     <w:uiPriority w:val="99"/>
     <w:rsid w:val="007F2084"/>
     <w:rPr>

</xml_diff>

<commit_message>
Se agregaron políticas y gráficos en la sección herramientas
</commit_message>
<xml_diff>
--- a/documentos/PGC.docx
+++ b/documentos/PGC.docx
@@ -1351,6 +1351,11 @@
               <w:ind w:left="0"/>
               <w:jc w:val="both"/>
             </w:pPr>
+            <w:r>
+              <w:t>1</w:t>
+            </w:r>
+            <w:bookmarkStart w:id="0" w:name="_GoBack"/>
+            <w:bookmarkEnd w:id="0"/>
           </w:p>
         </w:tc>
       </w:tr>
@@ -2199,8 +2204,6 @@
           </wp:inline>
         </w:drawing>
       </w:r>
-      <w:bookmarkStart w:id="0" w:name="_GoBack"/>
-      <w:bookmarkEnd w:id="0"/>
     </w:p>
     <w:p>
       <w:pPr>
@@ -3784,6 +3787,7 @@
     <w:lsdException w:name="HTML Sample" w:semiHidden="1" w:unhideWhenUsed="1"/>
     <w:lsdException w:name="HTML Typewriter" w:semiHidden="1" w:unhideWhenUsed="1"/>
     <w:lsdException w:name="HTML Variable" w:semiHidden="1" w:unhideWhenUsed="1"/>
+    <w:lsdException w:name="Normal Table" w:semiHidden="1" w:unhideWhenUsed="1"/>
     <w:lsdException w:name="annotation subject" w:semiHidden="1" w:unhideWhenUsed="1"/>
     <w:lsdException w:name="No List" w:semiHidden="1" w:unhideWhenUsed="1"/>
     <w:lsdException w:name="Outline List 1" w:semiHidden="1" w:unhideWhenUsed="1"/>
@@ -3827,8 +3831,10 @@
     <w:lsdException w:name="Table Elegant" w:semiHidden="1" w:unhideWhenUsed="1"/>
     <w:lsdException w:name="Table Professional" w:semiHidden="1" w:unhideWhenUsed="1"/>
     <w:lsdException w:name="Table Subtle 1" w:semiHidden="1" w:unhideWhenUsed="1"/>
+    <w:lsdException w:name="Table Subtle 2" w:semiHidden="1" w:unhideWhenUsed="1"/>
     <w:lsdException w:name="Table Web 1" w:semiHidden="1" w:unhideWhenUsed="1"/>
     <w:lsdException w:name="Table Web 2" w:semiHidden="1" w:unhideWhenUsed="1"/>
+    <w:lsdException w:name="Table Web 3" w:semiHidden="1" w:unhideWhenUsed="1"/>
     <w:lsdException w:name="Balloon Text" w:semiHidden="1" w:unhideWhenUsed="1"/>
     <w:lsdException w:name="Table Grid" w:uiPriority="59"/>
     <w:lsdException w:name="Table Theme" w:semiHidden="1" w:unhideWhenUsed="1"/>

</xml_diff>

<commit_message>
Ajustes en la introducción
</commit_message>
<xml_diff>
--- a/documentos/PGC.docx
+++ b/documentos/PGC.docx
@@ -1,6 +1,6 @@
 
 <file path=word/document.xml><?xml version="1.0" encoding="utf-8"?>
-<w:document xmlns:wpc="http://schemas.microsoft.com/office/word/2010/wordprocessingCanvas" xmlns:mc="http://schemas.openxmlformats.org/markup-compatibility/2006" xmlns:o="urn:schemas-microsoft-com:office:office" xmlns:r="http://schemas.openxmlformats.org/officeDocument/2006/relationships" xmlns:m="http://schemas.openxmlformats.org/officeDocument/2006/math" xmlns:v="urn:schemas-microsoft-com:vml" xmlns:wp14="http://schemas.microsoft.com/office/word/2010/wordprocessingDrawing" xmlns:wp="http://schemas.openxmlformats.org/drawingml/2006/wordprocessingDrawing" xmlns:w10="urn:schemas-microsoft-com:office:word" xmlns:w="http://schemas.openxmlformats.org/wordprocessingml/2006/main" xmlns:w14="http://schemas.microsoft.com/office/word/2010/wordml" xmlns:w15="http://schemas.microsoft.com/office/word/2012/wordml" xmlns:wpg="http://schemas.microsoft.com/office/word/2010/wordprocessingGroup" xmlns:wpi="http://schemas.microsoft.com/office/word/2010/wordprocessingInk" xmlns:wne="http://schemas.microsoft.com/office/word/2006/wordml" xmlns:wps="http://schemas.microsoft.com/office/word/2010/wordprocessingShape" mc:Ignorable="w14 w15 wp14">
+<w:document xmlns:wpc="http://schemas.microsoft.com/office/word/2010/wordprocessingCanvas" xmlns:mc="http://schemas.openxmlformats.org/markup-compatibility/2006" xmlns:o="urn:schemas-microsoft-com:office:office" xmlns:r="http://schemas.openxmlformats.org/officeDocument/2006/relationships" xmlns:m="http://schemas.openxmlformats.org/officeDocument/2006/math" xmlns:v="urn:schemas-microsoft-com:vml" xmlns:wp14="http://schemas.microsoft.com/office/word/2010/wordprocessingDrawing" xmlns:wp="http://schemas.openxmlformats.org/drawingml/2006/wordprocessingDrawing" xmlns:w10="urn:schemas-microsoft-com:office:word" xmlns:w="http://schemas.openxmlformats.org/wordprocessingml/2006/main" xmlns:w14="http://schemas.microsoft.com/office/word/2010/wordml" xmlns:wpg="http://schemas.microsoft.com/office/word/2010/wordprocessingGroup" xmlns:wpi="http://schemas.microsoft.com/office/word/2010/wordprocessingInk" xmlns:wne="http://schemas.microsoft.com/office/word/2006/wordml" xmlns:wps="http://schemas.microsoft.com/office/word/2010/wordprocessingShape" mc:Ignorable="w14 wp14">
   <w:body>
     <w:p>
       <w:pPr>
@@ -8,15 +8,15 @@
         <w:jc w:val="center"/>
         <w:rPr>
           <w:b/>
-          <w:sz w:val="36"/>
-        </w:rPr>
-      </w:pPr>
-      <w:r>
-        <w:rPr>
-          <w:b/>
-          <w:sz w:val="36"/>
-        </w:rPr>
-        <w:t>PLAN DE GESTIÓN DE LA CONFIGURACIÓN</w:t>
+          <w:sz w:val="28"/>
+        </w:rPr>
+      </w:pPr>
+      <w:r>
+        <w:rPr>
+          <w:b/>
+          <w:sz w:val="28"/>
+        </w:rPr>
+        <w:t>Universidad Ricardo Palma</w:t>
       </w:r>
     </w:p>
     <w:p>
@@ -25,6 +25,7 @@
         <w:jc w:val="center"/>
         <w:rPr>
           <w:b/>
+          <w:sz w:val="36"/>
         </w:rPr>
       </w:pPr>
     </w:p>
@@ -34,8 +35,23 @@
         <w:jc w:val="center"/>
         <w:rPr>
           <w:b/>
-        </w:rPr>
-      </w:pPr>
+          <w:sz w:val="36"/>
+        </w:rPr>
+      </w:pPr>
+      <w:r>
+        <w:rPr>
+          <w:b/>
+          <w:sz w:val="36"/>
+        </w:rPr>
+        <w:t>P</w:t>
+      </w:r>
+      <w:r>
+        <w:rPr>
+          <w:b/>
+          <w:sz w:val="36"/>
+        </w:rPr>
+        <w:t>LAN DE GESTIÓN DE LA CONFIGURACIÓN</w:t>
+      </w:r>
     </w:p>
     <w:p>
       <w:pPr>
@@ -99,18 +115,6 @@
           <w:b/>
         </w:rPr>
       </w:pPr>
-      <w:r>
-        <w:rPr>
-          <w:b/>
-        </w:rPr>
-        <w:t>Integrantes:</w:t>
-      </w:r>
-      <w:r>
-        <w:rPr>
-          <w:b/>
-        </w:rPr>
-        <w:t xml:space="preserve"> </w:t>
-      </w:r>
     </w:p>
     <w:p>
       <w:pPr>
@@ -120,6 +124,21 @@
           <w:b/>
         </w:rPr>
       </w:pPr>
+      <w:r>
+        <w:rPr>
+          <w:b/>
+        </w:rPr>
+        <w:t xml:space="preserve">Integrantes: </w:t>
+      </w:r>
+    </w:p>
+    <w:p>
+      <w:pPr>
+        <w:ind w:left="708" w:hanging="708"/>
+        <w:jc w:val="center"/>
+        <w:rPr>
+          <w:b/>
+        </w:rPr>
+      </w:pPr>
     </w:p>
     <w:p>
       <w:pPr>
@@ -193,6 +212,22 @@
         </w:rPr>
         <w:t xml:space="preserve"> Salazar, José</w:t>
       </w:r>
+      <w:r>
+        <w:rPr>
+          <w:rFonts w:ascii="Arial" w:hAnsi="Arial" w:cs="Arial"/>
+          <w:szCs w:val="14"/>
+        </w:rPr>
+        <w:t xml:space="preserve"> </w:t>
+      </w:r>
+      <w:proofErr w:type="spellStart"/>
+      <w:r>
+        <w:rPr>
+          <w:rFonts w:ascii="Arial" w:hAnsi="Arial" w:cs="Arial"/>
+          <w:szCs w:val="14"/>
+        </w:rPr>
+        <w:t>luis</w:t>
+      </w:r>
+      <w:proofErr w:type="spellEnd"/>
     </w:p>
     <w:p>
       <w:pPr>
@@ -243,7 +278,6 @@
           <w:szCs w:val="14"/>
         </w:rPr>
       </w:pPr>
-      <w:bookmarkStart w:id="0" w:name="_GoBack"/>
     </w:p>
     <w:p>
       <w:pPr>
@@ -262,7 +296,6 @@
         <w:t>2018</w:t>
       </w:r>
     </w:p>
-    <w:bookmarkEnd w:id="0"/>
     <w:p>
       <w:pPr>
         <w:ind w:left="708" w:hanging="708"/>
@@ -1293,16 +1326,7 @@
     </w:p>
     <w:p>
       <w:pPr>
-        <w:ind w:left="708" w:hanging="708"/>
-        <w:jc w:val="both"/>
-        <w:rPr>
-          <w:b/>
-        </w:rPr>
-      </w:pPr>
-    </w:p>
-    <w:p>
-      <w:pPr>
-        <w:pStyle w:val="Prrafodelista"/>
+        <w:pStyle w:val="ListParagraph"/>
         <w:numPr>
           <w:ilvl w:val="0"/>
           <w:numId w:val="4"/>
@@ -1312,6 +1336,8 @@
           <w:b/>
         </w:rPr>
       </w:pPr>
+      <w:bookmarkStart w:id="0" w:name="_GoBack"/>
+      <w:bookmarkEnd w:id="0"/>
       <w:r>
         <w:rPr>
           <w:b/>
@@ -1344,15 +1370,15 @@
           <w:szCs w:val="24"/>
         </w:rPr>
       </w:pPr>
-      <w:proofErr w:type="spellStart"/>
-      <w:r>
-        <w:rPr>
-          <w:sz w:val="24"/>
-          <w:szCs w:val="24"/>
-        </w:rPr>
-        <w:t>Sintad</w:t>
-      </w:r>
-      <w:proofErr w:type="spellEnd"/>
+      <w:r>
+        <w:rPr>
+          <w:rFonts w:cs="Arial"/>
+          <w:bCs/>
+          <w:sz w:val="24"/>
+          <w:szCs w:val="24"/>
+        </w:rPr>
+        <w:t>SINTAD</w:t>
+      </w:r>
       <w:r>
         <w:rPr>
           <w:sz w:val="24"/>
@@ -1431,21 +1457,28 @@
         </w:rPr>
         <w:t xml:space="preserve">El crecimiento en el mercado de nuevas empresas dedicadas al comercio exterior ha favorecido a la empresa </w:t>
       </w:r>
-      <w:proofErr w:type="spellStart"/>
-      <w:r>
-        <w:rPr>
-          <w:sz w:val="24"/>
-          <w:szCs w:val="24"/>
-        </w:rPr>
-        <w:t>Sintad</w:t>
-      </w:r>
-      <w:proofErr w:type="spellEnd"/>
-      <w:r>
-        <w:rPr>
-          <w:sz w:val="24"/>
-          <w:szCs w:val="24"/>
-        </w:rPr>
-        <w:t xml:space="preserve"> incrementando su cartera de clientes. Constantemente reciben solicitudes por parte de empresas para comprar su software, o iniciar un nuevo desarrollo de software. </w:t>
+      <w:r>
+        <w:rPr>
+          <w:rFonts w:cs="Arial"/>
+          <w:bCs/>
+          <w:sz w:val="24"/>
+          <w:szCs w:val="24"/>
+        </w:rPr>
+        <w:t>SINTAD</w:t>
+      </w:r>
+      <w:r>
+        <w:rPr>
+          <w:sz w:val="24"/>
+          <w:szCs w:val="24"/>
+        </w:rPr>
+        <w:t xml:space="preserve"> </w:t>
+      </w:r>
+      <w:r>
+        <w:rPr>
+          <w:sz w:val="24"/>
+          <w:szCs w:val="24"/>
+        </w:rPr>
+        <w:t xml:space="preserve">incrementando su cartera de clientes. Constantemente reciben solicitudes por parte de empresas para comprar su software, o iniciar un nuevo desarrollo de software. </w:t>
       </w:r>
       <w:r>
         <w:rPr>
@@ -1484,7 +1517,28 @@
           <w:sz w:val="24"/>
           <w:szCs w:val="24"/>
         </w:rPr>
-        <w:t xml:space="preserve">El presente documento pretende ayudar a definir un </w:t>
+        <w:t xml:space="preserve">El presente documento </w:t>
+      </w:r>
+      <w:r>
+        <w:rPr>
+          <w:sz w:val="24"/>
+          <w:szCs w:val="24"/>
+        </w:rPr>
+        <w:t>ayudar</w:t>
+      </w:r>
+      <w:r>
+        <w:rPr>
+          <w:sz w:val="24"/>
+          <w:szCs w:val="24"/>
+        </w:rPr>
+        <w:t>á</w:t>
+      </w:r>
+      <w:r>
+        <w:rPr>
+          <w:sz w:val="24"/>
+          <w:szCs w:val="24"/>
+        </w:rPr>
+        <w:t xml:space="preserve"> a definir un </w:t>
       </w:r>
       <w:r>
         <w:rPr>
@@ -1741,31 +1795,7 @@
     </w:p>
     <w:p>
       <w:pPr>
-        <w:ind w:left="708" w:hanging="708"/>
-        <w:jc w:val="both"/>
-      </w:pPr>
-    </w:p>
-    <w:p>
-      <w:pPr>
-        <w:ind w:left="708" w:hanging="708"/>
-        <w:jc w:val="both"/>
-      </w:pPr>
-    </w:p>
-    <w:p>
-      <w:pPr>
-        <w:ind w:left="708" w:hanging="708"/>
-        <w:jc w:val="both"/>
-      </w:pPr>
-    </w:p>
-    <w:p>
-      <w:pPr>
-        <w:ind w:left="708" w:hanging="708"/>
-        <w:jc w:val="both"/>
-      </w:pPr>
-    </w:p>
-    <w:p>
-      <w:pPr>
-        <w:pStyle w:val="Prrafodelista"/>
+        <w:pStyle w:val="ListParagraph"/>
         <w:numPr>
           <w:ilvl w:val="0"/>
           <w:numId w:val="4"/>
@@ -1779,22 +1809,21 @@
         <w:rPr>
           <w:b/>
         </w:rPr>
-        <w:lastRenderedPageBreak/>
         <w:t>Gestión de la SCM:</w:t>
       </w:r>
     </w:p>
     <w:p>
       <w:pPr>
-        <w:pStyle w:val="Prrafodelista"/>
-        <w:jc w:val="both"/>
-        <w:rPr>
-          <w:b/>
-        </w:rPr>
-      </w:pPr>
-    </w:p>
-    <w:p>
-      <w:pPr>
-        <w:pStyle w:val="Prrafodelista"/>
+        <w:pStyle w:val="ListParagraph"/>
+        <w:jc w:val="both"/>
+        <w:rPr>
+          <w:b/>
+        </w:rPr>
+      </w:pPr>
+    </w:p>
+    <w:p>
+      <w:pPr>
+        <w:pStyle w:val="ListParagraph"/>
         <w:numPr>
           <w:ilvl w:val="1"/>
           <w:numId w:val="4"/>
@@ -1813,14 +1842,14 @@
     </w:p>
     <w:p>
       <w:pPr>
-        <w:pStyle w:val="Prrafodelista"/>
+        <w:pStyle w:val="ListParagraph"/>
         <w:ind w:left="792"/>
         <w:jc w:val="both"/>
       </w:pPr>
     </w:p>
     <w:tbl>
       <w:tblPr>
-        <w:tblStyle w:val="Tablaconcuadrcula"/>
+        <w:tblStyle w:val="TableGrid"/>
         <w:tblW w:w="0" w:type="auto"/>
         <w:tblInd w:w="792" w:type="dxa"/>
         <w:tblLook w:val="04A0" w:firstRow="1" w:lastRow="0" w:firstColumn="1" w:lastColumn="0" w:noHBand="0" w:noVBand="1"/>
@@ -1837,7 +1866,7 @@
           </w:tcPr>
           <w:p>
             <w:pPr>
-              <w:pStyle w:val="Prrafodelista"/>
+              <w:pStyle w:val="ListParagraph"/>
               <w:ind w:left="0"/>
               <w:jc w:val="both"/>
               <w:rPr>
@@ -1848,6 +1877,7 @@
               <w:rPr>
                 <w:b/>
               </w:rPr>
+              <w:lastRenderedPageBreak/>
               <w:t>Roles</w:t>
             </w:r>
           </w:p>
@@ -1858,7 +1888,7 @@
           </w:tcPr>
           <w:p>
             <w:pPr>
-              <w:pStyle w:val="Prrafodelista"/>
+              <w:pStyle w:val="ListParagraph"/>
               <w:ind w:left="0"/>
               <w:jc w:val="both"/>
               <w:rPr>
@@ -1879,7 +1909,7 @@
           </w:tcPr>
           <w:p>
             <w:pPr>
-              <w:pStyle w:val="Prrafodelista"/>
+              <w:pStyle w:val="ListParagraph"/>
               <w:ind w:left="0"/>
               <w:jc w:val="both"/>
               <w:rPr>
@@ -1902,7 +1932,7 @@
           </w:tcPr>
           <w:p>
             <w:pPr>
-              <w:pStyle w:val="Prrafodelista"/>
+              <w:pStyle w:val="ListParagraph"/>
               <w:ind w:left="0"/>
             </w:pPr>
             <w:r>
@@ -1922,7 +1952,7 @@
           </w:tcPr>
           <w:p>
             <w:pPr>
-              <w:pStyle w:val="Prrafodelista"/>
+              <w:pStyle w:val="ListParagraph"/>
               <w:numPr>
                 <w:ilvl w:val="0"/>
                 <w:numId w:val="7"/>
@@ -1936,7 +1966,7 @@
           </w:p>
           <w:p>
             <w:pPr>
-              <w:pStyle w:val="Prrafodelista"/>
+              <w:pStyle w:val="ListParagraph"/>
               <w:numPr>
                 <w:ilvl w:val="0"/>
                 <w:numId w:val="7"/>
@@ -1950,7 +1980,7 @@
           </w:p>
           <w:p>
             <w:pPr>
-              <w:pStyle w:val="Prrafodelista"/>
+              <w:pStyle w:val="ListParagraph"/>
               <w:numPr>
                 <w:ilvl w:val="0"/>
                 <w:numId w:val="7"/>
@@ -1964,7 +1994,7 @@
           </w:p>
           <w:p>
             <w:pPr>
-              <w:pStyle w:val="Prrafodelista"/>
+              <w:pStyle w:val="ListParagraph"/>
               <w:numPr>
                 <w:ilvl w:val="0"/>
                 <w:numId w:val="7"/>
@@ -1983,9 +2013,9 @@
           </w:tcPr>
           <w:p>
             <w:pPr>
-              <w:pStyle w:val="Prrafodelista"/>
+              <w:pStyle w:val="ListParagraph"/>
               <w:ind w:left="0"/>
-              <w:jc w:val="center"/>
+              <w:jc w:val="both"/>
             </w:pPr>
             <w:r>
               <w:t>5</w:t>
@@ -2000,7 +2030,7 @@
           </w:tcPr>
           <w:p>
             <w:pPr>
-              <w:pStyle w:val="Prrafodelista"/>
+              <w:pStyle w:val="ListParagraph"/>
               <w:ind w:left="0"/>
               <w:rPr>
                 <w:rFonts w:cs="Calibri"/>
@@ -2026,7 +2056,7 @@
           </w:tcPr>
           <w:p>
             <w:pPr>
-              <w:pStyle w:val="Prrafodelista"/>
+              <w:pStyle w:val="ListParagraph"/>
               <w:widowControl w:val="0"/>
               <w:numPr>
                 <w:ilvl w:val="1"/>
@@ -2056,7 +2086,7 @@
           </w:p>
           <w:p>
             <w:pPr>
-              <w:pStyle w:val="Prrafodelista"/>
+              <w:pStyle w:val="ListParagraph"/>
               <w:widowControl w:val="0"/>
               <w:numPr>
                 <w:ilvl w:val="1"/>
@@ -2086,7 +2116,7 @@
           </w:p>
           <w:p>
             <w:pPr>
-              <w:pStyle w:val="Prrafodelista"/>
+              <w:pStyle w:val="ListParagraph"/>
               <w:widowControl w:val="0"/>
               <w:numPr>
                 <w:ilvl w:val="1"/>
@@ -2116,7 +2146,7 @@
           </w:p>
           <w:p>
             <w:pPr>
-              <w:pStyle w:val="Prrafodelista"/>
+              <w:pStyle w:val="ListParagraph"/>
               <w:widowControl w:val="0"/>
               <w:numPr>
                 <w:ilvl w:val="1"/>
@@ -2146,7 +2176,7 @@
           </w:p>
           <w:p>
             <w:pPr>
-              <w:pStyle w:val="Prrafodelista"/>
+              <w:pStyle w:val="ListParagraph"/>
               <w:widowControl w:val="0"/>
               <w:numPr>
                 <w:ilvl w:val="1"/>
@@ -2175,9 +2205,9 @@
           </w:tcPr>
           <w:p>
             <w:pPr>
-              <w:pStyle w:val="Prrafodelista"/>
+              <w:pStyle w:val="ListParagraph"/>
               <w:ind w:left="0"/>
-              <w:jc w:val="center"/>
+              <w:jc w:val="both"/>
             </w:pPr>
             <w:r>
               <w:t>1</w:t>
@@ -2192,7 +2222,7 @@
           </w:tcPr>
           <w:p>
             <w:pPr>
-              <w:pStyle w:val="Prrafodelista"/>
+              <w:pStyle w:val="ListParagraph"/>
               <w:ind w:left="0"/>
               <w:rPr>
                 <w:rFonts w:cs="Calibri"/>
@@ -2227,7 +2257,7 @@
           </w:tcPr>
           <w:p>
             <w:pPr>
-              <w:pStyle w:val="Prrafodelista"/>
+              <w:pStyle w:val="ListParagraph"/>
               <w:numPr>
                 <w:ilvl w:val="1"/>
                 <w:numId w:val="6"/>
@@ -2241,7 +2271,7 @@
           </w:p>
           <w:p>
             <w:pPr>
-              <w:pStyle w:val="Prrafodelista"/>
+              <w:pStyle w:val="ListParagraph"/>
               <w:numPr>
                 <w:ilvl w:val="1"/>
                 <w:numId w:val="6"/>
@@ -2255,7 +2285,7 @@
           </w:p>
           <w:p>
             <w:pPr>
-              <w:pStyle w:val="Prrafodelista"/>
+              <w:pStyle w:val="ListParagraph"/>
               <w:numPr>
                 <w:ilvl w:val="1"/>
                 <w:numId w:val="6"/>
@@ -2274,9 +2304,9 @@
           </w:tcPr>
           <w:p>
             <w:pPr>
-              <w:pStyle w:val="Prrafodelista"/>
+              <w:pStyle w:val="ListParagraph"/>
               <w:ind w:left="0"/>
-              <w:jc w:val="center"/>
+              <w:jc w:val="both"/>
             </w:pPr>
             <w:r>
               <w:t>1</w:t>
@@ -2291,7 +2321,7 @@
           </w:tcPr>
           <w:p>
             <w:pPr>
-              <w:pStyle w:val="Prrafodelista"/>
+              <w:pStyle w:val="ListParagraph"/>
               <w:ind w:left="0"/>
               <w:rPr>
                 <w:rFonts w:cs="Calibri"/>
@@ -2317,7 +2347,7 @@
           </w:tcPr>
           <w:p>
             <w:pPr>
-              <w:pStyle w:val="Prrafodelista"/>
+              <w:pStyle w:val="ListParagraph"/>
               <w:numPr>
                 <w:ilvl w:val="1"/>
                 <w:numId w:val="6"/>
@@ -2331,7 +2361,7 @@
           </w:p>
           <w:p>
             <w:pPr>
-              <w:pStyle w:val="Prrafodelista"/>
+              <w:pStyle w:val="ListParagraph"/>
               <w:numPr>
                 <w:ilvl w:val="1"/>
                 <w:numId w:val="6"/>
@@ -2350,9 +2380,9 @@
           </w:tcPr>
           <w:p>
             <w:pPr>
-              <w:pStyle w:val="Prrafodelista"/>
+              <w:pStyle w:val="ListParagraph"/>
               <w:ind w:left="0"/>
-              <w:jc w:val="center"/>
+              <w:jc w:val="both"/>
             </w:pPr>
             <w:r>
               <w:t>1</w:t>
@@ -2363,21 +2393,21 @@
     </w:tbl>
     <w:p>
       <w:pPr>
-        <w:pStyle w:val="Prrafodelista"/>
+        <w:pStyle w:val="ListParagraph"/>
         <w:ind w:left="792"/>
         <w:jc w:val="both"/>
       </w:pPr>
     </w:p>
     <w:p>
       <w:pPr>
-        <w:pStyle w:val="Prrafodelista"/>
+        <w:pStyle w:val="ListParagraph"/>
         <w:ind w:left="792"/>
         <w:jc w:val="both"/>
       </w:pPr>
     </w:p>
     <w:p>
       <w:pPr>
-        <w:pStyle w:val="Prrafodelista"/>
+        <w:pStyle w:val="ListParagraph"/>
         <w:numPr>
           <w:ilvl w:val="1"/>
           <w:numId w:val="4"/>
@@ -2396,7 +2426,7 @@
     </w:p>
     <w:p>
       <w:pPr>
-        <w:pStyle w:val="Prrafodelista"/>
+        <w:pStyle w:val="ListParagraph"/>
         <w:ind w:left="792"/>
         <w:jc w:val="both"/>
         <w:rPr>
@@ -2406,7 +2436,7 @@
     </w:p>
     <w:p>
       <w:pPr>
-        <w:pStyle w:val="Prrafodelista"/>
+        <w:pStyle w:val="ListParagraph"/>
         <w:ind w:left="792"/>
         <w:jc w:val="both"/>
       </w:pPr>
@@ -2416,120 +2446,219 @@
     </w:p>
     <w:p>
       <w:pPr>
-        <w:pStyle w:val="Prrafodelista"/>
+        <w:pStyle w:val="ListParagraph"/>
         <w:ind w:left="792"/>
         <w:jc w:val="both"/>
       </w:pPr>
     </w:p>
     <w:p>
       <w:pPr>
-        <w:pStyle w:val="Prrafodelista"/>
+        <w:pStyle w:val="ListParagraph"/>
+        <w:numPr>
+          <w:ilvl w:val="2"/>
+          <w:numId w:val="6"/>
+        </w:numPr>
+        <w:ind w:left="2340" w:hanging="360"/>
+        <w:jc w:val="both"/>
+      </w:pPr>
+      <w:r>
+        <w:t>Política de Cambios: Cualquier cambio solicitado, deberá realizarse haciendo uso de una solicitud del cambio, la cual pasará por un proceso de evaluación del cambio por parte del Comité de Control de Cambio el cual emitirá un informe con su aprobación o rechazo.</w:t>
+      </w:r>
+    </w:p>
+    <w:p>
+      <w:pPr>
+        <w:pStyle w:val="ListParagraph"/>
+        <w:ind w:left="2340"/>
+        <w:jc w:val="both"/>
+      </w:pPr>
+    </w:p>
+    <w:p>
+      <w:pPr>
+        <w:pStyle w:val="ListParagraph"/>
+        <w:numPr>
+          <w:ilvl w:val="2"/>
+          <w:numId w:val="6"/>
+        </w:numPr>
+        <w:ind w:left="2340" w:hanging="360"/>
+        <w:jc w:val="both"/>
+      </w:pPr>
+      <w:r>
+        <w:t>Estándar de acceso Base Datos: Cualquier manipulación o cambio a realizar debe regirse con lo establecido en la base de datos cumpliendo con sus estándares.</w:t>
+      </w:r>
+    </w:p>
+    <w:p>
+      <w:pPr>
+        <w:pStyle w:val="ListParagraph"/>
+      </w:pPr>
+    </w:p>
+    <w:p>
+      <w:pPr>
+        <w:pStyle w:val="ListParagraph"/>
+        <w:numPr>
+          <w:ilvl w:val="2"/>
+          <w:numId w:val="6"/>
+        </w:numPr>
+        <w:ind w:left="2340" w:hanging="360"/>
+        <w:jc w:val="both"/>
+      </w:pPr>
+      <w:r>
+        <w:t>Permisos de Acceso: Al momento de querer tener los permisos debemos tener en cuenta que es por usuario y será cambiado siempre cuando se rija con lo establecido.</w:t>
+      </w:r>
+    </w:p>
+    <w:p>
+      <w:pPr>
+        <w:pStyle w:val="ListParagraph"/>
+      </w:pPr>
+    </w:p>
+    <w:p>
+      <w:pPr>
+        <w:pStyle w:val="ListParagraph"/>
+        <w:numPr>
+          <w:ilvl w:val="2"/>
+          <w:numId w:val="6"/>
+        </w:numPr>
+        <w:ind w:left="2340" w:hanging="360"/>
+        <w:jc w:val="both"/>
+      </w:pPr>
+      <w:r>
+        <w:lastRenderedPageBreak/>
+        <w:t xml:space="preserve">Manual de Organizaciones y Funciones: </w:t>
+      </w:r>
+      <w:r>
+        <w:t>documento técnico normativo de gestión institucional donde se describe y establece la función básica, las funciones específicas, las relaciones de autoridad, dependencia y coordinación, así como los requisitos de los cargos o puestos de trabajo</w:t>
+      </w:r>
+    </w:p>
+    <w:p>
+      <w:pPr>
+        <w:pStyle w:val="ListParagraph"/>
+      </w:pPr>
+    </w:p>
+    <w:p>
+      <w:pPr>
+        <w:pStyle w:val="ListParagraph"/>
+        <w:numPr>
+          <w:ilvl w:val="2"/>
+          <w:numId w:val="6"/>
+        </w:numPr>
+        <w:ind w:left="2340" w:hanging="360"/>
+        <w:jc w:val="both"/>
+      </w:pPr>
+      <w:r>
+        <w:t xml:space="preserve">Reglamento de Organizaciones y Funciones: </w:t>
+      </w:r>
+      <w:r>
+        <w:rPr>
+          <w:rFonts w:ascii="Arial" w:hAnsi="Arial" w:cs="Arial"/>
+          <w:color w:val="222222"/>
+          <w:shd w:val="clear" w:color="auto" w:fill="FFFFFF"/>
+        </w:rPr>
+        <w:t> </w:t>
+      </w:r>
+      <w:r>
+        <w:t>documento técnico normativo de gestión institucional que establece</w:t>
+      </w:r>
+      <w:r>
+        <w:t xml:space="preserve"> </w:t>
+      </w:r>
+      <w:r>
+        <w:t>La estructura orgánica de la entidad</w:t>
+      </w:r>
+      <w:r>
+        <w:t xml:space="preserve">, </w:t>
+      </w:r>
+      <w:r>
+        <w:t>Las funciones generales y específicas de la entidad y de cada uno de sus órganos y unidades orgánicas</w:t>
+      </w:r>
+    </w:p>
+    <w:p>
+      <w:pPr>
+        <w:pStyle w:val="ListParagraph"/>
+      </w:pPr>
+    </w:p>
+    <w:p>
+      <w:pPr>
+        <w:pStyle w:val="ListParagraph"/>
+        <w:numPr>
+          <w:ilvl w:val="2"/>
+          <w:numId w:val="6"/>
+        </w:numPr>
+        <w:ind w:left="2340" w:hanging="360"/>
+        <w:jc w:val="both"/>
+      </w:pPr>
+      <w:r>
+        <w:t>Control de Versiones: Tener almacenado las versiones que irán cambiado y también tenerlo como un histórico en nuestro registro.</w:t>
+      </w:r>
+    </w:p>
+    <w:p>
+      <w:pPr>
+        <w:pStyle w:val="ListParagraph"/>
+      </w:pPr>
+    </w:p>
+    <w:p>
+      <w:pPr>
+        <w:pStyle w:val="ListParagraph"/>
+        <w:numPr>
+          <w:ilvl w:val="2"/>
+          <w:numId w:val="6"/>
+        </w:numPr>
+        <w:ind w:left="2340" w:hanging="360"/>
+        <w:jc w:val="both"/>
+      </w:pPr>
+      <w:r>
+        <w:t>El Cuadro de Asignación de Personal (CAP) que establece los cargos necesarios para el funcionamiento de la entidad, siendo el ROF y el CAP la base legal del MOF</w:t>
+      </w:r>
+    </w:p>
+    <w:p>
+      <w:pPr>
+        <w:pStyle w:val="ListParagraph"/>
+      </w:pPr>
+    </w:p>
+    <w:p>
+      <w:pPr>
+        <w:pStyle w:val="ListParagraph"/>
+        <w:numPr>
+          <w:ilvl w:val="2"/>
+          <w:numId w:val="6"/>
+        </w:numPr>
+        <w:ind w:left="2340" w:hanging="360"/>
+        <w:jc w:val="both"/>
+      </w:pPr>
+      <w:r>
+        <w:t>El Estudio situacional y análisis de las funciones de los cargos o puestos de trabajo y de los procedimientos, así como su diseño o rediseño</w:t>
+      </w:r>
+    </w:p>
+    <w:p>
+      <w:pPr>
+        <w:pStyle w:val="ListParagraph"/>
+      </w:pPr>
+    </w:p>
+    <w:p>
+      <w:pPr>
+        <w:pStyle w:val="ListParagraph"/>
+        <w:numPr>
+          <w:ilvl w:val="2"/>
+          <w:numId w:val="6"/>
+        </w:numPr>
+        <w:ind w:left="2340" w:hanging="360"/>
+        <w:jc w:val="both"/>
+      </w:pPr>
+      <w:r>
+        <w:t>Las normas técnicas y legales y los documentos normativos internos de cada entidad en lo que sea aplicable</w:t>
+      </w:r>
+    </w:p>
+    <w:p>
+      <w:pPr>
+        <w:pStyle w:val="ListParagraph"/>
         <w:ind w:left="792"/>
         <w:jc w:val="both"/>
-      </w:pPr>
-      <w:r>
-        <w:t>•</w:t>
-      </w:r>
-      <w:r>
-        <w:tab/>
-        <w:t xml:space="preserve">Política de Cambios: Cualquier cambio solicitado, deberá </w:t>
-      </w:r>
-      <w:r>
-        <w:t xml:space="preserve">realizarse haciendo uso de una </w:t>
-      </w:r>
-      <w:r>
-        <w:t>solicitud del cambio</w:t>
-      </w:r>
-      <w:r>
-        <w:t xml:space="preserve">, la cual pasará por </w:t>
-      </w:r>
-      <w:r>
-        <w:t xml:space="preserve">un </w:t>
-      </w:r>
-      <w:r>
-        <w:t xml:space="preserve">proceso de evaluación </w:t>
-      </w:r>
-      <w:r>
-        <w:t xml:space="preserve"> del cambio por parte d</w:t>
-      </w:r>
-      <w:r>
-        <w:t xml:space="preserve">el </w:t>
-      </w:r>
-      <w:r>
-        <w:t xml:space="preserve">Comité de </w:t>
-      </w:r>
-      <w:r>
-        <w:t>C</w:t>
-      </w:r>
-      <w:r>
-        <w:t xml:space="preserve">ontrol de </w:t>
-      </w:r>
-      <w:r>
-        <w:t>C</w:t>
-      </w:r>
-      <w:r>
-        <w:t xml:space="preserve">ambio </w:t>
-      </w:r>
-      <w:r>
-        <w:t>el cual emitirá un informe con su aprobación o rechazo</w:t>
-      </w:r>
-      <w:r>
-        <w:t>.</w:t>
-      </w:r>
-    </w:p>
-    <w:p>
-      <w:pPr>
-        <w:pStyle w:val="Prrafodelista"/>
-        <w:ind w:left="792"/>
-        <w:jc w:val="both"/>
-        <w:rPr>
-          <w:b/>
-        </w:rPr>
-      </w:pPr>
-    </w:p>
-    <w:p>
-      <w:pPr>
-        <w:pStyle w:val="Prrafodelista"/>
-        <w:ind w:left="792"/>
-        <w:jc w:val="both"/>
-        <w:rPr>
-          <w:b/>
-        </w:rPr>
-      </w:pPr>
-    </w:p>
-    <w:p>
-      <w:pPr>
-        <w:pStyle w:val="Prrafodelista"/>
-        <w:ind w:left="792"/>
-        <w:jc w:val="both"/>
-        <w:rPr>
-          <w:b/>
-        </w:rPr>
-      </w:pPr>
-    </w:p>
-    <w:p>
-      <w:pPr>
-        <w:pStyle w:val="Prrafodelista"/>
-        <w:ind w:left="792"/>
-        <w:jc w:val="both"/>
-        <w:rPr>
-          <w:b/>
-        </w:rPr>
-      </w:pPr>
-    </w:p>
-    <w:p>
-      <w:pPr>
-        <w:pStyle w:val="Prrafodelista"/>
-        <w:ind w:left="792"/>
-        <w:jc w:val="both"/>
-        <w:rPr>
-          <w:b/>
-        </w:rPr>
-      </w:pPr>
-    </w:p>
-    <w:p>
-      <w:pPr>
-        <w:pStyle w:val="Prrafodelista"/>
+        <w:rPr>
+          <w:b/>
+        </w:rPr>
+      </w:pPr>
+    </w:p>
+    <w:p>
+      <w:pPr>
+        <w:pStyle w:val="ListParagraph"/>
         <w:numPr>
           <w:ilvl w:val="1"/>
           <w:numId w:val="4"/>
@@ -2543,13 +2672,12 @@
         <w:rPr>
           <w:b/>
         </w:rPr>
-        <w:lastRenderedPageBreak/>
         <w:t>Herramientas, entorno e Infraestructura</w:t>
       </w:r>
     </w:p>
     <w:p>
       <w:pPr>
-        <w:pStyle w:val="Prrafodelista"/>
+        <w:pStyle w:val="ListParagraph"/>
         <w:ind w:left="792"/>
         <w:jc w:val="both"/>
         <w:rPr>
@@ -2606,7 +2734,7 @@
     </w:p>
     <w:p>
       <w:pPr>
-        <w:pStyle w:val="Prrafodelista"/>
+        <w:pStyle w:val="ListParagraph"/>
         <w:widowControl w:val="0"/>
         <w:numPr>
           <w:ilvl w:val="0"/>
@@ -2652,7 +2780,117 @@
     </w:p>
     <w:p>
       <w:pPr>
-        <w:pStyle w:val="Prrafodelista"/>
+        <w:pStyle w:val="ListParagraph"/>
+        <w:widowControl w:val="0"/>
+        <w:spacing w:after="0" w:line="240" w:lineRule="atLeast"/>
+        <w:ind w:left="1080"/>
+        <w:jc w:val="both"/>
+        <w:rPr>
+          <w:rFonts w:cs="Calibri"/>
+          <w:b/>
+          <w:noProof/>
+          <w:sz w:val="24"/>
+          <w:szCs w:val="24"/>
+        </w:rPr>
+      </w:pPr>
+    </w:p>
+    <w:p>
+      <w:pPr>
+        <w:pStyle w:val="ListParagraph"/>
+        <w:widowControl w:val="0"/>
+        <w:spacing w:after="0" w:line="240" w:lineRule="atLeast"/>
+        <w:ind w:left="1080"/>
+        <w:jc w:val="center"/>
+        <w:rPr>
+          <w:rFonts w:cs="Calibri"/>
+          <w:noProof/>
+          <w:sz w:val="24"/>
+          <w:szCs w:val="24"/>
+        </w:rPr>
+      </w:pPr>
+      <w:r>
+        <w:rPr>
+          <w:noProof/>
+          <w:lang w:eastAsia="es-PE"/>
+        </w:rPr>
+        <w:drawing>
+          <wp:inline distT="0" distB="0" distL="0" distR="0" wp14:anchorId="357043A9" wp14:editId="2EE06C8F">
+            <wp:extent cx="2952750" cy="1385985"/>
+            <wp:effectExtent l="76200" t="76200" r="133350" b="138430"/>
+            <wp:docPr id="1" name="Imagen 1" descr="Resultado de imagen para git"/>
+            <wp:cNvGraphicFramePr>
+              <a:graphicFrameLocks xmlns:a="http://schemas.openxmlformats.org/drawingml/2006/main" noChangeAspect="1"/>
+            </wp:cNvGraphicFramePr>
+            <a:graphic xmlns:a="http://schemas.openxmlformats.org/drawingml/2006/main">
+              <a:graphicData uri="http://schemas.openxmlformats.org/drawingml/2006/picture">
+                <pic:pic xmlns:pic="http://schemas.openxmlformats.org/drawingml/2006/picture">
+                  <pic:nvPicPr>
+                    <pic:cNvPr id="0" name="Picture 1" descr="Resultado de imagen para git"/>
+                    <pic:cNvPicPr>
+                      <a:picLocks noChangeAspect="1" noChangeArrowheads="1"/>
+                    </pic:cNvPicPr>
+                  </pic:nvPicPr>
+                  <pic:blipFill>
+                    <a:blip r:embed="rId6">
+                      <a:extLst>
+                        <a:ext uri="{28A0092B-C50C-407E-A947-70E740481C1C}">
+                          <a14:useLocalDpi xmlns:a14="http://schemas.microsoft.com/office/drawing/2010/main" val="0"/>
+                        </a:ext>
+                      </a:extLst>
+                    </a:blip>
+                    <a:srcRect/>
+                    <a:stretch>
+                      <a:fillRect/>
+                    </a:stretch>
+                  </pic:blipFill>
+                  <pic:spPr bwMode="auto">
+                    <a:xfrm>
+                      <a:off x="0" y="0"/>
+                      <a:ext cx="3016049" cy="1415697"/>
+                    </a:xfrm>
+                    <a:prstGeom prst="rect">
+                      <a:avLst/>
+                    </a:prstGeom>
+                    <a:ln w="38100" cap="sq">
+                      <a:solidFill>
+                        <a:srgbClr val="000000"/>
+                      </a:solidFill>
+                      <a:prstDash val="solid"/>
+                      <a:miter lim="800000"/>
+                    </a:ln>
+                    <a:effectLst>
+                      <a:outerShdw blurRad="50800" dist="38100" dir="2700000" algn="tl" rotWithShape="0">
+                        <a:srgbClr val="000000">
+                          <a:alpha val="43000"/>
+                        </a:srgbClr>
+                      </a:outerShdw>
+                    </a:effectLst>
+                  </pic:spPr>
+                </pic:pic>
+              </a:graphicData>
+            </a:graphic>
+          </wp:inline>
+        </w:drawing>
+      </w:r>
+    </w:p>
+    <w:p>
+      <w:pPr>
+        <w:pStyle w:val="ListParagraph"/>
+        <w:widowControl w:val="0"/>
+        <w:spacing w:after="0" w:line="240" w:lineRule="atLeast"/>
+        <w:ind w:left="1080"/>
+        <w:jc w:val="both"/>
+        <w:rPr>
+          <w:rFonts w:cs="Calibri"/>
+          <w:noProof/>
+          <w:sz w:val="24"/>
+          <w:szCs w:val="24"/>
+        </w:rPr>
+      </w:pPr>
+    </w:p>
+    <w:p>
+      <w:pPr>
+        <w:pStyle w:val="ListParagraph"/>
         <w:widowControl w:val="0"/>
         <w:numPr>
           <w:ilvl w:val="0"/>
@@ -2667,6 +2905,7 @@
           <w:szCs w:val="24"/>
         </w:rPr>
       </w:pPr>
+      <w:proofErr w:type="spellStart"/>
       <w:r>
         <w:rPr>
           <w:b/>
@@ -2691,6 +2930,7 @@
         </w:rPr>
         <w:t>Hub</w:t>
       </w:r>
+      <w:proofErr w:type="spellEnd"/>
       <w:r>
         <w:rPr>
           <w:b/>
@@ -2735,7 +2975,7 @@
         </w:rPr>
         <w:t> para alojar proyectos utilizando el sistema de control de versiones </w:t>
       </w:r>
-      <w:hyperlink r:id="rId5" w:history="1">
+      <w:hyperlink r:id="rId7" w:history="1">
         <w:r>
           <w:rPr>
             <w:rFonts w:cs="Calibri"/>
@@ -2758,7 +2998,115 @@
     </w:p>
     <w:p>
       <w:pPr>
-        <w:pStyle w:val="Prrafodelista"/>
+        <w:pStyle w:val="ListParagraph"/>
+        <w:widowControl w:val="0"/>
+        <w:spacing w:after="0" w:line="240" w:lineRule="atLeast"/>
+        <w:ind w:left="1080"/>
+        <w:jc w:val="both"/>
+        <w:rPr>
+          <w:b/>
+          <w:sz w:val="24"/>
+          <w:szCs w:val="24"/>
+        </w:rPr>
+      </w:pPr>
+    </w:p>
+    <w:p>
+      <w:pPr>
+        <w:pStyle w:val="ListParagraph"/>
+        <w:widowControl w:val="0"/>
+        <w:spacing w:after="0" w:line="240" w:lineRule="atLeast"/>
+        <w:ind w:left="1080"/>
+        <w:jc w:val="center"/>
+        <w:rPr>
+          <w:rFonts w:cs="Calibri"/>
+          <w:noProof/>
+          <w:sz w:val="24"/>
+          <w:szCs w:val="24"/>
+        </w:rPr>
+      </w:pPr>
+      <w:r>
+        <w:rPr>
+          <w:noProof/>
+          <w:lang w:eastAsia="es-PE"/>
+        </w:rPr>
+        <w:drawing>
+          <wp:inline distT="0" distB="0" distL="0" distR="0" wp14:anchorId="1470EE00" wp14:editId="4B6728F3">
+            <wp:extent cx="2895600" cy="1628775"/>
+            <wp:effectExtent l="76200" t="76200" r="133350" b="142875"/>
+            <wp:docPr id="2" name="Imagen 2" descr="Resultado de imagen para github"/>
+            <wp:cNvGraphicFramePr>
+              <a:graphicFrameLocks xmlns:a="http://schemas.openxmlformats.org/drawingml/2006/main" noChangeAspect="1"/>
+            </wp:cNvGraphicFramePr>
+            <a:graphic xmlns:a="http://schemas.openxmlformats.org/drawingml/2006/main">
+              <a:graphicData uri="http://schemas.openxmlformats.org/drawingml/2006/picture">
+                <pic:pic xmlns:pic="http://schemas.openxmlformats.org/drawingml/2006/picture">
+                  <pic:nvPicPr>
+                    <pic:cNvPr id="0" name="Picture 3" descr="Resultado de imagen para github"/>
+                    <pic:cNvPicPr>
+                      <a:picLocks noChangeAspect="1" noChangeArrowheads="1"/>
+                    </pic:cNvPicPr>
+                  </pic:nvPicPr>
+                  <pic:blipFill>
+                    <a:blip r:embed="rId8" cstate="print">
+                      <a:extLst>
+                        <a:ext uri="{28A0092B-C50C-407E-A947-70E740481C1C}">
+                          <a14:useLocalDpi xmlns:a14="http://schemas.microsoft.com/office/drawing/2010/main" val="0"/>
+                        </a:ext>
+                      </a:extLst>
+                    </a:blip>
+                    <a:srcRect/>
+                    <a:stretch>
+                      <a:fillRect/>
+                    </a:stretch>
+                  </pic:blipFill>
+                  <pic:spPr bwMode="auto">
+                    <a:xfrm>
+                      <a:off x="0" y="0"/>
+                      <a:ext cx="2926253" cy="1646017"/>
+                    </a:xfrm>
+                    <a:prstGeom prst="rect">
+                      <a:avLst/>
+                    </a:prstGeom>
+                    <a:ln w="38100" cap="sq">
+                      <a:solidFill>
+                        <a:srgbClr val="000000"/>
+                      </a:solidFill>
+                      <a:prstDash val="solid"/>
+                      <a:miter lim="800000"/>
+                    </a:ln>
+                    <a:effectLst>
+                      <a:outerShdw blurRad="50800" dist="38100" dir="2700000" algn="tl" rotWithShape="0">
+                        <a:srgbClr val="000000">
+                          <a:alpha val="43000"/>
+                        </a:srgbClr>
+                      </a:outerShdw>
+                    </a:effectLst>
+                  </pic:spPr>
+                </pic:pic>
+              </a:graphicData>
+            </a:graphic>
+          </wp:inline>
+        </w:drawing>
+      </w:r>
+    </w:p>
+    <w:p>
+      <w:pPr>
+        <w:pStyle w:val="ListParagraph"/>
+        <w:widowControl w:val="0"/>
+        <w:spacing w:after="0" w:line="240" w:lineRule="atLeast"/>
+        <w:ind w:left="1080"/>
+        <w:jc w:val="both"/>
+        <w:rPr>
+          <w:rFonts w:cs="Calibri"/>
+          <w:noProof/>
+          <w:sz w:val="24"/>
+          <w:szCs w:val="24"/>
+        </w:rPr>
+      </w:pPr>
+    </w:p>
+    <w:p>
+      <w:pPr>
+        <w:pStyle w:val="ListParagraph"/>
         <w:widowControl w:val="0"/>
         <w:numPr>
           <w:ilvl w:val="0"/>
@@ -2773,13 +3121,23 @@
           <w:szCs w:val="24"/>
         </w:rPr>
       </w:pPr>
-      <w:r>
-        <w:rPr>
-          <w:b/>
-          <w:sz w:val="24"/>
-          <w:szCs w:val="24"/>
-        </w:rPr>
-        <w:t>SourceTree:</w:t>
+      <w:proofErr w:type="spellStart"/>
+      <w:r>
+        <w:rPr>
+          <w:b/>
+          <w:sz w:val="24"/>
+          <w:szCs w:val="24"/>
+        </w:rPr>
+        <w:t>SourceTree</w:t>
+      </w:r>
+      <w:proofErr w:type="spellEnd"/>
+      <w:r>
+        <w:rPr>
+          <w:b/>
+          <w:sz w:val="24"/>
+          <w:szCs w:val="24"/>
+        </w:rPr>
+        <w:t>:</w:t>
       </w:r>
       <w:r>
         <w:rPr>
@@ -2811,7 +3169,7 @@
     </w:p>
     <w:p>
       <w:pPr>
-        <w:pStyle w:val="Prrafodelista"/>
+        <w:pStyle w:val="ListParagraph"/>
         <w:ind w:left="792"/>
         <w:jc w:val="both"/>
         <w:rPr>
@@ -2821,17 +3179,101 @@
     </w:p>
     <w:p>
       <w:pPr>
-        <w:pStyle w:val="Prrafodelista"/>
+        <w:pStyle w:val="ListParagraph"/>
         <w:ind w:left="792"/>
-        <w:jc w:val="both"/>
-        <w:rPr>
-          <w:b/>
-        </w:rPr>
-      </w:pPr>
-    </w:p>
-    <w:p>
-      <w:pPr>
-        <w:pStyle w:val="Prrafodelista"/>
+        <w:jc w:val="center"/>
+        <w:rPr>
+          <w:b/>
+        </w:rPr>
+      </w:pPr>
+      <w:r>
+        <w:rPr>
+          <w:noProof/>
+          <w:lang w:eastAsia="es-PE"/>
+        </w:rPr>
+        <w:drawing>
+          <wp:inline distT="0" distB="0" distL="0" distR="0" wp14:anchorId="18C57FF4" wp14:editId="6BCA8190">
+            <wp:extent cx="2952750" cy="1648658"/>
+            <wp:effectExtent l="76200" t="76200" r="133350" b="142240"/>
+            <wp:docPr id="3" name="Imagen 3" descr="Resultado de imagen para SourceTree estructura"/>
+            <wp:cNvGraphicFramePr>
+              <a:graphicFrameLocks xmlns:a="http://schemas.openxmlformats.org/drawingml/2006/main" noChangeAspect="1"/>
+            </wp:cNvGraphicFramePr>
+            <a:graphic xmlns:a="http://schemas.openxmlformats.org/drawingml/2006/main">
+              <a:graphicData uri="http://schemas.openxmlformats.org/drawingml/2006/picture">
+                <pic:pic xmlns:pic="http://schemas.openxmlformats.org/drawingml/2006/picture">
+                  <pic:nvPicPr>
+                    <pic:cNvPr id="0" name="Picture 5" descr="Resultado de imagen para SourceTree estructura"/>
+                    <pic:cNvPicPr>
+                      <a:picLocks noChangeAspect="1" noChangeArrowheads="1"/>
+                    </pic:cNvPicPr>
+                  </pic:nvPicPr>
+                  <pic:blipFill>
+                    <a:blip r:embed="rId9">
+                      <a:extLst>
+                        <a:ext uri="{28A0092B-C50C-407E-A947-70E740481C1C}">
+                          <a14:useLocalDpi xmlns:a14="http://schemas.microsoft.com/office/drawing/2010/main" val="0"/>
+                        </a:ext>
+                      </a:extLst>
+                    </a:blip>
+                    <a:srcRect/>
+                    <a:stretch>
+                      <a:fillRect/>
+                    </a:stretch>
+                  </pic:blipFill>
+                  <pic:spPr bwMode="auto">
+                    <a:xfrm>
+                      <a:off x="0" y="0"/>
+                      <a:ext cx="2994672" cy="1672065"/>
+                    </a:xfrm>
+                    <a:prstGeom prst="rect">
+                      <a:avLst/>
+                    </a:prstGeom>
+                    <a:ln w="38100" cap="sq">
+                      <a:solidFill>
+                        <a:srgbClr val="000000"/>
+                      </a:solidFill>
+                      <a:prstDash val="solid"/>
+                      <a:miter lim="800000"/>
+                    </a:ln>
+                    <a:effectLst>
+                      <a:outerShdw blurRad="50800" dist="38100" dir="2700000" algn="tl" rotWithShape="0">
+                        <a:srgbClr val="000000">
+                          <a:alpha val="43000"/>
+                        </a:srgbClr>
+                      </a:outerShdw>
+                    </a:effectLst>
+                  </pic:spPr>
+                </pic:pic>
+              </a:graphicData>
+            </a:graphic>
+          </wp:inline>
+        </w:drawing>
+      </w:r>
+    </w:p>
+    <w:p>
+      <w:pPr>
+        <w:pStyle w:val="ListParagraph"/>
+        <w:ind w:left="792"/>
+        <w:jc w:val="both"/>
+        <w:rPr>
+          <w:b/>
+        </w:rPr>
+      </w:pPr>
+    </w:p>
+    <w:p>
+      <w:pPr>
+        <w:pStyle w:val="ListParagraph"/>
+        <w:ind w:left="792"/>
+        <w:jc w:val="both"/>
+        <w:rPr>
+          <w:b/>
+        </w:rPr>
+      </w:pPr>
+    </w:p>
+    <w:p>
+      <w:pPr>
+        <w:pStyle w:val="ListParagraph"/>
         <w:numPr>
           <w:ilvl w:val="1"/>
           <w:numId w:val="4"/>
@@ -2850,7 +3292,7 @@
     </w:p>
     <w:tbl>
       <w:tblPr>
-        <w:tblStyle w:val="Tablaconcuadrcula"/>
+        <w:tblStyle w:val="TableGrid"/>
         <w:tblW w:w="0" w:type="auto"/>
         <w:tblInd w:w="792" w:type="dxa"/>
         <w:tblLook w:val="04A0" w:firstRow="1" w:lastRow="0" w:firstColumn="1" w:lastColumn="0" w:noHBand="0" w:noVBand="1"/>
@@ -2867,7 +3309,7 @@
           </w:tcPr>
           <w:p>
             <w:pPr>
-              <w:pStyle w:val="Prrafodelista"/>
+              <w:pStyle w:val="ListParagraph"/>
               <w:ind w:left="0"/>
               <w:jc w:val="both"/>
               <w:rPr>
@@ -2888,7 +3330,7 @@
           </w:tcPr>
           <w:p>
             <w:pPr>
-              <w:pStyle w:val="Prrafodelista"/>
+              <w:pStyle w:val="ListParagraph"/>
               <w:ind w:left="0"/>
               <w:jc w:val="both"/>
               <w:rPr>
@@ -2909,7 +3351,7 @@
           </w:tcPr>
           <w:p>
             <w:pPr>
-              <w:pStyle w:val="Prrafodelista"/>
+              <w:pStyle w:val="ListParagraph"/>
               <w:ind w:left="0"/>
               <w:jc w:val="both"/>
               <w:rPr>
@@ -2932,7 +3374,7 @@
           </w:tcPr>
           <w:p>
             <w:pPr>
-              <w:pStyle w:val="Prrafodelista"/>
+              <w:pStyle w:val="ListParagraph"/>
               <w:ind w:left="0"/>
             </w:pPr>
             <w:r>
@@ -2946,7 +3388,7 @@
           </w:tcPr>
           <w:p>
             <w:pPr>
-              <w:pStyle w:val="Prrafodelista"/>
+              <w:pStyle w:val="ListParagraph"/>
               <w:ind w:left="0"/>
               <w:jc w:val="both"/>
             </w:pPr>
@@ -2961,7 +3403,7 @@
           </w:tcPr>
           <w:p>
             <w:pPr>
-              <w:pStyle w:val="Prrafodelista"/>
+              <w:pStyle w:val="ListParagraph"/>
               <w:ind w:left="0"/>
               <w:jc w:val="both"/>
             </w:pPr>
@@ -2978,7 +3420,7 @@
           </w:tcPr>
           <w:p>
             <w:pPr>
-              <w:pStyle w:val="Prrafodelista"/>
+              <w:pStyle w:val="ListParagraph"/>
               <w:ind w:left="0"/>
             </w:pPr>
             <w:r>
@@ -2992,7 +3434,7 @@
           </w:tcPr>
           <w:p>
             <w:pPr>
-              <w:pStyle w:val="Prrafodelista"/>
+              <w:pStyle w:val="ListParagraph"/>
               <w:ind w:left="0"/>
               <w:jc w:val="both"/>
             </w:pPr>
@@ -3007,7 +3449,7 @@
           </w:tcPr>
           <w:p>
             <w:pPr>
-              <w:pStyle w:val="Prrafodelista"/>
+              <w:pStyle w:val="ListParagraph"/>
               <w:ind w:left="0"/>
               <w:jc w:val="both"/>
             </w:pPr>
@@ -3024,7 +3466,7 @@
           </w:tcPr>
           <w:p>
             <w:pPr>
-              <w:pStyle w:val="Prrafodelista"/>
+              <w:pStyle w:val="ListParagraph"/>
               <w:ind w:left="0"/>
             </w:pPr>
             <w:r>
@@ -3038,7 +3480,7 @@
           </w:tcPr>
           <w:p>
             <w:pPr>
-              <w:pStyle w:val="Prrafodelista"/>
+              <w:pStyle w:val="ListParagraph"/>
               <w:ind w:left="0"/>
               <w:jc w:val="both"/>
             </w:pPr>
@@ -3053,7 +3495,7 @@
           </w:tcPr>
           <w:p>
             <w:pPr>
-              <w:pStyle w:val="Prrafodelista"/>
+              <w:pStyle w:val="ListParagraph"/>
               <w:ind w:left="0"/>
               <w:jc w:val="both"/>
             </w:pPr>
@@ -3070,7 +3512,7 @@
           </w:tcPr>
           <w:p>
             <w:pPr>
-              <w:pStyle w:val="Prrafodelista"/>
+              <w:pStyle w:val="ListParagraph"/>
               <w:ind w:left="0"/>
             </w:pPr>
             <w:r>
@@ -3084,7 +3526,7 @@
           </w:tcPr>
           <w:p>
             <w:pPr>
-              <w:pStyle w:val="Prrafodelista"/>
+              <w:pStyle w:val="ListParagraph"/>
               <w:ind w:left="0"/>
               <w:jc w:val="both"/>
             </w:pPr>
@@ -3099,7 +3541,7 @@
           </w:tcPr>
           <w:p>
             <w:pPr>
-              <w:pStyle w:val="Prrafodelista"/>
+              <w:pStyle w:val="ListParagraph"/>
               <w:ind w:left="0"/>
               <w:jc w:val="both"/>
             </w:pPr>
@@ -3116,7 +3558,7 @@
           </w:tcPr>
           <w:p>
             <w:pPr>
-              <w:pStyle w:val="Prrafodelista"/>
+              <w:pStyle w:val="ListParagraph"/>
               <w:ind w:left="0"/>
             </w:pPr>
             <w:r>
@@ -3130,7 +3572,7 @@
           </w:tcPr>
           <w:p>
             <w:pPr>
-              <w:pStyle w:val="Prrafodelista"/>
+              <w:pStyle w:val="ListParagraph"/>
               <w:ind w:left="0"/>
               <w:jc w:val="both"/>
             </w:pPr>
@@ -3145,7 +3587,7 @@
           </w:tcPr>
           <w:p>
             <w:pPr>
-              <w:pStyle w:val="Prrafodelista"/>
+              <w:pStyle w:val="ListParagraph"/>
               <w:ind w:left="0"/>
               <w:jc w:val="both"/>
             </w:pPr>
@@ -3158,7 +3600,7 @@
     </w:tbl>
     <w:p>
       <w:pPr>
-        <w:pStyle w:val="Prrafodelista"/>
+        <w:pStyle w:val="ListParagraph"/>
         <w:ind w:left="792"/>
         <w:jc w:val="both"/>
         <w:rPr>
@@ -3180,7 +3622,7 @@
     </w:p>
     <w:p>
       <w:pPr>
-        <w:pStyle w:val="Prrafodelista"/>
+        <w:pStyle w:val="ListParagraph"/>
         <w:numPr>
           <w:ilvl w:val="0"/>
           <w:numId w:val="4"/>
@@ -3199,7 +3641,7 @@
     </w:p>
     <w:p>
       <w:pPr>
-        <w:pStyle w:val="Prrafodelista"/>
+        <w:pStyle w:val="ListParagraph"/>
         <w:numPr>
           <w:ilvl w:val="1"/>
           <w:numId w:val="4"/>
@@ -3218,7 +3660,7 @@
     </w:p>
     <w:p>
       <w:pPr>
-        <w:pStyle w:val="Prrafodelista"/>
+        <w:pStyle w:val="ListParagraph"/>
         <w:numPr>
           <w:ilvl w:val="1"/>
           <w:numId w:val="4"/>
@@ -3237,7 +3679,7 @@
     </w:p>
     <w:p>
       <w:pPr>
-        <w:pStyle w:val="Prrafodelista"/>
+        <w:pStyle w:val="ListParagraph"/>
         <w:numPr>
           <w:ilvl w:val="1"/>
           <w:numId w:val="4"/>
@@ -3256,7 +3698,7 @@
     </w:p>
     <w:p>
       <w:pPr>
-        <w:pStyle w:val="Prrafodelista"/>
+        <w:pStyle w:val="ListParagraph"/>
         <w:numPr>
           <w:ilvl w:val="1"/>
           <w:numId w:val="4"/>
@@ -3270,6 +3712,7 @@
         <w:rPr>
           <w:b/>
         </w:rPr>
+        <w:lastRenderedPageBreak/>
         <w:t xml:space="preserve">Lista de </w:t>
       </w:r>
       <w:r>
@@ -3287,7 +3730,7 @@
     </w:p>
     <w:p>
       <w:pPr>
-        <w:pStyle w:val="Prrafodelista"/>
+        <w:pStyle w:val="ListParagraph"/>
         <w:numPr>
           <w:ilvl w:val="1"/>
           <w:numId w:val="4"/>
@@ -3345,7 +3788,7 @@
     </w:p>
     <w:p>
       <w:pPr>
-        <w:pStyle w:val="Prrafodelista"/>
+        <w:pStyle w:val="ListParagraph"/>
         <w:numPr>
           <w:ilvl w:val="1"/>
           <w:numId w:val="4"/>
@@ -3368,7 +3811,6 @@
         <w:jc w:val="both"/>
       </w:pPr>
       <w:r>
-        <w:lastRenderedPageBreak/>
         <w:t xml:space="preserve">Definición de Reportes para el </w:t>
       </w:r>
       <w:r>
@@ -3395,7 +3837,7 @@
     </w:p>
     <w:p>
       <w:pPr>
-        <w:pStyle w:val="Prrafodelista"/>
+        <w:pStyle w:val="ListParagraph"/>
         <w:numPr>
           <w:ilvl w:val="1"/>
           <w:numId w:val="4"/>
@@ -3420,7 +3862,7 @@
     </w:p>
     <w:p>
       <w:pPr>
-        <w:pStyle w:val="Prrafodelista"/>
+        <w:pStyle w:val="ListParagraph"/>
         <w:numPr>
           <w:ilvl w:val="1"/>
           <w:numId w:val="4"/>
@@ -3442,12 +3884,14 @@
         </w:rPr>
         <w:t xml:space="preserve"> </w:t>
       </w:r>
+      <w:proofErr w:type="spellStart"/>
       <w:r>
         <w:rPr>
           <w:b/>
         </w:rPr>
         <w:t>Release</w:t>
       </w:r>
+      <w:proofErr w:type="spellEnd"/>
     </w:p>
     <w:p>
       <w:pPr>
@@ -3473,7 +3917,15 @@
         <w:jc w:val="both"/>
       </w:pPr>
       <w:r>
-        <w:t>-Librería actualizada (Gestión de Release)</w:t>
+        <w:t xml:space="preserve">-Librería actualizada (Gestión de </w:t>
+      </w:r>
+      <w:proofErr w:type="spellStart"/>
+      <w:r>
+        <w:t>Release</w:t>
+      </w:r>
+      <w:proofErr w:type="spellEnd"/>
+      <w:r>
+        <w:t>)</w:t>
       </w:r>
     </w:p>
     <w:p/>
@@ -3488,7 +3940,7 @@
 </file>
 
 <file path=word/numbering.xml><?xml version="1.0" encoding="utf-8"?>
-<w:numbering xmlns:wpc="http://schemas.microsoft.com/office/word/2010/wordprocessingCanvas" xmlns:mc="http://schemas.openxmlformats.org/markup-compatibility/2006" xmlns:o="urn:schemas-microsoft-com:office:office" xmlns:r="http://schemas.openxmlformats.org/officeDocument/2006/relationships" xmlns:m="http://schemas.openxmlformats.org/officeDocument/2006/math" xmlns:v="urn:schemas-microsoft-com:vml" xmlns:wp14="http://schemas.microsoft.com/office/word/2010/wordprocessingDrawing" xmlns:wp="http://schemas.openxmlformats.org/drawingml/2006/wordprocessingDrawing" xmlns:w10="urn:schemas-microsoft-com:office:word" xmlns:w="http://schemas.openxmlformats.org/wordprocessingml/2006/main" xmlns:w14="http://schemas.microsoft.com/office/word/2010/wordml" xmlns:w15="http://schemas.microsoft.com/office/word/2012/wordml" xmlns:wpg="http://schemas.microsoft.com/office/word/2010/wordprocessingGroup" xmlns:wpi="http://schemas.microsoft.com/office/word/2010/wordprocessingInk" xmlns:wne="http://schemas.microsoft.com/office/word/2006/wordml" xmlns:wps="http://schemas.microsoft.com/office/word/2010/wordprocessingShape" mc:Ignorable="w14 w15 wp14">
+<w:numbering xmlns:wpc="http://schemas.microsoft.com/office/word/2010/wordprocessingCanvas" xmlns:mc="http://schemas.openxmlformats.org/markup-compatibility/2006" xmlns:o="urn:schemas-microsoft-com:office:office" xmlns:r="http://schemas.openxmlformats.org/officeDocument/2006/relationships" xmlns:m="http://schemas.openxmlformats.org/officeDocument/2006/math" xmlns:v="urn:schemas-microsoft-com:vml" xmlns:wp14="http://schemas.microsoft.com/office/word/2010/wordprocessingDrawing" xmlns:wp="http://schemas.openxmlformats.org/drawingml/2006/wordprocessingDrawing" xmlns:w10="urn:schemas-microsoft-com:office:word" xmlns:w="http://schemas.openxmlformats.org/wordprocessingml/2006/main" xmlns:w14="http://schemas.microsoft.com/office/word/2010/wordml" xmlns:wpg="http://schemas.microsoft.com/office/word/2010/wordprocessingGroup" xmlns:wpi="http://schemas.microsoft.com/office/word/2010/wordprocessingInk" xmlns:wne="http://schemas.microsoft.com/office/word/2006/wordml" xmlns:wps="http://schemas.microsoft.com/office/word/2010/wordprocessingShape" mc:Ignorable="w14 wp14">
   <w:abstractNum w:abstractNumId="0">
     <w:nsid w:val="FFFFFFFB"/>
     <w:multiLevelType w:val="multilevel"/>
@@ -3496,7 +3948,7 @@
     <w:lvl w:ilvl="0">
       <w:start w:val="1"/>
       <w:numFmt w:val="decimal"/>
-      <w:pStyle w:val="Ttulo1"/>
+      <w:pStyle w:val="Heading1"/>
       <w:lvlText w:val="%1."/>
       <w:legacy w:legacy="1" w:legacySpace="144" w:legacyIndent="0"/>
       <w:lvlJc w:val="left"/>
@@ -3504,7 +3956,7 @@
     <w:lvl w:ilvl="1">
       <w:start w:val="1"/>
       <w:numFmt w:val="decimal"/>
-      <w:pStyle w:val="Ttulo2"/>
+      <w:pStyle w:val="Heading2"/>
       <w:lvlText w:val="%1.%2"/>
       <w:legacy w:legacy="1" w:legacySpace="144" w:legacyIndent="0"/>
       <w:lvlJc w:val="left"/>
@@ -3517,7 +3969,7 @@
     <w:lvl w:ilvl="2">
       <w:start w:val="1"/>
       <w:numFmt w:val="decimal"/>
-      <w:pStyle w:val="Ttulo3"/>
+      <w:pStyle w:val="Heading3"/>
       <w:lvlText w:val="%1.%2.%3"/>
       <w:legacy w:legacy="1" w:legacySpace="144" w:legacyIndent="0"/>
       <w:lvlJc w:val="left"/>
@@ -3528,7 +3980,7 @@
     <w:lvl w:ilvl="3">
       <w:start w:val="1"/>
       <w:numFmt w:val="decimal"/>
-      <w:pStyle w:val="Ttulo4"/>
+      <w:pStyle w:val="Heading4"/>
       <w:lvlText w:val="%1.%2.%3.%4"/>
       <w:legacy w:legacy="1" w:legacySpace="144" w:legacyIndent="0"/>
       <w:lvlJc w:val="left"/>
@@ -3536,7 +3988,7 @@
     <w:lvl w:ilvl="4">
       <w:start w:val="1"/>
       <w:numFmt w:val="decimal"/>
-      <w:pStyle w:val="Ttulo5"/>
+      <w:pStyle w:val="Heading5"/>
       <w:lvlText w:val="%1.%2.%3.%4.%5"/>
       <w:legacy w:legacy="1" w:legacySpace="144" w:legacyIndent="0"/>
       <w:lvlJc w:val="left"/>
@@ -3544,7 +3996,7 @@
     <w:lvl w:ilvl="5">
       <w:start w:val="1"/>
       <w:numFmt w:val="decimal"/>
-      <w:pStyle w:val="Ttulo6"/>
+      <w:pStyle w:val="Heading6"/>
       <w:lvlText w:val="%1.%2.%3.%4.%5.%6"/>
       <w:legacy w:legacy="1" w:legacySpace="144" w:legacyIndent="0"/>
       <w:lvlJc w:val="left"/>
@@ -3552,7 +4004,7 @@
     <w:lvl w:ilvl="6">
       <w:start w:val="1"/>
       <w:numFmt w:val="decimal"/>
-      <w:pStyle w:val="Ttulo7"/>
+      <w:pStyle w:val="Heading7"/>
       <w:lvlText w:val="%1.%2.%3.%4.%5.%6.%7"/>
       <w:legacy w:legacy="1" w:legacySpace="144" w:legacyIndent="0"/>
       <w:lvlJc w:val="left"/>
@@ -3560,7 +4012,7 @@
     <w:lvl w:ilvl="7">
       <w:start w:val="1"/>
       <w:numFmt w:val="decimal"/>
-      <w:pStyle w:val="Ttulo8"/>
+      <w:pStyle w:val="Heading8"/>
       <w:lvlText w:val="%1.%2.%3.%4.%5.%6.%7.%8"/>
       <w:legacy w:legacy="1" w:legacySpace="144" w:legacyIndent="0"/>
       <w:lvlJc w:val="left"/>
@@ -3568,7 +4020,7 @@
     <w:lvl w:ilvl="8">
       <w:start w:val="1"/>
       <w:numFmt w:val="decimal"/>
-      <w:pStyle w:val="Ttulo9"/>
+      <w:pStyle w:val="Heading9"/>
       <w:lvlText w:val="%1.%2.%3.%4.%5.%6.%7.%8.%9"/>
       <w:legacy w:legacy="1" w:legacySpace="144" w:legacyIndent="0"/>
       <w:lvlJc w:val="left"/>
@@ -4001,7 +4453,7 @@
         <w:rFonts w:ascii="Symbol" w:hAnsi="Symbol" w:hint="default"/>
       </w:rPr>
     </w:lvl>
-    <w:lvl w:ilvl="2" w:tplc="280A001B" w:tentative="1">
+    <w:lvl w:ilvl="2" w:tplc="280A001B">
       <w:start w:val="1"/>
       <w:numFmt w:val="lowerRoman"/>
       <w:lvlText w:val="%3."/>
@@ -4265,7 +4717,7 @@
 </file>
 
 <file path=word/styles.xml><?xml version="1.0" encoding="utf-8"?>
-<w:styles xmlns:mc="http://schemas.openxmlformats.org/markup-compatibility/2006" xmlns:r="http://schemas.openxmlformats.org/officeDocument/2006/relationships" xmlns:w="http://schemas.openxmlformats.org/wordprocessingml/2006/main" xmlns:w14="http://schemas.microsoft.com/office/word/2010/wordml" xmlns:w15="http://schemas.microsoft.com/office/word/2012/wordml" mc:Ignorable="w14 w15">
+<w:styles xmlns:mc="http://schemas.openxmlformats.org/markup-compatibility/2006" xmlns:r="http://schemas.openxmlformats.org/officeDocument/2006/relationships" xmlns:w="http://schemas.openxmlformats.org/wordprocessingml/2006/main" xmlns:w14="http://schemas.microsoft.com/office/word/2010/wordml" mc:Ignorable="w14">
   <w:docDefaults>
     <w:rPrDefault>
       <w:rPr>
@@ -4281,389 +4733,155 @@
       </w:pPr>
     </w:pPrDefault>
   </w:docDefaults>
-  <w:latentStyles w:defLockedState="0" w:defUIPriority="99" w:defSemiHidden="0" w:defUnhideWhenUsed="0" w:defQFormat="0" w:count="371">
-    <w:lsdException w:name="Normal" w:uiPriority="0" w:qFormat="1"/>
-    <w:lsdException w:name="heading 1" w:qFormat="1"/>
-    <w:lsdException w:name="heading 2" w:semiHidden="1" w:unhideWhenUsed="1" w:qFormat="1"/>
-    <w:lsdException w:name="heading 3" w:semiHidden="1" w:unhideWhenUsed="1" w:qFormat="1"/>
-    <w:lsdException w:name="heading 4" w:semiHidden="1" w:unhideWhenUsed="1" w:qFormat="1"/>
-    <w:lsdException w:name="heading 5" w:semiHidden="1" w:unhideWhenUsed="1" w:qFormat="1"/>
-    <w:lsdException w:name="heading 6" w:semiHidden="1" w:unhideWhenUsed="1" w:qFormat="1"/>
-    <w:lsdException w:name="heading 7" w:semiHidden="1" w:unhideWhenUsed="1" w:qFormat="1"/>
-    <w:lsdException w:name="heading 8" w:semiHidden="1" w:unhideWhenUsed="1" w:qFormat="1"/>
-    <w:lsdException w:name="heading 9" w:semiHidden="1" w:unhideWhenUsed="1" w:qFormat="1"/>
-    <w:lsdException w:name="index 1" w:semiHidden="1" w:unhideWhenUsed="1"/>
-    <w:lsdException w:name="index 2" w:semiHidden="1" w:unhideWhenUsed="1"/>
-    <w:lsdException w:name="index 3" w:semiHidden="1" w:unhideWhenUsed="1"/>
-    <w:lsdException w:name="index 4" w:semiHidden="1" w:unhideWhenUsed="1"/>
-    <w:lsdException w:name="index 5" w:semiHidden="1" w:unhideWhenUsed="1"/>
-    <w:lsdException w:name="index 6" w:semiHidden="1" w:unhideWhenUsed="1"/>
-    <w:lsdException w:name="index 7" w:semiHidden="1" w:unhideWhenUsed="1"/>
-    <w:lsdException w:name="index 8" w:semiHidden="1" w:unhideWhenUsed="1"/>
-    <w:lsdException w:name="index 9" w:semiHidden="1" w:unhideWhenUsed="1"/>
-    <w:lsdException w:name="toc 1" w:semiHidden="1" w:uiPriority="39" w:unhideWhenUsed="1"/>
-    <w:lsdException w:name="toc 2" w:semiHidden="1" w:uiPriority="39" w:unhideWhenUsed="1"/>
-    <w:lsdException w:name="toc 3" w:semiHidden="1" w:uiPriority="39" w:unhideWhenUsed="1"/>
-    <w:lsdException w:name="toc 4" w:semiHidden="1" w:uiPriority="39" w:unhideWhenUsed="1"/>
-    <w:lsdException w:name="toc 5" w:semiHidden="1" w:uiPriority="39" w:unhideWhenUsed="1"/>
-    <w:lsdException w:name="toc 6" w:semiHidden="1" w:uiPriority="39" w:unhideWhenUsed="1"/>
-    <w:lsdException w:name="toc 7" w:semiHidden="1" w:uiPriority="39" w:unhideWhenUsed="1"/>
-    <w:lsdException w:name="toc 8" w:semiHidden="1" w:uiPriority="39" w:unhideWhenUsed="1"/>
-    <w:lsdException w:name="toc 9" w:semiHidden="1" w:uiPriority="39" w:unhideWhenUsed="1"/>
-    <w:lsdException w:name="Normal Indent" w:semiHidden="1" w:unhideWhenUsed="1"/>
-    <w:lsdException w:name="footnote text" w:semiHidden="1" w:unhideWhenUsed="1"/>
-    <w:lsdException w:name="annotation text" w:semiHidden="1" w:unhideWhenUsed="1"/>
-    <w:lsdException w:name="header" w:semiHidden="1" w:unhideWhenUsed="1"/>
-    <w:lsdException w:name="footer" w:semiHidden="1" w:unhideWhenUsed="1"/>
-    <w:lsdException w:name="index heading" w:semiHidden="1" w:unhideWhenUsed="1"/>
-    <w:lsdException w:name="caption" w:semiHidden="1" w:uiPriority="35" w:unhideWhenUsed="1" w:qFormat="1"/>
-    <w:lsdException w:name="table of figures" w:semiHidden="1" w:unhideWhenUsed="1"/>
-    <w:lsdException w:name="envelope address" w:semiHidden="1" w:unhideWhenUsed="1"/>
-    <w:lsdException w:name="envelope return" w:semiHidden="1" w:unhideWhenUsed="1"/>
-    <w:lsdException w:name="footnote reference" w:semiHidden="1" w:unhideWhenUsed="1"/>
-    <w:lsdException w:name="annotation reference" w:semiHidden="1" w:unhideWhenUsed="1"/>
-    <w:lsdException w:name="line number" w:semiHidden="1" w:unhideWhenUsed="1"/>
-    <w:lsdException w:name="page number" w:semiHidden="1" w:unhideWhenUsed="1"/>
-    <w:lsdException w:name="endnote reference" w:semiHidden="1" w:unhideWhenUsed="1"/>
-    <w:lsdException w:name="endnote text" w:semiHidden="1" w:unhideWhenUsed="1"/>
-    <w:lsdException w:name="table of authorities" w:semiHidden="1" w:unhideWhenUsed="1"/>
-    <w:lsdException w:name="macro" w:semiHidden="1" w:unhideWhenUsed="1"/>
-    <w:lsdException w:name="toa heading" w:semiHidden="1" w:unhideWhenUsed="1"/>
-    <w:lsdException w:name="List" w:semiHidden="1" w:unhideWhenUsed="1"/>
-    <w:lsdException w:name="List Bullet" w:semiHidden="1" w:unhideWhenUsed="1"/>
-    <w:lsdException w:name="List Number" w:semiHidden="1" w:unhideWhenUsed="1"/>
-    <w:lsdException w:name="List 2" w:semiHidden="1" w:unhideWhenUsed="1"/>
-    <w:lsdException w:name="List 3" w:semiHidden="1" w:unhideWhenUsed="1"/>
-    <w:lsdException w:name="List 4" w:semiHidden="1" w:unhideWhenUsed="1"/>
-    <w:lsdException w:name="List 5" w:semiHidden="1" w:unhideWhenUsed="1"/>
-    <w:lsdException w:name="List Bullet 2" w:semiHidden="1" w:unhideWhenUsed="1"/>
-    <w:lsdException w:name="List Bullet 3" w:semiHidden="1" w:unhideWhenUsed="1"/>
-    <w:lsdException w:name="List Bullet 4" w:semiHidden="1" w:unhideWhenUsed="1"/>
-    <w:lsdException w:name="List Bullet 5" w:semiHidden="1" w:unhideWhenUsed="1"/>
-    <w:lsdException w:name="List Number 2" w:semiHidden="1" w:unhideWhenUsed="1"/>
-    <w:lsdException w:name="List Number 3" w:semiHidden="1" w:unhideWhenUsed="1"/>
-    <w:lsdException w:name="List Number 4" w:semiHidden="1" w:unhideWhenUsed="1"/>
-    <w:lsdException w:name="List Number 5" w:semiHidden="1" w:unhideWhenUsed="1"/>
-    <w:lsdException w:name="Title" w:uiPriority="10" w:qFormat="1"/>
-    <w:lsdException w:name="Closing" w:semiHidden="1" w:unhideWhenUsed="1"/>
-    <w:lsdException w:name="Signature" w:semiHidden="1" w:unhideWhenUsed="1"/>
-    <w:lsdException w:name="Default Paragraph Font" w:semiHidden="1" w:uiPriority="1" w:unhideWhenUsed="1"/>
-    <w:lsdException w:name="Body Text" w:semiHidden="1" w:unhideWhenUsed="1"/>
-    <w:lsdException w:name="Body Text Indent" w:semiHidden="1" w:unhideWhenUsed="1"/>
-    <w:lsdException w:name="List Continue" w:semiHidden="1" w:unhideWhenUsed="1"/>
-    <w:lsdException w:name="List Continue 2" w:semiHidden="1" w:unhideWhenUsed="1"/>
-    <w:lsdException w:name="List Continue 3" w:semiHidden="1" w:unhideWhenUsed="1"/>
-    <w:lsdException w:name="List Continue 4" w:semiHidden="1" w:unhideWhenUsed="1"/>
-    <w:lsdException w:name="List Continue 5" w:semiHidden="1" w:unhideWhenUsed="1"/>
-    <w:lsdException w:name="Message Header" w:semiHidden="1" w:unhideWhenUsed="1"/>
-    <w:lsdException w:name="Subtitle" w:uiPriority="11" w:qFormat="1"/>
-    <w:lsdException w:name="Salutation" w:semiHidden="1" w:unhideWhenUsed="1"/>
-    <w:lsdException w:name="Date" w:semiHidden="1" w:unhideWhenUsed="1"/>
-    <w:lsdException w:name="Body Text First Indent" w:semiHidden="1" w:unhideWhenUsed="1"/>
-    <w:lsdException w:name="Body Text First Indent 2" w:semiHidden="1" w:unhideWhenUsed="1"/>
-    <w:lsdException w:name="Note Heading" w:semiHidden="1" w:unhideWhenUsed="1"/>
-    <w:lsdException w:name="Body Text 2" w:semiHidden="1" w:unhideWhenUsed="1"/>
-    <w:lsdException w:name="Body Text 3" w:semiHidden="1" w:unhideWhenUsed="1"/>
-    <w:lsdException w:name="Body Text Indent 2" w:semiHidden="1" w:unhideWhenUsed="1"/>
-    <w:lsdException w:name="Body Text Indent 3" w:semiHidden="1" w:unhideWhenUsed="1"/>
-    <w:lsdException w:name="Block Text" w:semiHidden="1" w:unhideWhenUsed="1"/>
-    <w:lsdException w:name="Hyperlink" w:semiHidden="1" w:unhideWhenUsed="1"/>
-    <w:lsdException w:name="FollowedHyperlink" w:semiHidden="1" w:unhideWhenUsed="1"/>
-    <w:lsdException w:name="Strong" w:uiPriority="22" w:qFormat="1"/>
-    <w:lsdException w:name="Emphasis" w:uiPriority="20" w:qFormat="1"/>
-    <w:lsdException w:name="Document Map" w:semiHidden="1" w:unhideWhenUsed="1"/>
-    <w:lsdException w:name="Plain Text" w:semiHidden="1" w:unhideWhenUsed="1"/>
-    <w:lsdException w:name="E-mail Signature" w:semiHidden="1" w:unhideWhenUsed="1"/>
-    <w:lsdException w:name="HTML Top of Form" w:semiHidden="1" w:unhideWhenUsed="1"/>
-    <w:lsdException w:name="HTML Bottom of Form" w:semiHidden="1" w:unhideWhenUsed="1"/>
-    <w:lsdException w:name="Normal (Web)" w:semiHidden="1" w:unhideWhenUsed="1"/>
-    <w:lsdException w:name="HTML Acronym" w:semiHidden="1" w:unhideWhenUsed="1"/>
-    <w:lsdException w:name="HTML Address" w:semiHidden="1" w:unhideWhenUsed="1"/>
-    <w:lsdException w:name="HTML Cite" w:semiHidden="1" w:unhideWhenUsed="1"/>
-    <w:lsdException w:name="HTML Code" w:semiHidden="1" w:unhideWhenUsed="1"/>
-    <w:lsdException w:name="HTML Definition" w:semiHidden="1" w:unhideWhenUsed="1"/>
-    <w:lsdException w:name="HTML Keyboard" w:semiHidden="1" w:unhideWhenUsed="1"/>
-    <w:lsdException w:name="HTML Preformatted" w:semiHidden="1" w:unhideWhenUsed="1"/>
-    <w:lsdException w:name="HTML Sample" w:semiHidden="1" w:unhideWhenUsed="1"/>
-    <w:lsdException w:name="HTML Typewriter" w:semiHidden="1" w:unhideWhenUsed="1"/>
-    <w:lsdException w:name="HTML Variable" w:semiHidden="1" w:unhideWhenUsed="1"/>
-    <w:lsdException w:name="Normal Table" w:semiHidden="1" w:unhideWhenUsed="1"/>
-    <w:lsdException w:name="annotation subject" w:semiHidden="1" w:unhideWhenUsed="1"/>
-    <w:lsdException w:name="No List" w:semiHidden="1" w:unhideWhenUsed="1"/>
-    <w:lsdException w:name="Outline List 1" w:semiHidden="1" w:unhideWhenUsed="1"/>
-    <w:lsdException w:name="Outline List 2" w:semiHidden="1" w:unhideWhenUsed="1"/>
-    <w:lsdException w:name="Outline List 3" w:semiHidden="1" w:unhideWhenUsed="1"/>
-    <w:lsdException w:name="Table Simple 1" w:semiHidden="1" w:unhideWhenUsed="1"/>
-    <w:lsdException w:name="Table Simple 2" w:semiHidden="1" w:unhideWhenUsed="1"/>
-    <w:lsdException w:name="Table Simple 3" w:semiHidden="1" w:unhideWhenUsed="1"/>
-    <w:lsdException w:name="Table Classic 1" w:semiHidden="1" w:unhideWhenUsed="1"/>
-    <w:lsdException w:name="Table Classic 2" w:semiHidden="1" w:unhideWhenUsed="1"/>
-    <w:lsdException w:name="Table Classic 3" w:semiHidden="1" w:unhideWhenUsed="1"/>
-    <w:lsdException w:name="Table Classic 4" w:semiHidden="1" w:unhideWhenUsed="1"/>
-    <w:lsdException w:name="Table Colorful 1" w:semiHidden="1" w:unhideWhenUsed="1"/>
-    <w:lsdException w:name="Table Colorful 2" w:semiHidden="1" w:unhideWhenUsed="1"/>
-    <w:lsdException w:name="Table Colorful 3" w:semiHidden="1" w:unhideWhenUsed="1"/>
-    <w:lsdException w:name="Table Columns 1" w:semiHidden="1" w:unhideWhenUsed="1"/>
-    <w:lsdException w:name="Table Columns 2" w:semiHidden="1" w:unhideWhenUsed="1"/>
-    <w:lsdException w:name="Table Columns 3" w:semiHidden="1" w:unhideWhenUsed="1"/>
-    <w:lsdException w:name="Table Columns 4" w:semiHidden="1" w:unhideWhenUsed="1"/>
-    <w:lsdException w:name="Table Columns 5" w:semiHidden="1" w:unhideWhenUsed="1"/>
-    <w:lsdException w:name="Table Grid 1" w:semiHidden="1" w:unhideWhenUsed="1"/>
-    <w:lsdException w:name="Table Grid 2" w:semiHidden="1" w:unhideWhenUsed="1"/>
-    <w:lsdException w:name="Table Grid 3" w:semiHidden="1" w:unhideWhenUsed="1"/>
-    <w:lsdException w:name="Table Grid 4" w:semiHidden="1" w:unhideWhenUsed="1"/>
-    <w:lsdException w:name="Table Grid 5" w:semiHidden="1" w:unhideWhenUsed="1"/>
-    <w:lsdException w:name="Table Grid 6" w:semiHidden="1" w:unhideWhenUsed="1"/>
-    <w:lsdException w:name="Table Grid 7" w:semiHidden="1" w:unhideWhenUsed="1"/>
-    <w:lsdException w:name="Table Grid 8" w:semiHidden="1" w:unhideWhenUsed="1"/>
-    <w:lsdException w:name="Table List 1" w:semiHidden="1" w:unhideWhenUsed="1"/>
-    <w:lsdException w:name="Table List 2" w:semiHidden="1" w:unhideWhenUsed="1"/>
-    <w:lsdException w:name="Table List 3" w:semiHidden="1" w:unhideWhenUsed="1"/>
-    <w:lsdException w:name="Table List 4" w:semiHidden="1" w:unhideWhenUsed="1"/>
-    <w:lsdException w:name="Table List 5" w:semiHidden="1" w:unhideWhenUsed="1"/>
-    <w:lsdException w:name="Table List 6" w:semiHidden="1" w:unhideWhenUsed="1"/>
-    <w:lsdException w:name="Table List 7" w:semiHidden="1" w:unhideWhenUsed="1"/>
-    <w:lsdException w:name="Table List 8" w:semiHidden="1" w:unhideWhenUsed="1"/>
-    <w:lsdException w:name="Table 3D effects 1" w:semiHidden="1" w:unhideWhenUsed="1"/>
-    <w:lsdException w:name="Table 3D effects 2" w:semiHidden="1" w:unhideWhenUsed="1"/>
-    <w:lsdException w:name="Table 3D effects 3" w:semiHidden="1" w:unhideWhenUsed="1"/>
-    <w:lsdException w:name="Table Contemporary" w:semiHidden="1" w:unhideWhenUsed="1"/>
-    <w:lsdException w:name="Table Elegant" w:semiHidden="1" w:unhideWhenUsed="1"/>
-    <w:lsdException w:name="Table Professional" w:semiHidden="1" w:unhideWhenUsed="1"/>
-    <w:lsdException w:name="Table Subtle 1" w:semiHidden="1" w:unhideWhenUsed="1"/>
-    <w:lsdException w:name="Table Subtle 2" w:semiHidden="1" w:unhideWhenUsed="1"/>
-    <w:lsdException w:name="Table Web 1" w:semiHidden="1" w:unhideWhenUsed="1"/>
-    <w:lsdException w:name="Table Web 2" w:semiHidden="1" w:unhideWhenUsed="1"/>
-    <w:lsdException w:name="Table Web 3" w:semiHidden="1" w:unhideWhenUsed="1"/>
-    <w:lsdException w:name="Balloon Text" w:semiHidden="1" w:unhideWhenUsed="1"/>
-    <w:lsdException w:name="Table Grid" w:uiPriority="59"/>
-    <w:lsdException w:name="Table Theme" w:semiHidden="1" w:unhideWhenUsed="1"/>
-    <w:lsdException w:name="Placeholder Text" w:semiHidden="1"/>
-    <w:lsdException w:name="No Spacing" w:uiPriority="1" w:qFormat="1"/>
-    <w:lsdException w:name="Light Shading" w:uiPriority="60"/>
-    <w:lsdException w:name="Light List" w:uiPriority="61"/>
-    <w:lsdException w:name="Light Grid" w:uiPriority="62"/>
-    <w:lsdException w:name="Medium Shading 1" w:uiPriority="63"/>
-    <w:lsdException w:name="Medium Shading 2" w:uiPriority="64"/>
-    <w:lsdException w:name="Medium List 1" w:uiPriority="65"/>
-    <w:lsdException w:name="Medium List 2" w:uiPriority="66"/>
-    <w:lsdException w:name="Medium Grid 1" w:uiPriority="67"/>
-    <w:lsdException w:name="Medium Grid 2" w:uiPriority="68"/>
-    <w:lsdException w:name="Medium Grid 3" w:uiPriority="69"/>
-    <w:lsdException w:name="Dark List" w:uiPriority="70"/>
-    <w:lsdException w:name="Colorful Shading" w:uiPriority="71"/>
-    <w:lsdException w:name="Colorful List" w:uiPriority="72"/>
-    <w:lsdException w:name="Colorful Grid" w:uiPriority="73"/>
-    <w:lsdException w:name="Light Shading Accent 1" w:uiPriority="60"/>
-    <w:lsdException w:name="Light List Accent 1" w:uiPriority="61"/>
-    <w:lsdException w:name="Light Grid Accent 1" w:uiPriority="62"/>
-    <w:lsdException w:name="Medium Shading 1 Accent 1" w:uiPriority="63"/>
-    <w:lsdException w:name="Medium Shading 2 Accent 1" w:uiPriority="64"/>
-    <w:lsdException w:name="Medium List 1 Accent 1" w:uiPriority="65"/>
-    <w:lsdException w:name="Revision" w:semiHidden="1"/>
-    <w:lsdException w:name="List Paragraph" w:uiPriority="34" w:qFormat="1"/>
-    <w:lsdException w:name="Quote" w:uiPriority="29" w:qFormat="1"/>
-    <w:lsdException w:name="Intense Quote" w:uiPriority="30" w:qFormat="1"/>
-    <w:lsdException w:name="Medium List 2 Accent 1" w:uiPriority="66"/>
-    <w:lsdException w:name="Medium Grid 1 Accent 1" w:uiPriority="67"/>
-    <w:lsdException w:name="Medium Grid 2 Accent 1" w:uiPriority="68"/>
-    <w:lsdException w:name="Medium Grid 3 Accent 1" w:uiPriority="69"/>
-    <w:lsdException w:name="Dark List Accent 1" w:uiPriority="70"/>
-    <w:lsdException w:name="Colorful Shading Accent 1" w:uiPriority="71"/>
-    <w:lsdException w:name="Colorful List Accent 1" w:uiPriority="72"/>
-    <w:lsdException w:name="Colorful Grid Accent 1" w:uiPriority="73"/>
-    <w:lsdException w:name="Light Shading Accent 2" w:uiPriority="60"/>
-    <w:lsdException w:name="Light List Accent 2" w:uiPriority="61"/>
-    <w:lsdException w:name="Light Grid Accent 2" w:uiPriority="62"/>
-    <w:lsdException w:name="Medium Shading 1 Accent 2" w:uiPriority="63"/>
-    <w:lsdException w:name="Medium Shading 2 Accent 2" w:uiPriority="64"/>
-    <w:lsdException w:name="Medium List 1 Accent 2" w:uiPriority="65"/>
-    <w:lsdException w:name="Medium List 2 Accent 2" w:uiPriority="66"/>
-    <w:lsdException w:name="Medium Grid 1 Accent 2" w:uiPriority="67"/>
-    <w:lsdException w:name="Medium Grid 2 Accent 2" w:uiPriority="68"/>
-    <w:lsdException w:name="Medium Grid 3 Accent 2" w:uiPriority="69"/>
-    <w:lsdException w:name="Dark List Accent 2" w:uiPriority="70"/>
-    <w:lsdException w:name="Colorful Shading Accent 2" w:uiPriority="71"/>
-    <w:lsdException w:name="Colorful List Accent 2" w:uiPriority="72"/>
-    <w:lsdException w:name="Colorful Grid Accent 2" w:uiPriority="73"/>
-    <w:lsdException w:name="Light Shading Accent 3" w:uiPriority="60"/>
-    <w:lsdException w:name="Light List Accent 3" w:uiPriority="61"/>
-    <w:lsdException w:name="Light Grid Accent 3" w:uiPriority="62"/>
-    <w:lsdException w:name="Medium Shading 1 Accent 3" w:uiPriority="63"/>
-    <w:lsdException w:name="Medium Shading 2 Accent 3" w:uiPriority="64"/>
-    <w:lsdException w:name="Medium List 1 Accent 3" w:uiPriority="65"/>
-    <w:lsdException w:name="Medium List 2 Accent 3" w:uiPriority="66"/>
-    <w:lsdException w:name="Medium Grid 1 Accent 3" w:uiPriority="67"/>
-    <w:lsdException w:name="Medium Grid 2 Accent 3" w:uiPriority="68"/>
-    <w:lsdException w:name="Medium Grid 3 Accent 3" w:uiPriority="69"/>
-    <w:lsdException w:name="Dark List Accent 3" w:uiPriority="70"/>
-    <w:lsdException w:name="Colorful Shading Accent 3" w:uiPriority="71"/>
-    <w:lsdException w:name="Colorful List Accent 3" w:uiPriority="72"/>
-    <w:lsdException w:name="Colorful Grid Accent 3" w:uiPriority="73"/>
-    <w:lsdException w:name="Light Shading Accent 4" w:uiPriority="60"/>
-    <w:lsdException w:name="Light List Accent 4" w:uiPriority="61"/>
-    <w:lsdException w:name="Light Grid Accent 4" w:uiPriority="62"/>
-    <w:lsdException w:name="Medium Shading 1 Accent 4" w:uiPriority="63"/>
-    <w:lsdException w:name="Medium Shading 2 Accent 4" w:uiPriority="64"/>
-    <w:lsdException w:name="Medium List 1 Accent 4" w:uiPriority="65"/>
-    <w:lsdException w:name="Medium List 2 Accent 4" w:uiPriority="66"/>
-    <w:lsdException w:name="Medium Grid 1 Accent 4" w:uiPriority="67"/>
-    <w:lsdException w:name="Medium Grid 2 Accent 4" w:uiPriority="68"/>
-    <w:lsdException w:name="Medium Grid 3 Accent 4" w:uiPriority="69"/>
-    <w:lsdException w:name="Dark List Accent 4" w:uiPriority="70"/>
-    <w:lsdException w:name="Colorful Shading Accent 4" w:uiPriority="71"/>
-    <w:lsdException w:name="Colorful List Accent 4" w:uiPriority="72"/>
-    <w:lsdException w:name="Colorful Grid Accent 4" w:uiPriority="73"/>
-    <w:lsdException w:name="Light Shading Accent 5" w:uiPriority="60"/>
-    <w:lsdException w:name="Light List Accent 5" w:uiPriority="61"/>
-    <w:lsdException w:name="Light Grid Accent 5" w:uiPriority="62"/>
-    <w:lsdException w:name="Medium Shading 1 Accent 5" w:uiPriority="63"/>
-    <w:lsdException w:name="Medium Shading 2 Accent 5" w:uiPriority="64"/>
-    <w:lsdException w:name="Medium List 1 Accent 5" w:uiPriority="65"/>
-    <w:lsdException w:name="Medium List 2 Accent 5" w:uiPriority="66"/>
-    <w:lsdException w:name="Medium Grid 1 Accent 5" w:uiPriority="67"/>
-    <w:lsdException w:name="Medium Grid 2 Accent 5" w:uiPriority="68"/>
-    <w:lsdException w:name="Medium Grid 3 Accent 5" w:uiPriority="69"/>
-    <w:lsdException w:name="Dark List Accent 5" w:uiPriority="70"/>
-    <w:lsdException w:name="Colorful Shading Accent 5" w:uiPriority="71"/>
-    <w:lsdException w:name="Colorful List Accent 5" w:uiPriority="72"/>
-    <w:lsdException w:name="Colorful Grid Accent 5" w:uiPriority="73"/>
-    <w:lsdException w:name="Light Shading Accent 6" w:uiPriority="60"/>
-    <w:lsdException w:name="Light List Accent 6" w:uiPriority="61"/>
-    <w:lsdException w:name="Light Grid Accent 6" w:uiPriority="62"/>
-    <w:lsdException w:name="Medium Shading 1 Accent 6" w:uiPriority="63"/>
-    <w:lsdException w:name="Medium Shading 2 Accent 6" w:uiPriority="64"/>
-    <w:lsdException w:name="Medium List 1 Accent 6" w:uiPriority="65"/>
-    <w:lsdException w:name="Medium List 2 Accent 6" w:uiPriority="66"/>
-    <w:lsdException w:name="Medium Grid 1 Accent 6" w:uiPriority="67"/>
-    <w:lsdException w:name="Medium Grid 2 Accent 6" w:uiPriority="68"/>
-    <w:lsdException w:name="Medium Grid 3 Accent 6" w:uiPriority="69"/>
-    <w:lsdException w:name="Dark List Accent 6" w:uiPriority="70"/>
-    <w:lsdException w:name="Colorful Shading Accent 6" w:uiPriority="71"/>
-    <w:lsdException w:name="Colorful List Accent 6" w:uiPriority="72"/>
-    <w:lsdException w:name="Colorful Grid Accent 6" w:uiPriority="73"/>
-    <w:lsdException w:name="Subtle Emphasis" w:uiPriority="19" w:qFormat="1"/>
-    <w:lsdException w:name="Intense Emphasis" w:uiPriority="21" w:qFormat="1"/>
-    <w:lsdException w:name="Subtle Reference" w:uiPriority="31" w:qFormat="1"/>
-    <w:lsdException w:name="Intense Reference" w:uiPriority="32" w:qFormat="1"/>
-    <w:lsdException w:name="Book Title" w:uiPriority="33" w:qFormat="1"/>
-    <w:lsdException w:name="Bibliography" w:semiHidden="1" w:uiPriority="37" w:unhideWhenUsed="1"/>
-    <w:lsdException w:name="TOC Heading" w:semiHidden="1" w:uiPriority="39" w:unhideWhenUsed="1" w:qFormat="1"/>
-    <w:lsdException w:name="Plain Table 1" w:uiPriority="41"/>
-    <w:lsdException w:name="Plain Table 2" w:uiPriority="42"/>
-    <w:lsdException w:name="Plain Table 3" w:uiPriority="43"/>
-    <w:lsdException w:name="Plain Table 4" w:uiPriority="44"/>
-    <w:lsdException w:name="Plain Table 5" w:uiPriority="45"/>
-    <w:lsdException w:name="Grid Table Light" w:uiPriority="40"/>
-    <w:lsdException w:name="Grid Table 1 Light" w:uiPriority="46"/>
-    <w:lsdException w:name="Grid Table 2" w:uiPriority="47"/>
-    <w:lsdException w:name="Grid Table 3" w:uiPriority="48"/>
-    <w:lsdException w:name="Grid Table 4" w:uiPriority="49"/>
-    <w:lsdException w:name="Grid Table 5 Dark" w:uiPriority="50"/>
-    <w:lsdException w:name="Grid Table 6 Colorful" w:uiPriority="51"/>
-    <w:lsdException w:name="Grid Table 7 Colorful" w:uiPriority="52"/>
-    <w:lsdException w:name="Grid Table 1 Light Accent 1" w:uiPriority="46"/>
-    <w:lsdException w:name="Grid Table 2 Accent 1" w:uiPriority="47"/>
-    <w:lsdException w:name="Grid Table 3 Accent 1" w:uiPriority="48"/>
-    <w:lsdException w:name="Grid Table 4 Accent 1" w:uiPriority="49"/>
-    <w:lsdException w:name="Grid Table 5 Dark Accent 1" w:uiPriority="50"/>
-    <w:lsdException w:name="Grid Table 6 Colorful Accent 1" w:uiPriority="51"/>
-    <w:lsdException w:name="Grid Table 7 Colorful Accent 1" w:uiPriority="52"/>
-    <w:lsdException w:name="Grid Table 1 Light Accent 2" w:uiPriority="46"/>
-    <w:lsdException w:name="Grid Table 2 Accent 2" w:uiPriority="47"/>
-    <w:lsdException w:name="Grid Table 3 Accent 2" w:uiPriority="48"/>
-    <w:lsdException w:name="Grid Table 4 Accent 2" w:uiPriority="49"/>
-    <w:lsdException w:name="Grid Table 5 Dark Accent 2" w:uiPriority="50"/>
-    <w:lsdException w:name="Grid Table 6 Colorful Accent 2" w:uiPriority="51"/>
-    <w:lsdException w:name="Grid Table 7 Colorful Accent 2" w:uiPriority="52"/>
-    <w:lsdException w:name="Grid Table 1 Light Accent 3" w:uiPriority="46"/>
-    <w:lsdException w:name="Grid Table 2 Accent 3" w:uiPriority="47"/>
-    <w:lsdException w:name="Grid Table 3 Accent 3" w:uiPriority="48"/>
-    <w:lsdException w:name="Grid Table 4 Accent 3" w:uiPriority="49"/>
-    <w:lsdException w:name="Grid Table 5 Dark Accent 3" w:uiPriority="50"/>
-    <w:lsdException w:name="Grid Table 6 Colorful Accent 3" w:uiPriority="51"/>
-    <w:lsdException w:name="Grid Table 7 Colorful Accent 3" w:uiPriority="52"/>
-    <w:lsdException w:name="Grid Table 1 Light Accent 4" w:uiPriority="46"/>
-    <w:lsdException w:name="Grid Table 2 Accent 4" w:uiPriority="47"/>
-    <w:lsdException w:name="Grid Table 3 Accent 4" w:uiPriority="48"/>
-    <w:lsdException w:name="Grid Table 4 Accent 4" w:uiPriority="49"/>
-    <w:lsdException w:name="Grid Table 5 Dark Accent 4" w:uiPriority="50"/>
-    <w:lsdException w:name="Grid Table 6 Colorful Accent 4" w:uiPriority="51"/>
-    <w:lsdException w:name="Grid Table 7 Colorful Accent 4" w:uiPriority="52"/>
-    <w:lsdException w:name="Grid Table 1 Light Accent 5" w:uiPriority="46"/>
-    <w:lsdException w:name="Grid Table 2 Accent 5" w:uiPriority="47"/>
-    <w:lsdException w:name="Grid Table 3 Accent 5" w:uiPriority="48"/>
-    <w:lsdException w:name="Grid Table 4 Accent 5" w:uiPriority="49"/>
-    <w:lsdException w:name="Grid Table 5 Dark Accent 5" w:uiPriority="50"/>
-    <w:lsdException w:name="Grid Table 6 Colorful Accent 5" w:uiPriority="51"/>
-    <w:lsdException w:name="Grid Table 7 Colorful Accent 5" w:uiPriority="52"/>
-    <w:lsdException w:name="Grid Table 1 Light Accent 6" w:uiPriority="46"/>
-    <w:lsdException w:name="Grid Table 2 Accent 6" w:uiPriority="47"/>
-    <w:lsdException w:name="Grid Table 3 Accent 6" w:uiPriority="48"/>
-    <w:lsdException w:name="Grid Table 4 Accent 6" w:uiPriority="49"/>
-    <w:lsdException w:name="Grid Table 5 Dark Accent 6" w:uiPriority="50"/>
-    <w:lsdException w:name="Grid Table 6 Colorful Accent 6" w:uiPriority="51"/>
-    <w:lsdException w:name="Grid Table 7 Colorful Accent 6" w:uiPriority="52"/>
-    <w:lsdException w:name="List Table 1 Light" w:uiPriority="46"/>
-    <w:lsdException w:name="List Table 2" w:uiPriority="47"/>
-    <w:lsdException w:name="List Table 3" w:uiPriority="48"/>
-    <w:lsdException w:name="List Table 4" w:uiPriority="49"/>
-    <w:lsdException w:name="List Table 5 Dark" w:uiPriority="50"/>
-    <w:lsdException w:name="List Table 6 Colorful" w:uiPriority="51"/>
-    <w:lsdException w:name="List Table 7 Colorful" w:uiPriority="52"/>
-    <w:lsdException w:name="List Table 1 Light Accent 1" w:uiPriority="46"/>
-    <w:lsdException w:name="List Table 2 Accent 1" w:uiPriority="47"/>
-    <w:lsdException w:name="List Table 3 Accent 1" w:uiPriority="48"/>
-    <w:lsdException w:name="List Table 4 Accent 1" w:uiPriority="49"/>
-    <w:lsdException w:name="List Table 5 Dark Accent 1" w:uiPriority="50"/>
-    <w:lsdException w:name="List Table 6 Colorful Accent 1" w:uiPriority="51"/>
-    <w:lsdException w:name="List Table 7 Colorful Accent 1" w:uiPriority="52"/>
-    <w:lsdException w:name="List Table 1 Light Accent 2" w:uiPriority="46"/>
-    <w:lsdException w:name="List Table 2 Accent 2" w:uiPriority="47"/>
-    <w:lsdException w:name="List Table 3 Accent 2" w:uiPriority="48"/>
-    <w:lsdException w:name="List Table 4 Accent 2" w:uiPriority="49"/>
-    <w:lsdException w:name="List Table 5 Dark Accent 2" w:uiPriority="50"/>
-    <w:lsdException w:name="List Table 6 Colorful Accent 2" w:uiPriority="51"/>
-    <w:lsdException w:name="List Table 7 Colorful Accent 2" w:uiPriority="52"/>
-    <w:lsdException w:name="List Table 1 Light Accent 3" w:uiPriority="46"/>
-    <w:lsdException w:name="List Table 2 Accent 3" w:uiPriority="47"/>
-    <w:lsdException w:name="List Table 3 Accent 3" w:uiPriority="48"/>
-    <w:lsdException w:name="List Table 4 Accent 3" w:uiPriority="49"/>
-    <w:lsdException w:name="List Table 5 Dark Accent 3" w:uiPriority="50"/>
-    <w:lsdException w:name="List Table 6 Colorful Accent 3" w:uiPriority="51"/>
-    <w:lsdException w:name="List Table 7 Colorful Accent 3" w:uiPriority="52"/>
-    <w:lsdException w:name="List Table 1 Light Accent 4" w:uiPriority="46"/>
-    <w:lsdException w:name="List Table 2 Accent 4" w:uiPriority="47"/>
-    <w:lsdException w:name="List Table 3 Accent 4" w:uiPriority="48"/>
-    <w:lsdException w:name="List Table 4 Accent 4" w:uiPriority="49"/>
-    <w:lsdException w:name="List Table 5 Dark Accent 4" w:uiPriority="50"/>
-    <w:lsdException w:name="List Table 6 Colorful Accent 4" w:uiPriority="51"/>
-    <w:lsdException w:name="List Table 7 Colorful Accent 4" w:uiPriority="52"/>
-    <w:lsdException w:name="List Table 1 Light Accent 5" w:uiPriority="46"/>
-    <w:lsdException w:name="List Table 2 Accent 5" w:uiPriority="47"/>
-    <w:lsdException w:name="List Table 3 Accent 5" w:uiPriority="48"/>
-    <w:lsdException w:name="List Table 4 Accent 5" w:uiPriority="49"/>
-    <w:lsdException w:name="List Table 5 Dark Accent 5" w:uiPriority="50"/>
-    <w:lsdException w:name="List Table 6 Colorful Accent 5" w:uiPriority="51"/>
-    <w:lsdException w:name="List Table 7 Colorful Accent 5" w:uiPriority="52"/>
-    <w:lsdException w:name="List Table 1 Light Accent 6" w:uiPriority="46"/>
-    <w:lsdException w:name="List Table 2 Accent 6" w:uiPriority="47"/>
-    <w:lsdException w:name="List Table 3 Accent 6" w:uiPriority="48"/>
-    <w:lsdException w:name="List Table 4 Accent 6" w:uiPriority="49"/>
-    <w:lsdException w:name="List Table 5 Dark Accent 6" w:uiPriority="50"/>
-    <w:lsdException w:name="List Table 6 Colorful Accent 6" w:uiPriority="51"/>
-    <w:lsdException w:name="List Table 7 Colorful Accent 6" w:uiPriority="52"/>
+  <w:latentStyles w:defLockedState="0" w:defUIPriority="99" w:defSemiHidden="1" w:defUnhideWhenUsed="1" w:defQFormat="0" w:count="267">
+    <w:lsdException w:name="Normal" w:semiHidden="0" w:uiPriority="0" w:unhideWhenUsed="0" w:qFormat="1"/>
+    <w:lsdException w:name="heading 1" w:semiHidden="0" w:unhideWhenUsed="0" w:qFormat="1"/>
+    <w:lsdException w:name="heading 2" w:qFormat="1"/>
+    <w:lsdException w:name="heading 3" w:qFormat="1"/>
+    <w:lsdException w:name="heading 4" w:qFormat="1"/>
+    <w:lsdException w:name="heading 5" w:qFormat="1"/>
+    <w:lsdException w:name="heading 6" w:qFormat="1"/>
+    <w:lsdException w:name="heading 7" w:qFormat="1"/>
+    <w:lsdException w:name="heading 8" w:qFormat="1"/>
+    <w:lsdException w:name="heading 9" w:qFormat="1"/>
+    <w:lsdException w:name="toc 1" w:uiPriority="39"/>
+    <w:lsdException w:name="toc 2" w:uiPriority="39"/>
+    <w:lsdException w:name="toc 3" w:uiPriority="39"/>
+    <w:lsdException w:name="toc 4" w:uiPriority="39"/>
+    <w:lsdException w:name="toc 5" w:uiPriority="39"/>
+    <w:lsdException w:name="toc 6" w:uiPriority="39"/>
+    <w:lsdException w:name="toc 7" w:uiPriority="39"/>
+    <w:lsdException w:name="toc 8" w:uiPriority="39"/>
+    <w:lsdException w:name="toc 9" w:uiPriority="39"/>
+    <w:lsdException w:name="caption" w:uiPriority="35" w:qFormat="1"/>
+    <w:lsdException w:name="Title" w:semiHidden="0" w:uiPriority="10" w:unhideWhenUsed="0" w:qFormat="1"/>
+    <w:lsdException w:name="Default Paragraph Font" w:uiPriority="1"/>
+    <w:lsdException w:name="Subtitle" w:semiHidden="0" w:uiPriority="11" w:unhideWhenUsed="0" w:qFormat="1"/>
+    <w:lsdException w:name="Strong" w:semiHidden="0" w:uiPriority="22" w:unhideWhenUsed="0" w:qFormat="1"/>
+    <w:lsdException w:name="Emphasis" w:semiHidden="0" w:uiPriority="20" w:unhideWhenUsed="0" w:qFormat="1"/>
+    <w:lsdException w:name="Table Grid" w:semiHidden="0" w:uiPriority="59" w:unhideWhenUsed="0"/>
+    <w:lsdException w:name="Placeholder Text" w:unhideWhenUsed="0"/>
+    <w:lsdException w:name="No Spacing" w:semiHidden="0" w:uiPriority="1" w:unhideWhenUsed="0" w:qFormat="1"/>
+    <w:lsdException w:name="Light Shading" w:semiHidden="0" w:uiPriority="60" w:unhideWhenUsed="0"/>
+    <w:lsdException w:name="Light List" w:semiHidden="0" w:uiPriority="61" w:unhideWhenUsed="0"/>
+    <w:lsdException w:name="Light Grid" w:semiHidden="0" w:uiPriority="62" w:unhideWhenUsed="0"/>
+    <w:lsdException w:name="Medium Shading 1" w:semiHidden="0" w:uiPriority="63" w:unhideWhenUsed="0"/>
+    <w:lsdException w:name="Medium Shading 2" w:semiHidden="0" w:uiPriority="64" w:unhideWhenUsed="0"/>
+    <w:lsdException w:name="Medium List 1" w:semiHidden="0" w:uiPriority="65" w:unhideWhenUsed="0"/>
+    <w:lsdException w:name="Medium List 2" w:semiHidden="0" w:uiPriority="66" w:unhideWhenUsed="0"/>
+    <w:lsdException w:name="Medium Grid 1" w:semiHidden="0" w:uiPriority="67" w:unhideWhenUsed="0"/>
+    <w:lsdException w:name="Medium Grid 2" w:semiHidden="0" w:uiPriority="68" w:unhideWhenUsed="0"/>
+    <w:lsdException w:name="Medium Grid 3" w:semiHidden="0" w:uiPriority="69" w:unhideWhenUsed="0"/>
+    <w:lsdException w:name="Dark List" w:semiHidden="0" w:uiPriority="70" w:unhideWhenUsed="0"/>
+    <w:lsdException w:name="Colorful Shading" w:semiHidden="0" w:uiPriority="71" w:unhideWhenUsed="0"/>
+    <w:lsdException w:name="Colorful List" w:semiHidden="0" w:uiPriority="72" w:unhideWhenUsed="0"/>
+    <w:lsdException w:name="Colorful Grid" w:semiHidden="0" w:uiPriority="73" w:unhideWhenUsed="0"/>
+    <w:lsdException w:name="Light Shading Accent 1" w:semiHidden="0" w:uiPriority="60" w:unhideWhenUsed="0"/>
+    <w:lsdException w:name="Light List Accent 1" w:semiHidden="0" w:uiPriority="61" w:unhideWhenUsed="0"/>
+    <w:lsdException w:name="Light Grid Accent 1" w:semiHidden="0" w:uiPriority="62" w:unhideWhenUsed="0"/>
+    <w:lsdException w:name="Medium Shading 1 Accent 1" w:semiHidden="0" w:uiPriority="63" w:unhideWhenUsed="0"/>
+    <w:lsdException w:name="Medium Shading 2 Accent 1" w:semiHidden="0" w:uiPriority="64" w:unhideWhenUsed="0"/>
+    <w:lsdException w:name="Medium List 1 Accent 1" w:semiHidden="0" w:uiPriority="65" w:unhideWhenUsed="0"/>
+    <w:lsdException w:name="Revision" w:unhideWhenUsed="0"/>
+    <w:lsdException w:name="List Paragraph" w:semiHidden="0" w:uiPriority="34" w:unhideWhenUsed="0" w:qFormat="1"/>
+    <w:lsdException w:name="Quote" w:semiHidden="0" w:uiPriority="29" w:unhideWhenUsed="0" w:qFormat="1"/>
+    <w:lsdException w:name="Intense Quote" w:semiHidden="0" w:uiPriority="30" w:unhideWhenUsed="0" w:qFormat="1"/>
+    <w:lsdException w:name="Medium List 2 Accent 1" w:semiHidden="0" w:uiPriority="66" w:unhideWhenUsed="0"/>
+    <w:lsdException w:name="Medium Grid 1 Accent 1" w:semiHidden="0" w:uiPriority="67" w:unhideWhenUsed="0"/>
+    <w:lsdException w:name="Medium Grid 2 Accent 1" w:semiHidden="0" w:uiPriority="68" w:unhideWhenUsed="0"/>
+    <w:lsdException w:name="Medium Grid 3 Accent 1" w:semiHidden="0" w:uiPriority="69" w:unhideWhenUsed="0"/>
+    <w:lsdException w:name="Dark List Accent 1" w:semiHidden="0" w:uiPriority="70" w:unhideWhenUsed="0"/>
+    <w:lsdException w:name="Colorful Shading Accent 1" w:semiHidden="0" w:uiPriority="71" w:unhideWhenUsed="0"/>
+    <w:lsdException w:name="Colorful List Accent 1" w:semiHidden="0" w:uiPriority="72" w:unhideWhenUsed="0"/>
+    <w:lsdException w:name="Colorful Grid Accent 1" w:semiHidden="0" w:uiPriority="73" w:unhideWhenUsed="0"/>
+    <w:lsdException w:name="Light Shading Accent 2" w:semiHidden="0" w:uiPriority="60" w:unhideWhenUsed="0"/>
+    <w:lsdException w:name="Light List Accent 2" w:semiHidden="0" w:uiPriority="61" w:unhideWhenUsed="0"/>
+    <w:lsdException w:name="Light Grid Accent 2" w:semiHidden="0" w:uiPriority="62" w:unhideWhenUsed="0"/>
+    <w:lsdException w:name="Medium Shading 1 Accent 2" w:semiHidden="0" w:uiPriority="63" w:unhideWhenUsed="0"/>
+    <w:lsdException w:name="Medium Shading 2 Accent 2" w:semiHidden="0" w:uiPriority="64" w:unhideWhenUsed="0"/>
+    <w:lsdException w:name="Medium List 1 Accent 2" w:semiHidden="0" w:uiPriority="65" w:unhideWhenUsed="0"/>
+    <w:lsdException w:name="Medium List 2 Accent 2" w:semiHidden="0" w:uiPriority="66" w:unhideWhenUsed="0"/>
+    <w:lsdException w:name="Medium Grid 1 Accent 2" w:semiHidden="0" w:uiPriority="67" w:unhideWhenUsed="0"/>
+    <w:lsdException w:name="Medium Grid 2 Accent 2" w:semiHidden="0" w:uiPriority="68" w:unhideWhenUsed="0"/>
+    <w:lsdException w:name="Medium Grid 3 Accent 2" w:semiHidden="0" w:uiPriority="69" w:unhideWhenUsed="0"/>
+    <w:lsdException w:name="Dark List Accent 2" w:semiHidden="0" w:uiPriority="70" w:unhideWhenUsed="0"/>
+    <w:lsdException w:name="Colorful Shading Accent 2" w:semiHidden="0" w:uiPriority="71" w:unhideWhenUsed="0"/>
+    <w:lsdException w:name="Colorful List Accent 2" w:semiHidden="0" w:uiPriority="72" w:unhideWhenUsed="0"/>
+    <w:lsdException w:name="Colorful Grid Accent 2" w:semiHidden="0" w:uiPriority="73" w:unhideWhenUsed="0"/>
+    <w:lsdException w:name="Light Shading Accent 3" w:semiHidden="0" w:uiPriority="60" w:unhideWhenUsed="0"/>
+    <w:lsdException w:name="Light List Accent 3" w:semiHidden="0" w:uiPriority="61" w:unhideWhenUsed="0"/>
+    <w:lsdException w:name="Light Grid Accent 3" w:semiHidden="0" w:uiPriority="62" w:unhideWhenUsed="0"/>
+    <w:lsdException w:name="Medium Shading 1 Accent 3" w:semiHidden="0" w:uiPriority="63" w:unhideWhenUsed="0"/>
+    <w:lsdException w:name="Medium Shading 2 Accent 3" w:semiHidden="0" w:uiPriority="64" w:unhideWhenUsed="0"/>
+    <w:lsdException w:name="Medium List 1 Accent 3" w:semiHidden="0" w:uiPriority="65" w:unhideWhenUsed="0"/>
+    <w:lsdException w:name="Medium List 2 Accent 3" w:semiHidden="0" w:uiPriority="66" w:unhideWhenUsed="0"/>
+    <w:lsdException w:name="Medium Grid 1 Accent 3" w:semiHidden="0" w:uiPriority="67" w:unhideWhenUsed="0"/>
+    <w:lsdException w:name="Medium Grid 2 Accent 3" w:semiHidden="0" w:uiPriority="68" w:unhideWhenUsed="0"/>
+    <w:lsdException w:name="Medium Grid 3 Accent 3" w:semiHidden="0" w:uiPriority="69" w:unhideWhenUsed="0"/>
+    <w:lsdException w:name="Dark List Accent 3" w:semiHidden="0" w:uiPriority="70" w:unhideWhenUsed="0"/>
+    <w:lsdException w:name="Colorful Shading Accent 3" w:semiHidden="0" w:uiPriority="71" w:unhideWhenUsed="0"/>
+    <w:lsdException w:name="Colorful List Accent 3" w:semiHidden="0" w:uiPriority="72" w:unhideWhenUsed="0"/>
+    <w:lsdException w:name="Colorful Grid Accent 3" w:semiHidden="0" w:uiPriority="73" w:unhideWhenUsed="0"/>
+    <w:lsdException w:name="Light Shading Accent 4" w:semiHidden="0" w:uiPriority="60" w:unhideWhenUsed="0"/>
+    <w:lsdException w:name="Light List Accent 4" w:semiHidden="0" w:uiPriority="61" w:unhideWhenUsed="0"/>
+    <w:lsdException w:name="Light Grid Accent 4" w:semiHidden="0" w:uiPriority="62" w:unhideWhenUsed="0"/>
+    <w:lsdException w:name="Medium Shading 1 Accent 4" w:semiHidden="0" w:uiPriority="63" w:unhideWhenUsed="0"/>
+    <w:lsdException w:name="Medium Shading 2 Accent 4" w:semiHidden="0" w:uiPriority="64" w:unhideWhenUsed="0"/>
+    <w:lsdException w:name="Medium List 1 Accent 4" w:semiHidden="0" w:uiPriority="65" w:unhideWhenUsed="0"/>
+    <w:lsdException w:name="Medium List 2 Accent 4" w:semiHidden="0" w:uiPriority="66" w:unhideWhenUsed="0"/>
+    <w:lsdException w:name="Medium Grid 1 Accent 4" w:semiHidden="0" w:uiPriority="67" w:unhideWhenUsed="0"/>
+    <w:lsdException w:name="Medium Grid 2 Accent 4" w:semiHidden="0" w:uiPriority="68" w:unhideWhenUsed="0"/>
+    <w:lsdException w:name="Medium Grid 3 Accent 4" w:semiHidden="0" w:uiPriority="69" w:unhideWhenUsed="0"/>
+    <w:lsdException w:name="Dark List Accent 4" w:semiHidden="0" w:uiPriority="70" w:unhideWhenUsed="0"/>
+    <w:lsdException w:name="Colorful Shading Accent 4" w:semiHidden="0" w:uiPriority="71" w:unhideWhenUsed="0"/>
+    <w:lsdException w:name="Colorful List Accent 4" w:semiHidden="0" w:uiPriority="72" w:unhideWhenUsed="0"/>
+    <w:lsdException w:name="Colorful Grid Accent 4" w:semiHidden="0" w:uiPriority="73" w:unhideWhenUsed="0"/>
+    <w:lsdException w:name="Light Shading Accent 5" w:semiHidden="0" w:uiPriority="60" w:unhideWhenUsed="0"/>
+    <w:lsdException w:name="Light List Accent 5" w:semiHidden="0" w:uiPriority="61" w:unhideWhenUsed="0"/>
+    <w:lsdException w:name="Light Grid Accent 5" w:semiHidden="0" w:uiPriority="62" w:unhideWhenUsed="0"/>
+    <w:lsdException w:name="Medium Shading 1 Accent 5" w:semiHidden="0" w:uiPriority="63" w:unhideWhenUsed="0"/>
+    <w:lsdException w:name="Medium Shading 2 Accent 5" w:semiHidden="0" w:uiPriority="64" w:unhideWhenUsed="0"/>
+    <w:lsdException w:name="Medium List 1 Accent 5" w:semiHidden="0" w:uiPriority="65" w:unhideWhenUsed="0"/>
+    <w:lsdException w:name="Medium List 2 Accent 5" w:semiHidden="0" w:uiPriority="66" w:unhideWhenUsed="0"/>
+    <w:lsdException w:name="Medium Grid 1 Accent 5" w:semiHidden="0" w:uiPriority="67" w:unhideWhenUsed="0"/>
+    <w:lsdException w:name="Medium Grid 2 Accent 5" w:semiHidden="0" w:uiPriority="68" w:unhideWhenUsed="0"/>
+    <w:lsdException w:name="Medium Grid 3 Accent 5" w:semiHidden="0" w:uiPriority="69" w:unhideWhenUsed="0"/>
+    <w:lsdException w:name="Dark List Accent 5" w:semiHidden="0" w:uiPriority="70" w:unhideWhenUsed="0"/>
+    <w:lsdException w:name="Colorful Shading Accent 5" w:semiHidden="0" w:uiPriority="71" w:unhideWhenUsed="0"/>
+    <w:lsdException w:name="Colorful List Accent 5" w:semiHidden="0" w:uiPriority="72" w:unhideWhenUsed="0"/>
+    <w:lsdException w:name="Colorful Grid Accent 5" w:semiHidden="0" w:uiPriority="73" w:unhideWhenUsed="0"/>
+    <w:lsdException w:name="Light Shading Accent 6" w:semiHidden="0" w:uiPriority="60" w:unhideWhenUsed="0"/>
+    <w:lsdException w:name="Light List Accent 6" w:semiHidden="0" w:uiPriority="61" w:unhideWhenUsed="0"/>
+    <w:lsdException w:name="Light Grid Accent 6" w:semiHidden="0" w:uiPriority="62" w:unhideWhenUsed="0"/>
+    <w:lsdException w:name="Medium Shading 1 Accent 6" w:semiHidden="0" w:uiPriority="63" w:unhideWhenUsed="0"/>
+    <w:lsdException w:name="Medium Shading 2 Accent 6" w:semiHidden="0" w:uiPriority="64" w:unhideWhenUsed="0"/>
+    <w:lsdException w:name="Medium List 1 Accent 6" w:semiHidden="0" w:uiPriority="65" w:unhideWhenUsed="0"/>
+    <w:lsdException w:name="Medium List 2 Accent 6" w:semiHidden="0" w:uiPriority="66" w:unhideWhenUsed="0"/>
+    <w:lsdException w:name="Medium Grid 1 Accent 6" w:semiHidden="0" w:uiPriority="67" w:unhideWhenUsed="0"/>
+    <w:lsdException w:name="Medium Grid 2 Accent 6" w:semiHidden="0" w:uiPriority="68" w:unhideWhenUsed="0"/>
+    <w:lsdException w:name="Medium Grid 3 Accent 6" w:semiHidden="0" w:uiPriority="69" w:unhideWhenUsed="0"/>
+    <w:lsdException w:name="Dark List Accent 6" w:semiHidden="0" w:uiPriority="70" w:unhideWhenUsed="0"/>
+    <w:lsdException w:name="Colorful Shading Accent 6" w:semiHidden="0" w:uiPriority="71" w:unhideWhenUsed="0"/>
+    <w:lsdException w:name="Colorful List Accent 6" w:semiHidden="0" w:uiPriority="72" w:unhideWhenUsed="0"/>
+    <w:lsdException w:name="Colorful Grid Accent 6" w:semiHidden="0" w:uiPriority="73" w:unhideWhenUsed="0"/>
+    <w:lsdException w:name="Subtle Emphasis" w:semiHidden="0" w:uiPriority="19" w:unhideWhenUsed="0" w:qFormat="1"/>
+    <w:lsdException w:name="Intense Emphasis" w:semiHidden="0" w:uiPriority="21" w:unhideWhenUsed="0" w:qFormat="1"/>
+    <w:lsdException w:name="Subtle Reference" w:semiHidden="0" w:uiPriority="31" w:unhideWhenUsed="0" w:qFormat="1"/>
+    <w:lsdException w:name="Intense Reference" w:semiHidden="0" w:uiPriority="32" w:unhideWhenUsed="0" w:qFormat="1"/>
+    <w:lsdException w:name="Book Title" w:semiHidden="0" w:uiPriority="33" w:unhideWhenUsed="0" w:qFormat="1"/>
+    <w:lsdException w:name="Bibliography" w:uiPriority="37"/>
+    <w:lsdException w:name="TOC Heading" w:uiPriority="39" w:qFormat="1"/>
   </w:latentStyles>
   <w:style w:type="paragraph" w:default="1" w:styleId="Normal">
     <w:name w:val="Normal"/>
     <w:qFormat/>
     <w:rsid w:val="00FC3F9F"/>
   </w:style>
-  <w:style w:type="paragraph" w:styleId="Ttulo1">
+  <w:style w:type="paragraph" w:styleId="Heading1">
     <w:name w:val="heading 1"/>
     <w:basedOn w:val="Normal"/>
     <w:next w:val="Normal"/>
-    <w:link w:val="Ttulo1Car"/>
+    <w:link w:val="Heading1Char"/>
     <w:uiPriority w:val="99"/>
     <w:qFormat/>
     <w:rsid w:val="007F2084"/>
@@ -4686,11 +4904,11 @@
       <w:lang w:val="en-US"/>
     </w:rPr>
   </w:style>
-  <w:style w:type="paragraph" w:styleId="Ttulo2">
+  <w:style w:type="paragraph" w:styleId="Heading2">
     <w:name w:val="heading 2"/>
-    <w:basedOn w:val="Ttulo1"/>
+    <w:basedOn w:val="Heading1"/>
     <w:next w:val="Normal"/>
-    <w:link w:val="Ttulo2Car"/>
+    <w:link w:val="Heading2Char"/>
     <w:uiPriority w:val="99"/>
     <w:qFormat/>
     <w:rsid w:val="007F2084"/>
@@ -4705,11 +4923,11 @@
       <w:szCs w:val="20"/>
     </w:rPr>
   </w:style>
-  <w:style w:type="paragraph" w:styleId="Ttulo3">
+  <w:style w:type="paragraph" w:styleId="Heading3">
     <w:name w:val="heading 3"/>
-    <w:basedOn w:val="Ttulo1"/>
+    <w:basedOn w:val="Heading1"/>
     <w:next w:val="Normal"/>
-    <w:link w:val="Ttulo3Car"/>
+    <w:link w:val="Heading3Char"/>
     <w:uiPriority w:val="99"/>
     <w:qFormat/>
     <w:rsid w:val="007F2084"/>
@@ -4728,11 +4946,11 @@
       <w:szCs w:val="20"/>
     </w:rPr>
   </w:style>
-  <w:style w:type="paragraph" w:styleId="Ttulo4">
+  <w:style w:type="paragraph" w:styleId="Heading4">
     <w:name w:val="heading 4"/>
-    <w:basedOn w:val="Ttulo1"/>
+    <w:basedOn w:val="Heading1"/>
     <w:next w:val="Normal"/>
-    <w:link w:val="Ttulo4Car"/>
+    <w:link w:val="Heading4Char"/>
     <w:uiPriority w:val="99"/>
     <w:qFormat/>
     <w:rsid w:val="007F2084"/>
@@ -4749,11 +4967,11 @@
       <w:szCs w:val="20"/>
     </w:rPr>
   </w:style>
-  <w:style w:type="paragraph" w:styleId="Ttulo5">
+  <w:style w:type="paragraph" w:styleId="Heading5">
     <w:name w:val="heading 5"/>
     <w:basedOn w:val="Normal"/>
     <w:next w:val="Normal"/>
-    <w:link w:val="Ttulo5Car"/>
+    <w:link w:val="Heading5Char"/>
     <w:uiPriority w:val="99"/>
     <w:qFormat/>
     <w:rsid w:val="007F2084"/>
@@ -4775,11 +4993,11 @@
       <w:lang w:val="en-US" w:eastAsia="es-ES"/>
     </w:rPr>
   </w:style>
-  <w:style w:type="paragraph" w:styleId="Ttulo6">
+  <w:style w:type="paragraph" w:styleId="Heading6">
     <w:name w:val="heading 6"/>
     <w:basedOn w:val="Normal"/>
     <w:next w:val="Normal"/>
-    <w:link w:val="Ttulo6Car"/>
+    <w:link w:val="Heading6Char"/>
     <w:uiPriority w:val="99"/>
     <w:qFormat/>
     <w:rsid w:val="007F2084"/>
@@ -4803,11 +5021,11 @@
       <w:lang w:val="en-US" w:eastAsia="es-ES"/>
     </w:rPr>
   </w:style>
-  <w:style w:type="paragraph" w:styleId="Ttulo7">
+  <w:style w:type="paragraph" w:styleId="Heading7">
     <w:name w:val="heading 7"/>
     <w:basedOn w:val="Normal"/>
     <w:next w:val="Normal"/>
-    <w:link w:val="Ttulo7Car"/>
+    <w:link w:val="Heading7Char"/>
     <w:uiPriority w:val="99"/>
     <w:qFormat/>
     <w:rsid w:val="007F2084"/>
@@ -4829,11 +5047,11 @@
       <w:lang w:val="en-US" w:eastAsia="es-ES"/>
     </w:rPr>
   </w:style>
-  <w:style w:type="paragraph" w:styleId="Ttulo8">
+  <w:style w:type="paragraph" w:styleId="Heading8">
     <w:name w:val="heading 8"/>
     <w:basedOn w:val="Normal"/>
     <w:next w:val="Normal"/>
-    <w:link w:val="Ttulo8Car"/>
+    <w:link w:val="Heading8Char"/>
     <w:uiPriority w:val="99"/>
     <w:qFormat/>
     <w:rsid w:val="007F2084"/>
@@ -4857,11 +5075,11 @@
       <w:lang w:val="en-US" w:eastAsia="es-ES"/>
     </w:rPr>
   </w:style>
-  <w:style w:type="paragraph" w:styleId="Ttulo9">
+  <w:style w:type="paragraph" w:styleId="Heading9">
     <w:name w:val="heading 9"/>
     <w:basedOn w:val="Normal"/>
     <w:next w:val="Normal"/>
-    <w:link w:val="Ttulo9Car"/>
+    <w:link w:val="Heading9Char"/>
     <w:uiPriority w:val="99"/>
     <w:qFormat/>
     <w:rsid w:val="007F2084"/>
@@ -4887,13 +5105,13 @@
       <w:lang w:val="en-US" w:eastAsia="es-ES"/>
     </w:rPr>
   </w:style>
-  <w:style w:type="character" w:default="1" w:styleId="Fuentedeprrafopredeter">
+  <w:style w:type="character" w:default="1" w:styleId="DefaultParagraphFont">
     <w:name w:val="Default Paragraph Font"/>
     <w:uiPriority w:val="1"/>
     <w:semiHidden/>
     <w:unhideWhenUsed/>
   </w:style>
-  <w:style w:type="table" w:default="1" w:styleId="Tablanormal">
+  <w:style w:type="table" w:default="1" w:styleId="TableNormal">
     <w:name w:val="Normal Table"/>
     <w:uiPriority w:val="99"/>
     <w:semiHidden/>
@@ -4908,13 +5126,13 @@
       </w:tblCellMar>
     </w:tblPr>
   </w:style>
-  <w:style w:type="numbering" w:default="1" w:styleId="Sinlista">
+  <w:style w:type="numbering" w:default="1" w:styleId="NoList">
     <w:name w:val="No List"/>
     <w:uiPriority w:val="99"/>
     <w:semiHidden/>
     <w:unhideWhenUsed/>
   </w:style>
-  <w:style w:type="paragraph" w:styleId="Prrafodelista">
+  <w:style w:type="paragraph" w:styleId="ListParagraph">
     <w:name w:val="List Paragraph"/>
     <w:basedOn w:val="Normal"/>
     <w:uiPriority w:val="34"/>
@@ -4925,16 +5143,15 @@
       <w:contextualSpacing/>
     </w:pPr>
   </w:style>
-  <w:style w:type="table" w:styleId="Tablaconcuadrcula">
+  <w:style w:type="table" w:styleId="TableGrid">
     <w:name w:val="Table Grid"/>
-    <w:basedOn w:val="Tablanormal"/>
+    <w:basedOn w:val="TableNormal"/>
     <w:uiPriority w:val="59"/>
     <w:rsid w:val="007F2084"/>
     <w:pPr>
       <w:spacing w:after="0" w:line="240" w:lineRule="auto"/>
     </w:pPr>
     <w:tblPr>
-      <w:tblInd w:w="0" w:type="dxa"/>
       <w:tblBorders>
         <w:top w:val="single" w:sz="4" w:space="0" w:color="auto"/>
         <w:left w:val="single" w:sz="4" w:space="0" w:color="auto"/>
@@ -4943,18 +5160,12 @@
         <w:insideH w:val="single" w:sz="4" w:space="0" w:color="auto"/>
         <w:insideV w:val="single" w:sz="4" w:space="0" w:color="auto"/>
       </w:tblBorders>
-      <w:tblCellMar>
-        <w:top w:w="0" w:type="dxa"/>
-        <w:left w:w="108" w:type="dxa"/>
-        <w:bottom w:w="0" w:type="dxa"/>
-        <w:right w:w="108" w:type="dxa"/>
-      </w:tblCellMar>
     </w:tblPr>
   </w:style>
-  <w:style w:type="character" w:customStyle="1" w:styleId="Ttulo1Car">
-    <w:name w:val="Título 1 Car"/>
-    <w:basedOn w:val="Fuentedeprrafopredeter"/>
-    <w:link w:val="Ttulo1"/>
+  <w:style w:type="character" w:customStyle="1" w:styleId="Heading1Char">
+    <w:name w:val="Heading 1 Char"/>
+    <w:basedOn w:val="DefaultParagraphFont"/>
+    <w:link w:val="Heading1"/>
     <w:uiPriority w:val="99"/>
     <w:rsid w:val="007F2084"/>
     <w:rPr>
@@ -4967,10 +5178,10 @@
       <w:lang w:val="en-US"/>
     </w:rPr>
   </w:style>
-  <w:style w:type="character" w:customStyle="1" w:styleId="Ttulo2Car">
-    <w:name w:val="Título 2 Car"/>
-    <w:basedOn w:val="Fuentedeprrafopredeter"/>
-    <w:link w:val="Ttulo2"/>
+  <w:style w:type="character" w:customStyle="1" w:styleId="Heading2Char">
+    <w:name w:val="Heading 2 Char"/>
+    <w:basedOn w:val="DefaultParagraphFont"/>
+    <w:link w:val="Heading2"/>
     <w:uiPriority w:val="99"/>
     <w:rsid w:val="007F2084"/>
     <w:rPr>
@@ -4983,10 +5194,10 @@
       <w:lang w:val="en-US"/>
     </w:rPr>
   </w:style>
-  <w:style w:type="character" w:customStyle="1" w:styleId="Ttulo3Car">
-    <w:name w:val="Título 3 Car"/>
-    <w:basedOn w:val="Fuentedeprrafopredeter"/>
-    <w:link w:val="Ttulo3"/>
+  <w:style w:type="character" w:customStyle="1" w:styleId="Heading3Char">
+    <w:name w:val="Heading 3 Char"/>
+    <w:basedOn w:val="DefaultParagraphFont"/>
+    <w:link w:val="Heading3"/>
     <w:uiPriority w:val="99"/>
     <w:rsid w:val="007F2084"/>
     <w:rPr>
@@ -4999,10 +5210,10 @@
       <w:lang w:val="en-US"/>
     </w:rPr>
   </w:style>
-  <w:style w:type="character" w:customStyle="1" w:styleId="Ttulo4Car">
-    <w:name w:val="Título 4 Car"/>
-    <w:basedOn w:val="Fuentedeprrafopredeter"/>
-    <w:link w:val="Ttulo4"/>
+  <w:style w:type="character" w:customStyle="1" w:styleId="Heading4Char">
+    <w:name w:val="Heading 4 Char"/>
+    <w:basedOn w:val="DefaultParagraphFont"/>
+    <w:link w:val="Heading4"/>
     <w:uiPriority w:val="99"/>
     <w:rsid w:val="007F2084"/>
     <w:rPr>
@@ -5013,10 +5224,10 @@
       <w:lang w:val="en-US"/>
     </w:rPr>
   </w:style>
-  <w:style w:type="character" w:customStyle="1" w:styleId="Ttulo5Car">
-    <w:name w:val="Título 5 Car"/>
-    <w:basedOn w:val="Fuentedeprrafopredeter"/>
-    <w:link w:val="Ttulo5"/>
+  <w:style w:type="character" w:customStyle="1" w:styleId="Heading5Char">
+    <w:name w:val="Heading 5 Char"/>
+    <w:basedOn w:val="DefaultParagraphFont"/>
+    <w:link w:val="Heading5"/>
     <w:uiPriority w:val="99"/>
     <w:rsid w:val="007F2084"/>
     <w:rPr>
@@ -5027,10 +5238,10 @@
       <w:lang w:val="en-US" w:eastAsia="es-ES"/>
     </w:rPr>
   </w:style>
-  <w:style w:type="character" w:customStyle="1" w:styleId="Ttulo6Car">
-    <w:name w:val="Título 6 Car"/>
-    <w:basedOn w:val="Fuentedeprrafopredeter"/>
-    <w:link w:val="Ttulo6"/>
+  <w:style w:type="character" w:customStyle="1" w:styleId="Heading6Char">
+    <w:name w:val="Heading 6 Char"/>
+    <w:basedOn w:val="DefaultParagraphFont"/>
+    <w:link w:val="Heading6"/>
     <w:uiPriority w:val="99"/>
     <w:rsid w:val="007F2084"/>
     <w:rPr>
@@ -5043,10 +5254,10 @@
       <w:lang w:val="en-US" w:eastAsia="es-ES"/>
     </w:rPr>
   </w:style>
-  <w:style w:type="character" w:customStyle="1" w:styleId="Ttulo7Car">
-    <w:name w:val="Título 7 Car"/>
-    <w:basedOn w:val="Fuentedeprrafopredeter"/>
-    <w:link w:val="Ttulo7"/>
+  <w:style w:type="character" w:customStyle="1" w:styleId="Heading7Char">
+    <w:name w:val="Heading 7 Char"/>
+    <w:basedOn w:val="DefaultParagraphFont"/>
+    <w:link w:val="Heading7"/>
     <w:uiPriority w:val="99"/>
     <w:rsid w:val="007F2084"/>
     <w:rPr>
@@ -5057,10 +5268,10 @@
       <w:lang w:val="en-US" w:eastAsia="es-ES"/>
     </w:rPr>
   </w:style>
-  <w:style w:type="character" w:customStyle="1" w:styleId="Ttulo8Car">
-    <w:name w:val="Título 8 Car"/>
-    <w:basedOn w:val="Fuentedeprrafopredeter"/>
-    <w:link w:val="Ttulo8"/>
+  <w:style w:type="character" w:customStyle="1" w:styleId="Heading8Char">
+    <w:name w:val="Heading 8 Char"/>
+    <w:basedOn w:val="DefaultParagraphFont"/>
+    <w:link w:val="Heading8"/>
     <w:uiPriority w:val="99"/>
     <w:rsid w:val="007F2084"/>
     <w:rPr>
@@ -5073,10 +5284,10 @@
       <w:lang w:val="en-US" w:eastAsia="es-ES"/>
     </w:rPr>
   </w:style>
-  <w:style w:type="character" w:customStyle="1" w:styleId="Ttulo9Car">
-    <w:name w:val="Título 9 Car"/>
-    <w:basedOn w:val="Fuentedeprrafopredeter"/>
-    <w:link w:val="Ttulo9"/>
+  <w:style w:type="character" w:customStyle="1" w:styleId="Heading9Char">
+    <w:name w:val="Heading 9 Char"/>
+    <w:basedOn w:val="DefaultParagraphFont"/>
+    <w:link w:val="Heading9"/>
     <w:uiPriority w:val="99"/>
     <w:rsid w:val="007F2084"/>
     <w:rPr>
@@ -5089,6 +5300,655 @@
       <w:sz w:val="18"/>
       <w:szCs w:val="18"/>
       <w:lang w:val="en-US" w:eastAsia="es-ES"/>
+    </w:rPr>
+  </w:style>
+  <w:style w:type="paragraph" w:styleId="BalloonText">
+    <w:name w:val="Balloon Text"/>
+    <w:basedOn w:val="Normal"/>
+    <w:link w:val="BalloonTextChar"/>
+    <w:uiPriority w:val="99"/>
+    <w:semiHidden/>
+    <w:unhideWhenUsed/>
+    <w:rsid w:val="00C22D79"/>
+    <w:pPr>
+      <w:spacing w:after="0" w:line="240" w:lineRule="auto"/>
+    </w:pPr>
+    <w:rPr>
+      <w:rFonts w:ascii="Tahoma" w:hAnsi="Tahoma" w:cs="Tahoma"/>
+      <w:sz w:val="16"/>
+      <w:szCs w:val="16"/>
+    </w:rPr>
+  </w:style>
+  <w:style w:type="character" w:customStyle="1" w:styleId="BalloonTextChar">
+    <w:name w:val="Balloon Text Char"/>
+    <w:basedOn w:val="DefaultParagraphFont"/>
+    <w:link w:val="BalloonText"/>
+    <w:uiPriority w:val="99"/>
+    <w:semiHidden/>
+    <w:rsid w:val="00C22D79"/>
+    <w:rPr>
+      <w:rFonts w:ascii="Tahoma" w:hAnsi="Tahoma" w:cs="Tahoma"/>
+      <w:sz w:val="16"/>
+      <w:szCs w:val="16"/>
+    </w:rPr>
+  </w:style>
+</w:styles>
+</file>
+
+<file path=word/stylesWithEffects.xml><?xml version="1.0" encoding="utf-8"?>
+<w:styles xmlns:wpc="http://schemas.microsoft.com/office/word/2010/wordprocessingCanvas" xmlns:mc="http://schemas.openxmlformats.org/markup-compatibility/2006" xmlns:o="urn:schemas-microsoft-com:office:office" xmlns:r="http://schemas.openxmlformats.org/officeDocument/2006/relationships" xmlns:m="http://schemas.openxmlformats.org/officeDocument/2006/math" xmlns:v="urn:schemas-microsoft-com:vml" xmlns:wp14="http://schemas.microsoft.com/office/word/2010/wordprocessingDrawing" xmlns:wp="http://schemas.openxmlformats.org/drawingml/2006/wordprocessingDrawing" xmlns:w10="urn:schemas-microsoft-com:office:word" xmlns:w="http://schemas.openxmlformats.org/wordprocessingml/2006/main" xmlns:w14="http://schemas.microsoft.com/office/word/2010/wordml" xmlns:wpg="http://schemas.microsoft.com/office/word/2010/wordprocessingGroup" xmlns:wpi="http://schemas.microsoft.com/office/word/2010/wordprocessingInk" xmlns:wne="http://schemas.microsoft.com/office/word/2006/wordml" xmlns:wps="http://schemas.microsoft.com/office/word/2010/wordprocessingShape" mc:Ignorable="w14 wp14">
+  <w:docDefaults>
+    <w:rPrDefault>
+      <w:rPr>
+        <w:rFonts w:asciiTheme="minorHAnsi" w:eastAsiaTheme="minorHAnsi" w:hAnsiTheme="minorHAnsi" w:cstheme="minorBidi"/>
+        <w:sz w:val="22"/>
+        <w:szCs w:val="22"/>
+        <w:lang w:val="es-PE" w:eastAsia="en-US" w:bidi="ar-SA"/>
+      </w:rPr>
+    </w:rPrDefault>
+    <w:pPrDefault>
+      <w:pPr>
+        <w:spacing w:after="200" w:line="276" w:lineRule="auto"/>
+      </w:pPr>
+    </w:pPrDefault>
+  </w:docDefaults>
+  <w:latentStyles w:defLockedState="0" w:defUIPriority="99" w:defSemiHidden="1" w:defUnhideWhenUsed="1" w:defQFormat="0" w:count="267">
+    <w:lsdException w:name="Normal" w:semiHidden="0" w:uiPriority="0" w:unhideWhenUsed="0" w:qFormat="1"/>
+    <w:lsdException w:name="heading 1" w:semiHidden="0" w:unhideWhenUsed="0" w:qFormat="1"/>
+    <w:lsdException w:name="heading 2" w:qFormat="1"/>
+    <w:lsdException w:name="heading 3" w:qFormat="1"/>
+    <w:lsdException w:name="heading 4" w:qFormat="1"/>
+    <w:lsdException w:name="heading 5" w:qFormat="1"/>
+    <w:lsdException w:name="heading 6" w:qFormat="1"/>
+    <w:lsdException w:name="heading 7" w:qFormat="1"/>
+    <w:lsdException w:name="heading 8" w:qFormat="1"/>
+    <w:lsdException w:name="heading 9" w:qFormat="1"/>
+    <w:lsdException w:name="toc 1" w:uiPriority="39"/>
+    <w:lsdException w:name="toc 2" w:uiPriority="39"/>
+    <w:lsdException w:name="toc 3" w:uiPriority="39"/>
+    <w:lsdException w:name="toc 4" w:uiPriority="39"/>
+    <w:lsdException w:name="toc 5" w:uiPriority="39"/>
+    <w:lsdException w:name="toc 6" w:uiPriority="39"/>
+    <w:lsdException w:name="toc 7" w:uiPriority="39"/>
+    <w:lsdException w:name="toc 8" w:uiPriority="39"/>
+    <w:lsdException w:name="toc 9" w:uiPriority="39"/>
+    <w:lsdException w:name="caption" w:uiPriority="35" w:qFormat="1"/>
+    <w:lsdException w:name="Title" w:semiHidden="0" w:uiPriority="10" w:unhideWhenUsed="0" w:qFormat="1"/>
+    <w:lsdException w:name="Default Paragraph Font" w:uiPriority="1"/>
+    <w:lsdException w:name="Subtitle" w:semiHidden="0" w:uiPriority="11" w:unhideWhenUsed="0" w:qFormat="1"/>
+    <w:lsdException w:name="Strong" w:semiHidden="0" w:uiPriority="22" w:unhideWhenUsed="0" w:qFormat="1"/>
+    <w:lsdException w:name="Emphasis" w:semiHidden="0" w:uiPriority="20" w:unhideWhenUsed="0" w:qFormat="1"/>
+    <w:lsdException w:name="Table Grid" w:semiHidden="0" w:uiPriority="59" w:unhideWhenUsed="0"/>
+    <w:lsdException w:name="Placeholder Text" w:unhideWhenUsed="0"/>
+    <w:lsdException w:name="No Spacing" w:semiHidden="0" w:uiPriority="1" w:unhideWhenUsed="0" w:qFormat="1"/>
+    <w:lsdException w:name="Light Shading" w:semiHidden="0" w:uiPriority="60" w:unhideWhenUsed="0"/>
+    <w:lsdException w:name="Light List" w:semiHidden="0" w:uiPriority="61" w:unhideWhenUsed="0"/>
+    <w:lsdException w:name="Light Grid" w:semiHidden="0" w:uiPriority="62" w:unhideWhenUsed="0"/>
+    <w:lsdException w:name="Medium Shading 1" w:semiHidden="0" w:uiPriority="63" w:unhideWhenUsed="0"/>
+    <w:lsdException w:name="Medium Shading 2" w:semiHidden="0" w:uiPriority="64" w:unhideWhenUsed="0"/>
+    <w:lsdException w:name="Medium List 1" w:semiHidden="0" w:uiPriority="65" w:unhideWhenUsed="0"/>
+    <w:lsdException w:name="Medium List 2" w:semiHidden="0" w:uiPriority="66" w:unhideWhenUsed="0"/>
+    <w:lsdException w:name="Medium Grid 1" w:semiHidden="0" w:uiPriority="67" w:unhideWhenUsed="0"/>
+    <w:lsdException w:name="Medium Grid 2" w:semiHidden="0" w:uiPriority="68" w:unhideWhenUsed="0"/>
+    <w:lsdException w:name="Medium Grid 3" w:semiHidden="0" w:uiPriority="69" w:unhideWhenUsed="0"/>
+    <w:lsdException w:name="Dark List" w:semiHidden="0" w:uiPriority="70" w:unhideWhenUsed="0"/>
+    <w:lsdException w:name="Colorful Shading" w:semiHidden="0" w:uiPriority="71" w:unhideWhenUsed="0"/>
+    <w:lsdException w:name="Colorful List" w:semiHidden="0" w:uiPriority="72" w:unhideWhenUsed="0"/>
+    <w:lsdException w:name="Colorful Grid" w:semiHidden="0" w:uiPriority="73" w:unhideWhenUsed="0"/>
+    <w:lsdException w:name="Light Shading Accent 1" w:semiHidden="0" w:uiPriority="60" w:unhideWhenUsed="0"/>
+    <w:lsdException w:name="Light List Accent 1" w:semiHidden="0" w:uiPriority="61" w:unhideWhenUsed="0"/>
+    <w:lsdException w:name="Light Grid Accent 1" w:semiHidden="0" w:uiPriority="62" w:unhideWhenUsed="0"/>
+    <w:lsdException w:name="Medium Shading 1 Accent 1" w:semiHidden="0" w:uiPriority="63" w:unhideWhenUsed="0"/>
+    <w:lsdException w:name="Medium Shading 2 Accent 1" w:semiHidden="0" w:uiPriority="64" w:unhideWhenUsed="0"/>
+    <w:lsdException w:name="Medium List 1 Accent 1" w:semiHidden="0" w:uiPriority="65" w:unhideWhenUsed="0"/>
+    <w:lsdException w:name="Revision" w:unhideWhenUsed="0"/>
+    <w:lsdException w:name="List Paragraph" w:semiHidden="0" w:uiPriority="34" w:unhideWhenUsed="0" w:qFormat="1"/>
+    <w:lsdException w:name="Quote" w:semiHidden="0" w:uiPriority="29" w:unhideWhenUsed="0" w:qFormat="1"/>
+    <w:lsdException w:name="Intense Quote" w:semiHidden="0" w:uiPriority="30" w:unhideWhenUsed="0" w:qFormat="1"/>
+    <w:lsdException w:name="Medium List 2 Accent 1" w:semiHidden="0" w:uiPriority="66" w:unhideWhenUsed="0"/>
+    <w:lsdException w:name="Medium Grid 1 Accent 1" w:semiHidden="0" w:uiPriority="67" w:unhideWhenUsed="0"/>
+    <w:lsdException w:name="Medium Grid 2 Accent 1" w:semiHidden="0" w:uiPriority="68" w:unhideWhenUsed="0"/>
+    <w:lsdException w:name="Medium Grid 3 Accent 1" w:semiHidden="0" w:uiPriority="69" w:unhideWhenUsed="0"/>
+    <w:lsdException w:name="Dark List Accent 1" w:semiHidden="0" w:uiPriority="70" w:unhideWhenUsed="0"/>
+    <w:lsdException w:name="Colorful Shading Accent 1" w:semiHidden="0" w:uiPriority="71" w:unhideWhenUsed="0"/>
+    <w:lsdException w:name="Colorful List Accent 1" w:semiHidden="0" w:uiPriority="72" w:unhideWhenUsed="0"/>
+    <w:lsdException w:name="Colorful Grid Accent 1" w:semiHidden="0" w:uiPriority="73" w:unhideWhenUsed="0"/>
+    <w:lsdException w:name="Light Shading Accent 2" w:semiHidden="0" w:uiPriority="60" w:unhideWhenUsed="0"/>
+    <w:lsdException w:name="Light List Accent 2" w:semiHidden="0" w:uiPriority="61" w:unhideWhenUsed="0"/>
+    <w:lsdException w:name="Light Grid Accent 2" w:semiHidden="0" w:uiPriority="62" w:unhideWhenUsed="0"/>
+    <w:lsdException w:name="Medium Shading 1 Accent 2" w:semiHidden="0" w:uiPriority="63" w:unhideWhenUsed="0"/>
+    <w:lsdException w:name="Medium Shading 2 Accent 2" w:semiHidden="0" w:uiPriority="64" w:unhideWhenUsed="0"/>
+    <w:lsdException w:name="Medium List 1 Accent 2" w:semiHidden="0" w:uiPriority="65" w:unhideWhenUsed="0"/>
+    <w:lsdException w:name="Medium List 2 Accent 2" w:semiHidden="0" w:uiPriority="66" w:unhideWhenUsed="0"/>
+    <w:lsdException w:name="Medium Grid 1 Accent 2" w:semiHidden="0" w:uiPriority="67" w:unhideWhenUsed="0"/>
+    <w:lsdException w:name="Medium Grid 2 Accent 2" w:semiHidden="0" w:uiPriority="68" w:unhideWhenUsed="0"/>
+    <w:lsdException w:name="Medium Grid 3 Accent 2" w:semiHidden="0" w:uiPriority="69" w:unhideWhenUsed="0"/>
+    <w:lsdException w:name="Dark List Accent 2" w:semiHidden="0" w:uiPriority="70" w:unhideWhenUsed="0"/>
+    <w:lsdException w:name="Colorful Shading Accent 2" w:semiHidden="0" w:uiPriority="71" w:unhideWhenUsed="0"/>
+    <w:lsdException w:name="Colorful List Accent 2" w:semiHidden="0" w:uiPriority="72" w:unhideWhenUsed="0"/>
+    <w:lsdException w:name="Colorful Grid Accent 2" w:semiHidden="0" w:uiPriority="73" w:unhideWhenUsed="0"/>
+    <w:lsdException w:name="Light Shading Accent 3" w:semiHidden="0" w:uiPriority="60" w:unhideWhenUsed="0"/>
+    <w:lsdException w:name="Light List Accent 3" w:semiHidden="0" w:uiPriority="61" w:unhideWhenUsed="0"/>
+    <w:lsdException w:name="Light Grid Accent 3" w:semiHidden="0" w:uiPriority="62" w:unhideWhenUsed="0"/>
+    <w:lsdException w:name="Medium Shading 1 Accent 3" w:semiHidden="0" w:uiPriority="63" w:unhideWhenUsed="0"/>
+    <w:lsdException w:name="Medium Shading 2 Accent 3" w:semiHidden="0" w:uiPriority="64" w:unhideWhenUsed="0"/>
+    <w:lsdException w:name="Medium List 1 Accent 3" w:semiHidden="0" w:uiPriority="65" w:unhideWhenUsed="0"/>
+    <w:lsdException w:name="Medium List 2 Accent 3" w:semiHidden="0" w:uiPriority="66" w:unhideWhenUsed="0"/>
+    <w:lsdException w:name="Medium Grid 1 Accent 3" w:semiHidden="0" w:uiPriority="67" w:unhideWhenUsed="0"/>
+    <w:lsdException w:name="Medium Grid 2 Accent 3" w:semiHidden="0" w:uiPriority="68" w:unhideWhenUsed="0"/>
+    <w:lsdException w:name="Medium Grid 3 Accent 3" w:semiHidden="0" w:uiPriority="69" w:unhideWhenUsed="0"/>
+    <w:lsdException w:name="Dark List Accent 3" w:semiHidden="0" w:uiPriority="70" w:unhideWhenUsed="0"/>
+    <w:lsdException w:name="Colorful Shading Accent 3" w:semiHidden="0" w:uiPriority="71" w:unhideWhenUsed="0"/>
+    <w:lsdException w:name="Colorful List Accent 3" w:semiHidden="0" w:uiPriority="72" w:unhideWhenUsed="0"/>
+    <w:lsdException w:name="Colorful Grid Accent 3" w:semiHidden="0" w:uiPriority="73" w:unhideWhenUsed="0"/>
+    <w:lsdException w:name="Light Shading Accent 4" w:semiHidden="0" w:uiPriority="60" w:unhideWhenUsed="0"/>
+    <w:lsdException w:name="Light List Accent 4" w:semiHidden="0" w:uiPriority="61" w:unhideWhenUsed="0"/>
+    <w:lsdException w:name="Light Grid Accent 4" w:semiHidden="0" w:uiPriority="62" w:unhideWhenUsed="0"/>
+    <w:lsdException w:name="Medium Shading 1 Accent 4" w:semiHidden="0" w:uiPriority="63" w:unhideWhenUsed="0"/>
+    <w:lsdException w:name="Medium Shading 2 Accent 4" w:semiHidden="0" w:uiPriority="64" w:unhideWhenUsed="0"/>
+    <w:lsdException w:name="Medium List 1 Accent 4" w:semiHidden="0" w:uiPriority="65" w:unhideWhenUsed="0"/>
+    <w:lsdException w:name="Medium List 2 Accent 4" w:semiHidden="0" w:uiPriority="66" w:unhideWhenUsed="0"/>
+    <w:lsdException w:name="Medium Grid 1 Accent 4" w:semiHidden="0" w:uiPriority="67" w:unhideWhenUsed="0"/>
+    <w:lsdException w:name="Medium Grid 2 Accent 4" w:semiHidden="0" w:uiPriority="68" w:unhideWhenUsed="0"/>
+    <w:lsdException w:name="Medium Grid 3 Accent 4" w:semiHidden="0" w:uiPriority="69" w:unhideWhenUsed="0"/>
+    <w:lsdException w:name="Dark List Accent 4" w:semiHidden="0" w:uiPriority="70" w:unhideWhenUsed="0"/>
+    <w:lsdException w:name="Colorful Shading Accent 4" w:semiHidden="0" w:uiPriority="71" w:unhideWhenUsed="0"/>
+    <w:lsdException w:name="Colorful List Accent 4" w:semiHidden="0" w:uiPriority="72" w:unhideWhenUsed="0"/>
+    <w:lsdException w:name="Colorful Grid Accent 4" w:semiHidden="0" w:uiPriority="73" w:unhideWhenUsed="0"/>
+    <w:lsdException w:name="Light Shading Accent 5" w:semiHidden="0" w:uiPriority="60" w:unhideWhenUsed="0"/>
+    <w:lsdException w:name="Light List Accent 5" w:semiHidden="0" w:uiPriority="61" w:unhideWhenUsed="0"/>
+    <w:lsdException w:name="Light Grid Accent 5" w:semiHidden="0" w:uiPriority="62" w:unhideWhenUsed="0"/>
+    <w:lsdException w:name="Medium Shading 1 Accent 5" w:semiHidden="0" w:uiPriority="63" w:unhideWhenUsed="0"/>
+    <w:lsdException w:name="Medium Shading 2 Accent 5" w:semiHidden="0" w:uiPriority="64" w:unhideWhenUsed="0"/>
+    <w:lsdException w:name="Medium List 1 Accent 5" w:semiHidden="0" w:uiPriority="65" w:unhideWhenUsed="0"/>
+    <w:lsdException w:name="Medium List 2 Accent 5" w:semiHidden="0" w:uiPriority="66" w:unhideWhenUsed="0"/>
+    <w:lsdException w:name="Medium Grid 1 Accent 5" w:semiHidden="0" w:uiPriority="67" w:unhideWhenUsed="0"/>
+    <w:lsdException w:name="Medium Grid 2 Accent 5" w:semiHidden="0" w:uiPriority="68" w:unhideWhenUsed="0"/>
+    <w:lsdException w:name="Medium Grid 3 Accent 5" w:semiHidden="0" w:uiPriority="69" w:unhideWhenUsed="0"/>
+    <w:lsdException w:name="Dark List Accent 5" w:semiHidden="0" w:uiPriority="70" w:unhideWhenUsed="0"/>
+    <w:lsdException w:name="Colorful Shading Accent 5" w:semiHidden="0" w:uiPriority="71" w:unhideWhenUsed="0"/>
+    <w:lsdException w:name="Colorful List Accent 5" w:semiHidden="0" w:uiPriority="72" w:unhideWhenUsed="0"/>
+    <w:lsdException w:name="Colorful Grid Accent 5" w:semiHidden="0" w:uiPriority="73" w:unhideWhenUsed="0"/>
+    <w:lsdException w:name="Light Shading Accent 6" w:semiHidden="0" w:uiPriority="60" w:unhideWhenUsed="0"/>
+    <w:lsdException w:name="Light List Accent 6" w:semiHidden="0" w:uiPriority="61" w:unhideWhenUsed="0"/>
+    <w:lsdException w:name="Light Grid Accent 6" w:semiHidden="0" w:uiPriority="62" w:unhideWhenUsed="0"/>
+    <w:lsdException w:name="Medium Shading 1 Accent 6" w:semiHidden="0" w:uiPriority="63" w:unhideWhenUsed="0"/>
+    <w:lsdException w:name="Medium Shading 2 Accent 6" w:semiHidden="0" w:uiPriority="64" w:unhideWhenUsed="0"/>
+    <w:lsdException w:name="Medium List 1 Accent 6" w:semiHidden="0" w:uiPriority="65" w:unhideWhenUsed="0"/>
+    <w:lsdException w:name="Medium List 2 Accent 6" w:semiHidden="0" w:uiPriority="66" w:unhideWhenUsed="0"/>
+    <w:lsdException w:name="Medium Grid 1 Accent 6" w:semiHidden="0" w:uiPriority="67" w:unhideWhenUsed="0"/>
+    <w:lsdException w:name="Medium Grid 2 Accent 6" w:semiHidden="0" w:uiPriority="68" w:unhideWhenUsed="0"/>
+    <w:lsdException w:name="Medium Grid 3 Accent 6" w:semiHidden="0" w:uiPriority="69" w:unhideWhenUsed="0"/>
+    <w:lsdException w:name="Dark List Accent 6" w:semiHidden="0" w:uiPriority="70" w:unhideWhenUsed="0"/>
+    <w:lsdException w:name="Colorful Shading Accent 6" w:semiHidden="0" w:uiPriority="71" w:unhideWhenUsed="0"/>
+    <w:lsdException w:name="Colorful List Accent 6" w:semiHidden="0" w:uiPriority="72" w:unhideWhenUsed="0"/>
+    <w:lsdException w:name="Colorful Grid Accent 6" w:semiHidden="0" w:uiPriority="73" w:unhideWhenUsed="0"/>
+    <w:lsdException w:name="Subtle Emphasis" w:semiHidden="0" w:uiPriority="19" w:unhideWhenUsed="0" w:qFormat="1"/>
+    <w:lsdException w:name="Intense Emphasis" w:semiHidden="0" w:uiPriority="21" w:unhideWhenUsed="0" w:qFormat="1"/>
+    <w:lsdException w:name="Subtle Reference" w:semiHidden="0" w:uiPriority="31" w:unhideWhenUsed="0" w:qFormat="1"/>
+    <w:lsdException w:name="Intense Reference" w:semiHidden="0" w:uiPriority="32" w:unhideWhenUsed="0" w:qFormat="1"/>
+    <w:lsdException w:name="Book Title" w:semiHidden="0" w:uiPriority="33" w:unhideWhenUsed="0" w:qFormat="1"/>
+    <w:lsdException w:name="Bibliography" w:uiPriority="37"/>
+    <w:lsdException w:name="TOC Heading" w:uiPriority="39" w:qFormat="1"/>
+  </w:latentStyles>
+  <w:style w:type="paragraph" w:default="1" w:styleId="Normal">
+    <w:name w:val="Normal"/>
+    <w:qFormat/>
+    <w:rsid w:val="00FC3F9F"/>
+  </w:style>
+  <w:style w:type="paragraph" w:styleId="Heading1">
+    <w:name w:val="heading 1"/>
+    <w:basedOn w:val="Normal"/>
+    <w:next w:val="Normal"/>
+    <w:link w:val="Heading1Char"/>
+    <w:uiPriority w:val="99"/>
+    <w:qFormat/>
+    <w:rsid w:val="007F2084"/>
+    <w:pPr>
+      <w:keepNext/>
+      <w:widowControl w:val="0"/>
+      <w:numPr>
+        <w:numId w:val="5"/>
+      </w:numPr>
+      <w:spacing w:before="120" w:after="60" w:line="240" w:lineRule="atLeast"/>
+      <w:outlineLvl w:val="0"/>
+    </w:pPr>
+    <w:rPr>
+      <w:rFonts w:ascii="Arial" w:eastAsia="Times New Roman" w:hAnsi="Arial" w:cs="Times New Roman"/>
+      <w:b/>
+      <w:bCs/>
+      <w:noProof/>
+      <w:sz w:val="24"/>
+      <w:szCs w:val="24"/>
+      <w:lang w:val="en-US"/>
+    </w:rPr>
+  </w:style>
+  <w:style w:type="paragraph" w:styleId="Heading2">
+    <w:name w:val="heading 2"/>
+    <w:basedOn w:val="Heading1"/>
+    <w:next w:val="Normal"/>
+    <w:link w:val="Heading2Char"/>
+    <w:uiPriority w:val="99"/>
+    <w:qFormat/>
+    <w:rsid w:val="007F2084"/>
+    <w:pPr>
+      <w:numPr>
+        <w:ilvl w:val="1"/>
+      </w:numPr>
+      <w:outlineLvl w:val="1"/>
+    </w:pPr>
+    <w:rPr>
+      <w:sz w:val="20"/>
+      <w:szCs w:val="20"/>
+    </w:rPr>
+  </w:style>
+  <w:style w:type="paragraph" w:styleId="Heading3">
+    <w:name w:val="heading 3"/>
+    <w:basedOn w:val="Heading1"/>
+    <w:next w:val="Normal"/>
+    <w:link w:val="Heading3Char"/>
+    <w:uiPriority w:val="99"/>
+    <w:qFormat/>
+    <w:rsid w:val="007F2084"/>
+    <w:pPr>
+      <w:numPr>
+        <w:ilvl w:val="2"/>
+      </w:numPr>
+      <w:outlineLvl w:val="2"/>
+    </w:pPr>
+    <w:rPr>
+      <w:b w:val="0"/>
+      <w:bCs w:val="0"/>
+      <w:i/>
+      <w:iCs/>
+      <w:sz w:val="20"/>
+      <w:szCs w:val="20"/>
+    </w:rPr>
+  </w:style>
+  <w:style w:type="paragraph" w:styleId="Heading4">
+    <w:name w:val="heading 4"/>
+    <w:basedOn w:val="Heading1"/>
+    <w:next w:val="Normal"/>
+    <w:link w:val="Heading4Char"/>
+    <w:uiPriority w:val="99"/>
+    <w:qFormat/>
+    <w:rsid w:val="007F2084"/>
+    <w:pPr>
+      <w:numPr>
+        <w:ilvl w:val="3"/>
+      </w:numPr>
+      <w:outlineLvl w:val="3"/>
+    </w:pPr>
+    <w:rPr>
+      <w:b w:val="0"/>
+      <w:bCs w:val="0"/>
+      <w:sz w:val="20"/>
+      <w:szCs w:val="20"/>
+    </w:rPr>
+  </w:style>
+  <w:style w:type="paragraph" w:styleId="Heading5">
+    <w:name w:val="heading 5"/>
+    <w:basedOn w:val="Normal"/>
+    <w:next w:val="Normal"/>
+    <w:link w:val="Heading5Char"/>
+    <w:uiPriority w:val="99"/>
+    <w:qFormat/>
+    <w:rsid w:val="007F2084"/>
+    <w:pPr>
+      <w:widowControl w:val="0"/>
+      <w:numPr>
+        <w:ilvl w:val="4"/>
+        <w:numId w:val="5"/>
+      </w:numPr>
+      <w:spacing w:before="240" w:after="60" w:line="240" w:lineRule="atLeast"/>
+      <w:ind w:left="2880"/>
+      <w:outlineLvl w:val="4"/>
+    </w:pPr>
+    <w:rPr>
+      <w:rFonts w:ascii="Calibri" w:eastAsia="Times New Roman" w:hAnsi="Calibri" w:cs="Times New Roman"/>
+      <w:noProof/>
+      <w:sz w:val="20"/>
+      <w:szCs w:val="20"/>
+      <w:lang w:val="en-US" w:eastAsia="es-ES"/>
+    </w:rPr>
+  </w:style>
+  <w:style w:type="paragraph" w:styleId="Heading6">
+    <w:name w:val="heading 6"/>
+    <w:basedOn w:val="Normal"/>
+    <w:next w:val="Normal"/>
+    <w:link w:val="Heading6Char"/>
+    <w:uiPriority w:val="99"/>
+    <w:qFormat/>
+    <w:rsid w:val="007F2084"/>
+    <w:pPr>
+      <w:widowControl w:val="0"/>
+      <w:numPr>
+        <w:ilvl w:val="5"/>
+        <w:numId w:val="5"/>
+      </w:numPr>
+      <w:spacing w:before="240" w:after="60" w:line="240" w:lineRule="atLeast"/>
+      <w:ind w:left="2880"/>
+      <w:outlineLvl w:val="5"/>
+    </w:pPr>
+    <w:rPr>
+      <w:rFonts w:ascii="Calibri" w:eastAsia="Times New Roman" w:hAnsi="Calibri" w:cs="Times New Roman"/>
+      <w:i/>
+      <w:iCs/>
+      <w:noProof/>
+      <w:sz w:val="20"/>
+      <w:szCs w:val="20"/>
+      <w:lang w:val="en-US" w:eastAsia="es-ES"/>
+    </w:rPr>
+  </w:style>
+  <w:style w:type="paragraph" w:styleId="Heading7">
+    <w:name w:val="heading 7"/>
+    <w:basedOn w:val="Normal"/>
+    <w:next w:val="Normal"/>
+    <w:link w:val="Heading7Char"/>
+    <w:uiPriority w:val="99"/>
+    <w:qFormat/>
+    <w:rsid w:val="007F2084"/>
+    <w:pPr>
+      <w:widowControl w:val="0"/>
+      <w:numPr>
+        <w:ilvl w:val="6"/>
+        <w:numId w:val="5"/>
+      </w:numPr>
+      <w:spacing w:before="240" w:after="60" w:line="240" w:lineRule="atLeast"/>
+      <w:ind w:left="2880"/>
+      <w:outlineLvl w:val="6"/>
+    </w:pPr>
+    <w:rPr>
+      <w:rFonts w:ascii="Calibri" w:eastAsia="Times New Roman" w:hAnsi="Calibri" w:cs="Times New Roman"/>
+      <w:noProof/>
+      <w:sz w:val="20"/>
+      <w:szCs w:val="20"/>
+      <w:lang w:val="en-US" w:eastAsia="es-ES"/>
+    </w:rPr>
+  </w:style>
+  <w:style w:type="paragraph" w:styleId="Heading8">
+    <w:name w:val="heading 8"/>
+    <w:basedOn w:val="Normal"/>
+    <w:next w:val="Normal"/>
+    <w:link w:val="Heading8Char"/>
+    <w:uiPriority w:val="99"/>
+    <w:qFormat/>
+    <w:rsid w:val="007F2084"/>
+    <w:pPr>
+      <w:widowControl w:val="0"/>
+      <w:numPr>
+        <w:ilvl w:val="7"/>
+        <w:numId w:val="5"/>
+      </w:numPr>
+      <w:spacing w:before="240" w:after="60" w:line="240" w:lineRule="atLeast"/>
+      <w:ind w:left="2880"/>
+      <w:outlineLvl w:val="7"/>
+    </w:pPr>
+    <w:rPr>
+      <w:rFonts w:ascii="Calibri" w:eastAsia="Times New Roman" w:hAnsi="Calibri" w:cs="Times New Roman"/>
+      <w:i/>
+      <w:iCs/>
+      <w:noProof/>
+      <w:sz w:val="20"/>
+      <w:szCs w:val="20"/>
+      <w:lang w:val="en-US" w:eastAsia="es-ES"/>
+    </w:rPr>
+  </w:style>
+  <w:style w:type="paragraph" w:styleId="Heading9">
+    <w:name w:val="heading 9"/>
+    <w:basedOn w:val="Normal"/>
+    <w:next w:val="Normal"/>
+    <w:link w:val="Heading9Char"/>
+    <w:uiPriority w:val="99"/>
+    <w:qFormat/>
+    <w:rsid w:val="007F2084"/>
+    <w:pPr>
+      <w:widowControl w:val="0"/>
+      <w:numPr>
+        <w:ilvl w:val="8"/>
+        <w:numId w:val="5"/>
+      </w:numPr>
+      <w:spacing w:before="240" w:after="60" w:line="240" w:lineRule="atLeast"/>
+      <w:ind w:left="2880"/>
+      <w:outlineLvl w:val="8"/>
+    </w:pPr>
+    <w:rPr>
+      <w:rFonts w:ascii="Calibri" w:eastAsia="Times New Roman" w:hAnsi="Calibri" w:cs="Times New Roman"/>
+      <w:b/>
+      <w:bCs/>
+      <w:i/>
+      <w:iCs/>
+      <w:noProof/>
+      <w:sz w:val="18"/>
+      <w:szCs w:val="18"/>
+      <w:lang w:val="en-US" w:eastAsia="es-ES"/>
+    </w:rPr>
+  </w:style>
+  <w:style w:type="character" w:default="1" w:styleId="DefaultParagraphFont">
+    <w:name w:val="Default Paragraph Font"/>
+    <w:uiPriority w:val="1"/>
+    <w:semiHidden/>
+    <w:unhideWhenUsed/>
+  </w:style>
+  <w:style w:type="table" w:default="1" w:styleId="TableNormal">
+    <w:name w:val="Normal Table"/>
+    <w:uiPriority w:val="99"/>
+    <w:semiHidden/>
+    <w:unhideWhenUsed/>
+    <w:tblPr>
+      <w:tblInd w:w="0" w:type="dxa"/>
+      <w:tblCellMar>
+        <w:top w:w="0" w:type="dxa"/>
+        <w:left w:w="108" w:type="dxa"/>
+        <w:bottom w:w="0" w:type="dxa"/>
+        <w:right w:w="108" w:type="dxa"/>
+      </w:tblCellMar>
+    </w:tblPr>
+  </w:style>
+  <w:style w:type="numbering" w:default="1" w:styleId="NoList">
+    <w:name w:val="No List"/>
+    <w:uiPriority w:val="99"/>
+    <w:semiHidden/>
+    <w:unhideWhenUsed/>
+  </w:style>
+  <w:style w:type="paragraph" w:styleId="ListParagraph">
+    <w:name w:val="List Paragraph"/>
+    <w:basedOn w:val="Normal"/>
+    <w:uiPriority w:val="34"/>
+    <w:qFormat/>
+    <w:rsid w:val="00775D4C"/>
+    <w:pPr>
+      <w:ind w:left="720"/>
+      <w:contextualSpacing/>
+    </w:pPr>
+  </w:style>
+  <w:style w:type="table" w:styleId="TableGrid">
+    <w:name w:val="Table Grid"/>
+    <w:basedOn w:val="TableNormal"/>
+    <w:uiPriority w:val="59"/>
+    <w:rsid w:val="007F2084"/>
+    <w:pPr>
+      <w:spacing w:after="0" w:line="240" w:lineRule="auto"/>
+    </w:pPr>
+    <w:tblPr>
+      <w:tblBorders>
+        <w:top w:val="single" w:sz="4" w:space="0" w:color="auto"/>
+        <w:left w:val="single" w:sz="4" w:space="0" w:color="auto"/>
+        <w:bottom w:val="single" w:sz="4" w:space="0" w:color="auto"/>
+        <w:right w:val="single" w:sz="4" w:space="0" w:color="auto"/>
+        <w:insideH w:val="single" w:sz="4" w:space="0" w:color="auto"/>
+        <w:insideV w:val="single" w:sz="4" w:space="0" w:color="auto"/>
+      </w:tblBorders>
+    </w:tblPr>
+  </w:style>
+  <w:style w:type="character" w:customStyle="1" w:styleId="Heading1Char">
+    <w:name w:val="Heading 1 Char"/>
+    <w:basedOn w:val="DefaultParagraphFont"/>
+    <w:link w:val="Heading1"/>
+    <w:uiPriority w:val="99"/>
+    <w:rsid w:val="007F2084"/>
+    <w:rPr>
+      <w:rFonts w:ascii="Arial" w:eastAsia="Times New Roman" w:hAnsi="Arial" w:cs="Times New Roman"/>
+      <w:b/>
+      <w:bCs/>
+      <w:noProof/>
+      <w:sz w:val="24"/>
+      <w:szCs w:val="24"/>
+      <w:lang w:val="en-US"/>
+    </w:rPr>
+  </w:style>
+  <w:style w:type="character" w:customStyle="1" w:styleId="Heading2Char">
+    <w:name w:val="Heading 2 Char"/>
+    <w:basedOn w:val="DefaultParagraphFont"/>
+    <w:link w:val="Heading2"/>
+    <w:uiPriority w:val="99"/>
+    <w:rsid w:val="007F2084"/>
+    <w:rPr>
+      <w:rFonts w:ascii="Arial" w:eastAsia="Times New Roman" w:hAnsi="Arial" w:cs="Times New Roman"/>
+      <w:b/>
+      <w:bCs/>
+      <w:noProof/>
+      <w:sz w:val="20"/>
+      <w:szCs w:val="20"/>
+      <w:lang w:val="en-US"/>
+    </w:rPr>
+  </w:style>
+  <w:style w:type="character" w:customStyle="1" w:styleId="Heading3Char">
+    <w:name w:val="Heading 3 Char"/>
+    <w:basedOn w:val="DefaultParagraphFont"/>
+    <w:link w:val="Heading3"/>
+    <w:uiPriority w:val="99"/>
+    <w:rsid w:val="007F2084"/>
+    <w:rPr>
+      <w:rFonts w:ascii="Arial" w:eastAsia="Times New Roman" w:hAnsi="Arial" w:cs="Times New Roman"/>
+      <w:i/>
+      <w:iCs/>
+      <w:noProof/>
+      <w:sz w:val="20"/>
+      <w:szCs w:val="20"/>
+      <w:lang w:val="en-US"/>
+    </w:rPr>
+  </w:style>
+  <w:style w:type="character" w:customStyle="1" w:styleId="Heading4Char">
+    <w:name w:val="Heading 4 Char"/>
+    <w:basedOn w:val="DefaultParagraphFont"/>
+    <w:link w:val="Heading4"/>
+    <w:uiPriority w:val="99"/>
+    <w:rsid w:val="007F2084"/>
+    <w:rPr>
+      <w:rFonts w:ascii="Arial" w:eastAsia="Times New Roman" w:hAnsi="Arial" w:cs="Times New Roman"/>
+      <w:noProof/>
+      <w:sz w:val="20"/>
+      <w:szCs w:val="20"/>
+      <w:lang w:val="en-US"/>
+    </w:rPr>
+  </w:style>
+  <w:style w:type="character" w:customStyle="1" w:styleId="Heading5Char">
+    <w:name w:val="Heading 5 Char"/>
+    <w:basedOn w:val="DefaultParagraphFont"/>
+    <w:link w:val="Heading5"/>
+    <w:uiPriority w:val="99"/>
+    <w:rsid w:val="007F2084"/>
+    <w:rPr>
+      <w:rFonts w:ascii="Calibri" w:eastAsia="Times New Roman" w:hAnsi="Calibri" w:cs="Times New Roman"/>
+      <w:noProof/>
+      <w:sz w:val="20"/>
+      <w:szCs w:val="20"/>
+      <w:lang w:val="en-US" w:eastAsia="es-ES"/>
+    </w:rPr>
+  </w:style>
+  <w:style w:type="character" w:customStyle="1" w:styleId="Heading6Char">
+    <w:name w:val="Heading 6 Char"/>
+    <w:basedOn w:val="DefaultParagraphFont"/>
+    <w:link w:val="Heading6"/>
+    <w:uiPriority w:val="99"/>
+    <w:rsid w:val="007F2084"/>
+    <w:rPr>
+      <w:rFonts w:ascii="Calibri" w:eastAsia="Times New Roman" w:hAnsi="Calibri" w:cs="Times New Roman"/>
+      <w:i/>
+      <w:iCs/>
+      <w:noProof/>
+      <w:sz w:val="20"/>
+      <w:szCs w:val="20"/>
+      <w:lang w:val="en-US" w:eastAsia="es-ES"/>
+    </w:rPr>
+  </w:style>
+  <w:style w:type="character" w:customStyle="1" w:styleId="Heading7Char">
+    <w:name w:val="Heading 7 Char"/>
+    <w:basedOn w:val="DefaultParagraphFont"/>
+    <w:link w:val="Heading7"/>
+    <w:uiPriority w:val="99"/>
+    <w:rsid w:val="007F2084"/>
+    <w:rPr>
+      <w:rFonts w:ascii="Calibri" w:eastAsia="Times New Roman" w:hAnsi="Calibri" w:cs="Times New Roman"/>
+      <w:noProof/>
+      <w:sz w:val="20"/>
+      <w:szCs w:val="20"/>
+      <w:lang w:val="en-US" w:eastAsia="es-ES"/>
+    </w:rPr>
+  </w:style>
+  <w:style w:type="character" w:customStyle="1" w:styleId="Heading8Char">
+    <w:name w:val="Heading 8 Char"/>
+    <w:basedOn w:val="DefaultParagraphFont"/>
+    <w:link w:val="Heading8"/>
+    <w:uiPriority w:val="99"/>
+    <w:rsid w:val="007F2084"/>
+    <w:rPr>
+      <w:rFonts w:ascii="Calibri" w:eastAsia="Times New Roman" w:hAnsi="Calibri" w:cs="Times New Roman"/>
+      <w:i/>
+      <w:iCs/>
+      <w:noProof/>
+      <w:sz w:val="20"/>
+      <w:szCs w:val="20"/>
+      <w:lang w:val="en-US" w:eastAsia="es-ES"/>
+    </w:rPr>
+  </w:style>
+  <w:style w:type="character" w:customStyle="1" w:styleId="Heading9Char">
+    <w:name w:val="Heading 9 Char"/>
+    <w:basedOn w:val="DefaultParagraphFont"/>
+    <w:link w:val="Heading9"/>
+    <w:uiPriority w:val="99"/>
+    <w:rsid w:val="007F2084"/>
+    <w:rPr>
+      <w:rFonts w:ascii="Calibri" w:eastAsia="Times New Roman" w:hAnsi="Calibri" w:cs="Times New Roman"/>
+      <w:b/>
+      <w:bCs/>
+      <w:i/>
+      <w:iCs/>
+      <w:noProof/>
+      <w:sz w:val="18"/>
+      <w:szCs w:val="18"/>
+      <w:lang w:val="en-US" w:eastAsia="es-ES"/>
+    </w:rPr>
+  </w:style>
+  <w:style w:type="paragraph" w:styleId="BalloonText">
+    <w:name w:val="Balloon Text"/>
+    <w:basedOn w:val="Normal"/>
+    <w:link w:val="BalloonTextChar"/>
+    <w:uiPriority w:val="99"/>
+    <w:semiHidden/>
+    <w:unhideWhenUsed/>
+    <w:rsid w:val="00C22D79"/>
+    <w:pPr>
+      <w:spacing w:after="0" w:line="240" w:lineRule="auto"/>
+    </w:pPr>
+    <w:rPr>
+      <w:rFonts w:ascii="Tahoma" w:hAnsi="Tahoma" w:cs="Tahoma"/>
+      <w:sz w:val="16"/>
+      <w:szCs w:val="16"/>
+    </w:rPr>
+  </w:style>
+  <w:style w:type="character" w:customStyle="1" w:styleId="BalloonTextChar">
+    <w:name w:val="Balloon Text Char"/>
+    <w:basedOn w:val="DefaultParagraphFont"/>
+    <w:link w:val="BalloonText"/>
+    <w:uiPriority w:val="99"/>
+    <w:semiHidden/>
+    <w:rsid w:val="00C22D79"/>
+    <w:rPr>
+      <w:rFonts w:ascii="Tahoma" w:hAnsi="Tahoma" w:cs="Tahoma"/>
+      <w:sz w:val="16"/>
+      <w:szCs w:val="16"/>
     </w:rPr>
   </w:style>
 </w:styles>

</xml_diff>

<commit_message>
ajustes en descripción de herramientas y listados de identificación de items
</commit_message>
<xml_diff>
--- a/documentos/PGC.docx
+++ b/documentos/PGC.docx
@@ -1,6 +1,6 @@
 
 <file path=word/document.xml><?xml version="1.0" encoding="utf-8"?>
-<w:document xmlns:wpc="http://schemas.microsoft.com/office/word/2010/wordprocessingCanvas" xmlns:mc="http://schemas.openxmlformats.org/markup-compatibility/2006" xmlns:o="urn:schemas-microsoft-com:office:office" xmlns:r="http://schemas.openxmlformats.org/officeDocument/2006/relationships" xmlns:m="http://schemas.openxmlformats.org/officeDocument/2006/math" xmlns:v="urn:schemas-microsoft-com:vml" xmlns:wp14="http://schemas.microsoft.com/office/word/2010/wordprocessingDrawing" xmlns:wp="http://schemas.openxmlformats.org/drawingml/2006/wordprocessingDrawing" xmlns:w10="urn:schemas-microsoft-com:office:word" xmlns:w="http://schemas.openxmlformats.org/wordprocessingml/2006/main" xmlns:w14="http://schemas.microsoft.com/office/word/2010/wordml" xmlns:w15="http://schemas.microsoft.com/office/word/2012/wordml" xmlns:wpg="http://schemas.microsoft.com/office/word/2010/wordprocessingGroup" xmlns:wpi="http://schemas.microsoft.com/office/word/2010/wordprocessingInk" xmlns:wne="http://schemas.microsoft.com/office/word/2006/wordml" xmlns:wps="http://schemas.microsoft.com/office/word/2010/wordprocessingShape" mc:Ignorable="w14 w15 wp14">
+<w:document xmlns:wpc="http://schemas.microsoft.com/office/word/2010/wordprocessingCanvas" xmlns:mc="http://schemas.openxmlformats.org/markup-compatibility/2006" xmlns:o="urn:schemas-microsoft-com:office:office" xmlns:r="http://schemas.openxmlformats.org/officeDocument/2006/relationships" xmlns:m="http://schemas.openxmlformats.org/officeDocument/2006/math" xmlns:v="urn:schemas-microsoft-com:vml" xmlns:wp14="http://schemas.microsoft.com/office/word/2010/wordprocessingDrawing" xmlns:wp="http://schemas.openxmlformats.org/drawingml/2006/wordprocessingDrawing" xmlns:w10="urn:schemas-microsoft-com:office:word" xmlns:w="http://schemas.openxmlformats.org/wordprocessingml/2006/main" xmlns:w14="http://schemas.microsoft.com/office/word/2010/wordml" xmlns:wpg="http://schemas.microsoft.com/office/word/2010/wordprocessingGroup" xmlns:wpi="http://schemas.microsoft.com/office/word/2010/wordprocessingInk" xmlns:wne="http://schemas.microsoft.com/office/word/2006/wordml" xmlns:wps="http://schemas.microsoft.com/office/word/2010/wordprocessingShape" mc:Ignorable="w14 wp14">
   <w:body>
     <w:p>
       <w:pPr>
@@ -1267,7 +1267,7 @@
     </w:p>
     <w:p>
       <w:pPr>
-        <w:pStyle w:val="Prrafodelista"/>
+        <w:pStyle w:val="ListParagraph"/>
         <w:numPr>
           <w:ilvl w:val="0"/>
           <w:numId w:val="4"/>
@@ -1735,7 +1735,7 @@
     </w:p>
     <w:p>
       <w:pPr>
-        <w:pStyle w:val="Prrafodelista"/>
+        <w:pStyle w:val="ListParagraph"/>
         <w:numPr>
           <w:ilvl w:val="0"/>
           <w:numId w:val="4"/>
@@ -1754,7 +1754,7 @@
     </w:p>
     <w:p>
       <w:pPr>
-        <w:pStyle w:val="Prrafodelista"/>
+        <w:pStyle w:val="ListParagraph"/>
         <w:jc w:val="both"/>
         <w:rPr>
           <w:b/>
@@ -1763,7 +1763,7 @@
     </w:p>
     <w:p>
       <w:pPr>
-        <w:pStyle w:val="Prrafodelista"/>
+        <w:pStyle w:val="ListParagraph"/>
         <w:numPr>
           <w:ilvl w:val="1"/>
           <w:numId w:val="4"/>
@@ -1782,14 +1782,14 @@
     </w:p>
     <w:p>
       <w:pPr>
-        <w:pStyle w:val="Prrafodelista"/>
+        <w:pStyle w:val="ListParagraph"/>
         <w:ind w:left="792"/>
         <w:jc w:val="both"/>
       </w:pPr>
     </w:p>
     <w:tbl>
       <w:tblPr>
-        <w:tblStyle w:val="Tablaconcuadrcula"/>
+        <w:tblStyle w:val="TableGrid"/>
         <w:tblW w:w="0" w:type="auto"/>
         <w:tblInd w:w="792" w:type="dxa"/>
         <w:tblLook w:val="04A0" w:firstRow="1" w:lastRow="0" w:firstColumn="1" w:lastColumn="0" w:noHBand="0" w:noVBand="1"/>
@@ -1806,7 +1806,7 @@
           </w:tcPr>
           <w:p>
             <w:pPr>
-              <w:pStyle w:val="Prrafodelista"/>
+              <w:pStyle w:val="ListParagraph"/>
               <w:ind w:left="0"/>
               <w:jc w:val="both"/>
               <w:rPr>
@@ -1827,7 +1827,7 @@
           </w:tcPr>
           <w:p>
             <w:pPr>
-              <w:pStyle w:val="Prrafodelista"/>
+              <w:pStyle w:val="ListParagraph"/>
               <w:ind w:left="0"/>
               <w:jc w:val="both"/>
               <w:rPr>
@@ -1848,7 +1848,7 @@
           </w:tcPr>
           <w:p>
             <w:pPr>
-              <w:pStyle w:val="Prrafodelista"/>
+              <w:pStyle w:val="ListParagraph"/>
               <w:ind w:left="0"/>
               <w:jc w:val="both"/>
               <w:rPr>
@@ -1871,7 +1871,7 @@
           </w:tcPr>
           <w:p>
             <w:pPr>
-              <w:pStyle w:val="Prrafodelista"/>
+              <w:pStyle w:val="ListParagraph"/>
               <w:ind w:left="0"/>
             </w:pPr>
             <w:r>
@@ -1891,7 +1891,7 @@
           </w:tcPr>
           <w:p>
             <w:pPr>
-              <w:pStyle w:val="Prrafodelista"/>
+              <w:pStyle w:val="ListParagraph"/>
               <w:numPr>
                 <w:ilvl w:val="0"/>
                 <w:numId w:val="7"/>
@@ -1905,7 +1905,7 @@
           </w:p>
           <w:p>
             <w:pPr>
-              <w:pStyle w:val="Prrafodelista"/>
+              <w:pStyle w:val="ListParagraph"/>
               <w:numPr>
                 <w:ilvl w:val="0"/>
                 <w:numId w:val="7"/>
@@ -1923,7 +1923,7 @@
           </w:p>
           <w:p>
             <w:pPr>
-              <w:pStyle w:val="Prrafodelista"/>
+              <w:pStyle w:val="ListParagraph"/>
               <w:numPr>
                 <w:ilvl w:val="0"/>
                 <w:numId w:val="7"/>
@@ -1937,7 +1937,7 @@
           </w:p>
           <w:p>
             <w:pPr>
-              <w:pStyle w:val="Prrafodelista"/>
+              <w:pStyle w:val="ListParagraph"/>
               <w:numPr>
                 <w:ilvl w:val="0"/>
                 <w:numId w:val="7"/>
@@ -1956,7 +1956,7 @@
           </w:tcPr>
           <w:p>
             <w:pPr>
-              <w:pStyle w:val="Prrafodelista"/>
+              <w:pStyle w:val="ListParagraph"/>
               <w:ind w:left="0"/>
               <w:jc w:val="both"/>
             </w:pPr>
@@ -1974,7 +1974,7 @@
           </w:tcPr>
           <w:p>
             <w:pPr>
-              <w:pStyle w:val="Prrafodelista"/>
+              <w:pStyle w:val="ListParagraph"/>
               <w:ind w:left="0"/>
               <w:rPr>
                 <w:rFonts w:cs="Calibri"/>
@@ -2001,7 +2001,7 @@
           </w:tcPr>
           <w:p>
             <w:pPr>
-              <w:pStyle w:val="Prrafodelista"/>
+              <w:pStyle w:val="ListParagraph"/>
               <w:widowControl w:val="0"/>
               <w:numPr>
                 <w:ilvl w:val="1"/>
@@ -2031,7 +2031,7 @@
           </w:p>
           <w:p>
             <w:pPr>
-              <w:pStyle w:val="Prrafodelista"/>
+              <w:pStyle w:val="ListParagraph"/>
               <w:widowControl w:val="0"/>
               <w:numPr>
                 <w:ilvl w:val="1"/>
@@ -2061,7 +2061,7 @@
           </w:p>
           <w:p>
             <w:pPr>
-              <w:pStyle w:val="Prrafodelista"/>
+              <w:pStyle w:val="ListParagraph"/>
               <w:widowControl w:val="0"/>
               <w:numPr>
                 <w:ilvl w:val="1"/>
@@ -2091,7 +2091,7 @@
           </w:p>
           <w:p>
             <w:pPr>
-              <w:pStyle w:val="Prrafodelista"/>
+              <w:pStyle w:val="ListParagraph"/>
               <w:widowControl w:val="0"/>
               <w:numPr>
                 <w:ilvl w:val="1"/>
@@ -2121,7 +2121,7 @@
           </w:p>
           <w:p>
             <w:pPr>
-              <w:pStyle w:val="Prrafodelista"/>
+              <w:pStyle w:val="ListParagraph"/>
               <w:widowControl w:val="0"/>
               <w:numPr>
                 <w:ilvl w:val="1"/>
@@ -2150,7 +2150,7 @@
           </w:tcPr>
           <w:p>
             <w:pPr>
-              <w:pStyle w:val="Prrafodelista"/>
+              <w:pStyle w:val="ListParagraph"/>
               <w:ind w:left="0"/>
               <w:jc w:val="both"/>
             </w:pPr>
@@ -2167,7 +2167,7 @@
           </w:tcPr>
           <w:p>
             <w:pPr>
-              <w:pStyle w:val="Prrafodelista"/>
+              <w:pStyle w:val="ListParagraph"/>
               <w:ind w:left="0"/>
               <w:rPr>
                 <w:rFonts w:cs="Calibri"/>
@@ -2202,7 +2202,7 @@
           </w:tcPr>
           <w:p>
             <w:pPr>
-              <w:pStyle w:val="Prrafodelista"/>
+              <w:pStyle w:val="ListParagraph"/>
               <w:numPr>
                 <w:ilvl w:val="1"/>
                 <w:numId w:val="6"/>
@@ -2216,7 +2216,7 @@
           </w:p>
           <w:p>
             <w:pPr>
-              <w:pStyle w:val="Prrafodelista"/>
+              <w:pStyle w:val="ListParagraph"/>
               <w:numPr>
                 <w:ilvl w:val="1"/>
                 <w:numId w:val="6"/>
@@ -2230,7 +2230,7 @@
           </w:p>
           <w:p>
             <w:pPr>
-              <w:pStyle w:val="Prrafodelista"/>
+              <w:pStyle w:val="ListParagraph"/>
               <w:numPr>
                 <w:ilvl w:val="1"/>
                 <w:numId w:val="6"/>
@@ -2249,7 +2249,7 @@
           </w:tcPr>
           <w:p>
             <w:pPr>
-              <w:pStyle w:val="Prrafodelista"/>
+              <w:pStyle w:val="ListParagraph"/>
               <w:ind w:left="0"/>
               <w:jc w:val="both"/>
             </w:pPr>
@@ -2266,7 +2266,7 @@
           </w:tcPr>
           <w:p>
             <w:pPr>
-              <w:pStyle w:val="Prrafodelista"/>
+              <w:pStyle w:val="ListParagraph"/>
               <w:ind w:left="0"/>
               <w:rPr>
                 <w:rFonts w:cs="Calibri"/>
@@ -2292,7 +2292,7 @@
           </w:tcPr>
           <w:p>
             <w:pPr>
-              <w:pStyle w:val="Prrafodelista"/>
+              <w:pStyle w:val="ListParagraph"/>
               <w:numPr>
                 <w:ilvl w:val="1"/>
                 <w:numId w:val="6"/>
@@ -2306,7 +2306,7 @@
           </w:p>
           <w:p>
             <w:pPr>
-              <w:pStyle w:val="Prrafodelista"/>
+              <w:pStyle w:val="ListParagraph"/>
               <w:numPr>
                 <w:ilvl w:val="1"/>
                 <w:numId w:val="6"/>
@@ -2325,7 +2325,7 @@
           </w:tcPr>
           <w:p>
             <w:pPr>
-              <w:pStyle w:val="Prrafodelista"/>
+              <w:pStyle w:val="ListParagraph"/>
               <w:ind w:left="0"/>
               <w:jc w:val="both"/>
             </w:pPr>
@@ -2338,21 +2338,21 @@
     </w:tbl>
     <w:p>
       <w:pPr>
-        <w:pStyle w:val="Prrafodelista"/>
+        <w:pStyle w:val="ListParagraph"/>
         <w:ind w:left="792"/>
         <w:jc w:val="both"/>
       </w:pPr>
     </w:p>
     <w:p>
       <w:pPr>
-        <w:pStyle w:val="Prrafodelista"/>
+        <w:pStyle w:val="ListParagraph"/>
         <w:ind w:left="792"/>
         <w:jc w:val="both"/>
       </w:pPr>
     </w:p>
     <w:p>
       <w:pPr>
-        <w:pStyle w:val="Prrafodelista"/>
+        <w:pStyle w:val="ListParagraph"/>
         <w:numPr>
           <w:ilvl w:val="1"/>
           <w:numId w:val="4"/>
@@ -2371,7 +2371,7 @@
     </w:p>
     <w:p>
       <w:pPr>
-        <w:pStyle w:val="Prrafodelista"/>
+        <w:pStyle w:val="ListParagraph"/>
         <w:ind w:left="792"/>
         <w:jc w:val="both"/>
         <w:rPr>
@@ -2381,7 +2381,7 @@
     </w:p>
     <w:p>
       <w:pPr>
-        <w:pStyle w:val="Prrafodelista"/>
+        <w:pStyle w:val="ListParagraph"/>
         <w:ind w:left="792"/>
         <w:jc w:val="both"/>
       </w:pPr>
@@ -2391,14 +2391,14 @@
     </w:p>
     <w:p>
       <w:pPr>
-        <w:pStyle w:val="Prrafodelista"/>
+        <w:pStyle w:val="ListParagraph"/>
         <w:ind w:left="792"/>
         <w:jc w:val="both"/>
       </w:pPr>
     </w:p>
     <w:p>
       <w:pPr>
-        <w:pStyle w:val="Prrafodelista"/>
+        <w:pStyle w:val="ListParagraph"/>
         <w:numPr>
           <w:ilvl w:val="2"/>
           <w:numId w:val="6"/>
@@ -2412,14 +2412,14 @@
     </w:p>
     <w:p>
       <w:pPr>
-        <w:pStyle w:val="Prrafodelista"/>
+        <w:pStyle w:val="ListParagraph"/>
         <w:ind w:left="2340"/>
         <w:jc w:val="both"/>
       </w:pPr>
     </w:p>
     <w:p>
       <w:pPr>
-        <w:pStyle w:val="Prrafodelista"/>
+        <w:pStyle w:val="ListParagraph"/>
         <w:numPr>
           <w:ilvl w:val="2"/>
           <w:numId w:val="6"/>
@@ -2433,12 +2433,12 @@
     </w:p>
     <w:p>
       <w:pPr>
-        <w:pStyle w:val="Prrafodelista"/>
-      </w:pPr>
-    </w:p>
-    <w:p>
-      <w:pPr>
-        <w:pStyle w:val="Prrafodelista"/>
+        <w:pStyle w:val="ListParagraph"/>
+      </w:pPr>
+    </w:p>
+    <w:p>
+      <w:pPr>
+        <w:pStyle w:val="ListParagraph"/>
         <w:numPr>
           <w:ilvl w:val="2"/>
           <w:numId w:val="6"/>
@@ -2452,12 +2452,12 @@
     </w:p>
     <w:p>
       <w:pPr>
-        <w:pStyle w:val="Prrafodelista"/>
-      </w:pPr>
-    </w:p>
-    <w:p>
-      <w:pPr>
-        <w:pStyle w:val="Prrafodelista"/>
+        <w:pStyle w:val="ListParagraph"/>
+      </w:pPr>
+    </w:p>
+    <w:p>
+      <w:pPr>
+        <w:pStyle w:val="ListParagraph"/>
         <w:numPr>
           <w:ilvl w:val="2"/>
           <w:numId w:val="6"/>
@@ -2478,12 +2478,12 @@
     </w:p>
     <w:p>
       <w:pPr>
-        <w:pStyle w:val="Prrafodelista"/>
-      </w:pPr>
-    </w:p>
-    <w:p>
-      <w:pPr>
-        <w:pStyle w:val="Prrafodelista"/>
+        <w:pStyle w:val="ListParagraph"/>
+      </w:pPr>
+    </w:p>
+    <w:p>
+      <w:pPr>
+        <w:pStyle w:val="ListParagraph"/>
         <w:numPr>
           <w:ilvl w:val="2"/>
           <w:numId w:val="6"/>
@@ -2520,12 +2520,12 @@
     </w:p>
     <w:p>
       <w:pPr>
-        <w:pStyle w:val="Prrafodelista"/>
-      </w:pPr>
-    </w:p>
-    <w:p>
-      <w:pPr>
-        <w:pStyle w:val="Prrafodelista"/>
+        <w:pStyle w:val="ListParagraph"/>
+      </w:pPr>
+    </w:p>
+    <w:p>
+      <w:pPr>
+        <w:pStyle w:val="ListParagraph"/>
         <w:numPr>
           <w:ilvl w:val="2"/>
           <w:numId w:val="6"/>
@@ -2539,12 +2539,12 @@
     </w:p>
     <w:p>
       <w:pPr>
-        <w:pStyle w:val="Prrafodelista"/>
-      </w:pPr>
-    </w:p>
-    <w:p>
-      <w:pPr>
-        <w:pStyle w:val="Prrafodelista"/>
+        <w:pStyle w:val="ListParagraph"/>
+      </w:pPr>
+    </w:p>
+    <w:p>
+      <w:pPr>
+        <w:pStyle w:val="ListParagraph"/>
         <w:numPr>
           <w:ilvl w:val="2"/>
           <w:numId w:val="6"/>
@@ -2558,12 +2558,12 @@
     </w:p>
     <w:p>
       <w:pPr>
-        <w:pStyle w:val="Prrafodelista"/>
-      </w:pPr>
-    </w:p>
-    <w:p>
-      <w:pPr>
-        <w:pStyle w:val="Prrafodelista"/>
+        <w:pStyle w:val="ListParagraph"/>
+      </w:pPr>
+    </w:p>
+    <w:p>
+      <w:pPr>
+        <w:pStyle w:val="ListParagraph"/>
         <w:numPr>
           <w:ilvl w:val="2"/>
           <w:numId w:val="6"/>
@@ -2577,12 +2577,12 @@
     </w:p>
     <w:p>
       <w:pPr>
-        <w:pStyle w:val="Prrafodelista"/>
-      </w:pPr>
-    </w:p>
-    <w:p>
-      <w:pPr>
-        <w:pStyle w:val="Prrafodelista"/>
+        <w:pStyle w:val="ListParagraph"/>
+      </w:pPr>
+    </w:p>
+    <w:p>
+      <w:pPr>
+        <w:pStyle w:val="ListParagraph"/>
         <w:numPr>
           <w:ilvl w:val="2"/>
           <w:numId w:val="6"/>
@@ -2596,7 +2596,7 @@
     </w:p>
     <w:p>
       <w:pPr>
-        <w:pStyle w:val="Prrafodelista"/>
+        <w:pStyle w:val="ListParagraph"/>
         <w:ind w:left="792"/>
         <w:jc w:val="both"/>
         <w:rPr>
@@ -2606,7 +2606,7 @@
     </w:p>
     <w:p>
       <w:pPr>
-        <w:pStyle w:val="Prrafodelista"/>
+        <w:pStyle w:val="ListParagraph"/>
         <w:numPr>
           <w:ilvl w:val="1"/>
           <w:numId w:val="4"/>
@@ -2625,7 +2625,7 @@
     </w:p>
     <w:p>
       <w:pPr>
-        <w:pStyle w:val="Prrafodelista"/>
+        <w:pStyle w:val="ListParagraph"/>
         <w:ind w:left="792"/>
         <w:jc w:val="both"/>
         <w:rPr>
@@ -2656,15 +2656,13 @@
         </w:rPr>
         <w:t xml:space="preserve"> el </w:t>
       </w:r>
-      <w:proofErr w:type="spellStart"/>
       <w:r>
         <w:rPr>
           <w:sz w:val="24"/>
           <w:szCs w:val="24"/>
         </w:rPr>
-        <w:t>versionamiento</w:t>
-      </w:r>
-      <w:proofErr w:type="spellEnd"/>
+        <w:t>versionado</w:t>
+      </w:r>
       <w:r>
         <w:rPr>
           <w:sz w:val="24"/>
@@ -2682,7 +2680,7 @@
     </w:p>
     <w:p>
       <w:pPr>
-        <w:pStyle w:val="Prrafodelista"/>
+        <w:pStyle w:val="ListParagraph"/>
         <w:widowControl w:val="0"/>
         <w:numPr>
           <w:ilvl w:val="0"/>
@@ -2728,7 +2726,7 @@
     </w:p>
     <w:p>
       <w:pPr>
-        <w:pStyle w:val="Prrafodelista"/>
+        <w:pStyle w:val="ListParagraph"/>
         <w:widowControl w:val="0"/>
         <w:spacing w:after="0" w:line="240" w:lineRule="atLeast"/>
         <w:ind w:left="1080"/>
@@ -2744,7 +2742,7 @@
     </w:p>
     <w:p>
       <w:pPr>
-        <w:pStyle w:val="Prrafodelista"/>
+        <w:pStyle w:val="ListParagraph"/>
         <w:widowControl w:val="0"/>
         <w:spacing w:after="0" w:line="240" w:lineRule="atLeast"/>
         <w:ind w:left="1080"/>
@@ -2779,7 +2777,7 @@
                     </pic:cNvPicPr>
                   </pic:nvPicPr>
                   <pic:blipFill>
-                    <a:blip r:embed="rId5">
+                    <a:blip r:embed="rId6">
                       <a:extLst>
                         <a:ext uri="{28A0092B-C50C-407E-A947-70E740481C1C}">
                           <a14:useLocalDpi xmlns:a14="http://schemas.microsoft.com/office/drawing/2010/main" val="0"/>
@@ -2823,7 +2821,7 @@
     </w:p>
     <w:p>
       <w:pPr>
-        <w:pStyle w:val="Prrafodelista"/>
+        <w:pStyle w:val="ListParagraph"/>
         <w:widowControl w:val="0"/>
         <w:spacing w:after="0" w:line="240" w:lineRule="atLeast"/>
         <w:ind w:left="1080"/>
@@ -2838,7 +2836,7 @@
     </w:p>
     <w:p>
       <w:pPr>
-        <w:pStyle w:val="Prrafodelista"/>
+        <w:pStyle w:val="ListParagraph"/>
         <w:widowControl w:val="0"/>
         <w:numPr>
           <w:ilvl w:val="0"/>
@@ -2923,7 +2921,7 @@
         </w:rPr>
         <w:t> para alojar proyectos utilizando el sistema de control de versiones </w:t>
       </w:r>
-      <w:hyperlink r:id="rId6" w:history="1">
+      <w:hyperlink r:id="rId7" w:history="1">
         <w:r>
           <w:rPr>
             <w:rFonts w:cs="Calibri"/>
@@ -2946,7 +2944,7 @@
     </w:p>
     <w:p>
       <w:pPr>
-        <w:pStyle w:val="Prrafodelista"/>
+        <w:pStyle w:val="ListParagraph"/>
         <w:widowControl w:val="0"/>
         <w:spacing w:after="0" w:line="240" w:lineRule="atLeast"/>
         <w:ind w:left="1080"/>
@@ -2960,7 +2958,7 @@
     </w:p>
     <w:p>
       <w:pPr>
-        <w:pStyle w:val="Prrafodelista"/>
+        <w:pStyle w:val="ListParagraph"/>
         <w:widowControl w:val="0"/>
         <w:spacing w:after="0" w:line="240" w:lineRule="atLeast"/>
         <w:ind w:left="1080"/>
@@ -2996,7 +2994,7 @@
                     </pic:cNvPicPr>
                   </pic:nvPicPr>
                   <pic:blipFill>
-                    <a:blip r:embed="rId7" cstate="print">
+                    <a:blip r:embed="rId8" cstate="print">
                       <a:extLst>
                         <a:ext uri="{28A0092B-C50C-407E-A947-70E740481C1C}">
                           <a14:useLocalDpi xmlns:a14="http://schemas.microsoft.com/office/drawing/2010/main" val="0"/>
@@ -3040,7 +3038,7 @@
     </w:p>
     <w:p>
       <w:pPr>
-        <w:pStyle w:val="Prrafodelista"/>
+        <w:pStyle w:val="ListParagraph"/>
         <w:widowControl w:val="0"/>
         <w:spacing w:after="0" w:line="240" w:lineRule="atLeast"/>
         <w:ind w:left="1080"/>
@@ -3055,7 +3053,7 @@
     </w:p>
     <w:p>
       <w:pPr>
-        <w:pStyle w:val="Prrafodelista"/>
+        <w:pStyle w:val="ListParagraph"/>
         <w:widowControl w:val="0"/>
         <w:numPr>
           <w:ilvl w:val="0"/>
@@ -3118,7 +3116,7 @@
     </w:p>
     <w:p>
       <w:pPr>
-        <w:pStyle w:val="Prrafodelista"/>
+        <w:pStyle w:val="ListParagraph"/>
         <w:ind w:left="792"/>
         <w:jc w:val="both"/>
         <w:rPr>
@@ -3128,7 +3126,7 @@
     </w:p>
     <w:p>
       <w:pPr>
-        <w:pStyle w:val="Prrafodelista"/>
+        <w:pStyle w:val="ListParagraph"/>
         <w:ind w:left="792"/>
         <w:jc w:val="center"/>
         <w:rPr>
@@ -3158,7 +3156,7 @@
                     </pic:cNvPicPr>
                   </pic:nvPicPr>
                   <pic:blipFill>
-                    <a:blip r:embed="rId8">
+                    <a:blip r:embed="rId9">
                       <a:extLst>
                         <a:ext uri="{28A0092B-C50C-407E-A947-70E740481C1C}">
                           <a14:useLocalDpi xmlns:a14="http://schemas.microsoft.com/office/drawing/2010/main" val="0"/>
@@ -3202,19 +3200,77 @@
     </w:p>
     <w:p>
       <w:pPr>
-        <w:pStyle w:val="Prrafodelista"/>
+        <w:pStyle w:val="ListParagraph"/>
         <w:ind w:left="792"/>
         <w:jc w:val="both"/>
-        <w:rPr>
-          <w:b/>
-        </w:rPr>
-      </w:pPr>
-    </w:p>
-    <w:p>
-      <w:pPr>
-        <w:pStyle w:val="Prrafodelista"/>
+      </w:pPr>
+      <w:r>
+        <w:t>La</w:t>
+      </w:r>
+      <w:r>
+        <w:t xml:space="preserve"> estructura de carpeta en la que se distribuirán los archivos de los proyectos será la siguiente:</w:t>
+      </w:r>
+    </w:p>
+    <w:p>
+      <w:pPr>
+        <w:pStyle w:val="ListParagraph"/>
         <w:ind w:left="792"/>
         <w:jc w:val="both"/>
+      </w:pPr>
+    </w:p>
+    <w:p>
+      <w:pPr>
+        <w:pStyle w:val="ListParagraph"/>
+        <w:ind w:left="792"/>
+        <w:jc w:val="center"/>
+      </w:pPr>
+      <w:r>
+        <w:rPr>
+          <w:noProof/>
+          <w:lang w:eastAsia="es-PE"/>
+        </w:rPr>
+        <w:drawing>
+          <wp:inline distT="0" distB="0" distL="0" distR="0" wp14:anchorId="1E72AAEC" wp14:editId="0491C52C">
+            <wp:extent cx="1859068" cy="617350"/>
+            <wp:effectExtent l="0" t="0" r="8255" b="0"/>
+            <wp:docPr id="4" name="Picture 4"/>
+            <wp:cNvGraphicFramePr>
+              <a:graphicFrameLocks xmlns:a="http://schemas.openxmlformats.org/drawingml/2006/main" noChangeAspect="1"/>
+            </wp:cNvGraphicFramePr>
+            <a:graphic xmlns:a="http://schemas.openxmlformats.org/drawingml/2006/main">
+              <a:graphicData uri="http://schemas.openxmlformats.org/drawingml/2006/picture">
+                <pic:pic xmlns:pic="http://schemas.openxmlformats.org/drawingml/2006/picture">
+                  <pic:nvPicPr>
+                    <pic:cNvPr id="0" name=""/>
+                    <pic:cNvPicPr/>
+                  </pic:nvPicPr>
+                  <pic:blipFill>
+                    <a:blip r:embed="rId10"/>
+                    <a:stretch>
+                      <a:fillRect/>
+                    </a:stretch>
+                  </pic:blipFill>
+                  <pic:spPr>
+                    <a:xfrm>
+                      <a:off x="0" y="0"/>
+                      <a:ext cx="1866445" cy="619800"/>
+                    </a:xfrm>
+                    <a:prstGeom prst="rect">
+                      <a:avLst/>
+                    </a:prstGeom>
+                  </pic:spPr>
+                </pic:pic>
+              </a:graphicData>
+            </a:graphic>
+          </wp:inline>
+        </w:drawing>
+      </w:r>
+    </w:p>
+    <w:p>
+      <w:pPr>
+        <w:pStyle w:val="ListParagraph"/>
+        <w:ind w:left="792"/>
+        <w:jc w:val="both"/>
         <w:rPr>
           <w:b/>
         </w:rPr>
@@ -3222,7 +3278,7 @@
     </w:p>
     <w:p>
       <w:pPr>
-        <w:pStyle w:val="Prrafodelista"/>
+        <w:pStyle w:val="ListParagraph"/>
         <w:numPr>
           <w:ilvl w:val="1"/>
           <w:numId w:val="4"/>
@@ -3241,19 +3297,17 @@
     </w:p>
     <w:p>
       <w:pPr>
-        <w:pStyle w:val="Prrafodelista"/>
+        <w:pStyle w:val="ListParagraph"/>
         <w:ind w:left="792"/>
         <w:jc w:val="both"/>
         <w:rPr>
           <w:b/>
         </w:rPr>
       </w:pPr>
-      <w:bookmarkStart w:id="0" w:name="_GoBack"/>
-      <w:bookmarkEnd w:id="0"/>
     </w:p>
     <w:tbl>
       <w:tblPr>
-        <w:tblStyle w:val="Tablaconcuadrcula"/>
+        <w:tblStyle w:val="TableGrid"/>
         <w:tblW w:w="0" w:type="auto"/>
         <w:tblInd w:w="792" w:type="dxa"/>
         <w:tblLook w:val="04A0" w:firstRow="1" w:lastRow="0" w:firstColumn="1" w:lastColumn="0" w:noHBand="0" w:noVBand="1"/>
@@ -3270,7 +3324,7 @@
           </w:tcPr>
           <w:p>
             <w:pPr>
-              <w:pStyle w:val="Prrafodelista"/>
+              <w:pStyle w:val="ListParagraph"/>
               <w:ind w:left="0"/>
               <w:jc w:val="both"/>
               <w:rPr>
@@ -3291,7 +3345,7 @@
           </w:tcPr>
           <w:p>
             <w:pPr>
-              <w:pStyle w:val="Prrafodelista"/>
+              <w:pStyle w:val="ListParagraph"/>
               <w:ind w:left="0"/>
               <w:jc w:val="both"/>
               <w:rPr>
@@ -3312,7 +3366,7 @@
           </w:tcPr>
           <w:p>
             <w:pPr>
-              <w:pStyle w:val="Prrafodelista"/>
+              <w:pStyle w:val="ListParagraph"/>
               <w:ind w:left="0"/>
               <w:jc w:val="both"/>
               <w:rPr>
@@ -3335,7 +3389,7 @@
           </w:tcPr>
           <w:p>
             <w:pPr>
-              <w:pStyle w:val="Prrafodelista"/>
+              <w:pStyle w:val="ListParagraph"/>
               <w:ind w:left="0"/>
             </w:pPr>
             <w:r>
@@ -3349,7 +3403,7 @@
           </w:tcPr>
           <w:p>
             <w:pPr>
-              <w:pStyle w:val="Prrafodelista"/>
+              <w:pStyle w:val="ListParagraph"/>
               <w:ind w:left="0"/>
               <w:jc w:val="both"/>
             </w:pPr>
@@ -3364,7 +3418,7 @@
           </w:tcPr>
           <w:p>
             <w:pPr>
-              <w:pStyle w:val="Prrafodelista"/>
+              <w:pStyle w:val="ListParagraph"/>
               <w:ind w:left="0"/>
               <w:jc w:val="both"/>
             </w:pPr>
@@ -3381,7 +3435,7 @@
           </w:tcPr>
           <w:p>
             <w:pPr>
-              <w:pStyle w:val="Prrafodelista"/>
+              <w:pStyle w:val="ListParagraph"/>
               <w:ind w:left="0"/>
             </w:pPr>
             <w:r>
@@ -3395,7 +3449,7 @@
           </w:tcPr>
           <w:p>
             <w:pPr>
-              <w:pStyle w:val="Prrafodelista"/>
+              <w:pStyle w:val="ListParagraph"/>
               <w:ind w:left="0"/>
               <w:jc w:val="both"/>
             </w:pPr>
@@ -3410,7 +3464,7 @@
           </w:tcPr>
           <w:p>
             <w:pPr>
-              <w:pStyle w:val="Prrafodelista"/>
+              <w:pStyle w:val="ListParagraph"/>
               <w:ind w:left="0"/>
               <w:jc w:val="both"/>
             </w:pPr>
@@ -3427,7 +3481,7 @@
           </w:tcPr>
           <w:p>
             <w:pPr>
-              <w:pStyle w:val="Prrafodelista"/>
+              <w:pStyle w:val="ListParagraph"/>
               <w:ind w:left="0"/>
             </w:pPr>
             <w:r>
@@ -3441,7 +3495,7 @@
           </w:tcPr>
           <w:p>
             <w:pPr>
-              <w:pStyle w:val="Prrafodelista"/>
+              <w:pStyle w:val="ListParagraph"/>
               <w:ind w:left="0"/>
               <w:jc w:val="both"/>
             </w:pPr>
@@ -3456,7 +3510,7 @@
           </w:tcPr>
           <w:p>
             <w:pPr>
-              <w:pStyle w:val="Prrafodelista"/>
+              <w:pStyle w:val="ListParagraph"/>
               <w:ind w:left="0"/>
               <w:jc w:val="both"/>
             </w:pPr>
@@ -3473,7 +3527,7 @@
           </w:tcPr>
           <w:p>
             <w:pPr>
-              <w:pStyle w:val="Prrafodelista"/>
+              <w:pStyle w:val="ListParagraph"/>
               <w:ind w:left="0"/>
             </w:pPr>
             <w:r>
@@ -3487,7 +3541,7 @@
           </w:tcPr>
           <w:p>
             <w:pPr>
-              <w:pStyle w:val="Prrafodelista"/>
+              <w:pStyle w:val="ListParagraph"/>
               <w:ind w:left="0"/>
               <w:jc w:val="both"/>
             </w:pPr>
@@ -3502,7 +3556,7 @@
           </w:tcPr>
           <w:p>
             <w:pPr>
-              <w:pStyle w:val="Prrafodelista"/>
+              <w:pStyle w:val="ListParagraph"/>
               <w:ind w:left="0"/>
               <w:jc w:val="both"/>
             </w:pPr>
@@ -3519,7 +3573,7 @@
           </w:tcPr>
           <w:p>
             <w:pPr>
-              <w:pStyle w:val="Prrafodelista"/>
+              <w:pStyle w:val="ListParagraph"/>
               <w:ind w:left="0"/>
             </w:pPr>
             <w:r>
@@ -3533,7 +3587,7 @@
           </w:tcPr>
           <w:p>
             <w:pPr>
-              <w:pStyle w:val="Prrafodelista"/>
+              <w:pStyle w:val="ListParagraph"/>
               <w:ind w:left="0"/>
               <w:jc w:val="both"/>
             </w:pPr>
@@ -3548,7 +3602,7 @@
           </w:tcPr>
           <w:p>
             <w:pPr>
-              <w:pStyle w:val="Prrafodelista"/>
+              <w:pStyle w:val="ListParagraph"/>
               <w:ind w:left="0"/>
               <w:jc w:val="both"/>
             </w:pPr>
@@ -3565,7 +3619,7 @@
           </w:tcPr>
           <w:p>
             <w:pPr>
-              <w:pStyle w:val="Prrafodelista"/>
+              <w:pStyle w:val="ListParagraph"/>
               <w:ind w:left="0"/>
             </w:pPr>
             <w:r>
@@ -3582,7 +3636,7 @@
           </w:tcPr>
           <w:p>
             <w:pPr>
-              <w:pStyle w:val="Prrafodelista"/>
+              <w:pStyle w:val="ListParagraph"/>
               <w:ind w:left="0"/>
               <w:jc w:val="both"/>
             </w:pPr>
@@ -3600,7 +3654,7 @@
           </w:tcPr>
           <w:p>
             <w:pPr>
-              <w:pStyle w:val="Prrafodelista"/>
+              <w:pStyle w:val="ListParagraph"/>
               <w:ind w:left="0"/>
               <w:jc w:val="both"/>
             </w:pPr>
@@ -3613,7 +3667,7 @@
     </w:tbl>
     <w:p>
       <w:pPr>
-        <w:pStyle w:val="Prrafodelista"/>
+        <w:pStyle w:val="ListParagraph"/>
         <w:ind w:left="792"/>
         <w:jc w:val="both"/>
         <w:rPr>
@@ -3629,31 +3683,7 @@
     </w:p>
     <w:p>
       <w:pPr>
-        <w:ind w:left="708" w:hanging="708"/>
-        <w:jc w:val="both"/>
-      </w:pPr>
-    </w:p>
-    <w:p>
-      <w:pPr>
-        <w:ind w:left="708" w:hanging="708"/>
-        <w:jc w:val="both"/>
-      </w:pPr>
-    </w:p>
-    <w:p>
-      <w:pPr>
-        <w:ind w:left="708" w:hanging="708"/>
-        <w:jc w:val="both"/>
-      </w:pPr>
-    </w:p>
-    <w:p>
-      <w:pPr>
-        <w:ind w:left="708" w:hanging="708"/>
-        <w:jc w:val="both"/>
-      </w:pPr>
-    </w:p>
-    <w:p>
-      <w:pPr>
-        <w:pStyle w:val="Prrafodelista"/>
+        <w:pStyle w:val="ListParagraph"/>
         <w:numPr>
           <w:ilvl w:val="0"/>
           <w:numId w:val="4"/>
@@ -3663,16 +3693,19 @@
           <w:b/>
         </w:rPr>
       </w:pPr>
+      <w:bookmarkStart w:id="0" w:name="_GoBack"/>
+      <w:bookmarkEnd w:id="0"/>
       <w:r>
         <w:rPr>
           <w:b/>
         </w:rPr>
+        <w:lastRenderedPageBreak/>
         <w:t>Actividades de la SCM:</w:t>
       </w:r>
     </w:p>
     <w:p>
       <w:pPr>
-        <w:pStyle w:val="Prrafodelista"/>
+        <w:pStyle w:val="ListParagraph"/>
         <w:numPr>
           <w:ilvl w:val="1"/>
           <w:numId w:val="4"/>
@@ -3691,7 +3724,7 @@
     </w:p>
     <w:p>
       <w:pPr>
-        <w:pStyle w:val="Prrafodelista"/>
+        <w:pStyle w:val="ListParagraph"/>
         <w:ind w:left="792"/>
         <w:jc w:val="both"/>
         <w:rPr>
@@ -3701,7 +3734,7 @@
     </w:p>
     <w:p>
       <w:pPr>
-        <w:pStyle w:val="Prrafodelista"/>
+        <w:pStyle w:val="ListParagraph"/>
         <w:numPr>
           <w:ilvl w:val="1"/>
           <w:numId w:val="4"/>
@@ -3720,7 +3753,7 @@
     </w:p>
     <w:tbl>
       <w:tblPr>
-        <w:tblStyle w:val="Tabladecuadrcula4-nfasis3"/>
+        <w:tblStyle w:val="GridTable4Accent3"/>
         <w:tblW w:w="9120" w:type="dxa"/>
         <w:tblLook w:val="04A0" w:firstRow="1" w:lastRow="0" w:firstColumn="1" w:lastColumn="0" w:noHBand="0" w:noVBand="1"/>
       </w:tblPr>
@@ -3739,6 +3772,13 @@
           <w:tcPr>
             <w:cnfStyle w:val="001000000000" w:firstRow="0" w:lastRow="0" w:firstColumn="1" w:lastColumn="0" w:oddVBand="0" w:evenVBand="0" w:oddHBand="0" w:evenHBand="0" w:firstRowFirstColumn="0" w:firstRowLastColumn="0" w:lastRowFirstColumn="0" w:lastRowLastColumn="0"/>
             <w:tcW w:w="1280" w:type="dxa"/>
+            <w:tcBorders>
+              <w:top w:val="single" w:sz="4" w:space="0" w:color="000000" w:themeColor="text1"/>
+              <w:left w:val="single" w:sz="4" w:space="0" w:color="000000" w:themeColor="text1"/>
+              <w:bottom w:val="single" w:sz="4" w:space="0" w:color="000000" w:themeColor="text1"/>
+              <w:right w:val="single" w:sz="4" w:space="0" w:color="000000" w:themeColor="text1"/>
+            </w:tcBorders>
+            <w:shd w:val="clear" w:color="auto" w:fill="auto"/>
             <w:hideMark/>
           </w:tcPr>
           <w:p>
@@ -3772,6 +3812,13 @@
         <w:tc>
           <w:tcPr>
             <w:tcW w:w="5040" w:type="dxa"/>
+            <w:tcBorders>
+              <w:top w:val="single" w:sz="4" w:space="0" w:color="000000" w:themeColor="text1"/>
+              <w:left w:val="single" w:sz="4" w:space="0" w:color="000000" w:themeColor="text1"/>
+              <w:bottom w:val="single" w:sz="4" w:space="0" w:color="000000" w:themeColor="text1"/>
+              <w:right w:val="single" w:sz="4" w:space="0" w:color="000000" w:themeColor="text1"/>
+            </w:tcBorders>
+            <w:shd w:val="clear" w:color="auto" w:fill="auto"/>
             <w:hideMark/>
           </w:tcPr>
           <w:p>
@@ -3806,6 +3853,13 @@
         <w:tc>
           <w:tcPr>
             <w:tcW w:w="1480" w:type="dxa"/>
+            <w:tcBorders>
+              <w:top w:val="single" w:sz="4" w:space="0" w:color="000000" w:themeColor="text1"/>
+              <w:left w:val="single" w:sz="4" w:space="0" w:color="000000" w:themeColor="text1"/>
+              <w:bottom w:val="single" w:sz="4" w:space="0" w:color="000000" w:themeColor="text1"/>
+              <w:right w:val="single" w:sz="4" w:space="0" w:color="000000" w:themeColor="text1"/>
+            </w:tcBorders>
+            <w:shd w:val="clear" w:color="auto" w:fill="auto"/>
             <w:hideMark/>
           </w:tcPr>
           <w:p>
@@ -3833,13 +3887,20 @@
                 <w:lang w:eastAsia="es-PE"/>
               </w:rPr>
               <w:br/>
-              <w:t xml:space="preserve"> ( E EMPRESA P PROYECTO C CLIENTE V PROVEEDOR)</w:t>
+              <w:t xml:space="preserve"> (E EMPRESA P PROYECTO C CLIENTE V PROVEEDOR)</w:t>
             </w:r>
           </w:p>
         </w:tc>
         <w:tc>
           <w:tcPr>
             <w:tcW w:w="1320" w:type="dxa"/>
+            <w:tcBorders>
+              <w:top w:val="single" w:sz="4" w:space="0" w:color="000000" w:themeColor="text1"/>
+              <w:left w:val="single" w:sz="4" w:space="0" w:color="000000" w:themeColor="text1"/>
+              <w:bottom w:val="single" w:sz="4" w:space="0" w:color="000000" w:themeColor="text1"/>
+              <w:right w:val="single" w:sz="4" w:space="0" w:color="000000" w:themeColor="text1"/>
+            </w:tcBorders>
+            <w:shd w:val="clear" w:color="auto" w:fill="auto"/>
             <w:noWrap/>
             <w:hideMark/>
           </w:tcPr>
@@ -3873,6 +3934,13 @@
           <w:tcPr>
             <w:cnfStyle w:val="001000000000" w:firstRow="0" w:lastRow="0" w:firstColumn="1" w:lastColumn="0" w:oddVBand="0" w:evenVBand="0" w:oddHBand="0" w:evenHBand="0" w:firstRowFirstColumn="0" w:firstRowLastColumn="0" w:lastRowFirstColumn="0" w:lastRowLastColumn="0"/>
             <w:tcW w:w="1280" w:type="dxa"/>
+            <w:tcBorders>
+              <w:top w:val="single" w:sz="4" w:space="0" w:color="000000" w:themeColor="text1"/>
+              <w:left w:val="single" w:sz="4" w:space="0" w:color="000000" w:themeColor="text1"/>
+              <w:bottom w:val="single" w:sz="4" w:space="0" w:color="000000" w:themeColor="text1"/>
+              <w:right w:val="single" w:sz="4" w:space="0" w:color="000000" w:themeColor="text1"/>
+            </w:tcBorders>
+            <w:shd w:val="clear" w:color="auto" w:fill="auto"/>
             <w:noWrap/>
             <w:hideMark/>
           </w:tcPr>
@@ -3897,6 +3965,13 @@
         <w:tc>
           <w:tcPr>
             <w:tcW w:w="5040" w:type="dxa"/>
+            <w:tcBorders>
+              <w:top w:val="single" w:sz="4" w:space="0" w:color="000000" w:themeColor="text1"/>
+              <w:left w:val="single" w:sz="4" w:space="0" w:color="000000" w:themeColor="text1"/>
+              <w:bottom w:val="single" w:sz="4" w:space="0" w:color="000000" w:themeColor="text1"/>
+              <w:right w:val="single" w:sz="4" w:space="0" w:color="000000" w:themeColor="text1"/>
+            </w:tcBorders>
+            <w:shd w:val="clear" w:color="auto" w:fill="auto"/>
             <w:noWrap/>
             <w:hideMark/>
           </w:tcPr>
@@ -3915,13 +3990,20 @@
                 <w:color w:val="000000"/>
                 <w:lang w:eastAsia="es-PE"/>
               </w:rPr>
-              <w:t>WINDOWS SERVER 2018</w:t>
+              <w:t>Windows server 2018</w:t>
             </w:r>
           </w:p>
         </w:tc>
         <w:tc>
           <w:tcPr>
             <w:tcW w:w="1480" w:type="dxa"/>
+            <w:tcBorders>
+              <w:top w:val="single" w:sz="4" w:space="0" w:color="000000" w:themeColor="text1"/>
+              <w:left w:val="single" w:sz="4" w:space="0" w:color="000000" w:themeColor="text1"/>
+              <w:bottom w:val="single" w:sz="4" w:space="0" w:color="000000" w:themeColor="text1"/>
+              <w:right w:val="single" w:sz="4" w:space="0" w:color="000000" w:themeColor="text1"/>
+            </w:tcBorders>
+            <w:shd w:val="clear" w:color="auto" w:fill="auto"/>
             <w:noWrap/>
             <w:hideMark/>
           </w:tcPr>
@@ -3947,6 +4029,13 @@
         <w:tc>
           <w:tcPr>
             <w:tcW w:w="1320" w:type="dxa"/>
+            <w:tcBorders>
+              <w:top w:val="single" w:sz="4" w:space="0" w:color="000000" w:themeColor="text1"/>
+              <w:left w:val="single" w:sz="4" w:space="0" w:color="000000" w:themeColor="text1"/>
+              <w:bottom w:val="single" w:sz="4" w:space="0" w:color="000000" w:themeColor="text1"/>
+              <w:right w:val="single" w:sz="4" w:space="0" w:color="000000" w:themeColor="text1"/>
+            </w:tcBorders>
+            <w:shd w:val="clear" w:color="auto" w:fill="auto"/>
             <w:noWrap/>
             <w:hideMark/>
           </w:tcPr>
@@ -3978,6 +4067,13 @@
           <w:tcPr>
             <w:cnfStyle w:val="001000000000" w:firstRow="0" w:lastRow="0" w:firstColumn="1" w:lastColumn="0" w:oddVBand="0" w:evenVBand="0" w:oddHBand="0" w:evenHBand="0" w:firstRowFirstColumn="0" w:firstRowLastColumn="0" w:lastRowFirstColumn="0" w:lastRowLastColumn="0"/>
             <w:tcW w:w="1280" w:type="dxa"/>
+            <w:tcBorders>
+              <w:top w:val="single" w:sz="4" w:space="0" w:color="000000" w:themeColor="text1"/>
+              <w:left w:val="single" w:sz="4" w:space="0" w:color="000000" w:themeColor="text1"/>
+              <w:bottom w:val="single" w:sz="4" w:space="0" w:color="000000" w:themeColor="text1"/>
+              <w:right w:val="single" w:sz="4" w:space="0" w:color="000000" w:themeColor="text1"/>
+            </w:tcBorders>
+            <w:shd w:val="clear" w:color="auto" w:fill="auto"/>
             <w:noWrap/>
             <w:hideMark/>
           </w:tcPr>
@@ -4002,6 +4098,13 @@
         <w:tc>
           <w:tcPr>
             <w:tcW w:w="5040" w:type="dxa"/>
+            <w:tcBorders>
+              <w:top w:val="single" w:sz="4" w:space="0" w:color="000000" w:themeColor="text1"/>
+              <w:left w:val="single" w:sz="4" w:space="0" w:color="000000" w:themeColor="text1"/>
+              <w:bottom w:val="single" w:sz="4" w:space="0" w:color="000000" w:themeColor="text1"/>
+              <w:right w:val="single" w:sz="4" w:space="0" w:color="000000" w:themeColor="text1"/>
+            </w:tcBorders>
+            <w:shd w:val="clear" w:color="auto" w:fill="auto"/>
             <w:noWrap/>
             <w:hideMark/>
           </w:tcPr>
@@ -4020,7 +4123,23 @@
                 <w:color w:val="000000"/>
                 <w:lang w:eastAsia="es-PE"/>
               </w:rPr>
-              <w:t>C SHARP</w:t>
+              <w:t xml:space="preserve">C </w:t>
+            </w:r>
+            <w:r>
+              <w:rPr>
+                <w:rFonts w:ascii="Calibri" w:eastAsia="Times New Roman" w:hAnsi="Calibri" w:cs="Calibri"/>
+                <w:color w:val="000000"/>
+                <w:lang w:eastAsia="es-PE"/>
+              </w:rPr>
+              <w:t>S</w:t>
+            </w:r>
+            <w:r>
+              <w:rPr>
+                <w:rFonts w:ascii="Calibri" w:eastAsia="Times New Roman" w:hAnsi="Calibri" w:cs="Calibri"/>
+                <w:color w:val="000000"/>
+                <w:lang w:eastAsia="es-PE"/>
+              </w:rPr>
+              <w:t>harp</w:t>
             </w:r>
             <w:r>
               <w:rPr>
@@ -4035,6 +4154,13 @@
         <w:tc>
           <w:tcPr>
             <w:tcW w:w="1480" w:type="dxa"/>
+            <w:tcBorders>
+              <w:top w:val="single" w:sz="4" w:space="0" w:color="000000" w:themeColor="text1"/>
+              <w:left w:val="single" w:sz="4" w:space="0" w:color="000000" w:themeColor="text1"/>
+              <w:bottom w:val="single" w:sz="4" w:space="0" w:color="000000" w:themeColor="text1"/>
+              <w:right w:val="single" w:sz="4" w:space="0" w:color="000000" w:themeColor="text1"/>
+            </w:tcBorders>
+            <w:shd w:val="clear" w:color="auto" w:fill="auto"/>
             <w:noWrap/>
             <w:hideMark/>
           </w:tcPr>
@@ -4060,6 +4186,13 @@
         <w:tc>
           <w:tcPr>
             <w:tcW w:w="1320" w:type="dxa"/>
+            <w:tcBorders>
+              <w:top w:val="single" w:sz="4" w:space="0" w:color="000000" w:themeColor="text1"/>
+              <w:left w:val="single" w:sz="4" w:space="0" w:color="000000" w:themeColor="text1"/>
+              <w:bottom w:val="single" w:sz="4" w:space="0" w:color="000000" w:themeColor="text1"/>
+              <w:right w:val="single" w:sz="4" w:space="0" w:color="000000" w:themeColor="text1"/>
+            </w:tcBorders>
+            <w:shd w:val="clear" w:color="auto" w:fill="auto"/>
             <w:noWrap/>
             <w:hideMark/>
           </w:tcPr>
@@ -4092,6 +4225,13 @@
           <w:tcPr>
             <w:cnfStyle w:val="001000000000" w:firstRow="0" w:lastRow="0" w:firstColumn="1" w:lastColumn="0" w:oddVBand="0" w:evenVBand="0" w:oddHBand="0" w:evenHBand="0" w:firstRowFirstColumn="0" w:firstRowLastColumn="0" w:lastRowFirstColumn="0" w:lastRowLastColumn="0"/>
             <w:tcW w:w="1280" w:type="dxa"/>
+            <w:tcBorders>
+              <w:top w:val="single" w:sz="4" w:space="0" w:color="000000" w:themeColor="text1"/>
+              <w:left w:val="single" w:sz="4" w:space="0" w:color="000000" w:themeColor="text1"/>
+              <w:bottom w:val="single" w:sz="4" w:space="0" w:color="000000" w:themeColor="text1"/>
+              <w:right w:val="single" w:sz="4" w:space="0" w:color="000000" w:themeColor="text1"/>
+            </w:tcBorders>
+            <w:shd w:val="clear" w:color="auto" w:fill="auto"/>
             <w:noWrap/>
             <w:hideMark/>
           </w:tcPr>
@@ -4116,6 +4256,13 @@
         <w:tc>
           <w:tcPr>
             <w:tcW w:w="5040" w:type="dxa"/>
+            <w:tcBorders>
+              <w:top w:val="single" w:sz="4" w:space="0" w:color="000000" w:themeColor="text1"/>
+              <w:left w:val="single" w:sz="4" w:space="0" w:color="000000" w:themeColor="text1"/>
+              <w:bottom w:val="single" w:sz="4" w:space="0" w:color="000000" w:themeColor="text1"/>
+              <w:right w:val="single" w:sz="4" w:space="0" w:color="000000" w:themeColor="text1"/>
+            </w:tcBorders>
+            <w:shd w:val="clear" w:color="auto" w:fill="auto"/>
             <w:noWrap/>
             <w:hideMark/>
           </w:tcPr>
@@ -4134,13 +4281,20 @@
                 <w:color w:val="000000"/>
                 <w:lang w:eastAsia="es-PE"/>
               </w:rPr>
-              <w:t>PLAN DE GESTION DE LA CONFIGURACION</w:t>
+              <w:t>Plan de gestión de la configuración</w:t>
             </w:r>
           </w:p>
         </w:tc>
         <w:tc>
           <w:tcPr>
             <w:tcW w:w="1480" w:type="dxa"/>
+            <w:tcBorders>
+              <w:top w:val="single" w:sz="4" w:space="0" w:color="000000" w:themeColor="text1"/>
+              <w:left w:val="single" w:sz="4" w:space="0" w:color="000000" w:themeColor="text1"/>
+              <w:bottom w:val="single" w:sz="4" w:space="0" w:color="000000" w:themeColor="text1"/>
+              <w:right w:val="single" w:sz="4" w:space="0" w:color="000000" w:themeColor="text1"/>
+            </w:tcBorders>
+            <w:shd w:val="clear" w:color="auto" w:fill="auto"/>
             <w:noWrap/>
             <w:hideMark/>
           </w:tcPr>
@@ -4166,6 +4320,13 @@
         <w:tc>
           <w:tcPr>
             <w:tcW w:w="1320" w:type="dxa"/>
+            <w:tcBorders>
+              <w:top w:val="single" w:sz="4" w:space="0" w:color="000000" w:themeColor="text1"/>
+              <w:left w:val="single" w:sz="4" w:space="0" w:color="000000" w:themeColor="text1"/>
+              <w:bottom w:val="single" w:sz="4" w:space="0" w:color="000000" w:themeColor="text1"/>
+              <w:right w:val="single" w:sz="4" w:space="0" w:color="000000" w:themeColor="text1"/>
+            </w:tcBorders>
+            <w:shd w:val="clear" w:color="auto" w:fill="auto"/>
             <w:noWrap/>
             <w:hideMark/>
           </w:tcPr>
@@ -4205,6 +4366,13 @@
           <w:tcPr>
             <w:cnfStyle w:val="001000000000" w:firstRow="0" w:lastRow="0" w:firstColumn="1" w:lastColumn="0" w:oddVBand="0" w:evenVBand="0" w:oddHBand="0" w:evenHBand="0" w:firstRowFirstColumn="0" w:firstRowLastColumn="0" w:lastRowFirstColumn="0" w:lastRowLastColumn="0"/>
             <w:tcW w:w="1280" w:type="dxa"/>
+            <w:tcBorders>
+              <w:top w:val="single" w:sz="4" w:space="0" w:color="000000" w:themeColor="text1"/>
+              <w:left w:val="single" w:sz="4" w:space="0" w:color="000000" w:themeColor="text1"/>
+              <w:bottom w:val="single" w:sz="4" w:space="0" w:color="000000" w:themeColor="text1"/>
+              <w:right w:val="single" w:sz="4" w:space="0" w:color="000000" w:themeColor="text1"/>
+            </w:tcBorders>
+            <w:shd w:val="clear" w:color="auto" w:fill="auto"/>
             <w:noWrap/>
             <w:hideMark/>
           </w:tcPr>
@@ -4229,6 +4397,13 @@
         <w:tc>
           <w:tcPr>
             <w:tcW w:w="5040" w:type="dxa"/>
+            <w:tcBorders>
+              <w:top w:val="single" w:sz="4" w:space="0" w:color="000000" w:themeColor="text1"/>
+              <w:left w:val="single" w:sz="4" w:space="0" w:color="000000" w:themeColor="text1"/>
+              <w:bottom w:val="single" w:sz="4" w:space="0" w:color="000000" w:themeColor="text1"/>
+              <w:right w:val="single" w:sz="4" w:space="0" w:color="000000" w:themeColor="text1"/>
+            </w:tcBorders>
+            <w:shd w:val="clear" w:color="auto" w:fill="auto"/>
             <w:noWrap/>
             <w:hideMark/>
           </w:tcPr>
@@ -4247,13 +4422,20 @@
                 <w:color w:val="000000"/>
                 <w:lang w:eastAsia="es-PE"/>
               </w:rPr>
-              <w:t xml:space="preserve">INFORME DE AVANCE MENSUAL </w:t>
+              <w:t xml:space="preserve">Informe de avance mensual </w:t>
             </w:r>
           </w:p>
         </w:tc>
         <w:tc>
           <w:tcPr>
             <w:tcW w:w="1480" w:type="dxa"/>
+            <w:tcBorders>
+              <w:top w:val="single" w:sz="4" w:space="0" w:color="000000" w:themeColor="text1"/>
+              <w:left w:val="single" w:sz="4" w:space="0" w:color="000000" w:themeColor="text1"/>
+              <w:bottom w:val="single" w:sz="4" w:space="0" w:color="000000" w:themeColor="text1"/>
+              <w:right w:val="single" w:sz="4" w:space="0" w:color="000000" w:themeColor="text1"/>
+            </w:tcBorders>
+            <w:shd w:val="clear" w:color="auto" w:fill="auto"/>
             <w:noWrap/>
             <w:hideMark/>
           </w:tcPr>
@@ -4279,6 +4461,13 @@
         <w:tc>
           <w:tcPr>
             <w:tcW w:w="1320" w:type="dxa"/>
+            <w:tcBorders>
+              <w:top w:val="single" w:sz="4" w:space="0" w:color="000000" w:themeColor="text1"/>
+              <w:left w:val="single" w:sz="4" w:space="0" w:color="000000" w:themeColor="text1"/>
+              <w:bottom w:val="single" w:sz="4" w:space="0" w:color="000000" w:themeColor="text1"/>
+              <w:right w:val="single" w:sz="4" w:space="0" w:color="000000" w:themeColor="text1"/>
+            </w:tcBorders>
+            <w:shd w:val="clear" w:color="auto" w:fill="auto"/>
             <w:noWrap/>
             <w:hideMark/>
           </w:tcPr>
@@ -4311,6 +4500,13 @@
           <w:tcPr>
             <w:cnfStyle w:val="001000000000" w:firstRow="0" w:lastRow="0" w:firstColumn="1" w:lastColumn="0" w:oddVBand="0" w:evenVBand="0" w:oddHBand="0" w:evenHBand="0" w:firstRowFirstColumn="0" w:firstRowLastColumn="0" w:lastRowFirstColumn="0" w:lastRowLastColumn="0"/>
             <w:tcW w:w="1280" w:type="dxa"/>
+            <w:tcBorders>
+              <w:top w:val="single" w:sz="4" w:space="0" w:color="000000" w:themeColor="text1"/>
+              <w:left w:val="single" w:sz="4" w:space="0" w:color="000000" w:themeColor="text1"/>
+              <w:bottom w:val="single" w:sz="4" w:space="0" w:color="000000" w:themeColor="text1"/>
+              <w:right w:val="single" w:sz="4" w:space="0" w:color="000000" w:themeColor="text1"/>
+            </w:tcBorders>
+            <w:shd w:val="clear" w:color="auto" w:fill="auto"/>
             <w:noWrap/>
             <w:hideMark/>
           </w:tcPr>
@@ -4335,6 +4531,13 @@
         <w:tc>
           <w:tcPr>
             <w:tcW w:w="5040" w:type="dxa"/>
+            <w:tcBorders>
+              <w:top w:val="single" w:sz="4" w:space="0" w:color="000000" w:themeColor="text1"/>
+              <w:left w:val="single" w:sz="4" w:space="0" w:color="000000" w:themeColor="text1"/>
+              <w:bottom w:val="single" w:sz="4" w:space="0" w:color="000000" w:themeColor="text1"/>
+              <w:right w:val="single" w:sz="4" w:space="0" w:color="000000" w:themeColor="text1"/>
+            </w:tcBorders>
+            <w:shd w:val="clear" w:color="auto" w:fill="auto"/>
             <w:noWrap/>
             <w:hideMark/>
           </w:tcPr>
@@ -4353,13 +4556,20 @@
                 <w:color w:val="000000"/>
                 <w:lang w:eastAsia="es-PE"/>
               </w:rPr>
-              <w:t>PANTALLA DE REGISTRO DE EMPLEADOS</w:t>
+              <w:t>Pantalla de registro de empleados</w:t>
             </w:r>
           </w:p>
         </w:tc>
         <w:tc>
           <w:tcPr>
             <w:tcW w:w="1480" w:type="dxa"/>
+            <w:tcBorders>
+              <w:top w:val="single" w:sz="4" w:space="0" w:color="000000" w:themeColor="text1"/>
+              <w:left w:val="single" w:sz="4" w:space="0" w:color="000000" w:themeColor="text1"/>
+              <w:bottom w:val="single" w:sz="4" w:space="0" w:color="000000" w:themeColor="text1"/>
+              <w:right w:val="single" w:sz="4" w:space="0" w:color="000000" w:themeColor="text1"/>
+            </w:tcBorders>
+            <w:shd w:val="clear" w:color="auto" w:fill="auto"/>
             <w:noWrap/>
             <w:hideMark/>
           </w:tcPr>
@@ -4385,6 +4595,13 @@
         <w:tc>
           <w:tcPr>
             <w:tcW w:w="1320" w:type="dxa"/>
+            <w:tcBorders>
+              <w:top w:val="single" w:sz="4" w:space="0" w:color="000000" w:themeColor="text1"/>
+              <w:left w:val="single" w:sz="4" w:space="0" w:color="000000" w:themeColor="text1"/>
+              <w:bottom w:val="single" w:sz="4" w:space="0" w:color="000000" w:themeColor="text1"/>
+              <w:right w:val="single" w:sz="4" w:space="0" w:color="000000" w:themeColor="text1"/>
+            </w:tcBorders>
+            <w:shd w:val="clear" w:color="auto" w:fill="auto"/>
             <w:noWrap/>
             <w:hideMark/>
           </w:tcPr>
@@ -4416,6 +4633,13 @@
           <w:tcPr>
             <w:cnfStyle w:val="001000000000" w:firstRow="0" w:lastRow="0" w:firstColumn="1" w:lastColumn="0" w:oddVBand="0" w:evenVBand="0" w:oddHBand="0" w:evenHBand="0" w:firstRowFirstColumn="0" w:firstRowLastColumn="0" w:lastRowFirstColumn="0" w:lastRowLastColumn="0"/>
             <w:tcW w:w="1280" w:type="dxa"/>
+            <w:tcBorders>
+              <w:top w:val="single" w:sz="4" w:space="0" w:color="000000" w:themeColor="text1"/>
+              <w:left w:val="single" w:sz="4" w:space="0" w:color="000000" w:themeColor="text1"/>
+              <w:bottom w:val="single" w:sz="4" w:space="0" w:color="000000" w:themeColor="text1"/>
+              <w:right w:val="single" w:sz="4" w:space="0" w:color="000000" w:themeColor="text1"/>
+            </w:tcBorders>
+            <w:shd w:val="clear" w:color="auto" w:fill="auto"/>
             <w:noWrap/>
             <w:hideMark/>
           </w:tcPr>
@@ -4440,6 +4664,13 @@
         <w:tc>
           <w:tcPr>
             <w:tcW w:w="5040" w:type="dxa"/>
+            <w:tcBorders>
+              <w:top w:val="single" w:sz="4" w:space="0" w:color="000000" w:themeColor="text1"/>
+              <w:left w:val="single" w:sz="4" w:space="0" w:color="000000" w:themeColor="text1"/>
+              <w:bottom w:val="single" w:sz="4" w:space="0" w:color="000000" w:themeColor="text1"/>
+              <w:right w:val="single" w:sz="4" w:space="0" w:color="000000" w:themeColor="text1"/>
+            </w:tcBorders>
+            <w:shd w:val="clear" w:color="auto" w:fill="auto"/>
             <w:noWrap/>
             <w:hideMark/>
           </w:tcPr>
@@ -4458,13 +4689,20 @@
                 <w:color w:val="000000"/>
                 <w:lang w:eastAsia="es-PE"/>
               </w:rPr>
-              <w:t>EJECUTABLE REGISTRO DE EMPLEADOS</w:t>
+              <w:t>Ejecutable registro de empleados</w:t>
             </w:r>
           </w:p>
         </w:tc>
         <w:tc>
           <w:tcPr>
             <w:tcW w:w="1480" w:type="dxa"/>
+            <w:tcBorders>
+              <w:top w:val="single" w:sz="4" w:space="0" w:color="000000" w:themeColor="text1"/>
+              <w:left w:val="single" w:sz="4" w:space="0" w:color="000000" w:themeColor="text1"/>
+              <w:bottom w:val="single" w:sz="4" w:space="0" w:color="000000" w:themeColor="text1"/>
+              <w:right w:val="single" w:sz="4" w:space="0" w:color="000000" w:themeColor="text1"/>
+            </w:tcBorders>
+            <w:shd w:val="clear" w:color="auto" w:fill="auto"/>
             <w:noWrap/>
             <w:hideMark/>
           </w:tcPr>
@@ -4490,6 +4728,13 @@
         <w:tc>
           <w:tcPr>
             <w:tcW w:w="1320" w:type="dxa"/>
+            <w:tcBorders>
+              <w:top w:val="single" w:sz="4" w:space="0" w:color="000000" w:themeColor="text1"/>
+              <w:left w:val="single" w:sz="4" w:space="0" w:color="000000" w:themeColor="text1"/>
+              <w:bottom w:val="single" w:sz="4" w:space="0" w:color="000000" w:themeColor="text1"/>
+              <w:right w:val="single" w:sz="4" w:space="0" w:color="000000" w:themeColor="text1"/>
+            </w:tcBorders>
+            <w:shd w:val="clear" w:color="auto" w:fill="auto"/>
             <w:noWrap/>
             <w:hideMark/>
           </w:tcPr>
@@ -4522,6 +4767,13 @@
           <w:tcPr>
             <w:cnfStyle w:val="001000000000" w:firstRow="0" w:lastRow="0" w:firstColumn="1" w:lastColumn="0" w:oddVBand="0" w:evenVBand="0" w:oddHBand="0" w:evenHBand="0" w:firstRowFirstColumn="0" w:firstRowLastColumn="0" w:lastRowFirstColumn="0" w:lastRowLastColumn="0"/>
             <w:tcW w:w="1280" w:type="dxa"/>
+            <w:tcBorders>
+              <w:top w:val="single" w:sz="4" w:space="0" w:color="000000" w:themeColor="text1"/>
+              <w:left w:val="single" w:sz="4" w:space="0" w:color="000000" w:themeColor="text1"/>
+              <w:bottom w:val="single" w:sz="4" w:space="0" w:color="000000" w:themeColor="text1"/>
+              <w:right w:val="single" w:sz="4" w:space="0" w:color="000000" w:themeColor="text1"/>
+            </w:tcBorders>
+            <w:shd w:val="clear" w:color="auto" w:fill="auto"/>
             <w:noWrap/>
             <w:hideMark/>
           </w:tcPr>
@@ -4546,6 +4798,13 @@
         <w:tc>
           <w:tcPr>
             <w:tcW w:w="5040" w:type="dxa"/>
+            <w:tcBorders>
+              <w:top w:val="single" w:sz="4" w:space="0" w:color="000000" w:themeColor="text1"/>
+              <w:left w:val="single" w:sz="4" w:space="0" w:color="000000" w:themeColor="text1"/>
+              <w:bottom w:val="single" w:sz="4" w:space="0" w:color="000000" w:themeColor="text1"/>
+              <w:right w:val="single" w:sz="4" w:space="0" w:color="000000" w:themeColor="text1"/>
+            </w:tcBorders>
+            <w:shd w:val="clear" w:color="auto" w:fill="auto"/>
             <w:noWrap/>
             <w:hideMark/>
           </w:tcPr>
@@ -4564,13 +4823,20 @@
                 <w:color w:val="000000"/>
                 <w:lang w:eastAsia="es-PE"/>
               </w:rPr>
-              <w:t>REPORTE DE BENEFICIOS SOCIALES</w:t>
+              <w:t>Reporte de beneficios sociales</w:t>
             </w:r>
           </w:p>
         </w:tc>
         <w:tc>
           <w:tcPr>
             <w:tcW w:w="1480" w:type="dxa"/>
+            <w:tcBorders>
+              <w:top w:val="single" w:sz="4" w:space="0" w:color="000000" w:themeColor="text1"/>
+              <w:left w:val="single" w:sz="4" w:space="0" w:color="000000" w:themeColor="text1"/>
+              <w:bottom w:val="single" w:sz="4" w:space="0" w:color="000000" w:themeColor="text1"/>
+              <w:right w:val="single" w:sz="4" w:space="0" w:color="000000" w:themeColor="text1"/>
+            </w:tcBorders>
+            <w:shd w:val="clear" w:color="auto" w:fill="auto"/>
             <w:noWrap/>
             <w:hideMark/>
           </w:tcPr>
@@ -4596,6 +4862,13 @@
         <w:tc>
           <w:tcPr>
             <w:tcW w:w="1320" w:type="dxa"/>
+            <w:tcBorders>
+              <w:top w:val="single" w:sz="4" w:space="0" w:color="000000" w:themeColor="text1"/>
+              <w:left w:val="single" w:sz="4" w:space="0" w:color="000000" w:themeColor="text1"/>
+              <w:bottom w:val="single" w:sz="4" w:space="0" w:color="000000" w:themeColor="text1"/>
+              <w:right w:val="single" w:sz="4" w:space="0" w:color="000000" w:themeColor="text1"/>
+            </w:tcBorders>
+            <w:shd w:val="clear" w:color="auto" w:fill="auto"/>
             <w:noWrap/>
             <w:hideMark/>
           </w:tcPr>
@@ -4627,6 +4900,13 @@
           <w:tcPr>
             <w:cnfStyle w:val="001000000000" w:firstRow="0" w:lastRow="0" w:firstColumn="1" w:lastColumn="0" w:oddVBand="0" w:evenVBand="0" w:oddHBand="0" w:evenHBand="0" w:firstRowFirstColumn="0" w:firstRowLastColumn="0" w:lastRowFirstColumn="0" w:lastRowLastColumn="0"/>
             <w:tcW w:w="1280" w:type="dxa"/>
+            <w:tcBorders>
+              <w:top w:val="single" w:sz="4" w:space="0" w:color="000000" w:themeColor="text1"/>
+              <w:left w:val="single" w:sz="4" w:space="0" w:color="000000" w:themeColor="text1"/>
+              <w:bottom w:val="single" w:sz="4" w:space="0" w:color="000000" w:themeColor="text1"/>
+              <w:right w:val="single" w:sz="4" w:space="0" w:color="000000" w:themeColor="text1"/>
+            </w:tcBorders>
+            <w:shd w:val="clear" w:color="auto" w:fill="auto"/>
             <w:noWrap/>
             <w:hideMark/>
           </w:tcPr>
@@ -4651,6 +4931,13 @@
         <w:tc>
           <w:tcPr>
             <w:tcW w:w="5040" w:type="dxa"/>
+            <w:tcBorders>
+              <w:top w:val="single" w:sz="4" w:space="0" w:color="000000" w:themeColor="text1"/>
+              <w:left w:val="single" w:sz="4" w:space="0" w:color="000000" w:themeColor="text1"/>
+              <w:bottom w:val="single" w:sz="4" w:space="0" w:color="000000" w:themeColor="text1"/>
+              <w:right w:val="single" w:sz="4" w:space="0" w:color="000000" w:themeColor="text1"/>
+            </w:tcBorders>
+            <w:shd w:val="clear" w:color="auto" w:fill="auto"/>
             <w:noWrap/>
             <w:hideMark/>
           </w:tcPr>
@@ -4669,13 +4956,20 @@
                 <w:color w:val="000000"/>
                 <w:lang w:eastAsia="es-PE"/>
               </w:rPr>
-              <w:t>PANTALLA DE LIQUIDACION DE BENEFICIOS SOCIALES</w:t>
+              <w:t>Pantalla de liquidación de beneficios sociales</w:t>
             </w:r>
           </w:p>
         </w:tc>
         <w:tc>
           <w:tcPr>
             <w:tcW w:w="1480" w:type="dxa"/>
+            <w:tcBorders>
+              <w:top w:val="single" w:sz="4" w:space="0" w:color="000000" w:themeColor="text1"/>
+              <w:left w:val="single" w:sz="4" w:space="0" w:color="000000" w:themeColor="text1"/>
+              <w:bottom w:val="single" w:sz="4" w:space="0" w:color="000000" w:themeColor="text1"/>
+              <w:right w:val="single" w:sz="4" w:space="0" w:color="000000" w:themeColor="text1"/>
+            </w:tcBorders>
+            <w:shd w:val="clear" w:color="auto" w:fill="auto"/>
             <w:noWrap/>
             <w:hideMark/>
           </w:tcPr>
@@ -4701,6 +4995,13 @@
         <w:tc>
           <w:tcPr>
             <w:tcW w:w="1320" w:type="dxa"/>
+            <w:tcBorders>
+              <w:top w:val="single" w:sz="4" w:space="0" w:color="000000" w:themeColor="text1"/>
+              <w:left w:val="single" w:sz="4" w:space="0" w:color="000000" w:themeColor="text1"/>
+              <w:bottom w:val="single" w:sz="4" w:space="0" w:color="000000" w:themeColor="text1"/>
+              <w:right w:val="single" w:sz="4" w:space="0" w:color="000000" w:themeColor="text1"/>
+            </w:tcBorders>
+            <w:shd w:val="clear" w:color="auto" w:fill="auto"/>
             <w:noWrap/>
             <w:hideMark/>
           </w:tcPr>
@@ -4733,6 +5034,13 @@
           <w:tcPr>
             <w:cnfStyle w:val="001000000000" w:firstRow="0" w:lastRow="0" w:firstColumn="1" w:lastColumn="0" w:oddVBand="0" w:evenVBand="0" w:oddHBand="0" w:evenHBand="0" w:firstRowFirstColumn="0" w:firstRowLastColumn="0" w:lastRowFirstColumn="0" w:lastRowLastColumn="0"/>
             <w:tcW w:w="1280" w:type="dxa"/>
+            <w:tcBorders>
+              <w:top w:val="single" w:sz="4" w:space="0" w:color="000000" w:themeColor="text1"/>
+              <w:left w:val="single" w:sz="4" w:space="0" w:color="000000" w:themeColor="text1"/>
+              <w:bottom w:val="single" w:sz="4" w:space="0" w:color="000000" w:themeColor="text1"/>
+              <w:right w:val="single" w:sz="4" w:space="0" w:color="000000" w:themeColor="text1"/>
+            </w:tcBorders>
+            <w:shd w:val="clear" w:color="auto" w:fill="auto"/>
             <w:noWrap/>
             <w:hideMark/>
           </w:tcPr>
@@ -4757,6 +5065,13 @@
         <w:tc>
           <w:tcPr>
             <w:tcW w:w="5040" w:type="dxa"/>
+            <w:tcBorders>
+              <w:top w:val="single" w:sz="4" w:space="0" w:color="000000" w:themeColor="text1"/>
+              <w:left w:val="single" w:sz="4" w:space="0" w:color="000000" w:themeColor="text1"/>
+              <w:bottom w:val="single" w:sz="4" w:space="0" w:color="000000" w:themeColor="text1"/>
+              <w:right w:val="single" w:sz="4" w:space="0" w:color="000000" w:themeColor="text1"/>
+            </w:tcBorders>
+            <w:shd w:val="clear" w:color="auto" w:fill="auto"/>
             <w:noWrap/>
             <w:hideMark/>
           </w:tcPr>
@@ -4775,13 +5090,20 @@
                 <w:color w:val="000000"/>
                 <w:lang w:eastAsia="es-PE"/>
               </w:rPr>
-              <w:t>EJECUTABLE DE LIQUIDACION DE BENEFICIOS SOCIALES</w:t>
+              <w:t>Ejecutable de liquidación de beneficios sociales</w:t>
             </w:r>
           </w:p>
         </w:tc>
         <w:tc>
           <w:tcPr>
             <w:tcW w:w="1480" w:type="dxa"/>
+            <w:tcBorders>
+              <w:top w:val="single" w:sz="4" w:space="0" w:color="000000" w:themeColor="text1"/>
+              <w:left w:val="single" w:sz="4" w:space="0" w:color="000000" w:themeColor="text1"/>
+              <w:bottom w:val="single" w:sz="4" w:space="0" w:color="000000" w:themeColor="text1"/>
+              <w:right w:val="single" w:sz="4" w:space="0" w:color="000000" w:themeColor="text1"/>
+            </w:tcBorders>
+            <w:shd w:val="clear" w:color="auto" w:fill="auto"/>
             <w:noWrap/>
             <w:hideMark/>
           </w:tcPr>
@@ -4802,11 +5124,26 @@
               </w:rPr>
               <w:t> </w:t>
             </w:r>
+            <w:r>
+              <w:rPr>
+                <w:rFonts w:ascii="Calibri" w:eastAsia="Times New Roman" w:hAnsi="Calibri" w:cs="Calibri"/>
+                <w:color w:val="000000"/>
+                <w:lang w:eastAsia="es-PE"/>
+              </w:rPr>
+              <w:t>P</w:t>
+            </w:r>
           </w:p>
         </w:tc>
         <w:tc>
           <w:tcPr>
             <w:tcW w:w="1320" w:type="dxa"/>
+            <w:tcBorders>
+              <w:top w:val="single" w:sz="4" w:space="0" w:color="000000" w:themeColor="text1"/>
+              <w:left w:val="single" w:sz="4" w:space="0" w:color="000000" w:themeColor="text1"/>
+              <w:bottom w:val="single" w:sz="4" w:space="0" w:color="000000" w:themeColor="text1"/>
+              <w:right w:val="single" w:sz="4" w:space="0" w:color="000000" w:themeColor="text1"/>
+            </w:tcBorders>
+            <w:shd w:val="clear" w:color="auto" w:fill="auto"/>
             <w:noWrap/>
             <w:hideMark/>
           </w:tcPr>
@@ -4838,6 +5175,13 @@
           <w:tcPr>
             <w:cnfStyle w:val="001000000000" w:firstRow="0" w:lastRow="0" w:firstColumn="1" w:lastColumn="0" w:oddVBand="0" w:evenVBand="0" w:oddHBand="0" w:evenHBand="0" w:firstRowFirstColumn="0" w:firstRowLastColumn="0" w:lastRowFirstColumn="0" w:lastRowLastColumn="0"/>
             <w:tcW w:w="1280" w:type="dxa"/>
+            <w:tcBorders>
+              <w:top w:val="single" w:sz="4" w:space="0" w:color="000000" w:themeColor="text1"/>
+              <w:left w:val="single" w:sz="4" w:space="0" w:color="000000" w:themeColor="text1"/>
+              <w:bottom w:val="single" w:sz="4" w:space="0" w:color="000000" w:themeColor="text1"/>
+              <w:right w:val="single" w:sz="4" w:space="0" w:color="000000" w:themeColor="text1"/>
+            </w:tcBorders>
+            <w:shd w:val="clear" w:color="auto" w:fill="auto"/>
             <w:noWrap/>
             <w:hideMark/>
           </w:tcPr>
@@ -4862,6 +5206,13 @@
         <w:tc>
           <w:tcPr>
             <w:tcW w:w="5040" w:type="dxa"/>
+            <w:tcBorders>
+              <w:top w:val="single" w:sz="4" w:space="0" w:color="000000" w:themeColor="text1"/>
+              <w:left w:val="single" w:sz="4" w:space="0" w:color="000000" w:themeColor="text1"/>
+              <w:bottom w:val="single" w:sz="4" w:space="0" w:color="000000" w:themeColor="text1"/>
+              <w:right w:val="single" w:sz="4" w:space="0" w:color="000000" w:themeColor="text1"/>
+            </w:tcBorders>
+            <w:shd w:val="clear" w:color="auto" w:fill="auto"/>
             <w:noWrap/>
             <w:hideMark/>
           </w:tcPr>
@@ -4880,13 +5231,20 @@
                 <w:color w:val="000000"/>
                 <w:lang w:eastAsia="es-PE"/>
               </w:rPr>
-              <w:t>REPORTE DE LIQUIDACION DE BENEFICIOS SOCIALES</w:t>
+              <w:t>Reporte de liquidación de beneficios sociales</w:t>
             </w:r>
           </w:p>
         </w:tc>
         <w:tc>
           <w:tcPr>
             <w:tcW w:w="1480" w:type="dxa"/>
+            <w:tcBorders>
+              <w:top w:val="single" w:sz="4" w:space="0" w:color="000000" w:themeColor="text1"/>
+              <w:left w:val="single" w:sz="4" w:space="0" w:color="000000" w:themeColor="text1"/>
+              <w:bottom w:val="single" w:sz="4" w:space="0" w:color="000000" w:themeColor="text1"/>
+              <w:right w:val="single" w:sz="4" w:space="0" w:color="000000" w:themeColor="text1"/>
+            </w:tcBorders>
+            <w:shd w:val="clear" w:color="auto" w:fill="auto"/>
             <w:noWrap/>
             <w:hideMark/>
           </w:tcPr>
@@ -4912,6 +5270,13 @@
         <w:tc>
           <w:tcPr>
             <w:tcW w:w="1320" w:type="dxa"/>
+            <w:tcBorders>
+              <w:top w:val="single" w:sz="4" w:space="0" w:color="000000" w:themeColor="text1"/>
+              <w:left w:val="single" w:sz="4" w:space="0" w:color="000000" w:themeColor="text1"/>
+              <w:bottom w:val="single" w:sz="4" w:space="0" w:color="000000" w:themeColor="text1"/>
+              <w:right w:val="single" w:sz="4" w:space="0" w:color="000000" w:themeColor="text1"/>
+            </w:tcBorders>
+            <w:shd w:val="clear" w:color="auto" w:fill="auto"/>
             <w:noWrap/>
             <w:hideMark/>
           </w:tcPr>
@@ -4944,6 +5309,13 @@
           <w:tcPr>
             <w:cnfStyle w:val="001000000000" w:firstRow="0" w:lastRow="0" w:firstColumn="1" w:lastColumn="0" w:oddVBand="0" w:evenVBand="0" w:oddHBand="0" w:evenHBand="0" w:firstRowFirstColumn="0" w:firstRowLastColumn="0" w:lastRowFirstColumn="0" w:lastRowLastColumn="0"/>
             <w:tcW w:w="1280" w:type="dxa"/>
+            <w:tcBorders>
+              <w:top w:val="single" w:sz="4" w:space="0" w:color="000000" w:themeColor="text1"/>
+              <w:left w:val="single" w:sz="4" w:space="0" w:color="000000" w:themeColor="text1"/>
+              <w:bottom w:val="single" w:sz="4" w:space="0" w:color="000000" w:themeColor="text1"/>
+              <w:right w:val="single" w:sz="4" w:space="0" w:color="000000" w:themeColor="text1"/>
+            </w:tcBorders>
+            <w:shd w:val="clear" w:color="auto" w:fill="auto"/>
             <w:noWrap/>
             <w:hideMark/>
           </w:tcPr>
@@ -4968,6 +5340,13 @@
         <w:tc>
           <w:tcPr>
             <w:tcW w:w="5040" w:type="dxa"/>
+            <w:tcBorders>
+              <w:top w:val="single" w:sz="4" w:space="0" w:color="000000" w:themeColor="text1"/>
+              <w:left w:val="single" w:sz="4" w:space="0" w:color="000000" w:themeColor="text1"/>
+              <w:bottom w:val="single" w:sz="4" w:space="0" w:color="000000" w:themeColor="text1"/>
+              <w:right w:val="single" w:sz="4" w:space="0" w:color="000000" w:themeColor="text1"/>
+            </w:tcBorders>
+            <w:shd w:val="clear" w:color="auto" w:fill="auto"/>
             <w:noWrap/>
             <w:hideMark/>
           </w:tcPr>
@@ -4986,13 +5365,20 @@
                 <w:color w:val="000000"/>
                 <w:lang w:eastAsia="es-PE"/>
               </w:rPr>
-              <w:t>CARTA DE LIQUIDACION DE BENEFICIOS SOCIALES</w:t>
+              <w:t>Carta de liquidación de beneficios sociales</w:t>
             </w:r>
           </w:p>
         </w:tc>
         <w:tc>
           <w:tcPr>
             <w:tcW w:w="1480" w:type="dxa"/>
+            <w:tcBorders>
+              <w:top w:val="single" w:sz="4" w:space="0" w:color="000000" w:themeColor="text1"/>
+              <w:left w:val="single" w:sz="4" w:space="0" w:color="000000" w:themeColor="text1"/>
+              <w:bottom w:val="single" w:sz="4" w:space="0" w:color="000000" w:themeColor="text1"/>
+              <w:right w:val="single" w:sz="4" w:space="0" w:color="000000" w:themeColor="text1"/>
+            </w:tcBorders>
+            <w:shd w:val="clear" w:color="auto" w:fill="auto"/>
             <w:noWrap/>
             <w:hideMark/>
           </w:tcPr>
@@ -5018,6 +5404,13 @@
         <w:tc>
           <w:tcPr>
             <w:tcW w:w="1320" w:type="dxa"/>
+            <w:tcBorders>
+              <w:top w:val="single" w:sz="4" w:space="0" w:color="000000" w:themeColor="text1"/>
+              <w:left w:val="single" w:sz="4" w:space="0" w:color="000000" w:themeColor="text1"/>
+              <w:bottom w:val="single" w:sz="4" w:space="0" w:color="000000" w:themeColor="text1"/>
+              <w:right w:val="single" w:sz="4" w:space="0" w:color="000000" w:themeColor="text1"/>
+            </w:tcBorders>
+            <w:shd w:val="clear" w:color="auto" w:fill="auto"/>
             <w:noWrap/>
             <w:hideMark/>
           </w:tcPr>
@@ -5044,7 +5437,7 @@
     </w:tbl>
     <w:p>
       <w:pPr>
-        <w:pStyle w:val="Prrafodelista"/>
+        <w:pStyle w:val="ListParagraph"/>
         <w:rPr>
           <w:b/>
         </w:rPr>
@@ -5052,7 +5445,7 @@
     </w:p>
     <w:p>
       <w:pPr>
-        <w:pStyle w:val="Prrafodelista"/>
+        <w:pStyle w:val="ListParagraph"/>
         <w:ind w:left="792"/>
         <w:jc w:val="both"/>
         <w:rPr>
@@ -5062,7 +5455,7 @@
     </w:p>
     <w:p>
       <w:pPr>
-        <w:pStyle w:val="Prrafodelista"/>
+        <w:pStyle w:val="ListParagraph"/>
         <w:numPr>
           <w:ilvl w:val="1"/>
           <w:numId w:val="4"/>
@@ -5081,7 +5474,7 @@
     </w:p>
     <w:p>
       <w:pPr>
-        <w:pStyle w:val="Prrafodelista"/>
+        <w:pStyle w:val="ListParagraph"/>
         <w:ind w:left="792"/>
         <w:jc w:val="both"/>
         <w:rPr>
@@ -5091,284 +5484,176 @@
     </w:p>
     <w:p>
       <w:pPr>
-        <w:pStyle w:val="Prrafodelista"/>
+        <w:pStyle w:val="ListParagraph"/>
         <w:numPr>
           <w:ilvl w:val="0"/>
           <w:numId w:val="9"/>
         </w:numPr>
         <w:jc w:val="both"/>
-        <w:rPr>
-          <w:b/>
-        </w:rPr>
-      </w:pPr>
-      <w:r>
-        <w:rPr>
-          <w:b/>
-        </w:rPr>
+      </w:pPr>
+      <w:r>
         <w:t xml:space="preserve">Los </w:t>
       </w:r>
       <w:r>
-        <w:rPr>
-          <w:b/>
-        </w:rPr>
         <w:t>ítems</w:t>
       </w:r>
       <w:r>
-        <w:rPr>
-          <w:b/>
-        </w:rPr>
         <w:t xml:space="preserve"> independientes a proyecto serán </w:t>
       </w:r>
       <w:r>
-        <w:rPr>
-          <w:b/>
-        </w:rPr>
         <w:t>identificados</w:t>
       </w:r>
       <w:r>
-        <w:rPr>
-          <w:b/>
-        </w:rPr>
         <w:t xml:space="preserve"> por su </w:t>
       </w:r>
     </w:p>
     <w:p>
       <w:pPr>
-        <w:pStyle w:val="Prrafodelista"/>
+        <w:pStyle w:val="ListParagraph"/>
         <w:ind w:left="1512"/>
         <w:jc w:val="both"/>
-        <w:rPr>
-          <w:b/>
-        </w:rPr>
-      </w:pPr>
-      <w:r>
-        <w:rPr>
-          <w:b/>
-        </w:rPr>
+      </w:pPr>
+      <w:r>
         <w:t>[</w:t>
       </w:r>
       <w:r>
-        <w:rPr>
-          <w:b/>
-        </w:rPr>
         <w:t>ACRÓNIMO</w:t>
       </w:r>
       <w:r>
-        <w:rPr>
-          <w:b/>
-        </w:rPr>
         <w:t>]</w:t>
       </w:r>
       <w:r>
-        <w:rPr>
-          <w:b/>
-        </w:rPr>
         <w:t xml:space="preserve"> </w:t>
       </w:r>
     </w:p>
     <w:p>
       <w:pPr>
-        <w:pStyle w:val="Prrafodelista"/>
+        <w:pStyle w:val="ListParagraph"/>
         <w:ind w:left="1512"/>
         <w:jc w:val="both"/>
-        <w:rPr>
-          <w:b/>
-        </w:rPr>
-      </w:pPr>
-    </w:p>
-    <w:p>
-      <w:pPr>
-        <w:pStyle w:val="Prrafodelista"/>
+      </w:pPr>
+    </w:p>
+    <w:p>
+      <w:pPr>
+        <w:pStyle w:val="ListParagraph"/>
         <w:numPr>
           <w:ilvl w:val="0"/>
           <w:numId w:val="9"/>
         </w:numPr>
         <w:jc w:val="both"/>
-        <w:rPr>
-          <w:b/>
-        </w:rPr>
-      </w:pPr>
-      <w:r>
-        <w:rPr>
-          <w:b/>
-        </w:rPr>
+      </w:pPr>
+      <w:r>
         <w:t xml:space="preserve">Ítems permanentes a un </w:t>
       </w:r>
       <w:r>
-        <w:rPr>
-          <w:b/>
-        </w:rPr>
         <w:t xml:space="preserve">PROYECTO   </w:t>
       </w:r>
     </w:p>
     <w:p>
       <w:pPr>
-        <w:pStyle w:val="Prrafodelista"/>
+        <w:pStyle w:val="ListParagraph"/>
         <w:ind w:left="1512"/>
         <w:jc w:val="both"/>
-        <w:rPr>
-          <w:b/>
-        </w:rPr>
-      </w:pPr>
-      <w:r>
-        <w:rPr>
-          <w:b/>
-        </w:rPr>
+      </w:pPr>
+      <w:r>
         <w:t>[ACRONIMO-PROYECTO+ACRONIMO-ITEM+</w:t>
       </w:r>
       <w:r>
-        <w:rPr>
-          <w:b/>
-        </w:rPr>
         <w:t>VERSION+</w:t>
       </w:r>
       <w:r>
-        <w:rPr>
-          <w:b/>
-        </w:rPr>
         <w:t>NUMERO]</w:t>
       </w:r>
     </w:p>
     <w:p>
       <w:pPr>
-        <w:pStyle w:val="Prrafodelista"/>
+        <w:pStyle w:val="ListParagraph"/>
         <w:ind w:left="792"/>
         <w:jc w:val="both"/>
-        <w:rPr>
-          <w:b/>
-        </w:rPr>
-      </w:pPr>
-    </w:p>
-    <w:p>
-      <w:pPr>
-        <w:pStyle w:val="Prrafodelista"/>
+      </w:pPr>
+    </w:p>
+    <w:p>
+      <w:pPr>
+        <w:pStyle w:val="ListParagraph"/>
         <w:numPr>
           <w:ilvl w:val="0"/>
           <w:numId w:val="9"/>
         </w:numPr>
         <w:jc w:val="both"/>
-        <w:rPr>
-          <w:b/>
-        </w:rPr>
-      </w:pPr>
-      <w:r>
-        <w:rPr>
-          <w:b/>
-        </w:rPr>
+      </w:pPr>
+      <w:r>
         <w:t>En caso de duplicidad de acrónimos se resolverá usando el siguiente formato</w:t>
       </w:r>
     </w:p>
     <w:p>
       <w:pPr>
-        <w:pStyle w:val="Prrafodelista"/>
+        <w:pStyle w:val="ListParagraph"/>
         <w:ind w:left="1512"/>
         <w:jc w:val="both"/>
-        <w:rPr>
-          <w:b/>
-        </w:rPr>
-      </w:pPr>
-      <w:r>
-        <w:rPr>
-          <w:b/>
-        </w:rPr>
+      </w:pPr>
+      <w:r>
         <w:t>[ACRONIMO-PROYECTO+ACRONIMO-ITEM+NUMERO]</w:t>
       </w:r>
     </w:p>
     <w:p>
       <w:pPr>
-        <w:pStyle w:val="Prrafodelista"/>
+        <w:pStyle w:val="ListParagraph"/>
         <w:ind w:left="1512"/>
         <w:jc w:val="both"/>
-        <w:rPr>
-          <w:b/>
-        </w:rPr>
-      </w:pPr>
-    </w:p>
-    <w:p>
-      <w:pPr>
-        <w:pStyle w:val="Prrafodelista"/>
+      </w:pPr>
+    </w:p>
+    <w:p>
+      <w:pPr>
+        <w:pStyle w:val="ListParagraph"/>
         <w:ind w:left="1512"/>
         <w:jc w:val="both"/>
-        <w:rPr>
-          <w:b/>
-        </w:rPr>
-      </w:pPr>
-      <w:r>
-        <w:rPr>
-          <w:b/>
-        </w:rPr>
+      </w:pPr>
+      <w:r>
         <w:t>EJEMPLO</w:t>
       </w:r>
       <w:r>
-        <w:rPr>
-          <w:b/>
-        </w:rPr>
         <w:t>:</w:t>
       </w:r>
       <w:r>
-        <w:rPr>
-          <w:b/>
-        </w:rPr>
         <w:t xml:space="preserve"> </w:t>
       </w:r>
     </w:p>
     <w:p>
       <w:pPr>
-        <w:pStyle w:val="Prrafodelista"/>
+        <w:pStyle w:val="ListParagraph"/>
         <w:ind w:left="1512"/>
         <w:jc w:val="both"/>
-        <w:rPr>
-          <w:b/>
-        </w:rPr>
-      </w:pPr>
-      <w:r>
-        <w:rPr>
-          <w:b/>
-        </w:rPr>
+      </w:pPr>
+      <w:r>
         <w:t>Casos de Uso  registro de trabajadores y registro de tarifa</w:t>
       </w:r>
     </w:p>
     <w:p>
       <w:pPr>
-        <w:pStyle w:val="Prrafodelista"/>
+        <w:pStyle w:val="ListParagraph"/>
         <w:ind w:left="1512"/>
         <w:jc w:val="both"/>
-        <w:rPr>
-          <w:b/>
-        </w:rPr>
-      </w:pPr>
-      <w:r>
-        <w:rPr>
-          <w:b/>
-        </w:rPr>
+      </w:pPr>
+      <w:r>
         <w:t>SGPP_CU1_</w:t>
       </w:r>
       <w:r>
-        <w:rPr>
-          <w:b/>
-        </w:rPr>
         <w:t>RT</w:t>
       </w:r>
     </w:p>
     <w:p>
       <w:pPr>
-        <w:pStyle w:val="Prrafodelista"/>
+        <w:pStyle w:val="ListParagraph"/>
         <w:ind w:left="1512"/>
         <w:jc w:val="both"/>
-        <w:rPr>
-          <w:b/>
-        </w:rPr>
-      </w:pPr>
-      <w:r>
-        <w:rPr>
-          <w:b/>
-        </w:rPr>
+      </w:pPr>
+      <w:r>
         <w:t>SGPP_CU2_RT</w:t>
       </w:r>
     </w:p>
     <w:p>
       <w:pPr>
-        <w:pStyle w:val="Prrafodelista"/>
+        <w:pStyle w:val="ListParagraph"/>
         <w:ind w:left="792"/>
         <w:jc w:val="both"/>
         <w:rPr>
@@ -5378,7 +5663,7 @@
     </w:p>
     <w:p>
       <w:pPr>
-        <w:pStyle w:val="Prrafodelista"/>
+        <w:pStyle w:val="ListParagraph"/>
         <w:ind w:left="792"/>
         <w:jc w:val="both"/>
         <w:rPr>
@@ -5388,7 +5673,7 @@
     </w:p>
     <w:p>
       <w:pPr>
-        <w:pStyle w:val="Prrafodelista"/>
+        <w:pStyle w:val="ListParagraph"/>
         <w:ind w:left="792"/>
         <w:jc w:val="both"/>
         <w:rPr>
@@ -5398,7 +5683,7 @@
     </w:p>
     <w:p>
       <w:pPr>
-        <w:pStyle w:val="Prrafodelista"/>
+        <w:pStyle w:val="ListParagraph"/>
         <w:numPr>
           <w:ilvl w:val="1"/>
           <w:numId w:val="4"/>
@@ -5412,7 +5697,6 @@
         <w:rPr>
           <w:b/>
         </w:rPr>
-        <w:lastRenderedPageBreak/>
         <w:t xml:space="preserve">Lista de </w:t>
       </w:r>
       <w:r>
@@ -5430,7 +5714,7 @@
     </w:p>
     <w:p>
       <w:pPr>
-        <w:pStyle w:val="Prrafodelista"/>
+        <w:pStyle w:val="ListParagraph"/>
         <w:rPr>
           <w:b/>
         </w:rPr>
@@ -5438,9 +5722,18 @@
     </w:p>
     <w:tbl>
       <w:tblPr>
-        <w:tblStyle w:val="Tabladecuadrcula4-nfasis3"/>
+        <w:tblStyle w:val="GridTable4Accent3"/>
         <w:tblW w:w="6120" w:type="dxa"/>
         <w:jc w:val="center"/>
+        <w:tblBorders>
+          <w:top w:val="single" w:sz="4" w:space="0" w:color="000000" w:themeColor="text1"/>
+          <w:left w:val="single" w:sz="4" w:space="0" w:color="000000" w:themeColor="text1"/>
+          <w:bottom w:val="single" w:sz="4" w:space="0" w:color="000000" w:themeColor="text1"/>
+          <w:right w:val="single" w:sz="4" w:space="0" w:color="000000" w:themeColor="text1"/>
+          <w:insideH w:val="single" w:sz="4" w:space="0" w:color="000000" w:themeColor="text1"/>
+          <w:insideV w:val="none" w:sz="0" w:space="0" w:color="auto"/>
+        </w:tblBorders>
+        <w:shd w:val="clear" w:color="auto" w:fill="FFFFFF" w:themeFill="background1"/>
         <w:tblLook w:val="04A0" w:firstRow="1" w:lastRow="0" w:firstColumn="1" w:lastColumn="0" w:noHBand="0" w:noVBand="1"/>
       </w:tblPr>
       <w:tblGrid>
@@ -5457,6 +5750,13 @@
           <w:tcPr>
             <w:cnfStyle w:val="001000000000" w:firstRow="0" w:lastRow="0" w:firstColumn="1" w:lastColumn="0" w:oddVBand="0" w:evenVBand="0" w:oddHBand="0" w:evenHBand="0" w:firstRowFirstColumn="0" w:firstRowLastColumn="0" w:lastRowFirstColumn="0" w:lastRowLastColumn="0"/>
             <w:tcW w:w="1700" w:type="dxa"/>
+            <w:tcBorders>
+              <w:top w:val="none" w:sz="0" w:space="0" w:color="auto"/>
+              <w:left w:val="none" w:sz="0" w:space="0" w:color="auto"/>
+              <w:bottom w:val="single" w:sz="4" w:space="0" w:color="000000" w:themeColor="text1"/>
+              <w:right w:val="single" w:sz="4" w:space="0" w:color="000000" w:themeColor="text1"/>
+            </w:tcBorders>
+            <w:shd w:val="clear" w:color="auto" w:fill="FFFFFF" w:themeFill="background1"/>
             <w:noWrap/>
             <w:hideMark/>
           </w:tcPr>
@@ -5475,6 +5775,7 @@
                 <w:color w:val="000000"/>
                 <w:lang w:eastAsia="es-PE"/>
               </w:rPr>
+              <w:lastRenderedPageBreak/>
               <w:t>NOMENCLATURA</w:t>
             </w:r>
           </w:p>
@@ -5482,6 +5783,13 @@
         <w:tc>
           <w:tcPr>
             <w:tcW w:w="4420" w:type="dxa"/>
+            <w:tcBorders>
+              <w:top w:val="none" w:sz="0" w:space="0" w:color="auto"/>
+              <w:left w:val="single" w:sz="4" w:space="0" w:color="000000" w:themeColor="text1"/>
+              <w:bottom w:val="single" w:sz="4" w:space="0" w:color="000000" w:themeColor="text1"/>
+              <w:right w:val="none" w:sz="0" w:space="0" w:color="auto"/>
+            </w:tcBorders>
+            <w:shd w:val="clear" w:color="auto" w:fill="FFFFFF" w:themeFill="background1"/>
             <w:noWrap/>
             <w:hideMark/>
           </w:tcPr>
@@ -5516,6 +5824,10 @@
           <w:tcPr>
             <w:cnfStyle w:val="001000000000" w:firstRow="0" w:lastRow="0" w:firstColumn="1" w:lastColumn="0" w:oddVBand="0" w:evenVBand="0" w:oddHBand="0" w:evenHBand="0" w:firstRowFirstColumn="0" w:firstRowLastColumn="0" w:lastRowFirstColumn="0" w:lastRowLastColumn="0"/>
             <w:tcW w:w="1700" w:type="dxa"/>
+            <w:tcBorders>
+              <w:right w:val="single" w:sz="4" w:space="0" w:color="000000" w:themeColor="text1"/>
+            </w:tcBorders>
+            <w:shd w:val="clear" w:color="auto" w:fill="FFFFFF" w:themeFill="background1"/>
             <w:noWrap/>
             <w:hideMark/>
           </w:tcPr>
@@ -5541,6 +5853,10 @@
         <w:tc>
           <w:tcPr>
             <w:tcW w:w="4420" w:type="dxa"/>
+            <w:tcBorders>
+              <w:left w:val="single" w:sz="4" w:space="0" w:color="000000" w:themeColor="text1"/>
+            </w:tcBorders>
+            <w:shd w:val="clear" w:color="auto" w:fill="FFFFFF" w:themeFill="background1"/>
             <w:noWrap/>
             <w:hideMark/>
           </w:tcPr>
@@ -5560,7 +5876,7 @@
                 <w:color w:val="000000"/>
                 <w:lang w:eastAsia="es-PE"/>
               </w:rPr>
-              <w:t>DOCUMENTO DE ANALISIS</w:t>
+              <w:t>Documento de análisis</w:t>
             </w:r>
           </w:p>
         </w:tc>
@@ -5574,6 +5890,10 @@
           <w:tcPr>
             <w:cnfStyle w:val="001000000000" w:firstRow="0" w:lastRow="0" w:firstColumn="1" w:lastColumn="0" w:oddVBand="0" w:evenVBand="0" w:oddHBand="0" w:evenHBand="0" w:firstRowFirstColumn="0" w:firstRowLastColumn="0" w:lastRowFirstColumn="0" w:lastRowLastColumn="0"/>
             <w:tcW w:w="1700" w:type="dxa"/>
+            <w:tcBorders>
+              <w:right w:val="single" w:sz="4" w:space="0" w:color="000000" w:themeColor="text1"/>
+            </w:tcBorders>
+            <w:shd w:val="clear" w:color="auto" w:fill="FFFFFF" w:themeFill="background1"/>
             <w:noWrap/>
             <w:hideMark/>
           </w:tcPr>
@@ -5599,6 +5919,10 @@
         <w:tc>
           <w:tcPr>
             <w:tcW w:w="4420" w:type="dxa"/>
+            <w:tcBorders>
+              <w:left w:val="single" w:sz="4" w:space="0" w:color="000000" w:themeColor="text1"/>
+            </w:tcBorders>
+            <w:shd w:val="clear" w:color="auto" w:fill="FFFFFF" w:themeFill="background1"/>
             <w:noWrap/>
             <w:hideMark/>
           </w:tcPr>
@@ -5618,7 +5942,7 @@
                 <w:color w:val="000000"/>
                 <w:lang w:eastAsia="es-PE"/>
               </w:rPr>
-              <w:t>MODELO DE NEGOCIO</w:t>
+              <w:t>Modelo de negocio</w:t>
             </w:r>
           </w:p>
         </w:tc>
@@ -5633,6 +5957,10 @@
           <w:tcPr>
             <w:cnfStyle w:val="001000000000" w:firstRow="0" w:lastRow="0" w:firstColumn="1" w:lastColumn="0" w:oddVBand="0" w:evenVBand="0" w:oddHBand="0" w:evenHBand="0" w:firstRowFirstColumn="0" w:firstRowLastColumn="0" w:lastRowFirstColumn="0" w:lastRowLastColumn="0"/>
             <w:tcW w:w="1700" w:type="dxa"/>
+            <w:tcBorders>
+              <w:right w:val="single" w:sz="4" w:space="0" w:color="000000" w:themeColor="text1"/>
+            </w:tcBorders>
+            <w:shd w:val="clear" w:color="auto" w:fill="FFFFFF" w:themeFill="background1"/>
             <w:noWrap/>
             <w:hideMark/>
           </w:tcPr>
@@ -5658,6 +5986,10 @@
         <w:tc>
           <w:tcPr>
             <w:tcW w:w="4420" w:type="dxa"/>
+            <w:tcBorders>
+              <w:left w:val="single" w:sz="4" w:space="0" w:color="000000" w:themeColor="text1"/>
+            </w:tcBorders>
+            <w:shd w:val="clear" w:color="auto" w:fill="FFFFFF" w:themeFill="background1"/>
             <w:noWrap/>
             <w:hideMark/>
           </w:tcPr>
@@ -5677,7 +6009,7 @@
                 <w:color w:val="000000"/>
                 <w:lang w:eastAsia="es-PE"/>
               </w:rPr>
-              <w:t>DOCUMENTO DE ESPECIFICACION FUNCIONAL</w:t>
+              <w:t>Documento de especificación funcional</w:t>
             </w:r>
           </w:p>
         </w:tc>
@@ -5691,6 +6023,10 @@
           <w:tcPr>
             <w:cnfStyle w:val="001000000000" w:firstRow="0" w:lastRow="0" w:firstColumn="1" w:lastColumn="0" w:oddVBand="0" w:evenVBand="0" w:oddHBand="0" w:evenHBand="0" w:firstRowFirstColumn="0" w:firstRowLastColumn="0" w:lastRowFirstColumn="0" w:lastRowLastColumn="0"/>
             <w:tcW w:w="1700" w:type="dxa"/>
+            <w:tcBorders>
+              <w:right w:val="single" w:sz="4" w:space="0" w:color="000000" w:themeColor="text1"/>
+            </w:tcBorders>
+            <w:shd w:val="clear" w:color="auto" w:fill="FFFFFF" w:themeFill="background1"/>
             <w:noWrap/>
             <w:hideMark/>
           </w:tcPr>
@@ -5716,6 +6052,10 @@
         <w:tc>
           <w:tcPr>
             <w:tcW w:w="4420" w:type="dxa"/>
+            <w:tcBorders>
+              <w:left w:val="single" w:sz="4" w:space="0" w:color="000000" w:themeColor="text1"/>
+            </w:tcBorders>
+            <w:shd w:val="clear" w:color="auto" w:fill="FFFFFF" w:themeFill="background1"/>
             <w:noWrap/>
             <w:hideMark/>
           </w:tcPr>
@@ -5735,7 +6075,7 @@
                 <w:color w:val="000000"/>
                 <w:lang w:eastAsia="es-PE"/>
               </w:rPr>
-              <w:t>DOCUMENTO DE CASO DE USO</w:t>
+              <w:t>Documento de caso de uso</w:t>
             </w:r>
           </w:p>
         </w:tc>
@@ -5750,6 +6090,10 @@
           <w:tcPr>
             <w:cnfStyle w:val="001000000000" w:firstRow="0" w:lastRow="0" w:firstColumn="1" w:lastColumn="0" w:oddVBand="0" w:evenVBand="0" w:oddHBand="0" w:evenHBand="0" w:firstRowFirstColumn="0" w:firstRowLastColumn="0" w:lastRowFirstColumn="0" w:lastRowLastColumn="0"/>
             <w:tcW w:w="1700" w:type="dxa"/>
+            <w:tcBorders>
+              <w:right w:val="single" w:sz="4" w:space="0" w:color="000000" w:themeColor="text1"/>
+            </w:tcBorders>
+            <w:shd w:val="clear" w:color="auto" w:fill="FFFFFF" w:themeFill="background1"/>
             <w:noWrap/>
             <w:hideMark/>
           </w:tcPr>
@@ -5775,6 +6119,10 @@
         <w:tc>
           <w:tcPr>
             <w:tcW w:w="4420" w:type="dxa"/>
+            <w:tcBorders>
+              <w:left w:val="single" w:sz="4" w:space="0" w:color="000000" w:themeColor="text1"/>
+            </w:tcBorders>
+            <w:shd w:val="clear" w:color="auto" w:fill="FFFFFF" w:themeFill="background1"/>
             <w:noWrap/>
             <w:hideMark/>
           </w:tcPr>
@@ -5794,7 +6142,7 @@
                 <w:color w:val="000000"/>
                 <w:lang w:eastAsia="es-PE"/>
               </w:rPr>
-              <w:t>DOCUMENTO DE CONTROL DE PRUEBAS</w:t>
+              <w:t>Documento de control de pruebas</w:t>
             </w:r>
           </w:p>
         </w:tc>
@@ -5808,6 +6156,10 @@
           <w:tcPr>
             <w:cnfStyle w:val="001000000000" w:firstRow="0" w:lastRow="0" w:firstColumn="1" w:lastColumn="0" w:oddVBand="0" w:evenVBand="0" w:oddHBand="0" w:evenHBand="0" w:firstRowFirstColumn="0" w:firstRowLastColumn="0" w:lastRowFirstColumn="0" w:lastRowLastColumn="0"/>
             <w:tcW w:w="1700" w:type="dxa"/>
+            <w:tcBorders>
+              <w:right w:val="single" w:sz="4" w:space="0" w:color="000000" w:themeColor="text1"/>
+            </w:tcBorders>
+            <w:shd w:val="clear" w:color="auto" w:fill="FFFFFF" w:themeFill="background1"/>
             <w:noWrap/>
             <w:hideMark/>
           </w:tcPr>
@@ -5833,6 +6185,10 @@
         <w:tc>
           <w:tcPr>
             <w:tcW w:w="4420" w:type="dxa"/>
+            <w:tcBorders>
+              <w:left w:val="single" w:sz="4" w:space="0" w:color="000000" w:themeColor="text1"/>
+            </w:tcBorders>
+            <w:shd w:val="clear" w:color="auto" w:fill="FFFFFF" w:themeFill="background1"/>
             <w:noWrap/>
             <w:hideMark/>
           </w:tcPr>
@@ -5852,7 +6208,7 @@
                 <w:color w:val="000000"/>
                 <w:lang w:eastAsia="es-PE"/>
               </w:rPr>
-              <w:t>MANUAL DE USUARIO</w:t>
+              <w:t>Manual de usuario</w:t>
             </w:r>
           </w:p>
         </w:tc>
@@ -5867,6 +6223,10 @@
           <w:tcPr>
             <w:cnfStyle w:val="001000000000" w:firstRow="0" w:lastRow="0" w:firstColumn="1" w:lastColumn="0" w:oddVBand="0" w:evenVBand="0" w:oddHBand="0" w:evenHBand="0" w:firstRowFirstColumn="0" w:firstRowLastColumn="0" w:lastRowFirstColumn="0" w:lastRowLastColumn="0"/>
             <w:tcW w:w="1700" w:type="dxa"/>
+            <w:tcBorders>
+              <w:right w:val="single" w:sz="4" w:space="0" w:color="000000" w:themeColor="text1"/>
+            </w:tcBorders>
+            <w:shd w:val="clear" w:color="auto" w:fill="FFFFFF" w:themeFill="background1"/>
             <w:noWrap/>
             <w:hideMark/>
           </w:tcPr>
@@ -5892,6 +6252,10 @@
         <w:tc>
           <w:tcPr>
             <w:tcW w:w="4420" w:type="dxa"/>
+            <w:tcBorders>
+              <w:left w:val="single" w:sz="4" w:space="0" w:color="000000" w:themeColor="text1"/>
+            </w:tcBorders>
+            <w:shd w:val="clear" w:color="auto" w:fill="FFFFFF" w:themeFill="background1"/>
             <w:noWrap/>
             <w:hideMark/>
           </w:tcPr>
@@ -5911,7 +6275,7 @@
                 <w:color w:val="000000"/>
                 <w:lang w:eastAsia="es-PE"/>
               </w:rPr>
-              <w:t>MANUAL DE PROGRAMACION</w:t>
+              <w:t>Manual de programación</w:t>
             </w:r>
           </w:p>
         </w:tc>
@@ -5925,6 +6289,10 @@
           <w:tcPr>
             <w:cnfStyle w:val="001000000000" w:firstRow="0" w:lastRow="0" w:firstColumn="1" w:lastColumn="0" w:oddVBand="0" w:evenVBand="0" w:oddHBand="0" w:evenHBand="0" w:firstRowFirstColumn="0" w:firstRowLastColumn="0" w:lastRowFirstColumn="0" w:lastRowLastColumn="0"/>
             <w:tcW w:w="1700" w:type="dxa"/>
+            <w:tcBorders>
+              <w:right w:val="single" w:sz="4" w:space="0" w:color="000000" w:themeColor="text1"/>
+            </w:tcBorders>
+            <w:shd w:val="clear" w:color="auto" w:fill="FFFFFF" w:themeFill="background1"/>
             <w:noWrap/>
             <w:hideMark/>
           </w:tcPr>
@@ -5950,6 +6318,10 @@
         <w:tc>
           <w:tcPr>
             <w:tcW w:w="4420" w:type="dxa"/>
+            <w:tcBorders>
+              <w:left w:val="single" w:sz="4" w:space="0" w:color="000000" w:themeColor="text1"/>
+            </w:tcBorders>
+            <w:shd w:val="clear" w:color="auto" w:fill="FFFFFF" w:themeFill="background1"/>
             <w:noWrap/>
             <w:hideMark/>
           </w:tcPr>
@@ -5969,7 +6341,7 @@
                 <w:color w:val="000000"/>
                 <w:lang w:eastAsia="es-PE"/>
               </w:rPr>
-              <w:t>DOCUMENTO DE ARQUITECTURA</w:t>
+              <w:t>Documento de arquitectura</w:t>
             </w:r>
           </w:p>
         </w:tc>
@@ -5984,6 +6356,10 @@
           <w:tcPr>
             <w:cnfStyle w:val="001000000000" w:firstRow="0" w:lastRow="0" w:firstColumn="1" w:lastColumn="0" w:oddVBand="0" w:evenVBand="0" w:oddHBand="0" w:evenHBand="0" w:firstRowFirstColumn="0" w:firstRowLastColumn="0" w:lastRowFirstColumn="0" w:lastRowLastColumn="0"/>
             <w:tcW w:w="1700" w:type="dxa"/>
+            <w:tcBorders>
+              <w:right w:val="single" w:sz="4" w:space="0" w:color="000000" w:themeColor="text1"/>
+            </w:tcBorders>
+            <w:shd w:val="clear" w:color="auto" w:fill="FFFFFF" w:themeFill="background1"/>
             <w:noWrap/>
             <w:hideMark/>
           </w:tcPr>
@@ -6009,6 +6385,10 @@
         <w:tc>
           <w:tcPr>
             <w:tcW w:w="4420" w:type="dxa"/>
+            <w:tcBorders>
+              <w:left w:val="single" w:sz="4" w:space="0" w:color="000000" w:themeColor="text1"/>
+            </w:tcBorders>
+            <w:shd w:val="clear" w:color="auto" w:fill="FFFFFF" w:themeFill="background1"/>
             <w:noWrap/>
             <w:hideMark/>
           </w:tcPr>
@@ -6028,7 +6408,7 @@
                 <w:color w:val="000000"/>
                 <w:lang w:eastAsia="es-PE"/>
               </w:rPr>
-              <w:t>DICCIONARIO DE DATOS</w:t>
+              <w:t>Diccionario de datos</w:t>
             </w:r>
           </w:p>
         </w:tc>
@@ -6042,6 +6422,10 @@
           <w:tcPr>
             <w:cnfStyle w:val="001000000000" w:firstRow="0" w:lastRow="0" w:firstColumn="1" w:lastColumn="0" w:oddVBand="0" w:evenVBand="0" w:oddHBand="0" w:evenHBand="0" w:firstRowFirstColumn="0" w:firstRowLastColumn="0" w:lastRowFirstColumn="0" w:lastRowLastColumn="0"/>
             <w:tcW w:w="1700" w:type="dxa"/>
+            <w:tcBorders>
+              <w:right w:val="single" w:sz="4" w:space="0" w:color="000000" w:themeColor="text1"/>
+            </w:tcBorders>
+            <w:shd w:val="clear" w:color="auto" w:fill="FFFFFF" w:themeFill="background1"/>
             <w:noWrap/>
             <w:hideMark/>
           </w:tcPr>
@@ -6067,6 +6451,10 @@
         <w:tc>
           <w:tcPr>
             <w:tcW w:w="4420" w:type="dxa"/>
+            <w:tcBorders>
+              <w:left w:val="single" w:sz="4" w:space="0" w:color="000000" w:themeColor="text1"/>
+            </w:tcBorders>
+            <w:shd w:val="clear" w:color="auto" w:fill="FFFFFF" w:themeFill="background1"/>
             <w:noWrap/>
             <w:hideMark/>
           </w:tcPr>
@@ -6086,7 +6474,7 @@
                 <w:color w:val="000000"/>
                 <w:lang w:eastAsia="es-PE"/>
               </w:rPr>
-              <w:t>PLAN DE INTEGRACION</w:t>
+              <w:t>Plan de integración</w:t>
             </w:r>
           </w:p>
         </w:tc>
@@ -6101,6 +6489,10 @@
           <w:tcPr>
             <w:cnfStyle w:val="001000000000" w:firstRow="0" w:lastRow="0" w:firstColumn="1" w:lastColumn="0" w:oddVBand="0" w:evenVBand="0" w:oddHBand="0" w:evenHBand="0" w:firstRowFirstColumn="0" w:firstRowLastColumn="0" w:lastRowFirstColumn="0" w:lastRowLastColumn="0"/>
             <w:tcW w:w="1700" w:type="dxa"/>
+            <w:tcBorders>
+              <w:right w:val="single" w:sz="4" w:space="0" w:color="000000" w:themeColor="text1"/>
+            </w:tcBorders>
+            <w:shd w:val="clear" w:color="auto" w:fill="FFFFFF" w:themeFill="background1"/>
             <w:noWrap/>
             <w:hideMark/>
           </w:tcPr>
@@ -6126,6 +6518,10 @@
         <w:tc>
           <w:tcPr>
             <w:tcW w:w="4420" w:type="dxa"/>
+            <w:tcBorders>
+              <w:left w:val="single" w:sz="4" w:space="0" w:color="000000" w:themeColor="text1"/>
+            </w:tcBorders>
+            <w:shd w:val="clear" w:color="auto" w:fill="FFFFFF" w:themeFill="background1"/>
             <w:noWrap/>
             <w:hideMark/>
           </w:tcPr>
@@ -6145,7 +6541,7 @@
                 <w:color w:val="000000"/>
                 <w:lang w:eastAsia="es-PE"/>
               </w:rPr>
-              <w:t>SOLICITUD DE CAMBIOS</w:t>
+              <w:t>Solicitud de cambios</w:t>
             </w:r>
           </w:p>
         </w:tc>
@@ -6159,6 +6555,10 @@
           <w:tcPr>
             <w:cnfStyle w:val="001000000000" w:firstRow="0" w:lastRow="0" w:firstColumn="1" w:lastColumn="0" w:oddVBand="0" w:evenVBand="0" w:oddHBand="0" w:evenHBand="0" w:firstRowFirstColumn="0" w:firstRowLastColumn="0" w:lastRowFirstColumn="0" w:lastRowLastColumn="0"/>
             <w:tcW w:w="1700" w:type="dxa"/>
+            <w:tcBorders>
+              <w:right w:val="single" w:sz="4" w:space="0" w:color="000000" w:themeColor="text1"/>
+            </w:tcBorders>
+            <w:shd w:val="clear" w:color="auto" w:fill="FFFFFF" w:themeFill="background1"/>
             <w:noWrap/>
             <w:hideMark/>
           </w:tcPr>
@@ -6184,6 +6584,10 @@
         <w:tc>
           <w:tcPr>
             <w:tcW w:w="4420" w:type="dxa"/>
+            <w:tcBorders>
+              <w:left w:val="single" w:sz="4" w:space="0" w:color="000000" w:themeColor="text1"/>
+            </w:tcBorders>
+            <w:shd w:val="clear" w:color="auto" w:fill="FFFFFF" w:themeFill="background1"/>
             <w:noWrap/>
             <w:hideMark/>
           </w:tcPr>
@@ -6203,7 +6607,7 @@
                 <w:color w:val="000000"/>
                 <w:lang w:eastAsia="es-PE"/>
               </w:rPr>
-              <w:t>DOCUMENTO DE PASE</w:t>
+              <w:t>Documento de pase</w:t>
             </w:r>
           </w:p>
         </w:tc>
@@ -6218,6 +6622,10 @@
           <w:tcPr>
             <w:cnfStyle w:val="001000000000" w:firstRow="0" w:lastRow="0" w:firstColumn="1" w:lastColumn="0" w:oddVBand="0" w:evenVBand="0" w:oddHBand="0" w:evenHBand="0" w:firstRowFirstColumn="0" w:firstRowLastColumn="0" w:lastRowFirstColumn="0" w:lastRowLastColumn="0"/>
             <w:tcW w:w="1700" w:type="dxa"/>
+            <w:tcBorders>
+              <w:right w:val="single" w:sz="4" w:space="0" w:color="000000" w:themeColor="text1"/>
+            </w:tcBorders>
+            <w:shd w:val="clear" w:color="auto" w:fill="FFFFFF" w:themeFill="background1"/>
             <w:noWrap/>
             <w:hideMark/>
           </w:tcPr>
@@ -6243,6 +6651,10 @@
         <w:tc>
           <w:tcPr>
             <w:tcW w:w="4420" w:type="dxa"/>
+            <w:tcBorders>
+              <w:left w:val="single" w:sz="4" w:space="0" w:color="000000" w:themeColor="text1"/>
+            </w:tcBorders>
+            <w:shd w:val="clear" w:color="auto" w:fill="FFFFFF" w:themeFill="background1"/>
             <w:noWrap/>
             <w:hideMark/>
           </w:tcPr>
@@ -6262,7 +6674,7 @@
                 <w:color w:val="000000"/>
                 <w:lang w:eastAsia="es-PE"/>
               </w:rPr>
-              <w:t>DOCUMENTO DE ACEPTACION</w:t>
+              <w:t>Documento de aceptación</w:t>
             </w:r>
           </w:p>
         </w:tc>
@@ -6276,6 +6688,11 @@
           <w:tcPr>
             <w:cnfStyle w:val="001000000000" w:firstRow="0" w:lastRow="0" w:firstColumn="1" w:lastColumn="0" w:oddVBand="0" w:evenVBand="0" w:oddHBand="0" w:evenHBand="0" w:firstRowFirstColumn="0" w:firstRowLastColumn="0" w:lastRowFirstColumn="0" w:lastRowLastColumn="0"/>
             <w:tcW w:w="1700" w:type="dxa"/>
+            <w:tcBorders>
+              <w:bottom w:val="single" w:sz="4" w:space="0" w:color="000000" w:themeColor="text1"/>
+              <w:right w:val="single" w:sz="4" w:space="0" w:color="000000" w:themeColor="text1"/>
+            </w:tcBorders>
+            <w:shd w:val="clear" w:color="auto" w:fill="FFFFFF" w:themeFill="background1"/>
             <w:noWrap/>
             <w:hideMark/>
           </w:tcPr>
@@ -6301,6 +6718,11 @@
         <w:tc>
           <w:tcPr>
             <w:tcW w:w="4420" w:type="dxa"/>
+            <w:tcBorders>
+              <w:left w:val="single" w:sz="4" w:space="0" w:color="000000" w:themeColor="text1"/>
+              <w:bottom w:val="single" w:sz="4" w:space="0" w:color="000000" w:themeColor="text1"/>
+            </w:tcBorders>
+            <w:shd w:val="clear" w:color="auto" w:fill="FFFFFF" w:themeFill="background1"/>
             <w:noWrap/>
             <w:hideMark/>
           </w:tcPr>
@@ -6320,7 +6742,7 @@
                 <w:color w:val="000000"/>
                 <w:lang w:eastAsia="es-PE"/>
               </w:rPr>
-              <w:t>INFORME DE PRUEBAS</w:t>
+              <w:t>Informe de pruebas</w:t>
             </w:r>
           </w:p>
         </w:tc>
@@ -6335,6 +6757,10 @@
           <w:tcPr>
             <w:cnfStyle w:val="001000000000" w:firstRow="0" w:lastRow="0" w:firstColumn="1" w:lastColumn="0" w:oddVBand="0" w:evenVBand="0" w:oddHBand="0" w:evenHBand="0" w:firstRowFirstColumn="0" w:firstRowLastColumn="0" w:lastRowFirstColumn="0" w:lastRowLastColumn="0"/>
             <w:tcW w:w="1700" w:type="dxa"/>
+            <w:tcBorders>
+              <w:right w:val="single" w:sz="4" w:space="0" w:color="000000" w:themeColor="text1"/>
+            </w:tcBorders>
+            <w:shd w:val="clear" w:color="auto" w:fill="FFFFFF" w:themeFill="background1"/>
             <w:noWrap/>
             <w:hideMark/>
           </w:tcPr>
@@ -6360,6 +6786,10 @@
         <w:tc>
           <w:tcPr>
             <w:tcW w:w="4420" w:type="dxa"/>
+            <w:tcBorders>
+              <w:left w:val="single" w:sz="4" w:space="0" w:color="000000" w:themeColor="text1"/>
+            </w:tcBorders>
+            <w:shd w:val="clear" w:color="auto" w:fill="FFFFFF" w:themeFill="background1"/>
             <w:noWrap/>
             <w:hideMark/>
           </w:tcPr>
@@ -6379,7 +6809,7 @@
                 <w:color w:val="000000"/>
                 <w:lang w:eastAsia="es-PE"/>
               </w:rPr>
-              <w:t>MANUAL DE PROCESOS</w:t>
+              <w:t>Manual de procesos</w:t>
             </w:r>
           </w:p>
         </w:tc>
@@ -6393,6 +6823,10 @@
           <w:tcPr>
             <w:cnfStyle w:val="001000000000" w:firstRow="0" w:lastRow="0" w:firstColumn="1" w:lastColumn="0" w:oddVBand="0" w:evenVBand="0" w:oddHBand="0" w:evenHBand="0" w:firstRowFirstColumn="0" w:firstRowLastColumn="0" w:lastRowFirstColumn="0" w:lastRowLastColumn="0"/>
             <w:tcW w:w="1700" w:type="dxa"/>
+            <w:tcBorders>
+              <w:right w:val="single" w:sz="4" w:space="0" w:color="000000" w:themeColor="text1"/>
+            </w:tcBorders>
+            <w:shd w:val="clear" w:color="auto" w:fill="FFFFFF" w:themeFill="background1"/>
             <w:noWrap/>
             <w:hideMark/>
           </w:tcPr>
@@ -6418,6 +6852,10 @@
         <w:tc>
           <w:tcPr>
             <w:tcW w:w="4420" w:type="dxa"/>
+            <w:tcBorders>
+              <w:left w:val="single" w:sz="4" w:space="0" w:color="000000" w:themeColor="text1"/>
+            </w:tcBorders>
+            <w:shd w:val="clear" w:color="auto" w:fill="FFFFFF" w:themeFill="background1"/>
             <w:noWrap/>
             <w:hideMark/>
           </w:tcPr>
@@ -6437,7 +6875,7 @@
                 <w:color w:val="000000"/>
                 <w:lang w:eastAsia="es-PE"/>
               </w:rPr>
-              <w:t>PROTOTIPO DE SOFTWARE</w:t>
+              <w:t>Prototipo de software</w:t>
             </w:r>
           </w:p>
         </w:tc>
@@ -6452,6 +6890,10 @@
           <w:tcPr>
             <w:cnfStyle w:val="001000000000" w:firstRow="0" w:lastRow="0" w:firstColumn="1" w:lastColumn="0" w:oddVBand="0" w:evenVBand="0" w:oddHBand="0" w:evenHBand="0" w:firstRowFirstColumn="0" w:firstRowLastColumn="0" w:lastRowFirstColumn="0" w:lastRowLastColumn="0"/>
             <w:tcW w:w="1700" w:type="dxa"/>
+            <w:tcBorders>
+              <w:right w:val="single" w:sz="4" w:space="0" w:color="000000" w:themeColor="text1"/>
+            </w:tcBorders>
+            <w:shd w:val="clear" w:color="auto" w:fill="FFFFFF" w:themeFill="background1"/>
             <w:noWrap/>
             <w:hideMark/>
           </w:tcPr>
@@ -6477,6 +6919,10 @@
         <w:tc>
           <w:tcPr>
             <w:tcW w:w="4420" w:type="dxa"/>
+            <w:tcBorders>
+              <w:left w:val="single" w:sz="4" w:space="0" w:color="000000" w:themeColor="text1"/>
+            </w:tcBorders>
+            <w:shd w:val="clear" w:color="auto" w:fill="FFFFFF" w:themeFill="background1"/>
             <w:noWrap/>
             <w:hideMark/>
           </w:tcPr>
@@ -6496,7 +6942,7 @@
                 <w:color w:val="000000"/>
                 <w:lang w:eastAsia="es-PE"/>
               </w:rPr>
-              <w:t>PRUEBAS DE CASO DE USO</w:t>
+              <w:t>Pruebas de caso de uso</w:t>
             </w:r>
           </w:p>
         </w:tc>
@@ -6510,6 +6956,10 @@
           <w:tcPr>
             <w:cnfStyle w:val="001000000000" w:firstRow="0" w:lastRow="0" w:firstColumn="1" w:lastColumn="0" w:oddVBand="0" w:evenVBand="0" w:oddHBand="0" w:evenHBand="0" w:firstRowFirstColumn="0" w:firstRowLastColumn="0" w:lastRowFirstColumn="0" w:lastRowLastColumn="0"/>
             <w:tcW w:w="1700" w:type="dxa"/>
+            <w:tcBorders>
+              <w:right w:val="single" w:sz="4" w:space="0" w:color="000000" w:themeColor="text1"/>
+            </w:tcBorders>
+            <w:shd w:val="clear" w:color="auto" w:fill="FFFFFF" w:themeFill="background1"/>
             <w:noWrap/>
             <w:hideMark/>
           </w:tcPr>
@@ -6535,6 +6985,10 @@
         <w:tc>
           <w:tcPr>
             <w:tcW w:w="4420" w:type="dxa"/>
+            <w:tcBorders>
+              <w:left w:val="single" w:sz="4" w:space="0" w:color="000000" w:themeColor="text1"/>
+            </w:tcBorders>
+            <w:shd w:val="clear" w:color="auto" w:fill="FFFFFF" w:themeFill="background1"/>
             <w:noWrap/>
             <w:hideMark/>
           </w:tcPr>
@@ -6554,7 +7008,7 @@
                 <w:color w:val="000000"/>
                 <w:lang w:eastAsia="es-PE"/>
               </w:rPr>
-              <w:t>CRONOGRAMA DE PLAN</w:t>
+              <w:t>Cronograma de plan</w:t>
             </w:r>
           </w:p>
         </w:tc>
@@ -6569,6 +7023,10 @@
           <w:tcPr>
             <w:cnfStyle w:val="001000000000" w:firstRow="0" w:lastRow="0" w:firstColumn="1" w:lastColumn="0" w:oddVBand="0" w:evenVBand="0" w:oddHBand="0" w:evenHBand="0" w:firstRowFirstColumn="0" w:firstRowLastColumn="0" w:lastRowFirstColumn="0" w:lastRowLastColumn="0"/>
             <w:tcW w:w="1700" w:type="dxa"/>
+            <w:tcBorders>
+              <w:right w:val="single" w:sz="4" w:space="0" w:color="000000" w:themeColor="text1"/>
+            </w:tcBorders>
+            <w:shd w:val="clear" w:color="auto" w:fill="FFFFFF" w:themeFill="background1"/>
             <w:noWrap/>
             <w:hideMark/>
           </w:tcPr>
@@ -6594,6 +7052,10 @@
         <w:tc>
           <w:tcPr>
             <w:tcW w:w="4420" w:type="dxa"/>
+            <w:tcBorders>
+              <w:left w:val="single" w:sz="4" w:space="0" w:color="000000" w:themeColor="text1"/>
+            </w:tcBorders>
+            <w:shd w:val="clear" w:color="auto" w:fill="FFFFFF" w:themeFill="background1"/>
             <w:noWrap/>
             <w:hideMark/>
           </w:tcPr>
@@ -6613,7 +7075,7 @@
                 <w:color w:val="000000"/>
                 <w:lang w:eastAsia="es-PE"/>
               </w:rPr>
-              <w:t>DOCUMENTO DE VERSIONES</w:t>
+              <w:t>Documento de versiones</w:t>
             </w:r>
           </w:p>
         </w:tc>
@@ -6627,6 +7089,10 @@
           <w:tcPr>
             <w:cnfStyle w:val="001000000000" w:firstRow="0" w:lastRow="0" w:firstColumn="1" w:lastColumn="0" w:oddVBand="0" w:evenVBand="0" w:oddHBand="0" w:evenHBand="0" w:firstRowFirstColumn="0" w:firstRowLastColumn="0" w:lastRowFirstColumn="0" w:lastRowLastColumn="0"/>
             <w:tcW w:w="1700" w:type="dxa"/>
+            <w:tcBorders>
+              <w:right w:val="single" w:sz="4" w:space="0" w:color="000000" w:themeColor="text1"/>
+            </w:tcBorders>
+            <w:shd w:val="clear" w:color="auto" w:fill="FFFFFF" w:themeFill="background1"/>
             <w:noWrap/>
             <w:hideMark/>
           </w:tcPr>
@@ -6652,6 +7118,10 @@
         <w:tc>
           <w:tcPr>
             <w:tcW w:w="4420" w:type="dxa"/>
+            <w:tcBorders>
+              <w:left w:val="single" w:sz="4" w:space="0" w:color="000000" w:themeColor="text1"/>
+            </w:tcBorders>
+            <w:shd w:val="clear" w:color="auto" w:fill="FFFFFF" w:themeFill="background1"/>
             <w:noWrap/>
             <w:hideMark/>
           </w:tcPr>
@@ -6671,7 +7141,7 @@
                 <w:color w:val="000000"/>
                 <w:lang w:eastAsia="es-PE"/>
               </w:rPr>
-              <w:t>MANUAL DE PROGRAMADOR</w:t>
+              <w:t>Manual de programador</w:t>
             </w:r>
           </w:p>
         </w:tc>
@@ -6686,6 +7156,10 @@
           <w:tcPr>
             <w:cnfStyle w:val="001000000000" w:firstRow="0" w:lastRow="0" w:firstColumn="1" w:lastColumn="0" w:oddVBand="0" w:evenVBand="0" w:oddHBand="0" w:evenHBand="0" w:firstRowFirstColumn="0" w:firstRowLastColumn="0" w:lastRowFirstColumn="0" w:lastRowLastColumn="0"/>
             <w:tcW w:w="1700" w:type="dxa"/>
+            <w:tcBorders>
+              <w:right w:val="single" w:sz="4" w:space="0" w:color="000000" w:themeColor="text1"/>
+            </w:tcBorders>
+            <w:shd w:val="clear" w:color="auto" w:fill="FFFFFF" w:themeFill="background1"/>
             <w:noWrap/>
             <w:hideMark/>
           </w:tcPr>
@@ -6711,6 +7185,10 @@
         <w:tc>
           <w:tcPr>
             <w:tcW w:w="4420" w:type="dxa"/>
+            <w:tcBorders>
+              <w:left w:val="single" w:sz="4" w:space="0" w:color="000000" w:themeColor="text1"/>
+            </w:tcBorders>
+            <w:shd w:val="clear" w:color="auto" w:fill="FFFFFF" w:themeFill="background1"/>
             <w:noWrap/>
             <w:hideMark/>
           </w:tcPr>
@@ -6730,7 +7208,7 @@
                 <w:color w:val="000000"/>
                 <w:lang w:eastAsia="es-PE"/>
               </w:rPr>
-              <w:t>MANUAL DE DISEÑO</w:t>
+              <w:t>Manual de diseño</w:t>
             </w:r>
           </w:p>
         </w:tc>
@@ -6738,7 +7216,7 @@
     </w:tbl>
     <w:p>
       <w:pPr>
-        <w:pStyle w:val="Prrafodelista"/>
+        <w:pStyle w:val="ListParagraph"/>
         <w:rPr>
           <w:b/>
         </w:rPr>
@@ -6746,7 +7224,7 @@
     </w:p>
     <w:p>
       <w:pPr>
-        <w:pStyle w:val="Prrafodelista"/>
+        <w:pStyle w:val="ListParagraph"/>
         <w:ind w:left="792"/>
         <w:jc w:val="both"/>
         <w:rPr>
@@ -6757,7 +7235,7 @@
     </w:p>
     <w:p>
       <w:pPr>
-        <w:pStyle w:val="Prrafodelista"/>
+        <w:pStyle w:val="ListParagraph"/>
         <w:numPr>
           <w:ilvl w:val="1"/>
           <w:numId w:val="4"/>
@@ -6815,7 +7293,7 @@
     </w:p>
     <w:p>
       <w:pPr>
-        <w:pStyle w:val="Prrafodelista"/>
+        <w:pStyle w:val="ListParagraph"/>
         <w:numPr>
           <w:ilvl w:val="1"/>
           <w:numId w:val="4"/>
@@ -6864,7 +7342,7 @@
     </w:p>
     <w:p>
       <w:pPr>
-        <w:pStyle w:val="Prrafodelista"/>
+        <w:pStyle w:val="ListParagraph"/>
         <w:numPr>
           <w:ilvl w:val="1"/>
           <w:numId w:val="4"/>
@@ -6889,7 +7367,7 @@
     </w:p>
     <w:p>
       <w:pPr>
-        <w:pStyle w:val="Prrafodelista"/>
+        <w:pStyle w:val="ListParagraph"/>
         <w:numPr>
           <w:ilvl w:val="1"/>
           <w:numId w:val="4"/>
@@ -6903,7 +7381,6 @@
         <w:rPr>
           <w:b/>
         </w:rPr>
-        <w:lastRenderedPageBreak/>
         <w:t>Entrega y Gestión de</w:t>
       </w:r>
       <w:r>
@@ -6936,6 +7413,7 @@
         <w:jc w:val="both"/>
       </w:pPr>
       <w:r>
+        <w:lastRenderedPageBreak/>
         <w:t>-Formato de documento de Liberación</w:t>
       </w:r>
     </w:p>
@@ -6968,7 +7446,7 @@
 </file>
 
 <file path=word/numbering.xml><?xml version="1.0" encoding="utf-8"?>
-<w:numbering xmlns:wpc="http://schemas.microsoft.com/office/word/2010/wordprocessingCanvas" xmlns:mc="http://schemas.openxmlformats.org/markup-compatibility/2006" xmlns:o="urn:schemas-microsoft-com:office:office" xmlns:r="http://schemas.openxmlformats.org/officeDocument/2006/relationships" xmlns:m="http://schemas.openxmlformats.org/officeDocument/2006/math" xmlns:v="urn:schemas-microsoft-com:vml" xmlns:wp14="http://schemas.microsoft.com/office/word/2010/wordprocessingDrawing" xmlns:wp="http://schemas.openxmlformats.org/drawingml/2006/wordprocessingDrawing" xmlns:w10="urn:schemas-microsoft-com:office:word" xmlns:w="http://schemas.openxmlformats.org/wordprocessingml/2006/main" xmlns:w14="http://schemas.microsoft.com/office/word/2010/wordml" xmlns:w15="http://schemas.microsoft.com/office/word/2012/wordml" xmlns:wpg="http://schemas.microsoft.com/office/word/2010/wordprocessingGroup" xmlns:wpi="http://schemas.microsoft.com/office/word/2010/wordprocessingInk" xmlns:wne="http://schemas.microsoft.com/office/word/2006/wordml" xmlns:wps="http://schemas.microsoft.com/office/word/2010/wordprocessingShape" mc:Ignorable="w14 w15 wp14">
+<w:numbering xmlns:wpc="http://schemas.microsoft.com/office/word/2010/wordprocessingCanvas" xmlns:mc="http://schemas.openxmlformats.org/markup-compatibility/2006" xmlns:o="urn:schemas-microsoft-com:office:office" xmlns:r="http://schemas.openxmlformats.org/officeDocument/2006/relationships" xmlns:m="http://schemas.openxmlformats.org/officeDocument/2006/math" xmlns:v="urn:schemas-microsoft-com:vml" xmlns:wp14="http://schemas.microsoft.com/office/word/2010/wordprocessingDrawing" xmlns:wp="http://schemas.openxmlformats.org/drawingml/2006/wordprocessingDrawing" xmlns:w10="urn:schemas-microsoft-com:office:word" xmlns:w="http://schemas.openxmlformats.org/wordprocessingml/2006/main" xmlns:w14="http://schemas.microsoft.com/office/word/2010/wordml" xmlns:wpg="http://schemas.microsoft.com/office/word/2010/wordprocessingGroup" xmlns:wpi="http://schemas.microsoft.com/office/word/2010/wordprocessingInk" xmlns:wne="http://schemas.microsoft.com/office/word/2006/wordml" xmlns:wps="http://schemas.microsoft.com/office/word/2010/wordprocessingShape" mc:Ignorable="w14 wp14">
   <w:abstractNum w:abstractNumId="0">
     <w:nsid w:val="FFFFFFFB"/>
     <w:multiLevelType w:val="multilevel"/>
@@ -6976,7 +7454,7 @@
     <w:lvl w:ilvl="0">
       <w:start w:val="1"/>
       <w:numFmt w:val="decimal"/>
-      <w:pStyle w:val="Ttulo1"/>
+      <w:pStyle w:val="Heading1"/>
       <w:lvlText w:val="%1."/>
       <w:legacy w:legacy="1" w:legacySpace="144" w:legacyIndent="0"/>
       <w:lvlJc w:val="left"/>
@@ -6984,7 +7462,7 @@
     <w:lvl w:ilvl="1">
       <w:start w:val="1"/>
       <w:numFmt w:val="decimal"/>
-      <w:pStyle w:val="Ttulo2"/>
+      <w:pStyle w:val="Heading2"/>
       <w:lvlText w:val="%1.%2"/>
       <w:legacy w:legacy="1" w:legacySpace="144" w:legacyIndent="0"/>
       <w:lvlJc w:val="left"/>
@@ -6997,7 +7475,7 @@
     <w:lvl w:ilvl="2">
       <w:start w:val="1"/>
       <w:numFmt w:val="decimal"/>
-      <w:pStyle w:val="Ttulo3"/>
+      <w:pStyle w:val="Heading3"/>
       <w:lvlText w:val="%1.%2.%3"/>
       <w:legacy w:legacy="1" w:legacySpace="144" w:legacyIndent="0"/>
       <w:lvlJc w:val="left"/>
@@ -7008,7 +7486,7 @@
     <w:lvl w:ilvl="3">
       <w:start w:val="1"/>
       <w:numFmt w:val="decimal"/>
-      <w:pStyle w:val="Ttulo4"/>
+      <w:pStyle w:val="Heading4"/>
       <w:lvlText w:val="%1.%2.%3.%4"/>
       <w:legacy w:legacy="1" w:legacySpace="144" w:legacyIndent="0"/>
       <w:lvlJc w:val="left"/>
@@ -7016,7 +7494,7 @@
     <w:lvl w:ilvl="4">
       <w:start w:val="1"/>
       <w:numFmt w:val="decimal"/>
-      <w:pStyle w:val="Ttulo5"/>
+      <w:pStyle w:val="Heading5"/>
       <w:lvlText w:val="%1.%2.%3.%4.%5"/>
       <w:legacy w:legacy="1" w:legacySpace="144" w:legacyIndent="0"/>
       <w:lvlJc w:val="left"/>
@@ -7024,7 +7502,7 @@
     <w:lvl w:ilvl="5">
       <w:start w:val="1"/>
       <w:numFmt w:val="decimal"/>
-      <w:pStyle w:val="Ttulo6"/>
+      <w:pStyle w:val="Heading6"/>
       <w:lvlText w:val="%1.%2.%3.%4.%5.%6"/>
       <w:legacy w:legacy="1" w:legacySpace="144" w:legacyIndent="0"/>
       <w:lvlJc w:val="left"/>
@@ -7032,7 +7510,7 @@
     <w:lvl w:ilvl="6">
       <w:start w:val="1"/>
       <w:numFmt w:val="decimal"/>
-      <w:pStyle w:val="Ttulo7"/>
+      <w:pStyle w:val="Heading7"/>
       <w:lvlText w:val="%1.%2.%3.%4.%5.%6.%7"/>
       <w:legacy w:legacy="1" w:legacySpace="144" w:legacyIndent="0"/>
       <w:lvlJc w:val="left"/>
@@ -7040,7 +7518,7 @@
     <w:lvl w:ilvl="7">
       <w:start w:val="1"/>
       <w:numFmt w:val="decimal"/>
-      <w:pStyle w:val="Ttulo8"/>
+      <w:pStyle w:val="Heading8"/>
       <w:lvlText w:val="%1.%2.%3.%4.%5.%6.%7.%8"/>
       <w:legacy w:legacy="1" w:legacySpace="144" w:legacyIndent="0"/>
       <w:lvlJc w:val="left"/>
@@ -7048,7 +7526,7 @@
     <w:lvl w:ilvl="8">
       <w:start w:val="1"/>
       <w:numFmt w:val="decimal"/>
-      <w:pStyle w:val="Ttulo9"/>
+      <w:pStyle w:val="Heading9"/>
       <w:lvlText w:val="%1.%2.%3.%4.%5.%6.%7.%8.%9"/>
       <w:legacy w:legacy="1" w:legacySpace="144" w:legacyIndent="0"/>
       <w:lvlJc w:val="left"/>
@@ -7834,7 +8312,7 @@
 </file>
 
 <file path=word/styles.xml><?xml version="1.0" encoding="utf-8"?>
-<w:styles xmlns:mc="http://schemas.openxmlformats.org/markup-compatibility/2006" xmlns:r="http://schemas.openxmlformats.org/officeDocument/2006/relationships" xmlns:w="http://schemas.openxmlformats.org/wordprocessingml/2006/main" xmlns:w14="http://schemas.microsoft.com/office/word/2010/wordml" xmlns:w15="http://schemas.microsoft.com/office/word/2012/wordml" mc:Ignorable="w14 w15">
+<w:styles xmlns:mc="http://schemas.openxmlformats.org/markup-compatibility/2006" xmlns:r="http://schemas.openxmlformats.org/officeDocument/2006/relationships" xmlns:w="http://schemas.openxmlformats.org/wordprocessingml/2006/main" xmlns:w14="http://schemas.microsoft.com/office/word/2010/wordml" mc:Ignorable="w14">
   <w:docDefaults>
     <w:rPrDefault>
       <w:rPr>
@@ -7850,389 +8328,155 @@
       </w:pPr>
     </w:pPrDefault>
   </w:docDefaults>
-  <w:latentStyles w:defLockedState="0" w:defUIPriority="99" w:defSemiHidden="0" w:defUnhideWhenUsed="0" w:defQFormat="0" w:count="371">
-    <w:lsdException w:name="Normal" w:uiPriority="0" w:qFormat="1"/>
-    <w:lsdException w:name="heading 1" w:qFormat="1"/>
-    <w:lsdException w:name="heading 2" w:semiHidden="1" w:unhideWhenUsed="1" w:qFormat="1"/>
-    <w:lsdException w:name="heading 3" w:semiHidden="1" w:unhideWhenUsed="1" w:qFormat="1"/>
-    <w:lsdException w:name="heading 4" w:semiHidden="1" w:unhideWhenUsed="1" w:qFormat="1"/>
-    <w:lsdException w:name="heading 5" w:semiHidden="1" w:unhideWhenUsed="1" w:qFormat="1"/>
-    <w:lsdException w:name="heading 6" w:semiHidden="1" w:unhideWhenUsed="1" w:qFormat="1"/>
-    <w:lsdException w:name="heading 7" w:semiHidden="1" w:unhideWhenUsed="1" w:qFormat="1"/>
-    <w:lsdException w:name="heading 8" w:semiHidden="1" w:unhideWhenUsed="1" w:qFormat="1"/>
-    <w:lsdException w:name="heading 9" w:semiHidden="1" w:unhideWhenUsed="1" w:qFormat="1"/>
-    <w:lsdException w:name="index 1" w:semiHidden="1" w:unhideWhenUsed="1"/>
-    <w:lsdException w:name="index 2" w:semiHidden="1" w:unhideWhenUsed="1"/>
-    <w:lsdException w:name="index 3" w:semiHidden="1" w:unhideWhenUsed="1"/>
-    <w:lsdException w:name="index 4" w:semiHidden="1" w:unhideWhenUsed="1"/>
-    <w:lsdException w:name="index 5" w:semiHidden="1" w:unhideWhenUsed="1"/>
-    <w:lsdException w:name="index 6" w:semiHidden="1" w:unhideWhenUsed="1"/>
-    <w:lsdException w:name="index 7" w:semiHidden="1" w:unhideWhenUsed="1"/>
-    <w:lsdException w:name="index 8" w:semiHidden="1" w:unhideWhenUsed="1"/>
-    <w:lsdException w:name="index 9" w:semiHidden="1" w:unhideWhenUsed="1"/>
-    <w:lsdException w:name="toc 1" w:semiHidden="1" w:uiPriority="39" w:unhideWhenUsed="1"/>
-    <w:lsdException w:name="toc 2" w:semiHidden="1" w:uiPriority="39" w:unhideWhenUsed="1"/>
-    <w:lsdException w:name="toc 3" w:semiHidden="1" w:uiPriority="39" w:unhideWhenUsed="1"/>
-    <w:lsdException w:name="toc 4" w:semiHidden="1" w:uiPriority="39" w:unhideWhenUsed="1"/>
-    <w:lsdException w:name="toc 5" w:semiHidden="1" w:uiPriority="39" w:unhideWhenUsed="1"/>
-    <w:lsdException w:name="toc 6" w:semiHidden="1" w:uiPriority="39" w:unhideWhenUsed="1"/>
-    <w:lsdException w:name="toc 7" w:semiHidden="1" w:uiPriority="39" w:unhideWhenUsed="1"/>
-    <w:lsdException w:name="toc 8" w:semiHidden="1" w:uiPriority="39" w:unhideWhenUsed="1"/>
-    <w:lsdException w:name="toc 9" w:semiHidden="1" w:uiPriority="39" w:unhideWhenUsed="1"/>
-    <w:lsdException w:name="Normal Indent" w:semiHidden="1" w:unhideWhenUsed="1"/>
-    <w:lsdException w:name="footnote text" w:semiHidden="1" w:unhideWhenUsed="1"/>
-    <w:lsdException w:name="annotation text" w:semiHidden="1" w:unhideWhenUsed="1"/>
-    <w:lsdException w:name="header" w:semiHidden="1" w:unhideWhenUsed="1"/>
-    <w:lsdException w:name="footer" w:semiHidden="1" w:unhideWhenUsed="1"/>
-    <w:lsdException w:name="index heading" w:semiHidden="1" w:unhideWhenUsed="1"/>
-    <w:lsdException w:name="caption" w:semiHidden="1" w:uiPriority="35" w:unhideWhenUsed="1" w:qFormat="1"/>
-    <w:lsdException w:name="table of figures" w:semiHidden="1" w:unhideWhenUsed="1"/>
-    <w:lsdException w:name="envelope address" w:semiHidden="1" w:unhideWhenUsed="1"/>
-    <w:lsdException w:name="envelope return" w:semiHidden="1" w:unhideWhenUsed="1"/>
-    <w:lsdException w:name="footnote reference" w:semiHidden="1" w:unhideWhenUsed="1"/>
-    <w:lsdException w:name="annotation reference" w:semiHidden="1" w:unhideWhenUsed="1"/>
-    <w:lsdException w:name="line number" w:semiHidden="1" w:unhideWhenUsed="1"/>
-    <w:lsdException w:name="page number" w:semiHidden="1" w:unhideWhenUsed="1"/>
-    <w:lsdException w:name="endnote reference" w:semiHidden="1" w:unhideWhenUsed="1"/>
-    <w:lsdException w:name="endnote text" w:semiHidden="1" w:unhideWhenUsed="1"/>
-    <w:lsdException w:name="table of authorities" w:semiHidden="1" w:unhideWhenUsed="1"/>
-    <w:lsdException w:name="macro" w:semiHidden="1" w:unhideWhenUsed="1"/>
-    <w:lsdException w:name="toa heading" w:semiHidden="1" w:unhideWhenUsed="1"/>
-    <w:lsdException w:name="List" w:semiHidden="1" w:unhideWhenUsed="1"/>
-    <w:lsdException w:name="List Bullet" w:semiHidden="1" w:unhideWhenUsed="1"/>
-    <w:lsdException w:name="List Number" w:semiHidden="1" w:unhideWhenUsed="1"/>
-    <w:lsdException w:name="List 2" w:semiHidden="1" w:unhideWhenUsed="1"/>
-    <w:lsdException w:name="List 3" w:semiHidden="1" w:unhideWhenUsed="1"/>
-    <w:lsdException w:name="List 4" w:semiHidden="1" w:unhideWhenUsed="1"/>
-    <w:lsdException w:name="List 5" w:semiHidden="1" w:unhideWhenUsed="1"/>
-    <w:lsdException w:name="List Bullet 2" w:semiHidden="1" w:unhideWhenUsed="1"/>
-    <w:lsdException w:name="List Bullet 3" w:semiHidden="1" w:unhideWhenUsed="1"/>
-    <w:lsdException w:name="List Bullet 4" w:semiHidden="1" w:unhideWhenUsed="1"/>
-    <w:lsdException w:name="List Bullet 5" w:semiHidden="1" w:unhideWhenUsed="1"/>
-    <w:lsdException w:name="List Number 2" w:semiHidden="1" w:unhideWhenUsed="1"/>
-    <w:lsdException w:name="List Number 3" w:semiHidden="1" w:unhideWhenUsed="1"/>
-    <w:lsdException w:name="List Number 4" w:semiHidden="1" w:unhideWhenUsed="1"/>
-    <w:lsdException w:name="List Number 5" w:semiHidden="1" w:unhideWhenUsed="1"/>
-    <w:lsdException w:name="Title" w:uiPriority="10" w:qFormat="1"/>
-    <w:lsdException w:name="Closing" w:semiHidden="1" w:unhideWhenUsed="1"/>
-    <w:lsdException w:name="Signature" w:semiHidden="1" w:unhideWhenUsed="1"/>
-    <w:lsdException w:name="Default Paragraph Font" w:semiHidden="1" w:uiPriority="1" w:unhideWhenUsed="1"/>
-    <w:lsdException w:name="Body Text" w:semiHidden="1" w:unhideWhenUsed="1"/>
-    <w:lsdException w:name="Body Text Indent" w:semiHidden="1" w:unhideWhenUsed="1"/>
-    <w:lsdException w:name="List Continue" w:semiHidden="1" w:unhideWhenUsed="1"/>
-    <w:lsdException w:name="List Continue 2" w:semiHidden="1" w:unhideWhenUsed="1"/>
-    <w:lsdException w:name="List Continue 3" w:semiHidden="1" w:unhideWhenUsed="1"/>
-    <w:lsdException w:name="List Continue 4" w:semiHidden="1" w:unhideWhenUsed="1"/>
-    <w:lsdException w:name="List Continue 5" w:semiHidden="1" w:unhideWhenUsed="1"/>
-    <w:lsdException w:name="Message Header" w:semiHidden="1" w:unhideWhenUsed="1"/>
-    <w:lsdException w:name="Subtitle" w:uiPriority="11" w:qFormat="1"/>
-    <w:lsdException w:name="Salutation" w:semiHidden="1" w:unhideWhenUsed="1"/>
-    <w:lsdException w:name="Date" w:semiHidden="1" w:unhideWhenUsed="1"/>
-    <w:lsdException w:name="Body Text First Indent" w:semiHidden="1" w:unhideWhenUsed="1"/>
-    <w:lsdException w:name="Body Text First Indent 2" w:semiHidden="1" w:unhideWhenUsed="1"/>
-    <w:lsdException w:name="Note Heading" w:semiHidden="1" w:unhideWhenUsed="1"/>
-    <w:lsdException w:name="Body Text 2" w:semiHidden="1" w:unhideWhenUsed="1"/>
-    <w:lsdException w:name="Body Text 3" w:semiHidden="1" w:unhideWhenUsed="1"/>
-    <w:lsdException w:name="Body Text Indent 2" w:semiHidden="1" w:unhideWhenUsed="1"/>
-    <w:lsdException w:name="Body Text Indent 3" w:semiHidden="1" w:unhideWhenUsed="1"/>
-    <w:lsdException w:name="Block Text" w:semiHidden="1" w:unhideWhenUsed="1"/>
-    <w:lsdException w:name="Hyperlink" w:semiHidden="1" w:unhideWhenUsed="1"/>
-    <w:lsdException w:name="FollowedHyperlink" w:semiHidden="1" w:unhideWhenUsed="1"/>
-    <w:lsdException w:name="Strong" w:uiPriority="22" w:qFormat="1"/>
-    <w:lsdException w:name="Emphasis" w:uiPriority="20" w:qFormat="1"/>
-    <w:lsdException w:name="Document Map" w:semiHidden="1" w:unhideWhenUsed="1"/>
-    <w:lsdException w:name="Plain Text" w:semiHidden="1" w:unhideWhenUsed="1"/>
-    <w:lsdException w:name="E-mail Signature" w:semiHidden="1" w:unhideWhenUsed="1"/>
-    <w:lsdException w:name="HTML Top of Form" w:semiHidden="1" w:unhideWhenUsed="1"/>
-    <w:lsdException w:name="HTML Bottom of Form" w:semiHidden="1" w:unhideWhenUsed="1"/>
-    <w:lsdException w:name="Normal (Web)" w:semiHidden="1" w:unhideWhenUsed="1"/>
-    <w:lsdException w:name="HTML Acronym" w:semiHidden="1" w:unhideWhenUsed="1"/>
-    <w:lsdException w:name="HTML Address" w:semiHidden="1" w:unhideWhenUsed="1"/>
-    <w:lsdException w:name="HTML Cite" w:semiHidden="1" w:unhideWhenUsed="1"/>
-    <w:lsdException w:name="HTML Code" w:semiHidden="1" w:unhideWhenUsed="1"/>
-    <w:lsdException w:name="HTML Definition" w:semiHidden="1" w:unhideWhenUsed="1"/>
-    <w:lsdException w:name="HTML Keyboard" w:semiHidden="1" w:unhideWhenUsed="1"/>
-    <w:lsdException w:name="HTML Preformatted" w:semiHidden="1" w:unhideWhenUsed="1"/>
-    <w:lsdException w:name="HTML Sample" w:semiHidden="1" w:unhideWhenUsed="1"/>
-    <w:lsdException w:name="HTML Typewriter" w:semiHidden="1" w:unhideWhenUsed="1"/>
-    <w:lsdException w:name="HTML Variable" w:semiHidden="1" w:unhideWhenUsed="1"/>
-    <w:lsdException w:name="Normal Table" w:semiHidden="1" w:unhideWhenUsed="1"/>
-    <w:lsdException w:name="annotation subject" w:semiHidden="1" w:unhideWhenUsed="1"/>
-    <w:lsdException w:name="No List" w:semiHidden="1" w:unhideWhenUsed="1"/>
-    <w:lsdException w:name="Outline List 1" w:semiHidden="1" w:unhideWhenUsed="1"/>
-    <w:lsdException w:name="Outline List 2" w:semiHidden="1" w:unhideWhenUsed="1"/>
-    <w:lsdException w:name="Outline List 3" w:semiHidden="1" w:unhideWhenUsed="1"/>
-    <w:lsdException w:name="Table Simple 1" w:semiHidden="1" w:unhideWhenUsed="1"/>
-    <w:lsdException w:name="Table Simple 2" w:semiHidden="1" w:unhideWhenUsed="1"/>
-    <w:lsdException w:name="Table Simple 3" w:semiHidden="1" w:unhideWhenUsed="1"/>
-    <w:lsdException w:name="Table Classic 1" w:semiHidden="1" w:unhideWhenUsed="1"/>
-    <w:lsdException w:name="Table Classic 2" w:semiHidden="1" w:unhideWhenUsed="1"/>
-    <w:lsdException w:name="Table Classic 3" w:semiHidden="1" w:unhideWhenUsed="1"/>
-    <w:lsdException w:name="Table Classic 4" w:semiHidden="1" w:unhideWhenUsed="1"/>
-    <w:lsdException w:name="Table Colorful 1" w:semiHidden="1" w:unhideWhenUsed="1"/>
-    <w:lsdException w:name="Table Colorful 2" w:semiHidden="1" w:unhideWhenUsed="1"/>
-    <w:lsdException w:name="Table Colorful 3" w:semiHidden="1" w:unhideWhenUsed="1"/>
-    <w:lsdException w:name="Table Columns 1" w:semiHidden="1" w:unhideWhenUsed="1"/>
-    <w:lsdException w:name="Table Columns 2" w:semiHidden="1" w:unhideWhenUsed="1"/>
-    <w:lsdException w:name="Table Columns 3" w:semiHidden="1" w:unhideWhenUsed="1"/>
-    <w:lsdException w:name="Table Columns 4" w:semiHidden="1" w:unhideWhenUsed="1"/>
-    <w:lsdException w:name="Table Columns 5" w:semiHidden="1" w:unhideWhenUsed="1"/>
-    <w:lsdException w:name="Table Grid 1" w:semiHidden="1" w:unhideWhenUsed="1"/>
-    <w:lsdException w:name="Table Grid 2" w:semiHidden="1" w:unhideWhenUsed="1"/>
-    <w:lsdException w:name="Table Grid 3" w:semiHidden="1" w:unhideWhenUsed="1"/>
-    <w:lsdException w:name="Table Grid 4" w:semiHidden="1" w:unhideWhenUsed="1"/>
-    <w:lsdException w:name="Table Grid 5" w:semiHidden="1" w:unhideWhenUsed="1"/>
-    <w:lsdException w:name="Table Grid 6" w:semiHidden="1" w:unhideWhenUsed="1"/>
-    <w:lsdException w:name="Table Grid 7" w:semiHidden="1" w:unhideWhenUsed="1"/>
-    <w:lsdException w:name="Table Grid 8" w:semiHidden="1" w:unhideWhenUsed="1"/>
-    <w:lsdException w:name="Table List 1" w:semiHidden="1" w:unhideWhenUsed="1"/>
-    <w:lsdException w:name="Table List 2" w:semiHidden="1" w:unhideWhenUsed="1"/>
-    <w:lsdException w:name="Table List 3" w:semiHidden="1" w:unhideWhenUsed="1"/>
-    <w:lsdException w:name="Table List 4" w:semiHidden="1" w:unhideWhenUsed="1"/>
-    <w:lsdException w:name="Table List 5" w:semiHidden="1" w:unhideWhenUsed="1"/>
-    <w:lsdException w:name="Table List 6" w:semiHidden="1" w:unhideWhenUsed="1"/>
-    <w:lsdException w:name="Table List 7" w:semiHidden="1" w:unhideWhenUsed="1"/>
-    <w:lsdException w:name="Table List 8" w:semiHidden="1" w:unhideWhenUsed="1"/>
-    <w:lsdException w:name="Table 3D effects 1" w:semiHidden="1" w:unhideWhenUsed="1"/>
-    <w:lsdException w:name="Table 3D effects 2" w:semiHidden="1" w:unhideWhenUsed="1"/>
-    <w:lsdException w:name="Table 3D effects 3" w:semiHidden="1" w:unhideWhenUsed="1"/>
-    <w:lsdException w:name="Table Contemporary" w:semiHidden="1" w:unhideWhenUsed="1"/>
-    <w:lsdException w:name="Table Elegant" w:semiHidden="1" w:unhideWhenUsed="1"/>
-    <w:lsdException w:name="Table Professional" w:semiHidden="1" w:unhideWhenUsed="1"/>
-    <w:lsdException w:name="Table Subtle 1" w:semiHidden="1" w:unhideWhenUsed="1"/>
-    <w:lsdException w:name="Table Subtle 2" w:semiHidden="1" w:unhideWhenUsed="1"/>
-    <w:lsdException w:name="Table Web 1" w:semiHidden="1" w:unhideWhenUsed="1"/>
-    <w:lsdException w:name="Table Web 2" w:semiHidden="1" w:unhideWhenUsed="1"/>
-    <w:lsdException w:name="Table Web 3" w:semiHidden="1" w:unhideWhenUsed="1"/>
-    <w:lsdException w:name="Balloon Text" w:semiHidden="1" w:unhideWhenUsed="1"/>
-    <w:lsdException w:name="Table Grid" w:uiPriority="59"/>
-    <w:lsdException w:name="Table Theme" w:semiHidden="1" w:unhideWhenUsed="1"/>
-    <w:lsdException w:name="Placeholder Text" w:semiHidden="1"/>
-    <w:lsdException w:name="No Spacing" w:uiPriority="1" w:qFormat="1"/>
-    <w:lsdException w:name="Light Shading" w:uiPriority="60"/>
-    <w:lsdException w:name="Light List" w:uiPriority="61"/>
-    <w:lsdException w:name="Light Grid" w:uiPriority="62"/>
-    <w:lsdException w:name="Medium Shading 1" w:uiPriority="63"/>
-    <w:lsdException w:name="Medium Shading 2" w:uiPriority="64"/>
-    <w:lsdException w:name="Medium List 1" w:uiPriority="65"/>
-    <w:lsdException w:name="Medium List 2" w:uiPriority="66"/>
-    <w:lsdException w:name="Medium Grid 1" w:uiPriority="67"/>
-    <w:lsdException w:name="Medium Grid 2" w:uiPriority="68"/>
-    <w:lsdException w:name="Medium Grid 3" w:uiPriority="69"/>
-    <w:lsdException w:name="Dark List" w:uiPriority="70"/>
-    <w:lsdException w:name="Colorful Shading" w:uiPriority="71"/>
-    <w:lsdException w:name="Colorful List" w:uiPriority="72"/>
-    <w:lsdException w:name="Colorful Grid" w:uiPriority="73"/>
-    <w:lsdException w:name="Light Shading Accent 1" w:uiPriority="60"/>
-    <w:lsdException w:name="Light List Accent 1" w:uiPriority="61"/>
-    <w:lsdException w:name="Light Grid Accent 1" w:uiPriority="62"/>
-    <w:lsdException w:name="Medium Shading 1 Accent 1" w:uiPriority="63"/>
-    <w:lsdException w:name="Medium Shading 2 Accent 1" w:uiPriority="64"/>
-    <w:lsdException w:name="Medium List 1 Accent 1" w:uiPriority="65"/>
-    <w:lsdException w:name="Revision" w:semiHidden="1"/>
-    <w:lsdException w:name="List Paragraph" w:uiPriority="34" w:qFormat="1"/>
-    <w:lsdException w:name="Quote" w:uiPriority="29" w:qFormat="1"/>
-    <w:lsdException w:name="Intense Quote" w:uiPriority="30" w:qFormat="1"/>
-    <w:lsdException w:name="Medium List 2 Accent 1" w:uiPriority="66"/>
-    <w:lsdException w:name="Medium Grid 1 Accent 1" w:uiPriority="67"/>
-    <w:lsdException w:name="Medium Grid 2 Accent 1" w:uiPriority="68"/>
-    <w:lsdException w:name="Medium Grid 3 Accent 1" w:uiPriority="69"/>
-    <w:lsdException w:name="Dark List Accent 1" w:uiPriority="70"/>
-    <w:lsdException w:name="Colorful Shading Accent 1" w:uiPriority="71"/>
-    <w:lsdException w:name="Colorful List Accent 1" w:uiPriority="72"/>
-    <w:lsdException w:name="Colorful Grid Accent 1" w:uiPriority="73"/>
-    <w:lsdException w:name="Light Shading Accent 2" w:uiPriority="60"/>
-    <w:lsdException w:name="Light List Accent 2" w:uiPriority="61"/>
-    <w:lsdException w:name="Light Grid Accent 2" w:uiPriority="62"/>
-    <w:lsdException w:name="Medium Shading 1 Accent 2" w:uiPriority="63"/>
-    <w:lsdException w:name="Medium Shading 2 Accent 2" w:uiPriority="64"/>
-    <w:lsdException w:name="Medium List 1 Accent 2" w:uiPriority="65"/>
-    <w:lsdException w:name="Medium List 2 Accent 2" w:uiPriority="66"/>
-    <w:lsdException w:name="Medium Grid 1 Accent 2" w:uiPriority="67"/>
-    <w:lsdException w:name="Medium Grid 2 Accent 2" w:uiPriority="68"/>
-    <w:lsdException w:name="Medium Grid 3 Accent 2" w:uiPriority="69"/>
-    <w:lsdException w:name="Dark List Accent 2" w:uiPriority="70"/>
-    <w:lsdException w:name="Colorful Shading Accent 2" w:uiPriority="71"/>
-    <w:lsdException w:name="Colorful List Accent 2" w:uiPriority="72"/>
-    <w:lsdException w:name="Colorful Grid Accent 2" w:uiPriority="73"/>
-    <w:lsdException w:name="Light Shading Accent 3" w:uiPriority="60"/>
-    <w:lsdException w:name="Light List Accent 3" w:uiPriority="61"/>
-    <w:lsdException w:name="Light Grid Accent 3" w:uiPriority="62"/>
-    <w:lsdException w:name="Medium Shading 1 Accent 3" w:uiPriority="63"/>
-    <w:lsdException w:name="Medium Shading 2 Accent 3" w:uiPriority="64"/>
-    <w:lsdException w:name="Medium List 1 Accent 3" w:uiPriority="65"/>
-    <w:lsdException w:name="Medium List 2 Accent 3" w:uiPriority="66"/>
-    <w:lsdException w:name="Medium Grid 1 Accent 3" w:uiPriority="67"/>
-    <w:lsdException w:name="Medium Grid 2 Accent 3" w:uiPriority="68"/>
-    <w:lsdException w:name="Medium Grid 3 Accent 3" w:uiPriority="69"/>
-    <w:lsdException w:name="Dark List Accent 3" w:uiPriority="70"/>
-    <w:lsdException w:name="Colorful Shading Accent 3" w:uiPriority="71"/>
-    <w:lsdException w:name="Colorful List Accent 3" w:uiPriority="72"/>
-    <w:lsdException w:name="Colorful Grid Accent 3" w:uiPriority="73"/>
-    <w:lsdException w:name="Light Shading Accent 4" w:uiPriority="60"/>
-    <w:lsdException w:name="Light List Accent 4" w:uiPriority="61"/>
-    <w:lsdException w:name="Light Grid Accent 4" w:uiPriority="62"/>
-    <w:lsdException w:name="Medium Shading 1 Accent 4" w:uiPriority="63"/>
-    <w:lsdException w:name="Medium Shading 2 Accent 4" w:uiPriority="64"/>
-    <w:lsdException w:name="Medium List 1 Accent 4" w:uiPriority="65"/>
-    <w:lsdException w:name="Medium List 2 Accent 4" w:uiPriority="66"/>
-    <w:lsdException w:name="Medium Grid 1 Accent 4" w:uiPriority="67"/>
-    <w:lsdException w:name="Medium Grid 2 Accent 4" w:uiPriority="68"/>
-    <w:lsdException w:name="Medium Grid 3 Accent 4" w:uiPriority="69"/>
-    <w:lsdException w:name="Dark List Accent 4" w:uiPriority="70"/>
-    <w:lsdException w:name="Colorful Shading Accent 4" w:uiPriority="71"/>
-    <w:lsdException w:name="Colorful List Accent 4" w:uiPriority="72"/>
-    <w:lsdException w:name="Colorful Grid Accent 4" w:uiPriority="73"/>
-    <w:lsdException w:name="Light Shading Accent 5" w:uiPriority="60"/>
-    <w:lsdException w:name="Light List Accent 5" w:uiPriority="61"/>
-    <w:lsdException w:name="Light Grid Accent 5" w:uiPriority="62"/>
-    <w:lsdException w:name="Medium Shading 1 Accent 5" w:uiPriority="63"/>
-    <w:lsdException w:name="Medium Shading 2 Accent 5" w:uiPriority="64"/>
-    <w:lsdException w:name="Medium List 1 Accent 5" w:uiPriority="65"/>
-    <w:lsdException w:name="Medium List 2 Accent 5" w:uiPriority="66"/>
-    <w:lsdException w:name="Medium Grid 1 Accent 5" w:uiPriority="67"/>
-    <w:lsdException w:name="Medium Grid 2 Accent 5" w:uiPriority="68"/>
-    <w:lsdException w:name="Medium Grid 3 Accent 5" w:uiPriority="69"/>
-    <w:lsdException w:name="Dark List Accent 5" w:uiPriority="70"/>
-    <w:lsdException w:name="Colorful Shading Accent 5" w:uiPriority="71"/>
-    <w:lsdException w:name="Colorful List Accent 5" w:uiPriority="72"/>
-    <w:lsdException w:name="Colorful Grid Accent 5" w:uiPriority="73"/>
-    <w:lsdException w:name="Light Shading Accent 6" w:uiPriority="60"/>
-    <w:lsdException w:name="Light List Accent 6" w:uiPriority="61"/>
-    <w:lsdException w:name="Light Grid Accent 6" w:uiPriority="62"/>
-    <w:lsdException w:name="Medium Shading 1 Accent 6" w:uiPriority="63"/>
-    <w:lsdException w:name="Medium Shading 2 Accent 6" w:uiPriority="64"/>
-    <w:lsdException w:name="Medium List 1 Accent 6" w:uiPriority="65"/>
-    <w:lsdException w:name="Medium List 2 Accent 6" w:uiPriority="66"/>
-    <w:lsdException w:name="Medium Grid 1 Accent 6" w:uiPriority="67"/>
-    <w:lsdException w:name="Medium Grid 2 Accent 6" w:uiPriority="68"/>
-    <w:lsdException w:name="Medium Grid 3 Accent 6" w:uiPriority="69"/>
-    <w:lsdException w:name="Dark List Accent 6" w:uiPriority="70"/>
-    <w:lsdException w:name="Colorful Shading Accent 6" w:uiPriority="71"/>
-    <w:lsdException w:name="Colorful List Accent 6" w:uiPriority="72"/>
-    <w:lsdException w:name="Colorful Grid Accent 6" w:uiPriority="73"/>
-    <w:lsdException w:name="Subtle Emphasis" w:uiPriority="19" w:qFormat="1"/>
-    <w:lsdException w:name="Intense Emphasis" w:uiPriority="21" w:qFormat="1"/>
-    <w:lsdException w:name="Subtle Reference" w:uiPriority="31" w:qFormat="1"/>
-    <w:lsdException w:name="Intense Reference" w:uiPriority="32" w:qFormat="1"/>
-    <w:lsdException w:name="Book Title" w:uiPriority="33" w:qFormat="1"/>
-    <w:lsdException w:name="Bibliography" w:semiHidden="1" w:uiPriority="37" w:unhideWhenUsed="1"/>
-    <w:lsdException w:name="TOC Heading" w:semiHidden="1" w:uiPriority="39" w:unhideWhenUsed="1" w:qFormat="1"/>
-    <w:lsdException w:name="Plain Table 1" w:uiPriority="41"/>
-    <w:lsdException w:name="Plain Table 2" w:uiPriority="42"/>
-    <w:lsdException w:name="Plain Table 3" w:uiPriority="43"/>
-    <w:lsdException w:name="Plain Table 4" w:uiPriority="44"/>
-    <w:lsdException w:name="Plain Table 5" w:uiPriority="45"/>
-    <w:lsdException w:name="Grid Table Light" w:uiPriority="40"/>
-    <w:lsdException w:name="Grid Table 1 Light" w:uiPriority="46"/>
-    <w:lsdException w:name="Grid Table 2" w:uiPriority="47"/>
-    <w:lsdException w:name="Grid Table 3" w:uiPriority="48"/>
-    <w:lsdException w:name="Grid Table 4" w:uiPriority="49"/>
-    <w:lsdException w:name="Grid Table 5 Dark" w:uiPriority="50"/>
-    <w:lsdException w:name="Grid Table 6 Colorful" w:uiPriority="51"/>
-    <w:lsdException w:name="Grid Table 7 Colorful" w:uiPriority="52"/>
-    <w:lsdException w:name="Grid Table 1 Light Accent 1" w:uiPriority="46"/>
-    <w:lsdException w:name="Grid Table 2 Accent 1" w:uiPriority="47"/>
-    <w:lsdException w:name="Grid Table 3 Accent 1" w:uiPriority="48"/>
-    <w:lsdException w:name="Grid Table 4 Accent 1" w:uiPriority="49"/>
-    <w:lsdException w:name="Grid Table 5 Dark Accent 1" w:uiPriority="50"/>
-    <w:lsdException w:name="Grid Table 6 Colorful Accent 1" w:uiPriority="51"/>
-    <w:lsdException w:name="Grid Table 7 Colorful Accent 1" w:uiPriority="52"/>
-    <w:lsdException w:name="Grid Table 1 Light Accent 2" w:uiPriority="46"/>
-    <w:lsdException w:name="Grid Table 2 Accent 2" w:uiPriority="47"/>
-    <w:lsdException w:name="Grid Table 3 Accent 2" w:uiPriority="48"/>
-    <w:lsdException w:name="Grid Table 4 Accent 2" w:uiPriority="49"/>
-    <w:lsdException w:name="Grid Table 5 Dark Accent 2" w:uiPriority="50"/>
-    <w:lsdException w:name="Grid Table 6 Colorful Accent 2" w:uiPriority="51"/>
-    <w:lsdException w:name="Grid Table 7 Colorful Accent 2" w:uiPriority="52"/>
-    <w:lsdException w:name="Grid Table 1 Light Accent 3" w:uiPriority="46"/>
-    <w:lsdException w:name="Grid Table 2 Accent 3" w:uiPriority="47"/>
-    <w:lsdException w:name="Grid Table 3 Accent 3" w:uiPriority="48"/>
-    <w:lsdException w:name="Grid Table 4 Accent 3" w:uiPriority="49"/>
-    <w:lsdException w:name="Grid Table 5 Dark Accent 3" w:uiPriority="50"/>
-    <w:lsdException w:name="Grid Table 6 Colorful Accent 3" w:uiPriority="51"/>
-    <w:lsdException w:name="Grid Table 7 Colorful Accent 3" w:uiPriority="52"/>
-    <w:lsdException w:name="Grid Table 1 Light Accent 4" w:uiPriority="46"/>
-    <w:lsdException w:name="Grid Table 2 Accent 4" w:uiPriority="47"/>
-    <w:lsdException w:name="Grid Table 3 Accent 4" w:uiPriority="48"/>
-    <w:lsdException w:name="Grid Table 4 Accent 4" w:uiPriority="49"/>
-    <w:lsdException w:name="Grid Table 5 Dark Accent 4" w:uiPriority="50"/>
-    <w:lsdException w:name="Grid Table 6 Colorful Accent 4" w:uiPriority="51"/>
-    <w:lsdException w:name="Grid Table 7 Colorful Accent 4" w:uiPriority="52"/>
-    <w:lsdException w:name="Grid Table 1 Light Accent 5" w:uiPriority="46"/>
-    <w:lsdException w:name="Grid Table 2 Accent 5" w:uiPriority="47"/>
-    <w:lsdException w:name="Grid Table 3 Accent 5" w:uiPriority="48"/>
-    <w:lsdException w:name="Grid Table 4 Accent 5" w:uiPriority="49"/>
-    <w:lsdException w:name="Grid Table 5 Dark Accent 5" w:uiPriority="50"/>
-    <w:lsdException w:name="Grid Table 6 Colorful Accent 5" w:uiPriority="51"/>
-    <w:lsdException w:name="Grid Table 7 Colorful Accent 5" w:uiPriority="52"/>
-    <w:lsdException w:name="Grid Table 1 Light Accent 6" w:uiPriority="46"/>
-    <w:lsdException w:name="Grid Table 2 Accent 6" w:uiPriority="47"/>
-    <w:lsdException w:name="Grid Table 3 Accent 6" w:uiPriority="48"/>
-    <w:lsdException w:name="Grid Table 4 Accent 6" w:uiPriority="49"/>
-    <w:lsdException w:name="Grid Table 5 Dark Accent 6" w:uiPriority="50"/>
-    <w:lsdException w:name="Grid Table 6 Colorful Accent 6" w:uiPriority="51"/>
-    <w:lsdException w:name="Grid Table 7 Colorful Accent 6" w:uiPriority="52"/>
-    <w:lsdException w:name="List Table 1 Light" w:uiPriority="46"/>
-    <w:lsdException w:name="List Table 2" w:uiPriority="47"/>
-    <w:lsdException w:name="List Table 3" w:uiPriority="48"/>
-    <w:lsdException w:name="List Table 4" w:uiPriority="49"/>
-    <w:lsdException w:name="List Table 5 Dark" w:uiPriority="50"/>
-    <w:lsdException w:name="List Table 6 Colorful" w:uiPriority="51"/>
-    <w:lsdException w:name="List Table 7 Colorful" w:uiPriority="52"/>
-    <w:lsdException w:name="List Table 1 Light Accent 1" w:uiPriority="46"/>
-    <w:lsdException w:name="List Table 2 Accent 1" w:uiPriority="47"/>
-    <w:lsdException w:name="List Table 3 Accent 1" w:uiPriority="48"/>
-    <w:lsdException w:name="List Table 4 Accent 1" w:uiPriority="49"/>
-    <w:lsdException w:name="List Table 5 Dark Accent 1" w:uiPriority="50"/>
-    <w:lsdException w:name="List Table 6 Colorful Accent 1" w:uiPriority="51"/>
-    <w:lsdException w:name="List Table 7 Colorful Accent 1" w:uiPriority="52"/>
-    <w:lsdException w:name="List Table 1 Light Accent 2" w:uiPriority="46"/>
-    <w:lsdException w:name="List Table 2 Accent 2" w:uiPriority="47"/>
-    <w:lsdException w:name="List Table 3 Accent 2" w:uiPriority="48"/>
-    <w:lsdException w:name="List Table 4 Accent 2" w:uiPriority="49"/>
-    <w:lsdException w:name="List Table 5 Dark Accent 2" w:uiPriority="50"/>
-    <w:lsdException w:name="List Table 6 Colorful Accent 2" w:uiPriority="51"/>
-    <w:lsdException w:name="List Table 7 Colorful Accent 2" w:uiPriority="52"/>
-    <w:lsdException w:name="List Table 1 Light Accent 3" w:uiPriority="46"/>
-    <w:lsdException w:name="List Table 2 Accent 3" w:uiPriority="47"/>
-    <w:lsdException w:name="List Table 3 Accent 3" w:uiPriority="48"/>
-    <w:lsdException w:name="List Table 4 Accent 3" w:uiPriority="49"/>
-    <w:lsdException w:name="List Table 5 Dark Accent 3" w:uiPriority="50"/>
-    <w:lsdException w:name="List Table 6 Colorful Accent 3" w:uiPriority="51"/>
-    <w:lsdException w:name="List Table 7 Colorful Accent 3" w:uiPriority="52"/>
-    <w:lsdException w:name="List Table 1 Light Accent 4" w:uiPriority="46"/>
-    <w:lsdException w:name="List Table 2 Accent 4" w:uiPriority="47"/>
-    <w:lsdException w:name="List Table 3 Accent 4" w:uiPriority="48"/>
-    <w:lsdException w:name="List Table 4 Accent 4" w:uiPriority="49"/>
-    <w:lsdException w:name="List Table 5 Dark Accent 4" w:uiPriority="50"/>
-    <w:lsdException w:name="List Table 6 Colorful Accent 4" w:uiPriority="51"/>
-    <w:lsdException w:name="List Table 7 Colorful Accent 4" w:uiPriority="52"/>
-    <w:lsdException w:name="List Table 1 Light Accent 5" w:uiPriority="46"/>
-    <w:lsdException w:name="List Table 2 Accent 5" w:uiPriority="47"/>
-    <w:lsdException w:name="List Table 3 Accent 5" w:uiPriority="48"/>
-    <w:lsdException w:name="List Table 4 Accent 5" w:uiPriority="49"/>
-    <w:lsdException w:name="List Table 5 Dark Accent 5" w:uiPriority="50"/>
-    <w:lsdException w:name="List Table 6 Colorful Accent 5" w:uiPriority="51"/>
-    <w:lsdException w:name="List Table 7 Colorful Accent 5" w:uiPriority="52"/>
-    <w:lsdException w:name="List Table 1 Light Accent 6" w:uiPriority="46"/>
-    <w:lsdException w:name="List Table 2 Accent 6" w:uiPriority="47"/>
-    <w:lsdException w:name="List Table 3 Accent 6" w:uiPriority="48"/>
-    <w:lsdException w:name="List Table 4 Accent 6" w:uiPriority="49"/>
-    <w:lsdException w:name="List Table 5 Dark Accent 6" w:uiPriority="50"/>
-    <w:lsdException w:name="List Table 6 Colorful Accent 6" w:uiPriority="51"/>
-    <w:lsdException w:name="List Table 7 Colorful Accent 6" w:uiPriority="52"/>
+  <w:latentStyles w:defLockedState="0" w:defUIPriority="99" w:defSemiHidden="1" w:defUnhideWhenUsed="1" w:defQFormat="0" w:count="267">
+    <w:lsdException w:name="Normal" w:semiHidden="0" w:uiPriority="0" w:unhideWhenUsed="0" w:qFormat="1"/>
+    <w:lsdException w:name="heading 1" w:semiHidden="0" w:unhideWhenUsed="0" w:qFormat="1"/>
+    <w:lsdException w:name="heading 2" w:qFormat="1"/>
+    <w:lsdException w:name="heading 3" w:qFormat="1"/>
+    <w:lsdException w:name="heading 4" w:qFormat="1"/>
+    <w:lsdException w:name="heading 5" w:qFormat="1"/>
+    <w:lsdException w:name="heading 6" w:qFormat="1"/>
+    <w:lsdException w:name="heading 7" w:qFormat="1"/>
+    <w:lsdException w:name="heading 8" w:qFormat="1"/>
+    <w:lsdException w:name="heading 9" w:qFormat="1"/>
+    <w:lsdException w:name="toc 1" w:uiPriority="39"/>
+    <w:lsdException w:name="toc 2" w:uiPriority="39"/>
+    <w:lsdException w:name="toc 3" w:uiPriority="39"/>
+    <w:lsdException w:name="toc 4" w:uiPriority="39"/>
+    <w:lsdException w:name="toc 5" w:uiPriority="39"/>
+    <w:lsdException w:name="toc 6" w:uiPriority="39"/>
+    <w:lsdException w:name="toc 7" w:uiPriority="39"/>
+    <w:lsdException w:name="toc 8" w:uiPriority="39"/>
+    <w:lsdException w:name="toc 9" w:uiPriority="39"/>
+    <w:lsdException w:name="caption" w:uiPriority="35" w:qFormat="1"/>
+    <w:lsdException w:name="Title" w:semiHidden="0" w:uiPriority="10" w:unhideWhenUsed="0" w:qFormat="1"/>
+    <w:lsdException w:name="Default Paragraph Font" w:uiPriority="1"/>
+    <w:lsdException w:name="Subtitle" w:semiHidden="0" w:uiPriority="11" w:unhideWhenUsed="0" w:qFormat="1"/>
+    <w:lsdException w:name="Strong" w:semiHidden="0" w:uiPriority="22" w:unhideWhenUsed="0" w:qFormat="1"/>
+    <w:lsdException w:name="Emphasis" w:semiHidden="0" w:uiPriority="20" w:unhideWhenUsed="0" w:qFormat="1"/>
+    <w:lsdException w:name="Table Grid" w:semiHidden="0" w:uiPriority="59" w:unhideWhenUsed="0"/>
+    <w:lsdException w:name="Placeholder Text" w:unhideWhenUsed="0"/>
+    <w:lsdException w:name="No Spacing" w:semiHidden="0" w:uiPriority="1" w:unhideWhenUsed="0" w:qFormat="1"/>
+    <w:lsdException w:name="Light Shading" w:semiHidden="0" w:uiPriority="60" w:unhideWhenUsed="0"/>
+    <w:lsdException w:name="Light List" w:semiHidden="0" w:uiPriority="61" w:unhideWhenUsed="0"/>
+    <w:lsdException w:name="Light Grid" w:semiHidden="0" w:uiPriority="62" w:unhideWhenUsed="0"/>
+    <w:lsdException w:name="Medium Shading 1" w:semiHidden="0" w:uiPriority="63" w:unhideWhenUsed="0"/>
+    <w:lsdException w:name="Medium Shading 2" w:semiHidden="0" w:uiPriority="64" w:unhideWhenUsed="0"/>
+    <w:lsdException w:name="Medium List 1" w:semiHidden="0" w:uiPriority="65" w:unhideWhenUsed="0"/>
+    <w:lsdException w:name="Medium List 2" w:semiHidden="0" w:uiPriority="66" w:unhideWhenUsed="0"/>
+    <w:lsdException w:name="Medium Grid 1" w:semiHidden="0" w:uiPriority="67" w:unhideWhenUsed="0"/>
+    <w:lsdException w:name="Medium Grid 2" w:semiHidden="0" w:uiPriority="68" w:unhideWhenUsed="0"/>
+    <w:lsdException w:name="Medium Grid 3" w:semiHidden="0" w:uiPriority="69" w:unhideWhenUsed="0"/>
+    <w:lsdException w:name="Dark List" w:semiHidden="0" w:uiPriority="70" w:unhideWhenUsed="0"/>
+    <w:lsdException w:name="Colorful Shading" w:semiHidden="0" w:uiPriority="71" w:unhideWhenUsed="0"/>
+    <w:lsdException w:name="Colorful List" w:semiHidden="0" w:uiPriority="72" w:unhideWhenUsed="0"/>
+    <w:lsdException w:name="Colorful Grid" w:semiHidden="0" w:uiPriority="73" w:unhideWhenUsed="0"/>
+    <w:lsdException w:name="Light Shading Accent 1" w:semiHidden="0" w:uiPriority="60" w:unhideWhenUsed="0"/>
+    <w:lsdException w:name="Light List Accent 1" w:semiHidden="0" w:uiPriority="61" w:unhideWhenUsed="0"/>
+    <w:lsdException w:name="Light Grid Accent 1" w:semiHidden="0" w:uiPriority="62" w:unhideWhenUsed="0"/>
+    <w:lsdException w:name="Medium Shading 1 Accent 1" w:semiHidden="0" w:uiPriority="63" w:unhideWhenUsed="0"/>
+    <w:lsdException w:name="Medium Shading 2 Accent 1" w:semiHidden="0" w:uiPriority="64" w:unhideWhenUsed="0"/>
+    <w:lsdException w:name="Medium List 1 Accent 1" w:semiHidden="0" w:uiPriority="65" w:unhideWhenUsed="0"/>
+    <w:lsdException w:name="Revision" w:unhideWhenUsed="0"/>
+    <w:lsdException w:name="List Paragraph" w:semiHidden="0" w:uiPriority="34" w:unhideWhenUsed="0" w:qFormat="1"/>
+    <w:lsdException w:name="Quote" w:semiHidden="0" w:uiPriority="29" w:unhideWhenUsed="0" w:qFormat="1"/>
+    <w:lsdException w:name="Intense Quote" w:semiHidden="0" w:uiPriority="30" w:unhideWhenUsed="0" w:qFormat="1"/>
+    <w:lsdException w:name="Medium List 2 Accent 1" w:semiHidden="0" w:uiPriority="66" w:unhideWhenUsed="0"/>
+    <w:lsdException w:name="Medium Grid 1 Accent 1" w:semiHidden="0" w:uiPriority="67" w:unhideWhenUsed="0"/>
+    <w:lsdException w:name="Medium Grid 2 Accent 1" w:semiHidden="0" w:uiPriority="68" w:unhideWhenUsed="0"/>
+    <w:lsdException w:name="Medium Grid 3 Accent 1" w:semiHidden="0" w:uiPriority="69" w:unhideWhenUsed="0"/>
+    <w:lsdException w:name="Dark List Accent 1" w:semiHidden="0" w:uiPriority="70" w:unhideWhenUsed="0"/>
+    <w:lsdException w:name="Colorful Shading Accent 1" w:semiHidden="0" w:uiPriority="71" w:unhideWhenUsed="0"/>
+    <w:lsdException w:name="Colorful List Accent 1" w:semiHidden="0" w:uiPriority="72" w:unhideWhenUsed="0"/>
+    <w:lsdException w:name="Colorful Grid Accent 1" w:semiHidden="0" w:uiPriority="73" w:unhideWhenUsed="0"/>
+    <w:lsdException w:name="Light Shading Accent 2" w:semiHidden="0" w:uiPriority="60" w:unhideWhenUsed="0"/>
+    <w:lsdException w:name="Light List Accent 2" w:semiHidden="0" w:uiPriority="61" w:unhideWhenUsed="0"/>
+    <w:lsdException w:name="Light Grid Accent 2" w:semiHidden="0" w:uiPriority="62" w:unhideWhenUsed="0"/>
+    <w:lsdException w:name="Medium Shading 1 Accent 2" w:semiHidden="0" w:uiPriority="63" w:unhideWhenUsed="0"/>
+    <w:lsdException w:name="Medium Shading 2 Accent 2" w:semiHidden="0" w:uiPriority="64" w:unhideWhenUsed="0"/>
+    <w:lsdException w:name="Medium List 1 Accent 2" w:semiHidden="0" w:uiPriority="65" w:unhideWhenUsed="0"/>
+    <w:lsdException w:name="Medium List 2 Accent 2" w:semiHidden="0" w:uiPriority="66" w:unhideWhenUsed="0"/>
+    <w:lsdException w:name="Medium Grid 1 Accent 2" w:semiHidden="0" w:uiPriority="67" w:unhideWhenUsed="0"/>
+    <w:lsdException w:name="Medium Grid 2 Accent 2" w:semiHidden="0" w:uiPriority="68" w:unhideWhenUsed="0"/>
+    <w:lsdException w:name="Medium Grid 3 Accent 2" w:semiHidden="0" w:uiPriority="69" w:unhideWhenUsed="0"/>
+    <w:lsdException w:name="Dark List Accent 2" w:semiHidden="0" w:uiPriority="70" w:unhideWhenUsed="0"/>
+    <w:lsdException w:name="Colorful Shading Accent 2" w:semiHidden="0" w:uiPriority="71" w:unhideWhenUsed="0"/>
+    <w:lsdException w:name="Colorful List Accent 2" w:semiHidden="0" w:uiPriority="72" w:unhideWhenUsed="0"/>
+    <w:lsdException w:name="Colorful Grid Accent 2" w:semiHidden="0" w:uiPriority="73" w:unhideWhenUsed="0"/>
+    <w:lsdException w:name="Light Shading Accent 3" w:semiHidden="0" w:uiPriority="60" w:unhideWhenUsed="0"/>
+    <w:lsdException w:name="Light List Accent 3" w:semiHidden="0" w:uiPriority="61" w:unhideWhenUsed="0"/>
+    <w:lsdException w:name="Light Grid Accent 3" w:semiHidden="0" w:uiPriority="62" w:unhideWhenUsed="0"/>
+    <w:lsdException w:name="Medium Shading 1 Accent 3" w:semiHidden="0" w:uiPriority="63" w:unhideWhenUsed="0"/>
+    <w:lsdException w:name="Medium Shading 2 Accent 3" w:semiHidden="0" w:uiPriority="64" w:unhideWhenUsed="0"/>
+    <w:lsdException w:name="Medium List 1 Accent 3" w:semiHidden="0" w:uiPriority="65" w:unhideWhenUsed="0"/>
+    <w:lsdException w:name="Medium List 2 Accent 3" w:semiHidden="0" w:uiPriority="66" w:unhideWhenUsed="0"/>
+    <w:lsdException w:name="Medium Grid 1 Accent 3" w:semiHidden="0" w:uiPriority="67" w:unhideWhenUsed="0"/>
+    <w:lsdException w:name="Medium Grid 2 Accent 3" w:semiHidden="0" w:uiPriority="68" w:unhideWhenUsed="0"/>
+    <w:lsdException w:name="Medium Grid 3 Accent 3" w:semiHidden="0" w:uiPriority="69" w:unhideWhenUsed="0"/>
+    <w:lsdException w:name="Dark List Accent 3" w:semiHidden="0" w:uiPriority="70" w:unhideWhenUsed="0"/>
+    <w:lsdException w:name="Colorful Shading Accent 3" w:semiHidden="0" w:uiPriority="71" w:unhideWhenUsed="0"/>
+    <w:lsdException w:name="Colorful List Accent 3" w:semiHidden="0" w:uiPriority="72" w:unhideWhenUsed="0"/>
+    <w:lsdException w:name="Colorful Grid Accent 3" w:semiHidden="0" w:uiPriority="73" w:unhideWhenUsed="0"/>
+    <w:lsdException w:name="Light Shading Accent 4" w:semiHidden="0" w:uiPriority="60" w:unhideWhenUsed="0"/>
+    <w:lsdException w:name="Light List Accent 4" w:semiHidden="0" w:uiPriority="61" w:unhideWhenUsed="0"/>
+    <w:lsdException w:name="Light Grid Accent 4" w:semiHidden="0" w:uiPriority="62" w:unhideWhenUsed="0"/>
+    <w:lsdException w:name="Medium Shading 1 Accent 4" w:semiHidden="0" w:uiPriority="63" w:unhideWhenUsed="0"/>
+    <w:lsdException w:name="Medium Shading 2 Accent 4" w:semiHidden="0" w:uiPriority="64" w:unhideWhenUsed="0"/>
+    <w:lsdException w:name="Medium List 1 Accent 4" w:semiHidden="0" w:uiPriority="65" w:unhideWhenUsed="0"/>
+    <w:lsdException w:name="Medium List 2 Accent 4" w:semiHidden="0" w:uiPriority="66" w:unhideWhenUsed="0"/>
+    <w:lsdException w:name="Medium Grid 1 Accent 4" w:semiHidden="0" w:uiPriority="67" w:unhideWhenUsed="0"/>
+    <w:lsdException w:name="Medium Grid 2 Accent 4" w:semiHidden="0" w:uiPriority="68" w:unhideWhenUsed="0"/>
+    <w:lsdException w:name="Medium Grid 3 Accent 4" w:semiHidden="0" w:uiPriority="69" w:unhideWhenUsed="0"/>
+    <w:lsdException w:name="Dark List Accent 4" w:semiHidden="0" w:uiPriority="70" w:unhideWhenUsed="0"/>
+    <w:lsdException w:name="Colorful Shading Accent 4" w:semiHidden="0" w:uiPriority="71" w:unhideWhenUsed="0"/>
+    <w:lsdException w:name="Colorful List Accent 4" w:semiHidden="0" w:uiPriority="72" w:unhideWhenUsed="0"/>
+    <w:lsdException w:name="Colorful Grid Accent 4" w:semiHidden="0" w:uiPriority="73" w:unhideWhenUsed="0"/>
+    <w:lsdException w:name="Light Shading Accent 5" w:semiHidden="0" w:uiPriority="60" w:unhideWhenUsed="0"/>
+    <w:lsdException w:name="Light List Accent 5" w:semiHidden="0" w:uiPriority="61" w:unhideWhenUsed="0"/>
+    <w:lsdException w:name="Light Grid Accent 5" w:semiHidden="0" w:uiPriority="62" w:unhideWhenUsed="0"/>
+    <w:lsdException w:name="Medium Shading 1 Accent 5" w:semiHidden="0" w:uiPriority="63" w:unhideWhenUsed="0"/>
+    <w:lsdException w:name="Medium Shading 2 Accent 5" w:semiHidden="0" w:uiPriority="64" w:unhideWhenUsed="0"/>
+    <w:lsdException w:name="Medium List 1 Accent 5" w:semiHidden="0" w:uiPriority="65" w:unhideWhenUsed="0"/>
+    <w:lsdException w:name="Medium List 2 Accent 5" w:semiHidden="0" w:uiPriority="66" w:unhideWhenUsed="0"/>
+    <w:lsdException w:name="Medium Grid 1 Accent 5" w:semiHidden="0" w:uiPriority="67" w:unhideWhenUsed="0"/>
+    <w:lsdException w:name="Medium Grid 2 Accent 5" w:semiHidden="0" w:uiPriority="68" w:unhideWhenUsed="0"/>
+    <w:lsdException w:name="Medium Grid 3 Accent 5" w:semiHidden="0" w:uiPriority="69" w:unhideWhenUsed="0"/>
+    <w:lsdException w:name="Dark List Accent 5" w:semiHidden="0" w:uiPriority="70" w:unhideWhenUsed="0"/>
+    <w:lsdException w:name="Colorful Shading Accent 5" w:semiHidden="0" w:uiPriority="71" w:unhideWhenUsed="0"/>
+    <w:lsdException w:name="Colorful List Accent 5" w:semiHidden="0" w:uiPriority="72" w:unhideWhenUsed="0"/>
+    <w:lsdException w:name="Colorful Grid Accent 5" w:semiHidden="0" w:uiPriority="73" w:unhideWhenUsed="0"/>
+    <w:lsdException w:name="Light Shading Accent 6" w:semiHidden="0" w:uiPriority="60" w:unhideWhenUsed="0"/>
+    <w:lsdException w:name="Light List Accent 6" w:semiHidden="0" w:uiPriority="61" w:unhideWhenUsed="0"/>
+    <w:lsdException w:name="Light Grid Accent 6" w:semiHidden="0" w:uiPriority="62" w:unhideWhenUsed="0"/>
+    <w:lsdException w:name="Medium Shading 1 Accent 6" w:semiHidden="0" w:uiPriority="63" w:unhideWhenUsed="0"/>
+    <w:lsdException w:name="Medium Shading 2 Accent 6" w:semiHidden="0" w:uiPriority="64" w:unhideWhenUsed="0"/>
+    <w:lsdException w:name="Medium List 1 Accent 6" w:semiHidden="0" w:uiPriority="65" w:unhideWhenUsed="0"/>
+    <w:lsdException w:name="Medium List 2 Accent 6" w:semiHidden="0" w:uiPriority="66" w:unhideWhenUsed="0"/>
+    <w:lsdException w:name="Medium Grid 1 Accent 6" w:semiHidden="0" w:uiPriority="67" w:unhideWhenUsed="0"/>
+    <w:lsdException w:name="Medium Grid 2 Accent 6" w:semiHidden="0" w:uiPriority="68" w:unhideWhenUsed="0"/>
+    <w:lsdException w:name="Medium Grid 3 Accent 6" w:semiHidden="0" w:uiPriority="69" w:unhideWhenUsed="0"/>
+    <w:lsdException w:name="Dark List Accent 6" w:semiHidden="0" w:uiPriority="70" w:unhideWhenUsed="0"/>
+    <w:lsdException w:name="Colorful Shading Accent 6" w:semiHidden="0" w:uiPriority="71" w:unhideWhenUsed="0"/>
+    <w:lsdException w:name="Colorful List Accent 6" w:semiHidden="0" w:uiPriority="72" w:unhideWhenUsed="0"/>
+    <w:lsdException w:name="Colorful Grid Accent 6" w:semiHidden="0" w:uiPriority="73" w:unhideWhenUsed="0"/>
+    <w:lsdException w:name="Subtle Emphasis" w:semiHidden="0" w:uiPriority="19" w:unhideWhenUsed="0" w:qFormat="1"/>
+    <w:lsdException w:name="Intense Emphasis" w:semiHidden="0" w:uiPriority="21" w:unhideWhenUsed="0" w:qFormat="1"/>
+    <w:lsdException w:name="Subtle Reference" w:semiHidden="0" w:uiPriority="31" w:unhideWhenUsed="0" w:qFormat="1"/>
+    <w:lsdException w:name="Intense Reference" w:semiHidden="0" w:uiPriority="32" w:unhideWhenUsed="0" w:qFormat="1"/>
+    <w:lsdException w:name="Book Title" w:semiHidden="0" w:uiPriority="33" w:unhideWhenUsed="0" w:qFormat="1"/>
+    <w:lsdException w:name="Bibliography" w:uiPriority="37"/>
+    <w:lsdException w:name="TOC Heading" w:uiPriority="39" w:qFormat="1"/>
   </w:latentStyles>
   <w:style w:type="paragraph" w:default="1" w:styleId="Normal">
     <w:name w:val="Normal"/>
     <w:qFormat/>
     <w:rsid w:val="00FC3F9F"/>
   </w:style>
-  <w:style w:type="paragraph" w:styleId="Ttulo1">
+  <w:style w:type="paragraph" w:styleId="Heading1">
     <w:name w:val="heading 1"/>
     <w:basedOn w:val="Normal"/>
     <w:next w:val="Normal"/>
-    <w:link w:val="Ttulo1Car"/>
+    <w:link w:val="Heading1Char"/>
     <w:uiPriority w:val="99"/>
     <w:qFormat/>
     <w:rsid w:val="007F2084"/>
@@ -8255,11 +8499,11 @@
       <w:lang w:val="en-US"/>
     </w:rPr>
   </w:style>
-  <w:style w:type="paragraph" w:styleId="Ttulo2">
+  <w:style w:type="paragraph" w:styleId="Heading2">
     <w:name w:val="heading 2"/>
-    <w:basedOn w:val="Ttulo1"/>
+    <w:basedOn w:val="Heading1"/>
     <w:next w:val="Normal"/>
-    <w:link w:val="Ttulo2Car"/>
+    <w:link w:val="Heading2Char"/>
     <w:uiPriority w:val="99"/>
     <w:qFormat/>
     <w:rsid w:val="007F2084"/>
@@ -8274,11 +8518,11 @@
       <w:szCs w:val="20"/>
     </w:rPr>
   </w:style>
-  <w:style w:type="paragraph" w:styleId="Ttulo3">
+  <w:style w:type="paragraph" w:styleId="Heading3">
     <w:name w:val="heading 3"/>
-    <w:basedOn w:val="Ttulo1"/>
+    <w:basedOn w:val="Heading1"/>
     <w:next w:val="Normal"/>
-    <w:link w:val="Ttulo3Car"/>
+    <w:link w:val="Heading3Char"/>
     <w:uiPriority w:val="99"/>
     <w:qFormat/>
     <w:rsid w:val="007F2084"/>
@@ -8297,11 +8541,11 @@
       <w:szCs w:val="20"/>
     </w:rPr>
   </w:style>
-  <w:style w:type="paragraph" w:styleId="Ttulo4">
+  <w:style w:type="paragraph" w:styleId="Heading4">
     <w:name w:val="heading 4"/>
-    <w:basedOn w:val="Ttulo1"/>
+    <w:basedOn w:val="Heading1"/>
     <w:next w:val="Normal"/>
-    <w:link w:val="Ttulo4Car"/>
+    <w:link w:val="Heading4Char"/>
     <w:uiPriority w:val="99"/>
     <w:qFormat/>
     <w:rsid w:val="007F2084"/>
@@ -8318,11 +8562,11 @@
       <w:szCs w:val="20"/>
     </w:rPr>
   </w:style>
-  <w:style w:type="paragraph" w:styleId="Ttulo5">
+  <w:style w:type="paragraph" w:styleId="Heading5">
     <w:name w:val="heading 5"/>
     <w:basedOn w:val="Normal"/>
     <w:next w:val="Normal"/>
-    <w:link w:val="Ttulo5Car"/>
+    <w:link w:val="Heading5Char"/>
     <w:uiPriority w:val="99"/>
     <w:qFormat/>
     <w:rsid w:val="007F2084"/>
@@ -8344,11 +8588,11 @@
       <w:lang w:val="en-US" w:eastAsia="es-ES"/>
     </w:rPr>
   </w:style>
-  <w:style w:type="paragraph" w:styleId="Ttulo6">
+  <w:style w:type="paragraph" w:styleId="Heading6">
     <w:name w:val="heading 6"/>
     <w:basedOn w:val="Normal"/>
     <w:next w:val="Normal"/>
-    <w:link w:val="Ttulo6Car"/>
+    <w:link w:val="Heading6Char"/>
     <w:uiPriority w:val="99"/>
     <w:qFormat/>
     <w:rsid w:val="007F2084"/>
@@ -8372,11 +8616,11 @@
       <w:lang w:val="en-US" w:eastAsia="es-ES"/>
     </w:rPr>
   </w:style>
-  <w:style w:type="paragraph" w:styleId="Ttulo7">
+  <w:style w:type="paragraph" w:styleId="Heading7">
     <w:name w:val="heading 7"/>
     <w:basedOn w:val="Normal"/>
     <w:next w:val="Normal"/>
-    <w:link w:val="Ttulo7Car"/>
+    <w:link w:val="Heading7Char"/>
     <w:uiPriority w:val="99"/>
     <w:qFormat/>
     <w:rsid w:val="007F2084"/>
@@ -8398,11 +8642,11 @@
       <w:lang w:val="en-US" w:eastAsia="es-ES"/>
     </w:rPr>
   </w:style>
-  <w:style w:type="paragraph" w:styleId="Ttulo8">
+  <w:style w:type="paragraph" w:styleId="Heading8">
     <w:name w:val="heading 8"/>
     <w:basedOn w:val="Normal"/>
     <w:next w:val="Normal"/>
-    <w:link w:val="Ttulo8Car"/>
+    <w:link w:val="Heading8Char"/>
     <w:uiPriority w:val="99"/>
     <w:qFormat/>
     <w:rsid w:val="007F2084"/>
@@ -8426,11 +8670,11 @@
       <w:lang w:val="en-US" w:eastAsia="es-ES"/>
     </w:rPr>
   </w:style>
-  <w:style w:type="paragraph" w:styleId="Ttulo9">
+  <w:style w:type="paragraph" w:styleId="Heading9">
     <w:name w:val="heading 9"/>
     <w:basedOn w:val="Normal"/>
     <w:next w:val="Normal"/>
-    <w:link w:val="Ttulo9Car"/>
+    <w:link w:val="Heading9Char"/>
     <w:uiPriority w:val="99"/>
     <w:qFormat/>
     <w:rsid w:val="007F2084"/>
@@ -8456,13 +8700,13 @@
       <w:lang w:val="en-US" w:eastAsia="es-ES"/>
     </w:rPr>
   </w:style>
-  <w:style w:type="character" w:default="1" w:styleId="Fuentedeprrafopredeter">
+  <w:style w:type="character" w:default="1" w:styleId="DefaultParagraphFont">
     <w:name w:val="Default Paragraph Font"/>
     <w:uiPriority w:val="1"/>
     <w:semiHidden/>
     <w:unhideWhenUsed/>
   </w:style>
-  <w:style w:type="table" w:default="1" w:styleId="Tablanormal">
+  <w:style w:type="table" w:default="1" w:styleId="TableNormal">
     <w:name w:val="Normal Table"/>
     <w:uiPriority w:val="99"/>
     <w:semiHidden/>
@@ -8477,13 +8721,13 @@
       </w:tblCellMar>
     </w:tblPr>
   </w:style>
-  <w:style w:type="numbering" w:default="1" w:styleId="Sinlista">
+  <w:style w:type="numbering" w:default="1" w:styleId="NoList">
     <w:name w:val="No List"/>
     <w:uiPriority w:val="99"/>
     <w:semiHidden/>
     <w:unhideWhenUsed/>
   </w:style>
-  <w:style w:type="paragraph" w:styleId="Prrafodelista">
+  <w:style w:type="paragraph" w:styleId="ListParagraph">
     <w:name w:val="List Paragraph"/>
     <w:basedOn w:val="Normal"/>
     <w:uiPriority w:val="34"/>
@@ -8494,16 +8738,15 @@
       <w:contextualSpacing/>
     </w:pPr>
   </w:style>
-  <w:style w:type="table" w:styleId="Tablaconcuadrcula">
+  <w:style w:type="table" w:styleId="TableGrid">
     <w:name w:val="Table Grid"/>
-    <w:basedOn w:val="Tablanormal"/>
+    <w:basedOn w:val="TableNormal"/>
     <w:uiPriority w:val="59"/>
     <w:rsid w:val="007F2084"/>
     <w:pPr>
       <w:spacing w:after="0" w:line="240" w:lineRule="auto"/>
     </w:pPr>
     <w:tblPr>
-      <w:tblInd w:w="0" w:type="dxa"/>
       <w:tblBorders>
         <w:top w:val="single" w:sz="4" w:space="0" w:color="auto"/>
         <w:left w:val="single" w:sz="4" w:space="0" w:color="auto"/>
@@ -8512,18 +8755,12 @@
         <w:insideH w:val="single" w:sz="4" w:space="0" w:color="auto"/>
         <w:insideV w:val="single" w:sz="4" w:space="0" w:color="auto"/>
       </w:tblBorders>
-      <w:tblCellMar>
-        <w:top w:w="0" w:type="dxa"/>
-        <w:left w:w="108" w:type="dxa"/>
-        <w:bottom w:w="0" w:type="dxa"/>
-        <w:right w:w="108" w:type="dxa"/>
-      </w:tblCellMar>
     </w:tblPr>
   </w:style>
-  <w:style w:type="character" w:customStyle="1" w:styleId="Ttulo1Car">
-    <w:name w:val="Título 1 Car"/>
-    <w:basedOn w:val="Fuentedeprrafopredeter"/>
-    <w:link w:val="Ttulo1"/>
+  <w:style w:type="character" w:customStyle="1" w:styleId="Heading1Char">
+    <w:name w:val="Heading 1 Char"/>
+    <w:basedOn w:val="DefaultParagraphFont"/>
+    <w:link w:val="Heading1"/>
     <w:uiPriority w:val="99"/>
     <w:rsid w:val="007F2084"/>
     <w:rPr>
@@ -8536,10 +8773,10 @@
       <w:lang w:val="en-US"/>
     </w:rPr>
   </w:style>
-  <w:style w:type="character" w:customStyle="1" w:styleId="Ttulo2Car">
-    <w:name w:val="Título 2 Car"/>
-    <w:basedOn w:val="Fuentedeprrafopredeter"/>
-    <w:link w:val="Ttulo2"/>
+  <w:style w:type="character" w:customStyle="1" w:styleId="Heading2Char">
+    <w:name w:val="Heading 2 Char"/>
+    <w:basedOn w:val="DefaultParagraphFont"/>
+    <w:link w:val="Heading2"/>
     <w:uiPriority w:val="99"/>
     <w:rsid w:val="007F2084"/>
     <w:rPr>
@@ -8552,10 +8789,10 @@
       <w:lang w:val="en-US"/>
     </w:rPr>
   </w:style>
-  <w:style w:type="character" w:customStyle="1" w:styleId="Ttulo3Car">
-    <w:name w:val="Título 3 Car"/>
-    <w:basedOn w:val="Fuentedeprrafopredeter"/>
-    <w:link w:val="Ttulo3"/>
+  <w:style w:type="character" w:customStyle="1" w:styleId="Heading3Char">
+    <w:name w:val="Heading 3 Char"/>
+    <w:basedOn w:val="DefaultParagraphFont"/>
+    <w:link w:val="Heading3"/>
     <w:uiPriority w:val="99"/>
     <w:rsid w:val="007F2084"/>
     <w:rPr>
@@ -8568,10 +8805,10 @@
       <w:lang w:val="en-US"/>
     </w:rPr>
   </w:style>
-  <w:style w:type="character" w:customStyle="1" w:styleId="Ttulo4Car">
-    <w:name w:val="Título 4 Car"/>
-    <w:basedOn w:val="Fuentedeprrafopredeter"/>
-    <w:link w:val="Ttulo4"/>
+  <w:style w:type="character" w:customStyle="1" w:styleId="Heading4Char">
+    <w:name w:val="Heading 4 Char"/>
+    <w:basedOn w:val="DefaultParagraphFont"/>
+    <w:link w:val="Heading4"/>
     <w:uiPriority w:val="99"/>
     <w:rsid w:val="007F2084"/>
     <w:rPr>
@@ -8582,10 +8819,10 @@
       <w:lang w:val="en-US"/>
     </w:rPr>
   </w:style>
-  <w:style w:type="character" w:customStyle="1" w:styleId="Ttulo5Car">
-    <w:name w:val="Título 5 Car"/>
-    <w:basedOn w:val="Fuentedeprrafopredeter"/>
-    <w:link w:val="Ttulo5"/>
+  <w:style w:type="character" w:customStyle="1" w:styleId="Heading5Char">
+    <w:name w:val="Heading 5 Char"/>
+    <w:basedOn w:val="DefaultParagraphFont"/>
+    <w:link w:val="Heading5"/>
     <w:uiPriority w:val="99"/>
     <w:rsid w:val="007F2084"/>
     <w:rPr>
@@ -8596,10 +8833,10 @@
       <w:lang w:val="en-US" w:eastAsia="es-ES"/>
     </w:rPr>
   </w:style>
-  <w:style w:type="character" w:customStyle="1" w:styleId="Ttulo6Car">
-    <w:name w:val="Título 6 Car"/>
-    <w:basedOn w:val="Fuentedeprrafopredeter"/>
-    <w:link w:val="Ttulo6"/>
+  <w:style w:type="character" w:customStyle="1" w:styleId="Heading6Char">
+    <w:name w:val="Heading 6 Char"/>
+    <w:basedOn w:val="DefaultParagraphFont"/>
+    <w:link w:val="Heading6"/>
     <w:uiPriority w:val="99"/>
     <w:rsid w:val="007F2084"/>
     <w:rPr>
@@ -8612,10 +8849,10 @@
       <w:lang w:val="en-US" w:eastAsia="es-ES"/>
     </w:rPr>
   </w:style>
-  <w:style w:type="character" w:customStyle="1" w:styleId="Ttulo7Car">
-    <w:name w:val="Título 7 Car"/>
-    <w:basedOn w:val="Fuentedeprrafopredeter"/>
-    <w:link w:val="Ttulo7"/>
+  <w:style w:type="character" w:customStyle="1" w:styleId="Heading7Char">
+    <w:name w:val="Heading 7 Char"/>
+    <w:basedOn w:val="DefaultParagraphFont"/>
+    <w:link w:val="Heading7"/>
     <w:uiPriority w:val="99"/>
     <w:rsid w:val="007F2084"/>
     <w:rPr>
@@ -8626,10 +8863,10 @@
       <w:lang w:val="en-US" w:eastAsia="es-ES"/>
     </w:rPr>
   </w:style>
-  <w:style w:type="character" w:customStyle="1" w:styleId="Ttulo8Car">
-    <w:name w:val="Título 8 Car"/>
-    <w:basedOn w:val="Fuentedeprrafopredeter"/>
-    <w:link w:val="Ttulo8"/>
+  <w:style w:type="character" w:customStyle="1" w:styleId="Heading8Char">
+    <w:name w:val="Heading 8 Char"/>
+    <w:basedOn w:val="DefaultParagraphFont"/>
+    <w:link w:val="Heading8"/>
     <w:uiPriority w:val="99"/>
     <w:rsid w:val="007F2084"/>
     <w:rPr>
@@ -8642,10 +8879,10 @@
       <w:lang w:val="en-US" w:eastAsia="es-ES"/>
     </w:rPr>
   </w:style>
-  <w:style w:type="character" w:customStyle="1" w:styleId="Ttulo9Car">
-    <w:name w:val="Título 9 Car"/>
-    <w:basedOn w:val="Fuentedeprrafopredeter"/>
-    <w:link w:val="Ttulo9"/>
+  <w:style w:type="character" w:customStyle="1" w:styleId="Heading9Char">
+    <w:name w:val="Heading 9 Char"/>
+    <w:basedOn w:val="DefaultParagraphFont"/>
+    <w:link w:val="Heading9"/>
     <w:uiPriority w:val="99"/>
     <w:rsid w:val="007F2084"/>
     <w:rPr>
@@ -8660,10 +8897,10 @@
       <w:lang w:val="en-US" w:eastAsia="es-ES"/>
     </w:rPr>
   </w:style>
-  <w:style w:type="paragraph" w:styleId="Textodeglobo">
+  <w:style w:type="paragraph" w:styleId="BalloonText">
     <w:name w:val="Balloon Text"/>
     <w:basedOn w:val="Normal"/>
-    <w:link w:val="TextodegloboCar"/>
+    <w:link w:val="BalloonTextChar"/>
     <w:uiPriority w:val="99"/>
     <w:semiHidden/>
     <w:unhideWhenUsed/>
@@ -8677,10 +8914,10 @@
       <w:szCs w:val="16"/>
     </w:rPr>
   </w:style>
-  <w:style w:type="character" w:customStyle="1" w:styleId="TextodegloboCar">
-    <w:name w:val="Texto de globo Car"/>
-    <w:basedOn w:val="Fuentedeprrafopredeter"/>
-    <w:link w:val="Textodeglobo"/>
+  <w:style w:type="character" w:customStyle="1" w:styleId="BalloonTextChar">
+    <w:name w:val="Balloon Text Char"/>
+    <w:basedOn w:val="DefaultParagraphFont"/>
+    <w:link w:val="BalloonText"/>
     <w:uiPriority w:val="99"/>
     <w:semiHidden/>
     <w:rsid w:val="00C22D79"/>
@@ -8690,9 +8927,9 @@
       <w:szCs w:val="16"/>
     </w:rPr>
   </w:style>
-  <w:style w:type="table" w:styleId="Tabladecuadrcula4-nfasis3">
+  <w:style w:type="table" w:customStyle="1" w:styleId="GridTable4Accent3">
     <w:name w:val="Grid Table 4 Accent 3"/>
-    <w:basedOn w:val="Tablanormal"/>
+    <w:basedOn w:val="TableNormal"/>
     <w:uiPriority w:val="49"/>
     <w:rsid w:val="00B22DC3"/>
     <w:pPr>
@@ -8701,7 +8938,6 @@
     <w:tblPr>
       <w:tblStyleRowBandSize w:val="1"/>
       <w:tblStyleColBandSize w:val="1"/>
-      <w:tblInd w:w="0" w:type="dxa"/>
       <w:tblBorders>
         <w:top w:val="single" w:sz="4" w:space="0" w:color="C2D69B" w:themeColor="accent3" w:themeTint="99"/>
         <w:left w:val="single" w:sz="4" w:space="0" w:color="C2D69B" w:themeColor="accent3" w:themeTint="99"/>
@@ -8710,12 +8946,701 @@
         <w:insideH w:val="single" w:sz="4" w:space="0" w:color="C2D69B" w:themeColor="accent3" w:themeTint="99"/>
         <w:insideV w:val="single" w:sz="4" w:space="0" w:color="C2D69B" w:themeColor="accent3" w:themeTint="99"/>
       </w:tblBorders>
+    </w:tblPr>
+    <w:tblStylePr w:type="firstRow">
+      <w:rPr>
+        <w:b/>
+        <w:bCs/>
+        <w:color w:val="FFFFFF" w:themeColor="background1"/>
+      </w:rPr>
+      <w:tblPr/>
+      <w:tcPr>
+        <w:tcBorders>
+          <w:top w:val="single" w:sz="4" w:space="0" w:color="9BBB59" w:themeColor="accent3"/>
+          <w:left w:val="single" w:sz="4" w:space="0" w:color="9BBB59" w:themeColor="accent3"/>
+          <w:bottom w:val="single" w:sz="4" w:space="0" w:color="9BBB59" w:themeColor="accent3"/>
+          <w:right w:val="single" w:sz="4" w:space="0" w:color="9BBB59" w:themeColor="accent3"/>
+          <w:insideH w:val="nil"/>
+          <w:insideV w:val="nil"/>
+        </w:tcBorders>
+        <w:shd w:val="clear" w:color="auto" w:fill="9BBB59" w:themeFill="accent3"/>
+      </w:tcPr>
+    </w:tblStylePr>
+    <w:tblStylePr w:type="lastRow">
+      <w:rPr>
+        <w:b/>
+        <w:bCs/>
+      </w:rPr>
+      <w:tblPr/>
+      <w:tcPr>
+        <w:tcBorders>
+          <w:top w:val="double" w:sz="4" w:space="0" w:color="9BBB59" w:themeColor="accent3"/>
+        </w:tcBorders>
+      </w:tcPr>
+    </w:tblStylePr>
+    <w:tblStylePr w:type="firstCol">
+      <w:rPr>
+        <w:b/>
+        <w:bCs/>
+      </w:rPr>
+    </w:tblStylePr>
+    <w:tblStylePr w:type="lastCol">
+      <w:rPr>
+        <w:b/>
+        <w:bCs/>
+      </w:rPr>
+    </w:tblStylePr>
+    <w:tblStylePr w:type="band1Vert">
+      <w:tblPr/>
+      <w:tcPr>
+        <w:shd w:val="clear" w:color="auto" w:fill="EAF1DD" w:themeFill="accent3" w:themeFillTint="33"/>
+      </w:tcPr>
+    </w:tblStylePr>
+    <w:tblStylePr w:type="band1Horz">
+      <w:tblPr/>
+      <w:tcPr>
+        <w:shd w:val="clear" w:color="auto" w:fill="EAF1DD" w:themeFill="accent3" w:themeFillTint="33"/>
+      </w:tcPr>
+    </w:tblStylePr>
+  </w:style>
+</w:styles>
+</file>
+
+<file path=word/stylesWithEffects.xml><?xml version="1.0" encoding="utf-8"?>
+<w:styles xmlns:wpc="http://schemas.microsoft.com/office/word/2010/wordprocessingCanvas" xmlns:mc="http://schemas.openxmlformats.org/markup-compatibility/2006" xmlns:o="urn:schemas-microsoft-com:office:office" xmlns:r="http://schemas.openxmlformats.org/officeDocument/2006/relationships" xmlns:m="http://schemas.openxmlformats.org/officeDocument/2006/math" xmlns:v="urn:schemas-microsoft-com:vml" xmlns:wp14="http://schemas.microsoft.com/office/word/2010/wordprocessingDrawing" xmlns:wp="http://schemas.openxmlformats.org/drawingml/2006/wordprocessingDrawing" xmlns:w10="urn:schemas-microsoft-com:office:word" xmlns:w="http://schemas.openxmlformats.org/wordprocessingml/2006/main" xmlns:w14="http://schemas.microsoft.com/office/word/2010/wordml" xmlns:wpg="http://schemas.microsoft.com/office/word/2010/wordprocessingGroup" xmlns:wpi="http://schemas.microsoft.com/office/word/2010/wordprocessingInk" xmlns:wne="http://schemas.microsoft.com/office/word/2006/wordml" xmlns:wps="http://schemas.microsoft.com/office/word/2010/wordprocessingShape" mc:Ignorable="w14 wp14">
+  <w:docDefaults>
+    <w:rPrDefault>
+      <w:rPr>
+        <w:rFonts w:asciiTheme="minorHAnsi" w:eastAsiaTheme="minorHAnsi" w:hAnsiTheme="minorHAnsi" w:cstheme="minorBidi"/>
+        <w:sz w:val="22"/>
+        <w:szCs w:val="22"/>
+        <w:lang w:val="es-PE" w:eastAsia="en-US" w:bidi="ar-SA"/>
+      </w:rPr>
+    </w:rPrDefault>
+    <w:pPrDefault>
+      <w:pPr>
+        <w:spacing w:after="200" w:line="276" w:lineRule="auto"/>
+      </w:pPr>
+    </w:pPrDefault>
+  </w:docDefaults>
+  <w:latentStyles w:defLockedState="0" w:defUIPriority="99" w:defSemiHidden="1" w:defUnhideWhenUsed="1" w:defQFormat="0" w:count="267">
+    <w:lsdException w:name="Normal" w:semiHidden="0" w:uiPriority="0" w:unhideWhenUsed="0" w:qFormat="1"/>
+    <w:lsdException w:name="heading 1" w:semiHidden="0" w:unhideWhenUsed="0" w:qFormat="1"/>
+    <w:lsdException w:name="heading 2" w:qFormat="1"/>
+    <w:lsdException w:name="heading 3" w:qFormat="1"/>
+    <w:lsdException w:name="heading 4" w:qFormat="1"/>
+    <w:lsdException w:name="heading 5" w:qFormat="1"/>
+    <w:lsdException w:name="heading 6" w:qFormat="1"/>
+    <w:lsdException w:name="heading 7" w:qFormat="1"/>
+    <w:lsdException w:name="heading 8" w:qFormat="1"/>
+    <w:lsdException w:name="heading 9" w:qFormat="1"/>
+    <w:lsdException w:name="toc 1" w:uiPriority="39"/>
+    <w:lsdException w:name="toc 2" w:uiPriority="39"/>
+    <w:lsdException w:name="toc 3" w:uiPriority="39"/>
+    <w:lsdException w:name="toc 4" w:uiPriority="39"/>
+    <w:lsdException w:name="toc 5" w:uiPriority="39"/>
+    <w:lsdException w:name="toc 6" w:uiPriority="39"/>
+    <w:lsdException w:name="toc 7" w:uiPriority="39"/>
+    <w:lsdException w:name="toc 8" w:uiPriority="39"/>
+    <w:lsdException w:name="toc 9" w:uiPriority="39"/>
+    <w:lsdException w:name="caption" w:uiPriority="35" w:qFormat="1"/>
+    <w:lsdException w:name="Title" w:semiHidden="0" w:uiPriority="10" w:unhideWhenUsed="0" w:qFormat="1"/>
+    <w:lsdException w:name="Default Paragraph Font" w:uiPriority="1"/>
+    <w:lsdException w:name="Subtitle" w:semiHidden="0" w:uiPriority="11" w:unhideWhenUsed="0" w:qFormat="1"/>
+    <w:lsdException w:name="Strong" w:semiHidden="0" w:uiPriority="22" w:unhideWhenUsed="0" w:qFormat="1"/>
+    <w:lsdException w:name="Emphasis" w:semiHidden="0" w:uiPriority="20" w:unhideWhenUsed="0" w:qFormat="1"/>
+    <w:lsdException w:name="Table Grid" w:semiHidden="0" w:uiPriority="59" w:unhideWhenUsed="0"/>
+    <w:lsdException w:name="Placeholder Text" w:unhideWhenUsed="0"/>
+    <w:lsdException w:name="No Spacing" w:semiHidden="0" w:uiPriority="1" w:unhideWhenUsed="0" w:qFormat="1"/>
+    <w:lsdException w:name="Light Shading" w:semiHidden="0" w:uiPriority="60" w:unhideWhenUsed="0"/>
+    <w:lsdException w:name="Light List" w:semiHidden="0" w:uiPriority="61" w:unhideWhenUsed="0"/>
+    <w:lsdException w:name="Light Grid" w:semiHidden="0" w:uiPriority="62" w:unhideWhenUsed="0"/>
+    <w:lsdException w:name="Medium Shading 1" w:semiHidden="0" w:uiPriority="63" w:unhideWhenUsed="0"/>
+    <w:lsdException w:name="Medium Shading 2" w:semiHidden="0" w:uiPriority="64" w:unhideWhenUsed="0"/>
+    <w:lsdException w:name="Medium List 1" w:semiHidden="0" w:uiPriority="65" w:unhideWhenUsed="0"/>
+    <w:lsdException w:name="Medium List 2" w:semiHidden="0" w:uiPriority="66" w:unhideWhenUsed="0"/>
+    <w:lsdException w:name="Medium Grid 1" w:semiHidden="0" w:uiPriority="67" w:unhideWhenUsed="0"/>
+    <w:lsdException w:name="Medium Grid 2" w:semiHidden="0" w:uiPriority="68" w:unhideWhenUsed="0"/>
+    <w:lsdException w:name="Medium Grid 3" w:semiHidden="0" w:uiPriority="69" w:unhideWhenUsed="0"/>
+    <w:lsdException w:name="Dark List" w:semiHidden="0" w:uiPriority="70" w:unhideWhenUsed="0"/>
+    <w:lsdException w:name="Colorful Shading" w:semiHidden="0" w:uiPriority="71" w:unhideWhenUsed="0"/>
+    <w:lsdException w:name="Colorful List" w:semiHidden="0" w:uiPriority="72" w:unhideWhenUsed="0"/>
+    <w:lsdException w:name="Colorful Grid" w:semiHidden="0" w:uiPriority="73" w:unhideWhenUsed="0"/>
+    <w:lsdException w:name="Light Shading Accent 1" w:semiHidden="0" w:uiPriority="60" w:unhideWhenUsed="0"/>
+    <w:lsdException w:name="Light List Accent 1" w:semiHidden="0" w:uiPriority="61" w:unhideWhenUsed="0"/>
+    <w:lsdException w:name="Light Grid Accent 1" w:semiHidden="0" w:uiPriority="62" w:unhideWhenUsed="0"/>
+    <w:lsdException w:name="Medium Shading 1 Accent 1" w:semiHidden="0" w:uiPriority="63" w:unhideWhenUsed="0"/>
+    <w:lsdException w:name="Medium Shading 2 Accent 1" w:semiHidden="0" w:uiPriority="64" w:unhideWhenUsed="0"/>
+    <w:lsdException w:name="Medium List 1 Accent 1" w:semiHidden="0" w:uiPriority="65" w:unhideWhenUsed="0"/>
+    <w:lsdException w:name="Revision" w:unhideWhenUsed="0"/>
+    <w:lsdException w:name="List Paragraph" w:semiHidden="0" w:uiPriority="34" w:unhideWhenUsed="0" w:qFormat="1"/>
+    <w:lsdException w:name="Quote" w:semiHidden="0" w:uiPriority="29" w:unhideWhenUsed="0" w:qFormat="1"/>
+    <w:lsdException w:name="Intense Quote" w:semiHidden="0" w:uiPriority="30" w:unhideWhenUsed="0" w:qFormat="1"/>
+    <w:lsdException w:name="Medium List 2 Accent 1" w:semiHidden="0" w:uiPriority="66" w:unhideWhenUsed="0"/>
+    <w:lsdException w:name="Medium Grid 1 Accent 1" w:semiHidden="0" w:uiPriority="67" w:unhideWhenUsed="0"/>
+    <w:lsdException w:name="Medium Grid 2 Accent 1" w:semiHidden="0" w:uiPriority="68" w:unhideWhenUsed="0"/>
+    <w:lsdException w:name="Medium Grid 3 Accent 1" w:semiHidden="0" w:uiPriority="69" w:unhideWhenUsed="0"/>
+    <w:lsdException w:name="Dark List Accent 1" w:semiHidden="0" w:uiPriority="70" w:unhideWhenUsed="0"/>
+    <w:lsdException w:name="Colorful Shading Accent 1" w:semiHidden="0" w:uiPriority="71" w:unhideWhenUsed="0"/>
+    <w:lsdException w:name="Colorful List Accent 1" w:semiHidden="0" w:uiPriority="72" w:unhideWhenUsed="0"/>
+    <w:lsdException w:name="Colorful Grid Accent 1" w:semiHidden="0" w:uiPriority="73" w:unhideWhenUsed="0"/>
+    <w:lsdException w:name="Light Shading Accent 2" w:semiHidden="0" w:uiPriority="60" w:unhideWhenUsed="0"/>
+    <w:lsdException w:name="Light List Accent 2" w:semiHidden="0" w:uiPriority="61" w:unhideWhenUsed="0"/>
+    <w:lsdException w:name="Light Grid Accent 2" w:semiHidden="0" w:uiPriority="62" w:unhideWhenUsed="0"/>
+    <w:lsdException w:name="Medium Shading 1 Accent 2" w:semiHidden="0" w:uiPriority="63" w:unhideWhenUsed="0"/>
+    <w:lsdException w:name="Medium Shading 2 Accent 2" w:semiHidden="0" w:uiPriority="64" w:unhideWhenUsed="0"/>
+    <w:lsdException w:name="Medium List 1 Accent 2" w:semiHidden="0" w:uiPriority="65" w:unhideWhenUsed="0"/>
+    <w:lsdException w:name="Medium List 2 Accent 2" w:semiHidden="0" w:uiPriority="66" w:unhideWhenUsed="0"/>
+    <w:lsdException w:name="Medium Grid 1 Accent 2" w:semiHidden="0" w:uiPriority="67" w:unhideWhenUsed="0"/>
+    <w:lsdException w:name="Medium Grid 2 Accent 2" w:semiHidden="0" w:uiPriority="68" w:unhideWhenUsed="0"/>
+    <w:lsdException w:name="Medium Grid 3 Accent 2" w:semiHidden="0" w:uiPriority="69" w:unhideWhenUsed="0"/>
+    <w:lsdException w:name="Dark List Accent 2" w:semiHidden="0" w:uiPriority="70" w:unhideWhenUsed="0"/>
+    <w:lsdException w:name="Colorful Shading Accent 2" w:semiHidden="0" w:uiPriority="71" w:unhideWhenUsed="0"/>
+    <w:lsdException w:name="Colorful List Accent 2" w:semiHidden="0" w:uiPriority="72" w:unhideWhenUsed="0"/>
+    <w:lsdException w:name="Colorful Grid Accent 2" w:semiHidden="0" w:uiPriority="73" w:unhideWhenUsed="0"/>
+    <w:lsdException w:name="Light Shading Accent 3" w:semiHidden="0" w:uiPriority="60" w:unhideWhenUsed="0"/>
+    <w:lsdException w:name="Light List Accent 3" w:semiHidden="0" w:uiPriority="61" w:unhideWhenUsed="0"/>
+    <w:lsdException w:name="Light Grid Accent 3" w:semiHidden="0" w:uiPriority="62" w:unhideWhenUsed="0"/>
+    <w:lsdException w:name="Medium Shading 1 Accent 3" w:semiHidden="0" w:uiPriority="63" w:unhideWhenUsed="0"/>
+    <w:lsdException w:name="Medium Shading 2 Accent 3" w:semiHidden="0" w:uiPriority="64" w:unhideWhenUsed="0"/>
+    <w:lsdException w:name="Medium List 1 Accent 3" w:semiHidden="0" w:uiPriority="65" w:unhideWhenUsed="0"/>
+    <w:lsdException w:name="Medium List 2 Accent 3" w:semiHidden="0" w:uiPriority="66" w:unhideWhenUsed="0"/>
+    <w:lsdException w:name="Medium Grid 1 Accent 3" w:semiHidden="0" w:uiPriority="67" w:unhideWhenUsed="0"/>
+    <w:lsdException w:name="Medium Grid 2 Accent 3" w:semiHidden="0" w:uiPriority="68" w:unhideWhenUsed="0"/>
+    <w:lsdException w:name="Medium Grid 3 Accent 3" w:semiHidden="0" w:uiPriority="69" w:unhideWhenUsed="0"/>
+    <w:lsdException w:name="Dark List Accent 3" w:semiHidden="0" w:uiPriority="70" w:unhideWhenUsed="0"/>
+    <w:lsdException w:name="Colorful Shading Accent 3" w:semiHidden="0" w:uiPriority="71" w:unhideWhenUsed="0"/>
+    <w:lsdException w:name="Colorful List Accent 3" w:semiHidden="0" w:uiPriority="72" w:unhideWhenUsed="0"/>
+    <w:lsdException w:name="Colorful Grid Accent 3" w:semiHidden="0" w:uiPriority="73" w:unhideWhenUsed="0"/>
+    <w:lsdException w:name="Light Shading Accent 4" w:semiHidden="0" w:uiPriority="60" w:unhideWhenUsed="0"/>
+    <w:lsdException w:name="Light List Accent 4" w:semiHidden="0" w:uiPriority="61" w:unhideWhenUsed="0"/>
+    <w:lsdException w:name="Light Grid Accent 4" w:semiHidden="0" w:uiPriority="62" w:unhideWhenUsed="0"/>
+    <w:lsdException w:name="Medium Shading 1 Accent 4" w:semiHidden="0" w:uiPriority="63" w:unhideWhenUsed="0"/>
+    <w:lsdException w:name="Medium Shading 2 Accent 4" w:semiHidden="0" w:uiPriority="64" w:unhideWhenUsed="0"/>
+    <w:lsdException w:name="Medium List 1 Accent 4" w:semiHidden="0" w:uiPriority="65" w:unhideWhenUsed="0"/>
+    <w:lsdException w:name="Medium List 2 Accent 4" w:semiHidden="0" w:uiPriority="66" w:unhideWhenUsed="0"/>
+    <w:lsdException w:name="Medium Grid 1 Accent 4" w:semiHidden="0" w:uiPriority="67" w:unhideWhenUsed="0"/>
+    <w:lsdException w:name="Medium Grid 2 Accent 4" w:semiHidden="0" w:uiPriority="68" w:unhideWhenUsed="0"/>
+    <w:lsdException w:name="Medium Grid 3 Accent 4" w:semiHidden="0" w:uiPriority="69" w:unhideWhenUsed="0"/>
+    <w:lsdException w:name="Dark List Accent 4" w:semiHidden="0" w:uiPriority="70" w:unhideWhenUsed="0"/>
+    <w:lsdException w:name="Colorful Shading Accent 4" w:semiHidden="0" w:uiPriority="71" w:unhideWhenUsed="0"/>
+    <w:lsdException w:name="Colorful List Accent 4" w:semiHidden="0" w:uiPriority="72" w:unhideWhenUsed="0"/>
+    <w:lsdException w:name="Colorful Grid Accent 4" w:semiHidden="0" w:uiPriority="73" w:unhideWhenUsed="0"/>
+    <w:lsdException w:name="Light Shading Accent 5" w:semiHidden="0" w:uiPriority="60" w:unhideWhenUsed="0"/>
+    <w:lsdException w:name="Light List Accent 5" w:semiHidden="0" w:uiPriority="61" w:unhideWhenUsed="0"/>
+    <w:lsdException w:name="Light Grid Accent 5" w:semiHidden="0" w:uiPriority="62" w:unhideWhenUsed="0"/>
+    <w:lsdException w:name="Medium Shading 1 Accent 5" w:semiHidden="0" w:uiPriority="63" w:unhideWhenUsed="0"/>
+    <w:lsdException w:name="Medium Shading 2 Accent 5" w:semiHidden="0" w:uiPriority="64" w:unhideWhenUsed="0"/>
+    <w:lsdException w:name="Medium List 1 Accent 5" w:semiHidden="0" w:uiPriority="65" w:unhideWhenUsed="0"/>
+    <w:lsdException w:name="Medium List 2 Accent 5" w:semiHidden="0" w:uiPriority="66" w:unhideWhenUsed="0"/>
+    <w:lsdException w:name="Medium Grid 1 Accent 5" w:semiHidden="0" w:uiPriority="67" w:unhideWhenUsed="0"/>
+    <w:lsdException w:name="Medium Grid 2 Accent 5" w:semiHidden="0" w:uiPriority="68" w:unhideWhenUsed="0"/>
+    <w:lsdException w:name="Medium Grid 3 Accent 5" w:semiHidden="0" w:uiPriority="69" w:unhideWhenUsed="0"/>
+    <w:lsdException w:name="Dark List Accent 5" w:semiHidden="0" w:uiPriority="70" w:unhideWhenUsed="0"/>
+    <w:lsdException w:name="Colorful Shading Accent 5" w:semiHidden="0" w:uiPriority="71" w:unhideWhenUsed="0"/>
+    <w:lsdException w:name="Colorful List Accent 5" w:semiHidden="0" w:uiPriority="72" w:unhideWhenUsed="0"/>
+    <w:lsdException w:name="Colorful Grid Accent 5" w:semiHidden="0" w:uiPriority="73" w:unhideWhenUsed="0"/>
+    <w:lsdException w:name="Light Shading Accent 6" w:semiHidden="0" w:uiPriority="60" w:unhideWhenUsed="0"/>
+    <w:lsdException w:name="Light List Accent 6" w:semiHidden="0" w:uiPriority="61" w:unhideWhenUsed="0"/>
+    <w:lsdException w:name="Light Grid Accent 6" w:semiHidden="0" w:uiPriority="62" w:unhideWhenUsed="0"/>
+    <w:lsdException w:name="Medium Shading 1 Accent 6" w:semiHidden="0" w:uiPriority="63" w:unhideWhenUsed="0"/>
+    <w:lsdException w:name="Medium Shading 2 Accent 6" w:semiHidden="0" w:uiPriority="64" w:unhideWhenUsed="0"/>
+    <w:lsdException w:name="Medium List 1 Accent 6" w:semiHidden="0" w:uiPriority="65" w:unhideWhenUsed="0"/>
+    <w:lsdException w:name="Medium List 2 Accent 6" w:semiHidden="0" w:uiPriority="66" w:unhideWhenUsed="0"/>
+    <w:lsdException w:name="Medium Grid 1 Accent 6" w:semiHidden="0" w:uiPriority="67" w:unhideWhenUsed="0"/>
+    <w:lsdException w:name="Medium Grid 2 Accent 6" w:semiHidden="0" w:uiPriority="68" w:unhideWhenUsed="0"/>
+    <w:lsdException w:name="Medium Grid 3 Accent 6" w:semiHidden="0" w:uiPriority="69" w:unhideWhenUsed="0"/>
+    <w:lsdException w:name="Dark List Accent 6" w:semiHidden="0" w:uiPriority="70" w:unhideWhenUsed="0"/>
+    <w:lsdException w:name="Colorful Shading Accent 6" w:semiHidden="0" w:uiPriority="71" w:unhideWhenUsed="0"/>
+    <w:lsdException w:name="Colorful List Accent 6" w:semiHidden="0" w:uiPriority="72" w:unhideWhenUsed="0"/>
+    <w:lsdException w:name="Colorful Grid Accent 6" w:semiHidden="0" w:uiPriority="73" w:unhideWhenUsed="0"/>
+    <w:lsdException w:name="Subtle Emphasis" w:semiHidden="0" w:uiPriority="19" w:unhideWhenUsed="0" w:qFormat="1"/>
+    <w:lsdException w:name="Intense Emphasis" w:semiHidden="0" w:uiPriority="21" w:unhideWhenUsed="0" w:qFormat="1"/>
+    <w:lsdException w:name="Subtle Reference" w:semiHidden="0" w:uiPriority="31" w:unhideWhenUsed="0" w:qFormat="1"/>
+    <w:lsdException w:name="Intense Reference" w:semiHidden="0" w:uiPriority="32" w:unhideWhenUsed="0" w:qFormat="1"/>
+    <w:lsdException w:name="Book Title" w:semiHidden="0" w:uiPriority="33" w:unhideWhenUsed="0" w:qFormat="1"/>
+    <w:lsdException w:name="Bibliography" w:uiPriority="37"/>
+    <w:lsdException w:name="TOC Heading" w:uiPriority="39" w:qFormat="1"/>
+  </w:latentStyles>
+  <w:style w:type="paragraph" w:default="1" w:styleId="Normal">
+    <w:name w:val="Normal"/>
+    <w:qFormat/>
+    <w:rsid w:val="00FC3F9F"/>
+  </w:style>
+  <w:style w:type="paragraph" w:styleId="Heading1">
+    <w:name w:val="heading 1"/>
+    <w:basedOn w:val="Normal"/>
+    <w:next w:val="Normal"/>
+    <w:link w:val="Heading1Char"/>
+    <w:uiPriority w:val="99"/>
+    <w:qFormat/>
+    <w:rsid w:val="007F2084"/>
+    <w:pPr>
+      <w:keepNext/>
+      <w:widowControl w:val="0"/>
+      <w:numPr>
+        <w:numId w:val="5"/>
+      </w:numPr>
+      <w:spacing w:before="120" w:after="60" w:line="240" w:lineRule="atLeast"/>
+      <w:outlineLvl w:val="0"/>
+    </w:pPr>
+    <w:rPr>
+      <w:rFonts w:ascii="Arial" w:eastAsia="Times New Roman" w:hAnsi="Arial" w:cs="Times New Roman"/>
+      <w:b/>
+      <w:bCs/>
+      <w:noProof/>
+      <w:sz w:val="24"/>
+      <w:szCs w:val="24"/>
+      <w:lang w:val="en-US"/>
+    </w:rPr>
+  </w:style>
+  <w:style w:type="paragraph" w:styleId="Heading2">
+    <w:name w:val="heading 2"/>
+    <w:basedOn w:val="Heading1"/>
+    <w:next w:val="Normal"/>
+    <w:link w:val="Heading2Char"/>
+    <w:uiPriority w:val="99"/>
+    <w:qFormat/>
+    <w:rsid w:val="007F2084"/>
+    <w:pPr>
+      <w:numPr>
+        <w:ilvl w:val="1"/>
+      </w:numPr>
+      <w:outlineLvl w:val="1"/>
+    </w:pPr>
+    <w:rPr>
+      <w:sz w:val="20"/>
+      <w:szCs w:val="20"/>
+    </w:rPr>
+  </w:style>
+  <w:style w:type="paragraph" w:styleId="Heading3">
+    <w:name w:val="heading 3"/>
+    <w:basedOn w:val="Heading1"/>
+    <w:next w:val="Normal"/>
+    <w:link w:val="Heading3Char"/>
+    <w:uiPriority w:val="99"/>
+    <w:qFormat/>
+    <w:rsid w:val="007F2084"/>
+    <w:pPr>
+      <w:numPr>
+        <w:ilvl w:val="2"/>
+      </w:numPr>
+      <w:outlineLvl w:val="2"/>
+    </w:pPr>
+    <w:rPr>
+      <w:b w:val="0"/>
+      <w:bCs w:val="0"/>
+      <w:i/>
+      <w:iCs/>
+      <w:sz w:val="20"/>
+      <w:szCs w:val="20"/>
+    </w:rPr>
+  </w:style>
+  <w:style w:type="paragraph" w:styleId="Heading4">
+    <w:name w:val="heading 4"/>
+    <w:basedOn w:val="Heading1"/>
+    <w:next w:val="Normal"/>
+    <w:link w:val="Heading4Char"/>
+    <w:uiPriority w:val="99"/>
+    <w:qFormat/>
+    <w:rsid w:val="007F2084"/>
+    <w:pPr>
+      <w:numPr>
+        <w:ilvl w:val="3"/>
+      </w:numPr>
+      <w:outlineLvl w:val="3"/>
+    </w:pPr>
+    <w:rPr>
+      <w:b w:val="0"/>
+      <w:bCs w:val="0"/>
+      <w:sz w:val="20"/>
+      <w:szCs w:val="20"/>
+    </w:rPr>
+  </w:style>
+  <w:style w:type="paragraph" w:styleId="Heading5">
+    <w:name w:val="heading 5"/>
+    <w:basedOn w:val="Normal"/>
+    <w:next w:val="Normal"/>
+    <w:link w:val="Heading5Char"/>
+    <w:uiPriority w:val="99"/>
+    <w:qFormat/>
+    <w:rsid w:val="007F2084"/>
+    <w:pPr>
+      <w:widowControl w:val="0"/>
+      <w:numPr>
+        <w:ilvl w:val="4"/>
+        <w:numId w:val="5"/>
+      </w:numPr>
+      <w:spacing w:before="240" w:after="60" w:line="240" w:lineRule="atLeast"/>
+      <w:ind w:left="2880"/>
+      <w:outlineLvl w:val="4"/>
+    </w:pPr>
+    <w:rPr>
+      <w:rFonts w:ascii="Calibri" w:eastAsia="Times New Roman" w:hAnsi="Calibri" w:cs="Times New Roman"/>
+      <w:noProof/>
+      <w:sz w:val="20"/>
+      <w:szCs w:val="20"/>
+      <w:lang w:val="en-US" w:eastAsia="es-ES"/>
+    </w:rPr>
+  </w:style>
+  <w:style w:type="paragraph" w:styleId="Heading6">
+    <w:name w:val="heading 6"/>
+    <w:basedOn w:val="Normal"/>
+    <w:next w:val="Normal"/>
+    <w:link w:val="Heading6Char"/>
+    <w:uiPriority w:val="99"/>
+    <w:qFormat/>
+    <w:rsid w:val="007F2084"/>
+    <w:pPr>
+      <w:widowControl w:val="0"/>
+      <w:numPr>
+        <w:ilvl w:val="5"/>
+        <w:numId w:val="5"/>
+      </w:numPr>
+      <w:spacing w:before="240" w:after="60" w:line="240" w:lineRule="atLeast"/>
+      <w:ind w:left="2880"/>
+      <w:outlineLvl w:val="5"/>
+    </w:pPr>
+    <w:rPr>
+      <w:rFonts w:ascii="Calibri" w:eastAsia="Times New Roman" w:hAnsi="Calibri" w:cs="Times New Roman"/>
+      <w:i/>
+      <w:iCs/>
+      <w:noProof/>
+      <w:sz w:val="20"/>
+      <w:szCs w:val="20"/>
+      <w:lang w:val="en-US" w:eastAsia="es-ES"/>
+    </w:rPr>
+  </w:style>
+  <w:style w:type="paragraph" w:styleId="Heading7">
+    <w:name w:val="heading 7"/>
+    <w:basedOn w:val="Normal"/>
+    <w:next w:val="Normal"/>
+    <w:link w:val="Heading7Char"/>
+    <w:uiPriority w:val="99"/>
+    <w:qFormat/>
+    <w:rsid w:val="007F2084"/>
+    <w:pPr>
+      <w:widowControl w:val="0"/>
+      <w:numPr>
+        <w:ilvl w:val="6"/>
+        <w:numId w:val="5"/>
+      </w:numPr>
+      <w:spacing w:before="240" w:after="60" w:line="240" w:lineRule="atLeast"/>
+      <w:ind w:left="2880"/>
+      <w:outlineLvl w:val="6"/>
+    </w:pPr>
+    <w:rPr>
+      <w:rFonts w:ascii="Calibri" w:eastAsia="Times New Roman" w:hAnsi="Calibri" w:cs="Times New Roman"/>
+      <w:noProof/>
+      <w:sz w:val="20"/>
+      <w:szCs w:val="20"/>
+      <w:lang w:val="en-US" w:eastAsia="es-ES"/>
+    </w:rPr>
+  </w:style>
+  <w:style w:type="paragraph" w:styleId="Heading8">
+    <w:name w:val="heading 8"/>
+    <w:basedOn w:val="Normal"/>
+    <w:next w:val="Normal"/>
+    <w:link w:val="Heading8Char"/>
+    <w:uiPriority w:val="99"/>
+    <w:qFormat/>
+    <w:rsid w:val="007F2084"/>
+    <w:pPr>
+      <w:widowControl w:val="0"/>
+      <w:numPr>
+        <w:ilvl w:val="7"/>
+        <w:numId w:val="5"/>
+      </w:numPr>
+      <w:spacing w:before="240" w:after="60" w:line="240" w:lineRule="atLeast"/>
+      <w:ind w:left="2880"/>
+      <w:outlineLvl w:val="7"/>
+    </w:pPr>
+    <w:rPr>
+      <w:rFonts w:ascii="Calibri" w:eastAsia="Times New Roman" w:hAnsi="Calibri" w:cs="Times New Roman"/>
+      <w:i/>
+      <w:iCs/>
+      <w:noProof/>
+      <w:sz w:val="20"/>
+      <w:szCs w:val="20"/>
+      <w:lang w:val="en-US" w:eastAsia="es-ES"/>
+    </w:rPr>
+  </w:style>
+  <w:style w:type="paragraph" w:styleId="Heading9">
+    <w:name w:val="heading 9"/>
+    <w:basedOn w:val="Normal"/>
+    <w:next w:val="Normal"/>
+    <w:link w:val="Heading9Char"/>
+    <w:uiPriority w:val="99"/>
+    <w:qFormat/>
+    <w:rsid w:val="007F2084"/>
+    <w:pPr>
+      <w:widowControl w:val="0"/>
+      <w:numPr>
+        <w:ilvl w:val="8"/>
+        <w:numId w:val="5"/>
+      </w:numPr>
+      <w:spacing w:before="240" w:after="60" w:line="240" w:lineRule="atLeast"/>
+      <w:ind w:left="2880"/>
+      <w:outlineLvl w:val="8"/>
+    </w:pPr>
+    <w:rPr>
+      <w:rFonts w:ascii="Calibri" w:eastAsia="Times New Roman" w:hAnsi="Calibri" w:cs="Times New Roman"/>
+      <w:b/>
+      <w:bCs/>
+      <w:i/>
+      <w:iCs/>
+      <w:noProof/>
+      <w:sz w:val="18"/>
+      <w:szCs w:val="18"/>
+      <w:lang w:val="en-US" w:eastAsia="es-ES"/>
+    </w:rPr>
+  </w:style>
+  <w:style w:type="character" w:default="1" w:styleId="DefaultParagraphFont">
+    <w:name w:val="Default Paragraph Font"/>
+    <w:uiPriority w:val="1"/>
+    <w:semiHidden/>
+    <w:unhideWhenUsed/>
+  </w:style>
+  <w:style w:type="table" w:default="1" w:styleId="TableNormal">
+    <w:name w:val="Normal Table"/>
+    <w:uiPriority w:val="99"/>
+    <w:semiHidden/>
+    <w:unhideWhenUsed/>
+    <w:tblPr>
+      <w:tblInd w:w="0" w:type="dxa"/>
       <w:tblCellMar>
         <w:top w:w="0" w:type="dxa"/>
         <w:left w:w="108" w:type="dxa"/>
         <w:bottom w:w="0" w:type="dxa"/>
         <w:right w:w="108" w:type="dxa"/>
       </w:tblCellMar>
+    </w:tblPr>
+  </w:style>
+  <w:style w:type="numbering" w:default="1" w:styleId="NoList">
+    <w:name w:val="No List"/>
+    <w:uiPriority w:val="99"/>
+    <w:semiHidden/>
+    <w:unhideWhenUsed/>
+  </w:style>
+  <w:style w:type="paragraph" w:styleId="ListParagraph">
+    <w:name w:val="List Paragraph"/>
+    <w:basedOn w:val="Normal"/>
+    <w:uiPriority w:val="34"/>
+    <w:qFormat/>
+    <w:rsid w:val="00775D4C"/>
+    <w:pPr>
+      <w:ind w:left="720"/>
+      <w:contextualSpacing/>
+    </w:pPr>
+  </w:style>
+  <w:style w:type="table" w:styleId="TableGrid">
+    <w:name w:val="Table Grid"/>
+    <w:basedOn w:val="TableNormal"/>
+    <w:uiPriority w:val="59"/>
+    <w:rsid w:val="007F2084"/>
+    <w:pPr>
+      <w:spacing w:after="0" w:line="240" w:lineRule="auto"/>
+    </w:pPr>
+    <w:tblPr>
+      <w:tblBorders>
+        <w:top w:val="single" w:sz="4" w:space="0" w:color="auto"/>
+        <w:left w:val="single" w:sz="4" w:space="0" w:color="auto"/>
+        <w:bottom w:val="single" w:sz="4" w:space="0" w:color="auto"/>
+        <w:right w:val="single" w:sz="4" w:space="0" w:color="auto"/>
+        <w:insideH w:val="single" w:sz="4" w:space="0" w:color="auto"/>
+        <w:insideV w:val="single" w:sz="4" w:space="0" w:color="auto"/>
+      </w:tblBorders>
+    </w:tblPr>
+  </w:style>
+  <w:style w:type="character" w:customStyle="1" w:styleId="Heading1Char">
+    <w:name w:val="Heading 1 Char"/>
+    <w:basedOn w:val="DefaultParagraphFont"/>
+    <w:link w:val="Heading1"/>
+    <w:uiPriority w:val="99"/>
+    <w:rsid w:val="007F2084"/>
+    <w:rPr>
+      <w:rFonts w:ascii="Arial" w:eastAsia="Times New Roman" w:hAnsi="Arial" w:cs="Times New Roman"/>
+      <w:b/>
+      <w:bCs/>
+      <w:noProof/>
+      <w:sz w:val="24"/>
+      <w:szCs w:val="24"/>
+      <w:lang w:val="en-US"/>
+    </w:rPr>
+  </w:style>
+  <w:style w:type="character" w:customStyle="1" w:styleId="Heading2Char">
+    <w:name w:val="Heading 2 Char"/>
+    <w:basedOn w:val="DefaultParagraphFont"/>
+    <w:link w:val="Heading2"/>
+    <w:uiPriority w:val="99"/>
+    <w:rsid w:val="007F2084"/>
+    <w:rPr>
+      <w:rFonts w:ascii="Arial" w:eastAsia="Times New Roman" w:hAnsi="Arial" w:cs="Times New Roman"/>
+      <w:b/>
+      <w:bCs/>
+      <w:noProof/>
+      <w:sz w:val="20"/>
+      <w:szCs w:val="20"/>
+      <w:lang w:val="en-US"/>
+    </w:rPr>
+  </w:style>
+  <w:style w:type="character" w:customStyle="1" w:styleId="Heading3Char">
+    <w:name w:val="Heading 3 Char"/>
+    <w:basedOn w:val="DefaultParagraphFont"/>
+    <w:link w:val="Heading3"/>
+    <w:uiPriority w:val="99"/>
+    <w:rsid w:val="007F2084"/>
+    <w:rPr>
+      <w:rFonts w:ascii="Arial" w:eastAsia="Times New Roman" w:hAnsi="Arial" w:cs="Times New Roman"/>
+      <w:i/>
+      <w:iCs/>
+      <w:noProof/>
+      <w:sz w:val="20"/>
+      <w:szCs w:val="20"/>
+      <w:lang w:val="en-US"/>
+    </w:rPr>
+  </w:style>
+  <w:style w:type="character" w:customStyle="1" w:styleId="Heading4Char">
+    <w:name w:val="Heading 4 Char"/>
+    <w:basedOn w:val="DefaultParagraphFont"/>
+    <w:link w:val="Heading4"/>
+    <w:uiPriority w:val="99"/>
+    <w:rsid w:val="007F2084"/>
+    <w:rPr>
+      <w:rFonts w:ascii="Arial" w:eastAsia="Times New Roman" w:hAnsi="Arial" w:cs="Times New Roman"/>
+      <w:noProof/>
+      <w:sz w:val="20"/>
+      <w:szCs w:val="20"/>
+      <w:lang w:val="en-US"/>
+    </w:rPr>
+  </w:style>
+  <w:style w:type="character" w:customStyle="1" w:styleId="Heading5Char">
+    <w:name w:val="Heading 5 Char"/>
+    <w:basedOn w:val="DefaultParagraphFont"/>
+    <w:link w:val="Heading5"/>
+    <w:uiPriority w:val="99"/>
+    <w:rsid w:val="007F2084"/>
+    <w:rPr>
+      <w:rFonts w:ascii="Calibri" w:eastAsia="Times New Roman" w:hAnsi="Calibri" w:cs="Times New Roman"/>
+      <w:noProof/>
+      <w:sz w:val="20"/>
+      <w:szCs w:val="20"/>
+      <w:lang w:val="en-US" w:eastAsia="es-ES"/>
+    </w:rPr>
+  </w:style>
+  <w:style w:type="character" w:customStyle="1" w:styleId="Heading6Char">
+    <w:name w:val="Heading 6 Char"/>
+    <w:basedOn w:val="DefaultParagraphFont"/>
+    <w:link w:val="Heading6"/>
+    <w:uiPriority w:val="99"/>
+    <w:rsid w:val="007F2084"/>
+    <w:rPr>
+      <w:rFonts w:ascii="Calibri" w:eastAsia="Times New Roman" w:hAnsi="Calibri" w:cs="Times New Roman"/>
+      <w:i/>
+      <w:iCs/>
+      <w:noProof/>
+      <w:sz w:val="20"/>
+      <w:szCs w:val="20"/>
+      <w:lang w:val="en-US" w:eastAsia="es-ES"/>
+    </w:rPr>
+  </w:style>
+  <w:style w:type="character" w:customStyle="1" w:styleId="Heading7Char">
+    <w:name w:val="Heading 7 Char"/>
+    <w:basedOn w:val="DefaultParagraphFont"/>
+    <w:link w:val="Heading7"/>
+    <w:uiPriority w:val="99"/>
+    <w:rsid w:val="007F2084"/>
+    <w:rPr>
+      <w:rFonts w:ascii="Calibri" w:eastAsia="Times New Roman" w:hAnsi="Calibri" w:cs="Times New Roman"/>
+      <w:noProof/>
+      <w:sz w:val="20"/>
+      <w:szCs w:val="20"/>
+      <w:lang w:val="en-US" w:eastAsia="es-ES"/>
+    </w:rPr>
+  </w:style>
+  <w:style w:type="character" w:customStyle="1" w:styleId="Heading8Char">
+    <w:name w:val="Heading 8 Char"/>
+    <w:basedOn w:val="DefaultParagraphFont"/>
+    <w:link w:val="Heading8"/>
+    <w:uiPriority w:val="99"/>
+    <w:rsid w:val="007F2084"/>
+    <w:rPr>
+      <w:rFonts w:ascii="Calibri" w:eastAsia="Times New Roman" w:hAnsi="Calibri" w:cs="Times New Roman"/>
+      <w:i/>
+      <w:iCs/>
+      <w:noProof/>
+      <w:sz w:val="20"/>
+      <w:szCs w:val="20"/>
+      <w:lang w:val="en-US" w:eastAsia="es-ES"/>
+    </w:rPr>
+  </w:style>
+  <w:style w:type="character" w:customStyle="1" w:styleId="Heading9Char">
+    <w:name w:val="Heading 9 Char"/>
+    <w:basedOn w:val="DefaultParagraphFont"/>
+    <w:link w:val="Heading9"/>
+    <w:uiPriority w:val="99"/>
+    <w:rsid w:val="007F2084"/>
+    <w:rPr>
+      <w:rFonts w:ascii="Calibri" w:eastAsia="Times New Roman" w:hAnsi="Calibri" w:cs="Times New Roman"/>
+      <w:b/>
+      <w:bCs/>
+      <w:i/>
+      <w:iCs/>
+      <w:noProof/>
+      <w:sz w:val="18"/>
+      <w:szCs w:val="18"/>
+      <w:lang w:val="en-US" w:eastAsia="es-ES"/>
+    </w:rPr>
+  </w:style>
+  <w:style w:type="paragraph" w:styleId="BalloonText">
+    <w:name w:val="Balloon Text"/>
+    <w:basedOn w:val="Normal"/>
+    <w:link w:val="BalloonTextChar"/>
+    <w:uiPriority w:val="99"/>
+    <w:semiHidden/>
+    <w:unhideWhenUsed/>
+    <w:rsid w:val="00C22D79"/>
+    <w:pPr>
+      <w:spacing w:after="0" w:line="240" w:lineRule="auto"/>
+    </w:pPr>
+    <w:rPr>
+      <w:rFonts w:ascii="Tahoma" w:hAnsi="Tahoma" w:cs="Tahoma"/>
+      <w:sz w:val="16"/>
+      <w:szCs w:val="16"/>
+    </w:rPr>
+  </w:style>
+  <w:style w:type="character" w:customStyle="1" w:styleId="BalloonTextChar">
+    <w:name w:val="Balloon Text Char"/>
+    <w:basedOn w:val="DefaultParagraphFont"/>
+    <w:link w:val="BalloonText"/>
+    <w:uiPriority w:val="99"/>
+    <w:semiHidden/>
+    <w:rsid w:val="00C22D79"/>
+    <w:rPr>
+      <w:rFonts w:ascii="Tahoma" w:hAnsi="Tahoma" w:cs="Tahoma"/>
+      <w:sz w:val="16"/>
+      <w:szCs w:val="16"/>
+    </w:rPr>
+  </w:style>
+  <w:style w:type="table" w:customStyle="1" w:styleId="GridTable4Accent3">
+    <w:name w:val="Grid Table 4 Accent 3"/>
+    <w:basedOn w:val="TableNormal"/>
+    <w:uiPriority w:val="49"/>
+    <w:rsid w:val="00B22DC3"/>
+    <w:pPr>
+      <w:spacing w:after="0" w:line="240" w:lineRule="auto"/>
+    </w:pPr>
+    <w:tblPr>
+      <w:tblStyleRowBandSize w:val="1"/>
+      <w:tblStyleColBandSize w:val="1"/>
+      <w:tblBorders>
+        <w:top w:val="single" w:sz="4" w:space="0" w:color="C2D69B" w:themeColor="accent3" w:themeTint="99"/>
+        <w:left w:val="single" w:sz="4" w:space="0" w:color="C2D69B" w:themeColor="accent3" w:themeTint="99"/>
+        <w:bottom w:val="single" w:sz="4" w:space="0" w:color="C2D69B" w:themeColor="accent3" w:themeTint="99"/>
+        <w:right w:val="single" w:sz="4" w:space="0" w:color="C2D69B" w:themeColor="accent3" w:themeTint="99"/>
+        <w:insideH w:val="single" w:sz="4" w:space="0" w:color="C2D69B" w:themeColor="accent3" w:themeTint="99"/>
+        <w:insideV w:val="single" w:sz="4" w:space="0" w:color="C2D69B" w:themeColor="accent3" w:themeTint="99"/>
+      </w:tblBorders>
     </w:tblPr>
     <w:tblStylePr w:type="firstRow">
       <w:rPr>

</xml_diff>

<commit_message>
Definición del formato de solicitud de cambio.
Se realizo la plantilla con la descripción de lo que contendrá cada campo.
</commit_message>
<xml_diff>
--- a/documentos/PGC.docx
+++ b/documentos/PGC.docx
@@ -1,6 +1,6 @@
 
 <file path=word/document.xml><?xml version="1.0" encoding="utf-8"?>
-<w:document xmlns:wpc="http://schemas.microsoft.com/office/word/2010/wordprocessingCanvas" xmlns:mc="http://schemas.openxmlformats.org/markup-compatibility/2006" xmlns:o="urn:schemas-microsoft-com:office:office" xmlns:r="http://schemas.openxmlformats.org/officeDocument/2006/relationships" xmlns:m="http://schemas.openxmlformats.org/officeDocument/2006/math" xmlns:v="urn:schemas-microsoft-com:vml" xmlns:wp14="http://schemas.microsoft.com/office/word/2010/wordprocessingDrawing" xmlns:wp="http://schemas.openxmlformats.org/drawingml/2006/wordprocessingDrawing" xmlns:w10="urn:schemas-microsoft-com:office:word" xmlns:w="http://schemas.openxmlformats.org/wordprocessingml/2006/main" xmlns:w14="http://schemas.microsoft.com/office/word/2010/wordml" xmlns:wpg="http://schemas.microsoft.com/office/word/2010/wordprocessingGroup" xmlns:wpi="http://schemas.microsoft.com/office/word/2010/wordprocessingInk" xmlns:wne="http://schemas.microsoft.com/office/word/2006/wordml" xmlns:wps="http://schemas.microsoft.com/office/word/2010/wordprocessingShape" mc:Ignorable="w14 wp14">
+<w:document xmlns:wpc="http://schemas.microsoft.com/office/word/2010/wordprocessingCanvas" xmlns:mc="http://schemas.openxmlformats.org/markup-compatibility/2006" xmlns:o="urn:schemas-microsoft-com:office:office" xmlns:r="http://schemas.openxmlformats.org/officeDocument/2006/relationships" xmlns:m="http://schemas.openxmlformats.org/officeDocument/2006/math" xmlns:v="urn:schemas-microsoft-com:vml" xmlns:wp14="http://schemas.microsoft.com/office/word/2010/wordprocessingDrawing" xmlns:wp="http://schemas.openxmlformats.org/drawingml/2006/wordprocessingDrawing" xmlns:w10="urn:schemas-microsoft-com:office:word" xmlns:w="http://schemas.openxmlformats.org/wordprocessingml/2006/main" xmlns:w14="http://schemas.microsoft.com/office/word/2010/wordml" xmlns:w15="http://schemas.microsoft.com/office/word/2012/wordml" xmlns:wpg="http://schemas.microsoft.com/office/word/2010/wordprocessingGroup" xmlns:wpi="http://schemas.microsoft.com/office/word/2010/wordprocessingInk" xmlns:wne="http://schemas.microsoft.com/office/word/2006/wordml" xmlns:wps="http://schemas.microsoft.com/office/word/2010/wordprocessingShape" mc:Ignorable="w14 w15 wp14">
   <w:body>
     <w:p>
       <w:pPr>
@@ -1267,7 +1267,7 @@
     </w:p>
     <w:p>
       <w:pPr>
-        <w:pStyle w:val="ListParagraph"/>
+        <w:pStyle w:val="Prrafodelista"/>
         <w:numPr>
           <w:ilvl w:val="0"/>
           <w:numId w:val="4"/>
@@ -1735,7 +1735,7 @@
     </w:p>
     <w:p>
       <w:pPr>
-        <w:pStyle w:val="ListParagraph"/>
+        <w:pStyle w:val="Prrafodelista"/>
         <w:numPr>
           <w:ilvl w:val="0"/>
           <w:numId w:val="4"/>
@@ -1754,7 +1754,7 @@
     </w:p>
     <w:p>
       <w:pPr>
-        <w:pStyle w:val="ListParagraph"/>
+        <w:pStyle w:val="Prrafodelista"/>
         <w:jc w:val="both"/>
         <w:rPr>
           <w:b/>
@@ -1763,7 +1763,7 @@
     </w:p>
     <w:p>
       <w:pPr>
-        <w:pStyle w:val="ListParagraph"/>
+        <w:pStyle w:val="Prrafodelista"/>
         <w:numPr>
           <w:ilvl w:val="1"/>
           <w:numId w:val="4"/>
@@ -1782,14 +1782,14 @@
     </w:p>
     <w:p>
       <w:pPr>
-        <w:pStyle w:val="ListParagraph"/>
+        <w:pStyle w:val="Prrafodelista"/>
         <w:ind w:left="792"/>
         <w:jc w:val="both"/>
       </w:pPr>
     </w:p>
     <w:tbl>
       <w:tblPr>
-        <w:tblStyle w:val="TableGrid"/>
+        <w:tblStyle w:val="Tablaconcuadrcula"/>
         <w:tblW w:w="0" w:type="auto"/>
         <w:tblInd w:w="792" w:type="dxa"/>
         <w:tblLook w:val="04A0" w:firstRow="1" w:lastRow="0" w:firstColumn="1" w:lastColumn="0" w:noHBand="0" w:noVBand="1"/>
@@ -1806,7 +1806,7 @@
           </w:tcPr>
           <w:p>
             <w:pPr>
-              <w:pStyle w:val="ListParagraph"/>
+              <w:pStyle w:val="Prrafodelista"/>
               <w:ind w:left="0"/>
               <w:jc w:val="both"/>
               <w:rPr>
@@ -1827,7 +1827,7 @@
           </w:tcPr>
           <w:p>
             <w:pPr>
-              <w:pStyle w:val="ListParagraph"/>
+              <w:pStyle w:val="Prrafodelista"/>
               <w:ind w:left="0"/>
               <w:jc w:val="both"/>
               <w:rPr>
@@ -1848,7 +1848,7 @@
           </w:tcPr>
           <w:p>
             <w:pPr>
-              <w:pStyle w:val="ListParagraph"/>
+              <w:pStyle w:val="Prrafodelista"/>
               <w:ind w:left="0"/>
               <w:jc w:val="both"/>
               <w:rPr>
@@ -1871,7 +1871,7 @@
           </w:tcPr>
           <w:p>
             <w:pPr>
-              <w:pStyle w:val="ListParagraph"/>
+              <w:pStyle w:val="Prrafodelista"/>
               <w:ind w:left="0"/>
             </w:pPr>
             <w:r>
@@ -1891,7 +1891,7 @@
           </w:tcPr>
           <w:p>
             <w:pPr>
-              <w:pStyle w:val="ListParagraph"/>
+              <w:pStyle w:val="Prrafodelista"/>
               <w:numPr>
                 <w:ilvl w:val="0"/>
                 <w:numId w:val="7"/>
@@ -1905,7 +1905,7 @@
           </w:p>
           <w:p>
             <w:pPr>
-              <w:pStyle w:val="ListParagraph"/>
+              <w:pStyle w:val="Prrafodelista"/>
               <w:numPr>
                 <w:ilvl w:val="0"/>
                 <w:numId w:val="7"/>
@@ -1923,7 +1923,7 @@
           </w:p>
           <w:p>
             <w:pPr>
-              <w:pStyle w:val="ListParagraph"/>
+              <w:pStyle w:val="Prrafodelista"/>
               <w:numPr>
                 <w:ilvl w:val="0"/>
                 <w:numId w:val="7"/>
@@ -1937,7 +1937,7 @@
           </w:p>
           <w:p>
             <w:pPr>
-              <w:pStyle w:val="ListParagraph"/>
+              <w:pStyle w:val="Prrafodelista"/>
               <w:numPr>
                 <w:ilvl w:val="0"/>
                 <w:numId w:val="7"/>
@@ -1956,7 +1956,7 @@
           </w:tcPr>
           <w:p>
             <w:pPr>
-              <w:pStyle w:val="ListParagraph"/>
+              <w:pStyle w:val="Prrafodelista"/>
               <w:ind w:left="0"/>
               <w:jc w:val="both"/>
             </w:pPr>
@@ -1974,7 +1974,7 @@
           </w:tcPr>
           <w:p>
             <w:pPr>
-              <w:pStyle w:val="ListParagraph"/>
+              <w:pStyle w:val="Prrafodelista"/>
               <w:ind w:left="0"/>
               <w:rPr>
                 <w:rFonts w:cs="Calibri"/>
@@ -2001,7 +2001,7 @@
           </w:tcPr>
           <w:p>
             <w:pPr>
-              <w:pStyle w:val="ListParagraph"/>
+              <w:pStyle w:val="Prrafodelista"/>
               <w:widowControl w:val="0"/>
               <w:numPr>
                 <w:ilvl w:val="1"/>
@@ -2031,7 +2031,7 @@
           </w:p>
           <w:p>
             <w:pPr>
-              <w:pStyle w:val="ListParagraph"/>
+              <w:pStyle w:val="Prrafodelista"/>
               <w:widowControl w:val="0"/>
               <w:numPr>
                 <w:ilvl w:val="1"/>
@@ -2061,7 +2061,7 @@
           </w:p>
           <w:p>
             <w:pPr>
-              <w:pStyle w:val="ListParagraph"/>
+              <w:pStyle w:val="Prrafodelista"/>
               <w:widowControl w:val="0"/>
               <w:numPr>
                 <w:ilvl w:val="1"/>
@@ -2091,7 +2091,7 @@
           </w:p>
           <w:p>
             <w:pPr>
-              <w:pStyle w:val="ListParagraph"/>
+              <w:pStyle w:val="Prrafodelista"/>
               <w:widowControl w:val="0"/>
               <w:numPr>
                 <w:ilvl w:val="1"/>
@@ -2121,7 +2121,7 @@
           </w:p>
           <w:p>
             <w:pPr>
-              <w:pStyle w:val="ListParagraph"/>
+              <w:pStyle w:val="Prrafodelista"/>
               <w:widowControl w:val="0"/>
               <w:numPr>
                 <w:ilvl w:val="1"/>
@@ -2150,7 +2150,7 @@
           </w:tcPr>
           <w:p>
             <w:pPr>
-              <w:pStyle w:val="ListParagraph"/>
+              <w:pStyle w:val="Prrafodelista"/>
               <w:ind w:left="0"/>
               <w:jc w:val="both"/>
             </w:pPr>
@@ -2167,7 +2167,7 @@
           </w:tcPr>
           <w:p>
             <w:pPr>
-              <w:pStyle w:val="ListParagraph"/>
+              <w:pStyle w:val="Prrafodelista"/>
               <w:ind w:left="0"/>
               <w:rPr>
                 <w:rFonts w:cs="Calibri"/>
@@ -2202,7 +2202,7 @@
           </w:tcPr>
           <w:p>
             <w:pPr>
-              <w:pStyle w:val="ListParagraph"/>
+              <w:pStyle w:val="Prrafodelista"/>
               <w:numPr>
                 <w:ilvl w:val="1"/>
                 <w:numId w:val="6"/>
@@ -2216,7 +2216,7 @@
           </w:p>
           <w:p>
             <w:pPr>
-              <w:pStyle w:val="ListParagraph"/>
+              <w:pStyle w:val="Prrafodelista"/>
               <w:numPr>
                 <w:ilvl w:val="1"/>
                 <w:numId w:val="6"/>
@@ -2230,7 +2230,7 @@
           </w:p>
           <w:p>
             <w:pPr>
-              <w:pStyle w:val="ListParagraph"/>
+              <w:pStyle w:val="Prrafodelista"/>
               <w:numPr>
                 <w:ilvl w:val="1"/>
                 <w:numId w:val="6"/>
@@ -2249,7 +2249,7 @@
           </w:tcPr>
           <w:p>
             <w:pPr>
-              <w:pStyle w:val="ListParagraph"/>
+              <w:pStyle w:val="Prrafodelista"/>
               <w:ind w:left="0"/>
               <w:jc w:val="both"/>
             </w:pPr>
@@ -2266,7 +2266,7 @@
           </w:tcPr>
           <w:p>
             <w:pPr>
-              <w:pStyle w:val="ListParagraph"/>
+              <w:pStyle w:val="Prrafodelista"/>
               <w:ind w:left="0"/>
               <w:rPr>
                 <w:rFonts w:cs="Calibri"/>
@@ -2292,7 +2292,7 @@
           </w:tcPr>
           <w:p>
             <w:pPr>
-              <w:pStyle w:val="ListParagraph"/>
+              <w:pStyle w:val="Prrafodelista"/>
               <w:numPr>
                 <w:ilvl w:val="1"/>
                 <w:numId w:val="6"/>
@@ -2306,7 +2306,7 @@
           </w:p>
           <w:p>
             <w:pPr>
-              <w:pStyle w:val="ListParagraph"/>
+              <w:pStyle w:val="Prrafodelista"/>
               <w:numPr>
                 <w:ilvl w:val="1"/>
                 <w:numId w:val="6"/>
@@ -2325,7 +2325,7 @@
           </w:tcPr>
           <w:p>
             <w:pPr>
-              <w:pStyle w:val="ListParagraph"/>
+              <w:pStyle w:val="Prrafodelista"/>
               <w:ind w:left="0"/>
               <w:jc w:val="both"/>
             </w:pPr>
@@ -2338,21 +2338,21 @@
     </w:tbl>
     <w:p>
       <w:pPr>
-        <w:pStyle w:val="ListParagraph"/>
+        <w:pStyle w:val="Prrafodelista"/>
         <w:ind w:left="792"/>
         <w:jc w:val="both"/>
       </w:pPr>
     </w:p>
     <w:p>
       <w:pPr>
-        <w:pStyle w:val="ListParagraph"/>
+        <w:pStyle w:val="Prrafodelista"/>
         <w:ind w:left="792"/>
         <w:jc w:val="both"/>
       </w:pPr>
     </w:p>
     <w:p>
       <w:pPr>
-        <w:pStyle w:val="ListParagraph"/>
+        <w:pStyle w:val="Prrafodelista"/>
         <w:numPr>
           <w:ilvl w:val="1"/>
           <w:numId w:val="4"/>
@@ -2371,7 +2371,7 @@
     </w:p>
     <w:p>
       <w:pPr>
-        <w:pStyle w:val="ListParagraph"/>
+        <w:pStyle w:val="Prrafodelista"/>
         <w:ind w:left="792"/>
         <w:jc w:val="both"/>
         <w:rPr>
@@ -2381,7 +2381,7 @@
     </w:p>
     <w:p>
       <w:pPr>
-        <w:pStyle w:val="ListParagraph"/>
+        <w:pStyle w:val="Prrafodelista"/>
         <w:ind w:left="792"/>
         <w:jc w:val="both"/>
       </w:pPr>
@@ -2391,14 +2391,14 @@
     </w:p>
     <w:p>
       <w:pPr>
-        <w:pStyle w:val="ListParagraph"/>
+        <w:pStyle w:val="Prrafodelista"/>
         <w:ind w:left="792"/>
         <w:jc w:val="both"/>
       </w:pPr>
     </w:p>
     <w:p>
       <w:pPr>
-        <w:pStyle w:val="ListParagraph"/>
+        <w:pStyle w:val="Prrafodelista"/>
         <w:numPr>
           <w:ilvl w:val="2"/>
           <w:numId w:val="6"/>
@@ -2412,14 +2412,14 @@
     </w:p>
     <w:p>
       <w:pPr>
-        <w:pStyle w:val="ListParagraph"/>
+        <w:pStyle w:val="Prrafodelista"/>
         <w:ind w:left="2340"/>
         <w:jc w:val="both"/>
       </w:pPr>
     </w:p>
     <w:p>
       <w:pPr>
-        <w:pStyle w:val="ListParagraph"/>
+        <w:pStyle w:val="Prrafodelista"/>
         <w:numPr>
           <w:ilvl w:val="2"/>
           <w:numId w:val="6"/>
@@ -2433,12 +2433,12 @@
     </w:p>
     <w:p>
       <w:pPr>
-        <w:pStyle w:val="ListParagraph"/>
+        <w:pStyle w:val="Prrafodelista"/>
       </w:pPr>
     </w:p>
     <w:p>
       <w:pPr>
-        <w:pStyle w:val="ListParagraph"/>
+        <w:pStyle w:val="Prrafodelista"/>
         <w:numPr>
           <w:ilvl w:val="2"/>
           <w:numId w:val="6"/>
@@ -2452,12 +2452,12 @@
     </w:p>
     <w:p>
       <w:pPr>
-        <w:pStyle w:val="ListParagraph"/>
+        <w:pStyle w:val="Prrafodelista"/>
       </w:pPr>
     </w:p>
     <w:p>
       <w:pPr>
-        <w:pStyle w:val="ListParagraph"/>
+        <w:pStyle w:val="Prrafodelista"/>
         <w:numPr>
           <w:ilvl w:val="2"/>
           <w:numId w:val="6"/>
@@ -2478,12 +2478,12 @@
     </w:p>
     <w:p>
       <w:pPr>
-        <w:pStyle w:val="ListParagraph"/>
+        <w:pStyle w:val="Prrafodelista"/>
       </w:pPr>
     </w:p>
     <w:p>
       <w:pPr>
-        <w:pStyle w:val="ListParagraph"/>
+        <w:pStyle w:val="Prrafodelista"/>
         <w:numPr>
           <w:ilvl w:val="2"/>
           <w:numId w:val="6"/>
@@ -2520,12 +2520,12 @@
     </w:p>
     <w:p>
       <w:pPr>
-        <w:pStyle w:val="ListParagraph"/>
+        <w:pStyle w:val="Prrafodelista"/>
       </w:pPr>
     </w:p>
     <w:p>
       <w:pPr>
-        <w:pStyle w:val="ListParagraph"/>
+        <w:pStyle w:val="Prrafodelista"/>
         <w:numPr>
           <w:ilvl w:val="2"/>
           <w:numId w:val="6"/>
@@ -2539,12 +2539,12 @@
     </w:p>
     <w:p>
       <w:pPr>
-        <w:pStyle w:val="ListParagraph"/>
+        <w:pStyle w:val="Prrafodelista"/>
       </w:pPr>
     </w:p>
     <w:p>
       <w:pPr>
-        <w:pStyle w:val="ListParagraph"/>
+        <w:pStyle w:val="Prrafodelista"/>
         <w:numPr>
           <w:ilvl w:val="2"/>
           <w:numId w:val="6"/>
@@ -2558,12 +2558,12 @@
     </w:p>
     <w:p>
       <w:pPr>
-        <w:pStyle w:val="ListParagraph"/>
+        <w:pStyle w:val="Prrafodelista"/>
       </w:pPr>
     </w:p>
     <w:p>
       <w:pPr>
-        <w:pStyle w:val="ListParagraph"/>
+        <w:pStyle w:val="Prrafodelista"/>
         <w:numPr>
           <w:ilvl w:val="2"/>
           <w:numId w:val="6"/>
@@ -2577,12 +2577,12 @@
     </w:p>
     <w:p>
       <w:pPr>
-        <w:pStyle w:val="ListParagraph"/>
+        <w:pStyle w:val="Prrafodelista"/>
       </w:pPr>
     </w:p>
     <w:p>
       <w:pPr>
-        <w:pStyle w:val="ListParagraph"/>
+        <w:pStyle w:val="Prrafodelista"/>
         <w:numPr>
           <w:ilvl w:val="2"/>
           <w:numId w:val="6"/>
@@ -2596,7 +2596,7 @@
     </w:p>
     <w:p>
       <w:pPr>
-        <w:pStyle w:val="ListParagraph"/>
+        <w:pStyle w:val="Prrafodelista"/>
         <w:ind w:left="792"/>
         <w:jc w:val="both"/>
         <w:rPr>
@@ -2606,7 +2606,7 @@
     </w:p>
     <w:p>
       <w:pPr>
-        <w:pStyle w:val="ListParagraph"/>
+        <w:pStyle w:val="Prrafodelista"/>
         <w:numPr>
           <w:ilvl w:val="1"/>
           <w:numId w:val="4"/>
@@ -2625,7 +2625,7 @@
     </w:p>
     <w:p>
       <w:pPr>
-        <w:pStyle w:val="ListParagraph"/>
+        <w:pStyle w:val="Prrafodelista"/>
         <w:ind w:left="792"/>
         <w:jc w:val="both"/>
         <w:rPr>
@@ -2680,7 +2680,7 @@
     </w:p>
     <w:p>
       <w:pPr>
-        <w:pStyle w:val="ListParagraph"/>
+        <w:pStyle w:val="Prrafodelista"/>
         <w:widowControl w:val="0"/>
         <w:numPr>
           <w:ilvl w:val="0"/>
@@ -2726,7 +2726,7 @@
     </w:p>
     <w:p>
       <w:pPr>
-        <w:pStyle w:val="ListParagraph"/>
+        <w:pStyle w:val="Prrafodelista"/>
         <w:widowControl w:val="0"/>
         <w:spacing w:after="0" w:line="240" w:lineRule="atLeast"/>
         <w:ind w:left="1080"/>
@@ -2742,7 +2742,7 @@
     </w:p>
     <w:p>
       <w:pPr>
-        <w:pStyle w:val="ListParagraph"/>
+        <w:pStyle w:val="Prrafodelista"/>
         <w:widowControl w:val="0"/>
         <w:spacing w:after="0" w:line="240" w:lineRule="atLeast"/>
         <w:ind w:left="1080"/>
@@ -2777,7 +2777,7 @@
                     </pic:cNvPicPr>
                   </pic:nvPicPr>
                   <pic:blipFill>
-                    <a:blip r:embed="rId6">
+                    <a:blip r:embed="rId5">
                       <a:extLst>
                         <a:ext uri="{28A0092B-C50C-407E-A947-70E740481C1C}">
                           <a14:useLocalDpi xmlns:a14="http://schemas.microsoft.com/office/drawing/2010/main" val="0"/>
@@ -2821,7 +2821,7 @@
     </w:p>
     <w:p>
       <w:pPr>
-        <w:pStyle w:val="ListParagraph"/>
+        <w:pStyle w:val="Prrafodelista"/>
         <w:widowControl w:val="0"/>
         <w:spacing w:after="0" w:line="240" w:lineRule="atLeast"/>
         <w:ind w:left="1080"/>
@@ -2836,7 +2836,7 @@
     </w:p>
     <w:p>
       <w:pPr>
-        <w:pStyle w:val="ListParagraph"/>
+        <w:pStyle w:val="Prrafodelista"/>
         <w:widowControl w:val="0"/>
         <w:numPr>
           <w:ilvl w:val="0"/>
@@ -2921,7 +2921,7 @@
         </w:rPr>
         <w:t> para alojar proyectos utilizando el sistema de control de versiones </w:t>
       </w:r>
-      <w:hyperlink r:id="rId7" w:history="1">
+      <w:hyperlink r:id="rId6" w:history="1">
         <w:r>
           <w:rPr>
             <w:rFonts w:cs="Calibri"/>
@@ -2944,7 +2944,7 @@
     </w:p>
     <w:p>
       <w:pPr>
-        <w:pStyle w:val="ListParagraph"/>
+        <w:pStyle w:val="Prrafodelista"/>
         <w:widowControl w:val="0"/>
         <w:spacing w:after="0" w:line="240" w:lineRule="atLeast"/>
         <w:ind w:left="1080"/>
@@ -2958,7 +2958,7 @@
     </w:p>
     <w:p>
       <w:pPr>
-        <w:pStyle w:val="ListParagraph"/>
+        <w:pStyle w:val="Prrafodelista"/>
         <w:widowControl w:val="0"/>
         <w:spacing w:after="0" w:line="240" w:lineRule="atLeast"/>
         <w:ind w:left="1080"/>
@@ -2994,7 +2994,7 @@
                     </pic:cNvPicPr>
                   </pic:nvPicPr>
                   <pic:blipFill>
-                    <a:blip r:embed="rId8" cstate="print">
+                    <a:blip r:embed="rId7" cstate="print">
                       <a:extLst>
                         <a:ext uri="{28A0092B-C50C-407E-A947-70E740481C1C}">
                           <a14:useLocalDpi xmlns:a14="http://schemas.microsoft.com/office/drawing/2010/main" val="0"/>
@@ -3038,7 +3038,7 @@
     </w:p>
     <w:p>
       <w:pPr>
-        <w:pStyle w:val="ListParagraph"/>
+        <w:pStyle w:val="Prrafodelista"/>
         <w:widowControl w:val="0"/>
         <w:spacing w:after="0" w:line="240" w:lineRule="atLeast"/>
         <w:ind w:left="1080"/>
@@ -3053,7 +3053,7 @@
     </w:p>
     <w:p>
       <w:pPr>
-        <w:pStyle w:val="ListParagraph"/>
+        <w:pStyle w:val="Prrafodelista"/>
         <w:widowControl w:val="0"/>
         <w:numPr>
           <w:ilvl w:val="0"/>
@@ -3116,7 +3116,7 @@
     </w:p>
     <w:p>
       <w:pPr>
-        <w:pStyle w:val="ListParagraph"/>
+        <w:pStyle w:val="Prrafodelista"/>
         <w:ind w:left="792"/>
         <w:jc w:val="both"/>
         <w:rPr>
@@ -3126,7 +3126,7 @@
     </w:p>
     <w:p>
       <w:pPr>
-        <w:pStyle w:val="ListParagraph"/>
+        <w:pStyle w:val="Prrafodelista"/>
         <w:ind w:left="792"/>
         <w:jc w:val="center"/>
         <w:rPr>
@@ -3156,7 +3156,7 @@
                     </pic:cNvPicPr>
                   </pic:nvPicPr>
                   <pic:blipFill>
-                    <a:blip r:embed="rId9">
+                    <a:blip r:embed="rId8">
                       <a:extLst>
                         <a:ext uri="{28A0092B-C50C-407E-A947-70E740481C1C}">
                           <a14:useLocalDpi xmlns:a14="http://schemas.microsoft.com/office/drawing/2010/main" val="0"/>
@@ -3200,7 +3200,7 @@
     </w:p>
     <w:p>
       <w:pPr>
-        <w:pStyle w:val="ListParagraph"/>
+        <w:pStyle w:val="Prrafodelista"/>
         <w:ind w:left="792"/>
         <w:jc w:val="both"/>
       </w:pPr>
@@ -3213,14 +3213,14 @@
     </w:p>
     <w:p>
       <w:pPr>
-        <w:pStyle w:val="ListParagraph"/>
+        <w:pStyle w:val="Prrafodelista"/>
         <w:ind w:left="792"/>
         <w:jc w:val="both"/>
       </w:pPr>
     </w:p>
     <w:p>
       <w:pPr>
-        <w:pStyle w:val="ListParagraph"/>
+        <w:pStyle w:val="Prrafodelista"/>
         <w:ind w:left="792"/>
         <w:jc w:val="center"/>
       </w:pPr>
@@ -3245,7 +3245,7 @@
                     <pic:cNvPicPr/>
                   </pic:nvPicPr>
                   <pic:blipFill>
-                    <a:blip r:embed="rId10"/>
+                    <a:blip r:embed="rId9"/>
                     <a:stretch>
                       <a:fillRect/>
                     </a:stretch>
@@ -3268,7 +3268,7 @@
     </w:p>
     <w:p>
       <w:pPr>
-        <w:pStyle w:val="ListParagraph"/>
+        <w:pStyle w:val="Prrafodelista"/>
         <w:ind w:left="792"/>
         <w:jc w:val="both"/>
         <w:rPr>
@@ -3278,7 +3278,7 @@
     </w:p>
     <w:p>
       <w:pPr>
-        <w:pStyle w:val="ListParagraph"/>
+        <w:pStyle w:val="Prrafodelista"/>
         <w:numPr>
           <w:ilvl w:val="1"/>
           <w:numId w:val="4"/>
@@ -3297,7 +3297,7 @@
     </w:p>
     <w:p>
       <w:pPr>
-        <w:pStyle w:val="ListParagraph"/>
+        <w:pStyle w:val="Prrafodelista"/>
         <w:ind w:left="792"/>
         <w:jc w:val="both"/>
         <w:rPr>
@@ -3307,7 +3307,7 @@
     </w:p>
     <w:tbl>
       <w:tblPr>
-        <w:tblStyle w:val="TableGrid"/>
+        <w:tblStyle w:val="Tablaconcuadrcula"/>
         <w:tblW w:w="0" w:type="auto"/>
         <w:tblInd w:w="792" w:type="dxa"/>
         <w:tblLook w:val="04A0" w:firstRow="1" w:lastRow="0" w:firstColumn="1" w:lastColumn="0" w:noHBand="0" w:noVBand="1"/>
@@ -3324,7 +3324,7 @@
           </w:tcPr>
           <w:p>
             <w:pPr>
-              <w:pStyle w:val="ListParagraph"/>
+              <w:pStyle w:val="Prrafodelista"/>
               <w:ind w:left="0"/>
               <w:jc w:val="both"/>
               <w:rPr>
@@ -3345,7 +3345,7 @@
           </w:tcPr>
           <w:p>
             <w:pPr>
-              <w:pStyle w:val="ListParagraph"/>
+              <w:pStyle w:val="Prrafodelista"/>
               <w:ind w:left="0"/>
               <w:jc w:val="both"/>
               <w:rPr>
@@ -3366,7 +3366,7 @@
           </w:tcPr>
           <w:p>
             <w:pPr>
-              <w:pStyle w:val="ListParagraph"/>
+              <w:pStyle w:val="Prrafodelista"/>
               <w:ind w:left="0"/>
               <w:jc w:val="both"/>
               <w:rPr>
@@ -3389,7 +3389,7 @@
           </w:tcPr>
           <w:p>
             <w:pPr>
-              <w:pStyle w:val="ListParagraph"/>
+              <w:pStyle w:val="Prrafodelista"/>
               <w:ind w:left="0"/>
             </w:pPr>
             <w:r>
@@ -3403,7 +3403,7 @@
           </w:tcPr>
           <w:p>
             <w:pPr>
-              <w:pStyle w:val="ListParagraph"/>
+              <w:pStyle w:val="Prrafodelista"/>
               <w:ind w:left="0"/>
               <w:jc w:val="both"/>
             </w:pPr>
@@ -3418,7 +3418,7 @@
           </w:tcPr>
           <w:p>
             <w:pPr>
-              <w:pStyle w:val="ListParagraph"/>
+              <w:pStyle w:val="Prrafodelista"/>
               <w:ind w:left="0"/>
               <w:jc w:val="both"/>
             </w:pPr>
@@ -3435,7 +3435,7 @@
           </w:tcPr>
           <w:p>
             <w:pPr>
-              <w:pStyle w:val="ListParagraph"/>
+              <w:pStyle w:val="Prrafodelista"/>
               <w:ind w:left="0"/>
             </w:pPr>
             <w:r>
@@ -3449,7 +3449,7 @@
           </w:tcPr>
           <w:p>
             <w:pPr>
-              <w:pStyle w:val="ListParagraph"/>
+              <w:pStyle w:val="Prrafodelista"/>
               <w:ind w:left="0"/>
               <w:jc w:val="both"/>
             </w:pPr>
@@ -3464,7 +3464,7 @@
           </w:tcPr>
           <w:p>
             <w:pPr>
-              <w:pStyle w:val="ListParagraph"/>
+              <w:pStyle w:val="Prrafodelista"/>
               <w:ind w:left="0"/>
               <w:jc w:val="both"/>
             </w:pPr>
@@ -3481,7 +3481,7 @@
           </w:tcPr>
           <w:p>
             <w:pPr>
-              <w:pStyle w:val="ListParagraph"/>
+              <w:pStyle w:val="Prrafodelista"/>
               <w:ind w:left="0"/>
             </w:pPr>
             <w:r>
@@ -3495,7 +3495,7 @@
           </w:tcPr>
           <w:p>
             <w:pPr>
-              <w:pStyle w:val="ListParagraph"/>
+              <w:pStyle w:val="Prrafodelista"/>
               <w:ind w:left="0"/>
               <w:jc w:val="both"/>
             </w:pPr>
@@ -3510,7 +3510,7 @@
           </w:tcPr>
           <w:p>
             <w:pPr>
-              <w:pStyle w:val="ListParagraph"/>
+              <w:pStyle w:val="Prrafodelista"/>
               <w:ind w:left="0"/>
               <w:jc w:val="both"/>
             </w:pPr>
@@ -3527,7 +3527,7 @@
           </w:tcPr>
           <w:p>
             <w:pPr>
-              <w:pStyle w:val="ListParagraph"/>
+              <w:pStyle w:val="Prrafodelista"/>
               <w:ind w:left="0"/>
             </w:pPr>
             <w:r>
@@ -3541,7 +3541,7 @@
           </w:tcPr>
           <w:p>
             <w:pPr>
-              <w:pStyle w:val="ListParagraph"/>
+              <w:pStyle w:val="Prrafodelista"/>
               <w:ind w:left="0"/>
               <w:jc w:val="both"/>
             </w:pPr>
@@ -3556,7 +3556,7 @@
           </w:tcPr>
           <w:p>
             <w:pPr>
-              <w:pStyle w:val="ListParagraph"/>
+              <w:pStyle w:val="Prrafodelista"/>
               <w:ind w:left="0"/>
               <w:jc w:val="both"/>
             </w:pPr>
@@ -3573,7 +3573,7 @@
           </w:tcPr>
           <w:p>
             <w:pPr>
-              <w:pStyle w:val="ListParagraph"/>
+              <w:pStyle w:val="Prrafodelista"/>
               <w:ind w:left="0"/>
             </w:pPr>
             <w:r>
@@ -3587,7 +3587,7 @@
           </w:tcPr>
           <w:p>
             <w:pPr>
-              <w:pStyle w:val="ListParagraph"/>
+              <w:pStyle w:val="Prrafodelista"/>
               <w:ind w:left="0"/>
               <w:jc w:val="both"/>
             </w:pPr>
@@ -3602,7 +3602,7 @@
           </w:tcPr>
           <w:p>
             <w:pPr>
-              <w:pStyle w:val="ListParagraph"/>
+              <w:pStyle w:val="Prrafodelista"/>
               <w:ind w:left="0"/>
               <w:jc w:val="both"/>
             </w:pPr>
@@ -3619,7 +3619,7 @@
           </w:tcPr>
           <w:p>
             <w:pPr>
-              <w:pStyle w:val="ListParagraph"/>
+              <w:pStyle w:val="Prrafodelista"/>
               <w:ind w:left="0"/>
             </w:pPr>
             <w:r>
@@ -3633,7 +3633,7 @@
           </w:tcPr>
           <w:p>
             <w:pPr>
-              <w:pStyle w:val="ListParagraph"/>
+              <w:pStyle w:val="Prrafodelista"/>
               <w:ind w:left="0"/>
               <w:jc w:val="both"/>
             </w:pPr>
@@ -3648,7 +3648,7 @@
           </w:tcPr>
           <w:p>
             <w:pPr>
-              <w:pStyle w:val="ListParagraph"/>
+              <w:pStyle w:val="Prrafodelista"/>
               <w:ind w:left="0"/>
               <w:jc w:val="both"/>
             </w:pPr>
@@ -3661,7 +3661,7 @@
     </w:tbl>
     <w:p>
       <w:pPr>
-        <w:pStyle w:val="ListParagraph"/>
+        <w:pStyle w:val="Prrafodelista"/>
         <w:ind w:left="792"/>
         <w:jc w:val="both"/>
         <w:rPr>
@@ -3671,7 +3671,7 @@
     </w:p>
     <w:p>
       <w:pPr>
-        <w:pStyle w:val="ListParagraph"/>
+        <w:pStyle w:val="Prrafodelista"/>
         <w:ind w:left="792"/>
         <w:jc w:val="both"/>
         <w:rPr>
@@ -3681,7 +3681,7 @@
     </w:p>
     <w:p>
       <w:pPr>
-        <w:pStyle w:val="ListParagraph"/>
+        <w:pStyle w:val="Prrafodelista"/>
         <w:numPr>
           <w:ilvl w:val="1"/>
           <w:numId w:val="4"/>
@@ -11632,7 +11632,7 @@
     </w:tbl>
     <w:p>
       <w:pPr>
-        <w:pStyle w:val="ListParagraph"/>
+        <w:pStyle w:val="Prrafodelista"/>
         <w:ind w:left="792"/>
         <w:jc w:val="both"/>
         <w:rPr>
@@ -11642,7 +11642,7 @@
     </w:p>
     <w:p>
       <w:pPr>
-        <w:pStyle w:val="ListParagraph"/>
+        <w:pStyle w:val="Prrafodelista"/>
         <w:numPr>
           <w:ilvl w:val="0"/>
           <w:numId w:val="4"/>
@@ -11661,7 +11661,7 @@
     </w:p>
     <w:p>
       <w:pPr>
-        <w:pStyle w:val="ListParagraph"/>
+        <w:pStyle w:val="Prrafodelista"/>
         <w:numPr>
           <w:ilvl w:val="1"/>
           <w:numId w:val="4"/>
@@ -11680,7 +11680,7 @@
     </w:p>
     <w:p>
       <w:pPr>
-        <w:pStyle w:val="ListParagraph"/>
+        <w:pStyle w:val="Prrafodelista"/>
         <w:ind w:left="792"/>
         <w:jc w:val="both"/>
         <w:rPr>
@@ -11690,9 +11690,9 @@
     </w:p>
     <w:p>
       <w:pPr>
-        <w:pStyle w:val="ListParagraph"/>
+        <w:pStyle w:val="Prrafodelista"/>
         <w:numPr>
-          <w:ilvl w:val="1"/>
+          <w:ilvl w:val="2"/>
           <w:numId w:val="4"/>
         </w:numPr>
         <w:jc w:val="both"/>
@@ -11709,7 +11709,7 @@
     </w:p>
     <w:tbl>
       <w:tblPr>
-        <w:tblStyle w:val="GridTable4Accent3"/>
+        <w:tblStyle w:val="Tabladecuadrcula4-nfasis31"/>
         <w:tblW w:w="9120" w:type="dxa"/>
         <w:tblLook w:val="04A0" w:firstRow="1" w:lastRow="0" w:firstColumn="1" w:lastColumn="0" w:noHBand="0" w:noVBand="1"/>
       </w:tblPr>
@@ -13393,7 +13393,7 @@
     </w:tbl>
     <w:p>
       <w:pPr>
-        <w:pStyle w:val="ListParagraph"/>
+        <w:pStyle w:val="Prrafodelista"/>
         <w:rPr>
           <w:b/>
         </w:rPr>
@@ -13401,7 +13401,7 @@
     </w:p>
     <w:p>
       <w:pPr>
-        <w:pStyle w:val="ListParagraph"/>
+        <w:pStyle w:val="Prrafodelista"/>
         <w:ind w:left="792"/>
         <w:jc w:val="both"/>
         <w:rPr>
@@ -13411,9 +13411,9 @@
     </w:p>
     <w:p>
       <w:pPr>
-        <w:pStyle w:val="ListParagraph"/>
+        <w:pStyle w:val="Prrafodelista"/>
         <w:numPr>
-          <w:ilvl w:val="1"/>
+          <w:ilvl w:val="2"/>
           <w:numId w:val="4"/>
         </w:numPr>
         <w:jc w:val="both"/>
@@ -13430,7 +13430,7 @@
     </w:p>
     <w:p>
       <w:pPr>
-        <w:pStyle w:val="ListParagraph"/>
+        <w:pStyle w:val="Prrafodelista"/>
         <w:ind w:left="792"/>
         <w:jc w:val="both"/>
         <w:rPr>
@@ -13440,7 +13440,7 @@
     </w:p>
     <w:p>
       <w:pPr>
-        <w:pStyle w:val="ListParagraph"/>
+        <w:pStyle w:val="Prrafodelista"/>
         <w:numPr>
           <w:ilvl w:val="0"/>
           <w:numId w:val="9"/>
@@ -13465,7 +13465,7 @@
     </w:p>
     <w:p>
       <w:pPr>
-        <w:pStyle w:val="ListParagraph"/>
+        <w:pStyle w:val="Prrafodelista"/>
         <w:ind w:left="1512"/>
         <w:jc w:val="both"/>
       </w:pPr>
@@ -13484,14 +13484,14 @@
     </w:p>
     <w:p>
       <w:pPr>
-        <w:pStyle w:val="ListParagraph"/>
+        <w:pStyle w:val="Prrafodelista"/>
         <w:ind w:left="1512"/>
         <w:jc w:val="both"/>
       </w:pPr>
     </w:p>
     <w:p>
       <w:pPr>
-        <w:pStyle w:val="ListParagraph"/>
+        <w:pStyle w:val="Prrafodelista"/>
         <w:numPr>
           <w:ilvl w:val="0"/>
           <w:numId w:val="9"/>
@@ -13507,7 +13507,7 @@
     </w:p>
     <w:p>
       <w:pPr>
-        <w:pStyle w:val="ListParagraph"/>
+        <w:pStyle w:val="Prrafodelista"/>
         <w:ind w:left="1512"/>
         <w:jc w:val="both"/>
       </w:pPr>
@@ -13523,14 +13523,14 @@
     </w:p>
     <w:p>
       <w:pPr>
-        <w:pStyle w:val="ListParagraph"/>
+        <w:pStyle w:val="Prrafodelista"/>
         <w:ind w:left="792"/>
         <w:jc w:val="both"/>
       </w:pPr>
     </w:p>
     <w:p>
       <w:pPr>
-        <w:pStyle w:val="ListParagraph"/>
+        <w:pStyle w:val="Prrafodelista"/>
         <w:numPr>
           <w:ilvl w:val="0"/>
           <w:numId w:val="9"/>
@@ -13543,7 +13543,7 @@
     </w:p>
     <w:p>
       <w:pPr>
-        <w:pStyle w:val="ListParagraph"/>
+        <w:pStyle w:val="Prrafodelista"/>
         <w:ind w:left="1512"/>
         <w:jc w:val="both"/>
       </w:pPr>
@@ -13553,14 +13553,14 @@
     </w:p>
     <w:p>
       <w:pPr>
-        <w:pStyle w:val="ListParagraph"/>
+        <w:pStyle w:val="Prrafodelista"/>
         <w:ind w:left="1512"/>
         <w:jc w:val="both"/>
       </w:pPr>
     </w:p>
     <w:p>
       <w:pPr>
-        <w:pStyle w:val="ListParagraph"/>
+        <w:pStyle w:val="Prrafodelista"/>
         <w:ind w:left="1512"/>
         <w:jc w:val="both"/>
       </w:pPr>
@@ -13576,7 +13576,7 @@
     </w:p>
     <w:p>
       <w:pPr>
-        <w:pStyle w:val="ListParagraph"/>
+        <w:pStyle w:val="Prrafodelista"/>
         <w:ind w:left="1512"/>
         <w:jc w:val="both"/>
       </w:pPr>
@@ -13586,7 +13586,7 @@
     </w:p>
     <w:p>
       <w:pPr>
-        <w:pStyle w:val="ListParagraph"/>
+        <w:pStyle w:val="Prrafodelista"/>
         <w:ind w:left="1512"/>
         <w:jc w:val="both"/>
       </w:pPr>
@@ -13599,7 +13599,7 @@
     </w:p>
     <w:p>
       <w:pPr>
-        <w:pStyle w:val="ListParagraph"/>
+        <w:pStyle w:val="Prrafodelista"/>
         <w:ind w:left="1512"/>
         <w:jc w:val="both"/>
       </w:pPr>
@@ -13609,7 +13609,7 @@
     </w:p>
     <w:p>
       <w:pPr>
-        <w:pStyle w:val="ListParagraph"/>
+        <w:pStyle w:val="Prrafodelista"/>
         <w:ind w:left="792"/>
         <w:jc w:val="both"/>
         <w:rPr>
@@ -13619,7 +13619,7 @@
     </w:p>
     <w:p>
       <w:pPr>
-        <w:pStyle w:val="ListParagraph"/>
+        <w:pStyle w:val="Prrafodelista"/>
         <w:ind w:left="792"/>
         <w:jc w:val="both"/>
         <w:rPr>
@@ -13629,7 +13629,7 @@
     </w:p>
     <w:p>
       <w:pPr>
-        <w:pStyle w:val="ListParagraph"/>
+        <w:pStyle w:val="Prrafodelista"/>
         <w:ind w:left="792"/>
         <w:jc w:val="both"/>
         <w:rPr>
@@ -13639,9 +13639,9 @@
     </w:p>
     <w:p>
       <w:pPr>
-        <w:pStyle w:val="ListParagraph"/>
+        <w:pStyle w:val="Prrafodelista"/>
         <w:numPr>
-          <w:ilvl w:val="1"/>
+          <w:ilvl w:val="2"/>
           <w:numId w:val="4"/>
         </w:numPr>
         <w:jc w:val="both"/>
@@ -13670,7 +13670,7 @@
     </w:p>
     <w:p>
       <w:pPr>
-        <w:pStyle w:val="ListParagraph"/>
+        <w:pStyle w:val="Prrafodelista"/>
         <w:rPr>
           <w:b/>
         </w:rPr>
@@ -13678,7 +13678,7 @@
     </w:p>
     <w:tbl>
       <w:tblPr>
-        <w:tblStyle w:val="GridTable4Accent3"/>
+        <w:tblStyle w:val="Tabladecuadrcula4-nfasis31"/>
         <w:tblW w:w="6120" w:type="dxa"/>
         <w:jc w:val="center"/>
         <w:tblBorders>
@@ -15171,7 +15171,7 @@
     </w:tbl>
     <w:p>
       <w:pPr>
-        <w:pStyle w:val="ListParagraph"/>
+        <w:pStyle w:val="Prrafodelista"/>
         <w:rPr>
           <w:b/>
         </w:rPr>
@@ -15179,7 +15179,7 @@
     </w:p>
     <w:p>
       <w:pPr>
-        <w:pStyle w:val="ListParagraph"/>
+        <w:pStyle w:val="Prrafodelista"/>
         <w:ind w:left="792"/>
         <w:jc w:val="both"/>
         <w:rPr>
@@ -15190,7 +15190,7 @@
     </w:p>
     <w:p>
       <w:pPr>
-        <w:pStyle w:val="ListParagraph"/>
+        <w:pStyle w:val="Prrafodelista"/>
         <w:numPr>
           <w:ilvl w:val="1"/>
           <w:numId w:val="4"/>
@@ -15209,7 +15209,7 @@
     </w:p>
     <w:p>
       <w:pPr>
-        <w:pStyle w:val="ListParagraph"/>
+        <w:pStyle w:val="Prrafodelista"/>
         <w:numPr>
           <w:ilvl w:val="2"/>
           <w:numId w:val="4"/>
@@ -15228,7 +15228,7 @@
     </w:p>
     <w:tbl>
       <w:tblPr>
-        <w:tblStyle w:val="TableGrid"/>
+        <w:tblStyle w:val="Tablaconcuadrcula"/>
         <w:tblW w:w="0" w:type="auto"/>
         <w:tblInd w:w="708" w:type="dxa"/>
         <w:tblLook w:val="04A0" w:firstRow="1" w:lastRow="0" w:firstColumn="1" w:lastColumn="0" w:noHBand="0" w:noVBand="1"/>
@@ -15740,7 +15740,7 @@
           </w:tcPr>
           <w:p>
             <w:pPr>
-              <w:pStyle w:val="ListParagraph"/>
+              <w:pStyle w:val="Prrafodelista"/>
               <w:numPr>
                 <w:ilvl w:val="0"/>
                 <w:numId w:val="8"/>
@@ -15754,7 +15754,7 @@
           </w:p>
           <w:p>
             <w:pPr>
-              <w:pStyle w:val="ListParagraph"/>
+              <w:pStyle w:val="Prrafodelista"/>
               <w:numPr>
                 <w:ilvl w:val="0"/>
                 <w:numId w:val="8"/>
@@ -15768,7 +15768,7 @@
           </w:p>
           <w:p>
             <w:pPr>
-              <w:pStyle w:val="ListParagraph"/>
+              <w:pStyle w:val="Prrafodelista"/>
               <w:numPr>
                 <w:ilvl w:val="0"/>
                 <w:numId w:val="8"/>
@@ -15870,7 +15870,7 @@
     </w:p>
     <w:p>
       <w:pPr>
-        <w:pStyle w:val="ListParagraph"/>
+        <w:pStyle w:val="Prrafodelista"/>
         <w:numPr>
           <w:ilvl w:val="2"/>
           <w:numId w:val="4"/>
@@ -15889,7 +15889,7 @@
     </w:p>
     <w:p>
       <w:pPr>
-        <w:pStyle w:val="ListParagraph"/>
+        <w:pStyle w:val="Prrafodelista"/>
         <w:numPr>
           <w:ilvl w:val="3"/>
           <w:numId w:val="4"/>
@@ -15908,7 +15908,7 @@
     </w:p>
     <w:p>
       <w:pPr>
-        <w:pStyle w:val="ListParagraph"/>
+        <w:pStyle w:val="Prrafodelista"/>
         <w:ind w:left="1728"/>
         <w:jc w:val="both"/>
         <w:rPr>
@@ -15936,7 +15936,7 @@
             <wp:cNvGraphicFramePr/>
             <a:graphic xmlns:a="http://schemas.openxmlformats.org/drawingml/2006/main">
               <a:graphicData uri="http://schemas.openxmlformats.org/drawingml/2006/diagram">
-                <dgm:relIds xmlns:dgm="http://schemas.openxmlformats.org/drawingml/2006/diagram" xmlns:r="http://schemas.openxmlformats.org/officeDocument/2006/relationships" r:dm="rId11" r:lo="rId12" r:qs="rId13" r:cs="rId14"/>
+                <dgm:relIds xmlns:dgm="http://schemas.openxmlformats.org/drawingml/2006/diagram" xmlns:r="http://schemas.openxmlformats.org/officeDocument/2006/relationships" r:dm="rId10" r:lo="rId11" r:qs="rId12" r:cs="rId13"/>
               </a:graphicData>
             </a:graphic>
           </wp:inline>
@@ -15945,7 +15945,7 @@
     </w:p>
     <w:tbl>
       <w:tblPr>
-        <w:tblStyle w:val="TableGrid"/>
+        <w:tblStyle w:val="Tablaconcuadrcula"/>
         <w:tblW w:w="0" w:type="auto"/>
         <w:tblInd w:w="708" w:type="dxa"/>
         <w:tblLook w:val="04A0" w:firstRow="1" w:lastRow="0" w:firstColumn="1" w:lastColumn="0" w:noHBand="0" w:noVBand="1"/>
@@ -16044,7 +16044,7 @@
           </w:tcPr>
           <w:p>
             <w:pPr>
-              <w:pStyle w:val="ListParagraph"/>
+              <w:pStyle w:val="Prrafodelista"/>
               <w:numPr>
                 <w:ilvl w:val="0"/>
                 <w:numId w:val="10"/>
@@ -16056,7 +16056,7 @@
           </w:p>
           <w:p>
             <w:pPr>
-              <w:pStyle w:val="ListParagraph"/>
+              <w:pStyle w:val="Prrafodelista"/>
               <w:numPr>
                 <w:ilvl w:val="0"/>
                 <w:numId w:val="10"/>
@@ -16098,7 +16098,7 @@
           </w:tcPr>
           <w:p>
             <w:pPr>
-              <w:pStyle w:val="ListParagraph"/>
+              <w:pStyle w:val="Prrafodelista"/>
               <w:numPr>
                 <w:ilvl w:val="0"/>
                 <w:numId w:val="10"/>
@@ -16110,7 +16110,7 @@
           </w:p>
           <w:p>
             <w:pPr>
-              <w:pStyle w:val="ListParagraph"/>
+              <w:pStyle w:val="Prrafodelista"/>
               <w:numPr>
                 <w:ilvl w:val="0"/>
                 <w:numId w:val="10"/>
@@ -16122,7 +16122,7 @@
           </w:p>
           <w:p>
             <w:pPr>
-              <w:pStyle w:val="ListParagraph"/>
+              <w:pStyle w:val="Prrafodelista"/>
               <w:numPr>
                 <w:ilvl w:val="0"/>
                 <w:numId w:val="10"/>
@@ -16167,7 +16167,7 @@
           </w:tcPr>
           <w:p>
             <w:pPr>
-              <w:pStyle w:val="ListParagraph"/>
+              <w:pStyle w:val="Prrafodelista"/>
               <w:numPr>
                 <w:ilvl w:val="0"/>
                 <w:numId w:val="10"/>
@@ -16179,7 +16179,7 @@
           </w:p>
           <w:p>
             <w:pPr>
-              <w:pStyle w:val="ListParagraph"/>
+              <w:pStyle w:val="Prrafodelista"/>
               <w:numPr>
                 <w:ilvl w:val="0"/>
                 <w:numId w:val="10"/>
@@ -16191,7 +16191,7 @@
           </w:p>
           <w:p>
             <w:pPr>
-              <w:pStyle w:val="ListParagraph"/>
+              <w:pStyle w:val="Prrafodelista"/>
               <w:numPr>
                 <w:ilvl w:val="0"/>
                 <w:numId w:val="10"/>
@@ -16203,7 +16203,7 @@
           </w:p>
           <w:p>
             <w:pPr>
-              <w:pStyle w:val="ListParagraph"/>
+              <w:pStyle w:val="Prrafodelista"/>
               <w:numPr>
                 <w:ilvl w:val="0"/>
                 <w:numId w:val="10"/>
@@ -16215,7 +16215,7 @@
           </w:p>
           <w:p>
             <w:pPr>
-              <w:pStyle w:val="ListParagraph"/>
+              <w:pStyle w:val="Prrafodelista"/>
               <w:numPr>
                 <w:ilvl w:val="0"/>
                 <w:numId w:val="10"/>
@@ -16223,6 +16223,7 @@
             </w:pPr>
             <w:proofErr w:type="spellStart"/>
             <w:r>
+              <w:lastRenderedPageBreak/>
               <w:t>Tester</w:t>
             </w:r>
             <w:proofErr w:type="spellEnd"/>
@@ -16260,7 +16261,7 @@
           </w:tcPr>
           <w:p>
             <w:pPr>
-              <w:pStyle w:val="ListParagraph"/>
+              <w:pStyle w:val="Prrafodelista"/>
               <w:numPr>
                 <w:ilvl w:val="0"/>
                 <w:numId w:val="10"/>
@@ -16273,7 +16274,7 @@
           </w:p>
           <w:p>
             <w:pPr>
-              <w:pStyle w:val="ListParagraph"/>
+              <w:pStyle w:val="Prrafodelista"/>
               <w:numPr>
                 <w:ilvl w:val="0"/>
                 <w:numId w:val="10"/>
@@ -16286,7 +16287,7 @@
           </w:p>
           <w:p>
             <w:pPr>
-              <w:pStyle w:val="ListParagraph"/>
+              <w:pStyle w:val="Prrafodelista"/>
               <w:numPr>
                 <w:ilvl w:val="0"/>
                 <w:numId w:val="10"/>
@@ -16310,7 +16311,7 @@
     </w:p>
     <w:p>
       <w:pPr>
-        <w:pStyle w:val="ListParagraph"/>
+        <w:pStyle w:val="Prrafodelista"/>
         <w:numPr>
           <w:ilvl w:val="3"/>
           <w:numId w:val="4"/>
@@ -16329,7 +16330,7 @@
     </w:p>
     <w:tbl>
       <w:tblPr>
-        <w:tblStyle w:val="TableGrid"/>
+        <w:tblStyle w:val="Tablaconcuadrcula"/>
         <w:tblW w:w="0" w:type="auto"/>
         <w:tblInd w:w="708" w:type="dxa"/>
         <w:tblLook w:val="04A0" w:firstRow="1" w:lastRow="0" w:firstColumn="1" w:lastColumn="0" w:noHBand="0" w:noVBand="1"/>
@@ -16426,7 +16427,7 @@
           </w:tcPr>
           <w:p>
             <w:pPr>
-              <w:pStyle w:val="ListParagraph"/>
+              <w:pStyle w:val="Prrafodelista"/>
               <w:numPr>
                 <w:ilvl w:val="0"/>
                 <w:numId w:val="10"/>
@@ -16438,7 +16439,7 @@
           </w:p>
           <w:p>
             <w:pPr>
-              <w:pStyle w:val="ListParagraph"/>
+              <w:pStyle w:val="Prrafodelista"/>
               <w:numPr>
                 <w:ilvl w:val="0"/>
                 <w:numId w:val="10"/>
@@ -16450,7 +16451,7 @@
           </w:p>
           <w:p>
             <w:pPr>
-              <w:pStyle w:val="ListParagraph"/>
+              <w:pStyle w:val="Prrafodelista"/>
               <w:numPr>
                 <w:ilvl w:val="0"/>
                 <w:numId w:val="10"/>
@@ -16493,7 +16494,7 @@
           </w:tcPr>
           <w:p>
             <w:pPr>
-              <w:pStyle w:val="ListParagraph"/>
+              <w:pStyle w:val="Prrafodelista"/>
               <w:numPr>
                 <w:ilvl w:val="0"/>
                 <w:numId w:val="10"/>
@@ -16505,7 +16506,7 @@
           </w:p>
           <w:p>
             <w:pPr>
-              <w:pStyle w:val="ListParagraph"/>
+              <w:pStyle w:val="Prrafodelista"/>
               <w:numPr>
                 <w:ilvl w:val="0"/>
                 <w:numId w:val="10"/>
@@ -16517,7 +16518,7 @@
           </w:p>
           <w:p>
             <w:pPr>
-              <w:pStyle w:val="ListParagraph"/>
+              <w:pStyle w:val="Prrafodelista"/>
               <w:numPr>
                 <w:ilvl w:val="0"/>
                 <w:numId w:val="10"/>
@@ -16563,7 +16564,7 @@
           </w:tcPr>
           <w:p>
             <w:pPr>
-              <w:pStyle w:val="ListParagraph"/>
+              <w:pStyle w:val="Prrafodelista"/>
               <w:numPr>
                 <w:ilvl w:val="0"/>
                 <w:numId w:val="10"/>
@@ -16575,7 +16576,7 @@
           </w:p>
           <w:p>
             <w:pPr>
-              <w:pStyle w:val="ListParagraph"/>
+              <w:pStyle w:val="Prrafodelista"/>
               <w:numPr>
                 <w:ilvl w:val="0"/>
                 <w:numId w:val="10"/>
@@ -16587,7 +16588,7 @@
           </w:p>
           <w:p>
             <w:pPr>
-              <w:pStyle w:val="ListParagraph"/>
+              <w:pStyle w:val="Prrafodelista"/>
               <w:numPr>
                 <w:ilvl w:val="0"/>
                 <w:numId w:val="10"/>
@@ -16630,7 +16631,7 @@
           </w:tcPr>
           <w:p>
             <w:pPr>
-              <w:pStyle w:val="ListParagraph"/>
+              <w:pStyle w:val="Prrafodelista"/>
               <w:numPr>
                 <w:ilvl w:val="0"/>
                 <w:numId w:val="10"/>
@@ -16642,7 +16643,7 @@
           </w:p>
           <w:p>
             <w:pPr>
-              <w:pStyle w:val="ListParagraph"/>
+              <w:pStyle w:val="Prrafodelista"/>
               <w:numPr>
                 <w:ilvl w:val="0"/>
                 <w:numId w:val="10"/>
@@ -16654,7 +16655,7 @@
           </w:p>
           <w:p>
             <w:pPr>
-              <w:pStyle w:val="ListParagraph"/>
+              <w:pStyle w:val="Prrafodelista"/>
               <w:numPr>
                 <w:ilvl w:val="0"/>
                 <w:numId w:val="10"/>
@@ -16697,7 +16698,7 @@
           </w:tcPr>
           <w:p>
             <w:pPr>
-              <w:pStyle w:val="ListParagraph"/>
+              <w:pStyle w:val="Prrafodelista"/>
               <w:numPr>
                 <w:ilvl w:val="0"/>
                 <w:numId w:val="10"/>
@@ -16709,7 +16710,7 @@
           </w:p>
           <w:p>
             <w:pPr>
-              <w:pStyle w:val="ListParagraph"/>
+              <w:pStyle w:val="Prrafodelista"/>
               <w:numPr>
                 <w:ilvl w:val="0"/>
                 <w:numId w:val="10"/>
@@ -16755,7 +16756,7 @@
           </w:tcPr>
           <w:p>
             <w:pPr>
-              <w:pStyle w:val="ListParagraph"/>
+              <w:pStyle w:val="Prrafodelista"/>
               <w:numPr>
                 <w:ilvl w:val="0"/>
                 <w:numId w:val="10"/>
@@ -16798,7 +16799,7 @@
           </w:tcPr>
           <w:p>
             <w:pPr>
-              <w:pStyle w:val="ListParagraph"/>
+              <w:pStyle w:val="Prrafodelista"/>
               <w:numPr>
                 <w:ilvl w:val="0"/>
                 <w:numId w:val="10"/>
@@ -16810,7 +16811,7 @@
           </w:p>
           <w:p>
             <w:pPr>
-              <w:pStyle w:val="ListParagraph"/>
+              <w:pStyle w:val="Prrafodelista"/>
               <w:numPr>
                 <w:ilvl w:val="0"/>
                 <w:numId w:val="10"/>
@@ -16822,7 +16823,7 @@
           </w:p>
           <w:p>
             <w:pPr>
-              <w:pStyle w:val="ListParagraph"/>
+              <w:pStyle w:val="Prrafodelista"/>
               <w:numPr>
                 <w:ilvl w:val="0"/>
                 <w:numId w:val="10"/>
@@ -16865,7 +16866,7 @@
           </w:tcPr>
           <w:p>
             <w:pPr>
-              <w:pStyle w:val="ListParagraph"/>
+              <w:pStyle w:val="Prrafodelista"/>
               <w:numPr>
                 <w:ilvl w:val="0"/>
                 <w:numId w:val="10"/>
@@ -16877,7 +16878,7 @@
           </w:p>
           <w:p>
             <w:pPr>
-              <w:pStyle w:val="ListParagraph"/>
+              <w:pStyle w:val="Prrafodelista"/>
               <w:numPr>
                 <w:ilvl w:val="0"/>
                 <w:numId w:val="10"/>
@@ -16889,7 +16890,7 @@
           </w:p>
           <w:p>
             <w:pPr>
-              <w:pStyle w:val="ListParagraph"/>
+              <w:pStyle w:val="Prrafodelista"/>
               <w:numPr>
                 <w:ilvl w:val="0"/>
                 <w:numId w:val="10"/>
@@ -16932,7 +16933,7 @@
           </w:tcPr>
           <w:p>
             <w:pPr>
-              <w:pStyle w:val="ListParagraph"/>
+              <w:pStyle w:val="Prrafodelista"/>
               <w:numPr>
                 <w:ilvl w:val="0"/>
                 <w:numId w:val="10"/>
@@ -16944,7 +16945,7 @@
           </w:p>
           <w:p>
             <w:pPr>
-              <w:pStyle w:val="ListParagraph"/>
+              <w:pStyle w:val="Prrafodelista"/>
               <w:numPr>
                 <w:ilvl w:val="0"/>
                 <w:numId w:val="10"/>
@@ -16956,7 +16957,7 @@
           </w:p>
           <w:p>
             <w:pPr>
-              <w:pStyle w:val="ListParagraph"/>
+              <w:pStyle w:val="Prrafodelista"/>
               <w:numPr>
                 <w:ilvl w:val="0"/>
                 <w:numId w:val="10"/>
@@ -17001,7 +17002,7 @@
           </w:tcPr>
           <w:p>
             <w:pPr>
-              <w:pStyle w:val="ListParagraph"/>
+              <w:pStyle w:val="Prrafodelista"/>
               <w:numPr>
                 <w:ilvl w:val="0"/>
                 <w:numId w:val="10"/>
@@ -17013,7 +17014,7 @@
           </w:p>
           <w:p>
             <w:pPr>
-              <w:pStyle w:val="ListParagraph"/>
+              <w:pStyle w:val="Prrafodelista"/>
               <w:numPr>
                 <w:ilvl w:val="0"/>
                 <w:numId w:val="10"/>
@@ -17025,7 +17026,7 @@
           </w:p>
           <w:p>
             <w:pPr>
-              <w:pStyle w:val="ListParagraph"/>
+              <w:pStyle w:val="Prrafodelista"/>
               <w:numPr>
                 <w:ilvl w:val="0"/>
                 <w:numId w:val="10"/>
@@ -17074,7 +17075,7 @@
           </w:tcPr>
           <w:p>
             <w:pPr>
-              <w:pStyle w:val="ListParagraph"/>
+              <w:pStyle w:val="Prrafodelista"/>
               <w:numPr>
                 <w:ilvl w:val="0"/>
                 <w:numId w:val="10"/>
@@ -17086,7 +17087,7 @@
           </w:p>
           <w:p>
             <w:pPr>
-              <w:pStyle w:val="ListParagraph"/>
+              <w:pStyle w:val="Prrafodelista"/>
               <w:numPr>
                 <w:ilvl w:val="0"/>
                 <w:numId w:val="10"/>
@@ -17098,7 +17099,7 @@
           </w:p>
           <w:p>
             <w:pPr>
-              <w:pStyle w:val="ListParagraph"/>
+              <w:pStyle w:val="Prrafodelista"/>
               <w:numPr>
                 <w:ilvl w:val="0"/>
                 <w:numId w:val="10"/>
@@ -17144,7 +17145,7 @@
           </w:tcPr>
           <w:p>
             <w:pPr>
-              <w:pStyle w:val="ListParagraph"/>
+              <w:pStyle w:val="Prrafodelista"/>
               <w:numPr>
                 <w:ilvl w:val="0"/>
                 <w:numId w:val="10"/>
@@ -17156,7 +17157,7 @@
           </w:p>
           <w:p>
             <w:pPr>
-              <w:pStyle w:val="ListParagraph"/>
+              <w:pStyle w:val="Prrafodelista"/>
               <w:numPr>
                 <w:ilvl w:val="0"/>
                 <w:numId w:val="10"/>
@@ -17168,7 +17169,7 @@
           </w:p>
           <w:p>
             <w:pPr>
-              <w:pStyle w:val="ListParagraph"/>
+              <w:pStyle w:val="Prrafodelista"/>
               <w:numPr>
                 <w:ilvl w:val="0"/>
                 <w:numId w:val="10"/>
@@ -17215,7 +17216,7 @@
           </w:tcPr>
           <w:p>
             <w:pPr>
-              <w:pStyle w:val="ListParagraph"/>
+              <w:pStyle w:val="Prrafodelista"/>
               <w:numPr>
                 <w:ilvl w:val="0"/>
                 <w:numId w:val="10"/>
@@ -17227,7 +17228,7 @@
           </w:p>
           <w:p>
             <w:pPr>
-              <w:pStyle w:val="ListParagraph"/>
+              <w:pStyle w:val="Prrafodelista"/>
               <w:numPr>
                 <w:ilvl w:val="0"/>
                 <w:numId w:val="10"/>
@@ -17251,8 +17252,802 @@
         <w:ind w:left="708" w:hanging="708"/>
         <w:jc w:val="both"/>
       </w:pPr>
-      <w:bookmarkStart w:id="0" w:name="_GoBack"/>
-      <w:bookmarkEnd w:id="0"/>
+    </w:p>
+    <w:p>
+      <w:pPr>
+        <w:pStyle w:val="Prrafodelista"/>
+        <w:numPr>
+          <w:ilvl w:val="2"/>
+          <w:numId w:val="4"/>
+        </w:numPr>
+        <w:jc w:val="both"/>
+        <w:rPr>
+          <w:b/>
+        </w:rPr>
+      </w:pPr>
+      <w:r>
+        <w:rPr>
+          <w:b/>
+        </w:rPr>
+        <w:lastRenderedPageBreak/>
+        <w:t>Definición del fo</w:t>
+      </w:r>
+      <w:r>
+        <w:rPr>
+          <w:b/>
+        </w:rPr>
+        <w:t>rmato de la Solicitud de cambio</w:t>
+      </w:r>
+    </w:p>
+    <w:tbl>
+      <w:tblPr>
+        <w:tblStyle w:val="Tabladecuadrcula4-nfasis1"/>
+        <w:tblW w:w="0" w:type="auto"/>
+        <w:jc w:val="center"/>
+        <w:tblLook w:val="04A0" w:firstRow="1" w:lastRow="0" w:firstColumn="1" w:lastColumn="0" w:noHBand="0" w:noVBand="1"/>
+      </w:tblPr>
+      <w:tblGrid>
+        <w:gridCol w:w="1527"/>
+        <w:gridCol w:w="6819"/>
+      </w:tblGrid>
+      <w:tr>
+        <w:trPr>
+          <w:cnfStyle w:val="100000000000" w:firstRow="1" w:lastRow="0" w:firstColumn="0" w:lastColumn="0" w:oddVBand="0" w:evenVBand="0" w:oddHBand="0" w:evenHBand="0" w:firstRowFirstColumn="0" w:firstRowLastColumn="0" w:lastRowFirstColumn="0" w:lastRowLastColumn="0"/>
+          <w:jc w:val="center"/>
+        </w:trPr>
+        <w:tc>
+          <w:tcPr>
+            <w:cnfStyle w:val="001000000000" w:firstRow="0" w:lastRow="0" w:firstColumn="1" w:lastColumn="0" w:oddVBand="0" w:evenVBand="0" w:oddHBand="0" w:evenHBand="0" w:firstRowFirstColumn="0" w:firstRowLastColumn="0" w:lastRowFirstColumn="0" w:lastRowLastColumn="0"/>
+            <w:tcW w:w="1527" w:type="dxa"/>
+          </w:tcPr>
+          <w:p>
+            <w:pPr>
+              <w:jc w:val="both"/>
+            </w:pPr>
+            <w:r>
+              <w:t>ID</w:t>
+            </w:r>
+          </w:p>
+        </w:tc>
+        <w:tc>
+          <w:tcPr>
+            <w:tcW w:w="6819" w:type="dxa"/>
+          </w:tcPr>
+          <w:p>
+            <w:pPr>
+              <w:jc w:val="both"/>
+              <w:cnfStyle w:val="100000000000" w:firstRow="1" w:lastRow="0" w:firstColumn="0" w:lastColumn="0" w:oddVBand="0" w:evenVBand="0" w:oddHBand="0" w:evenHBand="0" w:firstRowFirstColumn="0" w:firstRowLastColumn="0" w:lastRowFirstColumn="0" w:lastRowLastColumn="0"/>
+              <w:rPr>
+                <w:i/>
+              </w:rPr>
+            </w:pPr>
+            <w:r>
+              <w:rPr>
+                <w:i/>
+              </w:rPr>
+              <w:t>&lt;Número de 2 dígitos acompañado de un guión y el nombre de la petición del cambio (01-CambioX)</w:t>
+            </w:r>
+            <w:r>
+              <w:rPr>
+                <w:i/>
+              </w:rPr>
+              <w:t>&gt;</w:t>
+            </w:r>
+          </w:p>
+        </w:tc>
+      </w:tr>
+      <w:tr>
+        <w:trPr>
+          <w:cnfStyle w:val="000000100000" w:firstRow="0" w:lastRow="0" w:firstColumn="0" w:lastColumn="0" w:oddVBand="0" w:evenVBand="0" w:oddHBand="1" w:evenHBand="0" w:firstRowFirstColumn="0" w:firstRowLastColumn="0" w:lastRowFirstColumn="0" w:lastRowLastColumn="0"/>
+          <w:jc w:val="center"/>
+        </w:trPr>
+        <w:tc>
+          <w:tcPr>
+            <w:cnfStyle w:val="001000000000" w:firstRow="0" w:lastRow="0" w:firstColumn="1" w:lastColumn="0" w:oddVBand="0" w:evenVBand="0" w:oddHBand="0" w:evenHBand="0" w:firstRowFirstColumn="0" w:firstRowLastColumn="0" w:lastRowFirstColumn="0" w:lastRowLastColumn="0"/>
+            <w:tcW w:w="1527" w:type="dxa"/>
+          </w:tcPr>
+          <w:p>
+            <w:pPr>
+              <w:jc w:val="both"/>
+            </w:pPr>
+            <w:r>
+              <w:t>Sistema</w:t>
+            </w:r>
+          </w:p>
+        </w:tc>
+        <w:tc>
+          <w:tcPr>
+            <w:tcW w:w="6819" w:type="dxa"/>
+          </w:tcPr>
+          <w:p>
+            <w:pPr>
+              <w:jc w:val="both"/>
+              <w:cnfStyle w:val="000000100000" w:firstRow="0" w:lastRow="0" w:firstColumn="0" w:lastColumn="0" w:oddVBand="0" w:evenVBand="0" w:oddHBand="1" w:evenHBand="0" w:firstRowFirstColumn="0" w:firstRowLastColumn="0" w:lastRowFirstColumn="0" w:lastRowLastColumn="0"/>
+              <w:rPr>
+                <w:i/>
+              </w:rPr>
+            </w:pPr>
+            <w:r>
+              <w:rPr>
+                <w:i/>
+              </w:rPr>
+              <w:t>&lt;Nombre del sistema o proyecto para el que se solicita el cambio&gt;</w:t>
+            </w:r>
+          </w:p>
+        </w:tc>
+      </w:tr>
+      <w:tr>
+        <w:trPr>
+          <w:jc w:val="center"/>
+        </w:trPr>
+        <w:tc>
+          <w:tcPr>
+            <w:cnfStyle w:val="001000000000" w:firstRow="0" w:lastRow="0" w:firstColumn="1" w:lastColumn="0" w:oddVBand="0" w:evenVBand="0" w:oddHBand="0" w:evenHBand="0" w:firstRowFirstColumn="0" w:firstRowLastColumn="0" w:lastRowFirstColumn="0" w:lastRowLastColumn="0"/>
+            <w:tcW w:w="1527" w:type="dxa"/>
+          </w:tcPr>
+          <w:p>
+            <w:pPr>
+              <w:jc w:val="both"/>
+            </w:pPr>
+            <w:r>
+              <w:t>Fecha</w:t>
+            </w:r>
+          </w:p>
+        </w:tc>
+        <w:tc>
+          <w:tcPr>
+            <w:tcW w:w="6819" w:type="dxa"/>
+          </w:tcPr>
+          <w:p>
+            <w:pPr>
+              <w:jc w:val="both"/>
+              <w:cnfStyle w:val="000000000000" w:firstRow="0" w:lastRow="0" w:firstColumn="0" w:lastColumn="0" w:oddVBand="0" w:evenVBand="0" w:oddHBand="0" w:evenHBand="0" w:firstRowFirstColumn="0" w:firstRowLastColumn="0" w:lastRowFirstColumn="0" w:lastRowLastColumn="0"/>
+              <w:rPr>
+                <w:i/>
+              </w:rPr>
+            </w:pPr>
+            <w:r>
+              <w:rPr>
+                <w:i/>
+              </w:rPr>
+              <w:t>&lt;Fecha de petición del cambio&gt;</w:t>
+            </w:r>
+          </w:p>
+        </w:tc>
+        <w:bookmarkStart w:id="0" w:name="_GoBack"/>
+        <w:bookmarkEnd w:id="0"/>
+      </w:tr>
+      <w:tr>
+        <w:trPr>
+          <w:cnfStyle w:val="000000100000" w:firstRow="0" w:lastRow="0" w:firstColumn="0" w:lastColumn="0" w:oddVBand="0" w:evenVBand="0" w:oddHBand="1" w:evenHBand="0" w:firstRowFirstColumn="0" w:firstRowLastColumn="0" w:lastRowFirstColumn="0" w:lastRowLastColumn="0"/>
+          <w:jc w:val="center"/>
+        </w:trPr>
+        <w:tc>
+          <w:tcPr>
+            <w:cnfStyle w:val="001000000000" w:firstRow="0" w:lastRow="0" w:firstColumn="1" w:lastColumn="0" w:oddVBand="0" w:evenVBand="0" w:oddHBand="0" w:evenHBand="0" w:firstRowFirstColumn="0" w:firstRowLastColumn="0" w:lastRowFirstColumn="0" w:lastRowLastColumn="0"/>
+            <w:tcW w:w="1527" w:type="dxa"/>
+          </w:tcPr>
+          <w:p>
+            <w:pPr>
+              <w:jc w:val="both"/>
+            </w:pPr>
+            <w:r>
+              <w:t>Fuente</w:t>
+            </w:r>
+          </w:p>
+        </w:tc>
+        <w:tc>
+          <w:tcPr>
+            <w:tcW w:w="6819" w:type="dxa"/>
+          </w:tcPr>
+          <w:p>
+            <w:pPr>
+              <w:jc w:val="both"/>
+              <w:cnfStyle w:val="000000100000" w:firstRow="0" w:lastRow="0" w:firstColumn="0" w:lastColumn="0" w:oddVBand="0" w:evenVBand="0" w:oddHBand="1" w:evenHBand="0" w:firstRowFirstColumn="0" w:firstRowLastColumn="0" w:lastRowFirstColumn="0" w:lastRowLastColumn="0"/>
+              <w:rPr>
+                <w:i/>
+              </w:rPr>
+            </w:pPr>
+            <w:r>
+              <w:rPr>
+                <w:i/>
+              </w:rPr>
+              <w:t>&lt;Persona que ha identificado la necesidad del cambio&gt;</w:t>
+            </w:r>
+          </w:p>
+        </w:tc>
+      </w:tr>
+      <w:tr>
+        <w:trPr>
+          <w:jc w:val="center"/>
+        </w:trPr>
+        <w:tc>
+          <w:tcPr>
+            <w:cnfStyle w:val="001000000000" w:firstRow="0" w:lastRow="0" w:firstColumn="1" w:lastColumn="0" w:oddVBand="0" w:evenVBand="0" w:oddHBand="0" w:evenHBand="0" w:firstRowFirstColumn="0" w:firstRowLastColumn="0" w:lastRowFirstColumn="0" w:lastRowLastColumn="0"/>
+            <w:tcW w:w="1527" w:type="dxa"/>
+          </w:tcPr>
+          <w:p>
+            <w:pPr>
+              <w:jc w:val="both"/>
+            </w:pPr>
+            <w:r>
+              <w:t>Autor</w:t>
+            </w:r>
+          </w:p>
+        </w:tc>
+        <w:tc>
+          <w:tcPr>
+            <w:tcW w:w="6819" w:type="dxa"/>
+          </w:tcPr>
+          <w:p>
+            <w:pPr>
+              <w:jc w:val="both"/>
+              <w:cnfStyle w:val="000000000000" w:firstRow="0" w:lastRow="0" w:firstColumn="0" w:lastColumn="0" w:oddVBand="0" w:evenVBand="0" w:oddHBand="0" w:evenHBand="0" w:firstRowFirstColumn="0" w:firstRowLastColumn="0" w:lastRowFirstColumn="0" w:lastRowLastColumn="0"/>
+              <w:rPr>
+                <w:i/>
+              </w:rPr>
+            </w:pPr>
+            <w:r>
+              <w:rPr>
+                <w:i/>
+              </w:rPr>
+              <w:t>&lt;Persona que formaliza la petición del cambio&gt;</w:t>
+            </w:r>
+          </w:p>
+        </w:tc>
+      </w:tr>
+      <w:tr>
+        <w:trPr>
+          <w:cnfStyle w:val="000000100000" w:firstRow="0" w:lastRow="0" w:firstColumn="0" w:lastColumn="0" w:oddVBand="0" w:evenVBand="0" w:oddHBand="1" w:evenHBand="0" w:firstRowFirstColumn="0" w:firstRowLastColumn="0" w:lastRowFirstColumn="0" w:lastRowLastColumn="0"/>
+          <w:jc w:val="center"/>
+        </w:trPr>
+        <w:tc>
+          <w:tcPr>
+            <w:cnfStyle w:val="001000000000" w:firstRow="0" w:lastRow="0" w:firstColumn="1" w:lastColumn="0" w:oddVBand="0" w:evenVBand="0" w:oddHBand="0" w:evenHBand="0" w:firstRowFirstColumn="0" w:firstRowLastColumn="0" w:lastRowFirstColumn="0" w:lastRowLastColumn="0"/>
+            <w:tcW w:w="1527" w:type="dxa"/>
+          </w:tcPr>
+          <w:p>
+            <w:pPr>
+              <w:jc w:val="both"/>
+            </w:pPr>
+            <w:r>
+              <w:t>Descripción</w:t>
+            </w:r>
+          </w:p>
+        </w:tc>
+        <w:tc>
+          <w:tcPr>
+            <w:tcW w:w="6819" w:type="dxa"/>
+          </w:tcPr>
+          <w:p>
+            <w:pPr>
+              <w:jc w:val="both"/>
+              <w:cnfStyle w:val="000000100000" w:firstRow="0" w:lastRow="0" w:firstColumn="0" w:lastColumn="0" w:oddVBand="0" w:evenVBand="0" w:oddHBand="1" w:evenHBand="0" w:firstRowFirstColumn="0" w:firstRowLastColumn="0" w:lastRowFirstColumn="0" w:lastRowLastColumn="0"/>
+              <w:rPr>
+                <w:i/>
+              </w:rPr>
+            </w:pPr>
+            <w:r>
+              <w:t>El cambio solicitado consiste en:</w:t>
+            </w:r>
+            <w:r>
+              <w:rPr>
+                <w:i/>
+              </w:rPr>
+              <w:t xml:space="preserve"> </w:t>
+            </w:r>
+          </w:p>
+          <w:p>
+            <w:pPr>
+              <w:jc w:val="both"/>
+              <w:cnfStyle w:val="000000100000" w:firstRow="0" w:lastRow="0" w:firstColumn="0" w:lastColumn="0" w:oddVBand="0" w:evenVBand="0" w:oddHBand="1" w:evenHBand="0" w:firstRowFirstColumn="0" w:firstRowLastColumn="0" w:lastRowFirstColumn="0" w:lastRowLastColumn="0"/>
+              <w:rPr>
+                <w:i/>
+              </w:rPr>
+            </w:pPr>
+            <w:r>
+              <w:rPr>
+                <w:i/>
+              </w:rPr>
+              <w:t>&lt;Descripción del cambio&gt;</w:t>
+            </w:r>
+          </w:p>
+          <w:p>
+            <w:pPr>
+              <w:jc w:val="both"/>
+              <w:cnfStyle w:val="000000100000" w:firstRow="0" w:lastRow="0" w:firstColumn="0" w:lastColumn="0" w:oddVBand="0" w:evenVBand="0" w:oddHBand="1" w:evenHBand="0" w:firstRowFirstColumn="0" w:firstRowLastColumn="0" w:lastRowFirstColumn="0" w:lastRowLastColumn="0"/>
+            </w:pPr>
+            <w:r>
+              <w:t>La descripción debe contener: el motivo, el propósito, los ítems de configuración, los recursos necesarios para la implementación.</w:t>
+            </w:r>
+          </w:p>
+        </w:tc>
+      </w:tr>
+      <w:tr>
+        <w:trPr>
+          <w:jc w:val="center"/>
+        </w:trPr>
+        <w:tc>
+          <w:tcPr>
+            <w:cnfStyle w:val="001000000000" w:firstRow="0" w:lastRow="0" w:firstColumn="1" w:lastColumn="0" w:oddVBand="0" w:evenVBand="0" w:oddHBand="0" w:evenHBand="0" w:firstRowFirstColumn="0" w:firstRowLastColumn="0" w:lastRowFirstColumn="0" w:lastRowLastColumn="0"/>
+            <w:tcW w:w="1527" w:type="dxa"/>
+          </w:tcPr>
+          <w:p>
+            <w:pPr>
+              <w:jc w:val="both"/>
+            </w:pPr>
+            <w:r>
+              <w:t>Justificación</w:t>
+            </w:r>
+          </w:p>
+        </w:tc>
+        <w:tc>
+          <w:tcPr>
+            <w:tcW w:w="6819" w:type="dxa"/>
+          </w:tcPr>
+          <w:p>
+            <w:pPr>
+              <w:jc w:val="both"/>
+              <w:cnfStyle w:val="000000000000" w:firstRow="0" w:lastRow="0" w:firstColumn="0" w:lastColumn="0" w:oddVBand="0" w:evenVBand="0" w:oddHBand="0" w:evenHBand="0" w:firstRowFirstColumn="0" w:firstRowLastColumn="0" w:lastRowFirstColumn="0" w:lastRowLastColumn="0"/>
+            </w:pPr>
+            <w:r>
+              <w:t xml:space="preserve">El cambio solicitado se considera necesario por: </w:t>
+            </w:r>
+          </w:p>
+          <w:p>
+            <w:pPr>
+              <w:jc w:val="both"/>
+              <w:cnfStyle w:val="000000000000" w:firstRow="0" w:lastRow="0" w:firstColumn="0" w:lastColumn="0" w:oddVBand="0" w:evenVBand="0" w:oddHBand="0" w:evenHBand="0" w:firstRowFirstColumn="0" w:firstRowLastColumn="0" w:lastRowFirstColumn="0" w:lastRowLastColumn="0"/>
+              <w:rPr>
+                <w:i/>
+              </w:rPr>
+            </w:pPr>
+            <w:r>
+              <w:rPr>
+                <w:i/>
+              </w:rPr>
+              <w:t>&lt;Descripción de la justificación del cambio&gt;</w:t>
+            </w:r>
+          </w:p>
+        </w:tc>
+      </w:tr>
+      <w:tr>
+        <w:trPr>
+          <w:cnfStyle w:val="000000100000" w:firstRow="0" w:lastRow="0" w:firstColumn="0" w:lastColumn="0" w:oddVBand="0" w:evenVBand="0" w:oddHBand="1" w:evenHBand="0" w:firstRowFirstColumn="0" w:firstRowLastColumn="0" w:lastRowFirstColumn="0" w:lastRowLastColumn="0"/>
+          <w:jc w:val="center"/>
+        </w:trPr>
+        <w:tc>
+          <w:tcPr>
+            <w:cnfStyle w:val="001000000000" w:firstRow="0" w:lastRow="0" w:firstColumn="1" w:lastColumn="0" w:oddVBand="0" w:evenVBand="0" w:oddHBand="0" w:evenHBand="0" w:firstRowFirstColumn="0" w:firstRowLastColumn="0" w:lastRowFirstColumn="0" w:lastRowLastColumn="0"/>
+            <w:tcW w:w="1527" w:type="dxa"/>
+          </w:tcPr>
+          <w:p>
+            <w:pPr>
+              <w:jc w:val="both"/>
+            </w:pPr>
+            <w:r>
+              <w:t>Estado</w:t>
+            </w:r>
+          </w:p>
+        </w:tc>
+        <w:tc>
+          <w:tcPr>
+            <w:tcW w:w="6819" w:type="dxa"/>
+          </w:tcPr>
+          <w:p>
+            <w:pPr>
+              <w:jc w:val="both"/>
+              <w:cnfStyle w:val="000000100000" w:firstRow="0" w:lastRow="0" w:firstColumn="0" w:lastColumn="0" w:oddVBand="0" w:evenVBand="0" w:oddHBand="1" w:evenHBand="0" w:firstRowFirstColumn="0" w:firstRowLastColumn="0" w:lastRowFirstColumn="0" w:lastRowLastColumn="0"/>
+              <w:rPr>
+                <w:i/>
+              </w:rPr>
+            </w:pPr>
+            <w:r>
+              <w:rPr>
+                <w:i/>
+              </w:rPr>
+              <w:t>&lt;Nombre del estado por el que atraviesa el cambio&gt;</w:t>
+            </w:r>
+          </w:p>
+        </w:tc>
+      </w:tr>
+      <w:tr>
+        <w:trPr>
+          <w:jc w:val="center"/>
+        </w:trPr>
+        <w:tc>
+          <w:tcPr>
+            <w:cnfStyle w:val="001000000000" w:firstRow="0" w:lastRow="0" w:firstColumn="1" w:lastColumn="0" w:oddVBand="0" w:evenVBand="0" w:oddHBand="0" w:evenHBand="0" w:firstRowFirstColumn="0" w:firstRowLastColumn="0" w:lastRowFirstColumn="0" w:lastRowLastColumn="0"/>
+            <w:tcW w:w="1527" w:type="dxa"/>
+          </w:tcPr>
+          <w:p>
+            <w:pPr>
+              <w:jc w:val="both"/>
+            </w:pPr>
+            <w:r>
+              <w:t>Clasificación</w:t>
+            </w:r>
+          </w:p>
+        </w:tc>
+        <w:tc>
+          <w:tcPr>
+            <w:tcW w:w="6819" w:type="dxa"/>
+          </w:tcPr>
+          <w:p>
+            <w:pPr>
+              <w:jc w:val="both"/>
+              <w:cnfStyle w:val="000000000000" w:firstRow="0" w:lastRow="0" w:firstColumn="0" w:lastColumn="0" w:oddVBand="0" w:evenVBand="0" w:oddHBand="0" w:evenHBand="0" w:firstRowFirstColumn="0" w:firstRowLastColumn="0" w:lastRowFirstColumn="0" w:lastRowLastColumn="0"/>
+              <w:rPr>
+                <w:i/>
+              </w:rPr>
+            </w:pPr>
+            <w:r>
+              <w:rPr>
+                <w:i/>
+              </w:rPr>
+              <w:t>&lt;Nombre del tipo de clasificación en el que se encuentra el cambio (Evolutivo, adaptativo, correctivo)&gt;</w:t>
+            </w:r>
+          </w:p>
+        </w:tc>
+      </w:tr>
+      <w:tr>
+        <w:trPr>
+          <w:cnfStyle w:val="000000100000" w:firstRow="0" w:lastRow="0" w:firstColumn="0" w:lastColumn="0" w:oddVBand="0" w:evenVBand="0" w:oddHBand="1" w:evenHBand="0" w:firstRowFirstColumn="0" w:firstRowLastColumn="0" w:lastRowFirstColumn="0" w:lastRowLastColumn="0"/>
+          <w:jc w:val="center"/>
+        </w:trPr>
+        <w:tc>
+          <w:tcPr>
+            <w:cnfStyle w:val="001000000000" w:firstRow="0" w:lastRow="0" w:firstColumn="1" w:lastColumn="0" w:oddVBand="0" w:evenVBand="0" w:oddHBand="0" w:evenHBand="0" w:firstRowFirstColumn="0" w:firstRowLastColumn="0" w:lastRowFirstColumn="0" w:lastRowLastColumn="0"/>
+            <w:tcW w:w="1527" w:type="dxa"/>
+          </w:tcPr>
+          <w:p>
+            <w:pPr>
+              <w:jc w:val="both"/>
+            </w:pPr>
+            <w:r>
+              <w:t>Prioridad</w:t>
+            </w:r>
+          </w:p>
+        </w:tc>
+        <w:tc>
+          <w:tcPr>
+            <w:tcW w:w="6819" w:type="dxa"/>
+          </w:tcPr>
+          <w:p>
+            <w:pPr>
+              <w:jc w:val="both"/>
+              <w:cnfStyle w:val="000000100000" w:firstRow="0" w:lastRow="0" w:firstColumn="0" w:lastColumn="0" w:oddVBand="0" w:evenVBand="0" w:oddHBand="1" w:evenHBand="0" w:firstRowFirstColumn="0" w:firstRowLastColumn="0" w:lastRowFirstColumn="0" w:lastRowLastColumn="0"/>
+              <w:rPr>
+                <w:i/>
+              </w:rPr>
+            </w:pPr>
+            <w:r>
+              <w:rPr>
+                <w:i/>
+              </w:rPr>
+              <w:t>&lt;Nombre de la prioridad del cambio (Baja, media, Alta)&gt;</w:t>
+            </w:r>
+          </w:p>
+        </w:tc>
+      </w:tr>
+      <w:tr>
+        <w:trPr>
+          <w:jc w:val="center"/>
+        </w:trPr>
+        <w:tc>
+          <w:tcPr>
+            <w:cnfStyle w:val="001000000000" w:firstRow="0" w:lastRow="0" w:firstColumn="1" w:lastColumn="0" w:oddVBand="0" w:evenVBand="0" w:oddHBand="0" w:evenHBand="0" w:firstRowFirstColumn="0" w:firstRowLastColumn="0" w:lastRowFirstColumn="0" w:lastRowLastColumn="0"/>
+            <w:tcW w:w="1527" w:type="dxa"/>
+          </w:tcPr>
+          <w:p>
+            <w:pPr>
+              <w:jc w:val="both"/>
+            </w:pPr>
+            <w:r>
+              <w:t>CCC</w:t>
+            </w:r>
+          </w:p>
+        </w:tc>
+        <w:tc>
+          <w:tcPr>
+            <w:tcW w:w="6819" w:type="dxa"/>
+          </w:tcPr>
+          <w:p>
+            <w:pPr>
+              <w:jc w:val="both"/>
+              <w:cnfStyle w:val="000000000000" w:firstRow="0" w:lastRow="0" w:firstColumn="0" w:lastColumn="0" w:oddVBand="0" w:evenVBand="0" w:oddHBand="0" w:evenHBand="0" w:firstRowFirstColumn="0" w:firstRowLastColumn="0" w:lastRowFirstColumn="0" w:lastRowLastColumn="0"/>
+              <w:rPr>
+                <w:i/>
+              </w:rPr>
+            </w:pPr>
+            <w:r>
+              <w:rPr>
+                <w:i/>
+              </w:rPr>
+              <w:t>&lt;Nombre del comité de control de cambios encargado&gt;</w:t>
+            </w:r>
+          </w:p>
+        </w:tc>
+      </w:tr>
+      <w:tr>
+        <w:trPr>
+          <w:cnfStyle w:val="000000100000" w:firstRow="0" w:lastRow="0" w:firstColumn="0" w:lastColumn="0" w:oddVBand="0" w:evenVBand="0" w:oddHBand="1" w:evenHBand="0" w:firstRowFirstColumn="0" w:firstRowLastColumn="0" w:lastRowFirstColumn="0" w:lastRowLastColumn="0"/>
+          <w:jc w:val="center"/>
+        </w:trPr>
+        <w:tc>
+          <w:tcPr>
+            <w:cnfStyle w:val="001000000000" w:firstRow="0" w:lastRow="0" w:firstColumn="1" w:lastColumn="0" w:oddVBand="0" w:evenVBand="0" w:oddHBand="0" w:evenHBand="0" w:firstRowFirstColumn="0" w:firstRowLastColumn="0" w:lastRowFirstColumn="0" w:lastRowLastColumn="0"/>
+            <w:tcW w:w="1527" w:type="dxa"/>
+          </w:tcPr>
+          <w:p>
+            <w:pPr>
+              <w:jc w:val="both"/>
+            </w:pPr>
+            <w:r>
+              <w:t>Responsable</w:t>
+            </w:r>
+          </w:p>
+        </w:tc>
+        <w:tc>
+          <w:tcPr>
+            <w:tcW w:w="6819" w:type="dxa"/>
+          </w:tcPr>
+          <w:p>
+            <w:pPr>
+              <w:jc w:val="both"/>
+              <w:cnfStyle w:val="000000100000" w:firstRow="0" w:lastRow="0" w:firstColumn="0" w:lastColumn="0" w:oddVBand="0" w:evenVBand="0" w:oddHBand="1" w:evenHBand="0" w:firstRowFirstColumn="0" w:firstRowLastColumn="0" w:lastRowFirstColumn="0" w:lastRowLastColumn="0"/>
+              <w:rPr>
+                <w:i/>
+              </w:rPr>
+            </w:pPr>
+            <w:r>
+              <w:rPr>
+                <w:i/>
+              </w:rPr>
+              <w:t>&lt;Persona encargada de la atención del cambio&gt;</w:t>
+            </w:r>
+          </w:p>
+        </w:tc>
+      </w:tr>
+      <w:tr>
+        <w:trPr>
+          <w:jc w:val="center"/>
+        </w:trPr>
+        <w:tc>
+          <w:tcPr>
+            <w:cnfStyle w:val="001000000000" w:firstRow="0" w:lastRow="0" w:firstColumn="1" w:lastColumn="0" w:oddVBand="0" w:evenVBand="0" w:oddHBand="0" w:evenHBand="0" w:firstRowFirstColumn="0" w:firstRowLastColumn="0" w:lastRowFirstColumn="0" w:lastRowLastColumn="0"/>
+            <w:tcW w:w="1527" w:type="dxa"/>
+          </w:tcPr>
+          <w:p>
+            <w:pPr>
+              <w:jc w:val="both"/>
+            </w:pPr>
+            <w:r>
+              <w:t>Impacto</w:t>
+            </w:r>
+          </w:p>
+        </w:tc>
+        <w:tc>
+          <w:tcPr>
+            <w:tcW w:w="6819" w:type="dxa"/>
+          </w:tcPr>
+          <w:p>
+            <w:pPr>
+              <w:jc w:val="both"/>
+              <w:cnfStyle w:val="000000000000" w:firstRow="0" w:lastRow="0" w:firstColumn="0" w:lastColumn="0" w:oddVBand="0" w:evenVBand="0" w:oddHBand="0" w:evenHBand="0" w:firstRowFirstColumn="0" w:firstRowLastColumn="0" w:lastRowFirstColumn="0" w:lastRowLastColumn="0"/>
+            </w:pPr>
+            <w:r>
+              <w:t xml:space="preserve">Los elementos directamente afectados por el cambio son: </w:t>
+            </w:r>
+          </w:p>
+          <w:p>
+            <w:pPr>
+              <w:jc w:val="both"/>
+              <w:cnfStyle w:val="000000000000" w:firstRow="0" w:lastRow="0" w:firstColumn="0" w:lastColumn="0" w:oddVBand="0" w:evenVBand="0" w:oddHBand="0" w:evenHBand="0" w:firstRowFirstColumn="0" w:firstRowLastColumn="0" w:lastRowFirstColumn="0" w:lastRowLastColumn="0"/>
+              <w:rPr>
+                <w:i/>
+              </w:rPr>
+            </w:pPr>
+            <w:r>
+              <w:rPr>
+                <w:i/>
+              </w:rPr>
+              <w:t>&lt;Elementos afectados directamente organizados por categoría</w:t>
+            </w:r>
+            <w:r>
+              <w:rPr>
+                <w:i/>
+              </w:rPr>
+              <w:t xml:space="preserve"> (Baja, media, Alta)</w:t>
+            </w:r>
+            <w:r>
+              <w:rPr>
+                <w:i/>
+              </w:rPr>
+              <w:t>&gt;</w:t>
+            </w:r>
+          </w:p>
+        </w:tc>
+      </w:tr>
+      <w:tr>
+        <w:trPr>
+          <w:cnfStyle w:val="000000100000" w:firstRow="0" w:lastRow="0" w:firstColumn="0" w:lastColumn="0" w:oddVBand="0" w:evenVBand="0" w:oddHBand="1" w:evenHBand="0" w:firstRowFirstColumn="0" w:firstRowLastColumn="0" w:lastRowFirstColumn="0" w:lastRowLastColumn="0"/>
+          <w:jc w:val="center"/>
+        </w:trPr>
+        <w:tc>
+          <w:tcPr>
+            <w:cnfStyle w:val="001000000000" w:firstRow="0" w:lastRow="0" w:firstColumn="1" w:lastColumn="0" w:oddVBand="0" w:evenVBand="0" w:oddHBand="0" w:evenHBand="0" w:firstRowFirstColumn="0" w:firstRowLastColumn="0" w:lastRowFirstColumn="0" w:lastRowLastColumn="0"/>
+            <w:tcW w:w="1527" w:type="dxa"/>
+          </w:tcPr>
+          <w:p>
+            <w:pPr>
+              <w:jc w:val="both"/>
+            </w:pPr>
+            <w:r>
+              <w:t>Riesgo</w:t>
+            </w:r>
+          </w:p>
+        </w:tc>
+        <w:tc>
+          <w:tcPr>
+            <w:tcW w:w="6819" w:type="dxa"/>
+          </w:tcPr>
+          <w:p>
+            <w:pPr>
+              <w:jc w:val="both"/>
+              <w:cnfStyle w:val="000000100000" w:firstRow="0" w:lastRow="0" w:firstColumn="0" w:lastColumn="0" w:oddVBand="0" w:evenVBand="0" w:oddHBand="1" w:evenHBand="0" w:firstRowFirstColumn="0" w:firstRowLastColumn="0" w:lastRowFirstColumn="0" w:lastRowLastColumn="0"/>
+            </w:pPr>
+            <w:r>
+              <w:t>Al realizar el cambio, existen los siguientes riesgos:</w:t>
+            </w:r>
+          </w:p>
+          <w:p>
+            <w:pPr>
+              <w:jc w:val="both"/>
+              <w:cnfStyle w:val="000000100000" w:firstRow="0" w:lastRow="0" w:firstColumn="0" w:lastColumn="0" w:oddVBand="0" w:evenVBand="0" w:oddHBand="1" w:evenHBand="0" w:firstRowFirstColumn="0" w:firstRowLastColumn="0" w:lastRowFirstColumn="0" w:lastRowLastColumn="0"/>
+              <w:rPr>
+                <w:i/>
+              </w:rPr>
+            </w:pPr>
+            <w:r>
+              <w:rPr>
+                <w:i/>
+              </w:rPr>
+              <w:t>&lt;Descripción del riesgo que se puede generar al realizar el cambio&gt;</w:t>
+            </w:r>
+          </w:p>
+        </w:tc>
+      </w:tr>
+      <w:tr>
+        <w:trPr>
+          <w:jc w:val="center"/>
+        </w:trPr>
+        <w:tc>
+          <w:tcPr>
+            <w:cnfStyle w:val="001000000000" w:firstRow="0" w:lastRow="0" w:firstColumn="1" w:lastColumn="0" w:oddVBand="0" w:evenVBand="0" w:oddHBand="0" w:evenHBand="0" w:firstRowFirstColumn="0" w:firstRowLastColumn="0" w:lastRowFirstColumn="0" w:lastRowLastColumn="0"/>
+            <w:tcW w:w="1527" w:type="dxa"/>
+          </w:tcPr>
+          <w:p>
+            <w:pPr>
+              <w:jc w:val="both"/>
+            </w:pPr>
+            <w:r>
+              <w:t>Fecha Inicio</w:t>
+            </w:r>
+          </w:p>
+        </w:tc>
+        <w:tc>
+          <w:tcPr>
+            <w:tcW w:w="6819" w:type="dxa"/>
+          </w:tcPr>
+          <w:p>
+            <w:pPr>
+              <w:jc w:val="both"/>
+              <w:cnfStyle w:val="000000000000" w:firstRow="0" w:lastRow="0" w:firstColumn="0" w:lastColumn="0" w:oddVBand="0" w:evenVBand="0" w:oddHBand="0" w:evenHBand="0" w:firstRowFirstColumn="0" w:firstRowLastColumn="0" w:lastRowFirstColumn="0" w:lastRowLastColumn="0"/>
+              <w:rPr>
+                <w:i/>
+              </w:rPr>
+            </w:pPr>
+            <w:r>
+              <w:rPr>
+                <w:i/>
+              </w:rPr>
+              <w:t>&lt;Fecha de inicio de la atención del cambio&gt;</w:t>
+            </w:r>
+          </w:p>
+        </w:tc>
+      </w:tr>
+      <w:tr>
+        <w:trPr>
+          <w:cnfStyle w:val="000000100000" w:firstRow="0" w:lastRow="0" w:firstColumn="0" w:lastColumn="0" w:oddVBand="0" w:evenVBand="0" w:oddHBand="1" w:evenHBand="0" w:firstRowFirstColumn="0" w:firstRowLastColumn="0" w:lastRowFirstColumn="0" w:lastRowLastColumn="0"/>
+          <w:jc w:val="center"/>
+        </w:trPr>
+        <w:tc>
+          <w:tcPr>
+            <w:cnfStyle w:val="001000000000" w:firstRow="0" w:lastRow="0" w:firstColumn="1" w:lastColumn="0" w:oddVBand="0" w:evenVBand="0" w:oddHBand="0" w:evenHBand="0" w:firstRowFirstColumn="0" w:firstRowLastColumn="0" w:lastRowFirstColumn="0" w:lastRowLastColumn="0"/>
+            <w:tcW w:w="1527" w:type="dxa"/>
+          </w:tcPr>
+          <w:p>
+            <w:pPr>
+              <w:jc w:val="both"/>
+            </w:pPr>
+            <w:r>
+              <w:t>Fecha Fin</w:t>
+            </w:r>
+          </w:p>
+        </w:tc>
+        <w:tc>
+          <w:tcPr>
+            <w:tcW w:w="6819" w:type="dxa"/>
+          </w:tcPr>
+          <w:p>
+            <w:pPr>
+              <w:jc w:val="both"/>
+              <w:cnfStyle w:val="000000100000" w:firstRow="0" w:lastRow="0" w:firstColumn="0" w:lastColumn="0" w:oddVBand="0" w:evenVBand="0" w:oddHBand="1" w:evenHBand="0" w:firstRowFirstColumn="0" w:firstRowLastColumn="0" w:lastRowFirstColumn="0" w:lastRowLastColumn="0"/>
+              <w:rPr>
+                <w:i/>
+              </w:rPr>
+            </w:pPr>
+            <w:r>
+              <w:rPr>
+                <w:i/>
+              </w:rPr>
+              <w:t>&lt;Fecha de fin de la atención del cambio&gt;</w:t>
+            </w:r>
+          </w:p>
+        </w:tc>
+      </w:tr>
+      <w:tr>
+        <w:trPr>
+          <w:jc w:val="center"/>
+        </w:trPr>
+        <w:tc>
+          <w:tcPr>
+            <w:cnfStyle w:val="001000000000" w:firstRow="0" w:lastRow="0" w:firstColumn="1" w:lastColumn="0" w:oddVBand="0" w:evenVBand="0" w:oddHBand="0" w:evenHBand="0" w:firstRowFirstColumn="0" w:firstRowLastColumn="0" w:lastRowFirstColumn="0" w:lastRowLastColumn="0"/>
+            <w:tcW w:w="1527" w:type="dxa"/>
+          </w:tcPr>
+          <w:p>
+            <w:pPr>
+              <w:jc w:val="both"/>
+            </w:pPr>
+            <w:r>
+              <w:t>Antecedentes</w:t>
+            </w:r>
+          </w:p>
+        </w:tc>
+        <w:tc>
+          <w:tcPr>
+            <w:tcW w:w="6819" w:type="dxa"/>
+          </w:tcPr>
+          <w:p>
+            <w:pPr>
+              <w:jc w:val="both"/>
+              <w:cnfStyle w:val="000000000000" w:firstRow="0" w:lastRow="0" w:firstColumn="0" w:lastColumn="0" w:oddVBand="0" w:evenVBand="0" w:oddHBand="0" w:evenHBand="0" w:firstRowFirstColumn="0" w:firstRowLastColumn="0" w:lastRowFirstColumn="0" w:lastRowLastColumn="0"/>
+              <w:rPr>
+                <w:i/>
+              </w:rPr>
+            </w:pPr>
+            <w:r>
+              <w:rPr>
+                <w:i/>
+              </w:rPr>
+              <w:t>&lt;ID de una solicitud de cambio relacionado (Opcional)&gt;</w:t>
+            </w:r>
+          </w:p>
+        </w:tc>
+      </w:tr>
+    </w:tbl>
+    <w:p>
+      <w:pPr>
+        <w:ind w:left="708" w:hanging="708"/>
+        <w:jc w:val="both"/>
+      </w:pPr>
+    </w:p>
+    <w:p>
+      <w:pPr>
+        <w:ind w:left="708" w:hanging="708"/>
+        <w:jc w:val="both"/>
+      </w:pPr>
     </w:p>
     <w:p>
       <w:pPr>
@@ -17260,22 +18055,12 @@
         <w:jc w:val="both"/>
       </w:pPr>
       <w:r>
-        <w:t>Definición del formato de la Solicitud de cambio (ejemplos)</w:t>
-      </w:r>
-    </w:p>
-    <w:p>
-      <w:pPr>
-        <w:ind w:left="708" w:hanging="708"/>
-        <w:jc w:val="both"/>
-      </w:pPr>
-      <w:r>
-        <w:lastRenderedPageBreak/>
         <w:t>Plan de Gestión de cambios</w:t>
       </w:r>
     </w:p>
     <w:p>
       <w:pPr>
-        <w:pStyle w:val="ListParagraph"/>
+        <w:pStyle w:val="Prrafodelista"/>
         <w:numPr>
           <w:ilvl w:val="1"/>
           <w:numId w:val="4"/>
@@ -17324,7 +18109,7 @@
     </w:p>
     <w:p>
       <w:pPr>
-        <w:pStyle w:val="ListParagraph"/>
+        <w:pStyle w:val="Prrafodelista"/>
         <w:numPr>
           <w:ilvl w:val="1"/>
           <w:numId w:val="4"/>
@@ -17349,7 +18134,7 @@
     </w:p>
     <w:p>
       <w:pPr>
-        <w:pStyle w:val="ListParagraph"/>
+        <w:pStyle w:val="Prrafodelista"/>
         <w:numPr>
           <w:ilvl w:val="1"/>
           <w:numId w:val="4"/>
@@ -17415,7 +18200,6 @@
         <w:t>)</w:t>
       </w:r>
     </w:p>
-    <w:p/>
     <w:sectPr>
       <w:pgSz w:w="12240" w:h="15840"/>
       <w:pgMar w:top="1134" w:right="1701" w:bottom="1134" w:left="1701" w:header="709" w:footer="709" w:gutter="0"/>
@@ -17427,15 +18211,15 @@
 </file>
 
 <file path=word/numbering.xml><?xml version="1.0" encoding="utf-8"?>
-<w:numbering xmlns:wpc="http://schemas.microsoft.com/office/word/2010/wordprocessingCanvas" xmlns:mc="http://schemas.openxmlformats.org/markup-compatibility/2006" xmlns:o="urn:schemas-microsoft-com:office:office" xmlns:r="http://schemas.openxmlformats.org/officeDocument/2006/relationships" xmlns:m="http://schemas.openxmlformats.org/officeDocument/2006/math" xmlns:v="urn:schemas-microsoft-com:vml" xmlns:wp14="http://schemas.microsoft.com/office/word/2010/wordprocessingDrawing" xmlns:wp="http://schemas.openxmlformats.org/drawingml/2006/wordprocessingDrawing" xmlns:w10="urn:schemas-microsoft-com:office:word" xmlns:w="http://schemas.openxmlformats.org/wordprocessingml/2006/main" xmlns:w14="http://schemas.microsoft.com/office/word/2010/wordml" xmlns:wpg="http://schemas.microsoft.com/office/word/2010/wordprocessingGroup" xmlns:wpi="http://schemas.microsoft.com/office/word/2010/wordprocessingInk" xmlns:wne="http://schemas.microsoft.com/office/word/2006/wordml" xmlns:wps="http://schemas.microsoft.com/office/word/2010/wordprocessingShape" mc:Ignorable="w14 wp14">
-  <w:abstractNum w:abstractNumId="0">
+<w:numbering xmlns:wpc="http://schemas.microsoft.com/office/word/2010/wordprocessingCanvas" xmlns:mc="http://schemas.openxmlformats.org/markup-compatibility/2006" xmlns:o="urn:schemas-microsoft-com:office:office" xmlns:r="http://schemas.openxmlformats.org/officeDocument/2006/relationships" xmlns:m="http://schemas.openxmlformats.org/officeDocument/2006/math" xmlns:v="urn:schemas-microsoft-com:vml" xmlns:wp14="http://schemas.microsoft.com/office/word/2010/wordprocessingDrawing" xmlns:wp="http://schemas.openxmlformats.org/drawingml/2006/wordprocessingDrawing" xmlns:w10="urn:schemas-microsoft-com:office:word" xmlns:w="http://schemas.openxmlformats.org/wordprocessingml/2006/main" xmlns:w14="http://schemas.microsoft.com/office/word/2010/wordml" xmlns:w15="http://schemas.microsoft.com/office/word/2012/wordml" xmlns:wpg="http://schemas.microsoft.com/office/word/2010/wordprocessingGroup" xmlns:wpi="http://schemas.microsoft.com/office/word/2010/wordprocessingInk" xmlns:wne="http://schemas.microsoft.com/office/word/2006/wordml" xmlns:wps="http://schemas.microsoft.com/office/word/2010/wordprocessingShape" mc:Ignorable="w14 w15 wp14">
+  <w:abstractNum w:abstractNumId="0" w15:restartNumberingAfterBreak="0">
     <w:nsid w:val="FFFFFFFB"/>
     <w:multiLevelType w:val="multilevel"/>
     <w:tmpl w:val="FCAAA86E"/>
     <w:lvl w:ilvl="0">
       <w:start w:val="1"/>
       <w:numFmt w:val="decimal"/>
-      <w:pStyle w:val="Heading1"/>
+      <w:pStyle w:val="Ttulo1"/>
       <w:lvlText w:val="%1."/>
       <w:legacy w:legacy="1" w:legacySpace="144" w:legacyIndent="0"/>
       <w:lvlJc w:val="left"/>
@@ -17443,7 +18227,7 @@
     <w:lvl w:ilvl="1">
       <w:start w:val="1"/>
       <w:numFmt w:val="decimal"/>
-      <w:pStyle w:val="Heading2"/>
+      <w:pStyle w:val="Ttulo2"/>
       <w:lvlText w:val="%1.%2"/>
       <w:legacy w:legacy="1" w:legacySpace="144" w:legacyIndent="0"/>
       <w:lvlJc w:val="left"/>
@@ -17456,7 +18240,7 @@
     <w:lvl w:ilvl="2">
       <w:start w:val="1"/>
       <w:numFmt w:val="decimal"/>
-      <w:pStyle w:val="Heading3"/>
+      <w:pStyle w:val="Ttulo3"/>
       <w:lvlText w:val="%1.%2.%3"/>
       <w:legacy w:legacy="1" w:legacySpace="144" w:legacyIndent="0"/>
       <w:lvlJc w:val="left"/>
@@ -17467,7 +18251,7 @@
     <w:lvl w:ilvl="3">
       <w:start w:val="1"/>
       <w:numFmt w:val="decimal"/>
-      <w:pStyle w:val="Heading4"/>
+      <w:pStyle w:val="Ttulo4"/>
       <w:lvlText w:val="%1.%2.%3.%4"/>
       <w:legacy w:legacy="1" w:legacySpace="144" w:legacyIndent="0"/>
       <w:lvlJc w:val="left"/>
@@ -17475,7 +18259,7 @@
     <w:lvl w:ilvl="4">
       <w:start w:val="1"/>
       <w:numFmt w:val="decimal"/>
-      <w:pStyle w:val="Heading5"/>
+      <w:pStyle w:val="Ttulo5"/>
       <w:lvlText w:val="%1.%2.%3.%4.%5"/>
       <w:legacy w:legacy="1" w:legacySpace="144" w:legacyIndent="0"/>
       <w:lvlJc w:val="left"/>
@@ -17483,7 +18267,7 @@
     <w:lvl w:ilvl="5">
       <w:start w:val="1"/>
       <w:numFmt w:val="decimal"/>
-      <w:pStyle w:val="Heading6"/>
+      <w:pStyle w:val="Ttulo6"/>
       <w:lvlText w:val="%1.%2.%3.%4.%5.%6"/>
       <w:legacy w:legacy="1" w:legacySpace="144" w:legacyIndent="0"/>
       <w:lvlJc w:val="left"/>
@@ -17491,7 +18275,7 @@
     <w:lvl w:ilvl="6">
       <w:start w:val="1"/>
       <w:numFmt w:val="decimal"/>
-      <w:pStyle w:val="Heading7"/>
+      <w:pStyle w:val="Ttulo7"/>
       <w:lvlText w:val="%1.%2.%3.%4.%5.%6.%7"/>
       <w:legacy w:legacy="1" w:legacySpace="144" w:legacyIndent="0"/>
       <w:lvlJc w:val="left"/>
@@ -17499,7 +18283,7 @@
     <w:lvl w:ilvl="7">
       <w:start w:val="1"/>
       <w:numFmt w:val="decimal"/>
-      <w:pStyle w:val="Heading8"/>
+      <w:pStyle w:val="Ttulo8"/>
       <w:lvlText w:val="%1.%2.%3.%4.%5.%6.%7.%8"/>
       <w:legacy w:legacy="1" w:legacySpace="144" w:legacyIndent="0"/>
       <w:lvlJc w:val="left"/>
@@ -17507,13 +18291,13 @@
     <w:lvl w:ilvl="8">
       <w:start w:val="1"/>
       <w:numFmt w:val="decimal"/>
-      <w:pStyle w:val="Heading9"/>
+      <w:pStyle w:val="Ttulo9"/>
       <w:lvlText w:val="%1.%2.%3.%4.%5.%6.%7.%8.%9"/>
       <w:legacy w:legacy="1" w:legacySpace="144" w:legacyIndent="0"/>
       <w:lvlJc w:val="left"/>
     </w:lvl>
   </w:abstractNum>
-  <w:abstractNum w:abstractNumId="1">
+  <w:abstractNum w:abstractNumId="1" w15:restartNumberingAfterBreak="0">
     <w:nsid w:val="1A2C4E88"/>
     <w:multiLevelType w:val="hybridMultilevel"/>
     <w:tmpl w:val="04A0D138"/>
@@ -17599,7 +18383,7 @@
       </w:pPr>
     </w:lvl>
   </w:abstractNum>
-  <w:abstractNum w:abstractNumId="2">
+  <w:abstractNum w:abstractNumId="2" w15:restartNumberingAfterBreak="0">
     <w:nsid w:val="1C9B1C2B"/>
     <w:multiLevelType w:val="multilevel"/>
     <w:tmpl w:val="280A001F"/>
@@ -17685,7 +18469,7 @@
       </w:pPr>
     </w:lvl>
   </w:abstractNum>
-  <w:abstractNum w:abstractNumId="3">
+  <w:abstractNum w:abstractNumId="3" w15:restartNumberingAfterBreak="0">
     <w:nsid w:val="1FAC3F5A"/>
     <w:multiLevelType w:val="hybridMultilevel"/>
     <w:tmpl w:val="234ED6EC"/>
@@ -17771,7 +18555,7 @@
       </w:pPr>
     </w:lvl>
   </w:abstractNum>
-  <w:abstractNum w:abstractNumId="4">
+  <w:abstractNum w:abstractNumId="4" w15:restartNumberingAfterBreak="0">
     <w:nsid w:val="3CFF4378"/>
     <w:multiLevelType w:val="hybridMultilevel"/>
     <w:tmpl w:val="6E204BDA"/>
@@ -17884,7 +18668,7 @@
       </w:rPr>
     </w:lvl>
   </w:abstractNum>
-  <w:abstractNum w:abstractNumId="5">
+  <w:abstractNum w:abstractNumId="5" w15:restartNumberingAfterBreak="0">
     <w:nsid w:val="4C6B76B8"/>
     <w:multiLevelType w:val="hybridMultilevel"/>
     <w:tmpl w:val="8E666644"/>
@@ -17997,7 +18781,7 @@
       </w:rPr>
     </w:lvl>
   </w:abstractNum>
-  <w:abstractNum w:abstractNumId="6">
+  <w:abstractNum w:abstractNumId="6" w15:restartNumberingAfterBreak="0">
     <w:nsid w:val="53CC756C"/>
     <w:multiLevelType w:val="hybridMultilevel"/>
     <w:tmpl w:val="FF841630"/>
@@ -18110,7 +18894,7 @@
       </w:rPr>
     </w:lvl>
   </w:abstractNum>
-  <w:abstractNum w:abstractNumId="7">
+  <w:abstractNum w:abstractNumId="7" w15:restartNumberingAfterBreak="0">
     <w:nsid w:val="5F935598"/>
     <w:multiLevelType w:val="hybridMultilevel"/>
     <w:tmpl w:val="C9F8B61A"/>
@@ -18203,7 +18987,7 @@
       </w:pPr>
     </w:lvl>
   </w:abstractNum>
-  <w:abstractNum w:abstractNumId="8">
+  <w:abstractNum w:abstractNumId="8" w15:restartNumberingAfterBreak="0">
     <w:nsid w:val="61096264"/>
     <w:multiLevelType w:val="hybridMultilevel"/>
     <w:tmpl w:val="AA4CC90C"/>
@@ -18289,7 +19073,7 @@
       </w:pPr>
     </w:lvl>
   </w:abstractNum>
-  <w:abstractNum w:abstractNumId="9">
+  <w:abstractNum w:abstractNumId="9" w15:restartNumberingAfterBreak="0">
     <w:nsid w:val="6779530F"/>
     <w:multiLevelType w:val="multilevel"/>
     <w:tmpl w:val="280A001F"/>
@@ -18409,7 +19193,7 @@
 </file>
 
 <file path=word/styles.xml><?xml version="1.0" encoding="utf-8"?>
-<w:styles xmlns:mc="http://schemas.openxmlformats.org/markup-compatibility/2006" xmlns:r="http://schemas.openxmlformats.org/officeDocument/2006/relationships" xmlns:w="http://schemas.openxmlformats.org/wordprocessingml/2006/main" xmlns:w14="http://schemas.microsoft.com/office/word/2010/wordml" mc:Ignorable="w14">
+<w:styles xmlns:mc="http://schemas.openxmlformats.org/markup-compatibility/2006" xmlns:r="http://schemas.openxmlformats.org/officeDocument/2006/relationships" xmlns:w="http://schemas.openxmlformats.org/wordprocessingml/2006/main" xmlns:w14="http://schemas.microsoft.com/office/word/2010/wordml" xmlns:w15="http://schemas.microsoft.com/office/word/2012/wordml" mc:Ignorable="w14 w15">
   <w:docDefaults>
     <w:rPrDefault>
       <w:rPr>
@@ -18425,155 +19209,389 @@
       </w:pPr>
     </w:pPrDefault>
   </w:docDefaults>
-  <w:latentStyles w:defLockedState="0" w:defUIPriority="99" w:defSemiHidden="1" w:defUnhideWhenUsed="1" w:defQFormat="0" w:count="267">
-    <w:lsdException w:name="Normal" w:semiHidden="0" w:uiPriority="0" w:unhideWhenUsed="0" w:qFormat="1"/>
-    <w:lsdException w:name="heading 1" w:semiHidden="0" w:unhideWhenUsed="0" w:qFormat="1"/>
-    <w:lsdException w:name="heading 2" w:qFormat="1"/>
-    <w:lsdException w:name="heading 3" w:qFormat="1"/>
-    <w:lsdException w:name="heading 4" w:qFormat="1"/>
-    <w:lsdException w:name="heading 5" w:qFormat="1"/>
-    <w:lsdException w:name="heading 6" w:qFormat="1"/>
-    <w:lsdException w:name="heading 7" w:qFormat="1"/>
-    <w:lsdException w:name="heading 8" w:qFormat="1"/>
-    <w:lsdException w:name="heading 9" w:qFormat="1"/>
-    <w:lsdException w:name="toc 1" w:uiPriority="39"/>
-    <w:lsdException w:name="toc 2" w:uiPriority="39"/>
-    <w:lsdException w:name="toc 3" w:uiPriority="39"/>
-    <w:lsdException w:name="toc 4" w:uiPriority="39"/>
-    <w:lsdException w:name="toc 5" w:uiPriority="39"/>
-    <w:lsdException w:name="toc 6" w:uiPriority="39"/>
-    <w:lsdException w:name="toc 7" w:uiPriority="39"/>
-    <w:lsdException w:name="toc 8" w:uiPriority="39"/>
-    <w:lsdException w:name="toc 9" w:uiPriority="39"/>
-    <w:lsdException w:name="caption" w:uiPriority="35" w:qFormat="1"/>
-    <w:lsdException w:name="Title" w:semiHidden="0" w:uiPriority="10" w:unhideWhenUsed="0" w:qFormat="1"/>
-    <w:lsdException w:name="Default Paragraph Font" w:uiPriority="1"/>
-    <w:lsdException w:name="Subtitle" w:semiHidden="0" w:uiPriority="11" w:unhideWhenUsed="0" w:qFormat="1"/>
-    <w:lsdException w:name="Strong" w:semiHidden="0" w:uiPriority="22" w:unhideWhenUsed="0" w:qFormat="1"/>
-    <w:lsdException w:name="Emphasis" w:semiHidden="0" w:uiPriority="20" w:unhideWhenUsed="0" w:qFormat="1"/>
-    <w:lsdException w:name="Table Grid" w:semiHidden="0" w:uiPriority="59" w:unhideWhenUsed="0"/>
-    <w:lsdException w:name="Placeholder Text" w:unhideWhenUsed="0"/>
-    <w:lsdException w:name="No Spacing" w:semiHidden="0" w:uiPriority="1" w:unhideWhenUsed="0" w:qFormat="1"/>
-    <w:lsdException w:name="Light Shading" w:semiHidden="0" w:uiPriority="60" w:unhideWhenUsed="0"/>
-    <w:lsdException w:name="Light List" w:semiHidden="0" w:uiPriority="61" w:unhideWhenUsed="0"/>
-    <w:lsdException w:name="Light Grid" w:semiHidden="0" w:uiPriority="62" w:unhideWhenUsed="0"/>
-    <w:lsdException w:name="Medium Shading 1" w:semiHidden="0" w:uiPriority="63" w:unhideWhenUsed="0"/>
-    <w:lsdException w:name="Medium Shading 2" w:semiHidden="0" w:uiPriority="64" w:unhideWhenUsed="0"/>
-    <w:lsdException w:name="Medium List 1" w:semiHidden="0" w:uiPriority="65" w:unhideWhenUsed="0"/>
-    <w:lsdException w:name="Medium List 2" w:semiHidden="0" w:uiPriority="66" w:unhideWhenUsed="0"/>
-    <w:lsdException w:name="Medium Grid 1" w:semiHidden="0" w:uiPriority="67" w:unhideWhenUsed="0"/>
-    <w:lsdException w:name="Medium Grid 2" w:semiHidden="0" w:uiPriority="68" w:unhideWhenUsed="0"/>
-    <w:lsdException w:name="Medium Grid 3" w:semiHidden="0" w:uiPriority="69" w:unhideWhenUsed="0"/>
-    <w:lsdException w:name="Dark List" w:semiHidden="0" w:uiPriority="70" w:unhideWhenUsed="0"/>
-    <w:lsdException w:name="Colorful Shading" w:semiHidden="0" w:uiPriority="71" w:unhideWhenUsed="0"/>
-    <w:lsdException w:name="Colorful List" w:semiHidden="0" w:uiPriority="72" w:unhideWhenUsed="0"/>
-    <w:lsdException w:name="Colorful Grid" w:semiHidden="0" w:uiPriority="73" w:unhideWhenUsed="0"/>
-    <w:lsdException w:name="Light Shading Accent 1" w:semiHidden="0" w:uiPriority="60" w:unhideWhenUsed="0"/>
-    <w:lsdException w:name="Light List Accent 1" w:semiHidden="0" w:uiPriority="61" w:unhideWhenUsed="0"/>
-    <w:lsdException w:name="Light Grid Accent 1" w:semiHidden="0" w:uiPriority="62" w:unhideWhenUsed="0"/>
-    <w:lsdException w:name="Medium Shading 1 Accent 1" w:semiHidden="0" w:uiPriority="63" w:unhideWhenUsed="0"/>
-    <w:lsdException w:name="Medium Shading 2 Accent 1" w:semiHidden="0" w:uiPriority="64" w:unhideWhenUsed="0"/>
-    <w:lsdException w:name="Medium List 1 Accent 1" w:semiHidden="0" w:uiPriority="65" w:unhideWhenUsed="0"/>
-    <w:lsdException w:name="Revision" w:unhideWhenUsed="0"/>
-    <w:lsdException w:name="List Paragraph" w:semiHidden="0" w:uiPriority="34" w:unhideWhenUsed="0" w:qFormat="1"/>
-    <w:lsdException w:name="Quote" w:semiHidden="0" w:uiPriority="29" w:unhideWhenUsed="0" w:qFormat="1"/>
-    <w:lsdException w:name="Intense Quote" w:semiHidden="0" w:uiPriority="30" w:unhideWhenUsed="0" w:qFormat="1"/>
-    <w:lsdException w:name="Medium List 2 Accent 1" w:semiHidden="0" w:uiPriority="66" w:unhideWhenUsed="0"/>
-    <w:lsdException w:name="Medium Grid 1 Accent 1" w:semiHidden="0" w:uiPriority="67" w:unhideWhenUsed="0"/>
-    <w:lsdException w:name="Medium Grid 2 Accent 1" w:semiHidden="0" w:uiPriority="68" w:unhideWhenUsed="0"/>
-    <w:lsdException w:name="Medium Grid 3 Accent 1" w:semiHidden="0" w:uiPriority="69" w:unhideWhenUsed="0"/>
-    <w:lsdException w:name="Dark List Accent 1" w:semiHidden="0" w:uiPriority="70" w:unhideWhenUsed="0"/>
-    <w:lsdException w:name="Colorful Shading Accent 1" w:semiHidden="0" w:uiPriority="71" w:unhideWhenUsed="0"/>
-    <w:lsdException w:name="Colorful List Accent 1" w:semiHidden="0" w:uiPriority="72" w:unhideWhenUsed="0"/>
-    <w:lsdException w:name="Colorful Grid Accent 1" w:semiHidden="0" w:uiPriority="73" w:unhideWhenUsed="0"/>
-    <w:lsdException w:name="Light Shading Accent 2" w:semiHidden="0" w:uiPriority="60" w:unhideWhenUsed="0"/>
-    <w:lsdException w:name="Light List Accent 2" w:semiHidden="0" w:uiPriority="61" w:unhideWhenUsed="0"/>
-    <w:lsdException w:name="Light Grid Accent 2" w:semiHidden="0" w:uiPriority="62" w:unhideWhenUsed="0"/>
-    <w:lsdException w:name="Medium Shading 1 Accent 2" w:semiHidden="0" w:uiPriority="63" w:unhideWhenUsed="0"/>
-    <w:lsdException w:name="Medium Shading 2 Accent 2" w:semiHidden="0" w:uiPriority="64" w:unhideWhenUsed="0"/>
-    <w:lsdException w:name="Medium List 1 Accent 2" w:semiHidden="0" w:uiPriority="65" w:unhideWhenUsed="0"/>
-    <w:lsdException w:name="Medium List 2 Accent 2" w:semiHidden="0" w:uiPriority="66" w:unhideWhenUsed="0"/>
-    <w:lsdException w:name="Medium Grid 1 Accent 2" w:semiHidden="0" w:uiPriority="67" w:unhideWhenUsed="0"/>
-    <w:lsdException w:name="Medium Grid 2 Accent 2" w:semiHidden="0" w:uiPriority="68" w:unhideWhenUsed="0"/>
-    <w:lsdException w:name="Medium Grid 3 Accent 2" w:semiHidden="0" w:uiPriority="69" w:unhideWhenUsed="0"/>
-    <w:lsdException w:name="Dark List Accent 2" w:semiHidden="0" w:uiPriority="70" w:unhideWhenUsed="0"/>
-    <w:lsdException w:name="Colorful Shading Accent 2" w:semiHidden="0" w:uiPriority="71" w:unhideWhenUsed="0"/>
-    <w:lsdException w:name="Colorful List Accent 2" w:semiHidden="0" w:uiPriority="72" w:unhideWhenUsed="0"/>
-    <w:lsdException w:name="Colorful Grid Accent 2" w:semiHidden="0" w:uiPriority="73" w:unhideWhenUsed="0"/>
-    <w:lsdException w:name="Light Shading Accent 3" w:semiHidden="0" w:uiPriority="60" w:unhideWhenUsed="0"/>
-    <w:lsdException w:name="Light List Accent 3" w:semiHidden="0" w:uiPriority="61" w:unhideWhenUsed="0"/>
-    <w:lsdException w:name="Light Grid Accent 3" w:semiHidden="0" w:uiPriority="62" w:unhideWhenUsed="0"/>
-    <w:lsdException w:name="Medium Shading 1 Accent 3" w:semiHidden="0" w:uiPriority="63" w:unhideWhenUsed="0"/>
-    <w:lsdException w:name="Medium Shading 2 Accent 3" w:semiHidden="0" w:uiPriority="64" w:unhideWhenUsed="0"/>
-    <w:lsdException w:name="Medium List 1 Accent 3" w:semiHidden="0" w:uiPriority="65" w:unhideWhenUsed="0"/>
-    <w:lsdException w:name="Medium List 2 Accent 3" w:semiHidden="0" w:uiPriority="66" w:unhideWhenUsed="0"/>
-    <w:lsdException w:name="Medium Grid 1 Accent 3" w:semiHidden="0" w:uiPriority="67" w:unhideWhenUsed="0"/>
-    <w:lsdException w:name="Medium Grid 2 Accent 3" w:semiHidden="0" w:uiPriority="68" w:unhideWhenUsed="0"/>
-    <w:lsdException w:name="Medium Grid 3 Accent 3" w:semiHidden="0" w:uiPriority="69" w:unhideWhenUsed="0"/>
-    <w:lsdException w:name="Dark List Accent 3" w:semiHidden="0" w:uiPriority="70" w:unhideWhenUsed="0"/>
-    <w:lsdException w:name="Colorful Shading Accent 3" w:semiHidden="0" w:uiPriority="71" w:unhideWhenUsed="0"/>
-    <w:lsdException w:name="Colorful List Accent 3" w:semiHidden="0" w:uiPriority="72" w:unhideWhenUsed="0"/>
-    <w:lsdException w:name="Colorful Grid Accent 3" w:semiHidden="0" w:uiPriority="73" w:unhideWhenUsed="0"/>
-    <w:lsdException w:name="Light Shading Accent 4" w:semiHidden="0" w:uiPriority="60" w:unhideWhenUsed="0"/>
-    <w:lsdException w:name="Light List Accent 4" w:semiHidden="0" w:uiPriority="61" w:unhideWhenUsed="0"/>
-    <w:lsdException w:name="Light Grid Accent 4" w:semiHidden="0" w:uiPriority="62" w:unhideWhenUsed="0"/>
-    <w:lsdException w:name="Medium Shading 1 Accent 4" w:semiHidden="0" w:uiPriority="63" w:unhideWhenUsed="0"/>
-    <w:lsdException w:name="Medium Shading 2 Accent 4" w:semiHidden="0" w:uiPriority="64" w:unhideWhenUsed="0"/>
-    <w:lsdException w:name="Medium List 1 Accent 4" w:semiHidden="0" w:uiPriority="65" w:unhideWhenUsed="0"/>
-    <w:lsdException w:name="Medium List 2 Accent 4" w:semiHidden="0" w:uiPriority="66" w:unhideWhenUsed="0"/>
-    <w:lsdException w:name="Medium Grid 1 Accent 4" w:semiHidden="0" w:uiPriority="67" w:unhideWhenUsed="0"/>
-    <w:lsdException w:name="Medium Grid 2 Accent 4" w:semiHidden="0" w:uiPriority="68" w:unhideWhenUsed="0"/>
-    <w:lsdException w:name="Medium Grid 3 Accent 4" w:semiHidden="0" w:uiPriority="69" w:unhideWhenUsed="0"/>
-    <w:lsdException w:name="Dark List Accent 4" w:semiHidden="0" w:uiPriority="70" w:unhideWhenUsed="0"/>
-    <w:lsdException w:name="Colorful Shading Accent 4" w:semiHidden="0" w:uiPriority="71" w:unhideWhenUsed="0"/>
-    <w:lsdException w:name="Colorful List Accent 4" w:semiHidden="0" w:uiPriority="72" w:unhideWhenUsed="0"/>
-    <w:lsdException w:name="Colorful Grid Accent 4" w:semiHidden="0" w:uiPriority="73" w:unhideWhenUsed="0"/>
-    <w:lsdException w:name="Light Shading Accent 5" w:semiHidden="0" w:uiPriority="60" w:unhideWhenUsed="0"/>
-    <w:lsdException w:name="Light List Accent 5" w:semiHidden="0" w:uiPriority="61" w:unhideWhenUsed="0"/>
-    <w:lsdException w:name="Light Grid Accent 5" w:semiHidden="0" w:uiPriority="62" w:unhideWhenUsed="0"/>
-    <w:lsdException w:name="Medium Shading 1 Accent 5" w:semiHidden="0" w:uiPriority="63" w:unhideWhenUsed="0"/>
-    <w:lsdException w:name="Medium Shading 2 Accent 5" w:semiHidden="0" w:uiPriority="64" w:unhideWhenUsed="0"/>
-    <w:lsdException w:name="Medium List 1 Accent 5" w:semiHidden="0" w:uiPriority="65" w:unhideWhenUsed="0"/>
-    <w:lsdException w:name="Medium List 2 Accent 5" w:semiHidden="0" w:uiPriority="66" w:unhideWhenUsed="0"/>
-    <w:lsdException w:name="Medium Grid 1 Accent 5" w:semiHidden="0" w:uiPriority="67" w:unhideWhenUsed="0"/>
-    <w:lsdException w:name="Medium Grid 2 Accent 5" w:semiHidden="0" w:uiPriority="68" w:unhideWhenUsed="0"/>
-    <w:lsdException w:name="Medium Grid 3 Accent 5" w:semiHidden="0" w:uiPriority="69" w:unhideWhenUsed="0"/>
-    <w:lsdException w:name="Dark List Accent 5" w:semiHidden="0" w:uiPriority="70" w:unhideWhenUsed="0"/>
-    <w:lsdException w:name="Colorful Shading Accent 5" w:semiHidden="0" w:uiPriority="71" w:unhideWhenUsed="0"/>
-    <w:lsdException w:name="Colorful List Accent 5" w:semiHidden="0" w:uiPriority="72" w:unhideWhenUsed="0"/>
-    <w:lsdException w:name="Colorful Grid Accent 5" w:semiHidden="0" w:uiPriority="73" w:unhideWhenUsed="0"/>
-    <w:lsdException w:name="Light Shading Accent 6" w:semiHidden="0" w:uiPriority="60" w:unhideWhenUsed="0"/>
-    <w:lsdException w:name="Light List Accent 6" w:semiHidden="0" w:uiPriority="61" w:unhideWhenUsed="0"/>
-    <w:lsdException w:name="Light Grid Accent 6" w:semiHidden="0" w:uiPriority="62" w:unhideWhenUsed="0"/>
-    <w:lsdException w:name="Medium Shading 1 Accent 6" w:semiHidden="0" w:uiPriority="63" w:unhideWhenUsed="0"/>
-    <w:lsdException w:name="Medium Shading 2 Accent 6" w:semiHidden="0" w:uiPriority="64" w:unhideWhenUsed="0"/>
-    <w:lsdException w:name="Medium List 1 Accent 6" w:semiHidden="0" w:uiPriority="65" w:unhideWhenUsed="0"/>
-    <w:lsdException w:name="Medium List 2 Accent 6" w:semiHidden="0" w:uiPriority="66" w:unhideWhenUsed="0"/>
-    <w:lsdException w:name="Medium Grid 1 Accent 6" w:semiHidden="0" w:uiPriority="67" w:unhideWhenUsed="0"/>
-    <w:lsdException w:name="Medium Grid 2 Accent 6" w:semiHidden="0" w:uiPriority="68" w:unhideWhenUsed="0"/>
-    <w:lsdException w:name="Medium Grid 3 Accent 6" w:semiHidden="0" w:uiPriority="69" w:unhideWhenUsed="0"/>
-    <w:lsdException w:name="Dark List Accent 6" w:semiHidden="0" w:uiPriority="70" w:unhideWhenUsed="0"/>
-    <w:lsdException w:name="Colorful Shading Accent 6" w:semiHidden="0" w:uiPriority="71" w:unhideWhenUsed="0"/>
-    <w:lsdException w:name="Colorful List Accent 6" w:semiHidden="0" w:uiPriority="72" w:unhideWhenUsed="0"/>
-    <w:lsdException w:name="Colorful Grid Accent 6" w:semiHidden="0" w:uiPriority="73" w:unhideWhenUsed="0"/>
-    <w:lsdException w:name="Subtle Emphasis" w:semiHidden="0" w:uiPriority="19" w:unhideWhenUsed="0" w:qFormat="1"/>
-    <w:lsdException w:name="Intense Emphasis" w:semiHidden="0" w:uiPriority="21" w:unhideWhenUsed="0" w:qFormat="1"/>
-    <w:lsdException w:name="Subtle Reference" w:semiHidden="0" w:uiPriority="31" w:unhideWhenUsed="0" w:qFormat="1"/>
-    <w:lsdException w:name="Intense Reference" w:semiHidden="0" w:uiPriority="32" w:unhideWhenUsed="0" w:qFormat="1"/>
-    <w:lsdException w:name="Book Title" w:semiHidden="0" w:uiPriority="33" w:unhideWhenUsed="0" w:qFormat="1"/>
-    <w:lsdException w:name="Bibliography" w:uiPriority="37"/>
-    <w:lsdException w:name="TOC Heading" w:uiPriority="39" w:qFormat="1"/>
+  <w:latentStyles w:defLockedState="0" w:defUIPriority="99" w:defSemiHidden="0" w:defUnhideWhenUsed="0" w:defQFormat="0" w:count="371">
+    <w:lsdException w:name="Normal" w:uiPriority="0" w:qFormat="1"/>
+    <w:lsdException w:name="heading 1" w:qFormat="1"/>
+    <w:lsdException w:name="heading 2" w:semiHidden="1" w:unhideWhenUsed="1" w:qFormat="1"/>
+    <w:lsdException w:name="heading 3" w:semiHidden="1" w:unhideWhenUsed="1" w:qFormat="1"/>
+    <w:lsdException w:name="heading 4" w:semiHidden="1" w:unhideWhenUsed="1" w:qFormat="1"/>
+    <w:lsdException w:name="heading 5" w:semiHidden="1" w:unhideWhenUsed="1" w:qFormat="1"/>
+    <w:lsdException w:name="heading 6" w:semiHidden="1" w:unhideWhenUsed="1" w:qFormat="1"/>
+    <w:lsdException w:name="heading 7" w:semiHidden="1" w:unhideWhenUsed="1" w:qFormat="1"/>
+    <w:lsdException w:name="heading 8" w:semiHidden="1" w:unhideWhenUsed="1" w:qFormat="1"/>
+    <w:lsdException w:name="heading 9" w:semiHidden="1" w:unhideWhenUsed="1" w:qFormat="1"/>
+    <w:lsdException w:name="index 1" w:semiHidden="1" w:unhideWhenUsed="1"/>
+    <w:lsdException w:name="index 2" w:semiHidden="1" w:unhideWhenUsed="1"/>
+    <w:lsdException w:name="index 3" w:semiHidden="1" w:unhideWhenUsed="1"/>
+    <w:lsdException w:name="index 4" w:semiHidden="1" w:unhideWhenUsed="1"/>
+    <w:lsdException w:name="index 5" w:semiHidden="1" w:unhideWhenUsed="1"/>
+    <w:lsdException w:name="index 6" w:semiHidden="1" w:unhideWhenUsed="1"/>
+    <w:lsdException w:name="index 7" w:semiHidden="1" w:unhideWhenUsed="1"/>
+    <w:lsdException w:name="index 8" w:semiHidden="1" w:unhideWhenUsed="1"/>
+    <w:lsdException w:name="index 9" w:semiHidden="1" w:unhideWhenUsed="1"/>
+    <w:lsdException w:name="toc 1" w:semiHidden="1" w:uiPriority="39" w:unhideWhenUsed="1"/>
+    <w:lsdException w:name="toc 2" w:semiHidden="1" w:uiPriority="39" w:unhideWhenUsed="1"/>
+    <w:lsdException w:name="toc 3" w:semiHidden="1" w:uiPriority="39" w:unhideWhenUsed="1"/>
+    <w:lsdException w:name="toc 4" w:semiHidden="1" w:uiPriority="39" w:unhideWhenUsed="1"/>
+    <w:lsdException w:name="toc 5" w:semiHidden="1" w:uiPriority="39" w:unhideWhenUsed="1"/>
+    <w:lsdException w:name="toc 6" w:semiHidden="1" w:uiPriority="39" w:unhideWhenUsed="1"/>
+    <w:lsdException w:name="toc 7" w:semiHidden="1" w:uiPriority="39" w:unhideWhenUsed="1"/>
+    <w:lsdException w:name="toc 8" w:semiHidden="1" w:uiPriority="39" w:unhideWhenUsed="1"/>
+    <w:lsdException w:name="toc 9" w:semiHidden="1" w:uiPriority="39" w:unhideWhenUsed="1"/>
+    <w:lsdException w:name="Normal Indent" w:semiHidden="1" w:unhideWhenUsed="1"/>
+    <w:lsdException w:name="footnote text" w:semiHidden="1" w:unhideWhenUsed="1"/>
+    <w:lsdException w:name="annotation text" w:semiHidden="1" w:unhideWhenUsed="1"/>
+    <w:lsdException w:name="header" w:semiHidden="1" w:unhideWhenUsed="1"/>
+    <w:lsdException w:name="footer" w:semiHidden="1" w:unhideWhenUsed="1"/>
+    <w:lsdException w:name="index heading" w:semiHidden="1" w:unhideWhenUsed="1"/>
+    <w:lsdException w:name="caption" w:semiHidden="1" w:uiPriority="35" w:unhideWhenUsed="1" w:qFormat="1"/>
+    <w:lsdException w:name="table of figures" w:semiHidden="1" w:unhideWhenUsed="1"/>
+    <w:lsdException w:name="envelope address" w:semiHidden="1" w:unhideWhenUsed="1"/>
+    <w:lsdException w:name="envelope return" w:semiHidden="1" w:unhideWhenUsed="1"/>
+    <w:lsdException w:name="footnote reference" w:semiHidden="1" w:unhideWhenUsed="1"/>
+    <w:lsdException w:name="annotation reference" w:semiHidden="1" w:unhideWhenUsed="1"/>
+    <w:lsdException w:name="line number" w:semiHidden="1" w:unhideWhenUsed="1"/>
+    <w:lsdException w:name="page number" w:semiHidden="1" w:unhideWhenUsed="1"/>
+    <w:lsdException w:name="endnote reference" w:semiHidden="1" w:unhideWhenUsed="1"/>
+    <w:lsdException w:name="endnote text" w:semiHidden="1" w:unhideWhenUsed="1"/>
+    <w:lsdException w:name="table of authorities" w:semiHidden="1" w:unhideWhenUsed="1"/>
+    <w:lsdException w:name="macro" w:semiHidden="1" w:unhideWhenUsed="1"/>
+    <w:lsdException w:name="toa heading" w:semiHidden="1" w:unhideWhenUsed="1"/>
+    <w:lsdException w:name="List" w:semiHidden="1" w:unhideWhenUsed="1"/>
+    <w:lsdException w:name="List Bullet" w:semiHidden="1" w:unhideWhenUsed="1"/>
+    <w:lsdException w:name="List Number" w:semiHidden="1" w:unhideWhenUsed="1"/>
+    <w:lsdException w:name="List 2" w:semiHidden="1" w:unhideWhenUsed="1"/>
+    <w:lsdException w:name="List 3" w:semiHidden="1" w:unhideWhenUsed="1"/>
+    <w:lsdException w:name="List 4" w:semiHidden="1" w:unhideWhenUsed="1"/>
+    <w:lsdException w:name="List 5" w:semiHidden="1" w:unhideWhenUsed="1"/>
+    <w:lsdException w:name="List Bullet 2" w:semiHidden="1" w:unhideWhenUsed="1"/>
+    <w:lsdException w:name="List Bullet 3" w:semiHidden="1" w:unhideWhenUsed="1"/>
+    <w:lsdException w:name="List Bullet 4" w:semiHidden="1" w:unhideWhenUsed="1"/>
+    <w:lsdException w:name="List Bullet 5" w:semiHidden="1" w:unhideWhenUsed="1"/>
+    <w:lsdException w:name="List Number 2" w:semiHidden="1" w:unhideWhenUsed="1"/>
+    <w:lsdException w:name="List Number 3" w:semiHidden="1" w:unhideWhenUsed="1"/>
+    <w:lsdException w:name="List Number 4" w:semiHidden="1" w:unhideWhenUsed="1"/>
+    <w:lsdException w:name="List Number 5" w:semiHidden="1" w:unhideWhenUsed="1"/>
+    <w:lsdException w:name="Title" w:uiPriority="10" w:qFormat="1"/>
+    <w:lsdException w:name="Closing" w:semiHidden="1" w:unhideWhenUsed="1"/>
+    <w:lsdException w:name="Signature" w:semiHidden="1" w:unhideWhenUsed="1"/>
+    <w:lsdException w:name="Default Paragraph Font" w:semiHidden="1" w:uiPriority="1" w:unhideWhenUsed="1"/>
+    <w:lsdException w:name="Body Text" w:semiHidden="1" w:unhideWhenUsed="1"/>
+    <w:lsdException w:name="Body Text Indent" w:semiHidden="1" w:unhideWhenUsed="1"/>
+    <w:lsdException w:name="List Continue" w:semiHidden="1" w:unhideWhenUsed="1"/>
+    <w:lsdException w:name="List Continue 2" w:semiHidden="1" w:unhideWhenUsed="1"/>
+    <w:lsdException w:name="List Continue 3" w:semiHidden="1" w:unhideWhenUsed="1"/>
+    <w:lsdException w:name="List Continue 4" w:semiHidden="1" w:unhideWhenUsed="1"/>
+    <w:lsdException w:name="List Continue 5" w:semiHidden="1" w:unhideWhenUsed="1"/>
+    <w:lsdException w:name="Message Header" w:semiHidden="1" w:unhideWhenUsed="1"/>
+    <w:lsdException w:name="Subtitle" w:uiPriority="11" w:qFormat="1"/>
+    <w:lsdException w:name="Salutation" w:semiHidden="1" w:unhideWhenUsed="1"/>
+    <w:lsdException w:name="Date" w:semiHidden="1" w:unhideWhenUsed="1"/>
+    <w:lsdException w:name="Body Text First Indent" w:semiHidden="1" w:unhideWhenUsed="1"/>
+    <w:lsdException w:name="Body Text First Indent 2" w:semiHidden="1" w:unhideWhenUsed="1"/>
+    <w:lsdException w:name="Note Heading" w:semiHidden="1" w:unhideWhenUsed="1"/>
+    <w:lsdException w:name="Body Text 2" w:semiHidden="1" w:unhideWhenUsed="1"/>
+    <w:lsdException w:name="Body Text 3" w:semiHidden="1" w:unhideWhenUsed="1"/>
+    <w:lsdException w:name="Body Text Indent 2" w:semiHidden="1" w:unhideWhenUsed="1"/>
+    <w:lsdException w:name="Body Text Indent 3" w:semiHidden="1" w:unhideWhenUsed="1"/>
+    <w:lsdException w:name="Block Text" w:semiHidden="1" w:unhideWhenUsed="1"/>
+    <w:lsdException w:name="Hyperlink" w:semiHidden="1" w:unhideWhenUsed="1"/>
+    <w:lsdException w:name="FollowedHyperlink" w:semiHidden="1" w:unhideWhenUsed="1"/>
+    <w:lsdException w:name="Strong" w:uiPriority="22" w:qFormat="1"/>
+    <w:lsdException w:name="Emphasis" w:uiPriority="20" w:qFormat="1"/>
+    <w:lsdException w:name="Document Map" w:semiHidden="1" w:unhideWhenUsed="1"/>
+    <w:lsdException w:name="Plain Text" w:semiHidden="1" w:unhideWhenUsed="1"/>
+    <w:lsdException w:name="E-mail Signature" w:semiHidden="1" w:unhideWhenUsed="1"/>
+    <w:lsdException w:name="HTML Top of Form" w:semiHidden="1" w:unhideWhenUsed="1"/>
+    <w:lsdException w:name="HTML Bottom of Form" w:semiHidden="1" w:unhideWhenUsed="1"/>
+    <w:lsdException w:name="Normal (Web)" w:semiHidden="1" w:unhideWhenUsed="1"/>
+    <w:lsdException w:name="HTML Acronym" w:semiHidden="1" w:unhideWhenUsed="1"/>
+    <w:lsdException w:name="HTML Address" w:semiHidden="1" w:unhideWhenUsed="1"/>
+    <w:lsdException w:name="HTML Cite" w:semiHidden="1" w:unhideWhenUsed="1"/>
+    <w:lsdException w:name="HTML Code" w:semiHidden="1" w:unhideWhenUsed="1"/>
+    <w:lsdException w:name="HTML Definition" w:semiHidden="1" w:unhideWhenUsed="1"/>
+    <w:lsdException w:name="HTML Keyboard" w:semiHidden="1" w:unhideWhenUsed="1"/>
+    <w:lsdException w:name="HTML Preformatted" w:semiHidden="1" w:unhideWhenUsed="1"/>
+    <w:lsdException w:name="HTML Sample" w:semiHidden="1" w:unhideWhenUsed="1"/>
+    <w:lsdException w:name="HTML Typewriter" w:semiHidden="1" w:unhideWhenUsed="1"/>
+    <w:lsdException w:name="HTML Variable" w:semiHidden="1" w:unhideWhenUsed="1"/>
+    <w:lsdException w:name="Normal Table" w:semiHidden="1" w:unhideWhenUsed="1"/>
+    <w:lsdException w:name="annotation subject" w:semiHidden="1" w:unhideWhenUsed="1"/>
+    <w:lsdException w:name="No List" w:semiHidden="1" w:unhideWhenUsed="1"/>
+    <w:lsdException w:name="Outline List 1" w:semiHidden="1" w:unhideWhenUsed="1"/>
+    <w:lsdException w:name="Outline List 2" w:semiHidden="1" w:unhideWhenUsed="1"/>
+    <w:lsdException w:name="Outline List 3" w:semiHidden="1" w:unhideWhenUsed="1"/>
+    <w:lsdException w:name="Table Simple 1" w:semiHidden="1" w:unhideWhenUsed="1"/>
+    <w:lsdException w:name="Table Simple 2" w:semiHidden="1" w:unhideWhenUsed="1"/>
+    <w:lsdException w:name="Table Simple 3" w:semiHidden="1" w:unhideWhenUsed="1"/>
+    <w:lsdException w:name="Table Classic 1" w:semiHidden="1" w:unhideWhenUsed="1"/>
+    <w:lsdException w:name="Table Classic 2" w:semiHidden="1" w:unhideWhenUsed="1"/>
+    <w:lsdException w:name="Table Classic 3" w:semiHidden="1" w:unhideWhenUsed="1"/>
+    <w:lsdException w:name="Table Classic 4" w:semiHidden="1" w:unhideWhenUsed="1"/>
+    <w:lsdException w:name="Table Colorful 1" w:semiHidden="1" w:unhideWhenUsed="1"/>
+    <w:lsdException w:name="Table Colorful 2" w:semiHidden="1" w:unhideWhenUsed="1"/>
+    <w:lsdException w:name="Table Colorful 3" w:semiHidden="1" w:unhideWhenUsed="1"/>
+    <w:lsdException w:name="Table Columns 1" w:semiHidden="1" w:unhideWhenUsed="1"/>
+    <w:lsdException w:name="Table Columns 2" w:semiHidden="1" w:unhideWhenUsed="1"/>
+    <w:lsdException w:name="Table Columns 3" w:semiHidden="1" w:unhideWhenUsed="1"/>
+    <w:lsdException w:name="Table Columns 4" w:semiHidden="1" w:unhideWhenUsed="1"/>
+    <w:lsdException w:name="Table Columns 5" w:semiHidden="1" w:unhideWhenUsed="1"/>
+    <w:lsdException w:name="Table Grid 1" w:semiHidden="1" w:unhideWhenUsed="1"/>
+    <w:lsdException w:name="Table Grid 2" w:semiHidden="1" w:unhideWhenUsed="1"/>
+    <w:lsdException w:name="Table Grid 3" w:semiHidden="1" w:unhideWhenUsed="1"/>
+    <w:lsdException w:name="Table Grid 4" w:semiHidden="1" w:unhideWhenUsed="1"/>
+    <w:lsdException w:name="Table Grid 5" w:semiHidden="1" w:unhideWhenUsed="1"/>
+    <w:lsdException w:name="Table Grid 6" w:semiHidden="1" w:unhideWhenUsed="1"/>
+    <w:lsdException w:name="Table Grid 7" w:semiHidden="1" w:unhideWhenUsed="1"/>
+    <w:lsdException w:name="Table Grid 8" w:semiHidden="1" w:unhideWhenUsed="1"/>
+    <w:lsdException w:name="Table List 1" w:semiHidden="1" w:unhideWhenUsed="1"/>
+    <w:lsdException w:name="Table List 2" w:semiHidden="1" w:unhideWhenUsed="1"/>
+    <w:lsdException w:name="Table List 3" w:semiHidden="1" w:unhideWhenUsed="1"/>
+    <w:lsdException w:name="Table List 4" w:semiHidden="1" w:unhideWhenUsed="1"/>
+    <w:lsdException w:name="Table List 5" w:semiHidden="1" w:unhideWhenUsed="1"/>
+    <w:lsdException w:name="Table List 6" w:semiHidden="1" w:unhideWhenUsed="1"/>
+    <w:lsdException w:name="Table List 7" w:semiHidden="1" w:unhideWhenUsed="1"/>
+    <w:lsdException w:name="Table List 8" w:semiHidden="1" w:unhideWhenUsed="1"/>
+    <w:lsdException w:name="Table 3D effects 1" w:semiHidden="1" w:unhideWhenUsed="1"/>
+    <w:lsdException w:name="Table 3D effects 2" w:semiHidden="1" w:unhideWhenUsed="1"/>
+    <w:lsdException w:name="Table 3D effects 3" w:semiHidden="1" w:unhideWhenUsed="1"/>
+    <w:lsdException w:name="Table Contemporary" w:semiHidden="1" w:unhideWhenUsed="1"/>
+    <w:lsdException w:name="Table Elegant" w:semiHidden="1" w:unhideWhenUsed="1"/>
+    <w:lsdException w:name="Table Professional" w:semiHidden="1" w:unhideWhenUsed="1"/>
+    <w:lsdException w:name="Table Subtle 1" w:semiHidden="1" w:unhideWhenUsed="1"/>
+    <w:lsdException w:name="Table Subtle 2" w:semiHidden="1" w:unhideWhenUsed="1"/>
+    <w:lsdException w:name="Table Web 1" w:semiHidden="1" w:unhideWhenUsed="1"/>
+    <w:lsdException w:name="Table Web 2" w:semiHidden="1" w:unhideWhenUsed="1"/>
+    <w:lsdException w:name="Table Web 3" w:semiHidden="1" w:unhideWhenUsed="1"/>
+    <w:lsdException w:name="Balloon Text" w:semiHidden="1" w:unhideWhenUsed="1"/>
+    <w:lsdException w:name="Table Grid" w:uiPriority="59"/>
+    <w:lsdException w:name="Table Theme" w:semiHidden="1" w:unhideWhenUsed="1"/>
+    <w:lsdException w:name="Placeholder Text" w:semiHidden="1"/>
+    <w:lsdException w:name="No Spacing" w:uiPriority="1" w:qFormat="1"/>
+    <w:lsdException w:name="Light Shading" w:uiPriority="60"/>
+    <w:lsdException w:name="Light List" w:uiPriority="61"/>
+    <w:lsdException w:name="Light Grid" w:uiPriority="62"/>
+    <w:lsdException w:name="Medium Shading 1" w:uiPriority="63"/>
+    <w:lsdException w:name="Medium Shading 2" w:uiPriority="64"/>
+    <w:lsdException w:name="Medium List 1" w:uiPriority="65"/>
+    <w:lsdException w:name="Medium List 2" w:uiPriority="66"/>
+    <w:lsdException w:name="Medium Grid 1" w:uiPriority="67"/>
+    <w:lsdException w:name="Medium Grid 2" w:uiPriority="68"/>
+    <w:lsdException w:name="Medium Grid 3" w:uiPriority="69"/>
+    <w:lsdException w:name="Dark List" w:uiPriority="70"/>
+    <w:lsdException w:name="Colorful Shading" w:uiPriority="71"/>
+    <w:lsdException w:name="Colorful List" w:uiPriority="72"/>
+    <w:lsdException w:name="Colorful Grid" w:uiPriority="73"/>
+    <w:lsdException w:name="Light Shading Accent 1" w:uiPriority="60"/>
+    <w:lsdException w:name="Light List Accent 1" w:uiPriority="61"/>
+    <w:lsdException w:name="Light Grid Accent 1" w:uiPriority="62"/>
+    <w:lsdException w:name="Medium Shading 1 Accent 1" w:uiPriority="63"/>
+    <w:lsdException w:name="Medium Shading 2 Accent 1" w:uiPriority="64"/>
+    <w:lsdException w:name="Medium List 1 Accent 1" w:uiPriority="65"/>
+    <w:lsdException w:name="Revision" w:semiHidden="1"/>
+    <w:lsdException w:name="List Paragraph" w:uiPriority="34" w:qFormat="1"/>
+    <w:lsdException w:name="Quote" w:uiPriority="29" w:qFormat="1"/>
+    <w:lsdException w:name="Intense Quote" w:uiPriority="30" w:qFormat="1"/>
+    <w:lsdException w:name="Medium List 2 Accent 1" w:uiPriority="66"/>
+    <w:lsdException w:name="Medium Grid 1 Accent 1" w:uiPriority="67"/>
+    <w:lsdException w:name="Medium Grid 2 Accent 1" w:uiPriority="68"/>
+    <w:lsdException w:name="Medium Grid 3 Accent 1" w:uiPriority="69"/>
+    <w:lsdException w:name="Dark List Accent 1" w:uiPriority="70"/>
+    <w:lsdException w:name="Colorful Shading Accent 1" w:uiPriority="71"/>
+    <w:lsdException w:name="Colorful List Accent 1" w:uiPriority="72"/>
+    <w:lsdException w:name="Colorful Grid Accent 1" w:uiPriority="73"/>
+    <w:lsdException w:name="Light Shading Accent 2" w:uiPriority="60"/>
+    <w:lsdException w:name="Light List Accent 2" w:uiPriority="61"/>
+    <w:lsdException w:name="Light Grid Accent 2" w:uiPriority="62"/>
+    <w:lsdException w:name="Medium Shading 1 Accent 2" w:uiPriority="63"/>
+    <w:lsdException w:name="Medium Shading 2 Accent 2" w:uiPriority="64"/>
+    <w:lsdException w:name="Medium List 1 Accent 2" w:uiPriority="65"/>
+    <w:lsdException w:name="Medium List 2 Accent 2" w:uiPriority="66"/>
+    <w:lsdException w:name="Medium Grid 1 Accent 2" w:uiPriority="67"/>
+    <w:lsdException w:name="Medium Grid 2 Accent 2" w:uiPriority="68"/>
+    <w:lsdException w:name="Medium Grid 3 Accent 2" w:uiPriority="69"/>
+    <w:lsdException w:name="Dark List Accent 2" w:uiPriority="70"/>
+    <w:lsdException w:name="Colorful Shading Accent 2" w:uiPriority="71"/>
+    <w:lsdException w:name="Colorful List Accent 2" w:uiPriority="72"/>
+    <w:lsdException w:name="Colorful Grid Accent 2" w:uiPriority="73"/>
+    <w:lsdException w:name="Light Shading Accent 3" w:uiPriority="60"/>
+    <w:lsdException w:name="Light List Accent 3" w:uiPriority="61"/>
+    <w:lsdException w:name="Light Grid Accent 3" w:uiPriority="62"/>
+    <w:lsdException w:name="Medium Shading 1 Accent 3" w:uiPriority="63"/>
+    <w:lsdException w:name="Medium Shading 2 Accent 3" w:uiPriority="64"/>
+    <w:lsdException w:name="Medium List 1 Accent 3" w:uiPriority="65"/>
+    <w:lsdException w:name="Medium List 2 Accent 3" w:uiPriority="66"/>
+    <w:lsdException w:name="Medium Grid 1 Accent 3" w:uiPriority="67"/>
+    <w:lsdException w:name="Medium Grid 2 Accent 3" w:uiPriority="68"/>
+    <w:lsdException w:name="Medium Grid 3 Accent 3" w:uiPriority="69"/>
+    <w:lsdException w:name="Dark List Accent 3" w:uiPriority="70"/>
+    <w:lsdException w:name="Colorful Shading Accent 3" w:uiPriority="71"/>
+    <w:lsdException w:name="Colorful List Accent 3" w:uiPriority="72"/>
+    <w:lsdException w:name="Colorful Grid Accent 3" w:uiPriority="73"/>
+    <w:lsdException w:name="Light Shading Accent 4" w:uiPriority="60"/>
+    <w:lsdException w:name="Light List Accent 4" w:uiPriority="61"/>
+    <w:lsdException w:name="Light Grid Accent 4" w:uiPriority="62"/>
+    <w:lsdException w:name="Medium Shading 1 Accent 4" w:uiPriority="63"/>
+    <w:lsdException w:name="Medium Shading 2 Accent 4" w:uiPriority="64"/>
+    <w:lsdException w:name="Medium List 1 Accent 4" w:uiPriority="65"/>
+    <w:lsdException w:name="Medium List 2 Accent 4" w:uiPriority="66"/>
+    <w:lsdException w:name="Medium Grid 1 Accent 4" w:uiPriority="67"/>
+    <w:lsdException w:name="Medium Grid 2 Accent 4" w:uiPriority="68"/>
+    <w:lsdException w:name="Medium Grid 3 Accent 4" w:uiPriority="69"/>
+    <w:lsdException w:name="Dark List Accent 4" w:uiPriority="70"/>
+    <w:lsdException w:name="Colorful Shading Accent 4" w:uiPriority="71"/>
+    <w:lsdException w:name="Colorful List Accent 4" w:uiPriority="72"/>
+    <w:lsdException w:name="Colorful Grid Accent 4" w:uiPriority="73"/>
+    <w:lsdException w:name="Light Shading Accent 5" w:uiPriority="60"/>
+    <w:lsdException w:name="Light List Accent 5" w:uiPriority="61"/>
+    <w:lsdException w:name="Light Grid Accent 5" w:uiPriority="62"/>
+    <w:lsdException w:name="Medium Shading 1 Accent 5" w:uiPriority="63"/>
+    <w:lsdException w:name="Medium Shading 2 Accent 5" w:uiPriority="64"/>
+    <w:lsdException w:name="Medium List 1 Accent 5" w:uiPriority="65"/>
+    <w:lsdException w:name="Medium List 2 Accent 5" w:uiPriority="66"/>
+    <w:lsdException w:name="Medium Grid 1 Accent 5" w:uiPriority="67"/>
+    <w:lsdException w:name="Medium Grid 2 Accent 5" w:uiPriority="68"/>
+    <w:lsdException w:name="Medium Grid 3 Accent 5" w:uiPriority="69"/>
+    <w:lsdException w:name="Dark List Accent 5" w:uiPriority="70"/>
+    <w:lsdException w:name="Colorful Shading Accent 5" w:uiPriority="71"/>
+    <w:lsdException w:name="Colorful List Accent 5" w:uiPriority="72"/>
+    <w:lsdException w:name="Colorful Grid Accent 5" w:uiPriority="73"/>
+    <w:lsdException w:name="Light Shading Accent 6" w:uiPriority="60"/>
+    <w:lsdException w:name="Light List Accent 6" w:uiPriority="61"/>
+    <w:lsdException w:name="Light Grid Accent 6" w:uiPriority="62"/>
+    <w:lsdException w:name="Medium Shading 1 Accent 6" w:uiPriority="63"/>
+    <w:lsdException w:name="Medium Shading 2 Accent 6" w:uiPriority="64"/>
+    <w:lsdException w:name="Medium List 1 Accent 6" w:uiPriority="65"/>
+    <w:lsdException w:name="Medium List 2 Accent 6" w:uiPriority="66"/>
+    <w:lsdException w:name="Medium Grid 1 Accent 6" w:uiPriority="67"/>
+    <w:lsdException w:name="Medium Grid 2 Accent 6" w:uiPriority="68"/>
+    <w:lsdException w:name="Medium Grid 3 Accent 6" w:uiPriority="69"/>
+    <w:lsdException w:name="Dark List Accent 6" w:uiPriority="70"/>
+    <w:lsdException w:name="Colorful Shading Accent 6" w:uiPriority="71"/>
+    <w:lsdException w:name="Colorful List Accent 6" w:uiPriority="72"/>
+    <w:lsdException w:name="Colorful Grid Accent 6" w:uiPriority="73"/>
+    <w:lsdException w:name="Subtle Emphasis" w:uiPriority="19" w:qFormat="1"/>
+    <w:lsdException w:name="Intense Emphasis" w:uiPriority="21" w:qFormat="1"/>
+    <w:lsdException w:name="Subtle Reference" w:uiPriority="31" w:qFormat="1"/>
+    <w:lsdException w:name="Intense Reference" w:uiPriority="32" w:qFormat="1"/>
+    <w:lsdException w:name="Book Title" w:uiPriority="33" w:qFormat="1"/>
+    <w:lsdException w:name="Bibliography" w:semiHidden="1" w:uiPriority="37" w:unhideWhenUsed="1"/>
+    <w:lsdException w:name="TOC Heading" w:semiHidden="1" w:uiPriority="39" w:unhideWhenUsed="1" w:qFormat="1"/>
+    <w:lsdException w:name="Plain Table 1" w:uiPriority="41"/>
+    <w:lsdException w:name="Plain Table 2" w:uiPriority="42"/>
+    <w:lsdException w:name="Plain Table 3" w:uiPriority="43"/>
+    <w:lsdException w:name="Plain Table 4" w:uiPriority="44"/>
+    <w:lsdException w:name="Plain Table 5" w:uiPriority="45"/>
+    <w:lsdException w:name="Grid Table Light" w:uiPriority="40"/>
+    <w:lsdException w:name="Grid Table 1 Light" w:uiPriority="46"/>
+    <w:lsdException w:name="Grid Table 2" w:uiPriority="47"/>
+    <w:lsdException w:name="Grid Table 3" w:uiPriority="48"/>
+    <w:lsdException w:name="Grid Table 4" w:uiPriority="49"/>
+    <w:lsdException w:name="Grid Table 5 Dark" w:uiPriority="50"/>
+    <w:lsdException w:name="Grid Table 6 Colorful" w:uiPriority="51"/>
+    <w:lsdException w:name="Grid Table 7 Colorful" w:uiPriority="52"/>
+    <w:lsdException w:name="Grid Table 1 Light Accent 1" w:uiPriority="46"/>
+    <w:lsdException w:name="Grid Table 2 Accent 1" w:uiPriority="47"/>
+    <w:lsdException w:name="Grid Table 3 Accent 1" w:uiPriority="48"/>
+    <w:lsdException w:name="Grid Table 4 Accent 1" w:uiPriority="49"/>
+    <w:lsdException w:name="Grid Table 5 Dark Accent 1" w:uiPriority="50"/>
+    <w:lsdException w:name="Grid Table 6 Colorful Accent 1" w:uiPriority="51"/>
+    <w:lsdException w:name="Grid Table 7 Colorful Accent 1" w:uiPriority="52"/>
+    <w:lsdException w:name="Grid Table 1 Light Accent 2" w:uiPriority="46"/>
+    <w:lsdException w:name="Grid Table 2 Accent 2" w:uiPriority="47"/>
+    <w:lsdException w:name="Grid Table 3 Accent 2" w:uiPriority="48"/>
+    <w:lsdException w:name="Grid Table 4 Accent 2" w:uiPriority="49"/>
+    <w:lsdException w:name="Grid Table 5 Dark Accent 2" w:uiPriority="50"/>
+    <w:lsdException w:name="Grid Table 6 Colorful Accent 2" w:uiPriority="51"/>
+    <w:lsdException w:name="Grid Table 7 Colorful Accent 2" w:uiPriority="52"/>
+    <w:lsdException w:name="Grid Table 1 Light Accent 3" w:uiPriority="46"/>
+    <w:lsdException w:name="Grid Table 2 Accent 3" w:uiPriority="47"/>
+    <w:lsdException w:name="Grid Table 3 Accent 3" w:uiPriority="48"/>
+    <w:lsdException w:name="Grid Table 4 Accent 3" w:uiPriority="49"/>
+    <w:lsdException w:name="Grid Table 5 Dark Accent 3" w:uiPriority="50"/>
+    <w:lsdException w:name="Grid Table 6 Colorful Accent 3" w:uiPriority="51"/>
+    <w:lsdException w:name="Grid Table 7 Colorful Accent 3" w:uiPriority="52"/>
+    <w:lsdException w:name="Grid Table 1 Light Accent 4" w:uiPriority="46"/>
+    <w:lsdException w:name="Grid Table 2 Accent 4" w:uiPriority="47"/>
+    <w:lsdException w:name="Grid Table 3 Accent 4" w:uiPriority="48"/>
+    <w:lsdException w:name="Grid Table 4 Accent 4" w:uiPriority="49"/>
+    <w:lsdException w:name="Grid Table 5 Dark Accent 4" w:uiPriority="50"/>
+    <w:lsdException w:name="Grid Table 6 Colorful Accent 4" w:uiPriority="51"/>
+    <w:lsdException w:name="Grid Table 7 Colorful Accent 4" w:uiPriority="52"/>
+    <w:lsdException w:name="Grid Table 1 Light Accent 5" w:uiPriority="46"/>
+    <w:lsdException w:name="Grid Table 2 Accent 5" w:uiPriority="47"/>
+    <w:lsdException w:name="Grid Table 3 Accent 5" w:uiPriority="48"/>
+    <w:lsdException w:name="Grid Table 4 Accent 5" w:uiPriority="49"/>
+    <w:lsdException w:name="Grid Table 5 Dark Accent 5" w:uiPriority="50"/>
+    <w:lsdException w:name="Grid Table 6 Colorful Accent 5" w:uiPriority="51"/>
+    <w:lsdException w:name="Grid Table 7 Colorful Accent 5" w:uiPriority="52"/>
+    <w:lsdException w:name="Grid Table 1 Light Accent 6" w:uiPriority="46"/>
+    <w:lsdException w:name="Grid Table 2 Accent 6" w:uiPriority="47"/>
+    <w:lsdException w:name="Grid Table 3 Accent 6" w:uiPriority="48"/>
+    <w:lsdException w:name="Grid Table 4 Accent 6" w:uiPriority="49"/>
+    <w:lsdException w:name="Grid Table 5 Dark Accent 6" w:uiPriority="50"/>
+    <w:lsdException w:name="Grid Table 6 Colorful Accent 6" w:uiPriority="51"/>
+    <w:lsdException w:name="Grid Table 7 Colorful Accent 6" w:uiPriority="52"/>
+    <w:lsdException w:name="List Table 1 Light" w:uiPriority="46"/>
+    <w:lsdException w:name="List Table 2" w:uiPriority="47"/>
+    <w:lsdException w:name="List Table 3" w:uiPriority="48"/>
+    <w:lsdException w:name="List Table 4" w:uiPriority="49"/>
+    <w:lsdException w:name="List Table 5 Dark" w:uiPriority="50"/>
+    <w:lsdException w:name="List Table 6 Colorful" w:uiPriority="51"/>
+    <w:lsdException w:name="List Table 7 Colorful" w:uiPriority="52"/>
+    <w:lsdException w:name="List Table 1 Light Accent 1" w:uiPriority="46"/>
+    <w:lsdException w:name="List Table 2 Accent 1" w:uiPriority="47"/>
+    <w:lsdException w:name="List Table 3 Accent 1" w:uiPriority="48"/>
+    <w:lsdException w:name="List Table 4 Accent 1" w:uiPriority="49"/>
+    <w:lsdException w:name="List Table 5 Dark Accent 1" w:uiPriority="50"/>
+    <w:lsdException w:name="List Table 6 Colorful Accent 1" w:uiPriority="51"/>
+    <w:lsdException w:name="List Table 7 Colorful Accent 1" w:uiPriority="52"/>
+    <w:lsdException w:name="List Table 1 Light Accent 2" w:uiPriority="46"/>
+    <w:lsdException w:name="List Table 2 Accent 2" w:uiPriority="47"/>
+    <w:lsdException w:name="List Table 3 Accent 2" w:uiPriority="48"/>
+    <w:lsdException w:name="List Table 4 Accent 2" w:uiPriority="49"/>
+    <w:lsdException w:name="List Table 5 Dark Accent 2" w:uiPriority="50"/>
+    <w:lsdException w:name="List Table 6 Colorful Accent 2" w:uiPriority="51"/>
+    <w:lsdException w:name="List Table 7 Colorful Accent 2" w:uiPriority="52"/>
+    <w:lsdException w:name="List Table 1 Light Accent 3" w:uiPriority="46"/>
+    <w:lsdException w:name="List Table 2 Accent 3" w:uiPriority="47"/>
+    <w:lsdException w:name="List Table 3 Accent 3" w:uiPriority="48"/>
+    <w:lsdException w:name="List Table 4 Accent 3" w:uiPriority="49"/>
+    <w:lsdException w:name="List Table 5 Dark Accent 3" w:uiPriority="50"/>
+    <w:lsdException w:name="List Table 6 Colorful Accent 3" w:uiPriority="51"/>
+    <w:lsdException w:name="List Table 7 Colorful Accent 3" w:uiPriority="52"/>
+    <w:lsdException w:name="List Table 1 Light Accent 4" w:uiPriority="46"/>
+    <w:lsdException w:name="List Table 2 Accent 4" w:uiPriority="47"/>
+    <w:lsdException w:name="List Table 3 Accent 4" w:uiPriority="48"/>
+    <w:lsdException w:name="List Table 4 Accent 4" w:uiPriority="49"/>
+    <w:lsdException w:name="List Table 5 Dark Accent 4" w:uiPriority="50"/>
+    <w:lsdException w:name="List Table 6 Colorful Accent 4" w:uiPriority="51"/>
+    <w:lsdException w:name="List Table 7 Colorful Accent 4" w:uiPriority="52"/>
+    <w:lsdException w:name="List Table 1 Light Accent 5" w:uiPriority="46"/>
+    <w:lsdException w:name="List Table 2 Accent 5" w:uiPriority="47"/>
+    <w:lsdException w:name="List Table 3 Accent 5" w:uiPriority="48"/>
+    <w:lsdException w:name="List Table 4 Accent 5" w:uiPriority="49"/>
+    <w:lsdException w:name="List Table 5 Dark Accent 5" w:uiPriority="50"/>
+    <w:lsdException w:name="List Table 6 Colorful Accent 5" w:uiPriority="51"/>
+    <w:lsdException w:name="List Table 7 Colorful Accent 5" w:uiPriority="52"/>
+    <w:lsdException w:name="List Table 1 Light Accent 6" w:uiPriority="46"/>
+    <w:lsdException w:name="List Table 2 Accent 6" w:uiPriority="47"/>
+    <w:lsdException w:name="List Table 3 Accent 6" w:uiPriority="48"/>
+    <w:lsdException w:name="List Table 4 Accent 6" w:uiPriority="49"/>
+    <w:lsdException w:name="List Table 5 Dark Accent 6" w:uiPriority="50"/>
+    <w:lsdException w:name="List Table 6 Colorful Accent 6" w:uiPriority="51"/>
+    <w:lsdException w:name="List Table 7 Colorful Accent 6" w:uiPriority="52"/>
   </w:latentStyles>
   <w:style w:type="paragraph" w:default="1" w:styleId="Normal">
     <w:name w:val="Normal"/>
     <w:qFormat/>
     <w:rsid w:val="00FC3F9F"/>
   </w:style>
-  <w:style w:type="paragraph" w:styleId="Heading1">
+  <w:style w:type="paragraph" w:styleId="Ttulo1">
     <w:name w:val="heading 1"/>
     <w:basedOn w:val="Normal"/>
     <w:next w:val="Normal"/>
-    <w:link w:val="Heading1Char"/>
+    <w:link w:val="Ttulo1Car"/>
     <w:uiPriority w:val="99"/>
     <w:qFormat/>
     <w:rsid w:val="007F2084"/>
@@ -18596,11 +19614,11 @@
       <w:lang w:val="en-US"/>
     </w:rPr>
   </w:style>
-  <w:style w:type="paragraph" w:styleId="Heading2">
+  <w:style w:type="paragraph" w:styleId="Ttulo2">
     <w:name w:val="heading 2"/>
-    <w:basedOn w:val="Heading1"/>
+    <w:basedOn w:val="Ttulo1"/>
     <w:next w:val="Normal"/>
-    <w:link w:val="Heading2Char"/>
+    <w:link w:val="Ttulo2Car"/>
     <w:uiPriority w:val="99"/>
     <w:qFormat/>
     <w:rsid w:val="007F2084"/>
@@ -18615,11 +19633,11 @@
       <w:szCs w:val="20"/>
     </w:rPr>
   </w:style>
-  <w:style w:type="paragraph" w:styleId="Heading3">
+  <w:style w:type="paragraph" w:styleId="Ttulo3">
     <w:name w:val="heading 3"/>
-    <w:basedOn w:val="Heading1"/>
+    <w:basedOn w:val="Ttulo1"/>
     <w:next w:val="Normal"/>
-    <w:link w:val="Heading3Char"/>
+    <w:link w:val="Ttulo3Car"/>
     <w:uiPriority w:val="99"/>
     <w:qFormat/>
     <w:rsid w:val="007F2084"/>
@@ -18638,11 +19656,11 @@
       <w:szCs w:val="20"/>
     </w:rPr>
   </w:style>
-  <w:style w:type="paragraph" w:styleId="Heading4">
+  <w:style w:type="paragraph" w:styleId="Ttulo4">
     <w:name w:val="heading 4"/>
-    <w:basedOn w:val="Heading1"/>
+    <w:basedOn w:val="Ttulo1"/>
     <w:next w:val="Normal"/>
-    <w:link w:val="Heading4Char"/>
+    <w:link w:val="Ttulo4Car"/>
     <w:uiPriority w:val="99"/>
     <w:qFormat/>
     <w:rsid w:val="007F2084"/>
@@ -18659,11 +19677,11 @@
       <w:szCs w:val="20"/>
     </w:rPr>
   </w:style>
-  <w:style w:type="paragraph" w:styleId="Heading5">
+  <w:style w:type="paragraph" w:styleId="Ttulo5">
     <w:name w:val="heading 5"/>
     <w:basedOn w:val="Normal"/>
     <w:next w:val="Normal"/>
-    <w:link w:val="Heading5Char"/>
+    <w:link w:val="Ttulo5Car"/>
     <w:uiPriority w:val="99"/>
     <w:qFormat/>
     <w:rsid w:val="007F2084"/>
@@ -18685,11 +19703,11 @@
       <w:lang w:val="en-US" w:eastAsia="es-ES"/>
     </w:rPr>
   </w:style>
-  <w:style w:type="paragraph" w:styleId="Heading6">
+  <w:style w:type="paragraph" w:styleId="Ttulo6">
     <w:name w:val="heading 6"/>
     <w:basedOn w:val="Normal"/>
     <w:next w:val="Normal"/>
-    <w:link w:val="Heading6Char"/>
+    <w:link w:val="Ttulo6Car"/>
     <w:uiPriority w:val="99"/>
     <w:qFormat/>
     <w:rsid w:val="007F2084"/>
@@ -18713,11 +19731,11 @@
       <w:lang w:val="en-US" w:eastAsia="es-ES"/>
     </w:rPr>
   </w:style>
-  <w:style w:type="paragraph" w:styleId="Heading7">
+  <w:style w:type="paragraph" w:styleId="Ttulo7">
     <w:name w:val="heading 7"/>
     <w:basedOn w:val="Normal"/>
     <w:next w:val="Normal"/>
-    <w:link w:val="Heading7Char"/>
+    <w:link w:val="Ttulo7Car"/>
     <w:uiPriority w:val="99"/>
     <w:qFormat/>
     <w:rsid w:val="007F2084"/>
@@ -18739,11 +19757,11 @@
       <w:lang w:val="en-US" w:eastAsia="es-ES"/>
     </w:rPr>
   </w:style>
-  <w:style w:type="paragraph" w:styleId="Heading8">
+  <w:style w:type="paragraph" w:styleId="Ttulo8">
     <w:name w:val="heading 8"/>
     <w:basedOn w:val="Normal"/>
     <w:next w:val="Normal"/>
-    <w:link w:val="Heading8Char"/>
+    <w:link w:val="Ttulo8Car"/>
     <w:uiPriority w:val="99"/>
     <w:qFormat/>
     <w:rsid w:val="007F2084"/>
@@ -18767,11 +19785,11 @@
       <w:lang w:val="en-US" w:eastAsia="es-ES"/>
     </w:rPr>
   </w:style>
-  <w:style w:type="paragraph" w:styleId="Heading9">
+  <w:style w:type="paragraph" w:styleId="Ttulo9">
     <w:name w:val="heading 9"/>
     <w:basedOn w:val="Normal"/>
     <w:next w:val="Normal"/>
-    <w:link w:val="Heading9Char"/>
+    <w:link w:val="Ttulo9Car"/>
     <w:uiPriority w:val="99"/>
     <w:qFormat/>
     <w:rsid w:val="007F2084"/>
@@ -18797,13 +19815,13 @@
       <w:lang w:val="en-US" w:eastAsia="es-ES"/>
     </w:rPr>
   </w:style>
-  <w:style w:type="character" w:default="1" w:styleId="DefaultParagraphFont">
+  <w:style w:type="character" w:default="1" w:styleId="Fuentedeprrafopredeter">
     <w:name w:val="Default Paragraph Font"/>
     <w:uiPriority w:val="1"/>
     <w:semiHidden/>
     <w:unhideWhenUsed/>
   </w:style>
-  <w:style w:type="table" w:default="1" w:styleId="TableNormal">
+  <w:style w:type="table" w:default="1" w:styleId="Tablanormal">
     <w:name w:val="Normal Table"/>
     <w:uiPriority w:val="99"/>
     <w:semiHidden/>
@@ -18818,13 +19836,13 @@
       </w:tblCellMar>
     </w:tblPr>
   </w:style>
-  <w:style w:type="numbering" w:default="1" w:styleId="NoList">
+  <w:style w:type="numbering" w:default="1" w:styleId="Sinlista">
     <w:name w:val="No List"/>
     <w:uiPriority w:val="99"/>
     <w:semiHidden/>
     <w:unhideWhenUsed/>
   </w:style>
-  <w:style w:type="paragraph" w:styleId="ListParagraph">
+  <w:style w:type="paragraph" w:styleId="Prrafodelista">
     <w:name w:val="List Paragraph"/>
     <w:basedOn w:val="Normal"/>
     <w:uiPriority w:val="34"/>
@@ -18835,9 +19853,9 @@
       <w:contextualSpacing/>
     </w:pPr>
   </w:style>
-  <w:style w:type="table" w:styleId="TableGrid">
+  <w:style w:type="table" w:styleId="Tablaconcuadrcula">
     <w:name w:val="Table Grid"/>
-    <w:basedOn w:val="TableNormal"/>
+    <w:basedOn w:val="Tablanormal"/>
     <w:uiPriority w:val="59"/>
     <w:rsid w:val="007F2084"/>
     <w:pPr>
@@ -18854,10 +19872,10 @@
       </w:tblBorders>
     </w:tblPr>
   </w:style>
-  <w:style w:type="character" w:customStyle="1" w:styleId="Heading1Char">
-    <w:name w:val="Heading 1 Char"/>
-    <w:basedOn w:val="DefaultParagraphFont"/>
-    <w:link w:val="Heading1"/>
+  <w:style w:type="character" w:customStyle="1" w:styleId="Ttulo1Car">
+    <w:name w:val="Título 1 Car"/>
+    <w:basedOn w:val="Fuentedeprrafopredeter"/>
+    <w:link w:val="Ttulo1"/>
     <w:uiPriority w:val="99"/>
     <w:rsid w:val="007F2084"/>
     <w:rPr>
@@ -18870,10 +19888,10 @@
       <w:lang w:val="en-US"/>
     </w:rPr>
   </w:style>
-  <w:style w:type="character" w:customStyle="1" w:styleId="Heading2Char">
-    <w:name w:val="Heading 2 Char"/>
-    <w:basedOn w:val="DefaultParagraphFont"/>
-    <w:link w:val="Heading2"/>
+  <w:style w:type="character" w:customStyle="1" w:styleId="Ttulo2Car">
+    <w:name w:val="Título 2 Car"/>
+    <w:basedOn w:val="Fuentedeprrafopredeter"/>
+    <w:link w:val="Ttulo2"/>
     <w:uiPriority w:val="99"/>
     <w:rsid w:val="007F2084"/>
     <w:rPr>
@@ -18886,10 +19904,10 @@
       <w:lang w:val="en-US"/>
     </w:rPr>
   </w:style>
-  <w:style w:type="character" w:customStyle="1" w:styleId="Heading3Char">
-    <w:name w:val="Heading 3 Char"/>
-    <w:basedOn w:val="DefaultParagraphFont"/>
-    <w:link w:val="Heading3"/>
+  <w:style w:type="character" w:customStyle="1" w:styleId="Ttulo3Car">
+    <w:name w:val="Título 3 Car"/>
+    <w:basedOn w:val="Fuentedeprrafopredeter"/>
+    <w:link w:val="Ttulo3"/>
     <w:uiPriority w:val="99"/>
     <w:rsid w:val="007F2084"/>
     <w:rPr>
@@ -18902,10 +19920,10 @@
       <w:lang w:val="en-US"/>
     </w:rPr>
   </w:style>
-  <w:style w:type="character" w:customStyle="1" w:styleId="Heading4Char">
-    <w:name w:val="Heading 4 Char"/>
-    <w:basedOn w:val="DefaultParagraphFont"/>
-    <w:link w:val="Heading4"/>
+  <w:style w:type="character" w:customStyle="1" w:styleId="Ttulo4Car">
+    <w:name w:val="Título 4 Car"/>
+    <w:basedOn w:val="Fuentedeprrafopredeter"/>
+    <w:link w:val="Ttulo4"/>
     <w:uiPriority w:val="99"/>
     <w:rsid w:val="007F2084"/>
     <w:rPr>
@@ -18916,10 +19934,10 @@
       <w:lang w:val="en-US"/>
     </w:rPr>
   </w:style>
-  <w:style w:type="character" w:customStyle="1" w:styleId="Heading5Char">
-    <w:name w:val="Heading 5 Char"/>
-    <w:basedOn w:val="DefaultParagraphFont"/>
-    <w:link w:val="Heading5"/>
+  <w:style w:type="character" w:customStyle="1" w:styleId="Ttulo5Car">
+    <w:name w:val="Título 5 Car"/>
+    <w:basedOn w:val="Fuentedeprrafopredeter"/>
+    <w:link w:val="Ttulo5"/>
     <w:uiPriority w:val="99"/>
     <w:rsid w:val="007F2084"/>
     <w:rPr>
@@ -18930,10 +19948,10 @@
       <w:lang w:val="en-US" w:eastAsia="es-ES"/>
     </w:rPr>
   </w:style>
-  <w:style w:type="character" w:customStyle="1" w:styleId="Heading6Char">
-    <w:name w:val="Heading 6 Char"/>
-    <w:basedOn w:val="DefaultParagraphFont"/>
-    <w:link w:val="Heading6"/>
+  <w:style w:type="character" w:customStyle="1" w:styleId="Ttulo6Car">
+    <w:name w:val="Título 6 Car"/>
+    <w:basedOn w:val="Fuentedeprrafopredeter"/>
+    <w:link w:val="Ttulo6"/>
     <w:uiPriority w:val="99"/>
     <w:rsid w:val="007F2084"/>
     <w:rPr>
@@ -18946,10 +19964,10 @@
       <w:lang w:val="en-US" w:eastAsia="es-ES"/>
     </w:rPr>
   </w:style>
-  <w:style w:type="character" w:customStyle="1" w:styleId="Heading7Char">
-    <w:name w:val="Heading 7 Char"/>
-    <w:basedOn w:val="DefaultParagraphFont"/>
-    <w:link w:val="Heading7"/>
+  <w:style w:type="character" w:customStyle="1" w:styleId="Ttulo7Car">
+    <w:name w:val="Título 7 Car"/>
+    <w:basedOn w:val="Fuentedeprrafopredeter"/>
+    <w:link w:val="Ttulo7"/>
     <w:uiPriority w:val="99"/>
     <w:rsid w:val="007F2084"/>
     <w:rPr>
@@ -18960,10 +19978,10 @@
       <w:lang w:val="en-US" w:eastAsia="es-ES"/>
     </w:rPr>
   </w:style>
-  <w:style w:type="character" w:customStyle="1" w:styleId="Heading8Char">
-    <w:name w:val="Heading 8 Char"/>
-    <w:basedOn w:val="DefaultParagraphFont"/>
-    <w:link w:val="Heading8"/>
+  <w:style w:type="character" w:customStyle="1" w:styleId="Ttulo8Car">
+    <w:name w:val="Título 8 Car"/>
+    <w:basedOn w:val="Fuentedeprrafopredeter"/>
+    <w:link w:val="Ttulo8"/>
     <w:uiPriority w:val="99"/>
     <w:rsid w:val="007F2084"/>
     <w:rPr>
@@ -18976,10 +19994,10 @@
       <w:lang w:val="en-US" w:eastAsia="es-ES"/>
     </w:rPr>
   </w:style>
-  <w:style w:type="character" w:customStyle="1" w:styleId="Heading9Char">
-    <w:name w:val="Heading 9 Char"/>
-    <w:basedOn w:val="DefaultParagraphFont"/>
-    <w:link w:val="Heading9"/>
+  <w:style w:type="character" w:customStyle="1" w:styleId="Ttulo9Car">
+    <w:name w:val="Título 9 Car"/>
+    <w:basedOn w:val="Fuentedeprrafopredeter"/>
+    <w:link w:val="Ttulo9"/>
     <w:uiPriority w:val="99"/>
     <w:rsid w:val="007F2084"/>
     <w:rPr>
@@ -18994,10 +20012,10 @@
       <w:lang w:val="en-US" w:eastAsia="es-ES"/>
     </w:rPr>
   </w:style>
-  <w:style w:type="paragraph" w:styleId="BalloonText">
+  <w:style w:type="paragraph" w:styleId="Textodeglobo">
     <w:name w:val="Balloon Text"/>
     <w:basedOn w:val="Normal"/>
-    <w:link w:val="BalloonTextChar"/>
+    <w:link w:val="TextodegloboCar"/>
     <w:uiPriority w:val="99"/>
     <w:semiHidden/>
     <w:unhideWhenUsed/>
@@ -19011,10 +20029,10 @@
       <w:szCs w:val="16"/>
     </w:rPr>
   </w:style>
-  <w:style w:type="character" w:customStyle="1" w:styleId="BalloonTextChar">
-    <w:name w:val="Balloon Text Char"/>
-    <w:basedOn w:val="DefaultParagraphFont"/>
-    <w:link w:val="BalloonText"/>
+  <w:style w:type="character" w:customStyle="1" w:styleId="TextodegloboCar">
+    <w:name w:val="Texto de globo Car"/>
+    <w:basedOn w:val="Fuentedeprrafopredeter"/>
+    <w:link w:val="Textodeglobo"/>
     <w:uiPriority w:val="99"/>
     <w:semiHidden/>
     <w:rsid w:val="00C22D79"/>
@@ -19024,9 +20042,9 @@
       <w:szCs w:val="16"/>
     </w:rPr>
   </w:style>
-  <w:style w:type="table" w:customStyle="1" w:styleId="GridTable4Accent3">
-    <w:name w:val="Grid Table 4 Accent 3"/>
-    <w:basedOn w:val="TableNormal"/>
+  <w:style w:type="table" w:customStyle="1" w:styleId="Tabladecuadrcula4-nfasis31">
+    <w:name w:val="Tabla de cuadrícula 4 - Énfasis 31"/>
+    <w:basedOn w:val="Tablanormal"/>
     <w:uiPriority w:val="49"/>
     <w:rsid w:val="00B22DC3"/>
     <w:pPr>
@@ -19100,630 +20118,11 @@
       </w:tcPr>
     </w:tblStylePr>
   </w:style>
-</w:styles>
-</file>
-
-<file path=word/stylesWithEffects.xml><?xml version="1.0" encoding="utf-8"?>
-<w:styles xmlns:wpc="http://schemas.microsoft.com/office/word/2010/wordprocessingCanvas" xmlns:mc="http://schemas.openxmlformats.org/markup-compatibility/2006" xmlns:o="urn:schemas-microsoft-com:office:office" xmlns:r="http://schemas.openxmlformats.org/officeDocument/2006/relationships" xmlns:m="http://schemas.openxmlformats.org/officeDocument/2006/math" xmlns:v="urn:schemas-microsoft-com:vml" xmlns:wp14="http://schemas.microsoft.com/office/word/2010/wordprocessingDrawing" xmlns:wp="http://schemas.openxmlformats.org/drawingml/2006/wordprocessingDrawing" xmlns:w10="urn:schemas-microsoft-com:office:word" xmlns:w="http://schemas.openxmlformats.org/wordprocessingml/2006/main" xmlns:w14="http://schemas.microsoft.com/office/word/2010/wordml" xmlns:wpg="http://schemas.microsoft.com/office/word/2010/wordprocessingGroup" xmlns:wpi="http://schemas.microsoft.com/office/word/2010/wordprocessingInk" xmlns:wne="http://schemas.microsoft.com/office/word/2006/wordml" xmlns:wps="http://schemas.microsoft.com/office/word/2010/wordprocessingShape" mc:Ignorable="w14 wp14">
-  <w:docDefaults>
-    <w:rPrDefault>
-      <w:rPr>
-        <w:rFonts w:asciiTheme="minorHAnsi" w:eastAsiaTheme="minorHAnsi" w:hAnsiTheme="minorHAnsi" w:cstheme="minorBidi"/>
-        <w:sz w:val="22"/>
-        <w:szCs w:val="22"/>
-        <w:lang w:val="es-PE" w:eastAsia="en-US" w:bidi="ar-SA"/>
-      </w:rPr>
-    </w:rPrDefault>
-    <w:pPrDefault>
-      <w:pPr>
-        <w:spacing w:after="200" w:line="276" w:lineRule="auto"/>
-      </w:pPr>
-    </w:pPrDefault>
-  </w:docDefaults>
-  <w:latentStyles w:defLockedState="0" w:defUIPriority="99" w:defSemiHidden="1" w:defUnhideWhenUsed="1" w:defQFormat="0" w:count="267">
-    <w:lsdException w:name="Normal" w:semiHidden="0" w:uiPriority="0" w:unhideWhenUsed="0" w:qFormat="1"/>
-    <w:lsdException w:name="heading 1" w:semiHidden="0" w:unhideWhenUsed="0" w:qFormat="1"/>
-    <w:lsdException w:name="heading 2" w:qFormat="1"/>
-    <w:lsdException w:name="heading 3" w:qFormat="1"/>
-    <w:lsdException w:name="heading 4" w:qFormat="1"/>
-    <w:lsdException w:name="heading 5" w:qFormat="1"/>
-    <w:lsdException w:name="heading 6" w:qFormat="1"/>
-    <w:lsdException w:name="heading 7" w:qFormat="1"/>
-    <w:lsdException w:name="heading 8" w:qFormat="1"/>
-    <w:lsdException w:name="heading 9" w:qFormat="1"/>
-    <w:lsdException w:name="toc 1" w:uiPriority="39"/>
-    <w:lsdException w:name="toc 2" w:uiPriority="39"/>
-    <w:lsdException w:name="toc 3" w:uiPriority="39"/>
-    <w:lsdException w:name="toc 4" w:uiPriority="39"/>
-    <w:lsdException w:name="toc 5" w:uiPriority="39"/>
-    <w:lsdException w:name="toc 6" w:uiPriority="39"/>
-    <w:lsdException w:name="toc 7" w:uiPriority="39"/>
-    <w:lsdException w:name="toc 8" w:uiPriority="39"/>
-    <w:lsdException w:name="toc 9" w:uiPriority="39"/>
-    <w:lsdException w:name="caption" w:uiPriority="35" w:qFormat="1"/>
-    <w:lsdException w:name="Title" w:semiHidden="0" w:uiPriority="10" w:unhideWhenUsed="0" w:qFormat="1"/>
-    <w:lsdException w:name="Default Paragraph Font" w:uiPriority="1"/>
-    <w:lsdException w:name="Subtitle" w:semiHidden="0" w:uiPriority="11" w:unhideWhenUsed="0" w:qFormat="1"/>
-    <w:lsdException w:name="Strong" w:semiHidden="0" w:uiPriority="22" w:unhideWhenUsed="0" w:qFormat="1"/>
-    <w:lsdException w:name="Emphasis" w:semiHidden="0" w:uiPriority="20" w:unhideWhenUsed="0" w:qFormat="1"/>
-    <w:lsdException w:name="Table Grid" w:semiHidden="0" w:uiPriority="59" w:unhideWhenUsed="0"/>
-    <w:lsdException w:name="Placeholder Text" w:unhideWhenUsed="0"/>
-    <w:lsdException w:name="No Spacing" w:semiHidden="0" w:uiPriority="1" w:unhideWhenUsed="0" w:qFormat="1"/>
-    <w:lsdException w:name="Light Shading" w:semiHidden="0" w:uiPriority="60" w:unhideWhenUsed="0"/>
-    <w:lsdException w:name="Light List" w:semiHidden="0" w:uiPriority="61" w:unhideWhenUsed="0"/>
-    <w:lsdException w:name="Light Grid" w:semiHidden="0" w:uiPriority="62" w:unhideWhenUsed="0"/>
-    <w:lsdException w:name="Medium Shading 1" w:semiHidden="0" w:uiPriority="63" w:unhideWhenUsed="0"/>
-    <w:lsdException w:name="Medium Shading 2" w:semiHidden="0" w:uiPriority="64" w:unhideWhenUsed="0"/>
-    <w:lsdException w:name="Medium List 1" w:semiHidden="0" w:uiPriority="65" w:unhideWhenUsed="0"/>
-    <w:lsdException w:name="Medium List 2" w:semiHidden="0" w:uiPriority="66" w:unhideWhenUsed="0"/>
-    <w:lsdException w:name="Medium Grid 1" w:semiHidden="0" w:uiPriority="67" w:unhideWhenUsed="0"/>
-    <w:lsdException w:name="Medium Grid 2" w:semiHidden="0" w:uiPriority="68" w:unhideWhenUsed="0"/>
-    <w:lsdException w:name="Medium Grid 3" w:semiHidden="0" w:uiPriority="69" w:unhideWhenUsed="0"/>
-    <w:lsdException w:name="Dark List" w:semiHidden="0" w:uiPriority="70" w:unhideWhenUsed="0"/>
-    <w:lsdException w:name="Colorful Shading" w:semiHidden="0" w:uiPriority="71" w:unhideWhenUsed="0"/>
-    <w:lsdException w:name="Colorful List" w:semiHidden="0" w:uiPriority="72" w:unhideWhenUsed="0"/>
-    <w:lsdException w:name="Colorful Grid" w:semiHidden="0" w:uiPriority="73" w:unhideWhenUsed="0"/>
-    <w:lsdException w:name="Light Shading Accent 1" w:semiHidden="0" w:uiPriority="60" w:unhideWhenUsed="0"/>
-    <w:lsdException w:name="Light List Accent 1" w:semiHidden="0" w:uiPriority="61" w:unhideWhenUsed="0"/>
-    <w:lsdException w:name="Light Grid Accent 1" w:semiHidden="0" w:uiPriority="62" w:unhideWhenUsed="0"/>
-    <w:lsdException w:name="Medium Shading 1 Accent 1" w:semiHidden="0" w:uiPriority="63" w:unhideWhenUsed="0"/>
-    <w:lsdException w:name="Medium Shading 2 Accent 1" w:semiHidden="0" w:uiPriority="64" w:unhideWhenUsed="0"/>
-    <w:lsdException w:name="Medium List 1 Accent 1" w:semiHidden="0" w:uiPriority="65" w:unhideWhenUsed="0"/>
-    <w:lsdException w:name="Revision" w:unhideWhenUsed="0"/>
-    <w:lsdException w:name="List Paragraph" w:semiHidden="0" w:uiPriority="34" w:unhideWhenUsed="0" w:qFormat="1"/>
-    <w:lsdException w:name="Quote" w:semiHidden="0" w:uiPriority="29" w:unhideWhenUsed="0" w:qFormat="1"/>
-    <w:lsdException w:name="Intense Quote" w:semiHidden="0" w:uiPriority="30" w:unhideWhenUsed="0" w:qFormat="1"/>
-    <w:lsdException w:name="Medium List 2 Accent 1" w:semiHidden="0" w:uiPriority="66" w:unhideWhenUsed="0"/>
-    <w:lsdException w:name="Medium Grid 1 Accent 1" w:semiHidden="0" w:uiPriority="67" w:unhideWhenUsed="0"/>
-    <w:lsdException w:name="Medium Grid 2 Accent 1" w:semiHidden="0" w:uiPriority="68" w:unhideWhenUsed="0"/>
-    <w:lsdException w:name="Medium Grid 3 Accent 1" w:semiHidden="0" w:uiPriority="69" w:unhideWhenUsed="0"/>
-    <w:lsdException w:name="Dark List Accent 1" w:semiHidden="0" w:uiPriority="70" w:unhideWhenUsed="0"/>
-    <w:lsdException w:name="Colorful Shading Accent 1" w:semiHidden="0" w:uiPriority="71" w:unhideWhenUsed="0"/>
-    <w:lsdException w:name="Colorful List Accent 1" w:semiHidden="0" w:uiPriority="72" w:unhideWhenUsed="0"/>
-    <w:lsdException w:name="Colorful Grid Accent 1" w:semiHidden="0" w:uiPriority="73" w:unhideWhenUsed="0"/>
-    <w:lsdException w:name="Light Shading Accent 2" w:semiHidden="0" w:uiPriority="60" w:unhideWhenUsed="0"/>
-    <w:lsdException w:name="Light List Accent 2" w:semiHidden="0" w:uiPriority="61" w:unhideWhenUsed="0"/>
-    <w:lsdException w:name="Light Grid Accent 2" w:semiHidden="0" w:uiPriority="62" w:unhideWhenUsed="0"/>
-    <w:lsdException w:name="Medium Shading 1 Accent 2" w:semiHidden="0" w:uiPriority="63" w:unhideWhenUsed="0"/>
-    <w:lsdException w:name="Medium Shading 2 Accent 2" w:semiHidden="0" w:uiPriority="64" w:unhideWhenUsed="0"/>
-    <w:lsdException w:name="Medium List 1 Accent 2" w:semiHidden="0" w:uiPriority="65" w:unhideWhenUsed="0"/>
-    <w:lsdException w:name="Medium List 2 Accent 2" w:semiHidden="0" w:uiPriority="66" w:unhideWhenUsed="0"/>
-    <w:lsdException w:name="Medium Grid 1 Accent 2" w:semiHidden="0" w:uiPriority="67" w:unhideWhenUsed="0"/>
-    <w:lsdException w:name="Medium Grid 2 Accent 2" w:semiHidden="0" w:uiPriority="68" w:unhideWhenUsed="0"/>
-    <w:lsdException w:name="Medium Grid 3 Accent 2" w:semiHidden="0" w:uiPriority="69" w:unhideWhenUsed="0"/>
-    <w:lsdException w:name="Dark List Accent 2" w:semiHidden="0" w:uiPriority="70" w:unhideWhenUsed="0"/>
-    <w:lsdException w:name="Colorful Shading Accent 2" w:semiHidden="0" w:uiPriority="71" w:unhideWhenUsed="0"/>
-    <w:lsdException w:name="Colorful List Accent 2" w:semiHidden="0" w:uiPriority="72" w:unhideWhenUsed="0"/>
-    <w:lsdException w:name="Colorful Grid Accent 2" w:semiHidden="0" w:uiPriority="73" w:unhideWhenUsed="0"/>
-    <w:lsdException w:name="Light Shading Accent 3" w:semiHidden="0" w:uiPriority="60" w:unhideWhenUsed="0"/>
-    <w:lsdException w:name="Light List Accent 3" w:semiHidden="0" w:uiPriority="61" w:unhideWhenUsed="0"/>
-    <w:lsdException w:name="Light Grid Accent 3" w:semiHidden="0" w:uiPriority="62" w:unhideWhenUsed="0"/>
-    <w:lsdException w:name="Medium Shading 1 Accent 3" w:semiHidden="0" w:uiPriority="63" w:unhideWhenUsed="0"/>
-    <w:lsdException w:name="Medium Shading 2 Accent 3" w:semiHidden="0" w:uiPriority="64" w:unhideWhenUsed="0"/>
-    <w:lsdException w:name="Medium List 1 Accent 3" w:semiHidden="0" w:uiPriority="65" w:unhideWhenUsed="0"/>
-    <w:lsdException w:name="Medium List 2 Accent 3" w:semiHidden="0" w:uiPriority="66" w:unhideWhenUsed="0"/>
-    <w:lsdException w:name="Medium Grid 1 Accent 3" w:semiHidden="0" w:uiPriority="67" w:unhideWhenUsed="0"/>
-    <w:lsdException w:name="Medium Grid 2 Accent 3" w:semiHidden="0" w:uiPriority="68" w:unhideWhenUsed="0"/>
-    <w:lsdException w:name="Medium Grid 3 Accent 3" w:semiHidden="0" w:uiPriority="69" w:unhideWhenUsed="0"/>
-    <w:lsdException w:name="Dark List Accent 3" w:semiHidden="0" w:uiPriority="70" w:unhideWhenUsed="0"/>
-    <w:lsdException w:name="Colorful Shading Accent 3" w:semiHidden="0" w:uiPriority="71" w:unhideWhenUsed="0"/>
-    <w:lsdException w:name="Colorful List Accent 3" w:semiHidden="0" w:uiPriority="72" w:unhideWhenUsed="0"/>
-    <w:lsdException w:name="Colorful Grid Accent 3" w:semiHidden="0" w:uiPriority="73" w:unhideWhenUsed="0"/>
-    <w:lsdException w:name="Light Shading Accent 4" w:semiHidden="0" w:uiPriority="60" w:unhideWhenUsed="0"/>
-    <w:lsdException w:name="Light List Accent 4" w:semiHidden="0" w:uiPriority="61" w:unhideWhenUsed="0"/>
-    <w:lsdException w:name="Light Grid Accent 4" w:semiHidden="0" w:uiPriority="62" w:unhideWhenUsed="0"/>
-    <w:lsdException w:name="Medium Shading 1 Accent 4" w:semiHidden="0" w:uiPriority="63" w:unhideWhenUsed="0"/>
-    <w:lsdException w:name="Medium Shading 2 Accent 4" w:semiHidden="0" w:uiPriority="64" w:unhideWhenUsed="0"/>
-    <w:lsdException w:name="Medium List 1 Accent 4" w:semiHidden="0" w:uiPriority="65" w:unhideWhenUsed="0"/>
-    <w:lsdException w:name="Medium List 2 Accent 4" w:semiHidden="0" w:uiPriority="66" w:unhideWhenUsed="0"/>
-    <w:lsdException w:name="Medium Grid 1 Accent 4" w:semiHidden="0" w:uiPriority="67" w:unhideWhenUsed="0"/>
-    <w:lsdException w:name="Medium Grid 2 Accent 4" w:semiHidden="0" w:uiPriority="68" w:unhideWhenUsed="0"/>
-    <w:lsdException w:name="Medium Grid 3 Accent 4" w:semiHidden="0" w:uiPriority="69" w:unhideWhenUsed="0"/>
-    <w:lsdException w:name="Dark List Accent 4" w:semiHidden="0" w:uiPriority="70" w:unhideWhenUsed="0"/>
-    <w:lsdException w:name="Colorful Shading Accent 4" w:semiHidden="0" w:uiPriority="71" w:unhideWhenUsed="0"/>
-    <w:lsdException w:name="Colorful List Accent 4" w:semiHidden="0" w:uiPriority="72" w:unhideWhenUsed="0"/>
-    <w:lsdException w:name="Colorful Grid Accent 4" w:semiHidden="0" w:uiPriority="73" w:unhideWhenUsed="0"/>
-    <w:lsdException w:name="Light Shading Accent 5" w:semiHidden="0" w:uiPriority="60" w:unhideWhenUsed="0"/>
-    <w:lsdException w:name="Light List Accent 5" w:semiHidden="0" w:uiPriority="61" w:unhideWhenUsed="0"/>
-    <w:lsdException w:name="Light Grid Accent 5" w:semiHidden="0" w:uiPriority="62" w:unhideWhenUsed="0"/>
-    <w:lsdException w:name="Medium Shading 1 Accent 5" w:semiHidden="0" w:uiPriority="63" w:unhideWhenUsed="0"/>
-    <w:lsdException w:name="Medium Shading 2 Accent 5" w:semiHidden="0" w:uiPriority="64" w:unhideWhenUsed="0"/>
-    <w:lsdException w:name="Medium List 1 Accent 5" w:semiHidden="0" w:uiPriority="65" w:unhideWhenUsed="0"/>
-    <w:lsdException w:name="Medium List 2 Accent 5" w:semiHidden="0" w:uiPriority="66" w:unhideWhenUsed="0"/>
-    <w:lsdException w:name="Medium Grid 1 Accent 5" w:semiHidden="0" w:uiPriority="67" w:unhideWhenUsed="0"/>
-    <w:lsdException w:name="Medium Grid 2 Accent 5" w:semiHidden="0" w:uiPriority="68" w:unhideWhenUsed="0"/>
-    <w:lsdException w:name="Medium Grid 3 Accent 5" w:semiHidden="0" w:uiPriority="69" w:unhideWhenUsed="0"/>
-    <w:lsdException w:name="Dark List Accent 5" w:semiHidden="0" w:uiPriority="70" w:unhideWhenUsed="0"/>
-    <w:lsdException w:name="Colorful Shading Accent 5" w:semiHidden="0" w:uiPriority="71" w:unhideWhenUsed="0"/>
-    <w:lsdException w:name="Colorful List Accent 5" w:semiHidden="0" w:uiPriority="72" w:unhideWhenUsed="0"/>
-    <w:lsdException w:name="Colorful Grid Accent 5" w:semiHidden="0" w:uiPriority="73" w:unhideWhenUsed="0"/>
-    <w:lsdException w:name="Light Shading Accent 6" w:semiHidden="0" w:uiPriority="60" w:unhideWhenUsed="0"/>
-    <w:lsdException w:name="Light List Accent 6" w:semiHidden="0" w:uiPriority="61" w:unhideWhenUsed="0"/>
-    <w:lsdException w:name="Light Grid Accent 6" w:semiHidden="0" w:uiPriority="62" w:unhideWhenUsed="0"/>
-    <w:lsdException w:name="Medium Shading 1 Accent 6" w:semiHidden="0" w:uiPriority="63" w:unhideWhenUsed="0"/>
-    <w:lsdException w:name="Medium Shading 2 Accent 6" w:semiHidden="0" w:uiPriority="64" w:unhideWhenUsed="0"/>
-    <w:lsdException w:name="Medium List 1 Accent 6" w:semiHidden="0" w:uiPriority="65" w:unhideWhenUsed="0"/>
-    <w:lsdException w:name="Medium List 2 Accent 6" w:semiHidden="0" w:uiPriority="66" w:unhideWhenUsed="0"/>
-    <w:lsdException w:name="Medium Grid 1 Accent 6" w:semiHidden="0" w:uiPriority="67" w:unhideWhenUsed="0"/>
-    <w:lsdException w:name="Medium Grid 2 Accent 6" w:semiHidden="0" w:uiPriority="68" w:unhideWhenUsed="0"/>
-    <w:lsdException w:name="Medium Grid 3 Accent 6" w:semiHidden="0" w:uiPriority="69" w:unhideWhenUsed="0"/>
-    <w:lsdException w:name="Dark List Accent 6" w:semiHidden="0" w:uiPriority="70" w:unhideWhenUsed="0"/>
-    <w:lsdException w:name="Colorful Shading Accent 6" w:semiHidden="0" w:uiPriority="71" w:unhideWhenUsed="0"/>
-    <w:lsdException w:name="Colorful List Accent 6" w:semiHidden="0" w:uiPriority="72" w:unhideWhenUsed="0"/>
-    <w:lsdException w:name="Colorful Grid Accent 6" w:semiHidden="0" w:uiPriority="73" w:unhideWhenUsed="0"/>
-    <w:lsdException w:name="Subtle Emphasis" w:semiHidden="0" w:uiPriority="19" w:unhideWhenUsed="0" w:qFormat="1"/>
-    <w:lsdException w:name="Intense Emphasis" w:semiHidden="0" w:uiPriority="21" w:unhideWhenUsed="0" w:qFormat="1"/>
-    <w:lsdException w:name="Subtle Reference" w:semiHidden="0" w:uiPriority="31" w:unhideWhenUsed="0" w:qFormat="1"/>
-    <w:lsdException w:name="Intense Reference" w:semiHidden="0" w:uiPriority="32" w:unhideWhenUsed="0" w:qFormat="1"/>
-    <w:lsdException w:name="Book Title" w:semiHidden="0" w:uiPriority="33" w:unhideWhenUsed="0" w:qFormat="1"/>
-    <w:lsdException w:name="Bibliography" w:uiPriority="37"/>
-    <w:lsdException w:name="TOC Heading" w:uiPriority="39" w:qFormat="1"/>
-  </w:latentStyles>
-  <w:style w:type="paragraph" w:default="1" w:styleId="Normal">
-    <w:name w:val="Normal"/>
-    <w:qFormat/>
-    <w:rsid w:val="00FC3F9F"/>
-  </w:style>
-  <w:style w:type="paragraph" w:styleId="Heading1">
-    <w:name w:val="heading 1"/>
-    <w:basedOn w:val="Normal"/>
-    <w:next w:val="Normal"/>
-    <w:link w:val="Heading1Char"/>
-    <w:uiPriority w:val="99"/>
-    <w:qFormat/>
-    <w:rsid w:val="007F2084"/>
-    <w:pPr>
-      <w:keepNext/>
-      <w:widowControl w:val="0"/>
-      <w:numPr>
-        <w:numId w:val="5"/>
-      </w:numPr>
-      <w:spacing w:before="120" w:after="60" w:line="240" w:lineRule="atLeast"/>
-      <w:outlineLvl w:val="0"/>
-    </w:pPr>
-    <w:rPr>
-      <w:rFonts w:ascii="Arial" w:eastAsia="Times New Roman" w:hAnsi="Arial" w:cs="Times New Roman"/>
-      <w:b/>
-      <w:bCs/>
-      <w:noProof/>
-      <w:sz w:val="24"/>
-      <w:szCs w:val="24"/>
-      <w:lang w:val="en-US"/>
-    </w:rPr>
-  </w:style>
-  <w:style w:type="paragraph" w:styleId="Heading2">
-    <w:name w:val="heading 2"/>
-    <w:basedOn w:val="Heading1"/>
-    <w:next w:val="Normal"/>
-    <w:link w:val="Heading2Char"/>
-    <w:uiPriority w:val="99"/>
-    <w:qFormat/>
-    <w:rsid w:val="007F2084"/>
-    <w:pPr>
-      <w:numPr>
-        <w:ilvl w:val="1"/>
-      </w:numPr>
-      <w:outlineLvl w:val="1"/>
-    </w:pPr>
-    <w:rPr>
-      <w:sz w:val="20"/>
-      <w:szCs w:val="20"/>
-    </w:rPr>
-  </w:style>
-  <w:style w:type="paragraph" w:styleId="Heading3">
-    <w:name w:val="heading 3"/>
-    <w:basedOn w:val="Heading1"/>
-    <w:next w:val="Normal"/>
-    <w:link w:val="Heading3Char"/>
-    <w:uiPriority w:val="99"/>
-    <w:qFormat/>
-    <w:rsid w:val="007F2084"/>
-    <w:pPr>
-      <w:numPr>
-        <w:ilvl w:val="2"/>
-      </w:numPr>
-      <w:outlineLvl w:val="2"/>
-    </w:pPr>
-    <w:rPr>
-      <w:b w:val="0"/>
-      <w:bCs w:val="0"/>
-      <w:i/>
-      <w:iCs/>
-      <w:sz w:val="20"/>
-      <w:szCs w:val="20"/>
-    </w:rPr>
-  </w:style>
-  <w:style w:type="paragraph" w:styleId="Heading4">
-    <w:name w:val="heading 4"/>
-    <w:basedOn w:val="Heading1"/>
-    <w:next w:val="Normal"/>
-    <w:link w:val="Heading4Char"/>
-    <w:uiPriority w:val="99"/>
-    <w:qFormat/>
-    <w:rsid w:val="007F2084"/>
-    <w:pPr>
-      <w:numPr>
-        <w:ilvl w:val="3"/>
-      </w:numPr>
-      <w:outlineLvl w:val="3"/>
-    </w:pPr>
-    <w:rPr>
-      <w:b w:val="0"/>
-      <w:bCs w:val="0"/>
-      <w:sz w:val="20"/>
-      <w:szCs w:val="20"/>
-    </w:rPr>
-  </w:style>
-  <w:style w:type="paragraph" w:styleId="Heading5">
-    <w:name w:val="heading 5"/>
-    <w:basedOn w:val="Normal"/>
-    <w:next w:val="Normal"/>
-    <w:link w:val="Heading5Char"/>
-    <w:uiPriority w:val="99"/>
-    <w:qFormat/>
-    <w:rsid w:val="007F2084"/>
-    <w:pPr>
-      <w:widowControl w:val="0"/>
-      <w:numPr>
-        <w:ilvl w:val="4"/>
-        <w:numId w:val="5"/>
-      </w:numPr>
-      <w:spacing w:before="240" w:after="60" w:line="240" w:lineRule="atLeast"/>
-      <w:ind w:left="2880"/>
-      <w:outlineLvl w:val="4"/>
-    </w:pPr>
-    <w:rPr>
-      <w:rFonts w:ascii="Calibri" w:eastAsia="Times New Roman" w:hAnsi="Calibri" w:cs="Times New Roman"/>
-      <w:noProof/>
-      <w:sz w:val="20"/>
-      <w:szCs w:val="20"/>
-      <w:lang w:val="en-US" w:eastAsia="es-ES"/>
-    </w:rPr>
-  </w:style>
-  <w:style w:type="paragraph" w:styleId="Heading6">
-    <w:name w:val="heading 6"/>
-    <w:basedOn w:val="Normal"/>
-    <w:next w:val="Normal"/>
-    <w:link w:val="Heading6Char"/>
-    <w:uiPriority w:val="99"/>
-    <w:qFormat/>
-    <w:rsid w:val="007F2084"/>
-    <w:pPr>
-      <w:widowControl w:val="0"/>
-      <w:numPr>
-        <w:ilvl w:val="5"/>
-        <w:numId w:val="5"/>
-      </w:numPr>
-      <w:spacing w:before="240" w:after="60" w:line="240" w:lineRule="atLeast"/>
-      <w:ind w:left="2880"/>
-      <w:outlineLvl w:val="5"/>
-    </w:pPr>
-    <w:rPr>
-      <w:rFonts w:ascii="Calibri" w:eastAsia="Times New Roman" w:hAnsi="Calibri" w:cs="Times New Roman"/>
-      <w:i/>
-      <w:iCs/>
-      <w:noProof/>
-      <w:sz w:val="20"/>
-      <w:szCs w:val="20"/>
-      <w:lang w:val="en-US" w:eastAsia="es-ES"/>
-    </w:rPr>
-  </w:style>
-  <w:style w:type="paragraph" w:styleId="Heading7">
-    <w:name w:val="heading 7"/>
-    <w:basedOn w:val="Normal"/>
-    <w:next w:val="Normal"/>
-    <w:link w:val="Heading7Char"/>
-    <w:uiPriority w:val="99"/>
-    <w:qFormat/>
-    <w:rsid w:val="007F2084"/>
-    <w:pPr>
-      <w:widowControl w:val="0"/>
-      <w:numPr>
-        <w:ilvl w:val="6"/>
-        <w:numId w:val="5"/>
-      </w:numPr>
-      <w:spacing w:before="240" w:after="60" w:line="240" w:lineRule="atLeast"/>
-      <w:ind w:left="2880"/>
-      <w:outlineLvl w:val="6"/>
-    </w:pPr>
-    <w:rPr>
-      <w:rFonts w:ascii="Calibri" w:eastAsia="Times New Roman" w:hAnsi="Calibri" w:cs="Times New Roman"/>
-      <w:noProof/>
-      <w:sz w:val="20"/>
-      <w:szCs w:val="20"/>
-      <w:lang w:val="en-US" w:eastAsia="es-ES"/>
-    </w:rPr>
-  </w:style>
-  <w:style w:type="paragraph" w:styleId="Heading8">
-    <w:name w:val="heading 8"/>
-    <w:basedOn w:val="Normal"/>
-    <w:next w:val="Normal"/>
-    <w:link w:val="Heading8Char"/>
-    <w:uiPriority w:val="99"/>
-    <w:qFormat/>
-    <w:rsid w:val="007F2084"/>
-    <w:pPr>
-      <w:widowControl w:val="0"/>
-      <w:numPr>
-        <w:ilvl w:val="7"/>
-        <w:numId w:val="5"/>
-      </w:numPr>
-      <w:spacing w:before="240" w:after="60" w:line="240" w:lineRule="atLeast"/>
-      <w:ind w:left="2880"/>
-      <w:outlineLvl w:val="7"/>
-    </w:pPr>
-    <w:rPr>
-      <w:rFonts w:ascii="Calibri" w:eastAsia="Times New Roman" w:hAnsi="Calibri" w:cs="Times New Roman"/>
-      <w:i/>
-      <w:iCs/>
-      <w:noProof/>
-      <w:sz w:val="20"/>
-      <w:szCs w:val="20"/>
-      <w:lang w:val="en-US" w:eastAsia="es-ES"/>
-    </w:rPr>
-  </w:style>
-  <w:style w:type="paragraph" w:styleId="Heading9">
-    <w:name w:val="heading 9"/>
-    <w:basedOn w:val="Normal"/>
-    <w:next w:val="Normal"/>
-    <w:link w:val="Heading9Char"/>
-    <w:uiPriority w:val="99"/>
-    <w:qFormat/>
-    <w:rsid w:val="007F2084"/>
-    <w:pPr>
-      <w:widowControl w:val="0"/>
-      <w:numPr>
-        <w:ilvl w:val="8"/>
-        <w:numId w:val="5"/>
-      </w:numPr>
-      <w:spacing w:before="240" w:after="60" w:line="240" w:lineRule="atLeast"/>
-      <w:ind w:left="2880"/>
-      <w:outlineLvl w:val="8"/>
-    </w:pPr>
-    <w:rPr>
-      <w:rFonts w:ascii="Calibri" w:eastAsia="Times New Roman" w:hAnsi="Calibri" w:cs="Times New Roman"/>
-      <w:b/>
-      <w:bCs/>
-      <w:i/>
-      <w:iCs/>
-      <w:noProof/>
-      <w:sz w:val="18"/>
-      <w:szCs w:val="18"/>
-      <w:lang w:val="en-US" w:eastAsia="es-ES"/>
-    </w:rPr>
-  </w:style>
-  <w:style w:type="character" w:default="1" w:styleId="DefaultParagraphFont">
-    <w:name w:val="Default Paragraph Font"/>
-    <w:uiPriority w:val="1"/>
-    <w:semiHidden/>
-    <w:unhideWhenUsed/>
-  </w:style>
-  <w:style w:type="table" w:default="1" w:styleId="TableNormal">
-    <w:name w:val="Normal Table"/>
-    <w:uiPriority w:val="99"/>
-    <w:semiHidden/>
-    <w:unhideWhenUsed/>
-    <w:tblPr>
-      <w:tblInd w:w="0" w:type="dxa"/>
-      <w:tblCellMar>
-        <w:top w:w="0" w:type="dxa"/>
-        <w:left w:w="108" w:type="dxa"/>
-        <w:bottom w:w="0" w:type="dxa"/>
-        <w:right w:w="108" w:type="dxa"/>
-      </w:tblCellMar>
-    </w:tblPr>
-  </w:style>
-  <w:style w:type="numbering" w:default="1" w:styleId="NoList">
-    <w:name w:val="No List"/>
-    <w:uiPriority w:val="99"/>
-    <w:semiHidden/>
-    <w:unhideWhenUsed/>
-  </w:style>
-  <w:style w:type="paragraph" w:styleId="ListParagraph">
-    <w:name w:val="List Paragraph"/>
-    <w:basedOn w:val="Normal"/>
-    <w:uiPriority w:val="34"/>
-    <w:qFormat/>
-    <w:rsid w:val="00775D4C"/>
-    <w:pPr>
-      <w:ind w:left="720"/>
-      <w:contextualSpacing/>
-    </w:pPr>
-  </w:style>
-  <w:style w:type="table" w:styleId="TableGrid">
-    <w:name w:val="Table Grid"/>
-    <w:basedOn w:val="TableNormal"/>
-    <w:uiPriority w:val="59"/>
-    <w:rsid w:val="007F2084"/>
-    <w:pPr>
-      <w:spacing w:after="0" w:line="240" w:lineRule="auto"/>
-    </w:pPr>
-    <w:tblPr>
-      <w:tblBorders>
-        <w:top w:val="single" w:sz="4" w:space="0" w:color="auto"/>
-        <w:left w:val="single" w:sz="4" w:space="0" w:color="auto"/>
-        <w:bottom w:val="single" w:sz="4" w:space="0" w:color="auto"/>
-        <w:right w:val="single" w:sz="4" w:space="0" w:color="auto"/>
-        <w:insideH w:val="single" w:sz="4" w:space="0" w:color="auto"/>
-        <w:insideV w:val="single" w:sz="4" w:space="0" w:color="auto"/>
-      </w:tblBorders>
-    </w:tblPr>
-  </w:style>
-  <w:style w:type="character" w:customStyle="1" w:styleId="Heading1Char">
-    <w:name w:val="Heading 1 Char"/>
-    <w:basedOn w:val="DefaultParagraphFont"/>
-    <w:link w:val="Heading1"/>
-    <w:uiPriority w:val="99"/>
-    <w:rsid w:val="007F2084"/>
-    <w:rPr>
-      <w:rFonts w:ascii="Arial" w:eastAsia="Times New Roman" w:hAnsi="Arial" w:cs="Times New Roman"/>
-      <w:b/>
-      <w:bCs/>
-      <w:noProof/>
-      <w:sz w:val="24"/>
-      <w:szCs w:val="24"/>
-      <w:lang w:val="en-US"/>
-    </w:rPr>
-  </w:style>
-  <w:style w:type="character" w:customStyle="1" w:styleId="Heading2Char">
-    <w:name w:val="Heading 2 Char"/>
-    <w:basedOn w:val="DefaultParagraphFont"/>
-    <w:link w:val="Heading2"/>
-    <w:uiPriority w:val="99"/>
-    <w:rsid w:val="007F2084"/>
-    <w:rPr>
-      <w:rFonts w:ascii="Arial" w:eastAsia="Times New Roman" w:hAnsi="Arial" w:cs="Times New Roman"/>
-      <w:b/>
-      <w:bCs/>
-      <w:noProof/>
-      <w:sz w:val="20"/>
-      <w:szCs w:val="20"/>
-      <w:lang w:val="en-US"/>
-    </w:rPr>
-  </w:style>
-  <w:style w:type="character" w:customStyle="1" w:styleId="Heading3Char">
-    <w:name w:val="Heading 3 Char"/>
-    <w:basedOn w:val="DefaultParagraphFont"/>
-    <w:link w:val="Heading3"/>
-    <w:uiPriority w:val="99"/>
-    <w:rsid w:val="007F2084"/>
-    <w:rPr>
-      <w:rFonts w:ascii="Arial" w:eastAsia="Times New Roman" w:hAnsi="Arial" w:cs="Times New Roman"/>
-      <w:i/>
-      <w:iCs/>
-      <w:noProof/>
-      <w:sz w:val="20"/>
-      <w:szCs w:val="20"/>
-      <w:lang w:val="en-US"/>
-    </w:rPr>
-  </w:style>
-  <w:style w:type="character" w:customStyle="1" w:styleId="Heading4Char">
-    <w:name w:val="Heading 4 Char"/>
-    <w:basedOn w:val="DefaultParagraphFont"/>
-    <w:link w:val="Heading4"/>
-    <w:uiPriority w:val="99"/>
-    <w:rsid w:val="007F2084"/>
-    <w:rPr>
-      <w:rFonts w:ascii="Arial" w:eastAsia="Times New Roman" w:hAnsi="Arial" w:cs="Times New Roman"/>
-      <w:noProof/>
-      <w:sz w:val="20"/>
-      <w:szCs w:val="20"/>
-      <w:lang w:val="en-US"/>
-    </w:rPr>
-  </w:style>
-  <w:style w:type="character" w:customStyle="1" w:styleId="Heading5Char">
-    <w:name w:val="Heading 5 Char"/>
-    <w:basedOn w:val="DefaultParagraphFont"/>
-    <w:link w:val="Heading5"/>
-    <w:uiPriority w:val="99"/>
-    <w:rsid w:val="007F2084"/>
-    <w:rPr>
-      <w:rFonts w:ascii="Calibri" w:eastAsia="Times New Roman" w:hAnsi="Calibri" w:cs="Times New Roman"/>
-      <w:noProof/>
-      <w:sz w:val="20"/>
-      <w:szCs w:val="20"/>
-      <w:lang w:val="en-US" w:eastAsia="es-ES"/>
-    </w:rPr>
-  </w:style>
-  <w:style w:type="character" w:customStyle="1" w:styleId="Heading6Char">
-    <w:name w:val="Heading 6 Char"/>
-    <w:basedOn w:val="DefaultParagraphFont"/>
-    <w:link w:val="Heading6"/>
-    <w:uiPriority w:val="99"/>
-    <w:rsid w:val="007F2084"/>
-    <w:rPr>
-      <w:rFonts w:ascii="Calibri" w:eastAsia="Times New Roman" w:hAnsi="Calibri" w:cs="Times New Roman"/>
-      <w:i/>
-      <w:iCs/>
-      <w:noProof/>
-      <w:sz w:val="20"/>
-      <w:szCs w:val="20"/>
-      <w:lang w:val="en-US" w:eastAsia="es-ES"/>
-    </w:rPr>
-  </w:style>
-  <w:style w:type="character" w:customStyle="1" w:styleId="Heading7Char">
-    <w:name w:val="Heading 7 Char"/>
-    <w:basedOn w:val="DefaultParagraphFont"/>
-    <w:link w:val="Heading7"/>
-    <w:uiPriority w:val="99"/>
-    <w:rsid w:val="007F2084"/>
-    <w:rPr>
-      <w:rFonts w:ascii="Calibri" w:eastAsia="Times New Roman" w:hAnsi="Calibri" w:cs="Times New Roman"/>
-      <w:noProof/>
-      <w:sz w:val="20"/>
-      <w:szCs w:val="20"/>
-      <w:lang w:val="en-US" w:eastAsia="es-ES"/>
-    </w:rPr>
-  </w:style>
-  <w:style w:type="character" w:customStyle="1" w:styleId="Heading8Char">
-    <w:name w:val="Heading 8 Char"/>
-    <w:basedOn w:val="DefaultParagraphFont"/>
-    <w:link w:val="Heading8"/>
-    <w:uiPriority w:val="99"/>
-    <w:rsid w:val="007F2084"/>
-    <w:rPr>
-      <w:rFonts w:ascii="Calibri" w:eastAsia="Times New Roman" w:hAnsi="Calibri" w:cs="Times New Roman"/>
-      <w:i/>
-      <w:iCs/>
-      <w:noProof/>
-      <w:sz w:val="20"/>
-      <w:szCs w:val="20"/>
-      <w:lang w:val="en-US" w:eastAsia="es-ES"/>
-    </w:rPr>
-  </w:style>
-  <w:style w:type="character" w:customStyle="1" w:styleId="Heading9Char">
-    <w:name w:val="Heading 9 Char"/>
-    <w:basedOn w:val="DefaultParagraphFont"/>
-    <w:link w:val="Heading9"/>
-    <w:uiPriority w:val="99"/>
-    <w:rsid w:val="007F2084"/>
-    <w:rPr>
-      <w:rFonts w:ascii="Calibri" w:eastAsia="Times New Roman" w:hAnsi="Calibri" w:cs="Times New Roman"/>
-      <w:b/>
-      <w:bCs/>
-      <w:i/>
-      <w:iCs/>
-      <w:noProof/>
-      <w:sz w:val="18"/>
-      <w:szCs w:val="18"/>
-      <w:lang w:val="en-US" w:eastAsia="es-ES"/>
-    </w:rPr>
-  </w:style>
-  <w:style w:type="paragraph" w:styleId="BalloonText">
-    <w:name w:val="Balloon Text"/>
-    <w:basedOn w:val="Normal"/>
-    <w:link w:val="BalloonTextChar"/>
-    <w:uiPriority w:val="99"/>
-    <w:semiHidden/>
-    <w:unhideWhenUsed/>
-    <w:rsid w:val="00C22D79"/>
-    <w:pPr>
-      <w:spacing w:after="0" w:line="240" w:lineRule="auto"/>
-    </w:pPr>
-    <w:rPr>
-      <w:rFonts w:ascii="Tahoma" w:hAnsi="Tahoma" w:cs="Tahoma"/>
-      <w:sz w:val="16"/>
-      <w:szCs w:val="16"/>
-    </w:rPr>
-  </w:style>
-  <w:style w:type="character" w:customStyle="1" w:styleId="BalloonTextChar">
-    <w:name w:val="Balloon Text Char"/>
-    <w:basedOn w:val="DefaultParagraphFont"/>
-    <w:link w:val="BalloonText"/>
-    <w:uiPriority w:val="99"/>
-    <w:semiHidden/>
-    <w:rsid w:val="00C22D79"/>
-    <w:rPr>
-      <w:rFonts w:ascii="Tahoma" w:hAnsi="Tahoma" w:cs="Tahoma"/>
-      <w:sz w:val="16"/>
-      <w:szCs w:val="16"/>
-    </w:rPr>
-  </w:style>
-  <w:style w:type="table" w:customStyle="1" w:styleId="GridTable4Accent3">
-    <w:name w:val="Grid Table 4 Accent 3"/>
-    <w:basedOn w:val="TableNormal"/>
+  <w:style w:type="table" w:styleId="Tabladecuadrcula4-nfasis1">
+    <w:name w:val="Grid Table 4 Accent 1"/>
+    <w:basedOn w:val="Tablanormal"/>
     <w:uiPriority w:val="49"/>
-    <w:rsid w:val="00B22DC3"/>
+    <w:rsid w:val="00544459"/>
     <w:pPr>
       <w:spacing w:after="0" w:line="240" w:lineRule="auto"/>
     </w:pPr>
@@ -19731,12 +20130,12 @@
       <w:tblStyleRowBandSize w:val="1"/>
       <w:tblStyleColBandSize w:val="1"/>
       <w:tblBorders>
-        <w:top w:val="single" w:sz="4" w:space="0" w:color="C2D69B" w:themeColor="accent3" w:themeTint="99"/>
-        <w:left w:val="single" w:sz="4" w:space="0" w:color="C2D69B" w:themeColor="accent3" w:themeTint="99"/>
-        <w:bottom w:val="single" w:sz="4" w:space="0" w:color="C2D69B" w:themeColor="accent3" w:themeTint="99"/>
-        <w:right w:val="single" w:sz="4" w:space="0" w:color="C2D69B" w:themeColor="accent3" w:themeTint="99"/>
-        <w:insideH w:val="single" w:sz="4" w:space="0" w:color="C2D69B" w:themeColor="accent3" w:themeTint="99"/>
-        <w:insideV w:val="single" w:sz="4" w:space="0" w:color="C2D69B" w:themeColor="accent3" w:themeTint="99"/>
+        <w:top w:val="single" w:sz="4" w:space="0" w:color="95B3D7" w:themeColor="accent1" w:themeTint="99"/>
+        <w:left w:val="single" w:sz="4" w:space="0" w:color="95B3D7" w:themeColor="accent1" w:themeTint="99"/>
+        <w:bottom w:val="single" w:sz="4" w:space="0" w:color="95B3D7" w:themeColor="accent1" w:themeTint="99"/>
+        <w:right w:val="single" w:sz="4" w:space="0" w:color="95B3D7" w:themeColor="accent1" w:themeTint="99"/>
+        <w:insideH w:val="single" w:sz="4" w:space="0" w:color="95B3D7" w:themeColor="accent1" w:themeTint="99"/>
+        <w:insideV w:val="single" w:sz="4" w:space="0" w:color="95B3D7" w:themeColor="accent1" w:themeTint="99"/>
       </w:tblBorders>
     </w:tblPr>
     <w:tblStylePr w:type="firstRow">
@@ -19748,14 +20147,14 @@
       <w:tblPr/>
       <w:tcPr>
         <w:tcBorders>
-          <w:top w:val="single" w:sz="4" w:space="0" w:color="9BBB59" w:themeColor="accent3"/>
-          <w:left w:val="single" w:sz="4" w:space="0" w:color="9BBB59" w:themeColor="accent3"/>
-          <w:bottom w:val="single" w:sz="4" w:space="0" w:color="9BBB59" w:themeColor="accent3"/>
-          <w:right w:val="single" w:sz="4" w:space="0" w:color="9BBB59" w:themeColor="accent3"/>
+          <w:top w:val="single" w:sz="4" w:space="0" w:color="4F81BD" w:themeColor="accent1"/>
+          <w:left w:val="single" w:sz="4" w:space="0" w:color="4F81BD" w:themeColor="accent1"/>
+          <w:bottom w:val="single" w:sz="4" w:space="0" w:color="4F81BD" w:themeColor="accent1"/>
+          <w:right w:val="single" w:sz="4" w:space="0" w:color="4F81BD" w:themeColor="accent1"/>
           <w:insideH w:val="nil"/>
           <w:insideV w:val="nil"/>
         </w:tcBorders>
-        <w:shd w:val="clear" w:color="auto" w:fill="9BBB59" w:themeFill="accent3"/>
+        <w:shd w:val="clear" w:color="auto" w:fill="4F81BD" w:themeFill="accent1"/>
       </w:tcPr>
     </w:tblStylePr>
     <w:tblStylePr w:type="lastRow">
@@ -19766,7 +20165,7 @@
       <w:tblPr/>
       <w:tcPr>
         <w:tcBorders>
-          <w:top w:val="double" w:sz="4" w:space="0" w:color="9BBB59" w:themeColor="accent3"/>
+          <w:top w:val="double" w:sz="4" w:space="0" w:color="4F81BD" w:themeColor="accent1"/>
         </w:tcBorders>
       </w:tcPr>
     </w:tblStylePr>
@@ -19785,13 +20184,13 @@
     <w:tblStylePr w:type="band1Vert">
       <w:tblPr/>
       <w:tcPr>
-        <w:shd w:val="clear" w:color="auto" w:fill="EAF1DD" w:themeFill="accent3" w:themeFillTint="33"/>
+        <w:shd w:val="clear" w:color="auto" w:fill="DBE5F1" w:themeFill="accent1" w:themeFillTint="33"/>
       </w:tcPr>
     </w:tblStylePr>
     <w:tblStylePr w:type="band1Horz">
       <w:tblPr/>
       <w:tcPr>
-        <w:shd w:val="clear" w:color="auto" w:fill="EAF1DD" w:themeFill="accent3" w:themeFillTint="33"/>
+        <w:shd w:val="clear" w:color="auto" w:fill="DBE5F1" w:themeFill="accent1" w:themeFillTint="33"/>
       </w:tcPr>
     </w:tblStylePr>
   </w:style>
@@ -20929,6 +21328,13 @@
         </dgm:presLayoutVars>
       </dgm:prSet>
       <dgm:spPr/>
+      <dgm:t>
+        <a:bodyPr/>
+        <a:lstStyle/>
+        <a:p>
+          <a:endParaRPr lang="es-PE"/>
+        </a:p>
+      </dgm:t>
     </dgm:pt>
     <dgm:pt modelId="{BD17DF73-07D3-4EFD-94AC-A1CD237EAD31}" type="pres">
       <dgm:prSet presAssocID="{F94ADF9F-F94A-4A17-95DF-B609A038F76F}" presName="hierRoot1" presStyleCnt="0"/>
@@ -20964,6 +21370,13 @@
     <dgm:pt modelId="{75F6C354-BB66-4DB3-8105-5693465D59F9}" type="pres">
       <dgm:prSet presAssocID="{3E9F6CC6-0E55-4A20-BFFC-4CA574109428}" presName="Name10" presStyleLbl="parChTrans1D2" presStyleIdx="0" presStyleCnt="4"/>
       <dgm:spPr/>
+      <dgm:t>
+        <a:bodyPr/>
+        <a:lstStyle/>
+        <a:p>
+          <a:endParaRPr lang="es-PE"/>
+        </a:p>
+      </dgm:t>
     </dgm:pt>
     <dgm:pt modelId="{B4A7E26A-3AC5-4D23-9342-EAD5F958A064}" type="pres">
       <dgm:prSet presAssocID="{089BD4F4-08F9-4470-896A-ECC296778298}" presName="hierRoot2" presStyleCnt="0"/>
@@ -20999,6 +21412,13 @@
     <dgm:pt modelId="{0C037210-BC9D-4CE1-B5C0-5CD02761258D}" type="pres">
       <dgm:prSet presAssocID="{03DA4741-1F16-4125-9BE9-5E64DBAC8099}" presName="Name17" presStyleLbl="parChTrans1D3" presStyleIdx="0" presStyleCnt="4"/>
       <dgm:spPr/>
+      <dgm:t>
+        <a:bodyPr/>
+        <a:lstStyle/>
+        <a:p>
+          <a:endParaRPr lang="es-PE"/>
+        </a:p>
+      </dgm:t>
     </dgm:pt>
     <dgm:pt modelId="{C2438997-32EB-4DD1-8D13-67E51E442CC3}" type="pres">
       <dgm:prSet presAssocID="{AC102315-9909-4CBF-966A-AF0A51008AF3}" presName="hierRoot3" presStyleCnt="0"/>
@@ -21019,6 +21439,13 @@
         </dgm:presLayoutVars>
       </dgm:prSet>
       <dgm:spPr/>
+      <dgm:t>
+        <a:bodyPr/>
+        <a:lstStyle/>
+        <a:p>
+          <a:endParaRPr lang="es-PE"/>
+        </a:p>
+      </dgm:t>
     </dgm:pt>
     <dgm:pt modelId="{E39974D1-BA77-4C2D-AA48-7BB50CC9F55A}" type="pres">
       <dgm:prSet presAssocID="{AC102315-9909-4CBF-966A-AF0A51008AF3}" presName="hierChild4" presStyleCnt="0"/>
@@ -21027,6 +21454,13 @@
     <dgm:pt modelId="{32D0CE6E-2237-4B92-998F-F6F402FF6F7B}" type="pres">
       <dgm:prSet presAssocID="{46EDEA89-909F-434C-B242-C2BC2F0FA756}" presName="Name17" presStyleLbl="parChTrans1D3" presStyleIdx="1" presStyleCnt="4"/>
       <dgm:spPr/>
+      <dgm:t>
+        <a:bodyPr/>
+        <a:lstStyle/>
+        <a:p>
+          <a:endParaRPr lang="es-PE"/>
+        </a:p>
+      </dgm:t>
     </dgm:pt>
     <dgm:pt modelId="{00D46F8C-6A78-4758-885C-DCCA0AF55927}" type="pres">
       <dgm:prSet presAssocID="{0DEAD33C-A0E9-42E2-8D8E-215580C71ABB}" presName="hierRoot3" presStyleCnt="0"/>
@@ -21047,6 +21481,13 @@
         </dgm:presLayoutVars>
       </dgm:prSet>
       <dgm:spPr/>
+      <dgm:t>
+        <a:bodyPr/>
+        <a:lstStyle/>
+        <a:p>
+          <a:endParaRPr lang="es-PE"/>
+        </a:p>
+      </dgm:t>
     </dgm:pt>
     <dgm:pt modelId="{834BF287-BBEF-4751-BD2A-8FE07B500DEA}" type="pres">
       <dgm:prSet presAssocID="{0DEAD33C-A0E9-42E2-8D8E-215580C71ABB}" presName="hierChild4" presStyleCnt="0"/>
@@ -21055,6 +21496,13 @@
     <dgm:pt modelId="{0CED2588-C5DE-43B3-800D-614ED726ADB5}" type="pres">
       <dgm:prSet presAssocID="{B7569571-40D5-47EE-88A6-DD397CD8AE30}" presName="Name10" presStyleLbl="parChTrans1D2" presStyleIdx="1" presStyleCnt="4"/>
       <dgm:spPr/>
+      <dgm:t>
+        <a:bodyPr/>
+        <a:lstStyle/>
+        <a:p>
+          <a:endParaRPr lang="es-PE"/>
+        </a:p>
+      </dgm:t>
     </dgm:pt>
     <dgm:pt modelId="{E28F15AB-64A7-4F70-B21B-6D0704E2496F}" type="pres">
       <dgm:prSet presAssocID="{3DDC7376-C264-4A9E-9ED8-2C865F18B9DC}" presName="hierRoot2" presStyleCnt="0"/>
@@ -21090,6 +21538,13 @@
     <dgm:pt modelId="{4C2187EF-DDCE-4D22-A886-11351F811634}" type="pres">
       <dgm:prSet presAssocID="{510B8139-937F-4793-B36C-855D78BBE0D0}" presName="Name17" presStyleLbl="parChTrans1D3" presStyleIdx="2" presStyleCnt="4"/>
       <dgm:spPr/>
+      <dgm:t>
+        <a:bodyPr/>
+        <a:lstStyle/>
+        <a:p>
+          <a:endParaRPr lang="es-PE"/>
+        </a:p>
+      </dgm:t>
     </dgm:pt>
     <dgm:pt modelId="{2C81BAE5-37FA-442F-9480-0B732ED1462E}" type="pres">
       <dgm:prSet presAssocID="{82ABC5B8-4DE9-4F58-A9A0-70614A6F076C}" presName="hierRoot3" presStyleCnt="0"/>
@@ -21110,6 +21565,13 @@
         </dgm:presLayoutVars>
       </dgm:prSet>
       <dgm:spPr/>
+      <dgm:t>
+        <a:bodyPr/>
+        <a:lstStyle/>
+        <a:p>
+          <a:endParaRPr lang="es-PE"/>
+        </a:p>
+      </dgm:t>
     </dgm:pt>
     <dgm:pt modelId="{7875E48A-C2EF-4E85-864C-B0260230D3B8}" type="pres">
       <dgm:prSet presAssocID="{82ABC5B8-4DE9-4F58-A9A0-70614A6F076C}" presName="hierChild4" presStyleCnt="0"/>
@@ -21118,6 +21580,13 @@
     <dgm:pt modelId="{329BE8EF-8E47-44E3-A3F0-123ADAF4F50E}" type="pres">
       <dgm:prSet presAssocID="{61400631-FF51-4A93-BF13-227E76B40482}" presName="Name17" presStyleLbl="parChTrans1D3" presStyleIdx="3" presStyleCnt="4"/>
       <dgm:spPr/>
+      <dgm:t>
+        <a:bodyPr/>
+        <a:lstStyle/>
+        <a:p>
+          <a:endParaRPr lang="es-PE"/>
+        </a:p>
+      </dgm:t>
     </dgm:pt>
     <dgm:pt modelId="{83B805D9-E3A5-4D27-8EF5-58843B3FC17F}" type="pres">
       <dgm:prSet presAssocID="{767ADFC4-8B6A-46B7-B8DE-6195E6E2C9F0}" presName="hierRoot3" presStyleCnt="0"/>
@@ -21138,6 +21607,13 @@
         </dgm:presLayoutVars>
       </dgm:prSet>
       <dgm:spPr/>
+      <dgm:t>
+        <a:bodyPr/>
+        <a:lstStyle/>
+        <a:p>
+          <a:endParaRPr lang="es-PE"/>
+        </a:p>
+      </dgm:t>
     </dgm:pt>
     <dgm:pt modelId="{07A0F0BA-AA03-48E3-AA4A-26DB51776F0B}" type="pres">
       <dgm:prSet presAssocID="{767ADFC4-8B6A-46B7-B8DE-6195E6E2C9F0}" presName="hierChild4" presStyleCnt="0"/>
@@ -21146,6 +21622,13 @@
     <dgm:pt modelId="{6437FC94-735D-4198-BEC7-660AF81DBBF3}" type="pres">
       <dgm:prSet presAssocID="{D149510B-09C9-4372-AFE3-EBE11B35D4D8}" presName="Name10" presStyleLbl="parChTrans1D2" presStyleIdx="2" presStyleCnt="4"/>
       <dgm:spPr/>
+      <dgm:t>
+        <a:bodyPr/>
+        <a:lstStyle/>
+        <a:p>
+          <a:endParaRPr lang="es-PE"/>
+        </a:p>
+      </dgm:t>
     </dgm:pt>
     <dgm:pt modelId="{AFDAE5EA-298A-4692-8A21-08B4AC23FC62}" type="pres">
       <dgm:prSet presAssocID="{F41BC4B0-C108-4CE7-836B-783942FAAEF7}" presName="hierRoot2" presStyleCnt="0"/>
@@ -21166,6 +21649,13 @@
         </dgm:presLayoutVars>
       </dgm:prSet>
       <dgm:spPr/>
+      <dgm:t>
+        <a:bodyPr/>
+        <a:lstStyle/>
+        <a:p>
+          <a:endParaRPr lang="es-PE"/>
+        </a:p>
+      </dgm:t>
     </dgm:pt>
     <dgm:pt modelId="{C9D65883-81CD-4B36-ACFC-CD1662181F9F}" type="pres">
       <dgm:prSet presAssocID="{F41BC4B0-C108-4CE7-836B-783942FAAEF7}" presName="hierChild3" presStyleCnt="0"/>
@@ -21174,6 +21664,13 @@
     <dgm:pt modelId="{7B6A0739-012F-4D1C-BF7B-FD057DEFFD0B}" type="pres">
       <dgm:prSet presAssocID="{B8354056-9E3A-4133-8526-2E57EFA6F0E8}" presName="Name10" presStyleLbl="parChTrans1D2" presStyleIdx="3" presStyleCnt="4"/>
       <dgm:spPr/>
+      <dgm:t>
+        <a:bodyPr/>
+        <a:lstStyle/>
+        <a:p>
+          <a:endParaRPr lang="es-PE"/>
+        </a:p>
+      </dgm:t>
     </dgm:pt>
     <dgm:pt modelId="{06AAD990-A6A4-4AE9-87A3-40F4D7BF8B71}" type="pres">
       <dgm:prSet presAssocID="{C712EB01-A595-45AA-AF92-393AB62A19B3}" presName="hierRoot2" presStyleCnt="0"/>
@@ -21194,6 +21691,13 @@
         </dgm:presLayoutVars>
       </dgm:prSet>
       <dgm:spPr/>
+      <dgm:t>
+        <a:bodyPr/>
+        <a:lstStyle/>
+        <a:p>
+          <a:endParaRPr lang="es-PE"/>
+        </a:p>
+      </dgm:t>
     </dgm:pt>
     <dgm:pt modelId="{10BB3AC7-0514-42F7-AAE7-DA00C84D25AE}" type="pres">
       <dgm:prSet presAssocID="{C712EB01-A595-45AA-AF92-393AB62A19B3}" presName="hierChild3" presStyleCnt="0"/>
@@ -21201,92 +21705,92 @@
     </dgm:pt>
   </dgm:ptLst>
   <dgm:cxnLst>
-    <dgm:cxn modelId="{CA6781FA-EBE2-43AE-9DFF-DF36EAB43BA1}" type="presOf" srcId="{03DA4741-1F16-4125-9BE9-5E64DBAC8099}" destId="{0C037210-BC9D-4CE1-B5C0-5CD02761258D}" srcOrd="0" destOrd="0" presId="urn:microsoft.com/office/officeart/2005/8/layout/hierarchy1"/>
+    <dgm:cxn modelId="{54E0228D-2EDE-4A9A-8279-856303715AA7}" type="presOf" srcId="{3DDC7376-C264-4A9E-9ED8-2C865F18B9DC}" destId="{80D475FE-911C-4FA0-83CB-5AC2C042353C}" srcOrd="0" destOrd="0" presId="urn:microsoft.com/office/officeart/2005/8/layout/hierarchy1"/>
     <dgm:cxn modelId="{A16668A1-BF79-44AB-BB46-AE2003C169F2}" srcId="{2A638D3E-5F01-4721-83A0-D6EEE912B413}" destId="{F94ADF9F-F94A-4A17-95DF-B609A038F76F}" srcOrd="0" destOrd="0" parTransId="{E2FDEC39-6510-44EF-A5A4-28963EA8A501}" sibTransId="{2B6A65DD-E8C3-4A81-BA87-D8BBCAA8238B}"/>
-    <dgm:cxn modelId="{FAD076CF-3019-4D49-9A8A-DED59CA6EAEC}" type="presOf" srcId="{510B8139-937F-4793-B36C-855D78BBE0D0}" destId="{4C2187EF-DDCE-4D22-A886-11351F811634}" srcOrd="0" destOrd="0" presId="urn:microsoft.com/office/officeart/2005/8/layout/hierarchy1"/>
-    <dgm:cxn modelId="{25AE28B4-82DC-4D7B-AB21-421BA8A432D9}" type="presOf" srcId="{82ABC5B8-4DE9-4F58-A9A0-70614A6F076C}" destId="{A7F4FFB9-3449-455E-A3F7-1B491B0FFF89}" srcOrd="0" destOrd="0" presId="urn:microsoft.com/office/officeart/2005/8/layout/hierarchy1"/>
-    <dgm:cxn modelId="{5B134B7A-B80B-4069-AEA0-AFB2391232F8}" type="presOf" srcId="{3DDC7376-C264-4A9E-9ED8-2C865F18B9DC}" destId="{80D475FE-911C-4FA0-83CB-5AC2C042353C}" srcOrd="0" destOrd="0" presId="urn:microsoft.com/office/officeart/2005/8/layout/hierarchy1"/>
+    <dgm:cxn modelId="{66822B0F-0D26-4CCC-808B-A32D6DFBFEE8}" type="presOf" srcId="{AC102315-9909-4CBF-966A-AF0A51008AF3}" destId="{54F400C6-669A-4EC4-B72F-48F6995DCA52}" srcOrd="0" destOrd="0" presId="urn:microsoft.com/office/officeart/2005/8/layout/hierarchy1"/>
+    <dgm:cxn modelId="{00B41459-2BEA-4A94-974B-EA90E2747B60}" type="presOf" srcId="{2A638D3E-5F01-4721-83A0-D6EEE912B413}" destId="{BF6C5BF1-EA09-4AFD-AA60-8EDFE261A3D4}" srcOrd="0" destOrd="0" presId="urn:microsoft.com/office/officeart/2005/8/layout/hierarchy1"/>
+    <dgm:cxn modelId="{BC3BD687-6E4E-4794-A185-57CCBA5AE3BF}" type="presOf" srcId="{61400631-FF51-4A93-BF13-227E76B40482}" destId="{329BE8EF-8E47-44E3-A3F0-123ADAF4F50E}" srcOrd="0" destOrd="0" presId="urn:microsoft.com/office/officeart/2005/8/layout/hierarchy1"/>
+    <dgm:cxn modelId="{3047E64D-D3F1-483F-B903-AD039AFF87FE}" type="presOf" srcId="{B7569571-40D5-47EE-88A6-DD397CD8AE30}" destId="{0CED2588-C5DE-43B3-800D-614ED726ADB5}" srcOrd="0" destOrd="0" presId="urn:microsoft.com/office/officeart/2005/8/layout/hierarchy1"/>
     <dgm:cxn modelId="{88D853C3-8576-484B-993C-B1E5F35F3F64}" srcId="{F94ADF9F-F94A-4A17-95DF-B609A038F76F}" destId="{3DDC7376-C264-4A9E-9ED8-2C865F18B9DC}" srcOrd="1" destOrd="0" parTransId="{B7569571-40D5-47EE-88A6-DD397CD8AE30}" sibTransId="{2820AAC2-B34C-4E01-BB09-8CD3EF02F5A2}"/>
+    <dgm:cxn modelId="{AC9638B5-1C40-4F6E-ABA5-FE821D2DE612}" type="presOf" srcId="{46EDEA89-909F-434C-B242-C2BC2F0FA756}" destId="{32D0CE6E-2237-4B92-998F-F6F402FF6F7B}" srcOrd="0" destOrd="0" presId="urn:microsoft.com/office/officeart/2005/8/layout/hierarchy1"/>
+    <dgm:cxn modelId="{BB68F90E-B4D7-48D2-BD1E-CABB672F526A}" type="presOf" srcId="{F41BC4B0-C108-4CE7-836B-783942FAAEF7}" destId="{09D7EA44-3CD1-41E7-8881-A4AEC926C8F8}" srcOrd="0" destOrd="0" presId="urn:microsoft.com/office/officeart/2005/8/layout/hierarchy1"/>
     <dgm:cxn modelId="{97B22C31-DECA-4D6C-9E90-BDA9F88042C5}" srcId="{3DDC7376-C264-4A9E-9ED8-2C865F18B9DC}" destId="{82ABC5B8-4DE9-4F58-A9A0-70614A6F076C}" srcOrd="0" destOrd="0" parTransId="{510B8139-937F-4793-B36C-855D78BBE0D0}" sibTransId="{A8FAAAD2-8539-4BCF-9C8D-F2F7713F224F}"/>
-    <dgm:cxn modelId="{BE7F5DD7-B892-49CE-9D2F-75374310115E}" type="presOf" srcId="{AC102315-9909-4CBF-966A-AF0A51008AF3}" destId="{54F400C6-669A-4EC4-B72F-48F6995DCA52}" srcOrd="0" destOrd="0" presId="urn:microsoft.com/office/officeart/2005/8/layout/hierarchy1"/>
-    <dgm:cxn modelId="{F43770FD-41DD-44C6-83B2-DCF5F1C9AA81}" type="presOf" srcId="{0DEAD33C-A0E9-42E2-8D8E-215580C71ABB}" destId="{C71AE1A9-5C37-40EE-993A-CA4837E4D384}" srcOrd="0" destOrd="0" presId="urn:microsoft.com/office/officeart/2005/8/layout/hierarchy1"/>
     <dgm:cxn modelId="{E8968211-9F7F-4DB9-9D74-F2D0E8A7060D}" srcId="{089BD4F4-08F9-4470-896A-ECC296778298}" destId="{AC102315-9909-4CBF-966A-AF0A51008AF3}" srcOrd="0" destOrd="0" parTransId="{03DA4741-1F16-4125-9BE9-5E64DBAC8099}" sibTransId="{0B4A2ECB-CC5E-4296-95C3-124FBE5C928C}"/>
-    <dgm:cxn modelId="{CEED5298-A927-4865-84F5-B75C02454738}" type="presOf" srcId="{B8354056-9E3A-4133-8526-2E57EFA6F0E8}" destId="{7B6A0739-012F-4D1C-BF7B-FD057DEFFD0B}" srcOrd="0" destOrd="0" presId="urn:microsoft.com/office/officeart/2005/8/layout/hierarchy1"/>
-    <dgm:cxn modelId="{75D7AE49-3BC9-4656-AF9E-3A6F6B17A476}" type="presOf" srcId="{46EDEA89-909F-434C-B242-C2BC2F0FA756}" destId="{32D0CE6E-2237-4B92-998F-F6F402FF6F7B}" srcOrd="0" destOrd="0" presId="urn:microsoft.com/office/officeart/2005/8/layout/hierarchy1"/>
-    <dgm:cxn modelId="{C03E1A8B-64D7-45AC-9D1B-11418D7D47E7}" type="presOf" srcId="{F94ADF9F-F94A-4A17-95DF-B609A038F76F}" destId="{C714F8D2-5FDE-4DAB-B2E5-3EA82E8BD3C2}" srcOrd="0" destOrd="0" presId="urn:microsoft.com/office/officeart/2005/8/layout/hierarchy1"/>
-    <dgm:cxn modelId="{A628A9A7-AFBE-408F-BADC-4D37BBD70015}" type="presOf" srcId="{089BD4F4-08F9-4470-896A-ECC296778298}" destId="{9E39FD58-AC27-49BC-807D-14F4183136FC}" srcOrd="0" destOrd="0" presId="urn:microsoft.com/office/officeart/2005/8/layout/hierarchy1"/>
+    <dgm:cxn modelId="{25D2C423-AFA2-449A-9618-EC3784D27574}" type="presOf" srcId="{3E9F6CC6-0E55-4A20-BFFC-4CA574109428}" destId="{75F6C354-BB66-4DB3-8105-5693465D59F9}" srcOrd="0" destOrd="0" presId="urn:microsoft.com/office/officeart/2005/8/layout/hierarchy1"/>
+    <dgm:cxn modelId="{F78E40C5-87B1-45CD-B919-EA050BB55761}" type="presOf" srcId="{510B8139-937F-4793-B36C-855D78BBE0D0}" destId="{4C2187EF-DDCE-4D22-A886-11351F811634}" srcOrd="0" destOrd="0" presId="urn:microsoft.com/office/officeart/2005/8/layout/hierarchy1"/>
+    <dgm:cxn modelId="{9651612F-718F-4605-B8CA-934EC353D22A}" type="presOf" srcId="{089BD4F4-08F9-4470-896A-ECC296778298}" destId="{9E39FD58-AC27-49BC-807D-14F4183136FC}" srcOrd="0" destOrd="0" presId="urn:microsoft.com/office/officeart/2005/8/layout/hierarchy1"/>
+    <dgm:cxn modelId="{8662ACF9-23E6-43C9-8F83-C0E45B9971EB}" type="presOf" srcId="{F94ADF9F-F94A-4A17-95DF-B609A038F76F}" destId="{C714F8D2-5FDE-4DAB-B2E5-3EA82E8BD3C2}" srcOrd="0" destOrd="0" presId="urn:microsoft.com/office/officeart/2005/8/layout/hierarchy1"/>
     <dgm:cxn modelId="{F00050A2-CAE1-425C-8847-97014988A5A4}" srcId="{089BD4F4-08F9-4470-896A-ECC296778298}" destId="{0DEAD33C-A0E9-42E2-8D8E-215580C71ABB}" srcOrd="1" destOrd="0" parTransId="{46EDEA89-909F-434C-B242-C2BC2F0FA756}" sibTransId="{089AFEAE-921F-4794-8E60-4CF45E348CE7}"/>
-    <dgm:cxn modelId="{BF49D065-1B05-4FB2-957F-252E013356F6}" type="presOf" srcId="{D149510B-09C9-4372-AFE3-EBE11B35D4D8}" destId="{6437FC94-735D-4198-BEC7-660AF81DBBF3}" srcOrd="0" destOrd="0" presId="urn:microsoft.com/office/officeart/2005/8/layout/hierarchy1"/>
-    <dgm:cxn modelId="{8D09D5BA-C335-411D-8980-E575A6BDB082}" type="presOf" srcId="{C712EB01-A595-45AA-AF92-393AB62A19B3}" destId="{6F1423AE-67DF-456B-B288-446657EF1781}" srcOrd="0" destOrd="0" presId="urn:microsoft.com/office/officeart/2005/8/layout/hierarchy1"/>
-    <dgm:cxn modelId="{8DD92AC1-355F-4AB9-8AB2-14B4D2EC3CD5}" type="presOf" srcId="{2A638D3E-5F01-4721-83A0-D6EEE912B413}" destId="{BF6C5BF1-EA09-4AFD-AA60-8EDFE261A3D4}" srcOrd="0" destOrd="0" presId="urn:microsoft.com/office/officeart/2005/8/layout/hierarchy1"/>
+    <dgm:cxn modelId="{E37DCF1F-3D1E-4687-B3BB-53843E48C438}" type="presOf" srcId="{C712EB01-A595-45AA-AF92-393AB62A19B3}" destId="{6F1423AE-67DF-456B-B288-446657EF1781}" srcOrd="0" destOrd="0" presId="urn:microsoft.com/office/officeart/2005/8/layout/hierarchy1"/>
+    <dgm:cxn modelId="{EE2A4D14-8BA8-44FA-918F-61CFF266FE19}" type="presOf" srcId="{767ADFC4-8B6A-46B7-B8DE-6195E6E2C9F0}" destId="{F1D59525-A86F-4411-9CE5-2672250BFF04}" srcOrd="0" destOrd="0" presId="urn:microsoft.com/office/officeart/2005/8/layout/hierarchy1"/>
+    <dgm:cxn modelId="{B886B925-F09D-4924-8BC7-44448F840B07}" type="presOf" srcId="{0DEAD33C-A0E9-42E2-8D8E-215580C71ABB}" destId="{C71AE1A9-5C37-40EE-993A-CA4837E4D384}" srcOrd="0" destOrd="0" presId="urn:microsoft.com/office/officeart/2005/8/layout/hierarchy1"/>
     <dgm:cxn modelId="{9BC3C350-79C3-49CF-98DD-CEA4EC129082}" srcId="{3DDC7376-C264-4A9E-9ED8-2C865F18B9DC}" destId="{767ADFC4-8B6A-46B7-B8DE-6195E6E2C9F0}" srcOrd="1" destOrd="0" parTransId="{61400631-FF51-4A93-BF13-227E76B40482}" sibTransId="{28A57273-7429-4EB5-8198-A4A543BFE2E7}"/>
-    <dgm:cxn modelId="{A68829FD-DD10-43B1-8A65-130E193B0F2D}" type="presOf" srcId="{F41BC4B0-C108-4CE7-836B-783942FAAEF7}" destId="{09D7EA44-3CD1-41E7-8881-A4AEC926C8F8}" srcOrd="0" destOrd="0" presId="urn:microsoft.com/office/officeart/2005/8/layout/hierarchy1"/>
-    <dgm:cxn modelId="{6E5E31B4-95FE-4D1E-8A34-4C7168DBF1E4}" type="presOf" srcId="{B7569571-40D5-47EE-88A6-DD397CD8AE30}" destId="{0CED2588-C5DE-43B3-800D-614ED726ADB5}" srcOrd="0" destOrd="0" presId="urn:microsoft.com/office/officeart/2005/8/layout/hierarchy1"/>
+    <dgm:cxn modelId="{32547B7B-DB2F-47F3-B8DE-4F5DFA798788}" type="presOf" srcId="{82ABC5B8-4DE9-4F58-A9A0-70614A6F076C}" destId="{A7F4FFB9-3449-455E-A3F7-1B491B0FFF89}" srcOrd="0" destOrd="0" presId="urn:microsoft.com/office/officeart/2005/8/layout/hierarchy1"/>
     <dgm:cxn modelId="{8D616EA6-DC4C-49FF-897D-8C12748C5479}" srcId="{F94ADF9F-F94A-4A17-95DF-B609A038F76F}" destId="{F41BC4B0-C108-4CE7-836B-783942FAAEF7}" srcOrd="2" destOrd="0" parTransId="{D149510B-09C9-4372-AFE3-EBE11B35D4D8}" sibTransId="{E7734D48-C676-4687-AFB9-A81F241FA0F4}"/>
+    <dgm:cxn modelId="{693C6B38-03EE-4F39-9826-B172448A974D}" type="presOf" srcId="{03DA4741-1F16-4125-9BE9-5E64DBAC8099}" destId="{0C037210-BC9D-4CE1-B5C0-5CD02761258D}" srcOrd="0" destOrd="0" presId="urn:microsoft.com/office/officeart/2005/8/layout/hierarchy1"/>
     <dgm:cxn modelId="{660D3B31-CBBB-461D-B53D-E3A68B866E4F}" srcId="{F94ADF9F-F94A-4A17-95DF-B609A038F76F}" destId="{C712EB01-A595-45AA-AF92-393AB62A19B3}" srcOrd="3" destOrd="0" parTransId="{B8354056-9E3A-4133-8526-2E57EFA6F0E8}" sibTransId="{692D56D1-73C9-4BBC-A89C-4D2EB975F480}"/>
+    <dgm:cxn modelId="{D5E6DDBE-899B-4AE7-94F0-077C03F0A3E3}" type="presOf" srcId="{B8354056-9E3A-4133-8526-2E57EFA6F0E8}" destId="{7B6A0739-012F-4D1C-BF7B-FD057DEFFD0B}" srcOrd="0" destOrd="0" presId="urn:microsoft.com/office/officeart/2005/8/layout/hierarchy1"/>
     <dgm:cxn modelId="{1F4C4865-F224-464D-B440-D546C3E82FAE}" srcId="{F94ADF9F-F94A-4A17-95DF-B609A038F76F}" destId="{089BD4F4-08F9-4470-896A-ECC296778298}" srcOrd="0" destOrd="0" parTransId="{3E9F6CC6-0E55-4A20-BFFC-4CA574109428}" sibTransId="{A15CAB36-6F3D-41D2-BB92-A99C2F1CD623}"/>
-    <dgm:cxn modelId="{4C231CB2-05D4-4C5F-B46A-7CB6EB2AA91A}" type="presOf" srcId="{767ADFC4-8B6A-46B7-B8DE-6195E6E2C9F0}" destId="{F1D59525-A86F-4411-9CE5-2672250BFF04}" srcOrd="0" destOrd="0" presId="urn:microsoft.com/office/officeart/2005/8/layout/hierarchy1"/>
-    <dgm:cxn modelId="{28033F20-A135-4663-A338-4EDE5FDC86F4}" type="presOf" srcId="{61400631-FF51-4A93-BF13-227E76B40482}" destId="{329BE8EF-8E47-44E3-A3F0-123ADAF4F50E}" srcOrd="0" destOrd="0" presId="urn:microsoft.com/office/officeart/2005/8/layout/hierarchy1"/>
-    <dgm:cxn modelId="{2D466053-ABF9-4285-9D5E-C4210262A8E0}" type="presOf" srcId="{3E9F6CC6-0E55-4A20-BFFC-4CA574109428}" destId="{75F6C354-BB66-4DB3-8105-5693465D59F9}" srcOrd="0" destOrd="0" presId="urn:microsoft.com/office/officeart/2005/8/layout/hierarchy1"/>
-    <dgm:cxn modelId="{3F7FB14F-F3F2-4F94-A012-3D64DF60801B}" type="presParOf" srcId="{BF6C5BF1-EA09-4AFD-AA60-8EDFE261A3D4}" destId="{BD17DF73-07D3-4EFD-94AC-A1CD237EAD31}" srcOrd="0" destOrd="0" presId="urn:microsoft.com/office/officeart/2005/8/layout/hierarchy1"/>
-    <dgm:cxn modelId="{567D76CC-466C-459F-BDE7-D95C5D39B7F3}" type="presParOf" srcId="{BD17DF73-07D3-4EFD-94AC-A1CD237EAD31}" destId="{152C7A18-143D-48D5-904A-84754DE12827}" srcOrd="0" destOrd="0" presId="urn:microsoft.com/office/officeart/2005/8/layout/hierarchy1"/>
-    <dgm:cxn modelId="{EE2A9C60-1810-4919-AC8E-B8B097112100}" type="presParOf" srcId="{152C7A18-143D-48D5-904A-84754DE12827}" destId="{426FFCA5-2536-456C-8456-B2CFFEF236BE}" srcOrd="0" destOrd="0" presId="urn:microsoft.com/office/officeart/2005/8/layout/hierarchy1"/>
-    <dgm:cxn modelId="{8A6F49C3-2EDE-45E4-BC27-3C8F4C693C54}" type="presParOf" srcId="{152C7A18-143D-48D5-904A-84754DE12827}" destId="{C714F8D2-5FDE-4DAB-B2E5-3EA82E8BD3C2}" srcOrd="1" destOrd="0" presId="urn:microsoft.com/office/officeart/2005/8/layout/hierarchy1"/>
-    <dgm:cxn modelId="{939FA125-E90B-4535-B230-FAF0283DE32C}" type="presParOf" srcId="{BD17DF73-07D3-4EFD-94AC-A1CD237EAD31}" destId="{33F638C3-09AF-456B-8B35-671040D65A37}" srcOrd="1" destOrd="0" presId="urn:microsoft.com/office/officeart/2005/8/layout/hierarchy1"/>
-    <dgm:cxn modelId="{BC595773-60A6-4405-93B3-FF3703391BBA}" type="presParOf" srcId="{33F638C3-09AF-456B-8B35-671040D65A37}" destId="{75F6C354-BB66-4DB3-8105-5693465D59F9}" srcOrd="0" destOrd="0" presId="urn:microsoft.com/office/officeart/2005/8/layout/hierarchy1"/>
-    <dgm:cxn modelId="{7EF21EAF-F216-45AF-B575-580273F6F912}" type="presParOf" srcId="{33F638C3-09AF-456B-8B35-671040D65A37}" destId="{B4A7E26A-3AC5-4D23-9342-EAD5F958A064}" srcOrd="1" destOrd="0" presId="urn:microsoft.com/office/officeart/2005/8/layout/hierarchy1"/>
-    <dgm:cxn modelId="{21AB8F7C-B004-49BA-BBE7-E311226D6D40}" type="presParOf" srcId="{B4A7E26A-3AC5-4D23-9342-EAD5F958A064}" destId="{7AC4E262-2AA2-4894-B219-89BF10032D97}" srcOrd="0" destOrd="0" presId="urn:microsoft.com/office/officeart/2005/8/layout/hierarchy1"/>
-    <dgm:cxn modelId="{0CDA3638-AF42-4CF8-B6B5-A3005065B8B1}" type="presParOf" srcId="{7AC4E262-2AA2-4894-B219-89BF10032D97}" destId="{3E848787-9F2B-43DD-A5FC-31D43493E75E}" srcOrd="0" destOrd="0" presId="urn:microsoft.com/office/officeart/2005/8/layout/hierarchy1"/>
-    <dgm:cxn modelId="{A48407DD-48A6-4DBD-94A7-42CA847D7C34}" type="presParOf" srcId="{7AC4E262-2AA2-4894-B219-89BF10032D97}" destId="{9E39FD58-AC27-49BC-807D-14F4183136FC}" srcOrd="1" destOrd="0" presId="urn:microsoft.com/office/officeart/2005/8/layout/hierarchy1"/>
-    <dgm:cxn modelId="{F4DBC0C2-ADE3-48B5-8640-E2CC60CC0F98}" type="presParOf" srcId="{B4A7E26A-3AC5-4D23-9342-EAD5F958A064}" destId="{C6BBA757-8CE0-4DC7-A799-75D71F131353}" srcOrd="1" destOrd="0" presId="urn:microsoft.com/office/officeart/2005/8/layout/hierarchy1"/>
-    <dgm:cxn modelId="{FABD189B-50B7-4516-A55D-E11A380EA6ED}" type="presParOf" srcId="{C6BBA757-8CE0-4DC7-A799-75D71F131353}" destId="{0C037210-BC9D-4CE1-B5C0-5CD02761258D}" srcOrd="0" destOrd="0" presId="urn:microsoft.com/office/officeart/2005/8/layout/hierarchy1"/>
-    <dgm:cxn modelId="{9484E626-4761-4DFF-BED7-E22AFC2B1DCB}" type="presParOf" srcId="{C6BBA757-8CE0-4DC7-A799-75D71F131353}" destId="{C2438997-32EB-4DD1-8D13-67E51E442CC3}" srcOrd="1" destOrd="0" presId="urn:microsoft.com/office/officeart/2005/8/layout/hierarchy1"/>
-    <dgm:cxn modelId="{581D5B18-6689-42A1-A999-9B49CF0474E0}" type="presParOf" srcId="{C2438997-32EB-4DD1-8D13-67E51E442CC3}" destId="{B2EDAB9A-D1D3-40A8-B511-3CD2B0697D85}" srcOrd="0" destOrd="0" presId="urn:microsoft.com/office/officeart/2005/8/layout/hierarchy1"/>
-    <dgm:cxn modelId="{18623A15-3632-4D82-82EF-C97704F60B13}" type="presParOf" srcId="{B2EDAB9A-D1D3-40A8-B511-3CD2B0697D85}" destId="{CC14CF94-FB9B-486A-82CC-85FBD1B077D5}" srcOrd="0" destOrd="0" presId="urn:microsoft.com/office/officeart/2005/8/layout/hierarchy1"/>
-    <dgm:cxn modelId="{82358304-8981-4BB1-A0CC-114E4E3CD8E4}" type="presParOf" srcId="{B2EDAB9A-D1D3-40A8-B511-3CD2B0697D85}" destId="{54F400C6-669A-4EC4-B72F-48F6995DCA52}" srcOrd="1" destOrd="0" presId="urn:microsoft.com/office/officeart/2005/8/layout/hierarchy1"/>
-    <dgm:cxn modelId="{9F45C3B0-72C0-4FFB-B10C-347EAF37F222}" type="presParOf" srcId="{C2438997-32EB-4DD1-8D13-67E51E442CC3}" destId="{E39974D1-BA77-4C2D-AA48-7BB50CC9F55A}" srcOrd="1" destOrd="0" presId="urn:microsoft.com/office/officeart/2005/8/layout/hierarchy1"/>
-    <dgm:cxn modelId="{485B459E-DA27-4954-BCA9-D3CF16ACDF59}" type="presParOf" srcId="{C6BBA757-8CE0-4DC7-A799-75D71F131353}" destId="{32D0CE6E-2237-4B92-998F-F6F402FF6F7B}" srcOrd="2" destOrd="0" presId="urn:microsoft.com/office/officeart/2005/8/layout/hierarchy1"/>
-    <dgm:cxn modelId="{BE754275-E253-4F2A-8A04-CE72AF01AC7C}" type="presParOf" srcId="{C6BBA757-8CE0-4DC7-A799-75D71F131353}" destId="{00D46F8C-6A78-4758-885C-DCCA0AF55927}" srcOrd="3" destOrd="0" presId="urn:microsoft.com/office/officeart/2005/8/layout/hierarchy1"/>
-    <dgm:cxn modelId="{62577BC7-CE10-49A1-94B6-907A3039A430}" type="presParOf" srcId="{00D46F8C-6A78-4758-885C-DCCA0AF55927}" destId="{2E905D5E-A292-48EB-BD13-E3E66CD2642A}" srcOrd="0" destOrd="0" presId="urn:microsoft.com/office/officeart/2005/8/layout/hierarchy1"/>
-    <dgm:cxn modelId="{5FE44FD0-574F-46B2-B90F-DE66C1F938DC}" type="presParOf" srcId="{2E905D5E-A292-48EB-BD13-E3E66CD2642A}" destId="{D7836500-E97E-4262-AE03-C7E66A24428E}" srcOrd="0" destOrd="0" presId="urn:microsoft.com/office/officeart/2005/8/layout/hierarchy1"/>
-    <dgm:cxn modelId="{0E1D6D58-1786-42B7-8935-EC8C9360841C}" type="presParOf" srcId="{2E905D5E-A292-48EB-BD13-E3E66CD2642A}" destId="{C71AE1A9-5C37-40EE-993A-CA4837E4D384}" srcOrd="1" destOrd="0" presId="urn:microsoft.com/office/officeart/2005/8/layout/hierarchy1"/>
-    <dgm:cxn modelId="{A2475805-BA49-455F-8B7A-2D25E074D832}" type="presParOf" srcId="{00D46F8C-6A78-4758-885C-DCCA0AF55927}" destId="{834BF287-BBEF-4751-BD2A-8FE07B500DEA}" srcOrd="1" destOrd="0" presId="urn:microsoft.com/office/officeart/2005/8/layout/hierarchy1"/>
-    <dgm:cxn modelId="{21AA5EAA-C515-41E6-A7B0-4DE8729F2A7B}" type="presParOf" srcId="{33F638C3-09AF-456B-8B35-671040D65A37}" destId="{0CED2588-C5DE-43B3-800D-614ED726ADB5}" srcOrd="2" destOrd="0" presId="urn:microsoft.com/office/officeart/2005/8/layout/hierarchy1"/>
-    <dgm:cxn modelId="{BEC20E78-EB38-478F-A3EA-7DC40C345D11}" type="presParOf" srcId="{33F638C3-09AF-456B-8B35-671040D65A37}" destId="{E28F15AB-64A7-4F70-B21B-6D0704E2496F}" srcOrd="3" destOrd="0" presId="urn:microsoft.com/office/officeart/2005/8/layout/hierarchy1"/>
-    <dgm:cxn modelId="{2E6762DD-0218-4405-9581-DF5B9A2A2E53}" type="presParOf" srcId="{E28F15AB-64A7-4F70-B21B-6D0704E2496F}" destId="{A07709ED-0B35-4912-91FC-E28D235517B0}" srcOrd="0" destOrd="0" presId="urn:microsoft.com/office/officeart/2005/8/layout/hierarchy1"/>
-    <dgm:cxn modelId="{BC450C7E-0C3D-494A-ABE4-2D7BE7CACAFA}" type="presParOf" srcId="{A07709ED-0B35-4912-91FC-E28D235517B0}" destId="{1B167F89-DC6F-4F84-8475-C8428CD795D0}" srcOrd="0" destOrd="0" presId="urn:microsoft.com/office/officeart/2005/8/layout/hierarchy1"/>
-    <dgm:cxn modelId="{5795BC32-042E-47DE-AF19-7C1AD5E2B708}" type="presParOf" srcId="{A07709ED-0B35-4912-91FC-E28D235517B0}" destId="{80D475FE-911C-4FA0-83CB-5AC2C042353C}" srcOrd="1" destOrd="0" presId="urn:microsoft.com/office/officeart/2005/8/layout/hierarchy1"/>
-    <dgm:cxn modelId="{9B1DC91A-2EB5-4791-93EE-61A1CD2CC5AB}" type="presParOf" srcId="{E28F15AB-64A7-4F70-B21B-6D0704E2496F}" destId="{24C3C077-E3BB-42EE-8D65-F08C6AC1C08B}" srcOrd="1" destOrd="0" presId="urn:microsoft.com/office/officeart/2005/8/layout/hierarchy1"/>
-    <dgm:cxn modelId="{47F585AE-D61C-46F0-B273-60F9CF8D45FB}" type="presParOf" srcId="{24C3C077-E3BB-42EE-8D65-F08C6AC1C08B}" destId="{4C2187EF-DDCE-4D22-A886-11351F811634}" srcOrd="0" destOrd="0" presId="urn:microsoft.com/office/officeart/2005/8/layout/hierarchy1"/>
-    <dgm:cxn modelId="{2DDC5106-1877-4AA9-A7FC-A6C1E339AB5B}" type="presParOf" srcId="{24C3C077-E3BB-42EE-8D65-F08C6AC1C08B}" destId="{2C81BAE5-37FA-442F-9480-0B732ED1462E}" srcOrd="1" destOrd="0" presId="urn:microsoft.com/office/officeart/2005/8/layout/hierarchy1"/>
-    <dgm:cxn modelId="{DD49AD40-009A-492C-AFD5-DE1FB09E3DCC}" type="presParOf" srcId="{2C81BAE5-37FA-442F-9480-0B732ED1462E}" destId="{FB1ACBB1-ABBD-49CF-9882-9C048F0BCEE7}" srcOrd="0" destOrd="0" presId="urn:microsoft.com/office/officeart/2005/8/layout/hierarchy1"/>
-    <dgm:cxn modelId="{D3774120-C132-40DE-B615-38F4CD582A83}" type="presParOf" srcId="{FB1ACBB1-ABBD-49CF-9882-9C048F0BCEE7}" destId="{7D0B3C1E-AD9B-4E81-8973-32B78ECC4823}" srcOrd="0" destOrd="0" presId="urn:microsoft.com/office/officeart/2005/8/layout/hierarchy1"/>
-    <dgm:cxn modelId="{C6E2ACF4-BA5F-4DB8-AE78-2F27D135431B}" type="presParOf" srcId="{FB1ACBB1-ABBD-49CF-9882-9C048F0BCEE7}" destId="{A7F4FFB9-3449-455E-A3F7-1B491B0FFF89}" srcOrd="1" destOrd="0" presId="urn:microsoft.com/office/officeart/2005/8/layout/hierarchy1"/>
-    <dgm:cxn modelId="{678A57AC-9929-4D71-8983-18A23DD90163}" type="presParOf" srcId="{2C81BAE5-37FA-442F-9480-0B732ED1462E}" destId="{7875E48A-C2EF-4E85-864C-B0260230D3B8}" srcOrd="1" destOrd="0" presId="urn:microsoft.com/office/officeart/2005/8/layout/hierarchy1"/>
-    <dgm:cxn modelId="{36321F36-4980-4A6C-80AB-BA9D72E7E51A}" type="presParOf" srcId="{24C3C077-E3BB-42EE-8D65-F08C6AC1C08B}" destId="{329BE8EF-8E47-44E3-A3F0-123ADAF4F50E}" srcOrd="2" destOrd="0" presId="urn:microsoft.com/office/officeart/2005/8/layout/hierarchy1"/>
-    <dgm:cxn modelId="{DE819A86-515B-4F9F-A19D-739A106C901A}" type="presParOf" srcId="{24C3C077-E3BB-42EE-8D65-F08C6AC1C08B}" destId="{83B805D9-E3A5-4D27-8EF5-58843B3FC17F}" srcOrd="3" destOrd="0" presId="urn:microsoft.com/office/officeart/2005/8/layout/hierarchy1"/>
-    <dgm:cxn modelId="{EBF50BCB-9B25-4AE2-8D9D-E0A7C1DE8847}" type="presParOf" srcId="{83B805D9-E3A5-4D27-8EF5-58843B3FC17F}" destId="{275B63ED-DE30-46F0-9026-D932E8E75BDC}" srcOrd="0" destOrd="0" presId="urn:microsoft.com/office/officeart/2005/8/layout/hierarchy1"/>
-    <dgm:cxn modelId="{D8DBB7AF-6727-413A-A27E-3A29D4D0D3E6}" type="presParOf" srcId="{275B63ED-DE30-46F0-9026-D932E8E75BDC}" destId="{825FC946-35A8-430A-AB33-1CB90AE53C62}" srcOrd="0" destOrd="0" presId="urn:microsoft.com/office/officeart/2005/8/layout/hierarchy1"/>
-    <dgm:cxn modelId="{3174100B-6934-4A52-A3E1-4C27BA0C1550}" type="presParOf" srcId="{275B63ED-DE30-46F0-9026-D932E8E75BDC}" destId="{F1D59525-A86F-4411-9CE5-2672250BFF04}" srcOrd="1" destOrd="0" presId="urn:microsoft.com/office/officeart/2005/8/layout/hierarchy1"/>
-    <dgm:cxn modelId="{5D652C52-416B-4125-95AF-D2A326CB0FCB}" type="presParOf" srcId="{83B805D9-E3A5-4D27-8EF5-58843B3FC17F}" destId="{07A0F0BA-AA03-48E3-AA4A-26DB51776F0B}" srcOrd="1" destOrd="0" presId="urn:microsoft.com/office/officeart/2005/8/layout/hierarchy1"/>
-    <dgm:cxn modelId="{C075EAAA-D317-4094-9C48-E29A42F0BB31}" type="presParOf" srcId="{33F638C3-09AF-456B-8B35-671040D65A37}" destId="{6437FC94-735D-4198-BEC7-660AF81DBBF3}" srcOrd="4" destOrd="0" presId="urn:microsoft.com/office/officeart/2005/8/layout/hierarchy1"/>
-    <dgm:cxn modelId="{941D82AF-F524-4388-B104-7E999197089C}" type="presParOf" srcId="{33F638C3-09AF-456B-8B35-671040D65A37}" destId="{AFDAE5EA-298A-4692-8A21-08B4AC23FC62}" srcOrd="5" destOrd="0" presId="urn:microsoft.com/office/officeart/2005/8/layout/hierarchy1"/>
-    <dgm:cxn modelId="{618E13CC-BB30-4570-9F94-C1E1409D5B65}" type="presParOf" srcId="{AFDAE5EA-298A-4692-8A21-08B4AC23FC62}" destId="{7B0959D3-38B9-424D-A15E-031FD5425019}" srcOrd="0" destOrd="0" presId="urn:microsoft.com/office/officeart/2005/8/layout/hierarchy1"/>
-    <dgm:cxn modelId="{BF9706E6-7010-4E14-9A80-C982F16F9529}" type="presParOf" srcId="{7B0959D3-38B9-424D-A15E-031FD5425019}" destId="{1B66009F-E71C-46F0-BBA8-B9AAE8789E2D}" srcOrd="0" destOrd="0" presId="urn:microsoft.com/office/officeart/2005/8/layout/hierarchy1"/>
-    <dgm:cxn modelId="{9C56155F-988A-4EB0-864E-DC58DF8863D2}" type="presParOf" srcId="{7B0959D3-38B9-424D-A15E-031FD5425019}" destId="{09D7EA44-3CD1-41E7-8881-A4AEC926C8F8}" srcOrd="1" destOrd="0" presId="urn:microsoft.com/office/officeart/2005/8/layout/hierarchy1"/>
-    <dgm:cxn modelId="{3850EDEB-D840-4B09-BBE2-1885F5C23ADF}" type="presParOf" srcId="{AFDAE5EA-298A-4692-8A21-08B4AC23FC62}" destId="{C9D65883-81CD-4B36-ACFC-CD1662181F9F}" srcOrd="1" destOrd="0" presId="urn:microsoft.com/office/officeart/2005/8/layout/hierarchy1"/>
-    <dgm:cxn modelId="{BE793011-FFD7-46DB-A7EE-69717C0E772E}" type="presParOf" srcId="{33F638C3-09AF-456B-8B35-671040D65A37}" destId="{7B6A0739-012F-4D1C-BF7B-FD057DEFFD0B}" srcOrd="6" destOrd="0" presId="urn:microsoft.com/office/officeart/2005/8/layout/hierarchy1"/>
-    <dgm:cxn modelId="{5DE7EAAE-D1E4-4F54-AC77-F0BDF0B0E208}" type="presParOf" srcId="{33F638C3-09AF-456B-8B35-671040D65A37}" destId="{06AAD990-A6A4-4AE9-87A3-40F4D7BF8B71}" srcOrd="7" destOrd="0" presId="urn:microsoft.com/office/officeart/2005/8/layout/hierarchy1"/>
-    <dgm:cxn modelId="{10D921AB-5855-4D30-A614-E8D1A67FA575}" type="presParOf" srcId="{06AAD990-A6A4-4AE9-87A3-40F4D7BF8B71}" destId="{78692CF6-9CA5-4F50-801F-FE876C0B852F}" srcOrd="0" destOrd="0" presId="urn:microsoft.com/office/officeart/2005/8/layout/hierarchy1"/>
-    <dgm:cxn modelId="{A82D842B-2BA1-461F-B1BF-C128ED3A3305}" type="presParOf" srcId="{78692CF6-9CA5-4F50-801F-FE876C0B852F}" destId="{D545BFE7-5860-4353-B639-0721EDF61129}" srcOrd="0" destOrd="0" presId="urn:microsoft.com/office/officeart/2005/8/layout/hierarchy1"/>
-    <dgm:cxn modelId="{DC16A8E9-12B2-46D4-8342-A507090C9E43}" type="presParOf" srcId="{78692CF6-9CA5-4F50-801F-FE876C0B852F}" destId="{6F1423AE-67DF-456B-B288-446657EF1781}" srcOrd="1" destOrd="0" presId="urn:microsoft.com/office/officeart/2005/8/layout/hierarchy1"/>
-    <dgm:cxn modelId="{F46E107E-FE25-4229-A102-E06FB00F3989}" type="presParOf" srcId="{06AAD990-A6A4-4AE9-87A3-40F4D7BF8B71}" destId="{10BB3AC7-0514-42F7-AAE7-DA00C84D25AE}" srcOrd="1" destOrd="0" presId="urn:microsoft.com/office/officeart/2005/8/layout/hierarchy1"/>
+    <dgm:cxn modelId="{D5BABFD3-0967-4907-A29B-4850628DA2C0}" type="presOf" srcId="{D149510B-09C9-4372-AFE3-EBE11B35D4D8}" destId="{6437FC94-735D-4198-BEC7-660AF81DBBF3}" srcOrd="0" destOrd="0" presId="urn:microsoft.com/office/officeart/2005/8/layout/hierarchy1"/>
+    <dgm:cxn modelId="{8D930430-6106-4E68-A035-41C1FF3676EB}" type="presParOf" srcId="{BF6C5BF1-EA09-4AFD-AA60-8EDFE261A3D4}" destId="{BD17DF73-07D3-4EFD-94AC-A1CD237EAD31}" srcOrd="0" destOrd="0" presId="urn:microsoft.com/office/officeart/2005/8/layout/hierarchy1"/>
+    <dgm:cxn modelId="{8BDF1F63-92F5-40E6-A989-64D56EC317EE}" type="presParOf" srcId="{BD17DF73-07D3-4EFD-94AC-A1CD237EAD31}" destId="{152C7A18-143D-48D5-904A-84754DE12827}" srcOrd="0" destOrd="0" presId="urn:microsoft.com/office/officeart/2005/8/layout/hierarchy1"/>
+    <dgm:cxn modelId="{C66C50C6-3D86-4BF1-A4DC-A79F2904E126}" type="presParOf" srcId="{152C7A18-143D-48D5-904A-84754DE12827}" destId="{426FFCA5-2536-456C-8456-B2CFFEF236BE}" srcOrd="0" destOrd="0" presId="urn:microsoft.com/office/officeart/2005/8/layout/hierarchy1"/>
+    <dgm:cxn modelId="{D1B8CB70-2BE5-43C5-A5CB-45E4019B623B}" type="presParOf" srcId="{152C7A18-143D-48D5-904A-84754DE12827}" destId="{C714F8D2-5FDE-4DAB-B2E5-3EA82E8BD3C2}" srcOrd="1" destOrd="0" presId="urn:microsoft.com/office/officeart/2005/8/layout/hierarchy1"/>
+    <dgm:cxn modelId="{D26F160A-8E07-43BE-9028-1DB30F6E5F8E}" type="presParOf" srcId="{BD17DF73-07D3-4EFD-94AC-A1CD237EAD31}" destId="{33F638C3-09AF-456B-8B35-671040D65A37}" srcOrd="1" destOrd="0" presId="urn:microsoft.com/office/officeart/2005/8/layout/hierarchy1"/>
+    <dgm:cxn modelId="{0E02667A-C6F8-46A4-AA9B-D158BB69974A}" type="presParOf" srcId="{33F638C3-09AF-456B-8B35-671040D65A37}" destId="{75F6C354-BB66-4DB3-8105-5693465D59F9}" srcOrd="0" destOrd="0" presId="urn:microsoft.com/office/officeart/2005/8/layout/hierarchy1"/>
+    <dgm:cxn modelId="{8A9FF85C-AD3E-44CE-A77D-78BD161E5DD6}" type="presParOf" srcId="{33F638C3-09AF-456B-8B35-671040D65A37}" destId="{B4A7E26A-3AC5-4D23-9342-EAD5F958A064}" srcOrd="1" destOrd="0" presId="urn:microsoft.com/office/officeart/2005/8/layout/hierarchy1"/>
+    <dgm:cxn modelId="{0A01EF2D-2E54-4FCF-8FC7-67F441F92506}" type="presParOf" srcId="{B4A7E26A-3AC5-4D23-9342-EAD5F958A064}" destId="{7AC4E262-2AA2-4894-B219-89BF10032D97}" srcOrd="0" destOrd="0" presId="urn:microsoft.com/office/officeart/2005/8/layout/hierarchy1"/>
+    <dgm:cxn modelId="{63803C9C-847B-4AB1-AD68-0CDEDC119DA7}" type="presParOf" srcId="{7AC4E262-2AA2-4894-B219-89BF10032D97}" destId="{3E848787-9F2B-43DD-A5FC-31D43493E75E}" srcOrd="0" destOrd="0" presId="urn:microsoft.com/office/officeart/2005/8/layout/hierarchy1"/>
+    <dgm:cxn modelId="{517ACC99-6A14-4A12-A820-3A755BE55E31}" type="presParOf" srcId="{7AC4E262-2AA2-4894-B219-89BF10032D97}" destId="{9E39FD58-AC27-49BC-807D-14F4183136FC}" srcOrd="1" destOrd="0" presId="urn:microsoft.com/office/officeart/2005/8/layout/hierarchy1"/>
+    <dgm:cxn modelId="{CC666DB3-1CA4-41B0-B156-1D7C0F57D312}" type="presParOf" srcId="{B4A7E26A-3AC5-4D23-9342-EAD5F958A064}" destId="{C6BBA757-8CE0-4DC7-A799-75D71F131353}" srcOrd="1" destOrd="0" presId="urn:microsoft.com/office/officeart/2005/8/layout/hierarchy1"/>
+    <dgm:cxn modelId="{6B92E8AC-59A8-446D-8AD2-2C303E0809D1}" type="presParOf" srcId="{C6BBA757-8CE0-4DC7-A799-75D71F131353}" destId="{0C037210-BC9D-4CE1-B5C0-5CD02761258D}" srcOrd="0" destOrd="0" presId="urn:microsoft.com/office/officeart/2005/8/layout/hierarchy1"/>
+    <dgm:cxn modelId="{AC5B972F-2DED-45A9-AE78-5F03AE68B7F7}" type="presParOf" srcId="{C6BBA757-8CE0-4DC7-A799-75D71F131353}" destId="{C2438997-32EB-4DD1-8D13-67E51E442CC3}" srcOrd="1" destOrd="0" presId="urn:microsoft.com/office/officeart/2005/8/layout/hierarchy1"/>
+    <dgm:cxn modelId="{5C055BCC-6E04-4821-9E45-0D4CAB2A9D88}" type="presParOf" srcId="{C2438997-32EB-4DD1-8D13-67E51E442CC3}" destId="{B2EDAB9A-D1D3-40A8-B511-3CD2B0697D85}" srcOrd="0" destOrd="0" presId="urn:microsoft.com/office/officeart/2005/8/layout/hierarchy1"/>
+    <dgm:cxn modelId="{3EB9C1BA-16E1-4339-B2DD-CDBA58374032}" type="presParOf" srcId="{B2EDAB9A-D1D3-40A8-B511-3CD2B0697D85}" destId="{CC14CF94-FB9B-486A-82CC-85FBD1B077D5}" srcOrd="0" destOrd="0" presId="urn:microsoft.com/office/officeart/2005/8/layout/hierarchy1"/>
+    <dgm:cxn modelId="{EFEBD12A-0AAC-4F21-B9E4-5D44ACA0455B}" type="presParOf" srcId="{B2EDAB9A-D1D3-40A8-B511-3CD2B0697D85}" destId="{54F400C6-669A-4EC4-B72F-48F6995DCA52}" srcOrd="1" destOrd="0" presId="urn:microsoft.com/office/officeart/2005/8/layout/hierarchy1"/>
+    <dgm:cxn modelId="{25B42E50-77AB-4EC5-8243-EC023D0D3F6F}" type="presParOf" srcId="{C2438997-32EB-4DD1-8D13-67E51E442CC3}" destId="{E39974D1-BA77-4C2D-AA48-7BB50CC9F55A}" srcOrd="1" destOrd="0" presId="urn:microsoft.com/office/officeart/2005/8/layout/hierarchy1"/>
+    <dgm:cxn modelId="{C07D27F6-A8A7-4DE0-92D0-CD06D3FB99D2}" type="presParOf" srcId="{C6BBA757-8CE0-4DC7-A799-75D71F131353}" destId="{32D0CE6E-2237-4B92-998F-F6F402FF6F7B}" srcOrd="2" destOrd="0" presId="urn:microsoft.com/office/officeart/2005/8/layout/hierarchy1"/>
+    <dgm:cxn modelId="{AB107408-8111-4F28-9EA1-C0BA6C1F58E5}" type="presParOf" srcId="{C6BBA757-8CE0-4DC7-A799-75D71F131353}" destId="{00D46F8C-6A78-4758-885C-DCCA0AF55927}" srcOrd="3" destOrd="0" presId="urn:microsoft.com/office/officeart/2005/8/layout/hierarchy1"/>
+    <dgm:cxn modelId="{D895E231-7E4A-44D7-9641-C107FF75C8D7}" type="presParOf" srcId="{00D46F8C-6A78-4758-885C-DCCA0AF55927}" destId="{2E905D5E-A292-48EB-BD13-E3E66CD2642A}" srcOrd="0" destOrd="0" presId="urn:microsoft.com/office/officeart/2005/8/layout/hierarchy1"/>
+    <dgm:cxn modelId="{810D6DB1-417A-4DED-BA4F-5EF09ABBE625}" type="presParOf" srcId="{2E905D5E-A292-48EB-BD13-E3E66CD2642A}" destId="{D7836500-E97E-4262-AE03-C7E66A24428E}" srcOrd="0" destOrd="0" presId="urn:microsoft.com/office/officeart/2005/8/layout/hierarchy1"/>
+    <dgm:cxn modelId="{1C560C36-183D-45EA-95EA-055258CFB598}" type="presParOf" srcId="{2E905D5E-A292-48EB-BD13-E3E66CD2642A}" destId="{C71AE1A9-5C37-40EE-993A-CA4837E4D384}" srcOrd="1" destOrd="0" presId="urn:microsoft.com/office/officeart/2005/8/layout/hierarchy1"/>
+    <dgm:cxn modelId="{5BF0BE5F-1BC0-467E-9D4D-5D2CD972212E}" type="presParOf" srcId="{00D46F8C-6A78-4758-885C-DCCA0AF55927}" destId="{834BF287-BBEF-4751-BD2A-8FE07B500DEA}" srcOrd="1" destOrd="0" presId="urn:microsoft.com/office/officeart/2005/8/layout/hierarchy1"/>
+    <dgm:cxn modelId="{6C7B0CEC-5E24-4320-812C-08B659967203}" type="presParOf" srcId="{33F638C3-09AF-456B-8B35-671040D65A37}" destId="{0CED2588-C5DE-43B3-800D-614ED726ADB5}" srcOrd="2" destOrd="0" presId="urn:microsoft.com/office/officeart/2005/8/layout/hierarchy1"/>
+    <dgm:cxn modelId="{7CE461D3-33A0-44A6-8D29-C8EF91230B55}" type="presParOf" srcId="{33F638C3-09AF-456B-8B35-671040D65A37}" destId="{E28F15AB-64A7-4F70-B21B-6D0704E2496F}" srcOrd="3" destOrd="0" presId="urn:microsoft.com/office/officeart/2005/8/layout/hierarchy1"/>
+    <dgm:cxn modelId="{AAA1FFFF-BFFE-44F8-8419-EE877314FABF}" type="presParOf" srcId="{E28F15AB-64A7-4F70-B21B-6D0704E2496F}" destId="{A07709ED-0B35-4912-91FC-E28D235517B0}" srcOrd="0" destOrd="0" presId="urn:microsoft.com/office/officeart/2005/8/layout/hierarchy1"/>
+    <dgm:cxn modelId="{CA7106BB-7D0E-4E46-82EB-E32E14D9109B}" type="presParOf" srcId="{A07709ED-0B35-4912-91FC-E28D235517B0}" destId="{1B167F89-DC6F-4F84-8475-C8428CD795D0}" srcOrd="0" destOrd="0" presId="urn:microsoft.com/office/officeart/2005/8/layout/hierarchy1"/>
+    <dgm:cxn modelId="{4E1ED357-F9A4-41C0-BC7D-6CEABCC9FCFE}" type="presParOf" srcId="{A07709ED-0B35-4912-91FC-E28D235517B0}" destId="{80D475FE-911C-4FA0-83CB-5AC2C042353C}" srcOrd="1" destOrd="0" presId="urn:microsoft.com/office/officeart/2005/8/layout/hierarchy1"/>
+    <dgm:cxn modelId="{EF7DB3F7-3004-4743-A5F4-AFD6BCCBA5E9}" type="presParOf" srcId="{E28F15AB-64A7-4F70-B21B-6D0704E2496F}" destId="{24C3C077-E3BB-42EE-8D65-F08C6AC1C08B}" srcOrd="1" destOrd="0" presId="urn:microsoft.com/office/officeart/2005/8/layout/hierarchy1"/>
+    <dgm:cxn modelId="{0D276639-E95E-4321-9DC7-B7E7DF88E7AB}" type="presParOf" srcId="{24C3C077-E3BB-42EE-8D65-F08C6AC1C08B}" destId="{4C2187EF-DDCE-4D22-A886-11351F811634}" srcOrd="0" destOrd="0" presId="urn:microsoft.com/office/officeart/2005/8/layout/hierarchy1"/>
+    <dgm:cxn modelId="{E36F9649-1A7C-466D-813B-020CEB3DB826}" type="presParOf" srcId="{24C3C077-E3BB-42EE-8D65-F08C6AC1C08B}" destId="{2C81BAE5-37FA-442F-9480-0B732ED1462E}" srcOrd="1" destOrd="0" presId="urn:microsoft.com/office/officeart/2005/8/layout/hierarchy1"/>
+    <dgm:cxn modelId="{D2FD295F-4DBC-4871-973C-186BC6CE5EE9}" type="presParOf" srcId="{2C81BAE5-37FA-442F-9480-0B732ED1462E}" destId="{FB1ACBB1-ABBD-49CF-9882-9C048F0BCEE7}" srcOrd="0" destOrd="0" presId="urn:microsoft.com/office/officeart/2005/8/layout/hierarchy1"/>
+    <dgm:cxn modelId="{91D9548C-CFCF-4C67-8473-A94D7157C67A}" type="presParOf" srcId="{FB1ACBB1-ABBD-49CF-9882-9C048F0BCEE7}" destId="{7D0B3C1E-AD9B-4E81-8973-32B78ECC4823}" srcOrd="0" destOrd="0" presId="urn:microsoft.com/office/officeart/2005/8/layout/hierarchy1"/>
+    <dgm:cxn modelId="{A8F8091E-A83B-4A75-A807-77701EC07A3A}" type="presParOf" srcId="{FB1ACBB1-ABBD-49CF-9882-9C048F0BCEE7}" destId="{A7F4FFB9-3449-455E-A3F7-1B491B0FFF89}" srcOrd="1" destOrd="0" presId="urn:microsoft.com/office/officeart/2005/8/layout/hierarchy1"/>
+    <dgm:cxn modelId="{C60408BF-B7FB-4EAC-B8A9-566158524153}" type="presParOf" srcId="{2C81BAE5-37FA-442F-9480-0B732ED1462E}" destId="{7875E48A-C2EF-4E85-864C-B0260230D3B8}" srcOrd="1" destOrd="0" presId="urn:microsoft.com/office/officeart/2005/8/layout/hierarchy1"/>
+    <dgm:cxn modelId="{A2078C65-C902-4672-9050-632A3DBF8B07}" type="presParOf" srcId="{24C3C077-E3BB-42EE-8D65-F08C6AC1C08B}" destId="{329BE8EF-8E47-44E3-A3F0-123ADAF4F50E}" srcOrd="2" destOrd="0" presId="urn:microsoft.com/office/officeart/2005/8/layout/hierarchy1"/>
+    <dgm:cxn modelId="{84630AC2-88FE-4553-B055-5F3326EA7727}" type="presParOf" srcId="{24C3C077-E3BB-42EE-8D65-F08C6AC1C08B}" destId="{83B805D9-E3A5-4D27-8EF5-58843B3FC17F}" srcOrd="3" destOrd="0" presId="urn:microsoft.com/office/officeart/2005/8/layout/hierarchy1"/>
+    <dgm:cxn modelId="{74323181-3B04-48E3-B500-76C6040BB4A2}" type="presParOf" srcId="{83B805D9-E3A5-4D27-8EF5-58843B3FC17F}" destId="{275B63ED-DE30-46F0-9026-D932E8E75BDC}" srcOrd="0" destOrd="0" presId="urn:microsoft.com/office/officeart/2005/8/layout/hierarchy1"/>
+    <dgm:cxn modelId="{CE20B2B2-4BDC-4E31-A21D-0641F5AEBCB9}" type="presParOf" srcId="{275B63ED-DE30-46F0-9026-D932E8E75BDC}" destId="{825FC946-35A8-430A-AB33-1CB90AE53C62}" srcOrd="0" destOrd="0" presId="urn:microsoft.com/office/officeart/2005/8/layout/hierarchy1"/>
+    <dgm:cxn modelId="{2D8CCA76-53C1-42D6-814C-E19889F7FA31}" type="presParOf" srcId="{275B63ED-DE30-46F0-9026-D932E8E75BDC}" destId="{F1D59525-A86F-4411-9CE5-2672250BFF04}" srcOrd="1" destOrd="0" presId="urn:microsoft.com/office/officeart/2005/8/layout/hierarchy1"/>
+    <dgm:cxn modelId="{6F824318-7763-44E5-B9C6-302B417C504D}" type="presParOf" srcId="{83B805D9-E3A5-4D27-8EF5-58843B3FC17F}" destId="{07A0F0BA-AA03-48E3-AA4A-26DB51776F0B}" srcOrd="1" destOrd="0" presId="urn:microsoft.com/office/officeart/2005/8/layout/hierarchy1"/>
+    <dgm:cxn modelId="{7E2957B3-918F-4A91-B259-258681BC2AF3}" type="presParOf" srcId="{33F638C3-09AF-456B-8B35-671040D65A37}" destId="{6437FC94-735D-4198-BEC7-660AF81DBBF3}" srcOrd="4" destOrd="0" presId="urn:microsoft.com/office/officeart/2005/8/layout/hierarchy1"/>
+    <dgm:cxn modelId="{FAC275C0-5359-4A80-92D0-CDDCB055FCF1}" type="presParOf" srcId="{33F638C3-09AF-456B-8B35-671040D65A37}" destId="{AFDAE5EA-298A-4692-8A21-08B4AC23FC62}" srcOrd="5" destOrd="0" presId="urn:microsoft.com/office/officeart/2005/8/layout/hierarchy1"/>
+    <dgm:cxn modelId="{141C0273-A886-4D56-A708-F64796205AD2}" type="presParOf" srcId="{AFDAE5EA-298A-4692-8A21-08B4AC23FC62}" destId="{7B0959D3-38B9-424D-A15E-031FD5425019}" srcOrd="0" destOrd="0" presId="urn:microsoft.com/office/officeart/2005/8/layout/hierarchy1"/>
+    <dgm:cxn modelId="{43429F0B-9381-470D-8A04-E0AA0BDEBBA2}" type="presParOf" srcId="{7B0959D3-38B9-424D-A15E-031FD5425019}" destId="{1B66009F-E71C-46F0-BBA8-B9AAE8789E2D}" srcOrd="0" destOrd="0" presId="urn:microsoft.com/office/officeart/2005/8/layout/hierarchy1"/>
+    <dgm:cxn modelId="{7308AB44-E588-4372-A57D-FC81D8334764}" type="presParOf" srcId="{7B0959D3-38B9-424D-A15E-031FD5425019}" destId="{09D7EA44-3CD1-41E7-8881-A4AEC926C8F8}" srcOrd="1" destOrd="0" presId="urn:microsoft.com/office/officeart/2005/8/layout/hierarchy1"/>
+    <dgm:cxn modelId="{9FECF300-A8FC-4042-BB79-597664FB2AAD}" type="presParOf" srcId="{AFDAE5EA-298A-4692-8A21-08B4AC23FC62}" destId="{C9D65883-81CD-4B36-ACFC-CD1662181F9F}" srcOrd="1" destOrd="0" presId="urn:microsoft.com/office/officeart/2005/8/layout/hierarchy1"/>
+    <dgm:cxn modelId="{CFA78DD3-E2EF-4057-9A92-8ED750077737}" type="presParOf" srcId="{33F638C3-09AF-456B-8B35-671040D65A37}" destId="{7B6A0739-012F-4D1C-BF7B-FD057DEFFD0B}" srcOrd="6" destOrd="0" presId="urn:microsoft.com/office/officeart/2005/8/layout/hierarchy1"/>
+    <dgm:cxn modelId="{48D5B132-BDA1-4C3E-A53F-884D6F251B9C}" type="presParOf" srcId="{33F638C3-09AF-456B-8B35-671040D65A37}" destId="{06AAD990-A6A4-4AE9-87A3-40F4D7BF8B71}" srcOrd="7" destOrd="0" presId="urn:microsoft.com/office/officeart/2005/8/layout/hierarchy1"/>
+    <dgm:cxn modelId="{A82FAADF-F865-4416-ABC2-0FAF30BFD96C}" type="presParOf" srcId="{06AAD990-A6A4-4AE9-87A3-40F4D7BF8B71}" destId="{78692CF6-9CA5-4F50-801F-FE876C0B852F}" srcOrd="0" destOrd="0" presId="urn:microsoft.com/office/officeart/2005/8/layout/hierarchy1"/>
+    <dgm:cxn modelId="{E54FDE41-E758-4A37-AC34-7E63EABBF9A6}" type="presParOf" srcId="{78692CF6-9CA5-4F50-801F-FE876C0B852F}" destId="{D545BFE7-5860-4353-B639-0721EDF61129}" srcOrd="0" destOrd="0" presId="urn:microsoft.com/office/officeart/2005/8/layout/hierarchy1"/>
+    <dgm:cxn modelId="{9016262C-B01C-4EC6-A533-E9CBE564A64C}" type="presParOf" srcId="{78692CF6-9CA5-4F50-801F-FE876C0B852F}" destId="{6F1423AE-67DF-456B-B288-446657EF1781}" srcOrd="1" destOrd="0" presId="urn:microsoft.com/office/officeart/2005/8/layout/hierarchy1"/>
+    <dgm:cxn modelId="{28B4BF33-8F12-4DFD-ADFB-E3CF10A0B869}" type="presParOf" srcId="{06AAD990-A6A4-4AE9-87A3-40F4D7BF8B71}" destId="{10BB3AC7-0514-42F7-AAE7-DA00C84D25AE}" srcOrd="1" destOrd="0" presId="urn:microsoft.com/office/officeart/2005/8/layout/hierarchy1"/>
   </dgm:cxnLst>
   <dgm:bg/>
   <dgm:whole/>
   <dgm:extLst>
     <a:ext uri="http://schemas.microsoft.com/office/drawing/2008/diagram">
-      <dsp:dataModelExt xmlns:dsp="http://schemas.microsoft.com/office/drawing/2008/diagram" relId="rId15" minVer="http://schemas.openxmlformats.org/drawingml/2006/diagram"/>
+      <dsp:dataModelExt xmlns:dsp="http://schemas.microsoft.com/office/drawing/2008/diagram" relId="rId14" minVer="http://schemas.openxmlformats.org/drawingml/2006/diagram"/>
     </a:ext>
   </dgm:extLst>
 </dgm:dataModel>

</xml_diff>

<commit_message>
add formato 2 de cambio
</commit_message>
<xml_diff>
--- a/documentos/PGC.docx
+++ b/documentos/PGC.docx
@@ -7017,23 +7017,13 @@
                 <w:lang w:eastAsia="es-PE"/>
               </w:rPr>
             </w:pPr>
-            <w:bookmarkStart w:id="0" w:name="_GoBack"/>
-            <w:r>
-              <w:rPr>
-                <w:rFonts w:ascii="Calibri" w:eastAsia="Times New Roman" w:hAnsi="Calibri" w:cs="Calibri"/>
-                <w:color w:val="000000"/>
-                <w:lang w:eastAsia="es-PE"/>
-              </w:rPr>
-              <w:t>Crono</w:t>
-            </w:r>
-            <w:bookmarkEnd w:id="0"/>
-            <w:r>
-              <w:rPr>
-                <w:rFonts w:ascii="Calibri" w:eastAsia="Times New Roman" w:hAnsi="Calibri" w:cs="Calibri"/>
-                <w:color w:val="000000"/>
-                <w:lang w:eastAsia="es-PE"/>
-              </w:rPr>
-              <w:t>grama de plan</w:t>
+            <w:r>
+              <w:rPr>
+                <w:rFonts w:ascii="Calibri" w:eastAsia="Times New Roman" w:hAnsi="Calibri" w:cs="Calibri"/>
+                <w:color w:val="000000"/>
+                <w:lang w:eastAsia="es-PE"/>
+              </w:rPr>
+              <w:t>Cronograma de plan</w:t>
             </w:r>
           </w:p>
         </w:tc>
@@ -9352,6 +9342,35 @@
         <w:t>rmato de la Solicitud de cambio</w:t>
       </w:r>
     </w:p>
+    <w:p>
+      <w:pPr>
+        <w:pStyle w:val="Prrafodelista"/>
+        <w:numPr>
+          <w:ilvl w:val="3"/>
+          <w:numId w:val="4"/>
+        </w:numPr>
+        <w:jc w:val="both"/>
+        <w:rPr>
+          <w:b/>
+        </w:rPr>
+      </w:pPr>
+      <w:r>
+        <w:rPr>
+          <w:b/>
+        </w:rPr>
+        <w:t>Formato 1</w:t>
+      </w:r>
+    </w:p>
+    <w:p>
+      <w:pPr>
+        <w:pStyle w:val="Prrafodelista"/>
+        <w:ind w:left="1224"/>
+        <w:jc w:val="both"/>
+        <w:rPr>
+          <w:b/>
+        </w:rPr>
+      </w:pPr>
+    </w:p>
     <w:tbl>
       <w:tblPr>
         <w:tblStyle w:val="Tablaconcuadrcula"/>
@@ -9424,6 +9443,7 @@
               <w:rPr>
                 <w:b/>
               </w:rPr>
+              <w:lastRenderedPageBreak/>
               <w:t>Sistema</w:t>
             </w:r>
           </w:p>
@@ -9504,7 +9524,6 @@
               <w:rPr>
                 <w:b/>
               </w:rPr>
-              <w:lastRenderedPageBreak/>
               <w:t>Fuente</w:t>
             </w:r>
           </w:p>
@@ -10106,6 +10125,756 @@
                 <w:i/>
               </w:rPr>
               <w:t>&lt;ID de una solicitud de cambio relacionado (Opcional)&gt;</w:t>
+            </w:r>
+          </w:p>
+        </w:tc>
+      </w:tr>
+    </w:tbl>
+    <w:p>
+      <w:pPr>
+        <w:ind w:left="708" w:hanging="708"/>
+        <w:jc w:val="both"/>
+      </w:pPr>
+      <w:bookmarkStart w:id="0" w:name="_GoBack"/>
+      <w:bookmarkEnd w:id="0"/>
+    </w:p>
+    <w:p>
+      <w:pPr>
+        <w:pStyle w:val="Prrafodelista"/>
+        <w:numPr>
+          <w:ilvl w:val="3"/>
+          <w:numId w:val="4"/>
+        </w:numPr>
+        <w:jc w:val="both"/>
+        <w:rPr>
+          <w:b/>
+        </w:rPr>
+      </w:pPr>
+      <w:r>
+        <w:rPr>
+          <w:b/>
+        </w:rPr>
+        <w:t>Formato 2</w:t>
+      </w:r>
+    </w:p>
+    <w:tbl>
+      <w:tblPr>
+        <w:tblW w:w="0" w:type="auto"/>
+        <w:tblBorders>
+          <w:top w:val="single" w:sz="4" w:space="0" w:color="auto"/>
+          <w:left w:val="single" w:sz="4" w:space="0" w:color="auto"/>
+          <w:bottom w:val="single" w:sz="4" w:space="0" w:color="auto"/>
+          <w:right w:val="single" w:sz="4" w:space="0" w:color="auto"/>
+          <w:insideH w:val="single" w:sz="4" w:space="0" w:color="auto"/>
+          <w:insideV w:val="single" w:sz="4" w:space="0" w:color="auto"/>
+        </w:tblBorders>
+        <w:tblCellMar>
+          <w:left w:w="70" w:type="dxa"/>
+          <w:right w:w="70" w:type="dxa"/>
+        </w:tblCellMar>
+        <w:tblLook w:val="0000" w:firstRow="0" w:lastRow="0" w:firstColumn="0" w:lastColumn="0" w:noHBand="0" w:noVBand="0"/>
+      </w:tblPr>
+      <w:tblGrid>
+        <w:gridCol w:w="4467"/>
+        <w:gridCol w:w="3982"/>
+      </w:tblGrid>
+      <w:tr>
+        <w:tblPrEx>
+          <w:tblCellMar>
+            <w:top w:w="0" w:type="dxa"/>
+            <w:bottom w:w="0" w:type="dxa"/>
+          </w:tblCellMar>
+        </w:tblPrEx>
+        <w:trPr>
+          <w:cantSplit/>
+          <w:trHeight w:val="860"/>
+        </w:trPr>
+        <w:tc>
+          <w:tcPr>
+            <w:tcW w:w="8449" w:type="dxa"/>
+            <w:gridSpan w:val="2"/>
+            <w:tcBorders>
+              <w:bottom w:val="single" w:sz="4" w:space="0" w:color="auto"/>
+            </w:tcBorders>
+            <w:shd w:val="clear" w:color="auto" w:fill="E6E6E6"/>
+          </w:tcPr>
+          <w:p>
+            <w:pPr>
+              <w:rPr>
+                <w:rFonts w:cs="Tahoma"/>
+                <w:b/>
+                <w:bCs/>
+              </w:rPr>
+            </w:pPr>
+            <w:r>
+              <w:rPr>
+                <w:rFonts w:cs="Tahoma"/>
+                <w:b/>
+                <w:bCs/>
+              </w:rPr>
+              <w:t xml:space="preserve">Petición Cambio </w:t>
+            </w:r>
+            <w:proofErr w:type="spellStart"/>
+            <w:r>
+              <w:rPr>
+                <w:rFonts w:cs="Tahoma"/>
+                <w:b/>
+                <w:bCs/>
+              </w:rPr>
+              <w:t>Nro</w:t>
+            </w:r>
+            <w:proofErr w:type="spellEnd"/>
+            <w:r>
+              <w:rPr>
+                <w:rFonts w:cs="Tahoma"/>
+                <w:b/>
+                <w:bCs/>
+              </w:rPr>
+              <w:t>:</w:t>
+            </w:r>
+            <w:r>
+              <w:rPr>
+                <w:rFonts w:cs="Tahoma"/>
+                <w:b/>
+                <w:bCs/>
+              </w:rPr>
+              <w:t xml:space="preserve">  </w:t>
+            </w:r>
+            <w:r>
+              <w:rPr>
+                <w:i/>
+              </w:rPr>
+              <w:t>&lt;</w:t>
+            </w:r>
+            <w:r>
+              <w:rPr>
+                <w:i/>
+              </w:rPr>
+              <w:t xml:space="preserve"> </w:t>
+            </w:r>
+            <w:r>
+              <w:rPr>
+                <w:i/>
+              </w:rPr>
+              <w:t xml:space="preserve">Número de 2 dígitos acompañado de un </w:t>
+            </w:r>
+            <w:proofErr w:type="spellStart"/>
+            <w:r>
+              <w:rPr>
+                <w:i/>
+              </w:rPr>
+              <w:t>guión</w:t>
+            </w:r>
+            <w:proofErr w:type="spellEnd"/>
+            <w:r>
+              <w:rPr>
+                <w:i/>
+              </w:rPr>
+              <w:t xml:space="preserve"> y el nombre de la petición del cambio (01-CambioX)</w:t>
+            </w:r>
+            <w:r>
+              <w:rPr>
+                <w:i/>
+              </w:rPr>
+              <w:t>&gt;</w:t>
+            </w:r>
+          </w:p>
+          <w:p>
+            <w:pPr>
+              <w:rPr>
+                <w:rFonts w:cs="Tahoma"/>
+                <w:b/>
+                <w:bCs/>
+              </w:rPr>
+            </w:pPr>
+            <w:r>
+              <w:rPr>
+                <w:rFonts w:cs="Tahoma"/>
+                <w:b/>
+                <w:bCs/>
+              </w:rPr>
+              <w:t>Solicitante:</w:t>
+            </w:r>
+            <w:r>
+              <w:rPr>
+                <w:i/>
+              </w:rPr>
+              <w:t xml:space="preserve"> </w:t>
+            </w:r>
+            <w:r>
+              <w:rPr>
+                <w:i/>
+              </w:rPr>
+              <w:t>&lt;</w:t>
+            </w:r>
+            <w:r>
+              <w:rPr>
+                <w:i/>
+              </w:rPr>
+              <w:t xml:space="preserve">Nombre de </w:t>
+            </w:r>
+            <w:r>
+              <w:rPr>
+                <w:i/>
+              </w:rPr>
+              <w:t>Persona que formaliza la petición del cambio&gt;</w:t>
+            </w:r>
+            <w:r>
+              <w:rPr>
+                <w:rFonts w:cs="Tahoma"/>
+                <w:b/>
+                <w:bCs/>
+              </w:rPr>
+              <w:t xml:space="preserve">                          </w:t>
+            </w:r>
+            <w:r>
+              <w:rPr>
+                <w:rFonts w:cs="Tahoma"/>
+                <w:b/>
+                <w:bCs/>
+              </w:rPr>
+              <w:t xml:space="preserve">                    </w:t>
+            </w:r>
+            <w:r>
+              <w:rPr>
+                <w:rFonts w:cs="Tahoma"/>
+                <w:b/>
+                <w:bCs/>
+              </w:rPr>
+              <w:t>Nombre del Proyecto:</w:t>
+            </w:r>
+            <w:r>
+              <w:rPr>
+                <w:rFonts w:cs="Tahoma"/>
+                <w:b/>
+                <w:bCs/>
+              </w:rPr>
+              <w:t xml:space="preserve"> </w:t>
+            </w:r>
+            <w:r>
+              <w:rPr>
+                <w:i/>
+              </w:rPr>
+              <w:t>&lt;Nombre de proyecto a realizar cambios</w:t>
+            </w:r>
+            <w:r>
+              <w:rPr>
+                <w:i/>
+              </w:rPr>
+              <w:t>&gt;</w:t>
+            </w:r>
+          </w:p>
+          <w:p>
+            <w:pPr>
+              <w:rPr>
+                <w:rFonts w:cs="Tahoma"/>
+                <w:b/>
+                <w:bCs/>
+              </w:rPr>
+            </w:pPr>
+            <w:r>
+              <w:rPr>
+                <w:rFonts w:cs="Tahoma"/>
+                <w:b/>
+                <w:bCs/>
+              </w:rPr>
+              <w:t xml:space="preserve">Fecha de Solicitud:  </w:t>
+            </w:r>
+            <w:r>
+              <w:rPr>
+                <w:i/>
+              </w:rPr>
+              <w:t>&lt;fecha actual</w:t>
+            </w:r>
+            <w:r>
+              <w:rPr>
+                <w:i/>
+              </w:rPr>
+              <w:t>&gt;</w:t>
+            </w:r>
+            <w:r>
+              <w:rPr>
+                <w:rFonts w:cs="Tahoma"/>
+                <w:b/>
+                <w:bCs/>
+              </w:rPr>
+              <w:t xml:space="preserve">                                </w:t>
+            </w:r>
+          </w:p>
+          <w:p>
+            <w:pPr>
+              <w:rPr>
+                <w:rFonts w:cs="Tahoma"/>
+                <w:b/>
+                <w:bCs/>
+              </w:rPr>
+            </w:pPr>
+            <w:r>
+              <w:rPr>
+                <w:rFonts w:cs="Tahoma"/>
+                <w:b/>
+                <w:bCs/>
+              </w:rPr>
+              <w:t>Jefe de Proyecto:</w:t>
+            </w:r>
+            <w:r>
+              <w:rPr>
+                <w:rFonts w:cs="Tahoma"/>
+                <w:b/>
+                <w:bCs/>
+              </w:rPr>
+              <w:t xml:space="preserve"> </w:t>
+            </w:r>
+            <w:r>
+              <w:rPr>
+                <w:i/>
+              </w:rPr>
+              <w:t>&lt;Responsable de proyecto</w:t>
+            </w:r>
+            <w:r>
+              <w:rPr>
+                <w:i/>
+              </w:rPr>
+              <w:t>&gt;</w:t>
+            </w:r>
+          </w:p>
+          <w:p>
+            <w:pPr>
+              <w:rPr>
+                <w:rFonts w:cs="Tahoma"/>
+                <w:b/>
+                <w:bCs/>
+              </w:rPr>
+            </w:pPr>
+            <w:r>
+              <w:rPr>
+                <w:rFonts w:cs="Tahoma"/>
+                <w:b/>
+                <w:bCs/>
+              </w:rPr>
+              <w:t>Prioridad de Petición:</w:t>
+            </w:r>
+            <w:r>
+              <w:rPr>
+                <w:rFonts w:cs="Tahoma"/>
+                <w:b/>
+                <w:bCs/>
+              </w:rPr>
+              <w:t xml:space="preserve"> </w:t>
+            </w:r>
+            <w:r>
+              <w:rPr>
+                <w:i/>
+              </w:rPr>
+              <w:t>&lt;Alta/Media/Baja</w:t>
+            </w:r>
+            <w:r>
+              <w:rPr>
+                <w:i/>
+              </w:rPr>
+              <w:t>&gt;</w:t>
+            </w:r>
+            <w:r>
+              <w:rPr>
+                <w:rFonts w:cs="Tahoma"/>
+                <w:b/>
+                <w:bCs/>
+              </w:rPr>
+              <w:t xml:space="preserve">                          </w:t>
+            </w:r>
+          </w:p>
+          <w:p>
+            <w:pPr>
+              <w:rPr>
+                <w:rFonts w:cs="Tahoma"/>
+              </w:rPr>
+            </w:pPr>
+            <w:r>
+              <w:rPr>
+                <w:rFonts w:cs="Tahoma"/>
+                <w:b/>
+                <w:bCs/>
+              </w:rPr>
+              <w:t xml:space="preserve"> Jefe de SCM:</w:t>
+            </w:r>
+            <w:r>
+              <w:rPr>
+                <w:i/>
+              </w:rPr>
+              <w:t xml:space="preserve"> </w:t>
+            </w:r>
+            <w:r>
+              <w:rPr>
+                <w:i/>
+              </w:rPr>
+              <w:t xml:space="preserve">&lt;Responsable de </w:t>
+            </w:r>
+            <w:r>
+              <w:rPr>
+                <w:i/>
+              </w:rPr>
+              <w:t>SCM</w:t>
+            </w:r>
+            <w:r>
+              <w:rPr>
+                <w:i/>
+              </w:rPr>
+              <w:t>&gt;</w:t>
+            </w:r>
+          </w:p>
+        </w:tc>
+      </w:tr>
+      <w:tr>
+        <w:tblPrEx>
+          <w:tblCellMar>
+            <w:top w:w="0" w:type="dxa"/>
+            <w:bottom w:w="0" w:type="dxa"/>
+          </w:tblCellMar>
+        </w:tblPrEx>
+        <w:trPr>
+          <w:cantSplit/>
+          <w:trHeight w:val="643"/>
+        </w:trPr>
+        <w:tc>
+          <w:tcPr>
+            <w:tcW w:w="8449" w:type="dxa"/>
+            <w:gridSpan w:val="2"/>
+          </w:tcPr>
+          <w:p>
+            <w:pPr>
+              <w:jc w:val="both"/>
+              <w:rPr>
+                <w:i/>
+              </w:rPr>
+            </w:pPr>
+            <w:r>
+              <w:rPr>
+                <w:rFonts w:cs="Tahoma"/>
+                <w:b/>
+                <w:bCs/>
+                <w:iCs/>
+              </w:rPr>
+              <w:t>Descripción del Cambio:</w:t>
+            </w:r>
+            <w:r>
+              <w:rPr>
+                <w:rFonts w:cs="Tahoma"/>
+                <w:b/>
+                <w:bCs/>
+                <w:iCs/>
+              </w:rPr>
+              <w:t xml:space="preserve"> </w:t>
+            </w:r>
+            <w:r>
+              <w:rPr>
+                <w:i/>
+              </w:rPr>
+              <w:t>&lt;Descripción del cambio&gt;</w:t>
+            </w:r>
+          </w:p>
+          <w:p>
+            <w:pPr>
+              <w:jc w:val="both"/>
+              <w:rPr>
+                <w:rFonts w:cs="Tahoma"/>
+              </w:rPr>
+            </w:pPr>
+            <w:r>
+              <w:t>La descripción debe contener: el motivo, el propósito, los ítems de configuración, los recursos necesarios para la implementación.</w:t>
+            </w:r>
+          </w:p>
+        </w:tc>
+      </w:tr>
+      <w:tr>
+        <w:tblPrEx>
+          <w:tblCellMar>
+            <w:top w:w="0" w:type="dxa"/>
+            <w:bottom w:w="0" w:type="dxa"/>
+          </w:tblCellMar>
+        </w:tblPrEx>
+        <w:trPr>
+          <w:cantSplit/>
+        </w:trPr>
+        <w:tc>
+          <w:tcPr>
+            <w:tcW w:w="4467" w:type="dxa"/>
+          </w:tcPr>
+          <w:p>
+            <w:pPr>
+              <w:rPr>
+                <w:rFonts w:cs="Tahoma"/>
+                <w:b/>
+                <w:bCs/>
+                <w:iCs/>
+              </w:rPr>
+            </w:pPr>
+            <w:r>
+              <w:rPr>
+                <w:rFonts w:cs="Tahoma"/>
+                <w:b/>
+                <w:bCs/>
+                <w:iCs/>
+              </w:rPr>
+              <w:lastRenderedPageBreak/>
+              <w:t>Impacto en el Negocio:</w:t>
+            </w:r>
+          </w:p>
+          <w:p>
+            <w:pPr>
+              <w:rPr>
+                <w:rFonts w:cs="Tahoma"/>
+                <w:b/>
+                <w:bCs/>
+                <w:iCs/>
+              </w:rPr>
+            </w:pPr>
+            <w:r>
+              <w:rPr>
+                <w:rFonts w:cs="Tahoma"/>
+                <w:b/>
+                <w:bCs/>
+                <w:iCs/>
+              </w:rPr>
+              <w:t>Describe el impacto que tendrá el cambio en el negocio</w:t>
+            </w:r>
+          </w:p>
+        </w:tc>
+        <w:tc>
+          <w:tcPr>
+            <w:tcW w:w="3982" w:type="dxa"/>
+          </w:tcPr>
+          <w:p>
+            <w:pPr>
+              <w:rPr>
+                <w:rFonts w:cs="Tahoma"/>
+                <w:b/>
+                <w:bCs/>
+                <w:iCs/>
+              </w:rPr>
+            </w:pPr>
+            <w:r>
+              <w:rPr>
+                <w:rFonts w:cs="Tahoma"/>
+                <w:b/>
+                <w:bCs/>
+                <w:iCs/>
+              </w:rPr>
+              <w:t>Impacto en el Sistema:</w:t>
+            </w:r>
+          </w:p>
+          <w:p>
+            <w:pPr>
+              <w:rPr>
+                <w:rFonts w:cs="Tahoma"/>
+                <w:b/>
+                <w:bCs/>
+                <w:iCs/>
+              </w:rPr>
+            </w:pPr>
+            <w:r>
+              <w:rPr>
+                <w:rFonts w:cs="Tahoma"/>
+                <w:b/>
+                <w:bCs/>
+                <w:iCs/>
+              </w:rPr>
+              <w:t xml:space="preserve">Describe el impacto que tendrá el cambio en el </w:t>
+            </w:r>
+            <w:r>
+              <w:rPr>
+                <w:rFonts w:cs="Tahoma"/>
+                <w:b/>
+                <w:bCs/>
+                <w:iCs/>
+              </w:rPr>
+              <w:t>sistema</w:t>
+            </w:r>
+          </w:p>
+        </w:tc>
+      </w:tr>
+      <w:tr>
+        <w:tblPrEx>
+          <w:tblCellMar>
+            <w:top w:w="0" w:type="dxa"/>
+            <w:bottom w:w="0" w:type="dxa"/>
+          </w:tblCellMar>
+        </w:tblPrEx>
+        <w:trPr>
+          <w:cantSplit/>
+        </w:trPr>
+        <w:tc>
+          <w:tcPr>
+            <w:tcW w:w="8449" w:type="dxa"/>
+            <w:gridSpan w:val="2"/>
+          </w:tcPr>
+          <w:p>
+            <w:pPr>
+              <w:rPr>
+                <w:rFonts w:cs="Tahoma"/>
+                <w:b/>
+                <w:bCs/>
+                <w:iCs/>
+              </w:rPr>
+            </w:pPr>
+            <w:r>
+              <w:rPr>
+                <w:rFonts w:cs="Tahoma"/>
+                <w:b/>
+                <w:bCs/>
+                <w:iCs/>
+              </w:rPr>
+              <w:t>Documentación Auxiliar:</w:t>
+            </w:r>
+          </w:p>
+          <w:p>
+            <w:pPr>
+              <w:rPr>
+                <w:rFonts w:cs="Tahoma"/>
+                <w:b/>
+                <w:bCs/>
+                <w:iCs/>
+              </w:rPr>
+            </w:pPr>
+            <w:r>
+              <w:rPr>
+                <w:rFonts w:cs="Tahoma"/>
+                <w:b/>
+                <w:bCs/>
+                <w:iCs/>
+              </w:rPr>
+              <w:t>Adjunta documentación referente al cambio</w:t>
+            </w:r>
+          </w:p>
+        </w:tc>
+      </w:tr>
+      <w:tr>
+        <w:tblPrEx>
+          <w:tblCellMar>
+            <w:top w:w="0" w:type="dxa"/>
+            <w:bottom w:w="0" w:type="dxa"/>
+          </w:tblCellMar>
+        </w:tblPrEx>
+        <w:trPr>
+          <w:cantSplit/>
+        </w:trPr>
+        <w:tc>
+          <w:tcPr>
+            <w:tcW w:w="8449" w:type="dxa"/>
+            <w:gridSpan w:val="2"/>
+          </w:tcPr>
+          <w:p>
+            <w:pPr>
+              <w:rPr>
+                <w:rFonts w:cs="Tahoma"/>
+                <w:b/>
+                <w:bCs/>
+                <w:iCs/>
+              </w:rPr>
+            </w:pPr>
+          </w:p>
+          <w:p>
+            <w:pPr>
+              <w:rPr>
+                <w:rFonts w:cs="Tahoma"/>
+                <w:b/>
+                <w:bCs/>
+              </w:rPr>
+            </w:pPr>
+            <w:r>
+              <w:rPr>
+                <w:rFonts w:cs="Tahoma"/>
+                <w:b/>
+                <w:bCs/>
+                <w:noProof/>
+                <w:lang w:eastAsia="es-PE"/>
+              </w:rPr>
+              <mc:AlternateContent>
+                <mc:Choice Requires="wps">
+                  <w:drawing>
+                    <wp:anchor distT="0" distB="0" distL="114300" distR="114300" simplePos="0" relativeHeight="251659264" behindDoc="0" locked="0" layoutInCell="1" allowOverlap="1">
+                      <wp:simplePos x="0" y="0"/>
+                      <wp:positionH relativeFrom="column">
+                        <wp:posOffset>9525</wp:posOffset>
+                      </wp:positionH>
+                      <wp:positionV relativeFrom="paragraph">
+                        <wp:posOffset>107315</wp:posOffset>
+                      </wp:positionV>
+                      <wp:extent cx="2171700" cy="0"/>
+                      <wp:effectExtent l="9525" t="12065" r="9525" b="6985"/>
+                      <wp:wrapTopAndBottom/>
+                      <wp:docPr id="6" name="Conector recto 6"/>
+                      <wp:cNvGraphicFramePr>
+                        <a:graphicFrameLocks xmlns:a="http://schemas.openxmlformats.org/drawingml/2006/main"/>
+                      </wp:cNvGraphicFramePr>
+                      <a:graphic xmlns:a="http://schemas.openxmlformats.org/drawingml/2006/main">
+                        <a:graphicData uri="http://schemas.microsoft.com/office/word/2010/wordprocessingShape">
+                          <wps:wsp>
+                            <wps:cNvCnPr>
+                              <a:cxnSpLocks noChangeShapeType="1"/>
+                            </wps:cNvCnPr>
+                            <wps:spPr bwMode="auto">
+                              <a:xfrm>
+                                <a:off x="0" y="0"/>
+                                <a:ext cx="2171700" cy="0"/>
+                              </a:xfrm>
+                              <a:prstGeom prst="line">
+                                <a:avLst/>
+                              </a:prstGeom>
+                              <a:noFill/>
+                              <a:ln w="9525">
+                                <a:solidFill>
+                                  <a:srgbClr val="000000"/>
+                                </a:solidFill>
+                                <a:round/>
+                                <a:headEnd/>
+                                <a:tailEnd/>
+                              </a:ln>
+                              <a:extLst>
+                                <a:ext uri="{909E8E84-426E-40DD-AFC4-6F175D3DCCD1}">
+                                  <a14:hiddenFill xmlns:a14="http://schemas.microsoft.com/office/drawing/2010/main">
+                                    <a:noFill/>
+                                  </a14:hiddenFill>
+                                </a:ext>
+                              </a:extLst>
+                            </wps:spPr>
+                            <wps:bodyPr/>
+                          </wps:wsp>
+                        </a:graphicData>
+                      </a:graphic>
+                      <wp14:sizeRelH relativeFrom="page">
+                        <wp14:pctWidth>0</wp14:pctWidth>
+                      </wp14:sizeRelH>
+                      <wp14:sizeRelV relativeFrom="page">
+                        <wp14:pctHeight>0</wp14:pctHeight>
+                      </wp14:sizeRelV>
+                    </wp:anchor>
+                  </w:drawing>
+                </mc:Choice>
+                <mc:Fallback>
+                  <w:pict>
+                    <v:line w14:anchorId="04867EC2" id="Conector recto 6" o:spid="_x0000_s1026" style="position:absolute;z-index:251659264;visibility:visible;mso-wrap-style:square;mso-width-percent:0;mso-height-percent:0;mso-wrap-distance-left:9pt;mso-wrap-distance-top:0;mso-wrap-distance-right:9pt;mso-wrap-distance-bottom:0;mso-position-horizontal:absolute;mso-position-horizontal-relative:text;mso-position-vertical:absolute;mso-position-vertical-relative:text;mso-width-percent:0;mso-height-percent:0;mso-width-relative:page;mso-height-relative:page" from=".75pt,8.45pt" to="171.75pt,8.45pt" o:gfxdata="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">
+                      <w10:wrap type="topAndBottom"/>
+                    </v:line>
+                  </w:pict>
+                </mc:Fallback>
+              </mc:AlternateContent>
+            </w:r>
+          </w:p>
+          <w:p>
+            <w:pPr>
+              <w:rPr>
+                <w:rFonts w:cs="Tahoma"/>
+                <w:b/>
+                <w:bCs/>
+              </w:rPr>
+            </w:pPr>
+            <w:r>
+              <w:rPr>
+                <w:rFonts w:cs="Tahoma"/>
+                <w:b/>
+                <w:bCs/>
+              </w:rPr>
+              <w:t xml:space="preserve">       Firma del Solicitante:</w:t>
             </w:r>
           </w:p>
         </w:tc>
@@ -10806,6 +11575,7 @@
           <w:sz w:val="18"/>
           <w:szCs w:val="18"/>
         </w:rPr>
+        <w:lastRenderedPageBreak/>
         <w:t>PROPOSITO</w:t>
       </w:r>
       <w:r>
@@ -11698,7 +12468,6 @@
                 <w:color w:val="000000"/>
                 <w:lang w:eastAsia="es-PE"/>
               </w:rPr>
-              <w:lastRenderedPageBreak/>
               <w:t>ID</w:t>
             </w:r>
           </w:p>
@@ -11924,6 +12693,7 @@
                 <w:color w:val="000000"/>
                 <w:lang w:eastAsia="es-PE"/>
               </w:rPr>
+              <w:lastRenderedPageBreak/>
               <w:t>PROPOSITO</w:t>
             </w:r>
           </w:p>
@@ -14996,6 +15766,7 @@
         <w:jc w:val="both"/>
       </w:pPr>
       <w:r>
+        <w:lastRenderedPageBreak/>
         <w:t>Reportes de Auditorias (10)</w:t>
       </w:r>
     </w:p>
@@ -19405,86 +20176,86 @@
     </dgm:pt>
   </dgm:ptLst>
   <dgm:cxnLst>
-    <dgm:cxn modelId="{ECFCC3D1-76C7-4D2A-8338-C44285F01E20}" type="presOf" srcId="{03DA4741-1F16-4125-9BE9-5E64DBAC8099}" destId="{0C037210-BC9D-4CE1-B5C0-5CD02761258D}" srcOrd="0" destOrd="0" presId="urn:microsoft.com/office/officeart/2005/8/layout/hierarchy1"/>
     <dgm:cxn modelId="{A16668A1-BF79-44AB-BB46-AE2003C169F2}" srcId="{2A638D3E-5F01-4721-83A0-D6EEE912B413}" destId="{F94ADF9F-F94A-4A17-95DF-B609A038F76F}" srcOrd="0" destOrd="0" parTransId="{E2FDEC39-6510-44EF-A5A4-28963EA8A501}" sibTransId="{2B6A65DD-E8C3-4A81-BA87-D8BBCAA8238B}"/>
-    <dgm:cxn modelId="{36E4624B-EC24-4681-AF2E-894B4B7A7C75}" type="presOf" srcId="{F94ADF9F-F94A-4A17-95DF-B609A038F76F}" destId="{C714F8D2-5FDE-4DAB-B2E5-3EA82E8BD3C2}" srcOrd="0" destOrd="0" presId="urn:microsoft.com/office/officeart/2005/8/layout/hierarchy1"/>
-    <dgm:cxn modelId="{C72AB422-E1AA-4A73-8C32-90B012C556C4}" type="presOf" srcId="{AC102315-9909-4CBF-966A-AF0A51008AF3}" destId="{54F400C6-669A-4EC4-B72F-48F6995DCA52}" srcOrd="0" destOrd="0" presId="urn:microsoft.com/office/officeart/2005/8/layout/hierarchy1"/>
+    <dgm:cxn modelId="{B7C71C7F-AD32-4D9F-98CF-E9C775424900}" type="presOf" srcId="{B7569571-40D5-47EE-88A6-DD397CD8AE30}" destId="{0CED2588-C5DE-43B3-800D-614ED726ADB5}" srcOrd="0" destOrd="0" presId="urn:microsoft.com/office/officeart/2005/8/layout/hierarchy1"/>
+    <dgm:cxn modelId="{D7376FA3-F7DF-449E-BBC2-62ED5B18DAA1}" type="presOf" srcId="{61400631-FF51-4A93-BF13-227E76B40482}" destId="{329BE8EF-8E47-44E3-A3F0-123ADAF4F50E}" srcOrd="0" destOrd="0" presId="urn:microsoft.com/office/officeart/2005/8/layout/hierarchy1"/>
+    <dgm:cxn modelId="{DA0EBB96-A87A-4693-87CD-14A0806B0B5C}" type="presOf" srcId="{AC102315-9909-4CBF-966A-AF0A51008AF3}" destId="{54F400C6-669A-4EC4-B72F-48F6995DCA52}" srcOrd="0" destOrd="0" presId="urn:microsoft.com/office/officeart/2005/8/layout/hierarchy1"/>
+    <dgm:cxn modelId="{F42BFC76-8765-4577-B99F-BC18CB1CDBD5}" type="presOf" srcId="{0DEAD33C-A0E9-42E2-8D8E-215580C71ABB}" destId="{C71AE1A9-5C37-40EE-993A-CA4837E4D384}" srcOrd="0" destOrd="0" presId="urn:microsoft.com/office/officeart/2005/8/layout/hierarchy1"/>
     <dgm:cxn modelId="{88D853C3-8576-484B-993C-B1E5F35F3F64}" srcId="{F94ADF9F-F94A-4A17-95DF-B609A038F76F}" destId="{3DDC7376-C264-4A9E-9ED8-2C865F18B9DC}" srcOrd="1" destOrd="0" parTransId="{B7569571-40D5-47EE-88A6-DD397CD8AE30}" sibTransId="{2820AAC2-B34C-4E01-BB09-8CD3EF02F5A2}"/>
     <dgm:cxn modelId="{97B22C31-DECA-4D6C-9E90-BDA9F88042C5}" srcId="{3DDC7376-C264-4A9E-9ED8-2C865F18B9DC}" destId="{82ABC5B8-4DE9-4F58-A9A0-70614A6F076C}" srcOrd="0" destOrd="0" parTransId="{510B8139-937F-4793-B36C-855D78BBE0D0}" sibTransId="{A8FAAAD2-8539-4BCF-9C8D-F2F7713F224F}"/>
-    <dgm:cxn modelId="{79EEDEBF-61F0-48B8-BD0E-FFF6664FCEFF}" type="presOf" srcId="{767ADFC4-8B6A-46B7-B8DE-6195E6E2C9F0}" destId="{F1D59525-A86F-4411-9CE5-2672250BFF04}" srcOrd="0" destOrd="0" presId="urn:microsoft.com/office/officeart/2005/8/layout/hierarchy1"/>
-    <dgm:cxn modelId="{64F56CC2-9EA6-4464-B711-AAD4CC3947AD}" type="presOf" srcId="{46EDEA89-909F-434C-B242-C2BC2F0FA756}" destId="{32D0CE6E-2237-4B92-998F-F6F402FF6F7B}" srcOrd="0" destOrd="0" presId="urn:microsoft.com/office/officeart/2005/8/layout/hierarchy1"/>
-    <dgm:cxn modelId="{CC57CAD8-6BE6-4A92-8014-704FA7C8027A}" type="presOf" srcId="{D149510B-09C9-4372-AFE3-EBE11B35D4D8}" destId="{6437FC94-735D-4198-BEC7-660AF81DBBF3}" srcOrd="0" destOrd="0" presId="urn:microsoft.com/office/officeart/2005/8/layout/hierarchy1"/>
+    <dgm:cxn modelId="{51262286-416E-417D-8C01-62BA56A6858F}" type="presOf" srcId="{82ABC5B8-4DE9-4F58-A9A0-70614A6F076C}" destId="{A7F4FFB9-3449-455E-A3F7-1B491B0FFF89}" srcOrd="0" destOrd="0" presId="urn:microsoft.com/office/officeart/2005/8/layout/hierarchy1"/>
+    <dgm:cxn modelId="{4AC5FDD1-3A86-49A5-AC84-3A98F9C86226}" type="presOf" srcId="{03DA4741-1F16-4125-9BE9-5E64DBAC8099}" destId="{0C037210-BC9D-4CE1-B5C0-5CD02761258D}" srcOrd="0" destOrd="0" presId="urn:microsoft.com/office/officeart/2005/8/layout/hierarchy1"/>
     <dgm:cxn modelId="{E8968211-9F7F-4DB9-9D74-F2D0E8A7060D}" srcId="{089BD4F4-08F9-4470-896A-ECC296778298}" destId="{AC102315-9909-4CBF-966A-AF0A51008AF3}" srcOrd="0" destOrd="0" parTransId="{03DA4741-1F16-4125-9BE9-5E64DBAC8099}" sibTransId="{0B4A2ECB-CC5E-4296-95C3-124FBE5C928C}"/>
+    <dgm:cxn modelId="{56CED458-F0EA-4DC4-9A33-501F615D91AD}" type="presOf" srcId="{D149510B-09C9-4372-AFE3-EBE11B35D4D8}" destId="{6437FC94-735D-4198-BEC7-660AF81DBBF3}" srcOrd="0" destOrd="0" presId="urn:microsoft.com/office/officeart/2005/8/layout/hierarchy1"/>
     <dgm:cxn modelId="{F00050A2-CAE1-425C-8847-97014988A5A4}" srcId="{089BD4F4-08F9-4470-896A-ECC296778298}" destId="{0DEAD33C-A0E9-42E2-8D8E-215580C71ABB}" srcOrd="1" destOrd="0" parTransId="{46EDEA89-909F-434C-B242-C2BC2F0FA756}" sibTransId="{089AFEAE-921F-4794-8E60-4CF45E348CE7}"/>
-    <dgm:cxn modelId="{F2BABE12-FFC0-4085-B8A3-B87ACB401783}" type="presOf" srcId="{82ABC5B8-4DE9-4F58-A9A0-70614A6F076C}" destId="{A7F4FFB9-3449-455E-A3F7-1B491B0FFF89}" srcOrd="0" destOrd="0" presId="urn:microsoft.com/office/officeart/2005/8/layout/hierarchy1"/>
-    <dgm:cxn modelId="{337D3A15-5DCE-4236-AA22-52481A1D3137}" type="presOf" srcId="{B8354056-9E3A-4133-8526-2E57EFA6F0E8}" destId="{7B6A0739-012F-4D1C-BF7B-FD057DEFFD0B}" srcOrd="0" destOrd="0" presId="urn:microsoft.com/office/officeart/2005/8/layout/hierarchy1"/>
-    <dgm:cxn modelId="{899728F3-5902-47E6-BCEB-47C605F025E5}" type="presOf" srcId="{F41BC4B0-C108-4CE7-836B-783942FAAEF7}" destId="{09D7EA44-3CD1-41E7-8881-A4AEC926C8F8}" srcOrd="0" destOrd="0" presId="urn:microsoft.com/office/officeart/2005/8/layout/hierarchy1"/>
-    <dgm:cxn modelId="{7B82BACE-06A1-4341-B10F-80D00B1321F1}" type="presOf" srcId="{089BD4F4-08F9-4470-896A-ECC296778298}" destId="{9E39FD58-AC27-49BC-807D-14F4183136FC}" srcOrd="0" destOrd="0" presId="urn:microsoft.com/office/officeart/2005/8/layout/hierarchy1"/>
-    <dgm:cxn modelId="{52199DEC-96B5-42BA-857E-D69691FAC61F}" type="presOf" srcId="{3E9F6CC6-0E55-4A20-BFFC-4CA574109428}" destId="{75F6C354-BB66-4DB3-8105-5693465D59F9}" srcOrd="0" destOrd="0" presId="urn:microsoft.com/office/officeart/2005/8/layout/hierarchy1"/>
-    <dgm:cxn modelId="{518B6B5D-6466-420A-916E-A833BA7FB47E}" type="presOf" srcId="{B7569571-40D5-47EE-88A6-DD397CD8AE30}" destId="{0CED2588-C5DE-43B3-800D-614ED726ADB5}" srcOrd="0" destOrd="0" presId="urn:microsoft.com/office/officeart/2005/8/layout/hierarchy1"/>
+    <dgm:cxn modelId="{69709ED9-8BEA-45FE-B8B3-F6F2ED56E30B}" type="presOf" srcId="{2A638D3E-5F01-4721-83A0-D6EEE912B413}" destId="{BF6C5BF1-EA09-4AFD-AA60-8EDFE261A3D4}" srcOrd="0" destOrd="0" presId="urn:microsoft.com/office/officeart/2005/8/layout/hierarchy1"/>
+    <dgm:cxn modelId="{4B91A393-2714-4154-BBA1-38D1CB890624}" type="presOf" srcId="{3E9F6CC6-0E55-4A20-BFFC-4CA574109428}" destId="{75F6C354-BB66-4DB3-8105-5693465D59F9}" srcOrd="0" destOrd="0" presId="urn:microsoft.com/office/officeart/2005/8/layout/hierarchy1"/>
+    <dgm:cxn modelId="{1721EA8D-8CE5-4177-8E10-9D277148EF77}" type="presOf" srcId="{C712EB01-A595-45AA-AF92-393AB62A19B3}" destId="{6F1423AE-67DF-456B-B288-446657EF1781}" srcOrd="0" destOrd="0" presId="urn:microsoft.com/office/officeart/2005/8/layout/hierarchy1"/>
+    <dgm:cxn modelId="{9647F44D-CE65-46AE-8FB5-55DCAF6057C1}" type="presOf" srcId="{F41BC4B0-C108-4CE7-836B-783942FAAEF7}" destId="{09D7EA44-3CD1-41E7-8881-A4AEC926C8F8}" srcOrd="0" destOrd="0" presId="urn:microsoft.com/office/officeart/2005/8/layout/hierarchy1"/>
+    <dgm:cxn modelId="{4DEF28EB-7F38-4CA9-8833-AC3E9249C3D3}" type="presOf" srcId="{B8354056-9E3A-4133-8526-2E57EFA6F0E8}" destId="{7B6A0739-012F-4D1C-BF7B-FD057DEFFD0B}" srcOrd="0" destOrd="0" presId="urn:microsoft.com/office/officeart/2005/8/layout/hierarchy1"/>
     <dgm:cxn modelId="{9BC3C350-79C3-49CF-98DD-CEA4EC129082}" srcId="{3DDC7376-C264-4A9E-9ED8-2C865F18B9DC}" destId="{767ADFC4-8B6A-46B7-B8DE-6195E6E2C9F0}" srcOrd="1" destOrd="0" parTransId="{61400631-FF51-4A93-BF13-227E76B40482}" sibTransId="{28A57273-7429-4EB5-8198-A4A543BFE2E7}"/>
-    <dgm:cxn modelId="{9B9BBA4D-F969-4A78-852B-0B3B42C821D9}" type="presOf" srcId="{0DEAD33C-A0E9-42E2-8D8E-215580C71ABB}" destId="{C71AE1A9-5C37-40EE-993A-CA4837E4D384}" srcOrd="0" destOrd="0" presId="urn:microsoft.com/office/officeart/2005/8/layout/hierarchy1"/>
+    <dgm:cxn modelId="{03F9620C-49FD-4068-A97E-B983359C5F47}" type="presOf" srcId="{089BD4F4-08F9-4470-896A-ECC296778298}" destId="{9E39FD58-AC27-49BC-807D-14F4183136FC}" srcOrd="0" destOrd="0" presId="urn:microsoft.com/office/officeart/2005/8/layout/hierarchy1"/>
+    <dgm:cxn modelId="{CDA50601-CBC3-4000-B840-32883C5CC3B8}" type="presOf" srcId="{3DDC7376-C264-4A9E-9ED8-2C865F18B9DC}" destId="{80D475FE-911C-4FA0-83CB-5AC2C042353C}" srcOrd="0" destOrd="0" presId="urn:microsoft.com/office/officeart/2005/8/layout/hierarchy1"/>
+    <dgm:cxn modelId="{415C89AF-F9D5-4DFB-BB85-1263C6053A74}" type="presOf" srcId="{510B8139-937F-4793-B36C-855D78BBE0D0}" destId="{4C2187EF-DDCE-4D22-A886-11351F811634}" srcOrd="0" destOrd="0" presId="urn:microsoft.com/office/officeart/2005/8/layout/hierarchy1"/>
     <dgm:cxn modelId="{8D616EA6-DC4C-49FF-897D-8C12748C5479}" srcId="{F94ADF9F-F94A-4A17-95DF-B609A038F76F}" destId="{F41BC4B0-C108-4CE7-836B-783942FAAEF7}" srcOrd="2" destOrd="0" parTransId="{D149510B-09C9-4372-AFE3-EBE11B35D4D8}" sibTransId="{E7734D48-C676-4687-AFB9-A81F241FA0F4}"/>
-    <dgm:cxn modelId="{D4CF2039-F162-4BF1-959F-E5C3B010EBD3}" type="presOf" srcId="{61400631-FF51-4A93-BF13-227E76B40482}" destId="{329BE8EF-8E47-44E3-A3F0-123ADAF4F50E}" srcOrd="0" destOrd="0" presId="urn:microsoft.com/office/officeart/2005/8/layout/hierarchy1"/>
-    <dgm:cxn modelId="{44F33E33-0D9C-48E7-902C-C7BC4F0E1321}" type="presOf" srcId="{2A638D3E-5F01-4721-83A0-D6EEE912B413}" destId="{BF6C5BF1-EA09-4AFD-AA60-8EDFE261A3D4}" srcOrd="0" destOrd="0" presId="urn:microsoft.com/office/officeart/2005/8/layout/hierarchy1"/>
+    <dgm:cxn modelId="{5C42ADDB-62AA-41D8-BDFE-669B63812816}" type="presOf" srcId="{46EDEA89-909F-434C-B242-C2BC2F0FA756}" destId="{32D0CE6E-2237-4B92-998F-F6F402FF6F7B}" srcOrd="0" destOrd="0" presId="urn:microsoft.com/office/officeart/2005/8/layout/hierarchy1"/>
     <dgm:cxn modelId="{660D3B31-CBBB-461D-B53D-E3A68B866E4F}" srcId="{F94ADF9F-F94A-4A17-95DF-B609A038F76F}" destId="{C712EB01-A595-45AA-AF92-393AB62A19B3}" srcOrd="3" destOrd="0" parTransId="{B8354056-9E3A-4133-8526-2E57EFA6F0E8}" sibTransId="{692D56D1-73C9-4BBC-A89C-4D2EB975F480}"/>
-    <dgm:cxn modelId="{557098C4-ACFF-4276-9EAA-D8F92F5D5418}" type="presOf" srcId="{C712EB01-A595-45AA-AF92-393AB62A19B3}" destId="{6F1423AE-67DF-456B-B288-446657EF1781}" srcOrd="0" destOrd="0" presId="urn:microsoft.com/office/officeart/2005/8/layout/hierarchy1"/>
     <dgm:cxn modelId="{1F4C4865-F224-464D-B440-D546C3E82FAE}" srcId="{F94ADF9F-F94A-4A17-95DF-B609A038F76F}" destId="{089BD4F4-08F9-4470-896A-ECC296778298}" srcOrd="0" destOrd="0" parTransId="{3E9F6CC6-0E55-4A20-BFFC-4CA574109428}" sibTransId="{A15CAB36-6F3D-41D2-BB92-A99C2F1CD623}"/>
-    <dgm:cxn modelId="{45F35BBA-7534-43F9-BE1E-2B752D76AA03}" type="presOf" srcId="{510B8139-937F-4793-B36C-855D78BBE0D0}" destId="{4C2187EF-DDCE-4D22-A886-11351F811634}" srcOrd="0" destOrd="0" presId="urn:microsoft.com/office/officeart/2005/8/layout/hierarchy1"/>
-    <dgm:cxn modelId="{3D05EB16-19BE-4B09-AF3E-C931BDC30768}" type="presOf" srcId="{3DDC7376-C264-4A9E-9ED8-2C865F18B9DC}" destId="{80D475FE-911C-4FA0-83CB-5AC2C042353C}" srcOrd="0" destOrd="0" presId="urn:microsoft.com/office/officeart/2005/8/layout/hierarchy1"/>
-    <dgm:cxn modelId="{223C557A-30E2-42F9-8C3F-A90CDB9536CB}" type="presParOf" srcId="{BF6C5BF1-EA09-4AFD-AA60-8EDFE261A3D4}" destId="{BD17DF73-07D3-4EFD-94AC-A1CD237EAD31}" srcOrd="0" destOrd="0" presId="urn:microsoft.com/office/officeart/2005/8/layout/hierarchy1"/>
-    <dgm:cxn modelId="{55B8AB19-7069-44CF-BDA8-26B96ABD5002}" type="presParOf" srcId="{BD17DF73-07D3-4EFD-94AC-A1CD237EAD31}" destId="{152C7A18-143D-48D5-904A-84754DE12827}" srcOrd="0" destOrd="0" presId="urn:microsoft.com/office/officeart/2005/8/layout/hierarchy1"/>
-    <dgm:cxn modelId="{0C20FD7C-E492-434E-B3E2-D49884DDAB4C}" type="presParOf" srcId="{152C7A18-143D-48D5-904A-84754DE12827}" destId="{426FFCA5-2536-456C-8456-B2CFFEF236BE}" srcOrd="0" destOrd="0" presId="urn:microsoft.com/office/officeart/2005/8/layout/hierarchy1"/>
-    <dgm:cxn modelId="{E86F11B7-E87C-4017-AC85-57049B190E2D}" type="presParOf" srcId="{152C7A18-143D-48D5-904A-84754DE12827}" destId="{C714F8D2-5FDE-4DAB-B2E5-3EA82E8BD3C2}" srcOrd="1" destOrd="0" presId="urn:microsoft.com/office/officeart/2005/8/layout/hierarchy1"/>
-    <dgm:cxn modelId="{A23C3ABF-3763-4C64-BBC7-4DDBCE76FACE}" type="presParOf" srcId="{BD17DF73-07D3-4EFD-94AC-A1CD237EAD31}" destId="{33F638C3-09AF-456B-8B35-671040D65A37}" srcOrd="1" destOrd="0" presId="urn:microsoft.com/office/officeart/2005/8/layout/hierarchy1"/>
-    <dgm:cxn modelId="{A07B1CF8-5DC7-4FB3-B171-CB2E2D4DF66C}" type="presParOf" srcId="{33F638C3-09AF-456B-8B35-671040D65A37}" destId="{75F6C354-BB66-4DB3-8105-5693465D59F9}" srcOrd="0" destOrd="0" presId="urn:microsoft.com/office/officeart/2005/8/layout/hierarchy1"/>
-    <dgm:cxn modelId="{3C86D34C-35B0-4A19-A181-A2DF91EC507E}" type="presParOf" srcId="{33F638C3-09AF-456B-8B35-671040D65A37}" destId="{B4A7E26A-3AC5-4D23-9342-EAD5F958A064}" srcOrd="1" destOrd="0" presId="urn:microsoft.com/office/officeart/2005/8/layout/hierarchy1"/>
-    <dgm:cxn modelId="{7A77D0C4-9B41-4B4B-9C6D-FFF6436D4234}" type="presParOf" srcId="{B4A7E26A-3AC5-4D23-9342-EAD5F958A064}" destId="{7AC4E262-2AA2-4894-B219-89BF10032D97}" srcOrd="0" destOrd="0" presId="urn:microsoft.com/office/officeart/2005/8/layout/hierarchy1"/>
-    <dgm:cxn modelId="{250FFF91-39B0-47A0-8D57-1676B1F53B88}" type="presParOf" srcId="{7AC4E262-2AA2-4894-B219-89BF10032D97}" destId="{3E848787-9F2B-43DD-A5FC-31D43493E75E}" srcOrd="0" destOrd="0" presId="urn:microsoft.com/office/officeart/2005/8/layout/hierarchy1"/>
-    <dgm:cxn modelId="{3D466CC2-2DF7-4CF7-B55B-8AFE2A46A1E2}" type="presParOf" srcId="{7AC4E262-2AA2-4894-B219-89BF10032D97}" destId="{9E39FD58-AC27-49BC-807D-14F4183136FC}" srcOrd="1" destOrd="0" presId="urn:microsoft.com/office/officeart/2005/8/layout/hierarchy1"/>
-    <dgm:cxn modelId="{8921E9C7-650C-47A5-A495-46B2DFD030DC}" type="presParOf" srcId="{B4A7E26A-3AC5-4D23-9342-EAD5F958A064}" destId="{C6BBA757-8CE0-4DC7-A799-75D71F131353}" srcOrd="1" destOrd="0" presId="urn:microsoft.com/office/officeart/2005/8/layout/hierarchy1"/>
-    <dgm:cxn modelId="{7C6E91B0-3126-4628-BA2B-5DC30FFF0A64}" type="presParOf" srcId="{C6BBA757-8CE0-4DC7-A799-75D71F131353}" destId="{0C037210-BC9D-4CE1-B5C0-5CD02761258D}" srcOrd="0" destOrd="0" presId="urn:microsoft.com/office/officeart/2005/8/layout/hierarchy1"/>
-    <dgm:cxn modelId="{E82815E7-39AB-419D-AE7A-11978398AAB1}" type="presParOf" srcId="{C6BBA757-8CE0-4DC7-A799-75D71F131353}" destId="{C2438997-32EB-4DD1-8D13-67E51E442CC3}" srcOrd="1" destOrd="0" presId="urn:microsoft.com/office/officeart/2005/8/layout/hierarchy1"/>
-    <dgm:cxn modelId="{5C513EEE-A668-4F72-B7A9-BEE48377936D}" type="presParOf" srcId="{C2438997-32EB-4DD1-8D13-67E51E442CC3}" destId="{B2EDAB9A-D1D3-40A8-B511-3CD2B0697D85}" srcOrd="0" destOrd="0" presId="urn:microsoft.com/office/officeart/2005/8/layout/hierarchy1"/>
-    <dgm:cxn modelId="{42716F21-051A-45F7-94A7-663D25808AFE}" type="presParOf" srcId="{B2EDAB9A-D1D3-40A8-B511-3CD2B0697D85}" destId="{CC14CF94-FB9B-486A-82CC-85FBD1B077D5}" srcOrd="0" destOrd="0" presId="urn:microsoft.com/office/officeart/2005/8/layout/hierarchy1"/>
-    <dgm:cxn modelId="{AD70C570-B3C3-43AD-8B71-7F482A61A02B}" type="presParOf" srcId="{B2EDAB9A-D1D3-40A8-B511-3CD2B0697D85}" destId="{54F400C6-669A-4EC4-B72F-48F6995DCA52}" srcOrd="1" destOrd="0" presId="urn:microsoft.com/office/officeart/2005/8/layout/hierarchy1"/>
-    <dgm:cxn modelId="{2B6EB4B1-FA96-4B6C-80B3-2FC299F77C88}" type="presParOf" srcId="{C2438997-32EB-4DD1-8D13-67E51E442CC3}" destId="{E39974D1-BA77-4C2D-AA48-7BB50CC9F55A}" srcOrd="1" destOrd="0" presId="urn:microsoft.com/office/officeart/2005/8/layout/hierarchy1"/>
-    <dgm:cxn modelId="{EB5DE2B5-D0FE-43CA-9074-CD267DEA18F8}" type="presParOf" srcId="{C6BBA757-8CE0-4DC7-A799-75D71F131353}" destId="{32D0CE6E-2237-4B92-998F-F6F402FF6F7B}" srcOrd="2" destOrd="0" presId="urn:microsoft.com/office/officeart/2005/8/layout/hierarchy1"/>
-    <dgm:cxn modelId="{A9C6D763-50DC-4339-8E43-E48F90F6D962}" type="presParOf" srcId="{C6BBA757-8CE0-4DC7-A799-75D71F131353}" destId="{00D46F8C-6A78-4758-885C-DCCA0AF55927}" srcOrd="3" destOrd="0" presId="urn:microsoft.com/office/officeart/2005/8/layout/hierarchy1"/>
-    <dgm:cxn modelId="{8B4066E2-6EE3-4E22-9F1C-36AE7DDAE0A5}" type="presParOf" srcId="{00D46F8C-6A78-4758-885C-DCCA0AF55927}" destId="{2E905D5E-A292-48EB-BD13-E3E66CD2642A}" srcOrd="0" destOrd="0" presId="urn:microsoft.com/office/officeart/2005/8/layout/hierarchy1"/>
-    <dgm:cxn modelId="{EBECA784-9612-4CA6-BDA1-A1D8583FE3B7}" type="presParOf" srcId="{2E905D5E-A292-48EB-BD13-E3E66CD2642A}" destId="{D7836500-E97E-4262-AE03-C7E66A24428E}" srcOrd="0" destOrd="0" presId="urn:microsoft.com/office/officeart/2005/8/layout/hierarchy1"/>
-    <dgm:cxn modelId="{70A193CB-C9DB-4DF1-831A-4CB97AA21CB0}" type="presParOf" srcId="{2E905D5E-A292-48EB-BD13-E3E66CD2642A}" destId="{C71AE1A9-5C37-40EE-993A-CA4837E4D384}" srcOrd="1" destOrd="0" presId="urn:microsoft.com/office/officeart/2005/8/layout/hierarchy1"/>
-    <dgm:cxn modelId="{06181CD9-8FE3-4411-A7F8-E9AE136E3933}" type="presParOf" srcId="{00D46F8C-6A78-4758-885C-DCCA0AF55927}" destId="{834BF287-BBEF-4751-BD2A-8FE07B500DEA}" srcOrd="1" destOrd="0" presId="urn:microsoft.com/office/officeart/2005/8/layout/hierarchy1"/>
-    <dgm:cxn modelId="{CDF93BB1-064D-48C0-829B-C6C09A0AA9E4}" type="presParOf" srcId="{33F638C3-09AF-456B-8B35-671040D65A37}" destId="{0CED2588-C5DE-43B3-800D-614ED726ADB5}" srcOrd="2" destOrd="0" presId="urn:microsoft.com/office/officeart/2005/8/layout/hierarchy1"/>
-    <dgm:cxn modelId="{EF53C4F3-E586-43DA-A73D-605E552791CD}" type="presParOf" srcId="{33F638C3-09AF-456B-8B35-671040D65A37}" destId="{E28F15AB-64A7-4F70-B21B-6D0704E2496F}" srcOrd="3" destOrd="0" presId="urn:microsoft.com/office/officeart/2005/8/layout/hierarchy1"/>
-    <dgm:cxn modelId="{06CD3F00-F1A8-4BEA-97BD-A00322902A2F}" type="presParOf" srcId="{E28F15AB-64A7-4F70-B21B-6D0704E2496F}" destId="{A07709ED-0B35-4912-91FC-E28D235517B0}" srcOrd="0" destOrd="0" presId="urn:microsoft.com/office/officeart/2005/8/layout/hierarchy1"/>
-    <dgm:cxn modelId="{D12F894B-AC17-43F6-AE1F-0B4DF58D470F}" type="presParOf" srcId="{A07709ED-0B35-4912-91FC-E28D235517B0}" destId="{1B167F89-DC6F-4F84-8475-C8428CD795D0}" srcOrd="0" destOrd="0" presId="urn:microsoft.com/office/officeart/2005/8/layout/hierarchy1"/>
-    <dgm:cxn modelId="{691D42FD-7A2F-4941-AF87-78723BA59991}" type="presParOf" srcId="{A07709ED-0B35-4912-91FC-E28D235517B0}" destId="{80D475FE-911C-4FA0-83CB-5AC2C042353C}" srcOrd="1" destOrd="0" presId="urn:microsoft.com/office/officeart/2005/8/layout/hierarchy1"/>
-    <dgm:cxn modelId="{9C3233D2-5BBD-4814-9BE3-47D02BF03C91}" type="presParOf" srcId="{E28F15AB-64A7-4F70-B21B-6D0704E2496F}" destId="{24C3C077-E3BB-42EE-8D65-F08C6AC1C08B}" srcOrd="1" destOrd="0" presId="urn:microsoft.com/office/officeart/2005/8/layout/hierarchy1"/>
-    <dgm:cxn modelId="{60591D12-E19F-481E-B6B6-31885BCA11CD}" type="presParOf" srcId="{24C3C077-E3BB-42EE-8D65-F08C6AC1C08B}" destId="{4C2187EF-DDCE-4D22-A886-11351F811634}" srcOrd="0" destOrd="0" presId="urn:microsoft.com/office/officeart/2005/8/layout/hierarchy1"/>
-    <dgm:cxn modelId="{09D4B35A-8E8F-4D05-BDB2-B796C940754F}" type="presParOf" srcId="{24C3C077-E3BB-42EE-8D65-F08C6AC1C08B}" destId="{2C81BAE5-37FA-442F-9480-0B732ED1462E}" srcOrd="1" destOrd="0" presId="urn:microsoft.com/office/officeart/2005/8/layout/hierarchy1"/>
-    <dgm:cxn modelId="{595C1CD7-25A9-4AB7-B611-A611FBB65A2B}" type="presParOf" srcId="{2C81BAE5-37FA-442F-9480-0B732ED1462E}" destId="{FB1ACBB1-ABBD-49CF-9882-9C048F0BCEE7}" srcOrd="0" destOrd="0" presId="urn:microsoft.com/office/officeart/2005/8/layout/hierarchy1"/>
-    <dgm:cxn modelId="{C8050D08-C75B-4F01-A72C-562B7182DF77}" type="presParOf" srcId="{FB1ACBB1-ABBD-49CF-9882-9C048F0BCEE7}" destId="{7D0B3C1E-AD9B-4E81-8973-32B78ECC4823}" srcOrd="0" destOrd="0" presId="urn:microsoft.com/office/officeart/2005/8/layout/hierarchy1"/>
-    <dgm:cxn modelId="{4143DDB9-B48A-48DC-BA6F-B3776E7AF8FF}" type="presParOf" srcId="{FB1ACBB1-ABBD-49CF-9882-9C048F0BCEE7}" destId="{A7F4FFB9-3449-455E-A3F7-1B491B0FFF89}" srcOrd="1" destOrd="0" presId="urn:microsoft.com/office/officeart/2005/8/layout/hierarchy1"/>
-    <dgm:cxn modelId="{A60444B1-C69E-4AB5-A3C6-2BB09E5DB135}" type="presParOf" srcId="{2C81BAE5-37FA-442F-9480-0B732ED1462E}" destId="{7875E48A-C2EF-4E85-864C-B0260230D3B8}" srcOrd="1" destOrd="0" presId="urn:microsoft.com/office/officeart/2005/8/layout/hierarchy1"/>
-    <dgm:cxn modelId="{6D2652B5-5C65-40EA-895D-5008BEA074D3}" type="presParOf" srcId="{24C3C077-E3BB-42EE-8D65-F08C6AC1C08B}" destId="{329BE8EF-8E47-44E3-A3F0-123ADAF4F50E}" srcOrd="2" destOrd="0" presId="urn:microsoft.com/office/officeart/2005/8/layout/hierarchy1"/>
-    <dgm:cxn modelId="{18A154E8-E590-4EB2-AFBA-51BCDCB03CBB}" type="presParOf" srcId="{24C3C077-E3BB-42EE-8D65-F08C6AC1C08B}" destId="{83B805D9-E3A5-4D27-8EF5-58843B3FC17F}" srcOrd="3" destOrd="0" presId="urn:microsoft.com/office/officeart/2005/8/layout/hierarchy1"/>
-    <dgm:cxn modelId="{2AE951C8-72ED-4C43-BF8F-DB9CDE4DFA5C}" type="presParOf" srcId="{83B805D9-E3A5-4D27-8EF5-58843B3FC17F}" destId="{275B63ED-DE30-46F0-9026-D932E8E75BDC}" srcOrd="0" destOrd="0" presId="urn:microsoft.com/office/officeart/2005/8/layout/hierarchy1"/>
-    <dgm:cxn modelId="{A39EFA53-599C-43A4-9737-C17051C64910}" type="presParOf" srcId="{275B63ED-DE30-46F0-9026-D932E8E75BDC}" destId="{825FC946-35A8-430A-AB33-1CB90AE53C62}" srcOrd="0" destOrd="0" presId="urn:microsoft.com/office/officeart/2005/8/layout/hierarchy1"/>
-    <dgm:cxn modelId="{DB2BB0B9-64D3-4E60-92FA-A6B05D8BCAA4}" type="presParOf" srcId="{275B63ED-DE30-46F0-9026-D932E8E75BDC}" destId="{F1D59525-A86F-4411-9CE5-2672250BFF04}" srcOrd="1" destOrd="0" presId="urn:microsoft.com/office/officeart/2005/8/layout/hierarchy1"/>
-    <dgm:cxn modelId="{569ECAC0-024A-47B5-AFE3-838B93717719}" type="presParOf" srcId="{83B805D9-E3A5-4D27-8EF5-58843B3FC17F}" destId="{07A0F0BA-AA03-48E3-AA4A-26DB51776F0B}" srcOrd="1" destOrd="0" presId="urn:microsoft.com/office/officeart/2005/8/layout/hierarchy1"/>
-    <dgm:cxn modelId="{6FBEBBB0-136C-4ACD-9255-815C0ECA1F4C}" type="presParOf" srcId="{33F638C3-09AF-456B-8B35-671040D65A37}" destId="{6437FC94-735D-4198-BEC7-660AF81DBBF3}" srcOrd="4" destOrd="0" presId="urn:microsoft.com/office/officeart/2005/8/layout/hierarchy1"/>
-    <dgm:cxn modelId="{4BE3F44F-5925-4846-B2AE-5CDAE0F8D7C7}" type="presParOf" srcId="{33F638C3-09AF-456B-8B35-671040D65A37}" destId="{AFDAE5EA-298A-4692-8A21-08B4AC23FC62}" srcOrd="5" destOrd="0" presId="urn:microsoft.com/office/officeart/2005/8/layout/hierarchy1"/>
-    <dgm:cxn modelId="{3259F113-17A5-41BC-B048-E5D88974167A}" type="presParOf" srcId="{AFDAE5EA-298A-4692-8A21-08B4AC23FC62}" destId="{7B0959D3-38B9-424D-A15E-031FD5425019}" srcOrd="0" destOrd="0" presId="urn:microsoft.com/office/officeart/2005/8/layout/hierarchy1"/>
-    <dgm:cxn modelId="{193C2826-30CD-4894-8969-84EA5156049B}" type="presParOf" srcId="{7B0959D3-38B9-424D-A15E-031FD5425019}" destId="{1B66009F-E71C-46F0-BBA8-B9AAE8789E2D}" srcOrd="0" destOrd="0" presId="urn:microsoft.com/office/officeart/2005/8/layout/hierarchy1"/>
-    <dgm:cxn modelId="{BD8E4B20-7D45-4AB5-8A04-6C28EE41254F}" type="presParOf" srcId="{7B0959D3-38B9-424D-A15E-031FD5425019}" destId="{09D7EA44-3CD1-41E7-8881-A4AEC926C8F8}" srcOrd="1" destOrd="0" presId="urn:microsoft.com/office/officeart/2005/8/layout/hierarchy1"/>
-    <dgm:cxn modelId="{94216CC7-FB66-48E7-9F2C-09957CECA5BF}" type="presParOf" srcId="{AFDAE5EA-298A-4692-8A21-08B4AC23FC62}" destId="{C9D65883-81CD-4B36-ACFC-CD1662181F9F}" srcOrd="1" destOrd="0" presId="urn:microsoft.com/office/officeart/2005/8/layout/hierarchy1"/>
-    <dgm:cxn modelId="{BF6CE82E-452D-441A-964B-ED486D83CD01}" type="presParOf" srcId="{33F638C3-09AF-456B-8B35-671040D65A37}" destId="{7B6A0739-012F-4D1C-BF7B-FD057DEFFD0B}" srcOrd="6" destOrd="0" presId="urn:microsoft.com/office/officeart/2005/8/layout/hierarchy1"/>
-    <dgm:cxn modelId="{A2504D56-B3E4-45F3-B5F7-730660867574}" type="presParOf" srcId="{33F638C3-09AF-456B-8B35-671040D65A37}" destId="{06AAD990-A6A4-4AE9-87A3-40F4D7BF8B71}" srcOrd="7" destOrd="0" presId="urn:microsoft.com/office/officeart/2005/8/layout/hierarchy1"/>
-    <dgm:cxn modelId="{7E4411BF-BA93-4228-866D-2F7417A89620}" type="presParOf" srcId="{06AAD990-A6A4-4AE9-87A3-40F4D7BF8B71}" destId="{78692CF6-9CA5-4F50-801F-FE876C0B852F}" srcOrd="0" destOrd="0" presId="urn:microsoft.com/office/officeart/2005/8/layout/hierarchy1"/>
-    <dgm:cxn modelId="{33114165-E5D8-4542-B583-55756C9C95E9}" type="presParOf" srcId="{78692CF6-9CA5-4F50-801F-FE876C0B852F}" destId="{D545BFE7-5860-4353-B639-0721EDF61129}" srcOrd="0" destOrd="0" presId="urn:microsoft.com/office/officeart/2005/8/layout/hierarchy1"/>
-    <dgm:cxn modelId="{F34F9AF5-109B-412E-9473-B7B294B1F679}" type="presParOf" srcId="{78692CF6-9CA5-4F50-801F-FE876C0B852F}" destId="{6F1423AE-67DF-456B-B288-446657EF1781}" srcOrd="1" destOrd="0" presId="urn:microsoft.com/office/officeart/2005/8/layout/hierarchy1"/>
-    <dgm:cxn modelId="{E2886569-307B-4F9C-A747-9709FBDCE245}" type="presParOf" srcId="{06AAD990-A6A4-4AE9-87A3-40F4D7BF8B71}" destId="{10BB3AC7-0514-42F7-AAE7-DA00C84D25AE}" srcOrd="1" destOrd="0" presId="urn:microsoft.com/office/officeart/2005/8/layout/hierarchy1"/>
+    <dgm:cxn modelId="{B96FF3A3-184C-49B4-8347-07F73C59946A}" type="presOf" srcId="{767ADFC4-8B6A-46B7-B8DE-6195E6E2C9F0}" destId="{F1D59525-A86F-4411-9CE5-2672250BFF04}" srcOrd="0" destOrd="0" presId="urn:microsoft.com/office/officeart/2005/8/layout/hierarchy1"/>
+    <dgm:cxn modelId="{BBE7B3A4-CB6F-443E-84F4-C3196BD68BDF}" type="presOf" srcId="{F94ADF9F-F94A-4A17-95DF-B609A038F76F}" destId="{C714F8D2-5FDE-4DAB-B2E5-3EA82E8BD3C2}" srcOrd="0" destOrd="0" presId="urn:microsoft.com/office/officeart/2005/8/layout/hierarchy1"/>
+    <dgm:cxn modelId="{EF9E9FB1-F08D-4063-B638-54263E08CFA1}" type="presParOf" srcId="{BF6C5BF1-EA09-4AFD-AA60-8EDFE261A3D4}" destId="{BD17DF73-07D3-4EFD-94AC-A1CD237EAD31}" srcOrd="0" destOrd="0" presId="urn:microsoft.com/office/officeart/2005/8/layout/hierarchy1"/>
+    <dgm:cxn modelId="{9734C059-C6A8-41A1-A1AC-0FAE098F59D4}" type="presParOf" srcId="{BD17DF73-07D3-4EFD-94AC-A1CD237EAD31}" destId="{152C7A18-143D-48D5-904A-84754DE12827}" srcOrd="0" destOrd="0" presId="urn:microsoft.com/office/officeart/2005/8/layout/hierarchy1"/>
+    <dgm:cxn modelId="{5914300A-B945-4F9A-A9E3-37675761469A}" type="presParOf" srcId="{152C7A18-143D-48D5-904A-84754DE12827}" destId="{426FFCA5-2536-456C-8456-B2CFFEF236BE}" srcOrd="0" destOrd="0" presId="urn:microsoft.com/office/officeart/2005/8/layout/hierarchy1"/>
+    <dgm:cxn modelId="{B553DAC1-75D0-46FA-B62C-52D1DF9E2D42}" type="presParOf" srcId="{152C7A18-143D-48D5-904A-84754DE12827}" destId="{C714F8D2-5FDE-4DAB-B2E5-3EA82E8BD3C2}" srcOrd="1" destOrd="0" presId="urn:microsoft.com/office/officeart/2005/8/layout/hierarchy1"/>
+    <dgm:cxn modelId="{BF0EB51E-D63C-4FB8-A782-D00341F9BB9A}" type="presParOf" srcId="{BD17DF73-07D3-4EFD-94AC-A1CD237EAD31}" destId="{33F638C3-09AF-456B-8B35-671040D65A37}" srcOrd="1" destOrd="0" presId="urn:microsoft.com/office/officeart/2005/8/layout/hierarchy1"/>
+    <dgm:cxn modelId="{54094AA9-AFCC-48E5-8338-4344356C6272}" type="presParOf" srcId="{33F638C3-09AF-456B-8B35-671040D65A37}" destId="{75F6C354-BB66-4DB3-8105-5693465D59F9}" srcOrd="0" destOrd="0" presId="urn:microsoft.com/office/officeart/2005/8/layout/hierarchy1"/>
+    <dgm:cxn modelId="{B9673617-C921-4E2B-95E3-89D0749C3528}" type="presParOf" srcId="{33F638C3-09AF-456B-8B35-671040D65A37}" destId="{B4A7E26A-3AC5-4D23-9342-EAD5F958A064}" srcOrd="1" destOrd="0" presId="urn:microsoft.com/office/officeart/2005/8/layout/hierarchy1"/>
+    <dgm:cxn modelId="{BA1C7D6E-CE6B-42A7-9332-208A57D95CEA}" type="presParOf" srcId="{B4A7E26A-3AC5-4D23-9342-EAD5F958A064}" destId="{7AC4E262-2AA2-4894-B219-89BF10032D97}" srcOrd="0" destOrd="0" presId="urn:microsoft.com/office/officeart/2005/8/layout/hierarchy1"/>
+    <dgm:cxn modelId="{F46EB240-AD56-472B-9748-CA68F9964433}" type="presParOf" srcId="{7AC4E262-2AA2-4894-B219-89BF10032D97}" destId="{3E848787-9F2B-43DD-A5FC-31D43493E75E}" srcOrd="0" destOrd="0" presId="urn:microsoft.com/office/officeart/2005/8/layout/hierarchy1"/>
+    <dgm:cxn modelId="{230B8A4D-5A80-495F-87A8-4890A5F32394}" type="presParOf" srcId="{7AC4E262-2AA2-4894-B219-89BF10032D97}" destId="{9E39FD58-AC27-49BC-807D-14F4183136FC}" srcOrd="1" destOrd="0" presId="urn:microsoft.com/office/officeart/2005/8/layout/hierarchy1"/>
+    <dgm:cxn modelId="{D0326074-D570-45B4-A18A-812D784759F6}" type="presParOf" srcId="{B4A7E26A-3AC5-4D23-9342-EAD5F958A064}" destId="{C6BBA757-8CE0-4DC7-A799-75D71F131353}" srcOrd="1" destOrd="0" presId="urn:microsoft.com/office/officeart/2005/8/layout/hierarchy1"/>
+    <dgm:cxn modelId="{10977B44-F52B-43F3-A924-FB7B352E933A}" type="presParOf" srcId="{C6BBA757-8CE0-4DC7-A799-75D71F131353}" destId="{0C037210-BC9D-4CE1-B5C0-5CD02761258D}" srcOrd="0" destOrd="0" presId="urn:microsoft.com/office/officeart/2005/8/layout/hierarchy1"/>
+    <dgm:cxn modelId="{34581C65-7E2F-4592-865D-E41A30C04712}" type="presParOf" srcId="{C6BBA757-8CE0-4DC7-A799-75D71F131353}" destId="{C2438997-32EB-4DD1-8D13-67E51E442CC3}" srcOrd="1" destOrd="0" presId="urn:microsoft.com/office/officeart/2005/8/layout/hierarchy1"/>
+    <dgm:cxn modelId="{E4722DF7-F832-4808-856F-A5EE39EB62C3}" type="presParOf" srcId="{C2438997-32EB-4DD1-8D13-67E51E442CC3}" destId="{B2EDAB9A-D1D3-40A8-B511-3CD2B0697D85}" srcOrd="0" destOrd="0" presId="urn:microsoft.com/office/officeart/2005/8/layout/hierarchy1"/>
+    <dgm:cxn modelId="{2ACDAA82-6A39-48D8-99BA-3009B72EFBA4}" type="presParOf" srcId="{B2EDAB9A-D1D3-40A8-B511-3CD2B0697D85}" destId="{CC14CF94-FB9B-486A-82CC-85FBD1B077D5}" srcOrd="0" destOrd="0" presId="urn:microsoft.com/office/officeart/2005/8/layout/hierarchy1"/>
+    <dgm:cxn modelId="{39573939-7FFA-4BFD-AC36-5193F8EF7B5D}" type="presParOf" srcId="{B2EDAB9A-D1D3-40A8-B511-3CD2B0697D85}" destId="{54F400C6-669A-4EC4-B72F-48F6995DCA52}" srcOrd="1" destOrd="0" presId="urn:microsoft.com/office/officeart/2005/8/layout/hierarchy1"/>
+    <dgm:cxn modelId="{ED24A307-FEEE-40BE-8C2F-F109084B91FE}" type="presParOf" srcId="{C2438997-32EB-4DD1-8D13-67E51E442CC3}" destId="{E39974D1-BA77-4C2D-AA48-7BB50CC9F55A}" srcOrd="1" destOrd="0" presId="urn:microsoft.com/office/officeart/2005/8/layout/hierarchy1"/>
+    <dgm:cxn modelId="{FF1FA75F-7DAC-42FD-A343-1EAF84913741}" type="presParOf" srcId="{C6BBA757-8CE0-4DC7-A799-75D71F131353}" destId="{32D0CE6E-2237-4B92-998F-F6F402FF6F7B}" srcOrd="2" destOrd="0" presId="urn:microsoft.com/office/officeart/2005/8/layout/hierarchy1"/>
+    <dgm:cxn modelId="{4A8FE671-4356-4635-8AAE-77C18AAF30FB}" type="presParOf" srcId="{C6BBA757-8CE0-4DC7-A799-75D71F131353}" destId="{00D46F8C-6A78-4758-885C-DCCA0AF55927}" srcOrd="3" destOrd="0" presId="urn:microsoft.com/office/officeart/2005/8/layout/hierarchy1"/>
+    <dgm:cxn modelId="{F711BC62-51E0-48A9-8B53-F33F91B6784B}" type="presParOf" srcId="{00D46F8C-6A78-4758-885C-DCCA0AF55927}" destId="{2E905D5E-A292-48EB-BD13-E3E66CD2642A}" srcOrd="0" destOrd="0" presId="urn:microsoft.com/office/officeart/2005/8/layout/hierarchy1"/>
+    <dgm:cxn modelId="{924FC906-6959-4178-91A4-26A58056EF4C}" type="presParOf" srcId="{2E905D5E-A292-48EB-BD13-E3E66CD2642A}" destId="{D7836500-E97E-4262-AE03-C7E66A24428E}" srcOrd="0" destOrd="0" presId="urn:microsoft.com/office/officeart/2005/8/layout/hierarchy1"/>
+    <dgm:cxn modelId="{73378DFF-2212-408B-BBAA-1DB2F7130569}" type="presParOf" srcId="{2E905D5E-A292-48EB-BD13-E3E66CD2642A}" destId="{C71AE1A9-5C37-40EE-993A-CA4837E4D384}" srcOrd="1" destOrd="0" presId="urn:microsoft.com/office/officeart/2005/8/layout/hierarchy1"/>
+    <dgm:cxn modelId="{4A22B56B-9D88-4742-B78C-4D23EEEEF583}" type="presParOf" srcId="{00D46F8C-6A78-4758-885C-DCCA0AF55927}" destId="{834BF287-BBEF-4751-BD2A-8FE07B500DEA}" srcOrd="1" destOrd="0" presId="urn:microsoft.com/office/officeart/2005/8/layout/hierarchy1"/>
+    <dgm:cxn modelId="{43634EE5-1921-45E1-999D-C07949028B18}" type="presParOf" srcId="{33F638C3-09AF-456B-8B35-671040D65A37}" destId="{0CED2588-C5DE-43B3-800D-614ED726ADB5}" srcOrd="2" destOrd="0" presId="urn:microsoft.com/office/officeart/2005/8/layout/hierarchy1"/>
+    <dgm:cxn modelId="{C2189DD2-8E25-416D-A6DE-F2E58CEDBCB7}" type="presParOf" srcId="{33F638C3-09AF-456B-8B35-671040D65A37}" destId="{E28F15AB-64A7-4F70-B21B-6D0704E2496F}" srcOrd="3" destOrd="0" presId="urn:microsoft.com/office/officeart/2005/8/layout/hierarchy1"/>
+    <dgm:cxn modelId="{A56E225B-DE17-4F40-AFD0-5580BF229888}" type="presParOf" srcId="{E28F15AB-64A7-4F70-B21B-6D0704E2496F}" destId="{A07709ED-0B35-4912-91FC-E28D235517B0}" srcOrd="0" destOrd="0" presId="urn:microsoft.com/office/officeart/2005/8/layout/hierarchy1"/>
+    <dgm:cxn modelId="{E421AFC3-ADFA-4BC0-99AB-55546A19ED46}" type="presParOf" srcId="{A07709ED-0B35-4912-91FC-E28D235517B0}" destId="{1B167F89-DC6F-4F84-8475-C8428CD795D0}" srcOrd="0" destOrd="0" presId="urn:microsoft.com/office/officeart/2005/8/layout/hierarchy1"/>
+    <dgm:cxn modelId="{7DBB4442-DF31-412D-8433-9B5D22AD82B2}" type="presParOf" srcId="{A07709ED-0B35-4912-91FC-E28D235517B0}" destId="{80D475FE-911C-4FA0-83CB-5AC2C042353C}" srcOrd="1" destOrd="0" presId="urn:microsoft.com/office/officeart/2005/8/layout/hierarchy1"/>
+    <dgm:cxn modelId="{525D0FE6-825F-4FE3-95A3-7BBAC0C8A1EB}" type="presParOf" srcId="{E28F15AB-64A7-4F70-B21B-6D0704E2496F}" destId="{24C3C077-E3BB-42EE-8D65-F08C6AC1C08B}" srcOrd="1" destOrd="0" presId="urn:microsoft.com/office/officeart/2005/8/layout/hierarchy1"/>
+    <dgm:cxn modelId="{0C3DD993-5019-466A-8539-393FEA5F28AD}" type="presParOf" srcId="{24C3C077-E3BB-42EE-8D65-F08C6AC1C08B}" destId="{4C2187EF-DDCE-4D22-A886-11351F811634}" srcOrd="0" destOrd="0" presId="urn:microsoft.com/office/officeart/2005/8/layout/hierarchy1"/>
+    <dgm:cxn modelId="{5F0356E9-4C90-448E-94C5-6FF3581B01FB}" type="presParOf" srcId="{24C3C077-E3BB-42EE-8D65-F08C6AC1C08B}" destId="{2C81BAE5-37FA-442F-9480-0B732ED1462E}" srcOrd="1" destOrd="0" presId="urn:microsoft.com/office/officeart/2005/8/layout/hierarchy1"/>
+    <dgm:cxn modelId="{9EC64AD1-1C74-459B-B59D-35BDFC605B06}" type="presParOf" srcId="{2C81BAE5-37FA-442F-9480-0B732ED1462E}" destId="{FB1ACBB1-ABBD-49CF-9882-9C048F0BCEE7}" srcOrd="0" destOrd="0" presId="urn:microsoft.com/office/officeart/2005/8/layout/hierarchy1"/>
+    <dgm:cxn modelId="{525D0A16-2D84-4200-AB4A-DEEB6FC6F88D}" type="presParOf" srcId="{FB1ACBB1-ABBD-49CF-9882-9C048F0BCEE7}" destId="{7D0B3C1E-AD9B-4E81-8973-32B78ECC4823}" srcOrd="0" destOrd="0" presId="urn:microsoft.com/office/officeart/2005/8/layout/hierarchy1"/>
+    <dgm:cxn modelId="{57F1B0D8-1017-47F8-B5E4-F11E115A71B6}" type="presParOf" srcId="{FB1ACBB1-ABBD-49CF-9882-9C048F0BCEE7}" destId="{A7F4FFB9-3449-455E-A3F7-1B491B0FFF89}" srcOrd="1" destOrd="0" presId="urn:microsoft.com/office/officeart/2005/8/layout/hierarchy1"/>
+    <dgm:cxn modelId="{33CC063D-D971-4491-8C01-DB4C7E7F3988}" type="presParOf" srcId="{2C81BAE5-37FA-442F-9480-0B732ED1462E}" destId="{7875E48A-C2EF-4E85-864C-B0260230D3B8}" srcOrd="1" destOrd="0" presId="urn:microsoft.com/office/officeart/2005/8/layout/hierarchy1"/>
+    <dgm:cxn modelId="{C0F4F09C-A93D-462E-89DC-38C9E97D4F41}" type="presParOf" srcId="{24C3C077-E3BB-42EE-8D65-F08C6AC1C08B}" destId="{329BE8EF-8E47-44E3-A3F0-123ADAF4F50E}" srcOrd="2" destOrd="0" presId="urn:microsoft.com/office/officeart/2005/8/layout/hierarchy1"/>
+    <dgm:cxn modelId="{80CE9838-01A5-4D29-88C3-C4763A9E78DA}" type="presParOf" srcId="{24C3C077-E3BB-42EE-8D65-F08C6AC1C08B}" destId="{83B805D9-E3A5-4D27-8EF5-58843B3FC17F}" srcOrd="3" destOrd="0" presId="urn:microsoft.com/office/officeart/2005/8/layout/hierarchy1"/>
+    <dgm:cxn modelId="{74591A59-86BD-4BC5-8456-481402185065}" type="presParOf" srcId="{83B805D9-E3A5-4D27-8EF5-58843B3FC17F}" destId="{275B63ED-DE30-46F0-9026-D932E8E75BDC}" srcOrd="0" destOrd="0" presId="urn:microsoft.com/office/officeart/2005/8/layout/hierarchy1"/>
+    <dgm:cxn modelId="{EDE175D0-5AC4-4B54-A7E7-E1B30228B22C}" type="presParOf" srcId="{275B63ED-DE30-46F0-9026-D932E8E75BDC}" destId="{825FC946-35A8-430A-AB33-1CB90AE53C62}" srcOrd="0" destOrd="0" presId="urn:microsoft.com/office/officeart/2005/8/layout/hierarchy1"/>
+    <dgm:cxn modelId="{4C7FCCA9-C1AA-4904-A043-9381E8D9B668}" type="presParOf" srcId="{275B63ED-DE30-46F0-9026-D932E8E75BDC}" destId="{F1D59525-A86F-4411-9CE5-2672250BFF04}" srcOrd="1" destOrd="0" presId="urn:microsoft.com/office/officeart/2005/8/layout/hierarchy1"/>
+    <dgm:cxn modelId="{A60D5EC4-AFE3-4180-8C2A-1EFE6FDD3A91}" type="presParOf" srcId="{83B805D9-E3A5-4D27-8EF5-58843B3FC17F}" destId="{07A0F0BA-AA03-48E3-AA4A-26DB51776F0B}" srcOrd="1" destOrd="0" presId="urn:microsoft.com/office/officeart/2005/8/layout/hierarchy1"/>
+    <dgm:cxn modelId="{FB4170E5-EA6D-455F-958E-533D1B6C2C9D}" type="presParOf" srcId="{33F638C3-09AF-456B-8B35-671040D65A37}" destId="{6437FC94-735D-4198-BEC7-660AF81DBBF3}" srcOrd="4" destOrd="0" presId="urn:microsoft.com/office/officeart/2005/8/layout/hierarchy1"/>
+    <dgm:cxn modelId="{5447EFDC-D173-4229-825C-6EC297109AA8}" type="presParOf" srcId="{33F638C3-09AF-456B-8B35-671040D65A37}" destId="{AFDAE5EA-298A-4692-8A21-08B4AC23FC62}" srcOrd="5" destOrd="0" presId="urn:microsoft.com/office/officeart/2005/8/layout/hierarchy1"/>
+    <dgm:cxn modelId="{0D8266C7-6E79-412C-8D31-C514FED55EAC}" type="presParOf" srcId="{AFDAE5EA-298A-4692-8A21-08B4AC23FC62}" destId="{7B0959D3-38B9-424D-A15E-031FD5425019}" srcOrd="0" destOrd="0" presId="urn:microsoft.com/office/officeart/2005/8/layout/hierarchy1"/>
+    <dgm:cxn modelId="{ABCA57DE-DC73-4AF5-B889-EEAECFB1F95C}" type="presParOf" srcId="{7B0959D3-38B9-424D-A15E-031FD5425019}" destId="{1B66009F-E71C-46F0-BBA8-B9AAE8789E2D}" srcOrd="0" destOrd="0" presId="urn:microsoft.com/office/officeart/2005/8/layout/hierarchy1"/>
+    <dgm:cxn modelId="{3816CA82-63EA-48DC-8F1E-2F8FCBDD2835}" type="presParOf" srcId="{7B0959D3-38B9-424D-A15E-031FD5425019}" destId="{09D7EA44-3CD1-41E7-8881-A4AEC926C8F8}" srcOrd="1" destOrd="0" presId="urn:microsoft.com/office/officeart/2005/8/layout/hierarchy1"/>
+    <dgm:cxn modelId="{D4711B8B-F2AB-45D4-B916-8020E4646FF8}" type="presParOf" srcId="{AFDAE5EA-298A-4692-8A21-08B4AC23FC62}" destId="{C9D65883-81CD-4B36-ACFC-CD1662181F9F}" srcOrd="1" destOrd="0" presId="urn:microsoft.com/office/officeart/2005/8/layout/hierarchy1"/>
+    <dgm:cxn modelId="{38F98341-A606-4FA9-B718-BF702708DD84}" type="presParOf" srcId="{33F638C3-09AF-456B-8B35-671040D65A37}" destId="{7B6A0739-012F-4D1C-BF7B-FD057DEFFD0B}" srcOrd="6" destOrd="0" presId="urn:microsoft.com/office/officeart/2005/8/layout/hierarchy1"/>
+    <dgm:cxn modelId="{06A8ED64-7A5C-42F5-98F8-3DD8B396758A}" type="presParOf" srcId="{33F638C3-09AF-456B-8B35-671040D65A37}" destId="{06AAD990-A6A4-4AE9-87A3-40F4D7BF8B71}" srcOrd="7" destOrd="0" presId="urn:microsoft.com/office/officeart/2005/8/layout/hierarchy1"/>
+    <dgm:cxn modelId="{409AFFFD-0B3E-4652-980E-A837FF7B55CD}" type="presParOf" srcId="{06AAD990-A6A4-4AE9-87A3-40F4D7BF8B71}" destId="{78692CF6-9CA5-4F50-801F-FE876C0B852F}" srcOrd="0" destOrd="0" presId="urn:microsoft.com/office/officeart/2005/8/layout/hierarchy1"/>
+    <dgm:cxn modelId="{BDCEB43B-DF0B-4AFD-A1D0-DF0B6E1534F1}" type="presParOf" srcId="{78692CF6-9CA5-4F50-801F-FE876C0B852F}" destId="{D545BFE7-5860-4353-B639-0721EDF61129}" srcOrd="0" destOrd="0" presId="urn:microsoft.com/office/officeart/2005/8/layout/hierarchy1"/>
+    <dgm:cxn modelId="{EAA9A805-8721-4058-BBBD-3FE9982D70E0}" type="presParOf" srcId="{78692CF6-9CA5-4F50-801F-FE876C0B852F}" destId="{6F1423AE-67DF-456B-B288-446657EF1781}" srcOrd="1" destOrd="0" presId="urn:microsoft.com/office/officeart/2005/8/layout/hierarchy1"/>
+    <dgm:cxn modelId="{F88E38F5-258C-46A7-AD97-91BFD78FE670}" type="presParOf" srcId="{06AAD990-A6A4-4AE9-87A3-40F4D7BF8B71}" destId="{10BB3AC7-0514-42F7-AAE7-DA00C84D25AE}" srcOrd="1" destOrd="0" presId="urn:microsoft.com/office/officeart/2005/8/layout/hierarchy1"/>
   </dgm:cxnLst>
   <dgm:bg/>
   <dgm:whole/>

</xml_diff>